<commit_message>
Detailed chi-squared testing of dice data
</commit_message>
<xml_diff>
--- a/Report/Data Analysis.docx
+++ b/Report/Data Analysis.docx
@@ -681,7 +681,7 @@
           <w:szCs w:val="24"/>
           <w:lang w:val="en-US"/>
         </w:rPr>
-        <w:t xml:space="preserve"> sets</w:t>
+        <w:t>sets</w:t>
       </w:r>
       <w:r>
         <w:rPr>
@@ -789,7 +789,7 @@
           <w:szCs w:val="24"/>
           <w:lang w:val="en-US"/>
         </w:rPr>
-        <w:t>data sets could easily be imported</w:t>
+        <w:t>datasets could easily be imported</w:t>
       </w:r>
       <w:r>
         <w:rPr>
@@ -906,7 +906,16 @@
           <w:szCs w:val="24"/>
           <w:lang w:val="en-US"/>
         </w:rPr>
-        <w:t xml:space="preserve">was capable of producing </w:t>
+        <w:t>could produce</w:t>
+      </w:r>
+      <w:r>
+        <w:rPr>
+          <w:rFonts w:ascii="Arial" w:hAnsi="Arial" w:cs="Arial"/>
+          <w:sz w:val="24"/>
+          <w:szCs w:val="24"/>
+          <w:lang w:val="en-US"/>
+        </w:rPr>
+        <w:t xml:space="preserve"> </w:t>
       </w:r>
       <w:r>
         <w:rPr>
@@ -970,6 +979,1650 @@
           <w:lang w:val="en-US"/>
         </w:rPr>
         <w:t>hile also providing a substantial amount of control to the user.</w:t>
+      </w:r>
+    </w:p>
+    <w:p>
+      <w:pPr>
+        <w:jc w:val="center"/>
+        <w:rPr>
+          <w:rFonts w:ascii="Arial" w:hAnsi="Arial" w:cs="Arial"/>
+          <w:sz w:val="24"/>
+          <w:szCs w:val="24"/>
+          <w:lang w:val="en-US"/>
+        </w:rPr>
+      </w:pPr>
+      <w:r>
+        <w:rPr>
+          <w:noProof/>
+        </w:rPr>
+        <w:drawing>
+          <wp:inline distT="0" distB="0" distL="0" distR="0" wp14:anchorId="5A43F827" wp14:editId="563A5AF0">
+            <wp:extent cx="3103200" cy="2484000"/>
+            <wp:effectExtent l="0" t="0" r="2540" b="0"/>
+            <wp:docPr id="203054053" name="Picture 1" descr="A screenshot of a computer code&#10;&#10;Description automatically generated"/>
+            <wp:cNvGraphicFramePr>
+              <a:graphicFrameLocks xmlns:a="http://schemas.openxmlformats.org/drawingml/2006/main" noChangeAspect="1"/>
+            </wp:cNvGraphicFramePr>
+            <a:graphic xmlns:a="http://schemas.openxmlformats.org/drawingml/2006/main">
+              <a:graphicData uri="http://schemas.openxmlformats.org/drawingml/2006/picture">
+                <pic:pic xmlns:pic="http://schemas.openxmlformats.org/drawingml/2006/picture">
+                  <pic:nvPicPr>
+                    <pic:cNvPr id="203054053" name="Picture 1" descr="A screenshot of a computer code&#10;&#10;Description automatically generated"/>
+                    <pic:cNvPicPr/>
+                  </pic:nvPicPr>
+                  <pic:blipFill>
+                    <a:blip r:embed="rId5"/>
+                    <a:stretch>
+                      <a:fillRect/>
+                    </a:stretch>
+                  </pic:blipFill>
+                  <pic:spPr>
+                    <a:xfrm>
+                      <a:off x="0" y="0"/>
+                      <a:ext cx="3103200" cy="2484000"/>
+                    </a:xfrm>
+                    <a:prstGeom prst="rect">
+                      <a:avLst/>
+                    </a:prstGeom>
+                  </pic:spPr>
+                </pic:pic>
+              </a:graphicData>
+            </a:graphic>
+          </wp:inline>
+        </w:drawing>
+      </w:r>
+    </w:p>
+    <w:p>
+      <w:pPr>
+        <w:rPr>
+          <w:rFonts w:ascii="Arial" w:hAnsi="Arial" w:cs="Arial"/>
+          <w:i/>
+          <w:iCs/>
+          <w:sz w:val="24"/>
+          <w:szCs w:val="24"/>
+          <w:lang w:val="en-US"/>
+        </w:rPr>
+      </w:pPr>
+      <w:r>
+        <w:rPr>
+          <w:rFonts w:ascii="Arial" w:hAnsi="Arial" w:cs="Arial"/>
+          <w:i/>
+          <w:iCs/>
+          <w:sz w:val="24"/>
+          <w:szCs w:val="24"/>
+          <w:lang w:val="en-US"/>
+        </w:rPr>
+        <w:t xml:space="preserve">Figure 43. The R analysis program importing libraries and JSON </w:t>
+      </w:r>
+      <w:proofErr w:type="gramStart"/>
+      <w:r>
+        <w:rPr>
+          <w:rFonts w:ascii="Arial" w:hAnsi="Arial" w:cs="Arial"/>
+          <w:i/>
+          <w:iCs/>
+          <w:sz w:val="24"/>
+          <w:szCs w:val="24"/>
+          <w:lang w:val="en-US"/>
+        </w:rPr>
+        <w:t>data</w:t>
+      </w:r>
+      <w:proofErr w:type="gramEnd"/>
+    </w:p>
+    <w:p>
+      <w:pPr>
+        <w:rPr>
+          <w:rFonts w:ascii="Arial" w:hAnsi="Arial" w:cs="Arial"/>
+          <w:sz w:val="24"/>
+          <w:szCs w:val="24"/>
+          <w:lang w:val="en-US"/>
+        </w:rPr>
+      </w:pPr>
+    </w:p>
+    <w:p>
+      <w:pPr>
+        <w:rPr>
+          <w:rFonts w:ascii="Arial" w:hAnsi="Arial" w:cs="Arial"/>
+          <w:sz w:val="24"/>
+          <w:szCs w:val="24"/>
+          <w:lang w:val="en-US"/>
+        </w:rPr>
+      </w:pPr>
+    </w:p>
+    <w:p>
+      <w:pPr>
+        <w:rPr>
+          <w:rFonts w:ascii="Arial" w:hAnsi="Arial" w:cs="Arial"/>
+          <w:b/>
+          <w:bCs/>
+          <w:sz w:val="28"/>
+          <w:szCs w:val="28"/>
+          <w:u w:val="single"/>
+          <w:lang w:val="en-US"/>
+        </w:rPr>
+      </w:pPr>
+      <w:r>
+        <w:rPr>
+          <w:rFonts w:ascii="Arial" w:hAnsi="Arial" w:cs="Arial"/>
+          <w:b/>
+          <w:bCs/>
+          <w:sz w:val="28"/>
+          <w:szCs w:val="28"/>
+          <w:u w:val="single"/>
+          <w:lang w:val="en-US"/>
+        </w:rPr>
+        <w:lastRenderedPageBreak/>
+        <w:t xml:space="preserve">4.2 </w:t>
+      </w:r>
+      <w:r>
+        <w:rPr>
+          <w:rFonts w:ascii="Arial" w:hAnsi="Arial" w:cs="Arial"/>
+          <w:b/>
+          <w:bCs/>
+          <w:sz w:val="28"/>
+          <w:szCs w:val="28"/>
+          <w:u w:val="single"/>
+          <w:lang w:val="en-US"/>
+        </w:rPr>
+        <w:t xml:space="preserve">Chi-Squared Test of </w:t>
+      </w:r>
+      <w:r>
+        <w:rPr>
+          <w:rFonts w:ascii="Arial" w:hAnsi="Arial" w:cs="Arial"/>
+          <w:b/>
+          <w:bCs/>
+          <w:sz w:val="28"/>
+          <w:szCs w:val="28"/>
+          <w:u w:val="single"/>
+          <w:lang w:val="en-US"/>
+        </w:rPr>
+        <w:t>Dice and Coin Simulation Data</w:t>
+      </w:r>
+    </w:p>
+    <w:p>
+      <w:pPr>
+        <w:rPr>
+          <w:rFonts w:ascii="Arial" w:hAnsi="Arial" w:cs="Arial"/>
+          <w:sz w:val="24"/>
+          <w:szCs w:val="24"/>
+          <w:lang w:val="en-US"/>
+        </w:rPr>
+      </w:pPr>
+      <w:r>
+        <w:rPr>
+          <w:rFonts w:ascii="Arial" w:hAnsi="Arial" w:cs="Arial"/>
+          <w:sz w:val="24"/>
+          <w:szCs w:val="24"/>
+          <w:lang w:val="en-US"/>
+        </w:rPr>
+        <w:t xml:space="preserve">The first test used in this investigation was the Chi-Squared test, which </w:t>
+      </w:r>
+      <w:r>
+        <w:rPr>
+          <w:rFonts w:ascii="Arial" w:hAnsi="Arial" w:cs="Arial"/>
+          <w:sz w:val="24"/>
+          <w:szCs w:val="24"/>
+          <w:lang w:val="en-US"/>
+        </w:rPr>
+        <w:t xml:space="preserve">is an empirical test designed to </w:t>
+      </w:r>
+      <w:r>
+        <w:rPr>
+          <w:rFonts w:ascii="Arial" w:hAnsi="Arial" w:cs="Arial"/>
+          <w:sz w:val="24"/>
+          <w:szCs w:val="24"/>
+          <w:lang w:val="en-US"/>
+        </w:rPr>
+        <w:t xml:space="preserve">calculate a V value from a </w:t>
+      </w:r>
+      <w:r>
+        <w:rPr>
+          <w:rFonts w:ascii="Arial" w:hAnsi="Arial" w:cs="Arial"/>
+          <w:sz w:val="24"/>
+          <w:szCs w:val="24"/>
+          <w:lang w:val="en-US"/>
+        </w:rPr>
+        <w:t xml:space="preserve">sequence of random numbers and </w:t>
+      </w:r>
+      <w:r>
+        <w:rPr>
+          <w:rFonts w:ascii="Arial" w:hAnsi="Arial" w:cs="Arial"/>
+          <w:sz w:val="24"/>
+          <w:szCs w:val="24"/>
+          <w:lang w:val="en-US"/>
+        </w:rPr>
+        <w:t xml:space="preserve">compare that value to </w:t>
+      </w:r>
+      <w:r>
+        <w:rPr>
+          <w:rFonts w:ascii="Arial" w:hAnsi="Arial" w:cs="Arial"/>
+          <w:sz w:val="24"/>
+          <w:szCs w:val="24"/>
+          <w:lang w:val="en-US"/>
+        </w:rPr>
+        <w:t xml:space="preserve">a distribution table </w:t>
+      </w:r>
+      <w:r>
+        <w:rPr>
+          <w:rFonts w:ascii="Arial" w:hAnsi="Arial" w:cs="Arial"/>
+          <w:sz w:val="24"/>
+          <w:szCs w:val="24"/>
+          <w:lang w:val="en-US"/>
+        </w:rPr>
+        <w:t xml:space="preserve">to determine the probability that such a </w:t>
+      </w:r>
+      <w:r>
+        <w:rPr>
+          <w:rFonts w:ascii="Arial" w:hAnsi="Arial" w:cs="Arial"/>
+          <w:sz w:val="24"/>
+          <w:szCs w:val="24"/>
+          <w:lang w:val="en-US"/>
+        </w:rPr>
+        <w:t>sequence</w:t>
+      </w:r>
+      <w:r>
+        <w:rPr>
+          <w:rFonts w:ascii="Arial" w:hAnsi="Arial" w:cs="Arial"/>
+          <w:sz w:val="24"/>
+          <w:szCs w:val="24"/>
+          <w:lang w:val="en-US"/>
+        </w:rPr>
+        <w:t xml:space="preserve"> could be produced.</w:t>
+      </w:r>
+      <w:r>
+        <w:rPr>
+          <w:rFonts w:ascii="Arial" w:hAnsi="Arial" w:cs="Arial"/>
+          <w:sz w:val="24"/>
+          <w:szCs w:val="24"/>
+          <w:lang w:val="en-US"/>
+        </w:rPr>
+        <w:t xml:space="preserve"> </w:t>
+      </w:r>
+      <w:r>
+        <w:rPr>
+          <w:rFonts w:ascii="Arial" w:hAnsi="Arial" w:cs="Arial"/>
+          <w:sz w:val="24"/>
+          <w:szCs w:val="24"/>
+          <w:lang w:val="en-US"/>
+        </w:rPr>
+        <w:t xml:space="preserve">The main caveat of the Chi-Squared test that limited its use </w:t>
+      </w:r>
+      <w:r>
+        <w:rPr>
+          <w:rFonts w:ascii="Arial" w:hAnsi="Arial" w:cs="Arial"/>
+          <w:sz w:val="24"/>
+          <w:szCs w:val="24"/>
+          <w:lang w:val="en-US"/>
+        </w:rPr>
+        <w:t xml:space="preserve">to only dice and coin data is </w:t>
+      </w:r>
+      <w:r>
+        <w:rPr>
+          <w:rFonts w:ascii="Arial" w:hAnsi="Arial" w:cs="Arial"/>
+          <w:sz w:val="24"/>
+          <w:szCs w:val="24"/>
+          <w:lang w:val="en-US"/>
+        </w:rPr>
+        <w:t xml:space="preserve">the distribution table </w:t>
+      </w:r>
+      <w:r>
+        <w:rPr>
+          <w:rFonts w:ascii="Arial" w:hAnsi="Arial" w:cs="Arial"/>
+          <w:sz w:val="24"/>
+          <w:szCs w:val="24"/>
+          <w:lang w:val="en-US"/>
+        </w:rPr>
+        <w:t xml:space="preserve">which only considers sequences with up to </w:t>
+      </w:r>
+      <w:r>
+        <w:rPr>
+          <w:rFonts w:ascii="Arial" w:hAnsi="Arial" w:cs="Arial"/>
+          <w:sz w:val="24"/>
+          <w:szCs w:val="24"/>
+          <w:lang w:val="en-US"/>
+        </w:rPr>
+        <w:t>99</w:t>
+      </w:r>
+      <w:r>
+        <w:rPr>
+          <w:rFonts w:ascii="Arial" w:hAnsi="Arial" w:cs="Arial"/>
+          <w:sz w:val="24"/>
+          <w:szCs w:val="24"/>
+          <w:lang w:val="en-US"/>
+        </w:rPr>
+        <w:t xml:space="preserve"> potential outputs.</w:t>
+      </w:r>
+      <w:r>
+        <w:rPr>
+          <w:rFonts w:ascii="Arial" w:hAnsi="Arial" w:cs="Arial"/>
+          <w:sz w:val="24"/>
+          <w:szCs w:val="24"/>
+          <w:lang w:val="en-US"/>
+        </w:rPr>
+        <w:t xml:space="preserve"> </w:t>
+      </w:r>
+      <w:r>
+        <w:rPr>
+          <w:rFonts w:ascii="Arial" w:hAnsi="Arial" w:cs="Arial"/>
+          <w:sz w:val="24"/>
+          <w:szCs w:val="24"/>
+          <w:lang w:val="en-US"/>
+        </w:rPr>
+        <w:t xml:space="preserve">As all the </w:t>
+      </w:r>
+      <w:r>
+        <w:rPr>
+          <w:rFonts w:ascii="Arial" w:hAnsi="Arial" w:cs="Arial"/>
+          <w:sz w:val="24"/>
+          <w:szCs w:val="24"/>
+          <w:lang w:val="en-US"/>
+        </w:rPr>
+        <w:t xml:space="preserve">pseudorandom sequences sampled in this investigation </w:t>
+      </w:r>
+      <w:r>
+        <w:rPr>
+          <w:rFonts w:ascii="Arial" w:hAnsi="Arial" w:cs="Arial"/>
+          <w:sz w:val="24"/>
+          <w:szCs w:val="24"/>
+          <w:lang w:val="en-US"/>
+        </w:rPr>
+        <w:t>had a minimum of 100 potential outputs, it wasn’t feasible to apply Chi-Squared testing</w:t>
+      </w:r>
+      <w:r>
+        <w:rPr>
+          <w:rFonts w:ascii="Arial" w:hAnsi="Arial" w:cs="Arial"/>
+          <w:sz w:val="24"/>
+          <w:szCs w:val="24"/>
+          <w:lang w:val="en-US"/>
+        </w:rPr>
+        <w:t xml:space="preserve"> to them.</w:t>
+      </w:r>
+      <w:r>
+        <w:rPr>
+          <w:rFonts w:ascii="Arial" w:hAnsi="Arial" w:cs="Arial"/>
+          <w:sz w:val="24"/>
+          <w:szCs w:val="24"/>
+          <w:lang w:val="en-US"/>
+        </w:rPr>
+        <w:t xml:space="preserve"> However, for coin and dice data </w:t>
+      </w:r>
+      <w:r>
+        <w:rPr>
+          <w:rFonts w:ascii="Arial" w:hAnsi="Arial" w:cs="Arial"/>
+          <w:sz w:val="24"/>
+          <w:szCs w:val="24"/>
+          <w:lang w:val="en-US"/>
+        </w:rPr>
+        <w:t>that had</w:t>
+      </w:r>
+      <w:r>
+        <w:rPr>
+          <w:rFonts w:ascii="Arial" w:hAnsi="Arial" w:cs="Arial"/>
+          <w:sz w:val="24"/>
+          <w:szCs w:val="24"/>
+          <w:lang w:val="en-US"/>
+        </w:rPr>
+        <w:t xml:space="preserve"> a maximum number of possible outputs </w:t>
+      </w:r>
+      <w:r>
+        <w:rPr>
+          <w:rFonts w:ascii="Arial" w:hAnsi="Arial" w:cs="Arial"/>
+          <w:sz w:val="24"/>
+          <w:szCs w:val="24"/>
+          <w:lang w:val="en-US"/>
+        </w:rPr>
+        <w:t>of</w:t>
+      </w:r>
+      <w:r>
+        <w:rPr>
+          <w:rFonts w:ascii="Arial" w:hAnsi="Arial" w:cs="Arial"/>
+          <w:sz w:val="24"/>
+          <w:szCs w:val="24"/>
+          <w:lang w:val="en-US"/>
+        </w:rPr>
+        <w:t xml:space="preserve"> </w:t>
+      </w:r>
+      <w:r>
+        <w:rPr>
+          <w:rFonts w:ascii="Arial" w:hAnsi="Arial" w:cs="Arial"/>
+          <w:sz w:val="24"/>
+          <w:szCs w:val="24"/>
+          <w:lang w:val="en-US"/>
+        </w:rPr>
+        <w:t xml:space="preserve">either </w:t>
+      </w:r>
+      <w:r>
+        <w:rPr>
+          <w:rFonts w:ascii="Arial" w:hAnsi="Arial" w:cs="Arial"/>
+          <w:sz w:val="24"/>
+          <w:szCs w:val="24"/>
+          <w:lang w:val="en-US"/>
+        </w:rPr>
+        <w:t xml:space="preserve">2 or 6, </w:t>
+      </w:r>
+      <w:r>
+        <w:rPr>
+          <w:rFonts w:ascii="Arial" w:hAnsi="Arial" w:cs="Arial"/>
+          <w:sz w:val="24"/>
+          <w:szCs w:val="24"/>
+          <w:lang w:val="en-US"/>
+        </w:rPr>
+        <w:t xml:space="preserve">these datasets were </w:t>
+      </w:r>
+      <w:r>
+        <w:rPr>
+          <w:rFonts w:ascii="Arial" w:hAnsi="Arial" w:cs="Arial"/>
+          <w:sz w:val="24"/>
+          <w:szCs w:val="24"/>
+          <w:lang w:val="en-US"/>
+        </w:rPr>
+        <w:t xml:space="preserve">easily mappable to the </w:t>
+      </w:r>
+      <w:r>
+        <w:rPr>
+          <w:rFonts w:ascii="Arial" w:hAnsi="Arial" w:cs="Arial"/>
+          <w:sz w:val="24"/>
+          <w:szCs w:val="24"/>
+          <w:lang w:val="en-US"/>
+        </w:rPr>
+        <w:t>distribution table.</w:t>
+      </w:r>
+      <w:r>
+        <w:rPr>
+          <w:rFonts w:ascii="Arial" w:hAnsi="Arial" w:cs="Arial"/>
+          <w:sz w:val="24"/>
+          <w:szCs w:val="24"/>
+          <w:lang w:val="en-US"/>
+        </w:rPr>
+        <w:t xml:space="preserve"> </w:t>
+      </w:r>
+    </w:p>
+    <w:p>
+      <w:pPr>
+        <w:rPr>
+          <w:rFonts w:ascii="Arial" w:hAnsi="Arial" w:cs="Arial"/>
+          <w:sz w:val="24"/>
+          <w:szCs w:val="24"/>
+          <w:lang w:val="en-US"/>
+        </w:rPr>
+      </w:pPr>
+      <w:r>
+        <w:rPr>
+          <w:noProof/>
+        </w:rPr>
+        <w:drawing>
+          <wp:inline distT="0" distB="0" distL="0" distR="0" wp14:anchorId="25DF3571" wp14:editId="35F2FB35">
+            <wp:extent cx="3956400" cy="1800000"/>
+            <wp:effectExtent l="0" t="0" r="6350" b="0"/>
+            <wp:docPr id="85340896" name="Picture 1" descr="A math equation with numbers and symbols&#10;&#10;Description automatically generated"/>
+            <wp:cNvGraphicFramePr>
+              <a:graphicFrameLocks xmlns:a="http://schemas.openxmlformats.org/drawingml/2006/main" noChangeAspect="1"/>
+            </wp:cNvGraphicFramePr>
+            <a:graphic xmlns:a="http://schemas.openxmlformats.org/drawingml/2006/main">
+              <a:graphicData uri="http://schemas.openxmlformats.org/drawingml/2006/picture">
+                <pic:pic xmlns:pic="http://schemas.openxmlformats.org/drawingml/2006/picture">
+                  <pic:nvPicPr>
+                    <pic:cNvPr id="85340896" name="Picture 1" descr="A math equation with numbers and symbols&#10;&#10;Description automatically generated"/>
+                    <pic:cNvPicPr/>
+                  </pic:nvPicPr>
+                  <pic:blipFill>
+                    <a:blip r:embed="rId6"/>
+                    <a:stretch>
+                      <a:fillRect/>
+                    </a:stretch>
+                  </pic:blipFill>
+                  <pic:spPr>
+                    <a:xfrm>
+                      <a:off x="0" y="0"/>
+                      <a:ext cx="3956400" cy="1800000"/>
+                    </a:xfrm>
+                    <a:prstGeom prst="rect">
+                      <a:avLst/>
+                    </a:prstGeom>
+                  </pic:spPr>
+                </pic:pic>
+              </a:graphicData>
+            </a:graphic>
+          </wp:inline>
+        </w:drawing>
+      </w:r>
+    </w:p>
+    <w:p>
+      <w:pPr>
+        <w:rPr>
+          <w:rFonts w:ascii="Arial" w:hAnsi="Arial" w:cs="Arial"/>
+          <w:i/>
+          <w:iCs/>
+          <w:sz w:val="24"/>
+          <w:szCs w:val="24"/>
+          <w:lang w:val="en-US"/>
+        </w:rPr>
+      </w:pPr>
+      <w:r>
+        <w:rPr>
+          <w:rFonts w:ascii="Arial" w:hAnsi="Arial" w:cs="Arial"/>
+          <w:i/>
+          <w:iCs/>
+          <w:sz w:val="24"/>
+          <w:szCs w:val="24"/>
+          <w:lang w:val="en-US"/>
+        </w:rPr>
+        <w:t>Figure 44. The Chi-Squared Equation (</w:t>
+      </w:r>
+      <w:r>
+        <w:rPr>
+          <w:rFonts w:ascii="Arial" w:hAnsi="Arial" w:cs="Arial"/>
+          <w:b/>
+          <w:bCs/>
+          <w:i/>
+          <w:iCs/>
+          <w:sz w:val="24"/>
+          <w:szCs w:val="24"/>
+          <w:lang w:val="en-US"/>
+        </w:rPr>
+        <w:t>Google, 2023</w:t>
+      </w:r>
+      <w:r>
+        <w:rPr>
+          <w:rFonts w:ascii="Arial" w:hAnsi="Arial" w:cs="Arial"/>
+          <w:i/>
+          <w:iCs/>
+          <w:sz w:val="24"/>
+          <w:szCs w:val="24"/>
+          <w:lang w:val="en-US"/>
+        </w:rPr>
+        <w:t>)</w:t>
+      </w:r>
+    </w:p>
+    <w:p>
+      <w:pPr>
+        <w:jc w:val="center"/>
+        <w:rPr>
+          <w:rFonts w:ascii="Arial" w:hAnsi="Arial" w:cs="Arial"/>
+          <w:i/>
+          <w:iCs/>
+          <w:sz w:val="24"/>
+          <w:szCs w:val="24"/>
+          <w:lang w:val="en-US"/>
+        </w:rPr>
+      </w:pPr>
+      <w:r>
+        <w:rPr>
+          <w:noProof/>
+        </w:rPr>
+        <w:drawing>
+          <wp:inline distT="0" distB="0" distL="0" distR="0" wp14:anchorId="1CDFF700" wp14:editId="52D98B3B">
+            <wp:extent cx="3240000" cy="3600000"/>
+            <wp:effectExtent l="0" t="0" r="0" b="635"/>
+            <wp:docPr id="1738477670" name="Picture 1" descr="A table of numbers with numbers&#10;&#10;Description automatically generated"/>
+            <wp:cNvGraphicFramePr>
+              <a:graphicFrameLocks xmlns:a="http://schemas.openxmlformats.org/drawingml/2006/main" noChangeAspect="1"/>
+            </wp:cNvGraphicFramePr>
+            <a:graphic xmlns:a="http://schemas.openxmlformats.org/drawingml/2006/main">
+              <a:graphicData uri="http://schemas.openxmlformats.org/drawingml/2006/picture">
+                <pic:pic xmlns:pic="http://schemas.openxmlformats.org/drawingml/2006/picture">
+                  <pic:nvPicPr>
+                    <pic:cNvPr id="1738477670" name="Picture 1" descr="A table of numbers with numbers&#10;&#10;Description automatically generated"/>
+                    <pic:cNvPicPr/>
+                  </pic:nvPicPr>
+                  <pic:blipFill>
+                    <a:blip r:embed="rId7"/>
+                    <a:stretch>
+                      <a:fillRect/>
+                    </a:stretch>
+                  </pic:blipFill>
+                  <pic:spPr>
+                    <a:xfrm>
+                      <a:off x="0" y="0"/>
+                      <a:ext cx="3240000" cy="3600000"/>
+                    </a:xfrm>
+                    <a:prstGeom prst="rect">
+                      <a:avLst/>
+                    </a:prstGeom>
+                  </pic:spPr>
+                </pic:pic>
+              </a:graphicData>
+            </a:graphic>
+          </wp:inline>
+        </w:drawing>
+      </w:r>
+    </w:p>
+    <w:p>
+      <w:pPr>
+        <w:rPr>
+          <w:rFonts w:ascii="Arial" w:hAnsi="Arial" w:cs="Arial"/>
+          <w:i/>
+          <w:iCs/>
+          <w:sz w:val="24"/>
+          <w:szCs w:val="24"/>
+          <w:lang w:val="en-US"/>
+        </w:rPr>
+      </w:pPr>
+      <w:r>
+        <w:rPr>
+          <w:rFonts w:ascii="Arial" w:hAnsi="Arial" w:cs="Arial"/>
+          <w:i/>
+          <w:iCs/>
+          <w:sz w:val="24"/>
+          <w:szCs w:val="24"/>
+          <w:lang w:val="en-US"/>
+        </w:rPr>
+        <w:t>Figure 45. The Chi-Squared Distribution Table (</w:t>
+      </w:r>
+      <w:r>
+        <w:rPr>
+          <w:rFonts w:ascii="Arial" w:hAnsi="Arial" w:cs="Arial"/>
+          <w:b/>
+          <w:bCs/>
+          <w:i/>
+          <w:iCs/>
+          <w:sz w:val="24"/>
+          <w:szCs w:val="24"/>
+          <w:lang w:val="en-US"/>
+        </w:rPr>
+        <w:t>University of Queensland, 2023</w:t>
+      </w:r>
+      <w:r>
+        <w:rPr>
+          <w:rFonts w:ascii="Arial" w:hAnsi="Arial" w:cs="Arial"/>
+          <w:i/>
+          <w:iCs/>
+          <w:sz w:val="24"/>
+          <w:szCs w:val="24"/>
+          <w:lang w:val="en-US"/>
+        </w:rPr>
+        <w:t>)</w:t>
+      </w:r>
+    </w:p>
+    <w:p>
+      <w:pPr>
+        <w:rPr>
+          <w:rFonts w:ascii="Arial" w:hAnsi="Arial" w:cs="Arial"/>
+          <w:sz w:val="24"/>
+          <w:szCs w:val="24"/>
+          <w:lang w:val="en-US"/>
+        </w:rPr>
+      </w:pPr>
+      <w:r>
+        <w:rPr>
+          <w:rFonts w:ascii="Arial" w:hAnsi="Arial" w:cs="Arial"/>
+          <w:sz w:val="24"/>
+          <w:szCs w:val="24"/>
+          <w:lang w:val="en-US"/>
+        </w:rPr>
+        <w:lastRenderedPageBreak/>
+        <w:t xml:space="preserve">The </w:t>
+      </w:r>
+      <w:r>
+        <w:rPr>
+          <w:rFonts w:ascii="Arial" w:hAnsi="Arial" w:cs="Arial"/>
+          <w:sz w:val="24"/>
+          <w:szCs w:val="24"/>
+          <w:lang w:val="en-US"/>
+        </w:rPr>
+        <w:t>equation</w:t>
+      </w:r>
+      <w:r>
+        <w:rPr>
+          <w:rFonts w:ascii="Arial" w:hAnsi="Arial" w:cs="Arial"/>
+          <w:sz w:val="24"/>
+          <w:szCs w:val="24"/>
+          <w:lang w:val="en-US"/>
+        </w:rPr>
+        <w:t xml:space="preserve"> to determine </w:t>
+      </w:r>
+      <w:r>
+        <w:rPr>
+          <w:rFonts w:ascii="Arial" w:hAnsi="Arial" w:cs="Arial"/>
+          <w:sz w:val="24"/>
+          <w:szCs w:val="24"/>
+          <w:lang w:val="en-US"/>
+        </w:rPr>
+        <w:t>the V value, seen in f</w:t>
+      </w:r>
+      <w:r>
+        <w:rPr>
+          <w:rFonts w:ascii="Arial" w:hAnsi="Arial" w:cs="Arial"/>
+          <w:sz w:val="24"/>
+          <w:szCs w:val="24"/>
+          <w:lang w:val="en-US"/>
+        </w:rPr>
+        <w:t xml:space="preserve">igure 44, </w:t>
+      </w:r>
+      <w:r>
+        <w:rPr>
+          <w:rFonts w:ascii="Arial" w:hAnsi="Arial" w:cs="Arial"/>
+          <w:sz w:val="24"/>
+          <w:szCs w:val="24"/>
+          <w:lang w:val="en-US"/>
+        </w:rPr>
+        <w:t xml:space="preserve">was produced in R </w:t>
+      </w:r>
+      <w:r>
+        <w:rPr>
+          <w:rFonts w:ascii="Arial" w:hAnsi="Arial" w:cs="Arial"/>
+          <w:sz w:val="24"/>
+          <w:szCs w:val="24"/>
+          <w:lang w:val="en-US"/>
+        </w:rPr>
+        <w:t>manually</w:t>
+      </w:r>
+      <w:r>
+        <w:rPr>
+          <w:rFonts w:ascii="Arial" w:hAnsi="Arial" w:cs="Arial"/>
+          <w:sz w:val="24"/>
+          <w:szCs w:val="24"/>
+          <w:lang w:val="en-US"/>
+        </w:rPr>
+        <w:t xml:space="preserve"> following the method seen </w:t>
+      </w:r>
+      <w:r>
+        <w:rPr>
+          <w:rFonts w:ascii="Arial" w:hAnsi="Arial" w:cs="Arial"/>
+          <w:sz w:val="24"/>
+          <w:szCs w:val="24"/>
+          <w:lang w:val="en-US"/>
+        </w:rPr>
+        <w:t xml:space="preserve">in </w:t>
+      </w:r>
+      <w:r>
+        <w:rPr>
+          <w:rFonts w:ascii="Arial" w:hAnsi="Arial" w:cs="Arial"/>
+          <w:i/>
+          <w:iCs/>
+          <w:sz w:val="24"/>
+          <w:szCs w:val="24"/>
+          <w:lang w:val="en-US"/>
+        </w:rPr>
+        <w:t>The Art of Computer Programming Volume 2: Semi-numerical algorithms</w:t>
+      </w:r>
+      <w:r>
+        <w:rPr>
+          <w:rFonts w:ascii="Arial" w:hAnsi="Arial" w:cs="Arial"/>
+          <w:i/>
+          <w:iCs/>
+          <w:sz w:val="24"/>
+          <w:szCs w:val="24"/>
+          <w:lang w:val="en-US"/>
+        </w:rPr>
+        <w:t xml:space="preserve"> </w:t>
+      </w:r>
+      <w:r>
+        <w:rPr>
+          <w:rFonts w:ascii="Arial" w:hAnsi="Arial" w:cs="Arial"/>
+          <w:sz w:val="24"/>
+          <w:szCs w:val="24"/>
+          <w:lang w:val="en-US"/>
+        </w:rPr>
+        <w:t>(</w:t>
+      </w:r>
+      <w:r>
+        <w:rPr>
+          <w:rFonts w:ascii="Arial" w:hAnsi="Arial" w:cs="Arial"/>
+          <w:b/>
+          <w:bCs/>
+          <w:sz w:val="24"/>
+          <w:szCs w:val="24"/>
+          <w:lang w:val="en-US"/>
+        </w:rPr>
+        <w:t>Knuth, 1998</w:t>
+      </w:r>
+      <w:r>
+        <w:rPr>
+          <w:rFonts w:ascii="Arial" w:hAnsi="Arial" w:cs="Arial"/>
+          <w:sz w:val="24"/>
+          <w:szCs w:val="24"/>
+          <w:lang w:val="en-US"/>
+        </w:rPr>
+        <w:t>)</w:t>
+      </w:r>
+      <w:r>
+        <w:rPr>
+          <w:rFonts w:ascii="Arial" w:hAnsi="Arial" w:cs="Arial"/>
+          <w:sz w:val="24"/>
+          <w:szCs w:val="24"/>
+          <w:lang w:val="en-US"/>
+        </w:rPr>
+        <w:t>.</w:t>
+      </w:r>
+      <w:r>
+        <w:rPr>
+          <w:rFonts w:ascii="Arial" w:hAnsi="Arial" w:cs="Arial"/>
+          <w:sz w:val="24"/>
+          <w:szCs w:val="24"/>
+          <w:lang w:val="en-US"/>
+        </w:rPr>
+        <w:t xml:space="preserve"> </w:t>
+      </w:r>
+    </w:p>
+    <w:p>
+      <w:pPr>
+        <w:rPr>
+          <w:rFonts w:ascii="Arial" w:hAnsi="Arial" w:cs="Arial"/>
+          <w:sz w:val="24"/>
+          <w:szCs w:val="24"/>
+          <w:lang w:val="en-US"/>
+        </w:rPr>
+      </w:pPr>
+      <w:r>
+        <w:rPr>
+          <w:noProof/>
+        </w:rPr>
+        <w:drawing>
+          <wp:inline distT="0" distB="0" distL="0" distR="0" wp14:anchorId="0335E8AA" wp14:editId="0811FCBC">
+            <wp:extent cx="5731510" cy="786765"/>
+            <wp:effectExtent l="0" t="0" r="2540" b="0"/>
+            <wp:docPr id="1872084467" name="Picture 1" descr="A computer code with text&#10;&#10;Description automatically generated with medium confidence"/>
+            <wp:cNvGraphicFramePr>
+              <a:graphicFrameLocks xmlns:a="http://schemas.openxmlformats.org/drawingml/2006/main" noChangeAspect="1"/>
+            </wp:cNvGraphicFramePr>
+            <a:graphic xmlns:a="http://schemas.openxmlformats.org/drawingml/2006/main">
+              <a:graphicData uri="http://schemas.openxmlformats.org/drawingml/2006/picture">
+                <pic:pic xmlns:pic="http://schemas.openxmlformats.org/drawingml/2006/picture">
+                  <pic:nvPicPr>
+                    <pic:cNvPr id="1872084467" name="Picture 1" descr="A computer code with text&#10;&#10;Description automatically generated with medium confidence"/>
+                    <pic:cNvPicPr/>
+                  </pic:nvPicPr>
+                  <pic:blipFill>
+                    <a:blip r:embed="rId8"/>
+                    <a:stretch>
+                      <a:fillRect/>
+                    </a:stretch>
+                  </pic:blipFill>
+                  <pic:spPr>
+                    <a:xfrm>
+                      <a:off x="0" y="0"/>
+                      <a:ext cx="5731510" cy="786765"/>
+                    </a:xfrm>
+                    <a:prstGeom prst="rect">
+                      <a:avLst/>
+                    </a:prstGeom>
+                  </pic:spPr>
+                </pic:pic>
+              </a:graphicData>
+            </a:graphic>
+          </wp:inline>
+        </w:drawing>
+      </w:r>
+    </w:p>
+    <w:p>
+      <w:pPr>
+        <w:rPr>
+          <w:rFonts w:ascii="Arial" w:hAnsi="Arial" w:cs="Arial"/>
+          <w:i/>
+          <w:iCs/>
+          <w:sz w:val="24"/>
+          <w:szCs w:val="24"/>
+          <w:lang w:val="en-US"/>
+        </w:rPr>
+      </w:pPr>
+      <w:r>
+        <w:rPr>
+          <w:rFonts w:ascii="Arial" w:hAnsi="Arial" w:cs="Arial"/>
+          <w:i/>
+          <w:iCs/>
+          <w:sz w:val="24"/>
+          <w:szCs w:val="24"/>
+          <w:lang w:val="en-US"/>
+        </w:rPr>
+        <w:t>Figure 4</w:t>
+      </w:r>
+      <w:r>
+        <w:rPr>
+          <w:rFonts w:ascii="Arial" w:hAnsi="Arial" w:cs="Arial"/>
+          <w:i/>
+          <w:iCs/>
+          <w:sz w:val="24"/>
+          <w:szCs w:val="24"/>
+          <w:lang w:val="en-US"/>
+        </w:rPr>
+        <w:t>6</w:t>
+      </w:r>
+      <w:r>
+        <w:rPr>
+          <w:rFonts w:ascii="Arial" w:hAnsi="Arial" w:cs="Arial"/>
+          <w:i/>
+          <w:iCs/>
+          <w:sz w:val="24"/>
+          <w:szCs w:val="24"/>
+          <w:lang w:val="en-US"/>
+        </w:rPr>
+        <w:t>. A screenshot of the Chi-Squared equation using C# Dice Simulation data</w:t>
+      </w:r>
+    </w:p>
+    <w:p>
+      <w:pPr>
+        <w:rPr>
+          <w:rFonts w:ascii="Arial" w:hAnsi="Arial" w:cs="Arial"/>
+          <w:sz w:val="24"/>
+          <w:szCs w:val="24"/>
+          <w:lang w:val="en-US"/>
+        </w:rPr>
+      </w:pPr>
+      <w:r>
+        <w:rPr>
+          <w:rFonts w:ascii="Arial" w:hAnsi="Arial" w:cs="Arial"/>
+          <w:sz w:val="24"/>
+          <w:szCs w:val="24"/>
+          <w:lang w:val="en-US"/>
+        </w:rPr>
+        <w:t>Figure 4</w:t>
+      </w:r>
+      <w:r>
+        <w:rPr>
+          <w:rFonts w:ascii="Arial" w:hAnsi="Arial" w:cs="Arial"/>
+          <w:sz w:val="24"/>
+          <w:szCs w:val="24"/>
+          <w:lang w:val="en-US"/>
+        </w:rPr>
+        <w:t>6</w:t>
+      </w:r>
+      <w:r>
+        <w:rPr>
+          <w:rFonts w:ascii="Arial" w:hAnsi="Arial" w:cs="Arial"/>
+          <w:sz w:val="24"/>
+          <w:szCs w:val="24"/>
+          <w:lang w:val="en-US"/>
+        </w:rPr>
+        <w:t xml:space="preserve"> shows the implementation of the Chi-Squared equation into R</w:t>
+      </w:r>
+      <w:r>
+        <w:rPr>
+          <w:rFonts w:ascii="Arial" w:hAnsi="Arial" w:cs="Arial"/>
+          <w:sz w:val="24"/>
+          <w:szCs w:val="24"/>
+          <w:lang w:val="en-US"/>
+        </w:rPr>
+        <w:t xml:space="preserve"> using dice simulation data</w:t>
+      </w:r>
+      <w:r>
+        <w:rPr>
+          <w:rFonts w:ascii="Arial" w:hAnsi="Arial" w:cs="Arial"/>
+          <w:sz w:val="24"/>
+          <w:szCs w:val="24"/>
+          <w:lang w:val="en-US"/>
+        </w:rPr>
+        <w:t xml:space="preserve">. </w:t>
+      </w:r>
+      <w:r>
+        <w:rPr>
+          <w:rFonts w:ascii="Arial" w:hAnsi="Arial" w:cs="Arial"/>
+          <w:sz w:val="24"/>
+          <w:szCs w:val="24"/>
+          <w:lang w:val="en-US"/>
+        </w:rPr>
+        <w:t xml:space="preserve">The </w:t>
+      </w:r>
+      <w:r>
+        <w:rPr>
+          <w:rFonts w:ascii="Arial" w:hAnsi="Arial" w:cs="Arial"/>
+          <w:i/>
+          <w:iCs/>
+          <w:sz w:val="24"/>
+          <w:szCs w:val="24"/>
+          <w:lang w:val="en-US"/>
+        </w:rPr>
+        <w:t>CDice1</w:t>
+      </w:r>
+      <w:r>
+        <w:rPr>
+          <w:rFonts w:ascii="Arial" w:hAnsi="Arial" w:cs="Arial"/>
+          <w:sz w:val="24"/>
+          <w:szCs w:val="24"/>
+          <w:lang w:val="en-US"/>
+        </w:rPr>
+        <w:t xml:space="preserve"> list contains the </w:t>
+      </w:r>
+      <w:r>
+        <w:rPr>
+          <w:rFonts w:ascii="Arial" w:hAnsi="Arial" w:cs="Arial"/>
+          <w:sz w:val="24"/>
+          <w:szCs w:val="24"/>
+          <w:lang w:val="en-US"/>
+        </w:rPr>
+        <w:t xml:space="preserve">frequency of </w:t>
+      </w:r>
+      <w:r>
+        <w:rPr>
+          <w:rFonts w:ascii="Arial" w:hAnsi="Arial" w:cs="Arial"/>
+          <w:sz w:val="24"/>
+          <w:szCs w:val="24"/>
+          <w:lang w:val="en-US"/>
+        </w:rPr>
+        <w:t xml:space="preserve">observed values </w:t>
+      </w:r>
+      <w:r>
+        <w:rPr>
+          <w:rFonts w:ascii="Arial" w:hAnsi="Arial" w:cs="Arial"/>
+          <w:sz w:val="24"/>
+          <w:szCs w:val="24"/>
+          <w:lang w:val="en-US"/>
+        </w:rPr>
+        <w:t xml:space="preserve">(Yn) </w:t>
+      </w:r>
+      <w:r>
+        <w:rPr>
+          <w:rFonts w:ascii="Arial" w:hAnsi="Arial" w:cs="Arial"/>
+          <w:sz w:val="24"/>
+          <w:szCs w:val="24"/>
+          <w:lang w:val="en-US"/>
+        </w:rPr>
+        <w:t xml:space="preserve">produced by the </w:t>
+      </w:r>
+      <w:r>
+        <w:rPr>
+          <w:rFonts w:ascii="Arial" w:hAnsi="Arial" w:cs="Arial"/>
+          <w:sz w:val="24"/>
+          <w:szCs w:val="24"/>
+          <w:lang w:val="en-US"/>
+        </w:rPr>
+        <w:t xml:space="preserve">first implementation of the </w:t>
+      </w:r>
+      <w:r>
+        <w:rPr>
+          <w:rFonts w:ascii="Arial" w:hAnsi="Arial" w:cs="Arial"/>
+          <w:sz w:val="24"/>
+          <w:szCs w:val="24"/>
+          <w:lang w:val="en-US"/>
+        </w:rPr>
+        <w:t>C# dice simulation</w:t>
+      </w:r>
+      <w:r>
+        <w:rPr>
+          <w:rFonts w:ascii="Arial" w:hAnsi="Arial" w:cs="Arial"/>
+          <w:sz w:val="24"/>
+          <w:szCs w:val="24"/>
+          <w:lang w:val="en-US"/>
+        </w:rPr>
+        <w:t xml:space="preserve"> while</w:t>
+      </w:r>
+      <w:r>
+        <w:rPr>
+          <w:rFonts w:ascii="Arial" w:hAnsi="Arial" w:cs="Arial"/>
+          <w:sz w:val="24"/>
+          <w:szCs w:val="24"/>
+          <w:lang w:val="en-US"/>
+        </w:rPr>
+        <w:t xml:space="preserve"> the</w:t>
+      </w:r>
+      <w:r>
+        <w:rPr>
+          <w:rFonts w:ascii="Arial" w:hAnsi="Arial" w:cs="Arial"/>
+          <w:sz w:val="24"/>
+          <w:szCs w:val="24"/>
+          <w:lang w:val="en-US"/>
+        </w:rPr>
+        <w:t xml:space="preserve"> </w:t>
+      </w:r>
+      <w:r>
+        <w:rPr>
+          <w:rFonts w:ascii="Arial" w:hAnsi="Arial" w:cs="Arial"/>
+          <w:sz w:val="24"/>
+          <w:szCs w:val="24"/>
+          <w:lang w:val="en-US"/>
+        </w:rPr>
+        <w:t xml:space="preserve">expected values (np) </w:t>
+      </w:r>
+      <w:r>
+        <w:rPr>
+          <w:rFonts w:ascii="Arial" w:hAnsi="Arial" w:cs="Arial"/>
+          <w:sz w:val="24"/>
+          <w:szCs w:val="24"/>
+          <w:lang w:val="en-US"/>
+        </w:rPr>
+        <w:t xml:space="preserve">of each dice face occurring is set to </w:t>
+      </w:r>
+      <w:r>
+        <w:rPr>
+          <w:rFonts w:ascii="Arial" w:hAnsi="Arial" w:cs="Arial"/>
+          <w:sz w:val="24"/>
+          <w:szCs w:val="24"/>
+          <w:lang w:val="en-US"/>
+        </w:rPr>
+        <w:t>83</w:t>
+      </w:r>
+      <w:r>
+        <w:rPr>
+          <w:rFonts w:ascii="Arial" w:hAnsi="Arial" w:cs="Arial"/>
+          <w:sz w:val="24"/>
+          <w:szCs w:val="24"/>
+          <w:lang w:val="en-US"/>
+        </w:rPr>
+        <w:t>.333…</w:t>
+      </w:r>
+      <w:r>
+        <w:rPr>
+          <w:rFonts w:ascii="Arial" w:hAnsi="Arial" w:cs="Arial"/>
+          <w:sz w:val="24"/>
+          <w:szCs w:val="24"/>
+          <w:lang w:val="en-US"/>
+        </w:rPr>
+        <w:t xml:space="preserve"> (</w:t>
+      </w:r>
+      <w:r>
+        <w:rPr>
+          <w:rFonts w:ascii="Arial" w:hAnsi="Arial" w:cs="Arial"/>
+          <w:sz w:val="24"/>
+          <w:szCs w:val="24"/>
+          <w:lang w:val="en-US"/>
+        </w:rPr>
+        <w:t>Total Iterations (</w:t>
+      </w:r>
+      <w:r>
+        <w:rPr>
+          <w:rFonts w:ascii="Arial" w:hAnsi="Arial" w:cs="Arial"/>
+          <w:sz w:val="24"/>
+          <w:szCs w:val="24"/>
+          <w:lang w:val="en-US"/>
+        </w:rPr>
+        <w:t>500</w:t>
+      </w:r>
+      <w:r>
+        <w:rPr>
+          <w:rFonts w:ascii="Arial" w:hAnsi="Arial" w:cs="Arial"/>
+          <w:sz w:val="24"/>
+          <w:szCs w:val="24"/>
+          <w:lang w:val="en-US"/>
+        </w:rPr>
+        <w:t>)</w:t>
+      </w:r>
+      <w:r>
+        <w:rPr>
+          <w:rFonts w:ascii="Arial" w:hAnsi="Arial" w:cs="Arial"/>
+          <w:sz w:val="24"/>
+          <w:szCs w:val="24"/>
+          <w:lang w:val="en-US"/>
+        </w:rPr>
+        <w:t xml:space="preserve"> * </w:t>
+      </w:r>
+      <w:r>
+        <w:rPr>
+          <w:rFonts w:ascii="Arial" w:hAnsi="Arial" w:cs="Arial"/>
+          <w:sz w:val="24"/>
+          <w:szCs w:val="24"/>
+          <w:lang w:val="en-US"/>
+        </w:rPr>
+        <w:t>Probability of Outcome (</w:t>
+      </w:r>
+      <w:r>
+        <w:rPr>
+          <w:rFonts w:ascii="Arial" w:hAnsi="Arial" w:cs="Arial"/>
+          <w:sz w:val="24"/>
+          <w:szCs w:val="24"/>
+          <w:lang w:val="en-US"/>
+        </w:rPr>
+        <w:t>1/6</w:t>
+      </w:r>
+      <w:r>
+        <w:rPr>
+          <w:rFonts w:ascii="Arial" w:hAnsi="Arial" w:cs="Arial"/>
+          <w:sz w:val="24"/>
+          <w:szCs w:val="24"/>
+          <w:lang w:val="en-US"/>
+        </w:rPr>
+        <w:t>)</w:t>
+      </w:r>
+      <w:r>
+        <w:rPr>
+          <w:rFonts w:ascii="Arial" w:hAnsi="Arial" w:cs="Arial"/>
+          <w:sz w:val="24"/>
+          <w:szCs w:val="24"/>
+          <w:lang w:val="en-US"/>
+        </w:rPr>
+        <w:t>).</w:t>
+      </w:r>
+      <w:r>
+        <w:rPr>
+          <w:rFonts w:ascii="Arial" w:hAnsi="Arial" w:cs="Arial"/>
+          <w:sz w:val="24"/>
+          <w:szCs w:val="24"/>
+          <w:lang w:val="en-US"/>
+        </w:rPr>
+        <w:t xml:space="preserve"> </w:t>
+      </w:r>
+      <w:r>
+        <w:rPr>
+          <w:rFonts w:ascii="Arial" w:hAnsi="Arial" w:cs="Arial"/>
+          <w:sz w:val="24"/>
+          <w:szCs w:val="24"/>
+          <w:lang w:val="en-US"/>
+        </w:rPr>
+        <w:t xml:space="preserve">Every </w:t>
+      </w:r>
+      <w:r>
+        <w:rPr>
+          <w:rFonts w:ascii="Arial" w:hAnsi="Arial" w:cs="Arial"/>
+          <w:sz w:val="24"/>
+          <w:szCs w:val="24"/>
+          <w:lang w:val="en-US"/>
+        </w:rPr>
+        <w:t>outcome in each dataset</w:t>
+      </w:r>
+      <w:r>
+        <w:rPr>
+          <w:rFonts w:ascii="Arial" w:hAnsi="Arial" w:cs="Arial"/>
+          <w:sz w:val="24"/>
+          <w:szCs w:val="24"/>
+          <w:lang w:val="en-US"/>
+        </w:rPr>
+        <w:t xml:space="preserve"> has its observed value </w:t>
+      </w:r>
+      <w:r>
+        <w:rPr>
+          <w:rFonts w:ascii="Arial" w:hAnsi="Arial" w:cs="Arial"/>
+          <w:sz w:val="24"/>
+          <w:szCs w:val="24"/>
+          <w:lang w:val="en-US"/>
+        </w:rPr>
+        <w:t>compared against its expected value</w:t>
+      </w:r>
+      <w:r>
+        <w:rPr>
+          <w:rFonts w:ascii="Arial" w:hAnsi="Arial" w:cs="Arial"/>
+          <w:sz w:val="24"/>
+          <w:szCs w:val="24"/>
+          <w:lang w:val="en-US"/>
+        </w:rPr>
+        <w:t xml:space="preserve"> producing a V value for each dataset.</w:t>
+      </w:r>
+      <w:r>
+        <w:rPr>
+          <w:rFonts w:ascii="Arial" w:hAnsi="Arial" w:cs="Arial"/>
+          <w:sz w:val="24"/>
+          <w:szCs w:val="24"/>
+          <w:lang w:val="en-US"/>
+        </w:rPr>
+        <w:t xml:space="preserve"> </w:t>
+      </w:r>
+      <w:r>
+        <w:rPr>
+          <w:rFonts w:ascii="Arial" w:hAnsi="Arial" w:cs="Arial"/>
+          <w:sz w:val="24"/>
+          <w:szCs w:val="24"/>
+          <w:lang w:val="en-US"/>
+        </w:rPr>
+        <w:t xml:space="preserve">Eight </w:t>
+      </w:r>
+      <w:r>
+        <w:rPr>
+          <w:rFonts w:ascii="Arial" w:hAnsi="Arial" w:cs="Arial"/>
+          <w:sz w:val="24"/>
+          <w:szCs w:val="24"/>
+          <w:lang w:val="en-US"/>
+        </w:rPr>
+        <w:t xml:space="preserve">V values were produced from the collected dice data, </w:t>
+      </w:r>
+      <w:r>
+        <w:rPr>
+          <w:rFonts w:ascii="Arial" w:hAnsi="Arial" w:cs="Arial"/>
+          <w:sz w:val="24"/>
+          <w:szCs w:val="24"/>
+          <w:lang w:val="en-US"/>
+        </w:rPr>
+        <w:t xml:space="preserve">two from C#, three from Python, </w:t>
+      </w:r>
+      <w:r>
+        <w:rPr>
+          <w:rFonts w:ascii="Arial" w:hAnsi="Arial" w:cs="Arial"/>
+          <w:sz w:val="24"/>
+          <w:szCs w:val="24"/>
+          <w:lang w:val="en-US"/>
+        </w:rPr>
+        <w:t xml:space="preserve">one from JavaScript, one from Random.org, </w:t>
+      </w:r>
+      <w:r>
+        <w:rPr>
+          <w:rFonts w:ascii="Arial" w:hAnsi="Arial" w:cs="Arial"/>
+          <w:sz w:val="24"/>
+          <w:szCs w:val="24"/>
+          <w:lang w:val="en-US"/>
+        </w:rPr>
+        <w:t xml:space="preserve">and one from </w:t>
+      </w:r>
+      <w:r>
+        <w:rPr>
+          <w:rFonts w:ascii="Arial" w:hAnsi="Arial" w:cs="Arial"/>
+          <w:sz w:val="24"/>
+          <w:szCs w:val="24"/>
+          <w:lang w:val="en-US"/>
+        </w:rPr>
+        <w:t>physical dice.</w:t>
+      </w:r>
+      <w:r>
+        <w:rPr>
+          <w:rFonts w:ascii="Arial" w:hAnsi="Arial" w:cs="Arial"/>
+          <w:sz w:val="24"/>
+          <w:szCs w:val="24"/>
+          <w:lang w:val="en-US"/>
+        </w:rPr>
+        <w:t xml:space="preserve"> </w:t>
+      </w:r>
+    </w:p>
+    <w:p>
+      <w:pPr>
+        <w:rPr>
+          <w:rFonts w:ascii="Arial" w:hAnsi="Arial" w:cs="Arial"/>
+          <w:sz w:val="24"/>
+          <w:szCs w:val="24"/>
+          <w:lang w:val="en-US"/>
+        </w:rPr>
+      </w:pPr>
+      <w:r>
+        <w:drawing>
+          <wp:inline distT="0" distB="0" distL="0" distR="0" wp14:anchorId="5CAC78DE" wp14:editId="37614A62">
+            <wp:extent cx="5731510" cy="3909695"/>
+            <wp:effectExtent l="0" t="0" r="2540" b="0"/>
+            <wp:docPr id="202762414" name="Picture 1" descr="A graph of different colored lines&#10;&#10;Description automatically generated"/>
+            <wp:cNvGraphicFramePr>
+              <a:graphicFrameLocks xmlns:a="http://schemas.openxmlformats.org/drawingml/2006/main" noChangeAspect="1"/>
+            </wp:cNvGraphicFramePr>
+            <a:graphic xmlns:a="http://schemas.openxmlformats.org/drawingml/2006/main">
+              <a:graphicData uri="http://schemas.openxmlformats.org/drawingml/2006/picture">
+                <pic:pic xmlns:pic="http://schemas.openxmlformats.org/drawingml/2006/picture">
+                  <pic:nvPicPr>
+                    <pic:cNvPr id="202762414" name="Picture 1" descr="A graph of different colored lines&#10;&#10;Description automatically generated"/>
+                    <pic:cNvPicPr/>
+                  </pic:nvPicPr>
+                  <pic:blipFill>
+                    <a:blip r:embed="rId9"/>
+                    <a:stretch>
+                      <a:fillRect/>
+                    </a:stretch>
+                  </pic:blipFill>
+                  <pic:spPr>
+                    <a:xfrm>
+                      <a:off x="0" y="0"/>
+                      <a:ext cx="5731510" cy="3909695"/>
+                    </a:xfrm>
+                    <a:prstGeom prst="rect">
+                      <a:avLst/>
+                    </a:prstGeom>
+                  </pic:spPr>
+                </pic:pic>
+              </a:graphicData>
+            </a:graphic>
+          </wp:inline>
+        </w:drawing>
+      </w:r>
+    </w:p>
+    <w:p>
+      <w:pPr>
+        <w:rPr>
+          <w:rFonts w:ascii="Arial" w:hAnsi="Arial" w:cs="Arial"/>
+          <w:i/>
+          <w:iCs/>
+          <w:sz w:val="24"/>
+          <w:szCs w:val="24"/>
+          <w:lang w:val="en-US"/>
+        </w:rPr>
+      </w:pPr>
+      <w:r>
+        <w:rPr>
+          <w:rFonts w:ascii="Arial" w:hAnsi="Arial" w:cs="Arial"/>
+          <w:i/>
+          <w:iCs/>
+          <w:sz w:val="24"/>
+          <w:szCs w:val="24"/>
+          <w:lang w:val="en-US"/>
+        </w:rPr>
+        <w:t>Figure 4</w:t>
+      </w:r>
+      <w:r>
+        <w:rPr>
+          <w:rFonts w:ascii="Arial" w:hAnsi="Arial" w:cs="Arial"/>
+          <w:i/>
+          <w:iCs/>
+          <w:sz w:val="24"/>
+          <w:szCs w:val="24"/>
+          <w:lang w:val="en-US"/>
+        </w:rPr>
+        <w:t>7</w:t>
+      </w:r>
+      <w:r>
+        <w:rPr>
+          <w:rFonts w:ascii="Arial" w:hAnsi="Arial" w:cs="Arial"/>
+          <w:i/>
+          <w:iCs/>
+          <w:sz w:val="24"/>
+          <w:szCs w:val="24"/>
+          <w:lang w:val="en-US"/>
+        </w:rPr>
+        <w:t>. A Scatterplot Showing the Frequency of Dice Outcomes</w:t>
+      </w:r>
+    </w:p>
+    <w:p>
+      <w:pPr>
+        <w:rPr>
+          <w:rFonts w:ascii="Arial" w:hAnsi="Arial" w:cs="Arial"/>
+          <w:sz w:val="24"/>
+          <w:szCs w:val="24"/>
+          <w:lang w:val="en-US"/>
+        </w:rPr>
+      </w:pPr>
+      <w:r>
+        <w:rPr>
+          <w:rFonts w:ascii="Arial" w:hAnsi="Arial" w:cs="Arial"/>
+          <w:sz w:val="24"/>
+          <w:szCs w:val="24"/>
+          <w:lang w:val="en-US"/>
+        </w:rPr>
+        <w:t xml:space="preserve">The </w:t>
+      </w:r>
+      <w:r>
+        <w:rPr>
+          <w:rFonts w:ascii="Arial" w:hAnsi="Arial" w:cs="Arial"/>
+          <w:sz w:val="24"/>
+          <w:szCs w:val="24"/>
+          <w:lang w:val="en-US"/>
+        </w:rPr>
+        <w:t xml:space="preserve">frequency of observed values for each of the </w:t>
+      </w:r>
+      <w:r>
+        <w:rPr>
+          <w:rFonts w:ascii="Arial" w:hAnsi="Arial" w:cs="Arial"/>
+          <w:sz w:val="24"/>
+          <w:szCs w:val="24"/>
+          <w:lang w:val="en-US"/>
+        </w:rPr>
+        <w:t xml:space="preserve">dice </w:t>
+      </w:r>
+      <w:r>
+        <w:rPr>
+          <w:rFonts w:ascii="Arial" w:hAnsi="Arial" w:cs="Arial"/>
+          <w:sz w:val="24"/>
+          <w:szCs w:val="24"/>
+          <w:lang w:val="en-US"/>
+        </w:rPr>
+        <w:t>datasets is shown in figure 4</w:t>
+      </w:r>
+      <w:r>
+        <w:rPr>
+          <w:rFonts w:ascii="Arial" w:hAnsi="Arial" w:cs="Arial"/>
+          <w:sz w:val="24"/>
+          <w:szCs w:val="24"/>
+          <w:lang w:val="en-US"/>
+        </w:rPr>
+        <w:t>7</w:t>
+      </w:r>
+      <w:r>
+        <w:rPr>
+          <w:rFonts w:ascii="Arial" w:hAnsi="Arial" w:cs="Arial"/>
+          <w:sz w:val="24"/>
+          <w:szCs w:val="24"/>
+          <w:lang w:val="en-US"/>
+        </w:rPr>
+        <w:t xml:space="preserve">. </w:t>
+      </w:r>
+      <w:r>
+        <w:rPr>
+          <w:rFonts w:ascii="Arial" w:hAnsi="Arial" w:cs="Arial"/>
+          <w:sz w:val="24"/>
+          <w:szCs w:val="24"/>
+          <w:lang w:val="en-US"/>
+        </w:rPr>
+        <w:t>The most immediately noticeable trend is given by the JavaScript</w:t>
+      </w:r>
+      <w:r>
+        <w:rPr>
+          <w:rFonts w:ascii="Arial" w:hAnsi="Arial" w:cs="Arial"/>
+          <w:sz w:val="24"/>
+          <w:szCs w:val="24"/>
+          <w:lang w:val="en-US"/>
+        </w:rPr>
+        <w:t xml:space="preserve"> dataset which features a </w:t>
+      </w:r>
+      <w:r>
+        <w:rPr>
+          <w:rFonts w:ascii="Arial" w:hAnsi="Arial" w:cs="Arial"/>
+          <w:sz w:val="24"/>
+          <w:szCs w:val="24"/>
+          <w:lang w:val="en-US"/>
+        </w:rPr>
+        <w:t xml:space="preserve">noticeably lower </w:t>
+      </w:r>
+      <w:r>
+        <w:rPr>
+          <w:rFonts w:ascii="Arial" w:hAnsi="Arial" w:cs="Arial"/>
+          <w:sz w:val="24"/>
+          <w:szCs w:val="24"/>
+          <w:lang w:val="en-US"/>
+        </w:rPr>
+        <w:t xml:space="preserve">frequency of 1s and 6s but the largest frequency of </w:t>
+      </w:r>
+      <w:r>
+        <w:rPr>
+          <w:rFonts w:ascii="Arial" w:hAnsi="Arial" w:cs="Arial"/>
+          <w:sz w:val="24"/>
+          <w:szCs w:val="24"/>
+          <w:lang w:val="en-US"/>
+        </w:rPr>
+        <w:t>2s,3s,4s and 5s</w:t>
+      </w:r>
+      <w:r>
+        <w:rPr>
+          <w:rFonts w:ascii="Arial" w:hAnsi="Arial" w:cs="Arial"/>
+          <w:sz w:val="24"/>
+          <w:szCs w:val="24"/>
+          <w:lang w:val="en-US"/>
+        </w:rPr>
+        <w:t xml:space="preserve"> with </w:t>
+      </w:r>
+      <w:r>
+        <w:rPr>
+          <w:rFonts w:ascii="Arial" w:hAnsi="Arial" w:cs="Arial"/>
+          <w:sz w:val="24"/>
+          <w:szCs w:val="24"/>
+          <w:lang w:val="en-US"/>
+        </w:rPr>
+        <w:t>all</w:t>
+      </w:r>
+      <w:r>
+        <w:rPr>
+          <w:rFonts w:ascii="Arial" w:hAnsi="Arial" w:cs="Arial"/>
+          <w:sz w:val="24"/>
+          <w:szCs w:val="24"/>
+          <w:lang w:val="en-US"/>
+        </w:rPr>
+        <w:t xml:space="preserve"> these outcomes occurring significantly more than expected.</w:t>
+      </w:r>
+      <w:r>
+        <w:rPr>
+          <w:rFonts w:ascii="Arial" w:hAnsi="Arial" w:cs="Arial"/>
+          <w:sz w:val="24"/>
+          <w:szCs w:val="24"/>
+          <w:lang w:val="en-US"/>
+        </w:rPr>
+        <w:t xml:space="preserve"> </w:t>
+      </w:r>
+      <w:r>
+        <w:rPr>
+          <w:rFonts w:ascii="Arial" w:hAnsi="Arial" w:cs="Arial"/>
+          <w:sz w:val="24"/>
+          <w:szCs w:val="24"/>
+          <w:lang w:val="en-US"/>
+        </w:rPr>
+        <w:lastRenderedPageBreak/>
+        <w:t>The remaining datasets</w:t>
+      </w:r>
+      <w:r>
+        <w:rPr>
+          <w:rFonts w:ascii="Arial" w:hAnsi="Arial" w:cs="Arial"/>
+          <w:sz w:val="24"/>
+          <w:szCs w:val="24"/>
+          <w:lang w:val="en-US"/>
+        </w:rPr>
+        <w:t xml:space="preserve"> all followed a similar trend</w:t>
+      </w:r>
+      <w:r>
+        <w:rPr>
+          <w:rFonts w:ascii="Arial" w:hAnsi="Arial" w:cs="Arial"/>
+          <w:sz w:val="24"/>
+          <w:szCs w:val="24"/>
+          <w:lang w:val="en-US"/>
+        </w:rPr>
+        <w:t>,</w:t>
+      </w:r>
+      <w:r>
+        <w:rPr>
+          <w:rFonts w:ascii="Arial" w:hAnsi="Arial" w:cs="Arial"/>
+          <w:sz w:val="24"/>
+          <w:szCs w:val="24"/>
+          <w:lang w:val="en-US"/>
+        </w:rPr>
+        <w:t xml:space="preserve"> </w:t>
+      </w:r>
+      <w:r>
+        <w:rPr>
+          <w:rFonts w:ascii="Arial" w:hAnsi="Arial" w:cs="Arial"/>
+          <w:sz w:val="24"/>
+          <w:szCs w:val="24"/>
+          <w:lang w:val="en-US"/>
+        </w:rPr>
+        <w:t xml:space="preserve">with the observed frequency of all possible outcomes </w:t>
+      </w:r>
+      <w:r>
+        <w:rPr>
+          <w:rFonts w:ascii="Arial" w:hAnsi="Arial" w:cs="Arial"/>
+          <w:sz w:val="24"/>
+          <w:szCs w:val="24"/>
+          <w:lang w:val="en-US"/>
+        </w:rPr>
+        <w:t>occurring</w:t>
+      </w:r>
+      <w:r>
+        <w:rPr>
+          <w:rFonts w:ascii="Arial" w:hAnsi="Arial" w:cs="Arial"/>
+          <w:sz w:val="24"/>
+          <w:szCs w:val="24"/>
+          <w:lang w:val="en-US"/>
+        </w:rPr>
+        <w:t xml:space="preserve"> between </w:t>
+      </w:r>
+      <w:r>
+        <w:rPr>
+          <w:rFonts w:ascii="Arial" w:hAnsi="Arial" w:cs="Arial"/>
+          <w:sz w:val="24"/>
+          <w:szCs w:val="24"/>
+          <w:lang w:val="en-US"/>
+        </w:rPr>
+        <w:t>65 and 95</w:t>
+      </w:r>
+      <w:r>
+        <w:rPr>
+          <w:rFonts w:ascii="Arial" w:hAnsi="Arial" w:cs="Arial"/>
+          <w:sz w:val="24"/>
+          <w:szCs w:val="24"/>
+          <w:lang w:val="en-US"/>
+        </w:rPr>
+        <w:t xml:space="preserve"> times</w:t>
+      </w:r>
+      <w:r>
+        <w:rPr>
+          <w:rFonts w:ascii="Arial" w:hAnsi="Arial" w:cs="Arial"/>
+          <w:sz w:val="24"/>
+          <w:szCs w:val="24"/>
+          <w:lang w:val="en-US"/>
+        </w:rPr>
+        <w:t>.</w:t>
       </w:r>
     </w:p>
     <w:sectPr>

</xml_diff>

<commit_message>
Detailed Chi-Square results for C# and Python
</commit_message>
<xml_diff>
--- a/Report/Data Analysis.docx
+++ b/Report/Data Analysis.docx
@@ -1052,21 +1052,8 @@
           <w:szCs w:val="24"/>
           <w:lang w:val="en-US"/>
         </w:rPr>
-        <w:t xml:space="preserve">Figure 43. The R analysis program importing libraries and JSON </w:t>
-      </w:r>
-      <w:proofErr w:type="gramStart"/>
-      <w:r>
-        <w:rPr>
-          <w:rFonts w:ascii="Arial" w:hAnsi="Arial" w:cs="Arial"/>
-          <w:i/>
-          <w:iCs/>
-          <w:sz w:val="24"/>
-          <w:szCs w:val="24"/>
-          <w:lang w:val="en-US"/>
-        </w:rPr>
-        <w:t>data</w:t>
-      </w:r>
-      <w:proofErr w:type="gramEnd"/>
+        <w:t>Figure 43. The R analysis program importing libraries and JSON data</w:t>
+      </w:r>
     </w:p>
     <w:p>
       <w:pPr>
@@ -1280,7 +1267,7 @@
           <w:szCs w:val="24"/>
           <w:lang w:val="en-US"/>
         </w:rPr>
-        <w:t>99</w:t>
+        <w:t>101 exactly</w:t>
       </w:r>
       <w:r>
         <w:rPr>
@@ -2614,6 +2601,818 @@
           <w:lang w:val="en-US"/>
         </w:rPr>
         <w:t xml:space="preserve"> times</w:t>
+      </w:r>
+      <w:r>
+        <w:rPr>
+          <w:rFonts w:ascii="Arial" w:hAnsi="Arial" w:cs="Arial"/>
+          <w:sz w:val="24"/>
+          <w:szCs w:val="24"/>
+          <w:lang w:val="en-US"/>
+        </w:rPr>
+        <w:t>.</w:t>
+      </w:r>
+    </w:p>
+    <w:p>
+      <w:pPr>
+        <w:rPr>
+          <w:rFonts w:ascii="Arial" w:hAnsi="Arial" w:cs="Arial"/>
+          <w:sz w:val="24"/>
+          <w:szCs w:val="24"/>
+          <w:lang w:val="en-US"/>
+        </w:rPr>
+      </w:pPr>
+      <w:r>
+        <w:rPr>
+          <w:rFonts w:ascii="Arial" w:hAnsi="Arial" w:cs="Arial"/>
+          <w:sz w:val="24"/>
+          <w:szCs w:val="24"/>
+          <w:lang w:val="en-US"/>
+        </w:rPr>
+        <w:t>The C# dataset</w:t>
+      </w:r>
+      <w:r>
+        <w:rPr>
+          <w:rFonts w:ascii="Arial" w:hAnsi="Arial" w:cs="Arial"/>
+          <w:sz w:val="24"/>
+          <w:szCs w:val="24"/>
+          <w:lang w:val="en-US"/>
+        </w:rPr>
+        <w:t xml:space="preserve">s </w:t>
+      </w:r>
+      <w:r>
+        <w:rPr>
+          <w:rFonts w:ascii="Arial" w:hAnsi="Arial" w:cs="Arial"/>
+          <w:sz w:val="24"/>
+          <w:szCs w:val="24"/>
+          <w:lang w:val="en-US"/>
+        </w:rPr>
+        <w:t xml:space="preserve">scored V values of </w:t>
+      </w:r>
+      <w:r>
+        <w:rPr>
+          <w:rFonts w:ascii="Arial" w:hAnsi="Arial" w:cs="Arial"/>
+          <w:sz w:val="24"/>
+          <w:szCs w:val="24"/>
+          <w:lang w:val="en-US"/>
+        </w:rPr>
+        <w:t>1.192</w:t>
+      </w:r>
+      <w:r>
+        <w:rPr>
+          <w:rFonts w:ascii="Arial" w:hAnsi="Arial" w:cs="Arial"/>
+          <w:sz w:val="24"/>
+          <w:szCs w:val="24"/>
+          <w:lang w:val="en-US"/>
+        </w:rPr>
+        <w:t xml:space="preserve"> (unseeded)</w:t>
+      </w:r>
+      <w:r>
+        <w:rPr>
+          <w:rFonts w:ascii="Arial" w:hAnsi="Arial" w:cs="Arial"/>
+          <w:sz w:val="24"/>
+          <w:szCs w:val="24"/>
+          <w:lang w:val="en-US"/>
+        </w:rPr>
+        <w:t xml:space="preserve"> </w:t>
+      </w:r>
+      <w:r>
+        <w:rPr>
+          <w:rFonts w:ascii="Arial" w:hAnsi="Arial" w:cs="Arial"/>
+          <w:sz w:val="24"/>
+          <w:szCs w:val="24"/>
+          <w:lang w:val="en-US"/>
+        </w:rPr>
+        <w:t xml:space="preserve">and </w:t>
+      </w:r>
+      <w:r>
+        <w:rPr>
+          <w:rFonts w:ascii="Arial" w:hAnsi="Arial" w:cs="Arial"/>
+          <w:sz w:val="24"/>
+          <w:szCs w:val="24"/>
+          <w:lang w:val="en-US"/>
+        </w:rPr>
+        <w:t>4.024</w:t>
+      </w:r>
+      <w:r>
+        <w:rPr>
+          <w:rFonts w:ascii="Arial" w:hAnsi="Arial" w:cs="Arial"/>
+          <w:sz w:val="24"/>
+          <w:szCs w:val="24"/>
+          <w:lang w:val="en-US"/>
+        </w:rPr>
+        <w:t xml:space="preserve"> (seeded)</w:t>
+      </w:r>
+      <w:r>
+        <w:rPr>
+          <w:rFonts w:ascii="Arial" w:hAnsi="Arial" w:cs="Arial"/>
+          <w:sz w:val="24"/>
+          <w:szCs w:val="24"/>
+          <w:lang w:val="en-US"/>
+        </w:rPr>
+        <w:t>.</w:t>
+      </w:r>
+      <w:r>
+        <w:rPr>
+          <w:rFonts w:ascii="Arial" w:hAnsi="Arial" w:cs="Arial"/>
+          <w:sz w:val="24"/>
+          <w:szCs w:val="24"/>
+          <w:lang w:val="en-US"/>
+        </w:rPr>
+        <w:t xml:space="preserve"> </w:t>
+      </w:r>
+      <w:r>
+        <w:rPr>
+          <w:rFonts w:ascii="Arial" w:hAnsi="Arial" w:cs="Arial"/>
+          <w:sz w:val="24"/>
+          <w:szCs w:val="24"/>
+          <w:lang w:val="en-US"/>
+        </w:rPr>
+        <w:t>To</w:t>
+      </w:r>
+      <w:r>
+        <w:rPr>
+          <w:rFonts w:ascii="Arial" w:hAnsi="Arial" w:cs="Arial"/>
+          <w:sz w:val="24"/>
+          <w:szCs w:val="24"/>
+          <w:lang w:val="en-US"/>
+        </w:rPr>
+        <w:t xml:space="preserve"> compare these values to the distribution table the degrees of freedom must be </w:t>
+      </w:r>
+      <w:r>
+        <w:rPr>
+          <w:rFonts w:ascii="Arial" w:hAnsi="Arial" w:cs="Arial"/>
+          <w:sz w:val="24"/>
+          <w:szCs w:val="24"/>
+          <w:lang w:val="en-US"/>
+        </w:rPr>
+        <w:t xml:space="preserve">calculated. This </w:t>
+      </w:r>
+      <w:r>
+        <w:rPr>
+          <w:rFonts w:ascii="Arial" w:hAnsi="Arial" w:cs="Arial"/>
+          <w:sz w:val="24"/>
+          <w:szCs w:val="24"/>
+          <w:lang w:val="en-US"/>
+        </w:rPr>
+        <w:t xml:space="preserve">can be done simply by subtracting 1 from the </w:t>
+      </w:r>
+      <w:r>
+        <w:rPr>
+          <w:rFonts w:ascii="Arial" w:hAnsi="Arial" w:cs="Arial"/>
+          <w:sz w:val="24"/>
+          <w:szCs w:val="24"/>
+          <w:lang w:val="en-US"/>
+        </w:rPr>
+        <w:t>number of possible outcomes (k)</w:t>
+      </w:r>
+      <w:r>
+        <w:rPr>
+          <w:rFonts w:ascii="Arial" w:hAnsi="Arial" w:cs="Arial"/>
+          <w:sz w:val="24"/>
+          <w:szCs w:val="24"/>
+          <w:lang w:val="en-US"/>
+        </w:rPr>
+        <w:t>, in this case producing 5 degrees of freedom</w:t>
+      </w:r>
+      <w:r>
+        <w:rPr>
+          <w:rFonts w:ascii="Arial" w:hAnsi="Arial" w:cs="Arial"/>
+          <w:sz w:val="24"/>
+          <w:szCs w:val="24"/>
+          <w:lang w:val="en-US"/>
+        </w:rPr>
+        <w:t>.</w:t>
+      </w:r>
+      <w:r>
+        <w:rPr>
+          <w:rFonts w:ascii="Arial" w:hAnsi="Arial" w:cs="Arial"/>
+          <w:sz w:val="24"/>
+          <w:szCs w:val="24"/>
+          <w:lang w:val="en-US"/>
+        </w:rPr>
+        <w:t xml:space="preserve"> </w:t>
+      </w:r>
+      <w:r>
+        <w:rPr>
+          <w:rFonts w:ascii="Arial" w:hAnsi="Arial" w:cs="Arial"/>
+          <w:sz w:val="24"/>
+          <w:szCs w:val="24"/>
+          <w:lang w:val="en-US"/>
+        </w:rPr>
+        <w:t xml:space="preserve">A </w:t>
+      </w:r>
+      <w:r>
+        <w:rPr>
+          <w:rFonts w:ascii="Arial" w:hAnsi="Arial" w:cs="Arial"/>
+          <w:sz w:val="24"/>
+          <w:szCs w:val="24"/>
+          <w:lang w:val="en-US"/>
+        </w:rPr>
+        <w:t xml:space="preserve">suitable </w:t>
+      </w:r>
+      <w:r>
+        <w:rPr>
+          <w:rFonts w:ascii="Arial" w:hAnsi="Arial" w:cs="Arial"/>
+          <w:sz w:val="24"/>
+          <w:szCs w:val="24"/>
+          <w:lang w:val="en-US"/>
+        </w:rPr>
+        <w:t xml:space="preserve">random sequence is found between </w:t>
+      </w:r>
+      <w:r>
+        <w:rPr>
+          <w:rFonts w:ascii="Arial" w:hAnsi="Arial" w:cs="Arial"/>
+          <w:sz w:val="24"/>
+          <w:szCs w:val="24"/>
+          <w:lang w:val="en-US"/>
+        </w:rPr>
+        <w:t xml:space="preserve">the </w:t>
+      </w:r>
+      <w:r>
+        <w:rPr>
+          <w:rFonts w:ascii="Arial" w:hAnsi="Arial" w:cs="Arial"/>
+          <w:sz w:val="24"/>
+          <w:szCs w:val="24"/>
+          <w:lang w:val="en-US"/>
+        </w:rPr>
+        <w:t>.95 and .</w:t>
+      </w:r>
+      <w:r>
+        <w:rPr>
+          <w:rFonts w:ascii="Arial" w:hAnsi="Arial" w:cs="Arial"/>
+          <w:sz w:val="24"/>
+          <w:szCs w:val="24"/>
+          <w:lang w:val="en-US"/>
+        </w:rPr>
+        <w:t>1</w:t>
+      </w:r>
+      <w:r>
+        <w:rPr>
+          <w:rFonts w:ascii="Arial" w:hAnsi="Arial" w:cs="Arial"/>
+          <w:sz w:val="24"/>
+          <w:szCs w:val="24"/>
+          <w:lang w:val="en-US"/>
+        </w:rPr>
+        <w:t xml:space="preserve"> </w:t>
+      </w:r>
+      <w:r>
+        <w:rPr>
+          <w:rFonts w:ascii="Arial" w:hAnsi="Arial" w:cs="Arial"/>
+          <w:sz w:val="24"/>
+          <w:szCs w:val="24"/>
+          <w:lang w:val="en-US"/>
+        </w:rPr>
+        <w:t>distributions</w:t>
+      </w:r>
+      <w:r>
+        <w:rPr>
+          <w:rFonts w:ascii="Arial" w:hAnsi="Arial" w:cs="Arial"/>
+          <w:sz w:val="24"/>
+          <w:szCs w:val="24"/>
+          <w:lang w:val="en-US"/>
+        </w:rPr>
+        <w:t xml:space="preserve"> while </w:t>
+      </w:r>
+      <w:r>
+        <w:rPr>
+          <w:rFonts w:ascii="Arial" w:hAnsi="Arial" w:cs="Arial"/>
+          <w:sz w:val="24"/>
+          <w:szCs w:val="24"/>
+          <w:lang w:val="en-US"/>
+        </w:rPr>
+        <w:t>V values closer to .995 or .01 are considered too likely or too unlikely to be viable.</w:t>
+      </w:r>
+      <w:r>
+        <w:rPr>
+          <w:rFonts w:ascii="Arial" w:hAnsi="Arial" w:cs="Arial"/>
+          <w:sz w:val="24"/>
+          <w:szCs w:val="24"/>
+          <w:lang w:val="en-US"/>
+        </w:rPr>
+        <w:t xml:space="preserve"> </w:t>
+      </w:r>
+      <w:r>
+        <w:rPr>
+          <w:rFonts w:ascii="Arial" w:hAnsi="Arial" w:cs="Arial"/>
+          <w:sz w:val="24"/>
+          <w:szCs w:val="24"/>
+          <w:lang w:val="en-US"/>
+        </w:rPr>
+        <w:t xml:space="preserve">The C# unseeded rand implementation </w:t>
+      </w:r>
+      <w:r>
+        <w:rPr>
+          <w:rFonts w:ascii="Arial" w:hAnsi="Arial" w:cs="Arial"/>
+          <w:sz w:val="24"/>
+          <w:szCs w:val="24"/>
+          <w:lang w:val="en-US"/>
+        </w:rPr>
+        <w:t xml:space="preserve">placed </w:t>
+      </w:r>
+      <w:r>
+        <w:rPr>
+          <w:rFonts w:ascii="Arial" w:hAnsi="Arial" w:cs="Arial"/>
+          <w:sz w:val="24"/>
+          <w:szCs w:val="24"/>
+          <w:lang w:val="en-US"/>
+        </w:rPr>
+        <w:t xml:space="preserve">between </w:t>
+      </w:r>
+      <w:r>
+        <w:rPr>
+          <w:rFonts w:ascii="Arial" w:hAnsi="Arial" w:cs="Arial"/>
+          <w:sz w:val="24"/>
+          <w:szCs w:val="24"/>
+          <w:lang w:val="en-US"/>
+        </w:rPr>
+        <w:t xml:space="preserve">the </w:t>
+      </w:r>
+      <w:r>
+        <w:rPr>
+          <w:rFonts w:ascii="Arial" w:hAnsi="Arial" w:cs="Arial"/>
+          <w:sz w:val="24"/>
+          <w:szCs w:val="24"/>
+          <w:lang w:val="en-US"/>
+        </w:rPr>
+        <w:t>.9</w:t>
+      </w:r>
+      <w:r>
+        <w:rPr>
+          <w:rFonts w:ascii="Arial" w:hAnsi="Arial" w:cs="Arial"/>
+          <w:sz w:val="24"/>
+          <w:szCs w:val="24"/>
+          <w:lang w:val="en-US"/>
+        </w:rPr>
+        <w:t>5</w:t>
+      </w:r>
+      <w:r>
+        <w:rPr>
+          <w:rFonts w:ascii="Arial" w:hAnsi="Arial" w:cs="Arial"/>
+          <w:sz w:val="24"/>
+          <w:szCs w:val="24"/>
+          <w:lang w:val="en-US"/>
+        </w:rPr>
+        <w:t xml:space="preserve"> and .</w:t>
+      </w:r>
+      <w:r>
+        <w:rPr>
+          <w:rFonts w:ascii="Arial" w:hAnsi="Arial" w:cs="Arial"/>
+          <w:sz w:val="24"/>
+          <w:szCs w:val="24"/>
+          <w:lang w:val="en-US"/>
+        </w:rPr>
+        <w:t>9</w:t>
+      </w:r>
+      <w:r>
+        <w:rPr>
+          <w:rFonts w:ascii="Arial" w:hAnsi="Arial" w:cs="Arial"/>
+          <w:sz w:val="24"/>
+          <w:szCs w:val="24"/>
+          <w:lang w:val="en-US"/>
+        </w:rPr>
+        <w:t xml:space="preserve"> </w:t>
+      </w:r>
+      <w:r>
+        <w:rPr>
+          <w:rFonts w:ascii="Arial" w:hAnsi="Arial" w:cs="Arial"/>
+          <w:sz w:val="24"/>
+          <w:szCs w:val="24"/>
+          <w:lang w:val="en-US"/>
+        </w:rPr>
+        <w:t xml:space="preserve">distributions </w:t>
+      </w:r>
+      <w:r>
+        <w:rPr>
+          <w:rFonts w:ascii="Arial" w:hAnsi="Arial" w:cs="Arial"/>
+          <w:sz w:val="24"/>
+          <w:szCs w:val="24"/>
+          <w:lang w:val="en-US"/>
+        </w:rPr>
+        <w:t>allowing it to be considered</w:t>
+      </w:r>
+      <w:r>
+        <w:rPr>
+          <w:rFonts w:ascii="Arial" w:hAnsi="Arial" w:cs="Arial"/>
+          <w:sz w:val="24"/>
+          <w:szCs w:val="24"/>
+          <w:lang w:val="en-US"/>
+        </w:rPr>
+        <w:t xml:space="preserve"> </w:t>
+      </w:r>
+      <w:r>
+        <w:rPr>
+          <w:rFonts w:ascii="Arial" w:hAnsi="Arial" w:cs="Arial"/>
+          <w:sz w:val="24"/>
+          <w:szCs w:val="24"/>
+          <w:lang w:val="en-US"/>
+        </w:rPr>
+        <w:t>satisfactorily random</w:t>
+      </w:r>
+      <w:r>
+        <w:rPr>
+          <w:rFonts w:ascii="Arial" w:hAnsi="Arial" w:cs="Arial"/>
+          <w:sz w:val="24"/>
+          <w:szCs w:val="24"/>
+          <w:lang w:val="en-US"/>
+        </w:rPr>
+        <w:t>.</w:t>
+      </w:r>
+      <w:r>
+        <w:rPr>
+          <w:rFonts w:ascii="Arial" w:hAnsi="Arial" w:cs="Arial"/>
+          <w:sz w:val="24"/>
+          <w:szCs w:val="24"/>
+          <w:lang w:val="en-US"/>
+        </w:rPr>
+        <w:t xml:space="preserve"> The seeded rand implementation placed between </w:t>
+      </w:r>
+      <w:r>
+        <w:rPr>
+          <w:rFonts w:ascii="Arial" w:hAnsi="Arial" w:cs="Arial"/>
+          <w:sz w:val="24"/>
+          <w:szCs w:val="24"/>
+          <w:lang w:val="en-US"/>
+        </w:rPr>
+        <w:t xml:space="preserve">.9 and .1 </w:t>
+      </w:r>
+      <w:r>
+        <w:rPr>
+          <w:rFonts w:ascii="Arial" w:hAnsi="Arial" w:cs="Arial"/>
+          <w:sz w:val="24"/>
+          <w:szCs w:val="24"/>
+          <w:lang w:val="en-US"/>
+        </w:rPr>
+        <w:t xml:space="preserve">which while closer to the expected values </w:t>
+      </w:r>
+      <w:r>
+        <w:rPr>
+          <w:rFonts w:ascii="Arial" w:hAnsi="Arial" w:cs="Arial"/>
+          <w:sz w:val="24"/>
+          <w:szCs w:val="24"/>
+          <w:lang w:val="en-US"/>
+        </w:rPr>
+        <w:t>is still satisfactorily random.</w:t>
+      </w:r>
+    </w:p>
+    <w:p>
+      <w:pPr>
+        <w:rPr>
+          <w:rFonts w:ascii="Arial" w:hAnsi="Arial" w:cs="Arial"/>
+          <w:sz w:val="24"/>
+          <w:szCs w:val="24"/>
+          <w:lang w:val="en-US"/>
+        </w:rPr>
+      </w:pPr>
+      <w:r>
+        <w:rPr>
+          <w:rFonts w:ascii="Arial" w:hAnsi="Arial" w:cs="Arial"/>
+          <w:sz w:val="24"/>
+          <w:szCs w:val="24"/>
+          <w:lang w:val="en-US"/>
+        </w:rPr>
+        <w:t>The Python datasets</w:t>
+      </w:r>
+      <w:r>
+        <w:rPr>
+          <w:rFonts w:ascii="Arial" w:hAnsi="Arial" w:cs="Arial"/>
+          <w:sz w:val="24"/>
+          <w:szCs w:val="24"/>
+          <w:lang w:val="en-US"/>
+        </w:rPr>
+        <w:t xml:space="preserve"> scored V values of </w:t>
+      </w:r>
+      <w:r>
+        <w:rPr>
+          <w:rFonts w:ascii="Arial" w:hAnsi="Arial" w:cs="Arial"/>
+          <w:sz w:val="24"/>
+          <w:szCs w:val="24"/>
+          <w:lang w:val="en-US"/>
+        </w:rPr>
+        <w:t>3.064</w:t>
+      </w:r>
+      <w:r>
+        <w:rPr>
+          <w:rFonts w:ascii="Arial" w:hAnsi="Arial" w:cs="Arial"/>
+          <w:sz w:val="24"/>
+          <w:szCs w:val="24"/>
+          <w:lang w:val="en-US"/>
+        </w:rPr>
+        <w:t xml:space="preserve"> (</w:t>
+      </w:r>
+      <w:r>
+        <w:rPr>
+          <w:rFonts w:ascii="Arial" w:hAnsi="Arial" w:cs="Arial"/>
+          <w:sz w:val="24"/>
+          <w:szCs w:val="24"/>
+          <w:lang w:val="en-US"/>
+        </w:rPr>
+        <w:t>Randint)</w:t>
+      </w:r>
+      <w:r>
+        <w:rPr>
+          <w:rFonts w:ascii="Arial" w:hAnsi="Arial" w:cs="Arial"/>
+          <w:sz w:val="24"/>
+          <w:szCs w:val="24"/>
+          <w:lang w:val="en-US"/>
+        </w:rPr>
+        <w:t xml:space="preserve">, </w:t>
+      </w:r>
+      <w:r>
+        <w:rPr>
+          <w:rFonts w:ascii="Arial" w:hAnsi="Arial" w:cs="Arial"/>
+          <w:sz w:val="24"/>
+          <w:szCs w:val="24"/>
+          <w:lang w:val="en-US"/>
+        </w:rPr>
+        <w:t>2.536</w:t>
+      </w:r>
+      <w:r>
+        <w:rPr>
+          <w:rFonts w:ascii="Arial" w:hAnsi="Arial" w:cs="Arial"/>
+          <w:sz w:val="24"/>
+          <w:szCs w:val="24"/>
+          <w:lang w:val="en-US"/>
+        </w:rPr>
+        <w:t xml:space="preserve"> (NumPy unseeded)</w:t>
+      </w:r>
+      <w:r>
+        <w:rPr>
+          <w:rFonts w:ascii="Arial" w:hAnsi="Arial" w:cs="Arial"/>
+          <w:sz w:val="24"/>
+          <w:szCs w:val="24"/>
+          <w:lang w:val="en-US"/>
+        </w:rPr>
+        <w:t xml:space="preserve">, and </w:t>
+      </w:r>
+      <w:r>
+        <w:rPr>
+          <w:rFonts w:ascii="Arial" w:hAnsi="Arial" w:cs="Arial"/>
+          <w:sz w:val="24"/>
+          <w:szCs w:val="24"/>
+          <w:lang w:val="en-US"/>
+        </w:rPr>
+        <w:t>3.88</w:t>
+      </w:r>
+      <w:r>
+        <w:rPr>
+          <w:rFonts w:ascii="Arial" w:hAnsi="Arial" w:cs="Arial"/>
+          <w:sz w:val="24"/>
+          <w:szCs w:val="24"/>
+          <w:lang w:val="en-US"/>
+        </w:rPr>
+        <w:t xml:space="preserve"> (NumPy seeded)</w:t>
+      </w:r>
+      <w:r>
+        <w:rPr>
+          <w:rFonts w:ascii="Arial" w:hAnsi="Arial" w:cs="Arial"/>
+          <w:sz w:val="24"/>
+          <w:szCs w:val="24"/>
+          <w:lang w:val="en-US"/>
+        </w:rPr>
+        <w:t xml:space="preserve">. </w:t>
+      </w:r>
+      <w:r>
+        <w:rPr>
+          <w:rFonts w:ascii="Arial" w:hAnsi="Arial" w:cs="Arial"/>
+          <w:sz w:val="24"/>
+          <w:szCs w:val="24"/>
+          <w:lang w:val="en-US"/>
+        </w:rPr>
+        <w:t xml:space="preserve">In comparison to the C# data, </w:t>
+      </w:r>
+      <w:r>
+        <w:rPr>
+          <w:rFonts w:ascii="Arial" w:hAnsi="Arial" w:cs="Arial"/>
+          <w:sz w:val="24"/>
+          <w:szCs w:val="24"/>
+          <w:lang w:val="en-US"/>
+        </w:rPr>
+        <w:t xml:space="preserve">all three Python sequences rated between </w:t>
+      </w:r>
+      <w:r>
+        <w:rPr>
+          <w:rFonts w:ascii="Arial" w:hAnsi="Arial" w:cs="Arial"/>
+          <w:sz w:val="24"/>
+          <w:szCs w:val="24"/>
+          <w:lang w:val="en-US"/>
+        </w:rPr>
+        <w:t>the unseeded and seeded Rand data</w:t>
+      </w:r>
+      <w:r>
+        <w:rPr>
+          <w:rFonts w:ascii="Arial" w:hAnsi="Arial" w:cs="Arial"/>
+          <w:sz w:val="24"/>
+          <w:szCs w:val="24"/>
+          <w:lang w:val="en-US"/>
+        </w:rPr>
+        <w:t xml:space="preserve"> with no value scoring above or below the </w:t>
+      </w:r>
+      <w:r>
+        <w:rPr>
+          <w:rFonts w:ascii="Arial" w:hAnsi="Arial" w:cs="Arial"/>
+          <w:sz w:val="24"/>
+          <w:szCs w:val="24"/>
+          <w:lang w:val="en-US"/>
+        </w:rPr>
+        <w:t xml:space="preserve">previous results. </w:t>
+      </w:r>
+      <w:r>
+        <w:rPr>
+          <w:rFonts w:ascii="Arial" w:hAnsi="Arial" w:cs="Arial"/>
+          <w:sz w:val="24"/>
+          <w:szCs w:val="24"/>
+          <w:lang w:val="en-US"/>
+        </w:rPr>
+        <w:t xml:space="preserve">The Randint </w:t>
+      </w:r>
+      <w:r>
+        <w:rPr>
+          <w:rFonts w:ascii="Arial" w:hAnsi="Arial" w:cs="Arial"/>
+          <w:sz w:val="24"/>
+          <w:szCs w:val="24"/>
+          <w:lang w:val="en-US"/>
+        </w:rPr>
+        <w:t xml:space="preserve">implementation </w:t>
+      </w:r>
+      <w:r>
+        <w:rPr>
+          <w:rFonts w:ascii="Arial" w:hAnsi="Arial" w:cs="Arial"/>
+          <w:sz w:val="24"/>
+          <w:szCs w:val="24"/>
+          <w:lang w:val="en-US"/>
+        </w:rPr>
+        <w:t xml:space="preserve">placed between </w:t>
+      </w:r>
+      <w:r>
+        <w:rPr>
+          <w:rFonts w:ascii="Arial" w:hAnsi="Arial" w:cs="Arial"/>
+          <w:sz w:val="24"/>
+          <w:szCs w:val="24"/>
+          <w:lang w:val="en-US"/>
+        </w:rPr>
+        <w:t xml:space="preserve">the </w:t>
+      </w:r>
+      <w:r>
+        <w:rPr>
+          <w:rFonts w:ascii="Arial" w:hAnsi="Arial" w:cs="Arial"/>
+          <w:sz w:val="24"/>
+          <w:szCs w:val="24"/>
+          <w:lang w:val="en-US"/>
+        </w:rPr>
+        <w:t>.9 and .1</w:t>
+      </w:r>
+      <w:r>
+        <w:rPr>
+          <w:rFonts w:ascii="Arial" w:hAnsi="Arial" w:cs="Arial"/>
+          <w:sz w:val="24"/>
+          <w:szCs w:val="24"/>
+          <w:lang w:val="en-US"/>
+        </w:rPr>
+        <w:t xml:space="preserve"> distributions classifying it as suitable. </w:t>
+      </w:r>
+      <w:r>
+        <w:rPr>
+          <w:rFonts w:ascii="Arial" w:hAnsi="Arial" w:cs="Arial"/>
+          <w:sz w:val="24"/>
+          <w:szCs w:val="24"/>
+          <w:lang w:val="en-US"/>
+        </w:rPr>
+        <w:t>Both versions of the NumPy implementation</w:t>
+      </w:r>
+      <w:r>
+        <w:rPr>
+          <w:rFonts w:ascii="Arial" w:hAnsi="Arial" w:cs="Arial"/>
+          <w:sz w:val="24"/>
+          <w:szCs w:val="24"/>
+          <w:lang w:val="en-US"/>
+        </w:rPr>
+        <w:t xml:space="preserve"> </w:t>
+      </w:r>
+      <w:r>
+        <w:rPr>
+          <w:rFonts w:ascii="Arial" w:hAnsi="Arial" w:cs="Arial"/>
+          <w:sz w:val="24"/>
+          <w:szCs w:val="24"/>
+          <w:lang w:val="en-US"/>
+        </w:rPr>
+        <w:t xml:space="preserve">also </w:t>
+      </w:r>
+      <w:r>
+        <w:rPr>
+          <w:rFonts w:ascii="Arial" w:hAnsi="Arial" w:cs="Arial"/>
+          <w:sz w:val="24"/>
+          <w:szCs w:val="24"/>
+          <w:lang w:val="en-US"/>
+        </w:rPr>
+        <w:t xml:space="preserve">placed between </w:t>
+      </w:r>
+      <w:r>
+        <w:rPr>
+          <w:rFonts w:ascii="Arial" w:hAnsi="Arial" w:cs="Arial"/>
+          <w:sz w:val="24"/>
+          <w:szCs w:val="24"/>
+          <w:lang w:val="en-US"/>
+        </w:rPr>
+        <w:t xml:space="preserve">the </w:t>
+      </w:r>
+      <w:r>
+        <w:rPr>
+          <w:rFonts w:ascii="Arial" w:hAnsi="Arial" w:cs="Arial"/>
+          <w:sz w:val="24"/>
+          <w:szCs w:val="24"/>
+          <w:lang w:val="en-US"/>
+        </w:rPr>
+        <w:t>.9 and .1</w:t>
+      </w:r>
+      <w:r>
+        <w:rPr>
+          <w:rFonts w:ascii="Arial" w:hAnsi="Arial" w:cs="Arial"/>
+          <w:sz w:val="24"/>
+          <w:szCs w:val="24"/>
+          <w:lang w:val="en-US"/>
+        </w:rPr>
+        <w:t xml:space="preserve"> distributions.</w:t>
+      </w:r>
+      <w:r>
+        <w:rPr>
+          <w:rFonts w:ascii="Arial" w:hAnsi="Arial" w:cs="Arial"/>
+          <w:sz w:val="24"/>
+          <w:szCs w:val="24"/>
+          <w:lang w:val="en-US"/>
+        </w:rPr>
+        <w:t xml:space="preserve"> Interestingly for Python even the </w:t>
+      </w:r>
+      <w:r>
+        <w:rPr>
+          <w:rFonts w:ascii="Arial" w:hAnsi="Arial" w:cs="Arial"/>
+          <w:sz w:val="24"/>
+          <w:szCs w:val="24"/>
+          <w:lang w:val="en-US"/>
+        </w:rPr>
+        <w:t xml:space="preserve">mathematics centric </w:t>
+      </w:r>
+      <w:r>
+        <w:rPr>
+          <w:rFonts w:ascii="Arial" w:hAnsi="Arial" w:cs="Arial"/>
+          <w:sz w:val="24"/>
+          <w:szCs w:val="24"/>
+          <w:lang w:val="en-US"/>
+        </w:rPr>
+        <w:t xml:space="preserve">NumPy library was unable to </w:t>
+      </w:r>
+      <w:r>
+        <w:rPr>
+          <w:rFonts w:ascii="Arial" w:hAnsi="Arial" w:cs="Arial"/>
+          <w:sz w:val="24"/>
+          <w:szCs w:val="24"/>
+          <w:lang w:val="en-US"/>
+        </w:rPr>
+        <w:t xml:space="preserve">match C# and </w:t>
+      </w:r>
+      <w:r>
+        <w:rPr>
+          <w:rFonts w:ascii="Arial" w:hAnsi="Arial" w:cs="Arial"/>
+          <w:sz w:val="24"/>
+          <w:szCs w:val="24"/>
+          <w:lang w:val="en-US"/>
+        </w:rPr>
+        <w:t>reach a distribution b</w:t>
+      </w:r>
+      <w:r>
+        <w:rPr>
+          <w:rFonts w:ascii="Arial" w:hAnsi="Arial" w:cs="Arial"/>
+          <w:sz w:val="24"/>
+          <w:szCs w:val="24"/>
+          <w:lang w:val="en-US"/>
+        </w:rPr>
+        <w:t xml:space="preserve">etween </w:t>
+      </w:r>
+      <w:r>
+        <w:rPr>
+          <w:rFonts w:ascii="Arial" w:hAnsi="Arial" w:cs="Arial"/>
+          <w:sz w:val="24"/>
+          <w:szCs w:val="24"/>
+          <w:lang w:val="en-US"/>
+        </w:rPr>
+        <w:t>.9</w:t>
+      </w:r>
+      <w:r>
+        <w:rPr>
+          <w:rFonts w:ascii="Arial" w:hAnsi="Arial" w:cs="Arial"/>
+          <w:sz w:val="24"/>
+          <w:szCs w:val="24"/>
+          <w:lang w:val="en-US"/>
+        </w:rPr>
+        <w:t xml:space="preserve"> a</w:t>
+      </w:r>
+      <w:r>
+        <w:rPr>
+          <w:rFonts w:ascii="Arial" w:hAnsi="Arial" w:cs="Arial"/>
+          <w:sz w:val="24"/>
+          <w:szCs w:val="24"/>
+          <w:lang w:val="en-US"/>
+        </w:rPr>
+        <w:t>nd .95</w:t>
       </w:r>
       <w:r>
         <w:rPr>

</xml_diff>

<commit_message>
Detailed analysis of JS and Rand.Org data
</commit_message>
<xml_diff>
--- a/Report/Data Analysis.docx
+++ b/Report/Data Analysis.docx
@@ -2286,6 +2286,7 @@
     </w:p>
     <w:p>
       <w:pPr>
+        <w:jc w:val="center"/>
         <w:rPr>
           <w:rFonts w:ascii="Arial" w:hAnsi="Arial" w:cs="Arial"/>
           <w:sz w:val="24"/>
@@ -3413,6 +3414,485 @@
           <w:lang w:val="en-US"/>
         </w:rPr>
         <w:t>nd .95</w:t>
+      </w:r>
+      <w:r>
+        <w:rPr>
+          <w:rFonts w:ascii="Arial" w:hAnsi="Arial" w:cs="Arial"/>
+          <w:sz w:val="24"/>
+          <w:szCs w:val="24"/>
+          <w:lang w:val="en-US"/>
+        </w:rPr>
+        <w:t>.</w:t>
+      </w:r>
+    </w:p>
+    <w:p>
+      <w:pPr>
+        <w:rPr>
+          <w:rFonts w:ascii="Arial" w:hAnsi="Arial" w:cs="Arial"/>
+          <w:sz w:val="24"/>
+          <w:szCs w:val="24"/>
+          <w:lang w:val="en-US"/>
+        </w:rPr>
+      </w:pPr>
+      <w:r>
+        <w:rPr>
+          <w:rFonts w:ascii="Arial" w:hAnsi="Arial" w:cs="Arial"/>
+          <w:sz w:val="24"/>
+          <w:szCs w:val="24"/>
+          <w:lang w:val="en-US"/>
+        </w:rPr>
+        <w:t xml:space="preserve">The </w:t>
+      </w:r>
+      <w:r>
+        <w:rPr>
+          <w:rFonts w:ascii="Arial" w:hAnsi="Arial" w:cs="Arial"/>
+          <w:sz w:val="24"/>
+          <w:szCs w:val="24"/>
+          <w:lang w:val="en-US"/>
+        </w:rPr>
+        <w:t xml:space="preserve">JavaScript </w:t>
+      </w:r>
+      <w:r>
+        <w:rPr>
+          <w:rFonts w:ascii="Arial" w:hAnsi="Arial" w:cs="Arial"/>
+          <w:sz w:val="24"/>
+          <w:szCs w:val="24"/>
+          <w:lang w:val="en-US"/>
+        </w:rPr>
+        <w:t xml:space="preserve">dataset scored a V value of </w:t>
+      </w:r>
+      <w:r>
+        <w:rPr>
+          <w:rFonts w:ascii="Arial" w:hAnsi="Arial" w:cs="Arial"/>
+          <w:sz w:val="24"/>
+          <w:szCs w:val="24"/>
+          <w:lang w:val="en-US"/>
+        </w:rPr>
+        <w:t>37.12</w:t>
+      </w:r>
+      <w:r>
+        <w:rPr>
+          <w:rFonts w:ascii="Arial" w:hAnsi="Arial" w:cs="Arial"/>
+          <w:sz w:val="24"/>
+          <w:szCs w:val="24"/>
+          <w:lang w:val="en-US"/>
+        </w:rPr>
+        <w:t xml:space="preserve"> which placed </w:t>
+      </w:r>
+      <w:r>
+        <w:rPr>
+          <w:rFonts w:ascii="Arial" w:hAnsi="Arial" w:cs="Arial"/>
+          <w:sz w:val="24"/>
+          <w:szCs w:val="24"/>
+          <w:lang w:val="en-US"/>
+        </w:rPr>
+        <w:t xml:space="preserve">it in the </w:t>
+      </w:r>
+      <w:r>
+        <w:rPr>
+          <w:rFonts w:ascii="Arial" w:hAnsi="Arial" w:cs="Arial"/>
+          <w:sz w:val="24"/>
+          <w:szCs w:val="24"/>
+          <w:lang w:val="en-US"/>
+        </w:rPr>
+        <w:t xml:space="preserve">.01 distribution. </w:t>
+      </w:r>
+      <w:r>
+        <w:rPr>
+          <w:rFonts w:ascii="Arial" w:hAnsi="Arial" w:cs="Arial"/>
+          <w:sz w:val="24"/>
+          <w:szCs w:val="24"/>
+          <w:lang w:val="en-US"/>
+        </w:rPr>
+        <w:t>This was by far the largest V value scored by any of the generators surveyed</w:t>
+      </w:r>
+      <w:r>
+        <w:rPr>
+          <w:rFonts w:ascii="Arial" w:hAnsi="Arial" w:cs="Arial"/>
+          <w:sz w:val="24"/>
+          <w:szCs w:val="24"/>
+          <w:lang w:val="en-US"/>
+        </w:rPr>
+        <w:t xml:space="preserve"> and as a result the dataset was considered </w:t>
+      </w:r>
+      <w:r>
+        <w:rPr>
+          <w:rFonts w:ascii="Arial" w:hAnsi="Arial" w:cs="Arial"/>
+          <w:sz w:val="24"/>
+          <w:szCs w:val="24"/>
+          <w:lang w:val="en-US"/>
+        </w:rPr>
+        <w:t>unsuitable as a random number source.</w:t>
+      </w:r>
+      <w:r>
+        <w:rPr>
+          <w:rFonts w:ascii="Arial" w:hAnsi="Arial" w:cs="Arial"/>
+          <w:sz w:val="24"/>
+          <w:szCs w:val="24"/>
+          <w:lang w:val="en-US"/>
+        </w:rPr>
+        <w:t xml:space="preserve"> The </w:t>
+      </w:r>
+      <w:r>
+        <w:rPr>
+          <w:rFonts w:ascii="Arial" w:hAnsi="Arial" w:cs="Arial"/>
+          <w:sz w:val="24"/>
+          <w:szCs w:val="24"/>
+          <w:lang w:val="en-US"/>
+        </w:rPr>
+        <w:t xml:space="preserve">highly unlikely nature of this data could </w:t>
+      </w:r>
+      <w:r>
+        <w:rPr>
+          <w:rFonts w:ascii="Arial" w:hAnsi="Arial" w:cs="Arial"/>
+          <w:sz w:val="24"/>
+          <w:szCs w:val="24"/>
+          <w:lang w:val="en-US"/>
+        </w:rPr>
+        <w:t xml:space="preserve">also be seen in figure 47 </w:t>
+      </w:r>
+      <w:r>
+        <w:rPr>
+          <w:rFonts w:ascii="Arial" w:hAnsi="Arial" w:cs="Arial"/>
+          <w:sz w:val="24"/>
+          <w:szCs w:val="24"/>
+          <w:lang w:val="en-US"/>
+        </w:rPr>
+        <w:t xml:space="preserve">in which the </w:t>
+      </w:r>
+      <w:r>
+        <w:rPr>
+          <w:rFonts w:ascii="Arial" w:hAnsi="Arial" w:cs="Arial"/>
+          <w:sz w:val="24"/>
+          <w:szCs w:val="24"/>
+          <w:lang w:val="en-US"/>
+        </w:rPr>
+        <w:t xml:space="preserve">cause of this value can be </w:t>
+      </w:r>
+      <w:r>
+        <w:rPr>
+          <w:rFonts w:ascii="Arial" w:hAnsi="Arial" w:cs="Arial"/>
+          <w:sz w:val="24"/>
+          <w:szCs w:val="24"/>
+          <w:lang w:val="en-US"/>
+        </w:rPr>
+        <w:t xml:space="preserve">assumed to be </w:t>
+      </w:r>
+      <w:r>
+        <w:rPr>
+          <w:rFonts w:ascii="Arial" w:hAnsi="Arial" w:cs="Arial"/>
+          <w:sz w:val="24"/>
+          <w:szCs w:val="24"/>
+          <w:lang w:val="en-US"/>
+        </w:rPr>
+        <w:t>from</w:t>
+      </w:r>
+      <w:r>
+        <w:rPr>
+          <w:rFonts w:ascii="Arial" w:hAnsi="Arial" w:cs="Arial"/>
+          <w:sz w:val="24"/>
+          <w:szCs w:val="24"/>
+          <w:lang w:val="en-US"/>
+        </w:rPr>
+        <w:t xml:space="preserve"> the </w:t>
+      </w:r>
+      <w:r>
+        <w:rPr>
+          <w:rFonts w:ascii="Arial" w:hAnsi="Arial" w:cs="Arial"/>
+          <w:sz w:val="24"/>
+          <w:szCs w:val="24"/>
+          <w:lang w:val="en-US"/>
+        </w:rPr>
+        <w:t xml:space="preserve">low frequencies recorded for outputs of </w:t>
+      </w:r>
+      <w:r>
+        <w:rPr>
+          <w:rFonts w:ascii="Arial" w:hAnsi="Arial" w:cs="Arial"/>
+          <w:sz w:val="24"/>
+          <w:szCs w:val="24"/>
+          <w:lang w:val="en-US"/>
+        </w:rPr>
+        <w:t>1 or 6.</w:t>
+      </w:r>
+    </w:p>
+    <w:p>
+      <w:pPr>
+        <w:rPr>
+          <w:rFonts w:ascii="Arial" w:hAnsi="Arial" w:cs="Arial"/>
+          <w:sz w:val="24"/>
+          <w:szCs w:val="24"/>
+          <w:lang w:val="en-US"/>
+        </w:rPr>
+      </w:pPr>
+      <w:r>
+        <w:rPr>
+          <w:rFonts w:ascii="Arial" w:hAnsi="Arial" w:cs="Arial"/>
+          <w:sz w:val="24"/>
+          <w:szCs w:val="24"/>
+          <w:lang w:val="en-US"/>
+        </w:rPr>
+        <w:t xml:space="preserve">The Random.org dataset scored a V value of </w:t>
+      </w:r>
+      <w:r>
+        <w:rPr>
+          <w:rFonts w:ascii="Arial" w:hAnsi="Arial" w:cs="Arial"/>
+          <w:sz w:val="24"/>
+          <w:szCs w:val="24"/>
+          <w:lang w:val="en-US"/>
+        </w:rPr>
+        <w:t xml:space="preserve">4.936 which placed it </w:t>
+      </w:r>
+      <w:r>
+        <w:rPr>
+          <w:rFonts w:ascii="Arial" w:hAnsi="Arial" w:cs="Arial"/>
+          <w:sz w:val="24"/>
+          <w:szCs w:val="24"/>
+          <w:lang w:val="en-US"/>
+        </w:rPr>
+        <w:t>between the .9 and .1 distribution</w:t>
+      </w:r>
+      <w:r>
+        <w:rPr>
+          <w:rFonts w:ascii="Arial" w:hAnsi="Arial" w:cs="Arial"/>
+          <w:sz w:val="24"/>
+          <w:szCs w:val="24"/>
+          <w:lang w:val="en-US"/>
+        </w:rPr>
+        <w:t xml:space="preserve">s. </w:t>
+      </w:r>
+      <w:r>
+        <w:rPr>
+          <w:rFonts w:ascii="Arial" w:hAnsi="Arial" w:cs="Arial"/>
+          <w:sz w:val="24"/>
+          <w:szCs w:val="24"/>
+          <w:lang w:val="en-US"/>
+        </w:rPr>
+        <w:t xml:space="preserve">Considering the claim of Random.org that </w:t>
+      </w:r>
+      <w:r>
+        <w:rPr>
+          <w:rFonts w:ascii="Arial" w:hAnsi="Arial" w:cs="Arial"/>
+          <w:sz w:val="24"/>
+          <w:szCs w:val="24"/>
+          <w:lang w:val="en-US"/>
+        </w:rPr>
+        <w:t xml:space="preserve">all results produced through their site </w:t>
+      </w:r>
+      <w:r>
+        <w:rPr>
+          <w:rFonts w:ascii="Arial" w:hAnsi="Arial" w:cs="Arial"/>
+          <w:sz w:val="24"/>
+          <w:szCs w:val="24"/>
+          <w:lang w:val="en-US"/>
+        </w:rPr>
+        <w:t xml:space="preserve">can be considered true random, this distribution placing was </w:t>
+      </w:r>
+      <w:r>
+        <w:rPr>
+          <w:rFonts w:ascii="Arial" w:hAnsi="Arial" w:cs="Arial"/>
+          <w:sz w:val="24"/>
+          <w:szCs w:val="24"/>
+          <w:lang w:val="en-US"/>
+        </w:rPr>
+        <w:t>not unexpected</w:t>
+      </w:r>
+      <w:r>
+        <w:rPr>
+          <w:rFonts w:ascii="Arial" w:hAnsi="Arial" w:cs="Arial"/>
+          <w:sz w:val="24"/>
+          <w:szCs w:val="24"/>
+          <w:lang w:val="en-US"/>
+        </w:rPr>
+        <w:t xml:space="preserve">. </w:t>
+      </w:r>
+      <w:r>
+        <w:rPr>
+          <w:rFonts w:ascii="Arial" w:hAnsi="Arial" w:cs="Arial"/>
+          <w:sz w:val="24"/>
+          <w:szCs w:val="24"/>
+          <w:lang w:val="en-US"/>
+        </w:rPr>
+        <w:t>T</w:t>
+      </w:r>
+      <w:r>
+        <w:rPr>
+          <w:rFonts w:ascii="Arial" w:hAnsi="Arial" w:cs="Arial"/>
+          <w:sz w:val="24"/>
+          <w:szCs w:val="24"/>
+          <w:lang w:val="en-US"/>
+        </w:rPr>
+        <w:t>his dataset</w:t>
+      </w:r>
+      <w:r>
+        <w:rPr>
+          <w:rFonts w:ascii="Arial" w:hAnsi="Arial" w:cs="Arial"/>
+          <w:sz w:val="24"/>
+          <w:szCs w:val="24"/>
+          <w:lang w:val="en-US"/>
+        </w:rPr>
+        <w:t xml:space="preserve">’s V value being only slightly higher than the Python or C# generators </w:t>
+      </w:r>
+      <w:r>
+        <w:rPr>
+          <w:rFonts w:ascii="Arial" w:hAnsi="Arial" w:cs="Arial"/>
+          <w:sz w:val="24"/>
+          <w:szCs w:val="24"/>
+          <w:lang w:val="en-US"/>
+        </w:rPr>
+        <w:t xml:space="preserve">also </w:t>
+      </w:r>
+      <w:r>
+        <w:rPr>
+          <w:rFonts w:ascii="Arial" w:hAnsi="Arial" w:cs="Arial"/>
+          <w:sz w:val="24"/>
+          <w:szCs w:val="24"/>
+          <w:lang w:val="en-US"/>
+        </w:rPr>
+        <w:t xml:space="preserve">presents an interesting argument </w:t>
+      </w:r>
+      <w:r>
+        <w:rPr>
+          <w:rFonts w:ascii="Arial" w:hAnsi="Arial" w:cs="Arial"/>
+          <w:sz w:val="24"/>
+          <w:szCs w:val="24"/>
+          <w:lang w:val="en-US"/>
+        </w:rPr>
+        <w:t>regarding the validity of the pseudorandom generators.</w:t>
+      </w:r>
+      <w:r>
+        <w:rPr>
+          <w:rFonts w:ascii="Arial" w:hAnsi="Arial" w:cs="Arial"/>
+          <w:sz w:val="24"/>
+          <w:szCs w:val="24"/>
+          <w:lang w:val="en-US"/>
+        </w:rPr>
+        <w:t xml:space="preserve"> Assuming the data given by Random.org is truly random, </w:t>
+      </w:r>
+      <w:r>
+        <w:rPr>
+          <w:rFonts w:ascii="Arial" w:hAnsi="Arial" w:cs="Arial"/>
+          <w:sz w:val="24"/>
+          <w:szCs w:val="24"/>
+          <w:lang w:val="en-US"/>
+        </w:rPr>
+        <w:t xml:space="preserve">then </w:t>
+      </w:r>
+      <w:r>
+        <w:rPr>
+          <w:rFonts w:ascii="Arial" w:hAnsi="Arial" w:cs="Arial"/>
+          <w:sz w:val="24"/>
+          <w:szCs w:val="24"/>
+          <w:lang w:val="en-US"/>
+        </w:rPr>
+        <w:t xml:space="preserve">it’s </w:t>
+      </w:r>
+      <w:r>
+        <w:rPr>
+          <w:rFonts w:ascii="Arial" w:hAnsi="Arial" w:cs="Arial"/>
+          <w:sz w:val="24"/>
+          <w:szCs w:val="24"/>
+          <w:lang w:val="en-US"/>
+        </w:rPr>
+        <w:t xml:space="preserve">possible </w:t>
+      </w:r>
+      <w:r>
+        <w:rPr>
+          <w:rFonts w:ascii="Arial" w:hAnsi="Arial" w:cs="Arial"/>
+          <w:sz w:val="24"/>
+          <w:szCs w:val="24"/>
+          <w:lang w:val="en-US"/>
+        </w:rPr>
+        <w:t>the</w:t>
+      </w:r>
+      <w:r>
+        <w:rPr>
+          <w:rFonts w:ascii="Arial" w:hAnsi="Arial" w:cs="Arial"/>
+          <w:sz w:val="24"/>
+          <w:szCs w:val="24"/>
+          <w:lang w:val="en-US"/>
+        </w:rPr>
+        <w:t xml:space="preserve"> pseudorandom generators </w:t>
+      </w:r>
+      <w:r>
+        <w:rPr>
+          <w:rFonts w:ascii="Arial" w:hAnsi="Arial" w:cs="Arial"/>
+          <w:sz w:val="24"/>
+          <w:szCs w:val="24"/>
+          <w:lang w:val="en-US"/>
+        </w:rPr>
+        <w:t>surveyed are capable of</w:t>
+      </w:r>
+      <w:r>
+        <w:rPr>
+          <w:rFonts w:ascii="Arial" w:hAnsi="Arial" w:cs="Arial"/>
+          <w:sz w:val="24"/>
+          <w:szCs w:val="24"/>
+          <w:lang w:val="en-US"/>
+        </w:rPr>
+        <w:t xml:space="preserve"> </w:t>
+      </w:r>
+      <w:r>
+        <w:rPr>
+          <w:rFonts w:ascii="Arial" w:hAnsi="Arial" w:cs="Arial"/>
+          <w:sz w:val="24"/>
+          <w:szCs w:val="24"/>
+          <w:lang w:val="en-US"/>
+        </w:rPr>
+        <w:t>effectively simulat</w:t>
+      </w:r>
+      <w:r>
+        <w:rPr>
+          <w:rFonts w:ascii="Arial" w:hAnsi="Arial" w:cs="Arial"/>
+          <w:sz w:val="24"/>
+          <w:szCs w:val="24"/>
+          <w:lang w:val="en-US"/>
+        </w:rPr>
+        <w:t>ing</w:t>
+      </w:r>
+      <w:r>
+        <w:rPr>
+          <w:rFonts w:ascii="Arial" w:hAnsi="Arial" w:cs="Arial"/>
+          <w:sz w:val="24"/>
+          <w:szCs w:val="24"/>
+          <w:lang w:val="en-US"/>
+        </w:rPr>
+        <w:t xml:space="preserve"> </w:t>
+      </w:r>
+      <w:r>
+        <w:rPr>
+          <w:rFonts w:ascii="Arial" w:hAnsi="Arial" w:cs="Arial"/>
+          <w:sz w:val="24"/>
+          <w:szCs w:val="24"/>
+          <w:lang w:val="en-US"/>
+        </w:rPr>
+        <w:t>almost-</w:t>
+      </w:r>
+      <w:r>
+        <w:rPr>
+          <w:rFonts w:ascii="Arial" w:hAnsi="Arial" w:cs="Arial"/>
+          <w:sz w:val="24"/>
+          <w:szCs w:val="24"/>
+          <w:lang w:val="en-US"/>
+        </w:rPr>
+        <w:t xml:space="preserve">true random </w:t>
+      </w:r>
+      <w:r>
+        <w:rPr>
+          <w:rFonts w:ascii="Arial" w:hAnsi="Arial" w:cs="Arial"/>
+          <w:sz w:val="24"/>
+          <w:szCs w:val="24"/>
+          <w:lang w:val="en-US"/>
+        </w:rPr>
+        <w:t>condition</w:t>
+      </w:r>
+      <w:r>
+        <w:rPr>
+          <w:rFonts w:ascii="Arial" w:hAnsi="Arial" w:cs="Arial"/>
+          <w:sz w:val="24"/>
+          <w:szCs w:val="24"/>
+          <w:lang w:val="en-US"/>
+        </w:rPr>
+        <w:t>s</w:t>
       </w:r>
       <w:r>
         <w:rPr>

</xml_diff>

<commit_message>
Detailed intro to Coin chi-squared tests
</commit_message>
<xml_diff>
--- a/Report/Data Analysis.docx
+++ b/Report/Data Analysis.docx
@@ -2295,6 +2295,9 @@
         </w:rPr>
       </w:pPr>
       <w:r>
+        <w:rPr>
+          <w:noProof/>
+        </w:rPr>
         <w:drawing>
           <wp:inline distT="0" distB="0" distL="0" distR="0" wp14:anchorId="5CAC78DE" wp14:editId="37614A62">
             <wp:extent cx="5731510" cy="3909695"/>
@@ -3902,6 +3905,616 @@
           <w:lang w:val="en-US"/>
         </w:rPr>
         <w:t>.</w:t>
+      </w:r>
+    </w:p>
+    <w:p>
+      <w:pPr>
+        <w:rPr>
+          <w:rFonts w:ascii="Arial" w:hAnsi="Arial" w:cs="Arial"/>
+          <w:sz w:val="24"/>
+          <w:szCs w:val="24"/>
+          <w:lang w:val="en-US"/>
+        </w:rPr>
+      </w:pPr>
+      <w:r>
+        <w:rPr>
+          <w:rFonts w:ascii="Arial" w:hAnsi="Arial" w:cs="Arial"/>
+          <w:sz w:val="24"/>
+          <w:szCs w:val="24"/>
+          <w:lang w:val="en-US"/>
+        </w:rPr>
+        <w:t xml:space="preserve">The real dice dataset scored a V value of </w:t>
+      </w:r>
+      <w:r>
+        <w:rPr>
+          <w:rFonts w:ascii="Arial" w:hAnsi="Arial" w:cs="Arial"/>
+          <w:sz w:val="24"/>
+          <w:szCs w:val="24"/>
+          <w:lang w:val="en-US"/>
+        </w:rPr>
+        <w:t xml:space="preserve">6.28 which placed it between </w:t>
+      </w:r>
+      <w:r>
+        <w:rPr>
+          <w:rFonts w:ascii="Arial" w:hAnsi="Arial" w:cs="Arial"/>
+          <w:sz w:val="24"/>
+          <w:szCs w:val="24"/>
+          <w:lang w:val="en-US"/>
+        </w:rPr>
+        <w:t xml:space="preserve">the .9 and .1 distributions. </w:t>
+      </w:r>
+      <w:r>
+        <w:rPr>
+          <w:rFonts w:ascii="Arial" w:hAnsi="Arial" w:cs="Arial"/>
+          <w:sz w:val="24"/>
+          <w:szCs w:val="24"/>
+          <w:lang w:val="en-US"/>
+        </w:rPr>
+        <w:t xml:space="preserve">Much like the Random.org dataset, this placing was not unexpected </w:t>
+      </w:r>
+      <w:r>
+        <w:rPr>
+          <w:rFonts w:ascii="Arial" w:hAnsi="Arial" w:cs="Arial"/>
+          <w:sz w:val="24"/>
+          <w:szCs w:val="24"/>
+          <w:lang w:val="en-US"/>
+        </w:rPr>
+        <w:t xml:space="preserve">as a true random generator </w:t>
+      </w:r>
+      <w:r>
+        <w:rPr>
+          <w:rFonts w:ascii="Arial" w:hAnsi="Arial" w:cs="Arial"/>
+          <w:sz w:val="24"/>
+          <w:szCs w:val="24"/>
+          <w:lang w:val="en-US"/>
+        </w:rPr>
+        <w:t xml:space="preserve">will more often than not produce </w:t>
+      </w:r>
+      <w:r>
+        <w:rPr>
+          <w:rFonts w:ascii="Arial" w:hAnsi="Arial" w:cs="Arial"/>
+          <w:sz w:val="24"/>
+          <w:szCs w:val="24"/>
+          <w:lang w:val="en-US"/>
+        </w:rPr>
+        <w:t xml:space="preserve">results with a good level </w:t>
+      </w:r>
+      <w:r>
+        <w:rPr>
+          <w:rFonts w:ascii="Arial" w:hAnsi="Arial" w:cs="Arial"/>
+          <w:sz w:val="24"/>
+          <w:szCs w:val="24"/>
+          <w:lang w:val="en-US"/>
+        </w:rPr>
+        <w:t>of ‘reliable’ randomness.</w:t>
+      </w:r>
+      <w:r>
+        <w:rPr>
+          <w:rFonts w:ascii="Arial" w:hAnsi="Arial" w:cs="Arial"/>
+          <w:sz w:val="24"/>
+          <w:szCs w:val="24"/>
+          <w:lang w:val="en-US"/>
+        </w:rPr>
+        <w:t xml:space="preserve"> Besides JavaScript, the real dice scored the highest V value</w:t>
+      </w:r>
+      <w:r>
+        <w:rPr>
+          <w:rFonts w:ascii="Arial" w:hAnsi="Arial" w:cs="Arial"/>
+          <w:sz w:val="24"/>
+          <w:szCs w:val="24"/>
+          <w:lang w:val="en-US"/>
+        </w:rPr>
+        <w:t xml:space="preserve"> out of the generators sampled</w:t>
+      </w:r>
+      <w:r>
+        <w:rPr>
+          <w:rFonts w:ascii="Arial" w:hAnsi="Arial" w:cs="Arial"/>
+          <w:sz w:val="24"/>
+          <w:szCs w:val="24"/>
+          <w:lang w:val="en-US"/>
+        </w:rPr>
+        <w:t xml:space="preserve"> although </w:t>
+      </w:r>
+      <w:r>
+        <w:rPr>
+          <w:rFonts w:ascii="Arial" w:hAnsi="Arial" w:cs="Arial"/>
+          <w:sz w:val="24"/>
+          <w:szCs w:val="24"/>
+          <w:lang w:val="en-US"/>
+        </w:rPr>
+        <w:t>since only one set of 500 samples were collected</w:t>
+      </w:r>
+      <w:r>
+        <w:rPr>
+          <w:rFonts w:ascii="Arial" w:hAnsi="Arial" w:cs="Arial"/>
+          <w:sz w:val="24"/>
+          <w:szCs w:val="24"/>
+          <w:lang w:val="en-US"/>
+        </w:rPr>
+        <w:t xml:space="preserve">, </w:t>
+      </w:r>
+      <w:r>
+        <w:rPr>
+          <w:rFonts w:ascii="Arial" w:hAnsi="Arial" w:cs="Arial"/>
+          <w:sz w:val="24"/>
+          <w:szCs w:val="24"/>
+          <w:lang w:val="en-US"/>
+        </w:rPr>
+        <w:t xml:space="preserve">it is possible that </w:t>
+      </w:r>
+      <w:r>
+        <w:rPr>
+          <w:rFonts w:ascii="Arial" w:hAnsi="Arial" w:cs="Arial"/>
+          <w:sz w:val="24"/>
+          <w:szCs w:val="24"/>
+          <w:lang w:val="en-US"/>
+        </w:rPr>
+        <w:t>different rolling methods</w:t>
+      </w:r>
+      <w:r>
+        <w:rPr>
+          <w:rFonts w:ascii="Arial" w:hAnsi="Arial" w:cs="Arial"/>
+          <w:sz w:val="24"/>
+          <w:szCs w:val="24"/>
+          <w:lang w:val="en-US"/>
+        </w:rPr>
+        <w:t xml:space="preserve"> could have produced a </w:t>
+      </w:r>
+      <w:r>
+        <w:rPr>
+          <w:rFonts w:ascii="Arial" w:hAnsi="Arial" w:cs="Arial"/>
+          <w:sz w:val="24"/>
+          <w:szCs w:val="24"/>
+          <w:lang w:val="en-US"/>
+        </w:rPr>
+        <w:t xml:space="preserve">noticeably different </w:t>
+      </w:r>
+      <w:r>
+        <w:rPr>
+          <w:rFonts w:ascii="Arial" w:hAnsi="Arial" w:cs="Arial"/>
+          <w:sz w:val="24"/>
+          <w:szCs w:val="24"/>
+          <w:lang w:val="en-US"/>
+        </w:rPr>
+        <w:t>V value.</w:t>
+      </w:r>
+      <w:r>
+        <w:rPr>
+          <w:rFonts w:ascii="Arial" w:hAnsi="Arial" w:cs="Arial"/>
+          <w:sz w:val="24"/>
+          <w:szCs w:val="24"/>
+          <w:lang w:val="en-US"/>
+        </w:rPr>
+        <w:t xml:space="preserve"> Regardless the dice and rolling method used can be classified as </w:t>
+      </w:r>
+      <w:r>
+        <w:rPr>
+          <w:rFonts w:ascii="Arial" w:hAnsi="Arial" w:cs="Arial"/>
+          <w:sz w:val="24"/>
+          <w:szCs w:val="24"/>
+          <w:lang w:val="en-US"/>
+        </w:rPr>
+        <w:t>satisfactorily random.</w:t>
+      </w:r>
+    </w:p>
+    <w:p>
+      <w:pPr>
+        <w:jc w:val="center"/>
+        <w:rPr>
+          <w:rFonts w:ascii="Arial" w:hAnsi="Arial" w:cs="Arial"/>
+          <w:sz w:val="24"/>
+          <w:szCs w:val="24"/>
+          <w:lang w:val="en-US"/>
+        </w:rPr>
+      </w:pPr>
+      <w:r>
+        <w:lastRenderedPageBreak/>
+        <w:drawing>
+          <wp:inline distT="0" distB="0" distL="0" distR="0" wp14:anchorId="29029E10" wp14:editId="01D581A2">
+            <wp:extent cx="5731510" cy="3909695"/>
+            <wp:effectExtent l="0" t="0" r="2540" b="0"/>
+            <wp:docPr id="306138876" name="Picture 1" descr="A graph of blue and pink bars&#10;&#10;Description automatically generated"/>
+            <wp:cNvGraphicFramePr>
+              <a:graphicFrameLocks xmlns:a="http://schemas.openxmlformats.org/drawingml/2006/main" noChangeAspect="1"/>
+            </wp:cNvGraphicFramePr>
+            <a:graphic xmlns:a="http://schemas.openxmlformats.org/drawingml/2006/main">
+              <a:graphicData uri="http://schemas.openxmlformats.org/drawingml/2006/picture">
+                <pic:pic xmlns:pic="http://schemas.openxmlformats.org/drawingml/2006/picture">
+                  <pic:nvPicPr>
+                    <pic:cNvPr id="306138876" name="Picture 1" descr="A graph of blue and pink bars&#10;&#10;Description automatically generated"/>
+                    <pic:cNvPicPr/>
+                  </pic:nvPicPr>
+                  <pic:blipFill>
+                    <a:blip r:embed="rId10"/>
+                    <a:stretch>
+                      <a:fillRect/>
+                    </a:stretch>
+                  </pic:blipFill>
+                  <pic:spPr>
+                    <a:xfrm>
+                      <a:off x="0" y="0"/>
+                      <a:ext cx="5731510" cy="3909695"/>
+                    </a:xfrm>
+                    <a:prstGeom prst="rect">
+                      <a:avLst/>
+                    </a:prstGeom>
+                  </pic:spPr>
+                </pic:pic>
+              </a:graphicData>
+            </a:graphic>
+          </wp:inline>
+        </w:drawing>
+      </w:r>
+    </w:p>
+    <w:p>
+      <w:pPr>
+        <w:rPr>
+          <w:rFonts w:ascii="Arial" w:hAnsi="Arial" w:cs="Arial"/>
+          <w:i/>
+          <w:iCs/>
+          <w:sz w:val="24"/>
+          <w:szCs w:val="24"/>
+          <w:lang w:val="en-US"/>
+        </w:rPr>
+      </w:pPr>
+      <w:r>
+        <w:rPr>
+          <w:rFonts w:ascii="Arial" w:hAnsi="Arial" w:cs="Arial"/>
+          <w:i/>
+          <w:iCs/>
+          <w:sz w:val="24"/>
+          <w:szCs w:val="24"/>
+          <w:lang w:val="en-US"/>
+        </w:rPr>
+        <w:t xml:space="preserve">Figure </w:t>
+      </w:r>
+      <w:r>
+        <w:rPr>
+          <w:rFonts w:ascii="Arial" w:hAnsi="Arial" w:cs="Arial"/>
+          <w:i/>
+          <w:iCs/>
+          <w:sz w:val="24"/>
+          <w:szCs w:val="24"/>
+          <w:lang w:val="en-US"/>
+        </w:rPr>
+        <w:t>48. A Bar Chart Showing</w:t>
+      </w:r>
+      <w:r>
+        <w:rPr>
+          <w:rFonts w:ascii="Arial" w:hAnsi="Arial" w:cs="Arial"/>
+          <w:i/>
+          <w:iCs/>
+          <w:sz w:val="24"/>
+          <w:szCs w:val="24"/>
+          <w:lang w:val="en-US"/>
+        </w:rPr>
+        <w:t xml:space="preserve"> the Frequency of Coin Outcomes</w:t>
+      </w:r>
+    </w:p>
+    <w:p>
+      <w:pPr>
+        <w:rPr>
+          <w:rFonts w:ascii="Arial" w:hAnsi="Arial" w:cs="Arial"/>
+          <w:sz w:val="24"/>
+          <w:szCs w:val="24"/>
+          <w:lang w:val="en-US"/>
+        </w:rPr>
+      </w:pPr>
+      <w:r>
+        <w:rPr>
+          <w:rFonts w:ascii="Arial" w:hAnsi="Arial" w:cs="Arial"/>
+          <w:sz w:val="24"/>
+          <w:szCs w:val="24"/>
+          <w:lang w:val="en-US"/>
+        </w:rPr>
+        <w:t xml:space="preserve">The Chi-Squared testing of </w:t>
+      </w:r>
+      <w:r>
+        <w:rPr>
+          <w:rFonts w:ascii="Arial" w:hAnsi="Arial" w:cs="Arial"/>
+          <w:sz w:val="24"/>
+          <w:szCs w:val="24"/>
+          <w:lang w:val="en-US"/>
+        </w:rPr>
+        <w:t xml:space="preserve">the coin data was completed the same as with the dice data. </w:t>
+      </w:r>
+      <w:r>
+        <w:rPr>
+          <w:rFonts w:ascii="Arial" w:hAnsi="Arial" w:cs="Arial"/>
+          <w:sz w:val="24"/>
+          <w:szCs w:val="24"/>
+          <w:lang w:val="en-US"/>
+        </w:rPr>
+        <w:t xml:space="preserve">Observed values of heads and tails </w:t>
+      </w:r>
+      <w:r>
+        <w:rPr>
+          <w:rFonts w:ascii="Arial" w:hAnsi="Arial" w:cs="Arial"/>
+          <w:sz w:val="24"/>
+          <w:szCs w:val="24"/>
+          <w:lang w:val="en-US"/>
+        </w:rPr>
+        <w:t xml:space="preserve">for each </w:t>
+      </w:r>
+      <w:r>
+        <w:rPr>
+          <w:rFonts w:ascii="Arial" w:hAnsi="Arial" w:cs="Arial"/>
+          <w:sz w:val="24"/>
+          <w:szCs w:val="24"/>
+          <w:lang w:val="en-US"/>
+        </w:rPr>
+        <w:t xml:space="preserve">data source </w:t>
+      </w:r>
+      <w:r>
+        <w:rPr>
+          <w:rFonts w:ascii="Arial" w:hAnsi="Arial" w:cs="Arial"/>
+          <w:sz w:val="24"/>
+          <w:szCs w:val="24"/>
+          <w:lang w:val="en-US"/>
+        </w:rPr>
+        <w:t>were</w:t>
+      </w:r>
+      <w:r>
+        <w:rPr>
+          <w:rFonts w:ascii="Arial" w:hAnsi="Arial" w:cs="Arial"/>
+          <w:sz w:val="24"/>
+          <w:szCs w:val="24"/>
+          <w:lang w:val="en-US"/>
+        </w:rPr>
+        <w:t xml:space="preserve"> compared against the </w:t>
+      </w:r>
+      <w:r>
+        <w:rPr>
+          <w:rFonts w:ascii="Arial" w:hAnsi="Arial" w:cs="Arial"/>
+          <w:sz w:val="24"/>
+          <w:szCs w:val="24"/>
+          <w:lang w:val="en-US"/>
+        </w:rPr>
+        <w:t>expected values (</w:t>
+      </w:r>
+      <w:r>
+        <w:rPr>
+          <w:rFonts w:ascii="Arial" w:hAnsi="Arial" w:cs="Arial"/>
+          <w:sz w:val="24"/>
+          <w:szCs w:val="24"/>
+          <w:lang w:val="en-US"/>
+        </w:rPr>
+        <w:t xml:space="preserve">np = </w:t>
+      </w:r>
+      <w:r>
+        <w:rPr>
+          <w:rFonts w:ascii="Arial" w:hAnsi="Arial" w:cs="Arial"/>
+          <w:sz w:val="24"/>
+          <w:szCs w:val="24"/>
+          <w:lang w:val="en-US"/>
+        </w:rPr>
+        <w:t>250)</w:t>
+      </w:r>
+      <w:r>
+        <w:rPr>
+          <w:rFonts w:ascii="Arial" w:hAnsi="Arial" w:cs="Arial"/>
+          <w:sz w:val="24"/>
+          <w:szCs w:val="24"/>
+          <w:lang w:val="en-US"/>
+        </w:rPr>
+        <w:t>.</w:t>
+      </w:r>
+      <w:r>
+        <w:rPr>
+          <w:rFonts w:ascii="Arial" w:hAnsi="Arial" w:cs="Arial"/>
+          <w:sz w:val="24"/>
+          <w:szCs w:val="24"/>
+          <w:lang w:val="en-US"/>
+        </w:rPr>
+        <w:t xml:space="preserve"> Eight V values were produced from the coin flip datasets</w:t>
+      </w:r>
+      <w:r>
+        <w:rPr>
+          <w:rFonts w:ascii="Arial" w:hAnsi="Arial" w:cs="Arial"/>
+          <w:sz w:val="24"/>
+          <w:szCs w:val="24"/>
+          <w:lang w:val="en-US"/>
+        </w:rPr>
+        <w:t xml:space="preserve">, two from C#, </w:t>
+      </w:r>
+      <w:r>
+        <w:rPr>
+          <w:rFonts w:ascii="Arial" w:hAnsi="Arial" w:cs="Arial"/>
+          <w:sz w:val="24"/>
+          <w:szCs w:val="24"/>
+          <w:lang w:val="en-US"/>
+        </w:rPr>
+        <w:t xml:space="preserve">three from Python, </w:t>
+      </w:r>
+      <w:r>
+        <w:rPr>
+          <w:rFonts w:ascii="Arial" w:hAnsi="Arial" w:cs="Arial"/>
+          <w:sz w:val="24"/>
+          <w:szCs w:val="24"/>
+          <w:lang w:val="en-US"/>
+        </w:rPr>
+        <w:t xml:space="preserve">one from JavaScript, </w:t>
+      </w:r>
+      <w:r>
+        <w:rPr>
+          <w:rFonts w:ascii="Arial" w:hAnsi="Arial" w:cs="Arial"/>
+          <w:sz w:val="24"/>
+          <w:szCs w:val="24"/>
+          <w:lang w:val="en-US"/>
+        </w:rPr>
+        <w:t xml:space="preserve">one from Random.org, and one from </w:t>
+      </w:r>
+      <w:r>
+        <w:rPr>
+          <w:rFonts w:ascii="Arial" w:hAnsi="Arial" w:cs="Arial"/>
+          <w:sz w:val="24"/>
+          <w:szCs w:val="24"/>
+          <w:lang w:val="en-US"/>
+        </w:rPr>
+        <w:t>a physical coin.</w:t>
+      </w:r>
+      <w:r>
+        <w:rPr>
+          <w:rFonts w:ascii="Arial" w:hAnsi="Arial" w:cs="Arial"/>
+          <w:sz w:val="24"/>
+          <w:szCs w:val="24"/>
+          <w:lang w:val="en-US"/>
+        </w:rPr>
+        <w:t xml:space="preserve"> </w:t>
+      </w:r>
+    </w:p>
+    <w:p>
+      <w:pPr>
+        <w:rPr>
+          <w:rFonts w:ascii="Arial" w:hAnsi="Arial" w:cs="Arial"/>
+          <w:sz w:val="24"/>
+          <w:szCs w:val="24"/>
+          <w:lang w:val="en-US"/>
+        </w:rPr>
+      </w:pPr>
+      <w:r>
+        <w:rPr>
+          <w:rFonts w:ascii="Arial" w:hAnsi="Arial" w:cs="Arial"/>
+          <w:sz w:val="24"/>
+          <w:szCs w:val="24"/>
+          <w:lang w:val="en-US"/>
+        </w:rPr>
+        <w:t xml:space="preserve">The frequency of observed values for each data source is shown in </w:t>
+      </w:r>
+      <w:r>
+        <w:rPr>
+          <w:rFonts w:ascii="Arial" w:hAnsi="Arial" w:cs="Arial"/>
+          <w:sz w:val="24"/>
+          <w:szCs w:val="24"/>
+          <w:lang w:val="en-US"/>
+        </w:rPr>
+        <w:t>Figure 48</w:t>
+      </w:r>
+      <w:r>
+        <w:rPr>
+          <w:rFonts w:ascii="Arial" w:hAnsi="Arial" w:cs="Arial"/>
+          <w:sz w:val="24"/>
+          <w:szCs w:val="24"/>
+          <w:lang w:val="en-US"/>
+        </w:rPr>
+        <w:t xml:space="preserve">. </w:t>
+      </w:r>
+      <w:r>
+        <w:rPr>
+          <w:rFonts w:ascii="Arial" w:hAnsi="Arial" w:cs="Arial"/>
+          <w:sz w:val="24"/>
+          <w:szCs w:val="24"/>
+          <w:lang w:val="en-US"/>
+        </w:rPr>
+        <w:t xml:space="preserve">Interestingly, with the exception of the real coin values, </w:t>
+      </w:r>
+      <w:r>
+        <w:rPr>
+          <w:rFonts w:ascii="Arial" w:hAnsi="Arial" w:cs="Arial"/>
+          <w:sz w:val="24"/>
+          <w:szCs w:val="24"/>
+          <w:lang w:val="en-US"/>
+        </w:rPr>
+        <w:t xml:space="preserve">every generator sampled </w:t>
+      </w:r>
+      <w:r>
+        <w:rPr>
+          <w:rFonts w:ascii="Arial" w:hAnsi="Arial" w:cs="Arial"/>
+          <w:sz w:val="24"/>
+          <w:szCs w:val="24"/>
+          <w:lang w:val="en-US"/>
+        </w:rPr>
+        <w:t>produced more tails than heads</w:t>
+      </w:r>
+      <w:r>
+        <w:rPr>
+          <w:rFonts w:ascii="Arial" w:hAnsi="Arial" w:cs="Arial"/>
+          <w:sz w:val="24"/>
+          <w:szCs w:val="24"/>
+          <w:lang w:val="en-US"/>
+        </w:rPr>
+        <w:t xml:space="preserve">. </w:t>
+      </w:r>
+      <w:r>
+        <w:rPr>
+          <w:rFonts w:ascii="Arial" w:hAnsi="Arial" w:cs="Arial"/>
+          <w:sz w:val="24"/>
+          <w:szCs w:val="24"/>
+          <w:lang w:val="en-US"/>
+        </w:rPr>
+        <w:t>However,</w:t>
+      </w:r>
+      <w:r>
+        <w:rPr>
+          <w:rFonts w:ascii="Arial" w:hAnsi="Arial" w:cs="Arial"/>
+          <w:sz w:val="24"/>
+          <w:szCs w:val="24"/>
+          <w:lang w:val="en-US"/>
+        </w:rPr>
+        <w:t xml:space="preserve"> while some datasets had a</w:t>
+      </w:r>
+      <w:r>
+        <w:rPr>
+          <w:rFonts w:ascii="Arial" w:hAnsi="Arial" w:cs="Arial"/>
+          <w:sz w:val="24"/>
+          <w:szCs w:val="24"/>
+          <w:lang w:val="en-US"/>
+        </w:rPr>
+        <w:t xml:space="preserve"> noticeable difference in total heads vs tails such as the C# unseeded dataset, the </w:t>
+      </w:r>
+      <w:r>
+        <w:rPr>
+          <w:rFonts w:ascii="Arial" w:hAnsi="Arial" w:cs="Arial"/>
+          <w:sz w:val="24"/>
+          <w:szCs w:val="24"/>
+          <w:lang w:val="en-US"/>
+        </w:rPr>
+        <w:t>NumPy</w:t>
+      </w:r>
+      <w:r>
+        <w:rPr>
+          <w:rFonts w:ascii="Arial" w:hAnsi="Arial" w:cs="Arial"/>
+          <w:sz w:val="24"/>
+          <w:szCs w:val="24"/>
+          <w:lang w:val="en-US"/>
+        </w:rPr>
+        <w:t xml:space="preserve"> </w:t>
+      </w:r>
+      <w:r>
+        <w:rPr>
+          <w:rFonts w:ascii="Arial" w:hAnsi="Arial" w:cs="Arial"/>
+          <w:sz w:val="24"/>
+          <w:szCs w:val="24"/>
+          <w:lang w:val="en-US"/>
+        </w:rPr>
+        <w:t>dataset</w:t>
+      </w:r>
+      <w:r>
+        <w:rPr>
+          <w:rFonts w:ascii="Arial" w:hAnsi="Arial" w:cs="Arial"/>
+          <w:sz w:val="24"/>
+          <w:szCs w:val="24"/>
+          <w:lang w:val="en-US"/>
+        </w:rPr>
+        <w:t>s</w:t>
+      </w:r>
+      <w:r>
+        <w:rPr>
+          <w:rFonts w:ascii="Arial" w:hAnsi="Arial" w:cs="Arial"/>
+          <w:sz w:val="24"/>
+          <w:szCs w:val="24"/>
+          <w:lang w:val="en-US"/>
+        </w:rPr>
+        <w:t xml:space="preserve"> </w:t>
+      </w:r>
+      <w:r>
+        <w:rPr>
+          <w:rFonts w:ascii="Arial" w:hAnsi="Arial" w:cs="Arial"/>
+          <w:sz w:val="24"/>
+          <w:szCs w:val="24"/>
+          <w:lang w:val="en-US"/>
+        </w:rPr>
+        <w:t>produced an almost even split of heads to tails.</w:t>
       </w:r>
     </w:p>
     <w:sectPr>

</xml_diff>

<commit_message>
Detailed chi-squared analysis of coin data
</commit_message>
<xml_diff>
--- a/Report/Data Analysis.docx
+++ b/Report/Data Analysis.docx
@@ -555,7 +555,16 @@
           <w:szCs w:val="24"/>
           <w:lang w:val="en-US"/>
         </w:rPr>
-        <w:t>set up of a test battery</w:t>
+        <w:t>set-up</w:t>
+      </w:r>
+      <w:r>
+        <w:rPr>
+          <w:rFonts w:ascii="Arial" w:hAnsi="Arial" w:cs="Arial"/>
+          <w:sz w:val="24"/>
+          <w:szCs w:val="24"/>
+          <w:lang w:val="en-US"/>
+        </w:rPr>
+        <w:t xml:space="preserve"> of a test battery</w:t>
       </w:r>
       <w:r>
         <w:rPr>
@@ -4297,6 +4306,60 @@
           <w:szCs w:val="24"/>
           <w:lang w:val="en-US"/>
         </w:rPr>
+        <w:t xml:space="preserve"> and when analysing this result </w:t>
+      </w:r>
+      <w:r>
+        <w:rPr>
+          <w:rFonts w:ascii="Arial" w:hAnsi="Arial" w:cs="Arial"/>
+          <w:sz w:val="24"/>
+          <w:szCs w:val="24"/>
+          <w:lang w:val="en-US"/>
+        </w:rPr>
+        <w:t>with</w:t>
+      </w:r>
+      <w:r>
+        <w:rPr>
+          <w:rFonts w:ascii="Arial" w:hAnsi="Arial" w:cs="Arial"/>
+          <w:sz w:val="24"/>
+          <w:szCs w:val="24"/>
+          <w:lang w:val="en-US"/>
+        </w:rPr>
+        <w:t xml:space="preserve"> the distribution table </w:t>
+      </w:r>
+      <w:r>
+        <w:rPr>
+          <w:rFonts w:ascii="Arial" w:hAnsi="Arial" w:cs="Arial"/>
+          <w:sz w:val="24"/>
+          <w:szCs w:val="24"/>
+          <w:lang w:val="en-US"/>
+        </w:rPr>
+        <w:t xml:space="preserve">1 </w:t>
+      </w:r>
+      <w:r>
+        <w:rPr>
+          <w:rFonts w:ascii="Arial" w:hAnsi="Arial" w:cs="Arial"/>
+          <w:sz w:val="24"/>
+          <w:szCs w:val="24"/>
+          <w:lang w:val="en-US"/>
+        </w:rPr>
+        <w:t>degree</w:t>
+      </w:r>
+      <w:r>
+        <w:rPr>
+          <w:rFonts w:ascii="Arial" w:hAnsi="Arial" w:cs="Arial"/>
+          <w:sz w:val="24"/>
+          <w:szCs w:val="24"/>
+          <w:lang w:val="en-US"/>
+        </w:rPr>
+        <w:t xml:space="preserve"> of freedom was used</w:t>
+      </w:r>
+      <w:r>
+        <w:rPr>
+          <w:rFonts w:ascii="Arial" w:hAnsi="Arial" w:cs="Arial"/>
+          <w:sz w:val="24"/>
+          <w:szCs w:val="24"/>
+          <w:lang w:val="en-US"/>
+        </w:rPr>
         <w:t>.</w:t>
       </w:r>
       <w:r>
@@ -4515,6 +4578,1020 @@
           <w:lang w:val="en-US"/>
         </w:rPr>
         <w:t>produced an almost even split of heads to tails.</w:t>
+      </w:r>
+    </w:p>
+    <w:p>
+      <w:pPr>
+        <w:rPr>
+          <w:rFonts w:ascii="Arial" w:hAnsi="Arial" w:cs="Arial"/>
+          <w:sz w:val="24"/>
+          <w:szCs w:val="24"/>
+          <w:lang w:val="en-US"/>
+        </w:rPr>
+      </w:pPr>
+      <w:r>
+        <w:rPr>
+          <w:rFonts w:ascii="Arial" w:hAnsi="Arial" w:cs="Arial"/>
+          <w:sz w:val="24"/>
+          <w:szCs w:val="24"/>
+          <w:lang w:val="en-US"/>
+        </w:rPr>
+        <w:t xml:space="preserve">The C# datasets scored V values of </w:t>
+      </w:r>
+      <w:r>
+        <w:rPr>
+          <w:rFonts w:ascii="Arial" w:hAnsi="Arial" w:cs="Arial"/>
+          <w:sz w:val="24"/>
+          <w:szCs w:val="24"/>
+          <w:lang w:val="en-US"/>
+        </w:rPr>
+        <w:t xml:space="preserve">1.352 (unseeded) and </w:t>
+      </w:r>
+      <w:r>
+        <w:rPr>
+          <w:rFonts w:ascii="Arial" w:hAnsi="Arial" w:cs="Arial"/>
+          <w:sz w:val="24"/>
+          <w:szCs w:val="24"/>
+          <w:lang w:val="en-US"/>
+        </w:rPr>
+        <w:t xml:space="preserve">0.8 (seeded). </w:t>
+      </w:r>
+      <w:r>
+        <w:rPr>
+          <w:rFonts w:ascii="Arial" w:hAnsi="Arial" w:cs="Arial"/>
+          <w:sz w:val="24"/>
+          <w:szCs w:val="24"/>
+          <w:lang w:val="en-US"/>
+        </w:rPr>
+        <w:t xml:space="preserve">These V values placed </w:t>
+      </w:r>
+      <w:r>
+        <w:rPr>
+          <w:rFonts w:ascii="Arial" w:hAnsi="Arial" w:cs="Arial"/>
+          <w:sz w:val="24"/>
+          <w:szCs w:val="24"/>
+          <w:lang w:val="en-US"/>
+        </w:rPr>
+        <w:t xml:space="preserve">both </w:t>
+      </w:r>
+      <w:r>
+        <w:rPr>
+          <w:rFonts w:ascii="Arial" w:hAnsi="Arial" w:cs="Arial"/>
+          <w:sz w:val="24"/>
+          <w:szCs w:val="24"/>
+          <w:lang w:val="en-US"/>
+        </w:rPr>
+        <w:t xml:space="preserve">implementations between </w:t>
+      </w:r>
+      <w:r>
+        <w:rPr>
+          <w:rFonts w:ascii="Arial" w:hAnsi="Arial" w:cs="Arial"/>
+          <w:sz w:val="24"/>
+          <w:szCs w:val="24"/>
+          <w:lang w:val="en-US"/>
+        </w:rPr>
+        <w:t>the .9 and .1 distribution</w:t>
+      </w:r>
+      <w:r>
+        <w:rPr>
+          <w:rFonts w:ascii="Arial" w:hAnsi="Arial" w:cs="Arial"/>
+          <w:sz w:val="24"/>
+          <w:szCs w:val="24"/>
+          <w:lang w:val="en-US"/>
+        </w:rPr>
+        <w:t xml:space="preserve"> </w:t>
+      </w:r>
+      <w:r>
+        <w:rPr>
+          <w:rFonts w:ascii="Arial" w:hAnsi="Arial" w:cs="Arial"/>
+          <w:sz w:val="24"/>
+          <w:szCs w:val="24"/>
+          <w:lang w:val="en-US"/>
+        </w:rPr>
+        <w:t xml:space="preserve">again </w:t>
+      </w:r>
+      <w:r>
+        <w:rPr>
+          <w:rFonts w:ascii="Arial" w:hAnsi="Arial" w:cs="Arial"/>
+          <w:sz w:val="24"/>
+          <w:szCs w:val="24"/>
+          <w:lang w:val="en-US"/>
+        </w:rPr>
+        <w:t>allowing the dataset to be considered acceptably random.</w:t>
+      </w:r>
+      <w:r>
+        <w:rPr>
+          <w:rFonts w:ascii="Arial" w:hAnsi="Arial" w:cs="Arial"/>
+          <w:sz w:val="24"/>
+          <w:szCs w:val="24"/>
+          <w:lang w:val="en-US"/>
+        </w:rPr>
+        <w:t xml:space="preserve"> </w:t>
+      </w:r>
+      <w:r>
+        <w:rPr>
+          <w:rFonts w:ascii="Arial" w:hAnsi="Arial" w:cs="Arial"/>
+          <w:sz w:val="24"/>
+          <w:szCs w:val="24"/>
+          <w:lang w:val="en-US"/>
+        </w:rPr>
+        <w:t xml:space="preserve">While </w:t>
+      </w:r>
+      <w:r>
+        <w:rPr>
+          <w:rFonts w:ascii="Arial" w:hAnsi="Arial" w:cs="Arial"/>
+          <w:sz w:val="24"/>
+          <w:szCs w:val="24"/>
+          <w:lang w:val="en-US"/>
+        </w:rPr>
+        <w:t xml:space="preserve">both implementations remained valid methods </w:t>
+      </w:r>
+      <w:r>
+        <w:rPr>
+          <w:rFonts w:ascii="Arial" w:hAnsi="Arial" w:cs="Arial"/>
+          <w:sz w:val="24"/>
+          <w:szCs w:val="24"/>
+          <w:lang w:val="en-US"/>
+        </w:rPr>
+        <w:t xml:space="preserve">of pseudorandom generation </w:t>
+      </w:r>
+      <w:r>
+        <w:rPr>
+          <w:rFonts w:ascii="Arial" w:hAnsi="Arial" w:cs="Arial"/>
+          <w:sz w:val="24"/>
+          <w:szCs w:val="24"/>
+          <w:lang w:val="en-US"/>
+        </w:rPr>
+        <w:t xml:space="preserve">the use of </w:t>
+      </w:r>
+      <w:r>
+        <w:rPr>
+          <w:rFonts w:ascii="Arial" w:hAnsi="Arial" w:cs="Arial"/>
+          <w:sz w:val="24"/>
+          <w:szCs w:val="24"/>
+          <w:lang w:val="en-US"/>
+        </w:rPr>
+        <w:t xml:space="preserve">the binary restraint on possible outputs </w:t>
+      </w:r>
+      <w:r>
+        <w:rPr>
+          <w:rFonts w:ascii="Arial" w:hAnsi="Arial" w:cs="Arial"/>
+          <w:sz w:val="24"/>
+          <w:szCs w:val="24"/>
+          <w:lang w:val="en-US"/>
+        </w:rPr>
+        <w:t xml:space="preserve">causing neither to fall into the lower </w:t>
+      </w:r>
+      <w:r>
+        <w:rPr>
+          <w:rFonts w:ascii="Arial" w:hAnsi="Arial" w:cs="Arial"/>
+          <w:sz w:val="24"/>
+          <w:szCs w:val="24"/>
+          <w:lang w:val="en-US"/>
+        </w:rPr>
+        <w:t>.95-.9 distribution</w:t>
+      </w:r>
+      <w:r>
+        <w:rPr>
+          <w:rFonts w:ascii="Arial" w:hAnsi="Arial" w:cs="Arial"/>
+          <w:sz w:val="24"/>
+          <w:szCs w:val="24"/>
+          <w:lang w:val="en-US"/>
+        </w:rPr>
+        <w:t xml:space="preserve"> could imply that the use of limitations on the generator</w:t>
+      </w:r>
+      <w:r>
+        <w:rPr>
+          <w:rFonts w:ascii="Arial" w:hAnsi="Arial" w:cs="Arial"/>
+          <w:sz w:val="24"/>
+          <w:szCs w:val="24"/>
+          <w:lang w:val="en-US"/>
+        </w:rPr>
+        <w:t xml:space="preserve"> does impact performance.</w:t>
+      </w:r>
+    </w:p>
+    <w:p>
+      <w:pPr>
+        <w:rPr>
+          <w:rFonts w:ascii="Arial" w:hAnsi="Arial" w:cs="Arial"/>
+          <w:sz w:val="24"/>
+          <w:szCs w:val="24"/>
+          <w:lang w:val="en-US"/>
+        </w:rPr>
+      </w:pPr>
+      <w:r>
+        <w:rPr>
+          <w:rFonts w:ascii="Arial" w:hAnsi="Arial" w:cs="Arial"/>
+          <w:sz w:val="24"/>
+          <w:szCs w:val="24"/>
+          <w:lang w:val="en-US"/>
+        </w:rPr>
+        <w:t xml:space="preserve">The Python datasets scored V values of </w:t>
+      </w:r>
+      <w:r>
+        <w:rPr>
+          <w:rFonts w:ascii="Arial" w:hAnsi="Arial" w:cs="Arial"/>
+          <w:sz w:val="24"/>
+          <w:szCs w:val="24"/>
+          <w:lang w:val="en-US"/>
+        </w:rPr>
+        <w:t>0.968 (</w:t>
+      </w:r>
+      <w:r>
+        <w:rPr>
+          <w:rFonts w:ascii="Arial" w:hAnsi="Arial" w:cs="Arial"/>
+          <w:sz w:val="24"/>
+          <w:szCs w:val="24"/>
+          <w:lang w:val="en-US"/>
+        </w:rPr>
+        <w:t xml:space="preserve">Randint), </w:t>
+      </w:r>
+      <w:r>
+        <w:rPr>
+          <w:rFonts w:ascii="Arial" w:hAnsi="Arial" w:cs="Arial"/>
+          <w:sz w:val="24"/>
+          <w:szCs w:val="24"/>
+          <w:lang w:val="en-US"/>
+        </w:rPr>
+        <w:t>0.008 (</w:t>
+      </w:r>
+      <w:r>
+        <w:rPr>
+          <w:rFonts w:ascii="Arial" w:hAnsi="Arial" w:cs="Arial"/>
+          <w:sz w:val="24"/>
+          <w:szCs w:val="24"/>
+          <w:lang w:val="en-US"/>
+        </w:rPr>
+        <w:t xml:space="preserve">NumPy unseeded), and </w:t>
+      </w:r>
+      <w:r>
+        <w:rPr>
+          <w:rFonts w:ascii="Arial" w:hAnsi="Arial" w:cs="Arial"/>
+          <w:sz w:val="24"/>
+          <w:szCs w:val="24"/>
+          <w:lang w:val="en-US"/>
+        </w:rPr>
+        <w:t xml:space="preserve">0.008 (NumPy seeded). </w:t>
+      </w:r>
+      <w:r>
+        <w:rPr>
+          <w:rFonts w:ascii="Arial" w:hAnsi="Arial" w:cs="Arial"/>
+          <w:sz w:val="24"/>
+          <w:szCs w:val="24"/>
+          <w:lang w:val="en-US"/>
+        </w:rPr>
+        <w:t>This placed all three implementations between the .9 and .1 distribution</w:t>
+      </w:r>
+      <w:r>
+        <w:rPr>
+          <w:rFonts w:ascii="Arial" w:hAnsi="Arial" w:cs="Arial"/>
+          <w:sz w:val="24"/>
+          <w:szCs w:val="24"/>
+          <w:lang w:val="en-US"/>
+        </w:rPr>
+        <w:t xml:space="preserve"> which remained consistent with the </w:t>
+      </w:r>
+      <w:r>
+        <w:rPr>
+          <w:rFonts w:ascii="Arial" w:hAnsi="Arial" w:cs="Arial"/>
+          <w:sz w:val="24"/>
+          <w:szCs w:val="24"/>
+          <w:lang w:val="en-US"/>
+        </w:rPr>
+        <w:t>dice simulation results.</w:t>
+      </w:r>
+      <w:r>
+        <w:rPr>
+          <w:rFonts w:ascii="Arial" w:hAnsi="Arial" w:cs="Arial"/>
+          <w:sz w:val="24"/>
+          <w:szCs w:val="24"/>
+          <w:lang w:val="en-US"/>
+        </w:rPr>
+        <w:t xml:space="preserve"> </w:t>
+      </w:r>
+      <w:r>
+        <w:rPr>
+          <w:rFonts w:ascii="Arial" w:hAnsi="Arial" w:cs="Arial"/>
+          <w:sz w:val="24"/>
+          <w:szCs w:val="24"/>
+          <w:lang w:val="en-US"/>
+        </w:rPr>
+        <w:t xml:space="preserve">Unlike </w:t>
+      </w:r>
+      <w:r>
+        <w:rPr>
+          <w:rFonts w:ascii="Arial" w:hAnsi="Arial" w:cs="Arial"/>
+          <w:sz w:val="24"/>
+          <w:szCs w:val="24"/>
+          <w:lang w:val="en-US"/>
+        </w:rPr>
+        <w:t xml:space="preserve">with the dice simulation results, the NumPy implementations were able to </w:t>
+      </w:r>
+      <w:r>
+        <w:rPr>
+          <w:rFonts w:ascii="Arial" w:hAnsi="Arial" w:cs="Arial"/>
+          <w:sz w:val="24"/>
+          <w:szCs w:val="24"/>
+          <w:lang w:val="en-US"/>
+        </w:rPr>
+        <w:t xml:space="preserve">produce </w:t>
+      </w:r>
+      <w:r>
+        <w:rPr>
+          <w:rFonts w:ascii="Arial" w:hAnsi="Arial" w:cs="Arial"/>
+          <w:sz w:val="24"/>
+          <w:szCs w:val="24"/>
+          <w:lang w:val="en-US"/>
+        </w:rPr>
+        <w:lastRenderedPageBreak/>
+        <w:t>the exact same results</w:t>
+      </w:r>
+      <w:r>
+        <w:rPr>
+          <w:rFonts w:ascii="Arial" w:hAnsi="Arial" w:cs="Arial"/>
+          <w:sz w:val="24"/>
+          <w:szCs w:val="24"/>
+          <w:lang w:val="en-US"/>
+        </w:rPr>
+        <w:t xml:space="preserve"> and had the same V value</w:t>
+      </w:r>
+      <w:r>
+        <w:rPr>
+          <w:rFonts w:ascii="Arial" w:hAnsi="Arial" w:cs="Arial"/>
+          <w:sz w:val="24"/>
+          <w:szCs w:val="24"/>
+          <w:lang w:val="en-US"/>
+        </w:rPr>
+        <w:t xml:space="preserve"> whic</w:t>
+      </w:r>
+      <w:r>
+        <w:rPr>
+          <w:rFonts w:ascii="Arial" w:hAnsi="Arial" w:cs="Arial"/>
+          <w:sz w:val="24"/>
+          <w:szCs w:val="24"/>
+          <w:lang w:val="en-US"/>
+        </w:rPr>
+        <w:t xml:space="preserve">h enforces the idea that </w:t>
+      </w:r>
+      <w:r>
+        <w:rPr>
+          <w:rFonts w:ascii="Arial" w:hAnsi="Arial" w:cs="Arial"/>
+          <w:sz w:val="24"/>
+          <w:szCs w:val="24"/>
+          <w:lang w:val="en-US"/>
+        </w:rPr>
+        <w:t xml:space="preserve">the </w:t>
+      </w:r>
+      <w:r>
+        <w:rPr>
+          <w:rFonts w:ascii="Arial" w:hAnsi="Arial" w:cs="Arial"/>
+          <w:sz w:val="24"/>
+          <w:szCs w:val="24"/>
+          <w:lang w:val="en-US"/>
+        </w:rPr>
+        <w:t>restriction</w:t>
+      </w:r>
+      <w:r>
+        <w:rPr>
+          <w:rFonts w:ascii="Arial" w:hAnsi="Arial" w:cs="Arial"/>
+          <w:sz w:val="24"/>
+          <w:szCs w:val="24"/>
+          <w:lang w:val="en-US"/>
+        </w:rPr>
+        <w:t xml:space="preserve"> on possible outputs </w:t>
+      </w:r>
+      <w:r>
+        <w:rPr>
+          <w:rFonts w:ascii="Arial" w:hAnsi="Arial" w:cs="Arial"/>
+          <w:sz w:val="24"/>
+          <w:szCs w:val="24"/>
+          <w:lang w:val="en-US"/>
+        </w:rPr>
+        <w:t>has a noticeable impact on generator performance.</w:t>
+      </w:r>
+    </w:p>
+    <w:p>
+      <w:pPr>
+        <w:rPr>
+          <w:rFonts w:ascii="Arial" w:hAnsi="Arial" w:cs="Arial"/>
+          <w:sz w:val="24"/>
+          <w:szCs w:val="24"/>
+          <w:lang w:val="en-US"/>
+        </w:rPr>
+      </w:pPr>
+      <w:r>
+        <w:rPr>
+          <w:rFonts w:ascii="Arial" w:hAnsi="Arial" w:cs="Arial"/>
+          <w:sz w:val="24"/>
+          <w:szCs w:val="24"/>
+          <w:lang w:val="en-US"/>
+        </w:rPr>
+        <w:t xml:space="preserve">The JavaScript dataset scored a V value of </w:t>
+      </w:r>
+      <w:r>
+        <w:rPr>
+          <w:rFonts w:ascii="Arial" w:hAnsi="Arial" w:cs="Arial"/>
+          <w:sz w:val="24"/>
+          <w:szCs w:val="24"/>
+          <w:lang w:val="en-US"/>
+        </w:rPr>
+        <w:t xml:space="preserve">0.128 placing it between the </w:t>
+      </w:r>
+      <w:r>
+        <w:rPr>
+          <w:rFonts w:ascii="Arial" w:hAnsi="Arial" w:cs="Arial"/>
+          <w:sz w:val="24"/>
+          <w:szCs w:val="24"/>
+          <w:lang w:val="en-US"/>
+        </w:rPr>
+        <w:t xml:space="preserve">.9 and .1 distribution. </w:t>
+      </w:r>
+      <w:r>
+        <w:rPr>
+          <w:rFonts w:ascii="Arial" w:hAnsi="Arial" w:cs="Arial"/>
+          <w:sz w:val="24"/>
+          <w:szCs w:val="24"/>
+          <w:lang w:val="en-US"/>
+        </w:rPr>
+        <w:t xml:space="preserve">Compared to the </w:t>
+      </w:r>
+      <w:r>
+        <w:rPr>
+          <w:rFonts w:ascii="Arial" w:hAnsi="Arial" w:cs="Arial"/>
+          <w:sz w:val="24"/>
+          <w:szCs w:val="24"/>
+          <w:lang w:val="en-US"/>
+        </w:rPr>
+        <w:t xml:space="preserve">dice simulation V this is a significant improvement for the </w:t>
+      </w:r>
+      <w:r>
+        <w:rPr>
+          <w:rFonts w:ascii="Arial" w:hAnsi="Arial" w:cs="Arial"/>
+          <w:sz w:val="24"/>
+          <w:szCs w:val="24"/>
+          <w:lang w:val="en-US"/>
+        </w:rPr>
+        <w:t>JavaScript implementation</w:t>
+      </w:r>
+      <w:r>
+        <w:rPr>
+          <w:rFonts w:ascii="Arial" w:hAnsi="Arial" w:cs="Arial"/>
+          <w:sz w:val="24"/>
+          <w:szCs w:val="24"/>
+          <w:lang w:val="en-US"/>
+        </w:rPr>
+        <w:t xml:space="preserve"> as in this test it was considered </w:t>
+      </w:r>
+      <w:r>
+        <w:rPr>
+          <w:rFonts w:ascii="Arial" w:hAnsi="Arial" w:cs="Arial"/>
+          <w:sz w:val="24"/>
+          <w:szCs w:val="24"/>
+          <w:lang w:val="en-US"/>
+        </w:rPr>
+        <w:t>satisfactorily random.</w:t>
+      </w:r>
+      <w:r>
+        <w:rPr>
+          <w:rFonts w:ascii="Arial" w:hAnsi="Arial" w:cs="Arial"/>
+          <w:sz w:val="24"/>
+          <w:szCs w:val="24"/>
+          <w:lang w:val="en-US"/>
+        </w:rPr>
+        <w:t xml:space="preserve"> </w:t>
+      </w:r>
+      <w:r>
+        <w:rPr>
+          <w:rFonts w:ascii="Arial" w:hAnsi="Arial" w:cs="Arial"/>
+          <w:sz w:val="24"/>
+          <w:szCs w:val="24"/>
+          <w:lang w:val="en-US"/>
+        </w:rPr>
+        <w:t xml:space="preserve">It was unclear why the </w:t>
+      </w:r>
+      <w:r>
+        <w:rPr>
+          <w:rFonts w:ascii="Arial" w:hAnsi="Arial" w:cs="Arial"/>
+          <w:sz w:val="24"/>
+          <w:szCs w:val="24"/>
+          <w:lang w:val="en-US"/>
+        </w:rPr>
+        <w:t xml:space="preserve">dice simulation </w:t>
+      </w:r>
+      <w:r>
+        <w:rPr>
+          <w:rFonts w:ascii="Arial" w:hAnsi="Arial" w:cs="Arial"/>
+          <w:sz w:val="24"/>
+          <w:szCs w:val="24"/>
+          <w:lang w:val="en-US"/>
+        </w:rPr>
+        <w:t xml:space="preserve">produced a sequence that </w:t>
+      </w:r>
+      <w:r>
+        <w:rPr>
+          <w:rFonts w:ascii="Arial" w:hAnsi="Arial" w:cs="Arial"/>
+          <w:sz w:val="24"/>
+          <w:szCs w:val="24"/>
+          <w:lang w:val="en-US"/>
+        </w:rPr>
+        <w:t xml:space="preserve">contained such a significant </w:t>
+      </w:r>
+      <w:r>
+        <w:rPr>
+          <w:rFonts w:ascii="Arial" w:hAnsi="Arial" w:cs="Arial"/>
+          <w:sz w:val="24"/>
+          <w:szCs w:val="24"/>
+          <w:lang w:val="en-US"/>
+        </w:rPr>
+        <w:t xml:space="preserve">decrease in 1s and </w:t>
+      </w:r>
+      <w:r>
+        <w:rPr>
+          <w:rFonts w:ascii="Arial" w:hAnsi="Arial" w:cs="Arial"/>
+          <w:sz w:val="24"/>
+          <w:szCs w:val="24"/>
+          <w:lang w:val="en-US"/>
+        </w:rPr>
+        <w:t>6s,</w:t>
+      </w:r>
+      <w:r>
+        <w:rPr>
+          <w:rFonts w:ascii="Arial" w:hAnsi="Arial" w:cs="Arial"/>
+          <w:sz w:val="24"/>
+          <w:szCs w:val="24"/>
+          <w:lang w:val="en-US"/>
+        </w:rPr>
+        <w:t xml:space="preserve"> but it is evident that this irregular pattern did not persist in the coin simulation.</w:t>
+      </w:r>
+      <w:r>
+        <w:rPr>
+          <w:rFonts w:ascii="Arial" w:hAnsi="Arial" w:cs="Arial"/>
+          <w:sz w:val="24"/>
+          <w:szCs w:val="24"/>
+          <w:lang w:val="en-US"/>
+        </w:rPr>
+        <w:t xml:space="preserve"> </w:t>
+      </w:r>
+      <w:r>
+        <w:rPr>
+          <w:rFonts w:ascii="Arial" w:hAnsi="Arial" w:cs="Arial"/>
+          <w:sz w:val="24"/>
+          <w:szCs w:val="24"/>
+          <w:lang w:val="en-US"/>
+        </w:rPr>
+        <w:t>No pseudorandom generator is designed</w:t>
+      </w:r>
+      <w:r>
+        <w:rPr>
+          <w:rFonts w:ascii="Arial" w:hAnsi="Arial" w:cs="Arial"/>
+          <w:sz w:val="24"/>
+          <w:szCs w:val="24"/>
+          <w:lang w:val="en-US"/>
+        </w:rPr>
+        <w:t xml:space="preserve"> to perform optimally in all </w:t>
+      </w:r>
+      <w:r>
+        <w:rPr>
+          <w:rFonts w:ascii="Arial" w:hAnsi="Arial" w:cs="Arial"/>
+          <w:sz w:val="24"/>
+          <w:szCs w:val="24"/>
+          <w:lang w:val="en-US"/>
+        </w:rPr>
+        <w:t xml:space="preserve">tests or </w:t>
+      </w:r>
+      <w:r>
+        <w:rPr>
+          <w:rFonts w:ascii="Arial" w:hAnsi="Arial" w:cs="Arial"/>
+          <w:sz w:val="24"/>
+          <w:szCs w:val="24"/>
+          <w:lang w:val="en-US"/>
+        </w:rPr>
+        <w:t>simulations</w:t>
+      </w:r>
+      <w:r>
+        <w:rPr>
+          <w:rFonts w:ascii="Arial" w:hAnsi="Arial" w:cs="Arial"/>
+          <w:sz w:val="24"/>
+          <w:szCs w:val="24"/>
+          <w:lang w:val="en-US"/>
+        </w:rPr>
+        <w:t xml:space="preserve"> and the </w:t>
+      </w:r>
+      <w:r>
+        <w:rPr>
+          <w:rFonts w:ascii="Arial" w:hAnsi="Arial" w:cs="Arial"/>
+          <w:sz w:val="24"/>
+          <w:szCs w:val="24"/>
+          <w:lang w:val="en-US"/>
+        </w:rPr>
+        <w:t xml:space="preserve">improvement in distribution showed that the </w:t>
+      </w:r>
+      <w:r>
+        <w:rPr>
+          <w:rFonts w:ascii="Arial" w:hAnsi="Arial" w:cs="Arial"/>
+          <w:sz w:val="24"/>
+          <w:szCs w:val="24"/>
+          <w:lang w:val="en-US"/>
+        </w:rPr>
+        <w:t xml:space="preserve">JavaScript generator </w:t>
+      </w:r>
+      <w:r>
+        <w:rPr>
+          <w:rFonts w:ascii="Arial" w:hAnsi="Arial" w:cs="Arial"/>
+          <w:sz w:val="24"/>
+          <w:szCs w:val="24"/>
+          <w:lang w:val="en-US"/>
+        </w:rPr>
+        <w:t>could still be considered valid for random number generation.</w:t>
+      </w:r>
+    </w:p>
+    <w:p>
+      <w:pPr>
+        <w:rPr>
+          <w:rFonts w:ascii="Arial" w:hAnsi="Arial" w:cs="Arial"/>
+          <w:sz w:val="24"/>
+          <w:szCs w:val="24"/>
+          <w:lang w:val="en-US"/>
+        </w:rPr>
+      </w:pPr>
+      <w:r>
+        <w:rPr>
+          <w:rFonts w:ascii="Arial" w:hAnsi="Arial" w:cs="Arial"/>
+          <w:sz w:val="24"/>
+          <w:szCs w:val="24"/>
+          <w:lang w:val="en-US"/>
+        </w:rPr>
+        <w:t xml:space="preserve">The </w:t>
+      </w:r>
+      <w:r>
+        <w:rPr>
+          <w:rFonts w:ascii="Arial" w:hAnsi="Arial" w:cs="Arial"/>
+          <w:sz w:val="24"/>
+          <w:szCs w:val="24"/>
+          <w:lang w:val="en-US"/>
+        </w:rPr>
+        <w:t xml:space="preserve">Random.org </w:t>
+      </w:r>
+      <w:r>
+        <w:rPr>
+          <w:rFonts w:ascii="Arial" w:hAnsi="Arial" w:cs="Arial"/>
+          <w:sz w:val="24"/>
+          <w:szCs w:val="24"/>
+          <w:lang w:val="en-US"/>
+        </w:rPr>
+        <w:t xml:space="preserve">dataset scored a V value of </w:t>
+      </w:r>
+      <w:r>
+        <w:rPr>
+          <w:rFonts w:ascii="Arial" w:hAnsi="Arial" w:cs="Arial"/>
+          <w:sz w:val="24"/>
+          <w:szCs w:val="24"/>
+          <w:lang w:val="en-US"/>
+        </w:rPr>
+        <w:t xml:space="preserve">0.512 placing it between the </w:t>
+      </w:r>
+      <w:r>
+        <w:rPr>
+          <w:rFonts w:ascii="Arial" w:hAnsi="Arial" w:cs="Arial"/>
+          <w:sz w:val="24"/>
+          <w:szCs w:val="24"/>
+          <w:lang w:val="en-US"/>
+        </w:rPr>
+        <w:t>.9 and .1 distribution.</w:t>
+      </w:r>
+      <w:r>
+        <w:rPr>
+          <w:rFonts w:ascii="Arial" w:hAnsi="Arial" w:cs="Arial"/>
+          <w:sz w:val="24"/>
+          <w:szCs w:val="24"/>
+          <w:lang w:val="en-US"/>
+        </w:rPr>
+        <w:t xml:space="preserve"> As with the dice simulation data, this result was not unexpected </w:t>
+      </w:r>
+      <w:r>
+        <w:rPr>
+          <w:rFonts w:ascii="Arial" w:hAnsi="Arial" w:cs="Arial"/>
+          <w:sz w:val="24"/>
+          <w:szCs w:val="24"/>
+          <w:lang w:val="en-US"/>
+        </w:rPr>
+        <w:t>for this data source</w:t>
+      </w:r>
+      <w:r>
+        <w:rPr>
+          <w:rFonts w:ascii="Arial" w:hAnsi="Arial" w:cs="Arial"/>
+          <w:sz w:val="24"/>
+          <w:szCs w:val="24"/>
+          <w:lang w:val="en-US"/>
+        </w:rPr>
+        <w:t xml:space="preserve"> and the </w:t>
+      </w:r>
+      <w:r>
+        <w:rPr>
+          <w:rFonts w:ascii="Arial" w:hAnsi="Arial" w:cs="Arial"/>
+          <w:sz w:val="24"/>
+          <w:szCs w:val="24"/>
+          <w:lang w:val="en-US"/>
+        </w:rPr>
+        <w:t>consisten</w:t>
+      </w:r>
+      <w:r>
+        <w:rPr>
+          <w:rFonts w:ascii="Arial" w:hAnsi="Arial" w:cs="Arial"/>
+          <w:sz w:val="24"/>
+          <w:szCs w:val="24"/>
+          <w:lang w:val="en-US"/>
+        </w:rPr>
+        <w:t>t satisfactor</w:t>
+      </w:r>
+      <w:r>
+        <w:rPr>
+          <w:rFonts w:ascii="Arial" w:hAnsi="Arial" w:cs="Arial"/>
+          <w:sz w:val="24"/>
+          <w:szCs w:val="24"/>
+          <w:lang w:val="en-US"/>
+        </w:rPr>
+        <w:t xml:space="preserve">ily random </w:t>
+      </w:r>
+      <w:r>
+        <w:rPr>
+          <w:rFonts w:ascii="Arial" w:hAnsi="Arial" w:cs="Arial"/>
+          <w:sz w:val="24"/>
+          <w:szCs w:val="24"/>
+          <w:lang w:val="en-US"/>
+        </w:rPr>
+        <w:t xml:space="preserve">output </w:t>
+      </w:r>
+      <w:r>
+        <w:rPr>
+          <w:rFonts w:ascii="Arial" w:hAnsi="Arial" w:cs="Arial"/>
+          <w:sz w:val="24"/>
+          <w:szCs w:val="24"/>
+          <w:lang w:val="en-US"/>
+        </w:rPr>
+        <w:t xml:space="preserve">shown </w:t>
+      </w:r>
+      <w:r>
+        <w:rPr>
+          <w:rFonts w:ascii="Arial" w:hAnsi="Arial" w:cs="Arial"/>
+          <w:sz w:val="24"/>
+          <w:szCs w:val="24"/>
+          <w:lang w:val="en-US"/>
+        </w:rPr>
+        <w:t xml:space="preserve">supports the idea that </w:t>
+      </w:r>
+      <w:r>
+        <w:rPr>
+          <w:rFonts w:ascii="Arial" w:hAnsi="Arial" w:cs="Arial"/>
+          <w:sz w:val="24"/>
+          <w:szCs w:val="24"/>
+          <w:lang w:val="en-US"/>
+        </w:rPr>
+        <w:t xml:space="preserve">the </w:t>
+      </w:r>
+      <w:r>
+        <w:rPr>
+          <w:rFonts w:ascii="Arial" w:hAnsi="Arial" w:cs="Arial"/>
+          <w:sz w:val="24"/>
+          <w:szCs w:val="24"/>
+          <w:lang w:val="en-US"/>
+        </w:rPr>
+        <w:t xml:space="preserve">data gathered is from a </w:t>
+      </w:r>
+      <w:r>
+        <w:rPr>
+          <w:rFonts w:ascii="Arial" w:hAnsi="Arial" w:cs="Arial"/>
+          <w:sz w:val="24"/>
+          <w:szCs w:val="24"/>
+          <w:lang w:val="en-US"/>
+        </w:rPr>
+        <w:t xml:space="preserve">true </w:t>
+      </w:r>
+      <w:r>
+        <w:rPr>
+          <w:rFonts w:ascii="Arial" w:hAnsi="Arial" w:cs="Arial"/>
+          <w:sz w:val="24"/>
+          <w:szCs w:val="24"/>
+          <w:lang w:val="en-US"/>
+        </w:rPr>
+        <w:t>random source.</w:t>
+      </w:r>
+    </w:p>
+    <w:p>
+      <w:pPr>
+        <w:rPr>
+          <w:rFonts w:ascii="Arial" w:hAnsi="Arial" w:cs="Arial"/>
+          <w:sz w:val="24"/>
+          <w:szCs w:val="24"/>
+          <w:lang w:val="en-US"/>
+        </w:rPr>
+      </w:pPr>
+      <w:r>
+        <w:rPr>
+          <w:rFonts w:ascii="Arial" w:hAnsi="Arial" w:cs="Arial"/>
+          <w:sz w:val="24"/>
+          <w:szCs w:val="24"/>
+          <w:lang w:val="en-US"/>
+        </w:rPr>
+        <w:t xml:space="preserve">The </w:t>
+      </w:r>
+      <w:r>
+        <w:rPr>
+          <w:rFonts w:ascii="Arial" w:hAnsi="Arial" w:cs="Arial"/>
+          <w:sz w:val="24"/>
+          <w:szCs w:val="24"/>
+          <w:lang w:val="en-US"/>
+        </w:rPr>
+        <w:t xml:space="preserve">real </w:t>
+      </w:r>
+      <w:r>
+        <w:rPr>
+          <w:rFonts w:ascii="Arial" w:hAnsi="Arial" w:cs="Arial"/>
+          <w:sz w:val="24"/>
+          <w:szCs w:val="24"/>
+          <w:lang w:val="en-US"/>
+        </w:rPr>
+        <w:t xml:space="preserve">coin dataset scored a V value of </w:t>
+      </w:r>
+      <w:r>
+        <w:rPr>
+          <w:rFonts w:ascii="Arial" w:hAnsi="Arial" w:cs="Arial"/>
+          <w:sz w:val="24"/>
+          <w:szCs w:val="24"/>
+          <w:lang w:val="en-US"/>
+        </w:rPr>
+        <w:t>0.128</w:t>
+      </w:r>
+      <w:r>
+        <w:rPr>
+          <w:rFonts w:ascii="Arial" w:hAnsi="Arial" w:cs="Arial"/>
+          <w:sz w:val="24"/>
+          <w:szCs w:val="24"/>
+          <w:lang w:val="en-US"/>
+        </w:rPr>
+        <w:t>, a score identical to t</w:t>
+      </w:r>
+      <w:r>
+        <w:rPr>
+          <w:rFonts w:ascii="Arial" w:hAnsi="Arial" w:cs="Arial"/>
+          <w:sz w:val="24"/>
+          <w:szCs w:val="24"/>
+          <w:lang w:val="en-US"/>
+        </w:rPr>
+        <w:t>he JavaScript dataset.</w:t>
+      </w:r>
+      <w:r>
+        <w:rPr>
+          <w:rFonts w:ascii="Arial" w:hAnsi="Arial" w:cs="Arial"/>
+          <w:sz w:val="24"/>
+          <w:szCs w:val="24"/>
+          <w:lang w:val="en-US"/>
+        </w:rPr>
+        <w:t xml:space="preserve"> </w:t>
+      </w:r>
+      <w:r>
+        <w:rPr>
+          <w:rFonts w:ascii="Arial" w:hAnsi="Arial" w:cs="Arial"/>
+          <w:sz w:val="24"/>
+          <w:szCs w:val="24"/>
+          <w:lang w:val="en-US"/>
+        </w:rPr>
+        <w:t xml:space="preserve">As seen with the Python data repeated </w:t>
+      </w:r>
+      <w:r>
+        <w:rPr>
+          <w:rFonts w:ascii="Arial" w:hAnsi="Arial" w:cs="Arial"/>
+          <w:sz w:val="24"/>
+          <w:szCs w:val="24"/>
+          <w:lang w:val="en-US"/>
+        </w:rPr>
+        <w:t xml:space="preserve">V values are </w:t>
+      </w:r>
+      <w:r>
+        <w:rPr>
+          <w:rFonts w:ascii="Arial" w:hAnsi="Arial" w:cs="Arial"/>
+          <w:sz w:val="24"/>
+          <w:szCs w:val="24"/>
+          <w:lang w:val="en-US"/>
+        </w:rPr>
+        <w:t xml:space="preserve">entirely possible however </w:t>
+      </w:r>
+      <w:r>
+        <w:rPr>
+          <w:rFonts w:ascii="Arial" w:hAnsi="Arial" w:cs="Arial"/>
+          <w:sz w:val="24"/>
+          <w:szCs w:val="24"/>
+          <w:lang w:val="en-US"/>
+        </w:rPr>
+        <w:t>unlike what was shown before</w:t>
+      </w:r>
+      <w:r>
+        <w:rPr>
+          <w:rFonts w:ascii="Arial" w:hAnsi="Arial" w:cs="Arial"/>
+          <w:sz w:val="24"/>
+          <w:szCs w:val="24"/>
+          <w:lang w:val="en-US"/>
+        </w:rPr>
+        <w:t xml:space="preserve"> these values came from completely different sources.</w:t>
+      </w:r>
+      <w:r>
+        <w:rPr>
+          <w:rFonts w:ascii="Arial" w:hAnsi="Arial" w:cs="Arial"/>
+          <w:sz w:val="24"/>
+          <w:szCs w:val="24"/>
+          <w:lang w:val="en-US"/>
+        </w:rPr>
+        <w:t xml:space="preserve"> </w:t>
+      </w:r>
+      <w:r>
+        <w:rPr>
+          <w:rFonts w:ascii="Arial" w:hAnsi="Arial" w:cs="Arial"/>
+          <w:sz w:val="24"/>
+          <w:szCs w:val="24"/>
+          <w:lang w:val="en-US"/>
+        </w:rPr>
+        <w:t xml:space="preserve">While this does aid in showing the validity of the JavaScript generator, it must be considered that </w:t>
+      </w:r>
+      <w:r>
+        <w:rPr>
+          <w:rFonts w:ascii="Arial" w:hAnsi="Arial" w:cs="Arial"/>
+          <w:sz w:val="24"/>
+          <w:szCs w:val="24"/>
+          <w:lang w:val="en-US"/>
+        </w:rPr>
+        <w:t xml:space="preserve">the </w:t>
+      </w:r>
+      <w:r>
+        <w:rPr>
+          <w:rFonts w:ascii="Arial" w:hAnsi="Arial" w:cs="Arial"/>
+          <w:sz w:val="24"/>
+          <w:szCs w:val="24"/>
+          <w:lang w:val="en-US"/>
+        </w:rPr>
+        <w:t xml:space="preserve">limited </w:t>
+      </w:r>
+      <w:r>
+        <w:rPr>
+          <w:rFonts w:ascii="Arial" w:hAnsi="Arial" w:cs="Arial"/>
+          <w:sz w:val="24"/>
+          <w:szCs w:val="24"/>
+          <w:lang w:val="en-US"/>
+        </w:rPr>
+        <w:t>possible outcomes of a coin flip</w:t>
+      </w:r>
+      <w:r>
+        <w:rPr>
+          <w:rFonts w:ascii="Arial" w:hAnsi="Arial" w:cs="Arial"/>
+          <w:sz w:val="24"/>
+          <w:szCs w:val="24"/>
+          <w:lang w:val="en-US"/>
+        </w:rPr>
+        <w:t xml:space="preserve"> </w:t>
+      </w:r>
+      <w:r>
+        <w:rPr>
+          <w:rFonts w:ascii="Arial" w:hAnsi="Arial" w:cs="Arial"/>
+          <w:sz w:val="24"/>
+          <w:szCs w:val="24"/>
+          <w:lang w:val="en-US"/>
+        </w:rPr>
+        <w:t xml:space="preserve">presents </w:t>
+      </w:r>
+      <w:r>
+        <w:rPr>
+          <w:rFonts w:ascii="Arial" w:hAnsi="Arial" w:cs="Arial"/>
+          <w:sz w:val="24"/>
+          <w:szCs w:val="24"/>
+          <w:lang w:val="en-US"/>
+        </w:rPr>
+        <w:t xml:space="preserve">a scenario </w:t>
+      </w:r>
+      <w:r>
+        <w:rPr>
+          <w:rFonts w:ascii="Arial" w:hAnsi="Arial" w:cs="Arial"/>
+          <w:sz w:val="24"/>
+          <w:szCs w:val="24"/>
+          <w:lang w:val="en-US"/>
+        </w:rPr>
+        <w:t xml:space="preserve">where </w:t>
+      </w:r>
+      <w:r>
+        <w:rPr>
+          <w:rFonts w:ascii="Arial" w:hAnsi="Arial" w:cs="Arial"/>
+          <w:sz w:val="24"/>
+          <w:szCs w:val="24"/>
+          <w:lang w:val="en-US"/>
+        </w:rPr>
+        <w:t>similar or matching outputs between data sources</w:t>
+      </w:r>
+      <w:r>
+        <w:rPr>
+          <w:rFonts w:ascii="Arial" w:hAnsi="Arial" w:cs="Arial"/>
+          <w:sz w:val="24"/>
+          <w:szCs w:val="24"/>
+          <w:lang w:val="en-US"/>
+        </w:rPr>
+        <w:t xml:space="preserve"> is far more likely.</w:t>
       </w:r>
     </w:p>
     <w:sectPr>

</xml_diff>

<commit_message>
Detailed intro to KS testing
</commit_message>
<xml_diff>
--- a/Report/Data Analysis.docx
+++ b/Report/Data Analysis.docx
@@ -5593,6 +5593,620 @@
         </w:rPr>
         <w:t xml:space="preserve"> is far more likely.</w:t>
       </w:r>
+    </w:p>
+    <w:p>
+      <w:pPr>
+        <w:rPr>
+          <w:rFonts w:ascii="Arial" w:hAnsi="Arial" w:cs="Arial"/>
+          <w:sz w:val="24"/>
+          <w:szCs w:val="24"/>
+          <w:lang w:val="en-US"/>
+        </w:rPr>
+      </w:pPr>
+    </w:p>
+    <w:p>
+      <w:pPr>
+        <w:rPr>
+          <w:rFonts w:ascii="Arial" w:hAnsi="Arial" w:cs="Arial"/>
+          <w:b/>
+          <w:bCs/>
+          <w:sz w:val="28"/>
+          <w:szCs w:val="28"/>
+          <w:u w:val="single"/>
+          <w:lang w:val="en-US"/>
+        </w:rPr>
+      </w:pPr>
+      <w:r>
+        <w:rPr>
+          <w:rFonts w:ascii="Arial" w:hAnsi="Arial" w:cs="Arial"/>
+          <w:b/>
+          <w:bCs/>
+          <w:sz w:val="28"/>
+          <w:szCs w:val="28"/>
+          <w:u w:val="single"/>
+          <w:lang w:val="en-US"/>
+        </w:rPr>
+        <w:t xml:space="preserve">4.3 Kolmogorov-Smirnov </w:t>
+      </w:r>
+      <w:r>
+        <w:rPr>
+          <w:rFonts w:ascii="Arial" w:hAnsi="Arial" w:cs="Arial"/>
+          <w:b/>
+          <w:bCs/>
+          <w:sz w:val="28"/>
+          <w:szCs w:val="28"/>
+          <w:u w:val="single"/>
+          <w:lang w:val="en-US"/>
+        </w:rPr>
+        <w:t>Test</w:t>
+      </w:r>
+      <w:r>
+        <w:rPr>
+          <w:rFonts w:ascii="Arial" w:hAnsi="Arial" w:cs="Arial"/>
+          <w:b/>
+          <w:bCs/>
+          <w:sz w:val="28"/>
+          <w:szCs w:val="28"/>
+          <w:u w:val="single"/>
+          <w:lang w:val="en-US"/>
+        </w:rPr>
+        <w:t xml:space="preserve"> of Equal Distribution</w:t>
+      </w:r>
+    </w:p>
+    <w:p>
+      <w:pPr>
+        <w:rPr>
+          <w:rFonts w:ascii="Arial" w:hAnsi="Arial" w:cs="Arial"/>
+          <w:sz w:val="24"/>
+          <w:szCs w:val="24"/>
+          <w:lang w:val="en-US"/>
+        </w:rPr>
+      </w:pPr>
+      <w:r>
+        <w:rPr>
+          <w:rFonts w:ascii="Arial" w:hAnsi="Arial" w:cs="Arial"/>
+          <w:sz w:val="24"/>
+          <w:szCs w:val="24"/>
+          <w:lang w:val="en-US"/>
+        </w:rPr>
+        <w:t xml:space="preserve">After the analysis of the dice and coin </w:t>
+      </w:r>
+      <w:r>
+        <w:rPr>
+          <w:rFonts w:ascii="Arial" w:hAnsi="Arial" w:cs="Arial"/>
+          <w:sz w:val="24"/>
+          <w:szCs w:val="24"/>
+          <w:lang w:val="en-US"/>
+        </w:rPr>
+        <w:t>simulation data</w:t>
+      </w:r>
+      <w:r>
+        <w:rPr>
+          <w:rFonts w:ascii="Arial" w:hAnsi="Arial" w:cs="Arial"/>
+          <w:sz w:val="24"/>
+          <w:szCs w:val="24"/>
+          <w:lang w:val="en-US"/>
+        </w:rPr>
+        <w:t xml:space="preserve">, the investigation </w:t>
+      </w:r>
+      <w:r>
+        <w:rPr>
+          <w:rFonts w:ascii="Arial" w:hAnsi="Arial" w:cs="Arial"/>
+          <w:sz w:val="24"/>
+          <w:szCs w:val="24"/>
+          <w:lang w:val="en-US"/>
+        </w:rPr>
+        <w:t xml:space="preserve">moved to focus on the </w:t>
+      </w:r>
+      <w:r>
+        <w:rPr>
+          <w:rFonts w:ascii="Arial" w:hAnsi="Arial" w:cs="Arial"/>
+          <w:sz w:val="24"/>
+          <w:szCs w:val="24"/>
+          <w:lang w:val="en-US"/>
+        </w:rPr>
+        <w:t xml:space="preserve">numeric sequence data provided by the </w:t>
+      </w:r>
+      <w:r>
+        <w:rPr>
+          <w:rFonts w:ascii="Arial" w:hAnsi="Arial" w:cs="Arial"/>
+          <w:sz w:val="24"/>
+          <w:szCs w:val="24"/>
+          <w:lang w:val="en-US"/>
+        </w:rPr>
+        <w:t>pseudorandom generators.</w:t>
+      </w:r>
+      <w:r>
+        <w:rPr>
+          <w:rFonts w:ascii="Arial" w:hAnsi="Arial" w:cs="Arial"/>
+          <w:sz w:val="24"/>
+          <w:szCs w:val="24"/>
+          <w:lang w:val="en-US"/>
+        </w:rPr>
+        <w:t xml:space="preserve"> </w:t>
+      </w:r>
+      <w:r>
+        <w:rPr>
+          <w:rFonts w:ascii="Arial" w:hAnsi="Arial" w:cs="Arial"/>
+          <w:sz w:val="24"/>
+          <w:szCs w:val="24"/>
+          <w:lang w:val="en-US"/>
+        </w:rPr>
+        <w:t>The first test used on this data was the Kolmogorov-Smirnov test</w:t>
+      </w:r>
+      <w:r>
+        <w:rPr>
+          <w:rFonts w:ascii="Arial" w:hAnsi="Arial" w:cs="Arial"/>
+          <w:sz w:val="24"/>
+          <w:szCs w:val="24"/>
+          <w:lang w:val="en-US"/>
+        </w:rPr>
+        <w:t xml:space="preserve"> which focused on</w:t>
+      </w:r>
+      <w:r>
+        <w:rPr>
+          <w:rFonts w:ascii="Arial" w:hAnsi="Arial" w:cs="Arial"/>
+          <w:sz w:val="24"/>
+          <w:szCs w:val="24"/>
+          <w:lang w:val="en-US"/>
+        </w:rPr>
+        <w:t xml:space="preserve"> </w:t>
+      </w:r>
+      <w:r>
+        <w:rPr>
+          <w:rFonts w:ascii="Arial" w:hAnsi="Arial" w:cs="Arial"/>
+          <w:sz w:val="24"/>
+          <w:szCs w:val="24"/>
+          <w:lang w:val="en-US"/>
+        </w:rPr>
+        <w:t xml:space="preserve">the distribution of </w:t>
+      </w:r>
+      <w:r>
+        <w:rPr>
+          <w:rFonts w:ascii="Arial" w:hAnsi="Arial" w:cs="Arial"/>
+          <w:sz w:val="24"/>
+          <w:szCs w:val="24"/>
+          <w:lang w:val="en-US"/>
+        </w:rPr>
+        <w:t xml:space="preserve">data between the </w:t>
+      </w:r>
+      <w:r>
+        <w:rPr>
+          <w:rFonts w:ascii="Arial" w:hAnsi="Arial" w:cs="Arial"/>
+          <w:sz w:val="24"/>
+          <w:szCs w:val="24"/>
+          <w:lang w:val="en-US"/>
+        </w:rPr>
+        <w:t>minimum and maximum potential values.</w:t>
+      </w:r>
+      <w:r>
+        <w:rPr>
+          <w:rFonts w:ascii="Arial" w:hAnsi="Arial" w:cs="Arial"/>
+          <w:sz w:val="24"/>
+          <w:szCs w:val="24"/>
+          <w:lang w:val="en-US"/>
+        </w:rPr>
+        <w:t xml:space="preserve"> To pass this test</w:t>
+      </w:r>
+      <w:r>
+        <w:rPr>
+          <w:rFonts w:ascii="Arial" w:hAnsi="Arial" w:cs="Arial"/>
+          <w:sz w:val="24"/>
+          <w:szCs w:val="24"/>
+          <w:lang w:val="en-US"/>
+        </w:rPr>
+        <w:t xml:space="preserve"> </w:t>
+      </w:r>
+      <w:r>
+        <w:rPr>
+          <w:rFonts w:ascii="Arial" w:hAnsi="Arial" w:cs="Arial"/>
+          <w:sz w:val="24"/>
+          <w:szCs w:val="24"/>
+          <w:lang w:val="en-US"/>
+        </w:rPr>
+        <w:t xml:space="preserve">a generator must show an equal distribution, and as such an equal weighting, of all </w:t>
+      </w:r>
+      <w:r>
+        <w:rPr>
+          <w:rFonts w:ascii="Arial" w:hAnsi="Arial" w:cs="Arial"/>
+          <w:sz w:val="24"/>
+          <w:szCs w:val="24"/>
+          <w:lang w:val="en-US"/>
+        </w:rPr>
+        <w:t>data</w:t>
+      </w:r>
+      <w:r>
+        <w:rPr>
+          <w:rFonts w:ascii="Arial" w:hAnsi="Arial" w:cs="Arial"/>
+          <w:sz w:val="24"/>
+          <w:szCs w:val="24"/>
+          <w:lang w:val="en-US"/>
+        </w:rPr>
+        <w:t xml:space="preserve"> provided.</w:t>
+      </w:r>
+      <w:r>
+        <w:rPr>
+          <w:rFonts w:ascii="Arial" w:hAnsi="Arial" w:cs="Arial"/>
+          <w:sz w:val="24"/>
+          <w:szCs w:val="24"/>
+          <w:lang w:val="en-US"/>
+        </w:rPr>
+        <w:t xml:space="preserve"> </w:t>
+      </w:r>
+      <w:r>
+        <w:rPr>
+          <w:rFonts w:ascii="Arial" w:hAnsi="Arial" w:cs="Arial"/>
+          <w:sz w:val="24"/>
+          <w:szCs w:val="24"/>
+          <w:lang w:val="en-US"/>
+        </w:rPr>
+        <w:t xml:space="preserve">The main caveat of this test was that it was designed for data between 0 and 1 so in order to adjust the outputs provided, division </w:t>
+      </w:r>
+      <w:r>
+        <w:rPr>
+          <w:rFonts w:ascii="Arial" w:hAnsi="Arial" w:cs="Arial"/>
+          <w:sz w:val="24"/>
+          <w:szCs w:val="24"/>
+          <w:lang w:val="en-US"/>
+        </w:rPr>
+        <w:t xml:space="preserve">by 100 </w:t>
+      </w:r>
+      <w:r>
+        <w:rPr>
+          <w:rFonts w:ascii="Arial" w:hAnsi="Arial" w:cs="Arial"/>
+          <w:sz w:val="24"/>
+          <w:szCs w:val="24"/>
+          <w:lang w:val="en-US"/>
+        </w:rPr>
+        <w:t xml:space="preserve">was used to </w:t>
+      </w:r>
+      <w:r>
+        <w:rPr>
+          <w:rFonts w:ascii="Arial" w:hAnsi="Arial" w:cs="Arial"/>
+          <w:sz w:val="24"/>
+          <w:szCs w:val="24"/>
+          <w:lang w:val="en-US"/>
+        </w:rPr>
+        <w:t xml:space="preserve">ensure data </w:t>
+      </w:r>
+      <w:r>
+        <w:rPr>
+          <w:rFonts w:ascii="Arial" w:hAnsi="Arial" w:cs="Arial"/>
+          <w:sz w:val="24"/>
+          <w:szCs w:val="24"/>
+          <w:lang w:val="en-US"/>
+        </w:rPr>
+        <w:t xml:space="preserve">normally </w:t>
+      </w:r>
+      <w:r>
+        <w:rPr>
+          <w:rFonts w:ascii="Arial" w:hAnsi="Arial" w:cs="Arial"/>
+          <w:sz w:val="24"/>
+          <w:szCs w:val="24"/>
+          <w:lang w:val="en-US"/>
+        </w:rPr>
+        <w:t xml:space="preserve">in integer form </w:t>
+      </w:r>
+      <w:r>
+        <w:rPr>
+          <w:rFonts w:ascii="Arial" w:hAnsi="Arial" w:cs="Arial"/>
+          <w:sz w:val="24"/>
+          <w:szCs w:val="24"/>
+          <w:lang w:val="en-US"/>
+        </w:rPr>
+        <w:t xml:space="preserve">between 0 and 100 </w:t>
+      </w:r>
+      <w:r>
+        <w:rPr>
+          <w:rFonts w:ascii="Arial" w:hAnsi="Arial" w:cs="Arial"/>
+          <w:sz w:val="24"/>
+          <w:szCs w:val="24"/>
+          <w:lang w:val="en-US"/>
+        </w:rPr>
+        <w:t xml:space="preserve">was </w:t>
+      </w:r>
+      <w:r>
+        <w:rPr>
+          <w:rFonts w:ascii="Arial" w:hAnsi="Arial" w:cs="Arial"/>
+          <w:sz w:val="24"/>
+          <w:szCs w:val="24"/>
+          <w:lang w:val="en-US"/>
+        </w:rPr>
+        <w:t>in the correct format.</w:t>
+      </w:r>
+      <w:r>
+        <w:rPr>
+          <w:rFonts w:ascii="Arial" w:hAnsi="Arial" w:cs="Arial"/>
+          <w:sz w:val="24"/>
+          <w:szCs w:val="24"/>
+          <w:lang w:val="en-US"/>
+        </w:rPr>
+        <w:t xml:space="preserve"> </w:t>
+      </w:r>
+    </w:p>
+    <w:p>
+      <w:pPr>
+        <w:rPr>
+          <w:rFonts w:ascii="Arial" w:hAnsi="Arial" w:cs="Arial"/>
+          <w:sz w:val="24"/>
+          <w:szCs w:val="24"/>
+          <w:lang w:val="en-US"/>
+        </w:rPr>
+      </w:pPr>
+    </w:p>
+    <w:p>
+      <w:pPr>
+        <w:jc w:val="center"/>
+        <w:rPr>
+          <w:rFonts w:ascii="Arial" w:hAnsi="Arial" w:cs="Arial"/>
+          <w:sz w:val="24"/>
+          <w:szCs w:val="24"/>
+          <w:lang w:val="en-US"/>
+        </w:rPr>
+      </w:pPr>
+      <w:r>
+        <w:rPr>
+          <w:noProof/>
+        </w:rPr>
+        <w:lastRenderedPageBreak/>
+        <w:drawing>
+          <wp:inline distT="0" distB="0" distL="0" distR="0" wp14:anchorId="1C58F87A" wp14:editId="0AC91C46">
+            <wp:extent cx="4597200" cy="2484000"/>
+            <wp:effectExtent l="0" t="0" r="0" b="0"/>
+            <wp:docPr id="535184639" name="Picture 1" descr="A screenshot of a computer code&#10;&#10;Description automatically generated"/>
+            <wp:cNvGraphicFramePr>
+              <a:graphicFrameLocks xmlns:a="http://schemas.openxmlformats.org/drawingml/2006/main" noChangeAspect="1"/>
+            </wp:cNvGraphicFramePr>
+            <a:graphic xmlns:a="http://schemas.openxmlformats.org/drawingml/2006/main">
+              <a:graphicData uri="http://schemas.openxmlformats.org/drawingml/2006/picture">
+                <pic:pic xmlns:pic="http://schemas.openxmlformats.org/drawingml/2006/picture">
+                  <pic:nvPicPr>
+                    <pic:cNvPr id="535184639" name="Picture 1" descr="A screenshot of a computer code&#10;&#10;Description automatically generated"/>
+                    <pic:cNvPicPr/>
+                  </pic:nvPicPr>
+                  <pic:blipFill>
+                    <a:blip r:embed="rId11"/>
+                    <a:stretch>
+                      <a:fillRect/>
+                    </a:stretch>
+                  </pic:blipFill>
+                  <pic:spPr>
+                    <a:xfrm>
+                      <a:off x="0" y="0"/>
+                      <a:ext cx="4597200" cy="2484000"/>
+                    </a:xfrm>
+                    <a:prstGeom prst="rect">
+                      <a:avLst/>
+                    </a:prstGeom>
+                  </pic:spPr>
+                </pic:pic>
+              </a:graphicData>
+            </a:graphic>
+          </wp:inline>
+        </w:drawing>
+      </w:r>
+    </w:p>
+    <w:p>
+      <w:pPr>
+        <w:rPr>
+          <w:rFonts w:ascii="Arial" w:hAnsi="Arial" w:cs="Arial"/>
+          <w:i/>
+          <w:iCs/>
+          <w:sz w:val="24"/>
+          <w:szCs w:val="24"/>
+          <w:lang w:val="en-US"/>
+        </w:rPr>
+      </w:pPr>
+      <w:r>
+        <w:rPr>
+          <w:rFonts w:ascii="Arial" w:hAnsi="Arial" w:cs="Arial"/>
+          <w:i/>
+          <w:iCs/>
+          <w:sz w:val="24"/>
+          <w:szCs w:val="24"/>
+          <w:lang w:val="en-US"/>
+        </w:rPr>
+        <w:t xml:space="preserve">Figure 49. </w:t>
+      </w:r>
+      <w:r>
+        <w:rPr>
+          <w:rFonts w:ascii="Arial" w:hAnsi="Arial" w:cs="Arial"/>
+          <w:i/>
+          <w:iCs/>
+          <w:sz w:val="24"/>
+          <w:szCs w:val="24"/>
+          <w:lang w:val="en-US"/>
+        </w:rPr>
+        <w:t xml:space="preserve">A screenshot of the </w:t>
+      </w:r>
+      <w:r>
+        <w:rPr>
+          <w:rFonts w:ascii="Arial" w:hAnsi="Arial" w:cs="Arial"/>
+          <w:i/>
+          <w:iCs/>
+          <w:sz w:val="24"/>
+          <w:szCs w:val="24"/>
+          <w:lang w:val="en-US"/>
+        </w:rPr>
+        <w:t xml:space="preserve">KS function </w:t>
+      </w:r>
+      <w:r>
+        <w:rPr>
+          <w:rFonts w:ascii="Arial" w:hAnsi="Arial" w:cs="Arial"/>
+          <w:i/>
+          <w:iCs/>
+          <w:sz w:val="24"/>
+          <w:szCs w:val="24"/>
+          <w:lang w:val="en-US"/>
+        </w:rPr>
+        <w:t>using C# rand data</w:t>
+      </w:r>
+    </w:p>
+    <w:p>
+      <w:pPr>
+        <w:rPr>
+          <w:rFonts w:ascii="Arial" w:hAnsi="Arial" w:cs="Arial"/>
+          <w:sz w:val="24"/>
+          <w:szCs w:val="24"/>
+          <w:lang w:val="en-US"/>
+        </w:rPr>
+      </w:pPr>
+      <w:r>
+        <w:rPr>
+          <w:rFonts w:ascii="Arial" w:hAnsi="Arial" w:cs="Arial"/>
+          <w:sz w:val="24"/>
+          <w:szCs w:val="24"/>
+          <w:lang w:val="en-US"/>
+        </w:rPr>
+        <w:t>Figure 49 shows the implementation of the Kolmogorov-Smirnov test with the C# data. When a data source contained more than one data set, both 1 sample and 2 sample tests were performed.</w:t>
+      </w:r>
+      <w:r>
+        <w:rPr>
+          <w:rFonts w:ascii="Arial" w:hAnsi="Arial" w:cs="Arial"/>
+          <w:sz w:val="24"/>
+          <w:szCs w:val="24"/>
+          <w:lang w:val="en-US"/>
+        </w:rPr>
+        <w:t xml:space="preserve"> </w:t>
+      </w:r>
+      <w:r>
+        <w:rPr>
+          <w:rFonts w:ascii="Arial" w:hAnsi="Arial" w:cs="Arial"/>
+          <w:sz w:val="24"/>
+          <w:szCs w:val="24"/>
+          <w:lang w:val="en-US"/>
+        </w:rPr>
+        <w:t>To</w:t>
+      </w:r>
+      <w:r>
+        <w:rPr>
+          <w:rFonts w:ascii="Arial" w:hAnsi="Arial" w:cs="Arial"/>
+          <w:sz w:val="24"/>
+          <w:szCs w:val="24"/>
+          <w:lang w:val="en-US"/>
+        </w:rPr>
+        <w:t xml:space="preserve"> visualise the </w:t>
+      </w:r>
+      <w:r>
+        <w:rPr>
+          <w:rFonts w:ascii="Arial" w:hAnsi="Arial" w:cs="Arial"/>
+          <w:sz w:val="24"/>
+          <w:szCs w:val="24"/>
+          <w:lang w:val="en-US"/>
+        </w:rPr>
+        <w:t>equal distribution</w:t>
+      </w:r>
+      <w:r>
+        <w:rPr>
+          <w:rFonts w:ascii="Arial" w:hAnsi="Arial" w:cs="Arial"/>
+          <w:sz w:val="24"/>
+          <w:szCs w:val="24"/>
+          <w:lang w:val="en-US"/>
+        </w:rPr>
+        <w:t xml:space="preserve"> </w:t>
+      </w:r>
+      <w:r>
+        <w:rPr>
+          <w:rFonts w:ascii="Arial" w:hAnsi="Arial" w:cs="Arial"/>
+          <w:sz w:val="24"/>
+          <w:szCs w:val="24"/>
+          <w:lang w:val="en-US"/>
+        </w:rPr>
+        <w:t>of the data sets</w:t>
+      </w:r>
+      <w:r>
+        <w:rPr>
+          <w:rFonts w:ascii="Arial" w:hAnsi="Arial" w:cs="Arial"/>
+          <w:sz w:val="24"/>
+          <w:szCs w:val="24"/>
+          <w:lang w:val="en-US"/>
+        </w:rPr>
+        <w:t xml:space="preserve">, the </w:t>
+      </w:r>
+      <w:r>
+        <w:rPr>
+          <w:rFonts w:ascii="Arial" w:hAnsi="Arial" w:cs="Arial"/>
+          <w:i/>
+          <w:iCs/>
+          <w:sz w:val="24"/>
+          <w:szCs w:val="24"/>
+          <w:lang w:val="en-US"/>
+        </w:rPr>
+        <w:t>ecdf</w:t>
+      </w:r>
+      <w:r>
+        <w:rPr>
+          <w:rFonts w:ascii="Arial" w:hAnsi="Arial" w:cs="Arial"/>
+          <w:sz w:val="24"/>
+          <w:szCs w:val="24"/>
+          <w:lang w:val="en-US"/>
+        </w:rPr>
+        <w:t xml:space="preserve"> function </w:t>
+      </w:r>
+      <w:r>
+        <w:rPr>
+          <w:rFonts w:ascii="Arial" w:hAnsi="Arial" w:cs="Arial"/>
+          <w:sz w:val="24"/>
+          <w:szCs w:val="24"/>
+          <w:lang w:val="en-US"/>
+        </w:rPr>
+        <w:t xml:space="preserve">provided by R </w:t>
+      </w:r>
+      <w:r>
+        <w:rPr>
+          <w:rFonts w:ascii="Arial" w:hAnsi="Arial" w:cs="Arial"/>
+          <w:sz w:val="24"/>
+          <w:szCs w:val="24"/>
+          <w:lang w:val="en-US"/>
+        </w:rPr>
+        <w:t>was</w:t>
+      </w:r>
+      <w:r>
+        <w:rPr>
+          <w:rFonts w:ascii="Arial" w:hAnsi="Arial" w:cs="Arial"/>
+          <w:sz w:val="24"/>
+          <w:szCs w:val="24"/>
+          <w:lang w:val="en-US"/>
+        </w:rPr>
+        <w:t xml:space="preserve"> also</w:t>
+      </w:r>
+      <w:r>
+        <w:rPr>
+          <w:rFonts w:ascii="Arial" w:hAnsi="Arial" w:cs="Arial"/>
+          <w:sz w:val="24"/>
+          <w:szCs w:val="24"/>
+          <w:lang w:val="en-US"/>
+        </w:rPr>
+        <w:t xml:space="preserve"> used to </w:t>
+      </w:r>
+      <w:r>
+        <w:rPr>
+          <w:rFonts w:ascii="Arial" w:hAnsi="Arial" w:cs="Arial"/>
+          <w:sz w:val="24"/>
+          <w:szCs w:val="24"/>
+          <w:lang w:val="en-US"/>
+        </w:rPr>
+        <w:t xml:space="preserve">calculate plottable </w:t>
+      </w:r>
+      <w:r>
+        <w:rPr>
+          <w:rFonts w:ascii="Arial" w:hAnsi="Arial" w:cs="Arial"/>
+          <w:sz w:val="24"/>
+          <w:szCs w:val="24"/>
+          <w:lang w:val="en-US"/>
+        </w:rPr>
+        <w:t>equal distribution data points.</w:t>
+      </w:r>
+    </w:p>
+    <w:p>
+      <w:pPr>
+        <w:rPr>
+          <w:rFonts w:ascii="Arial" w:hAnsi="Arial" w:cs="Arial"/>
+          <w:sz w:val="24"/>
+          <w:szCs w:val="24"/>
+          <w:lang w:val="en-US"/>
+        </w:rPr>
+      </w:pPr>
     </w:p>
     <w:sectPr>
       <w:pgSz w:w="11906" w:h="16838"/>

</xml_diff>

<commit_message>
Completed KS table of results
</commit_message>
<xml_diff>
--- a/Report/Data Analysis.docx
+++ b/Report/Data Analysis.docx
@@ -1061,8 +1061,21 @@
           <w:szCs w:val="24"/>
           <w:lang w:val="en-US"/>
         </w:rPr>
-        <w:t>Figure 43. The R analysis program importing libraries and JSON data</w:t>
-      </w:r>
+        <w:t xml:space="preserve">Figure 43. The R analysis program importing libraries and JSON </w:t>
+      </w:r>
+      <w:proofErr w:type="gramStart"/>
+      <w:r>
+        <w:rPr>
+          <w:rFonts w:ascii="Arial" w:hAnsi="Arial" w:cs="Arial"/>
+          <w:i/>
+          <w:iCs/>
+          <w:sz w:val="24"/>
+          <w:szCs w:val="24"/>
+          <w:lang w:val="en-US"/>
+        </w:rPr>
+        <w:t>data</w:t>
+      </w:r>
+      <w:proofErr w:type="gramEnd"/>
     </w:p>
     <w:p>
       <w:pPr>
@@ -3697,7 +3710,27 @@
           <w:szCs w:val="24"/>
           <w:lang w:val="en-US"/>
         </w:rPr>
-        <w:t xml:space="preserve">can be considered true random, this distribution placing was </w:t>
+        <w:t xml:space="preserve">can be considered </w:t>
+      </w:r>
+      <w:proofErr w:type="gramStart"/>
+      <w:r>
+        <w:rPr>
+          <w:rFonts w:ascii="Arial" w:hAnsi="Arial" w:cs="Arial"/>
+          <w:sz w:val="24"/>
+          <w:szCs w:val="24"/>
+          <w:lang w:val="en-US"/>
+        </w:rPr>
+        <w:t>true</w:t>
+      </w:r>
+      <w:proofErr w:type="gramEnd"/>
+      <w:r>
+        <w:rPr>
+          <w:rFonts w:ascii="Arial" w:hAnsi="Arial" w:cs="Arial"/>
+          <w:sz w:val="24"/>
+          <w:szCs w:val="24"/>
+          <w:lang w:val="en-US"/>
+        </w:rPr>
+        <w:t xml:space="preserve"> random, this distribution placing was </w:t>
       </w:r>
       <w:r>
         <w:rPr>
@@ -3977,7 +4010,27 @@
           <w:szCs w:val="24"/>
           <w:lang w:val="en-US"/>
         </w:rPr>
-        <w:t xml:space="preserve">will more often than not produce </w:t>
+        <w:t xml:space="preserve">will </w:t>
+      </w:r>
+      <w:proofErr w:type="gramStart"/>
+      <w:r>
+        <w:rPr>
+          <w:rFonts w:ascii="Arial" w:hAnsi="Arial" w:cs="Arial"/>
+          <w:sz w:val="24"/>
+          <w:szCs w:val="24"/>
+          <w:lang w:val="en-US"/>
+        </w:rPr>
+        <w:t>more often than not</w:t>
+      </w:r>
+      <w:proofErr w:type="gramEnd"/>
+      <w:r>
+        <w:rPr>
+          <w:rFonts w:ascii="Arial" w:hAnsi="Arial" w:cs="Arial"/>
+          <w:sz w:val="24"/>
+          <w:szCs w:val="24"/>
+          <w:lang w:val="en-US"/>
+        </w:rPr>
+        <w:t xml:space="preserve"> produce </w:t>
       </w:r>
       <w:r>
         <w:rPr>
@@ -4469,7 +4522,27 @@
           <w:szCs w:val="24"/>
           <w:lang w:val="en-US"/>
         </w:rPr>
-        <w:t xml:space="preserve">Interestingly, with the exception of the real coin values, </w:t>
+        <w:t xml:space="preserve">Interestingly, </w:t>
+      </w:r>
+      <w:proofErr w:type="gramStart"/>
+      <w:r>
+        <w:rPr>
+          <w:rFonts w:ascii="Arial" w:hAnsi="Arial" w:cs="Arial"/>
+          <w:sz w:val="24"/>
+          <w:szCs w:val="24"/>
+          <w:lang w:val="en-US"/>
+        </w:rPr>
+        <w:t>with the exception of</w:t>
+      </w:r>
+      <w:proofErr w:type="gramEnd"/>
+      <w:r>
+        <w:rPr>
+          <w:rFonts w:ascii="Arial" w:hAnsi="Arial" w:cs="Arial"/>
+          <w:sz w:val="24"/>
+          <w:szCs w:val="24"/>
+          <w:lang w:val="en-US"/>
+        </w:rPr>
+        <w:t xml:space="preserve"> the real coin values, </w:t>
       </w:r>
       <w:r>
         <w:rPr>
@@ -5548,14 +5621,25 @@
         </w:rPr>
         <w:t xml:space="preserve"> </w:t>
       </w:r>
-      <w:r>
-        <w:rPr>
-          <w:rFonts w:ascii="Arial" w:hAnsi="Arial" w:cs="Arial"/>
-          <w:sz w:val="24"/>
-          <w:szCs w:val="24"/>
-          <w:lang w:val="en-US"/>
-        </w:rPr>
-        <w:t xml:space="preserve">presents </w:t>
+      <w:proofErr w:type="gramStart"/>
+      <w:r>
+        <w:rPr>
+          <w:rFonts w:ascii="Arial" w:hAnsi="Arial" w:cs="Arial"/>
+          <w:sz w:val="24"/>
+          <w:szCs w:val="24"/>
+          <w:lang w:val="en-US"/>
+        </w:rPr>
+        <w:t>presents</w:t>
+      </w:r>
+      <w:proofErr w:type="gramEnd"/>
+      <w:r>
+        <w:rPr>
+          <w:rFonts w:ascii="Arial" w:hAnsi="Arial" w:cs="Arial"/>
+          <w:sz w:val="24"/>
+          <w:szCs w:val="24"/>
+          <w:lang w:val="en-US"/>
+        </w:rPr>
+        <w:t xml:space="preserve"> </w:t>
       </w:r>
       <w:r>
         <w:rPr>
@@ -5831,6 +5915,33 @@
           <w:szCs w:val="24"/>
           <w:lang w:val="en-US"/>
         </w:rPr>
+        <w:t xml:space="preserve"> This is given by a test value</w:t>
+      </w:r>
+      <w:r>
+        <w:rPr>
+          <w:rFonts w:ascii="Arial" w:hAnsi="Arial" w:cs="Arial"/>
+          <w:sz w:val="24"/>
+          <w:szCs w:val="24"/>
+          <w:lang w:val="en-US"/>
+        </w:rPr>
+        <w:t xml:space="preserve"> which must </w:t>
+      </w:r>
+      <w:r>
+        <w:rPr>
+          <w:rFonts w:ascii="Arial" w:hAnsi="Arial" w:cs="Arial"/>
+          <w:sz w:val="24"/>
+          <w:szCs w:val="24"/>
+          <w:lang w:val="en-US"/>
+        </w:rPr>
+        <w:t>not score above 0.5</w:t>
+      </w:r>
+      <w:r>
+        <w:rPr>
+          <w:rFonts w:ascii="Arial" w:hAnsi="Arial" w:cs="Arial"/>
+          <w:sz w:val="24"/>
+          <w:szCs w:val="24"/>
+          <w:lang w:val="en-US"/>
+        </w:rPr>
         <w:t xml:space="preserve"> </w:t>
       </w:r>
       <w:r>
@@ -5840,7 +5951,54 @@
           <w:szCs w:val="24"/>
           <w:lang w:val="en-US"/>
         </w:rPr>
-        <w:t xml:space="preserve">The main caveat of this test was that it was designed for data between 0 and 1 so in order to adjust the outputs provided, division </w:t>
+        <w:t>to</w:t>
+      </w:r>
+      <w:r>
+        <w:rPr>
+          <w:rFonts w:ascii="Arial" w:hAnsi="Arial" w:cs="Arial"/>
+          <w:sz w:val="24"/>
+          <w:szCs w:val="24"/>
+          <w:lang w:val="en-US"/>
+        </w:rPr>
+        <w:t xml:space="preserve"> be classified as equally distributed</w:t>
+      </w:r>
+      <w:r>
+        <w:rPr>
+          <w:rFonts w:ascii="Arial" w:hAnsi="Arial" w:cs="Arial"/>
+          <w:sz w:val="24"/>
+          <w:szCs w:val="24"/>
+          <w:lang w:val="en-US"/>
+        </w:rPr>
+        <w:t xml:space="preserve">. </w:t>
+      </w:r>
+      <w:r>
+        <w:rPr>
+          <w:rFonts w:ascii="Arial" w:hAnsi="Arial" w:cs="Arial"/>
+          <w:sz w:val="24"/>
+          <w:szCs w:val="24"/>
+          <w:lang w:val="en-US"/>
+        </w:rPr>
+        <w:t xml:space="preserve">The main caveat of this test was that it was designed for data between 0 and 1 so </w:t>
+      </w:r>
+      <w:proofErr w:type="gramStart"/>
+      <w:r>
+        <w:rPr>
+          <w:rFonts w:ascii="Arial" w:hAnsi="Arial" w:cs="Arial"/>
+          <w:sz w:val="24"/>
+          <w:szCs w:val="24"/>
+          <w:lang w:val="en-US"/>
+        </w:rPr>
+        <w:t>in order to</w:t>
+      </w:r>
+      <w:proofErr w:type="gramEnd"/>
+      <w:r>
+        <w:rPr>
+          <w:rFonts w:ascii="Arial" w:hAnsi="Arial" w:cs="Arial"/>
+          <w:sz w:val="24"/>
+          <w:szCs w:val="24"/>
+          <w:lang w:val="en-US"/>
+        </w:rPr>
+        <w:t xml:space="preserve"> adjust the outputs provided, division </w:t>
       </w:r>
       <w:r>
         <w:rPr>
@@ -6067,6 +6225,33 @@
           <w:szCs w:val="24"/>
           <w:lang w:val="en-US"/>
         </w:rPr>
+        <w:t xml:space="preserve"> The results of </w:t>
+      </w:r>
+      <w:r>
+        <w:rPr>
+          <w:rFonts w:ascii="Arial" w:hAnsi="Arial" w:cs="Arial"/>
+          <w:sz w:val="24"/>
+          <w:szCs w:val="24"/>
+          <w:lang w:val="en-US"/>
+        </w:rPr>
+        <w:t>the testing</w:t>
+      </w:r>
+      <w:r>
+        <w:rPr>
+          <w:rFonts w:ascii="Arial" w:hAnsi="Arial" w:cs="Arial"/>
+          <w:sz w:val="24"/>
+          <w:szCs w:val="24"/>
+          <w:lang w:val="en-US"/>
+        </w:rPr>
+        <w:t xml:space="preserve"> are shown in figure 50.</w:t>
+      </w:r>
+      <w:r>
+        <w:rPr>
+          <w:rFonts w:ascii="Arial" w:hAnsi="Arial" w:cs="Arial"/>
+          <w:sz w:val="24"/>
+          <w:szCs w:val="24"/>
+          <w:lang w:val="en-US"/>
+        </w:rPr>
         <w:t xml:space="preserve"> </w:t>
       </w:r>
       <w:r>
@@ -6085,7 +6270,27 @@
           <w:szCs w:val="24"/>
           <w:lang w:val="en-US"/>
         </w:rPr>
-        <w:t xml:space="preserve"> visualise the </w:t>
+        <w:t xml:space="preserve"> </w:t>
+      </w:r>
+      <w:proofErr w:type="spellStart"/>
+      <w:r>
+        <w:rPr>
+          <w:rFonts w:ascii="Arial" w:hAnsi="Arial" w:cs="Arial"/>
+          <w:sz w:val="24"/>
+          <w:szCs w:val="24"/>
+          <w:lang w:val="en-US"/>
+        </w:rPr>
+        <w:t>visualise</w:t>
+      </w:r>
+      <w:proofErr w:type="spellEnd"/>
+      <w:r>
+        <w:rPr>
+          <w:rFonts w:ascii="Arial" w:hAnsi="Arial" w:cs="Arial"/>
+          <w:sz w:val="24"/>
+          <w:szCs w:val="24"/>
+          <w:lang w:val="en-US"/>
+        </w:rPr>
+        <w:t xml:space="preserve"> the </w:t>
       </w:r>
       <w:r>
         <w:rPr>
@@ -6195,7 +6400,2120 @@
           <w:szCs w:val="24"/>
           <w:lang w:val="en-US"/>
         </w:rPr>
-        <w:t>equal distribution data points.</w:t>
+        <w:t>e</w:t>
+      </w:r>
+      <w:r>
+        <w:rPr>
+          <w:rFonts w:ascii="Arial" w:hAnsi="Arial" w:cs="Arial"/>
+          <w:sz w:val="24"/>
+          <w:szCs w:val="24"/>
+          <w:lang w:val="en-US"/>
+        </w:rPr>
+        <w:t>mpirical</w:t>
+      </w:r>
+      <w:r>
+        <w:rPr>
+          <w:rFonts w:ascii="Arial" w:hAnsi="Arial" w:cs="Arial"/>
+          <w:sz w:val="24"/>
+          <w:szCs w:val="24"/>
+          <w:lang w:val="en-US"/>
+        </w:rPr>
+        <w:t xml:space="preserve"> distribution data points.</w:t>
+      </w:r>
+    </w:p>
+    <w:tbl>
+      <w:tblPr>
+        <w:tblStyle w:val="TableGrid"/>
+        <w:tblW w:w="9293" w:type="dxa"/>
+        <w:jc w:val="center"/>
+        <w:tblLook w:val="04A0" w:firstRow="1" w:lastRow="0" w:firstColumn="1" w:lastColumn="0" w:noHBand="0" w:noVBand="1"/>
+      </w:tblPr>
+      <w:tblGrid>
+        <w:gridCol w:w="3544"/>
+        <w:gridCol w:w="1985"/>
+        <w:gridCol w:w="1984"/>
+        <w:gridCol w:w="1780"/>
+      </w:tblGrid>
+      <w:tr>
+        <w:trPr>
+          <w:trHeight w:val="833"/>
+          <w:jc w:val="center"/>
+        </w:trPr>
+        <w:tc>
+          <w:tcPr>
+            <w:tcW w:w="3544" w:type="dxa"/>
+          </w:tcPr>
+          <w:p>
+            <w:pPr>
+              <w:rPr>
+                <w:rFonts w:ascii="Arial" w:hAnsi="Arial" w:cs="Arial"/>
+                <w:sz w:val="24"/>
+                <w:szCs w:val="24"/>
+                <w:lang w:val="en-US"/>
+              </w:rPr>
+            </w:pPr>
+            <w:r>
+              <w:rPr>
+                <w:rFonts w:ascii="Arial" w:hAnsi="Arial" w:cs="Arial"/>
+                <w:sz w:val="24"/>
+                <w:szCs w:val="24"/>
+                <w:lang w:val="en-US"/>
+              </w:rPr>
+              <w:t>Data Sources</w:t>
+            </w:r>
+          </w:p>
+        </w:tc>
+        <w:tc>
+          <w:tcPr>
+            <w:tcW w:w="1985" w:type="dxa"/>
+          </w:tcPr>
+          <w:p>
+            <w:pPr>
+              <w:rPr>
+                <w:rFonts w:ascii="Arial" w:hAnsi="Arial" w:cs="Arial"/>
+                <w:sz w:val="24"/>
+                <w:szCs w:val="24"/>
+                <w:lang w:val="en-US"/>
+              </w:rPr>
+            </w:pPr>
+            <w:r>
+              <w:rPr>
+                <w:rFonts w:ascii="Arial" w:hAnsi="Arial" w:cs="Arial"/>
+                <w:sz w:val="24"/>
+                <w:szCs w:val="24"/>
+                <w:lang w:val="en-US"/>
+              </w:rPr>
+              <w:t>1 Sample Test Statistic</w:t>
+            </w:r>
+          </w:p>
+        </w:tc>
+        <w:tc>
+          <w:tcPr>
+            <w:tcW w:w="1984" w:type="dxa"/>
+          </w:tcPr>
+          <w:p>
+            <w:pPr>
+              <w:rPr>
+                <w:rFonts w:ascii="Arial" w:hAnsi="Arial" w:cs="Arial"/>
+                <w:sz w:val="24"/>
+                <w:szCs w:val="24"/>
+                <w:lang w:val="en-US"/>
+              </w:rPr>
+            </w:pPr>
+            <w:r>
+              <w:rPr>
+                <w:rFonts w:ascii="Arial" w:hAnsi="Arial" w:cs="Arial"/>
+                <w:sz w:val="24"/>
+                <w:szCs w:val="24"/>
+                <w:lang w:val="en-US"/>
+              </w:rPr>
+              <w:t>2 Sample Test Statistic 1</w:t>
+            </w:r>
+          </w:p>
+        </w:tc>
+        <w:tc>
+          <w:tcPr>
+            <w:tcW w:w="1780" w:type="dxa"/>
+          </w:tcPr>
+          <w:p>
+            <w:pPr>
+              <w:rPr>
+                <w:rFonts w:ascii="Arial" w:hAnsi="Arial" w:cs="Arial"/>
+                <w:sz w:val="24"/>
+                <w:szCs w:val="24"/>
+                <w:lang w:val="en-US"/>
+              </w:rPr>
+            </w:pPr>
+            <w:r>
+              <w:rPr>
+                <w:rFonts w:ascii="Arial" w:hAnsi="Arial" w:cs="Arial"/>
+                <w:sz w:val="24"/>
+                <w:szCs w:val="24"/>
+                <w:lang w:val="en-US"/>
+              </w:rPr>
+              <w:t>2 Sample Test Statistic 2</w:t>
+            </w:r>
+          </w:p>
+        </w:tc>
+      </w:tr>
+      <w:tr>
+        <w:trPr>
+          <w:trHeight w:val="272"/>
+          <w:jc w:val="center"/>
+        </w:trPr>
+        <w:tc>
+          <w:tcPr>
+            <w:tcW w:w="3544" w:type="dxa"/>
+          </w:tcPr>
+          <w:p>
+            <w:pPr>
+              <w:rPr>
+                <w:rFonts w:ascii="Arial" w:hAnsi="Arial" w:cs="Arial"/>
+                <w:sz w:val="24"/>
+                <w:szCs w:val="24"/>
+                <w:lang w:val="en-US"/>
+              </w:rPr>
+            </w:pPr>
+            <w:r>
+              <w:rPr>
+                <w:rFonts w:ascii="Arial" w:hAnsi="Arial" w:cs="Arial"/>
+                <w:sz w:val="24"/>
+                <w:szCs w:val="24"/>
+                <w:lang w:val="en-US"/>
+              </w:rPr>
+              <w:t xml:space="preserve">C# </w:t>
+            </w:r>
+            <w:r>
+              <w:rPr>
+                <w:rFonts w:ascii="Arial" w:hAnsi="Arial" w:cs="Arial"/>
+                <w:sz w:val="24"/>
+                <w:szCs w:val="24"/>
+                <w:lang w:val="en-US"/>
+              </w:rPr>
+              <w:t>Rand</w:t>
+            </w:r>
+          </w:p>
+        </w:tc>
+        <w:tc>
+          <w:tcPr>
+            <w:tcW w:w="1985" w:type="dxa"/>
+          </w:tcPr>
+          <w:p>
+            <w:pPr>
+              <w:rPr>
+                <w:rFonts w:ascii="Arial" w:hAnsi="Arial" w:cs="Arial"/>
+                <w:sz w:val="24"/>
+                <w:szCs w:val="24"/>
+                <w:lang w:val="en-US"/>
+              </w:rPr>
+            </w:pPr>
+            <w:r>
+              <w:rPr>
+                <w:rFonts w:ascii="Arial" w:hAnsi="Arial" w:cs="Arial"/>
+                <w:sz w:val="24"/>
+                <w:szCs w:val="24"/>
+                <w:lang w:val="en-US"/>
+              </w:rPr>
+              <w:t>0.5</w:t>
+            </w:r>
+          </w:p>
+        </w:tc>
+        <w:tc>
+          <w:tcPr>
+            <w:tcW w:w="1984" w:type="dxa"/>
+          </w:tcPr>
+          <w:p>
+            <w:pPr>
+              <w:rPr>
+                <w:rFonts w:ascii="Arial" w:hAnsi="Arial" w:cs="Arial"/>
+                <w:sz w:val="24"/>
+                <w:szCs w:val="24"/>
+                <w:lang w:val="en-US"/>
+              </w:rPr>
+            </w:pPr>
+            <w:r>
+              <w:rPr>
+                <w:rFonts w:ascii="Arial" w:hAnsi="Arial" w:cs="Arial"/>
+                <w:sz w:val="24"/>
+                <w:szCs w:val="24"/>
+                <w:lang w:val="en-US"/>
+              </w:rPr>
+              <w:t>0.046</w:t>
+            </w:r>
+          </w:p>
+        </w:tc>
+        <w:tc>
+          <w:tcPr>
+            <w:tcW w:w="1780" w:type="dxa"/>
+          </w:tcPr>
+          <w:p>
+            <w:pPr>
+              <w:rPr>
+                <w:rFonts w:ascii="Arial" w:hAnsi="Arial" w:cs="Arial"/>
+                <w:sz w:val="24"/>
+                <w:szCs w:val="24"/>
+                <w:lang w:val="en-US"/>
+              </w:rPr>
+            </w:pPr>
+            <w:r>
+              <w:rPr>
+                <w:rFonts w:ascii="Arial" w:hAnsi="Arial" w:cs="Arial"/>
+                <w:sz w:val="24"/>
+                <w:szCs w:val="24"/>
+                <w:lang w:val="en-US"/>
+              </w:rPr>
+              <w:t>0.592</w:t>
+            </w:r>
+          </w:p>
+        </w:tc>
+      </w:tr>
+      <w:tr>
+        <w:trPr>
+          <w:trHeight w:val="272"/>
+          <w:jc w:val="center"/>
+        </w:trPr>
+        <w:tc>
+          <w:tcPr>
+            <w:tcW w:w="3544" w:type="dxa"/>
+          </w:tcPr>
+          <w:p>
+            <w:pPr>
+              <w:rPr>
+                <w:rFonts w:ascii="Arial" w:hAnsi="Arial" w:cs="Arial"/>
+                <w:sz w:val="24"/>
+                <w:szCs w:val="24"/>
+                <w:lang w:val="en-US"/>
+              </w:rPr>
+            </w:pPr>
+            <w:r>
+              <w:rPr>
+                <w:rFonts w:ascii="Arial" w:hAnsi="Arial" w:cs="Arial"/>
+                <w:sz w:val="24"/>
+                <w:szCs w:val="24"/>
+                <w:lang w:val="en-US"/>
+              </w:rPr>
+              <w:t>C# Seeded</w:t>
+            </w:r>
+            <w:r>
+              <w:rPr>
+                <w:rFonts w:ascii="Arial" w:hAnsi="Arial" w:cs="Arial"/>
+                <w:sz w:val="24"/>
+                <w:szCs w:val="24"/>
+                <w:lang w:val="en-US"/>
+              </w:rPr>
+              <w:t xml:space="preserve"> Rand</w:t>
+            </w:r>
+          </w:p>
+        </w:tc>
+        <w:tc>
+          <w:tcPr>
+            <w:tcW w:w="1985" w:type="dxa"/>
+          </w:tcPr>
+          <w:p>
+            <w:pPr>
+              <w:rPr>
+                <w:rFonts w:ascii="Arial" w:hAnsi="Arial" w:cs="Arial"/>
+                <w:sz w:val="24"/>
+                <w:szCs w:val="24"/>
+                <w:lang w:val="en-US"/>
+              </w:rPr>
+            </w:pPr>
+            <w:r>
+              <w:rPr>
+                <w:rFonts w:ascii="Arial" w:hAnsi="Arial" w:cs="Arial"/>
+                <w:sz w:val="24"/>
+                <w:szCs w:val="24"/>
+                <w:lang w:val="en-US"/>
+              </w:rPr>
+              <w:t>0.5</w:t>
+            </w:r>
+          </w:p>
+        </w:tc>
+        <w:tc>
+          <w:tcPr>
+            <w:tcW w:w="1984" w:type="dxa"/>
+          </w:tcPr>
+          <w:p>
+            <w:pPr>
+              <w:rPr>
+                <w:rFonts w:ascii="Arial" w:hAnsi="Arial" w:cs="Arial"/>
+                <w:sz w:val="24"/>
+                <w:szCs w:val="24"/>
+                <w:lang w:val="en-US"/>
+              </w:rPr>
+            </w:pPr>
+            <w:r>
+              <w:rPr>
+                <w:rFonts w:ascii="Arial" w:hAnsi="Arial" w:cs="Arial"/>
+                <w:sz w:val="24"/>
+                <w:szCs w:val="24"/>
+                <w:lang w:val="en-US"/>
+              </w:rPr>
+              <w:t>0.592</w:t>
+            </w:r>
+          </w:p>
+        </w:tc>
+        <w:tc>
+          <w:tcPr>
+            <w:tcW w:w="1780" w:type="dxa"/>
+          </w:tcPr>
+          <w:p>
+            <w:pPr>
+              <w:rPr>
+                <w:rFonts w:ascii="Arial" w:hAnsi="Arial" w:cs="Arial"/>
+                <w:sz w:val="24"/>
+                <w:szCs w:val="24"/>
+                <w:lang w:val="en-US"/>
+              </w:rPr>
+            </w:pPr>
+            <w:r>
+              <w:rPr>
+                <w:rFonts w:ascii="Arial" w:hAnsi="Arial" w:cs="Arial"/>
+                <w:sz w:val="24"/>
+                <w:szCs w:val="24"/>
+                <w:lang w:val="en-US"/>
+              </w:rPr>
+              <w:t>0.046</w:t>
+            </w:r>
+          </w:p>
+        </w:tc>
+      </w:tr>
+      <w:tr>
+        <w:trPr>
+          <w:trHeight w:val="272"/>
+          <w:jc w:val="center"/>
+        </w:trPr>
+        <w:tc>
+          <w:tcPr>
+            <w:tcW w:w="3544" w:type="dxa"/>
+          </w:tcPr>
+          <w:p>
+            <w:pPr>
+              <w:rPr>
+                <w:rFonts w:ascii="Arial" w:hAnsi="Arial" w:cs="Arial"/>
+                <w:sz w:val="24"/>
+                <w:szCs w:val="24"/>
+                <w:lang w:val="en-US"/>
+              </w:rPr>
+            </w:pPr>
+            <w:r>
+              <w:rPr>
+                <w:rFonts w:ascii="Arial" w:hAnsi="Arial" w:cs="Arial"/>
+                <w:sz w:val="24"/>
+                <w:szCs w:val="24"/>
+                <w:lang w:val="en-US"/>
+              </w:rPr>
+              <w:t>C# Cryptographic Rand</w:t>
+            </w:r>
+          </w:p>
+        </w:tc>
+        <w:tc>
+          <w:tcPr>
+            <w:tcW w:w="1985" w:type="dxa"/>
+          </w:tcPr>
+          <w:p>
+            <w:pPr>
+              <w:rPr>
+                <w:rFonts w:ascii="Arial" w:hAnsi="Arial" w:cs="Arial"/>
+                <w:sz w:val="24"/>
+                <w:szCs w:val="24"/>
+                <w:lang w:val="en-US"/>
+              </w:rPr>
+            </w:pPr>
+            <w:r>
+              <w:rPr>
+                <w:rFonts w:ascii="Arial" w:hAnsi="Arial" w:cs="Arial"/>
+                <w:sz w:val="24"/>
+                <w:szCs w:val="24"/>
+                <w:lang w:val="en-US"/>
+              </w:rPr>
+              <w:t>0.51842</w:t>
+            </w:r>
+          </w:p>
+        </w:tc>
+        <w:tc>
+          <w:tcPr>
+            <w:tcW w:w="1984" w:type="dxa"/>
+          </w:tcPr>
+          <w:p>
+            <w:pPr>
+              <w:rPr>
+                <w:rFonts w:ascii="Arial" w:hAnsi="Arial" w:cs="Arial"/>
+                <w:sz w:val="24"/>
+                <w:szCs w:val="24"/>
+                <w:lang w:val="en-US"/>
+              </w:rPr>
+            </w:pPr>
+            <w:r>
+              <w:rPr>
+                <w:rFonts w:ascii="Arial" w:hAnsi="Arial" w:cs="Arial"/>
+                <w:sz w:val="24"/>
+                <w:szCs w:val="24"/>
+                <w:lang w:val="en-US"/>
+              </w:rPr>
+              <w:t>0.592</w:t>
+            </w:r>
+          </w:p>
+        </w:tc>
+        <w:tc>
+          <w:tcPr>
+            <w:tcW w:w="1780" w:type="dxa"/>
+          </w:tcPr>
+          <w:p>
+            <w:pPr>
+              <w:rPr>
+                <w:rFonts w:ascii="Arial" w:hAnsi="Arial" w:cs="Arial"/>
+                <w:sz w:val="24"/>
+                <w:szCs w:val="24"/>
+                <w:lang w:val="en-US"/>
+              </w:rPr>
+            </w:pPr>
+            <w:r>
+              <w:rPr>
+                <w:rFonts w:ascii="Arial" w:hAnsi="Arial" w:cs="Arial"/>
+                <w:sz w:val="24"/>
+                <w:szCs w:val="24"/>
+                <w:lang w:val="en-US"/>
+              </w:rPr>
+              <w:t>0.592</w:t>
+            </w:r>
+          </w:p>
+        </w:tc>
+      </w:tr>
+      <w:tr>
+        <w:trPr>
+          <w:trHeight w:val="272"/>
+          <w:jc w:val="center"/>
+        </w:trPr>
+        <w:tc>
+          <w:tcPr>
+            <w:tcW w:w="3544" w:type="dxa"/>
+          </w:tcPr>
+          <w:p>
+            <w:pPr>
+              <w:rPr>
+                <w:rFonts w:ascii="Arial" w:hAnsi="Arial" w:cs="Arial"/>
+                <w:sz w:val="24"/>
+                <w:szCs w:val="24"/>
+                <w:lang w:val="en-US"/>
+              </w:rPr>
+            </w:pPr>
+            <w:r>
+              <w:rPr>
+                <w:rFonts w:ascii="Arial" w:hAnsi="Arial" w:cs="Arial"/>
+                <w:sz w:val="24"/>
+                <w:szCs w:val="24"/>
+                <w:lang w:val="en-US"/>
+              </w:rPr>
+              <w:t>Lehmer Int Version 1</w:t>
+            </w:r>
+          </w:p>
+        </w:tc>
+        <w:tc>
+          <w:tcPr>
+            <w:tcW w:w="1985" w:type="dxa"/>
+          </w:tcPr>
+          <w:p>
+            <w:pPr>
+              <w:rPr>
+                <w:rFonts w:ascii="Arial" w:hAnsi="Arial" w:cs="Arial"/>
+                <w:sz w:val="24"/>
+                <w:szCs w:val="24"/>
+                <w:lang w:val="en-US"/>
+              </w:rPr>
+            </w:pPr>
+            <w:r>
+              <w:rPr>
+                <w:rFonts w:ascii="Arial" w:hAnsi="Arial" w:cs="Arial"/>
+                <w:sz w:val="24"/>
+                <w:szCs w:val="24"/>
+                <w:lang w:val="en-US"/>
+              </w:rPr>
+              <w:t>0.15921</w:t>
+            </w:r>
+          </w:p>
+        </w:tc>
+        <w:tc>
+          <w:tcPr>
+            <w:tcW w:w="1984" w:type="dxa"/>
+          </w:tcPr>
+          <w:p>
+            <w:pPr>
+              <w:rPr>
+                <w:rFonts w:ascii="Arial" w:hAnsi="Arial" w:cs="Arial"/>
+                <w:sz w:val="24"/>
+                <w:szCs w:val="24"/>
+                <w:lang w:val="en-US"/>
+              </w:rPr>
+            </w:pPr>
+            <w:r>
+              <w:rPr>
+                <w:rFonts w:ascii="Arial" w:hAnsi="Arial" w:cs="Arial"/>
+                <w:sz w:val="24"/>
+                <w:szCs w:val="24"/>
+                <w:lang w:val="en-US"/>
+              </w:rPr>
+              <w:t>0.42</w:t>
+            </w:r>
+          </w:p>
+        </w:tc>
+        <w:tc>
+          <w:tcPr>
+            <w:tcW w:w="1780" w:type="dxa"/>
+          </w:tcPr>
+          <w:p>
+            <w:pPr>
+              <w:rPr>
+                <w:rFonts w:ascii="Arial" w:hAnsi="Arial" w:cs="Arial"/>
+                <w:sz w:val="24"/>
+                <w:szCs w:val="24"/>
+                <w:lang w:val="en-US"/>
+              </w:rPr>
+            </w:pPr>
+            <w:r>
+              <w:rPr>
+                <w:rFonts w:ascii="Arial" w:hAnsi="Arial" w:cs="Arial"/>
+                <w:sz w:val="24"/>
+                <w:szCs w:val="24"/>
+                <w:lang w:val="en-US"/>
+              </w:rPr>
+              <w:t>N/A</w:t>
+            </w:r>
+          </w:p>
+        </w:tc>
+      </w:tr>
+      <w:tr>
+        <w:trPr>
+          <w:trHeight w:val="272"/>
+          <w:jc w:val="center"/>
+        </w:trPr>
+        <w:tc>
+          <w:tcPr>
+            <w:tcW w:w="3544" w:type="dxa"/>
+          </w:tcPr>
+          <w:p>
+            <w:pPr>
+              <w:rPr>
+                <w:rFonts w:ascii="Arial" w:hAnsi="Arial" w:cs="Arial"/>
+                <w:sz w:val="24"/>
+                <w:szCs w:val="24"/>
+                <w:lang w:val="en-US"/>
+              </w:rPr>
+            </w:pPr>
+            <w:r>
+              <w:rPr>
+                <w:rFonts w:ascii="Arial" w:hAnsi="Arial" w:cs="Arial"/>
+                <w:sz w:val="24"/>
+                <w:szCs w:val="24"/>
+                <w:lang w:val="en-US"/>
+              </w:rPr>
+              <w:t>Lehmer Int Version 2</w:t>
+            </w:r>
+          </w:p>
+        </w:tc>
+        <w:tc>
+          <w:tcPr>
+            <w:tcW w:w="1985" w:type="dxa"/>
+          </w:tcPr>
+          <w:p>
+            <w:pPr>
+              <w:rPr>
+                <w:rFonts w:ascii="Arial" w:hAnsi="Arial" w:cs="Arial"/>
+                <w:sz w:val="24"/>
+                <w:szCs w:val="24"/>
+                <w:lang w:val="en-US"/>
+              </w:rPr>
+            </w:pPr>
+            <w:r>
+              <w:rPr>
+                <w:rFonts w:ascii="Arial" w:hAnsi="Arial" w:cs="Arial"/>
+                <w:sz w:val="24"/>
+                <w:szCs w:val="24"/>
+                <w:lang w:val="en-US"/>
+              </w:rPr>
+              <w:t>0.3444</w:t>
+            </w:r>
+          </w:p>
+        </w:tc>
+        <w:tc>
+          <w:tcPr>
+            <w:tcW w:w="1984" w:type="dxa"/>
+          </w:tcPr>
+          <w:p>
+            <w:pPr>
+              <w:rPr>
+                <w:rFonts w:ascii="Arial" w:hAnsi="Arial" w:cs="Arial"/>
+                <w:sz w:val="24"/>
+                <w:szCs w:val="24"/>
+                <w:lang w:val="en-US"/>
+              </w:rPr>
+            </w:pPr>
+            <w:r>
+              <w:rPr>
+                <w:rFonts w:ascii="Arial" w:hAnsi="Arial" w:cs="Arial"/>
+                <w:sz w:val="24"/>
+                <w:szCs w:val="24"/>
+                <w:lang w:val="en-US"/>
+              </w:rPr>
+              <w:t>0.42</w:t>
+            </w:r>
+          </w:p>
+        </w:tc>
+        <w:tc>
+          <w:tcPr>
+            <w:tcW w:w="1780" w:type="dxa"/>
+          </w:tcPr>
+          <w:p>
+            <w:pPr>
+              <w:rPr>
+                <w:rFonts w:ascii="Arial" w:hAnsi="Arial" w:cs="Arial"/>
+                <w:sz w:val="24"/>
+                <w:szCs w:val="24"/>
+                <w:lang w:val="en-US"/>
+              </w:rPr>
+            </w:pPr>
+            <w:r>
+              <w:rPr>
+                <w:rFonts w:ascii="Arial" w:hAnsi="Arial" w:cs="Arial"/>
+                <w:sz w:val="24"/>
+                <w:szCs w:val="24"/>
+                <w:lang w:val="en-US"/>
+              </w:rPr>
+              <w:t>N/A</w:t>
+            </w:r>
+          </w:p>
+        </w:tc>
+      </w:tr>
+      <w:tr>
+        <w:trPr>
+          <w:trHeight w:val="272"/>
+          <w:jc w:val="center"/>
+        </w:trPr>
+        <w:tc>
+          <w:tcPr>
+            <w:tcW w:w="3544" w:type="dxa"/>
+          </w:tcPr>
+          <w:p>
+            <w:pPr>
+              <w:rPr>
+                <w:rFonts w:ascii="Arial" w:hAnsi="Arial" w:cs="Arial"/>
+                <w:sz w:val="24"/>
+                <w:szCs w:val="24"/>
+                <w:lang w:val="en-US"/>
+              </w:rPr>
+            </w:pPr>
+            <w:r>
+              <w:rPr>
+                <w:rFonts w:ascii="Arial" w:hAnsi="Arial" w:cs="Arial"/>
+                <w:sz w:val="24"/>
+                <w:szCs w:val="24"/>
+                <w:lang w:val="en-US"/>
+              </w:rPr>
+              <w:t>Lehmer Real Version 1</w:t>
+            </w:r>
+          </w:p>
+        </w:tc>
+        <w:tc>
+          <w:tcPr>
+            <w:tcW w:w="1985" w:type="dxa"/>
+          </w:tcPr>
+          <w:p>
+            <w:pPr>
+              <w:rPr>
+                <w:rFonts w:ascii="Arial" w:hAnsi="Arial" w:cs="Arial"/>
+                <w:sz w:val="24"/>
+                <w:szCs w:val="24"/>
+                <w:lang w:val="en-US"/>
+              </w:rPr>
+            </w:pPr>
+            <w:r>
+              <w:rPr>
+                <w:rFonts w:ascii="Arial" w:hAnsi="Arial" w:cs="Arial"/>
+                <w:sz w:val="24"/>
+                <w:szCs w:val="24"/>
+                <w:lang w:val="en-US"/>
+              </w:rPr>
+              <w:t>0.50074</w:t>
+            </w:r>
+          </w:p>
+        </w:tc>
+        <w:tc>
+          <w:tcPr>
+            <w:tcW w:w="1984" w:type="dxa"/>
+          </w:tcPr>
+          <w:p>
+            <w:pPr>
+              <w:rPr>
+                <w:rFonts w:ascii="Arial" w:hAnsi="Arial" w:cs="Arial"/>
+                <w:sz w:val="24"/>
+                <w:szCs w:val="24"/>
+                <w:lang w:val="en-US"/>
+              </w:rPr>
+            </w:pPr>
+            <w:r>
+              <w:rPr>
+                <w:rFonts w:ascii="Arial" w:hAnsi="Arial" w:cs="Arial"/>
+                <w:sz w:val="24"/>
+                <w:szCs w:val="24"/>
+                <w:lang w:val="en-US"/>
+              </w:rPr>
+              <w:t>0.042</w:t>
+            </w:r>
+          </w:p>
+        </w:tc>
+        <w:tc>
+          <w:tcPr>
+            <w:tcW w:w="1780" w:type="dxa"/>
+          </w:tcPr>
+          <w:p>
+            <w:pPr>
+              <w:rPr>
+                <w:rFonts w:ascii="Arial" w:hAnsi="Arial" w:cs="Arial"/>
+                <w:sz w:val="24"/>
+                <w:szCs w:val="24"/>
+                <w:lang w:val="en-US"/>
+              </w:rPr>
+            </w:pPr>
+            <w:r>
+              <w:rPr>
+                <w:rFonts w:ascii="Arial" w:hAnsi="Arial" w:cs="Arial"/>
+                <w:sz w:val="24"/>
+                <w:szCs w:val="24"/>
+                <w:lang w:val="en-US"/>
+              </w:rPr>
+              <w:t>N/A</w:t>
+            </w:r>
+          </w:p>
+        </w:tc>
+      </w:tr>
+      <w:tr>
+        <w:trPr>
+          <w:trHeight w:val="272"/>
+          <w:jc w:val="center"/>
+        </w:trPr>
+        <w:tc>
+          <w:tcPr>
+            <w:tcW w:w="3544" w:type="dxa"/>
+          </w:tcPr>
+          <w:p>
+            <w:pPr>
+              <w:rPr>
+                <w:rFonts w:ascii="Arial" w:hAnsi="Arial" w:cs="Arial"/>
+                <w:sz w:val="24"/>
+                <w:szCs w:val="24"/>
+                <w:lang w:val="en-US"/>
+              </w:rPr>
+            </w:pPr>
+            <w:r>
+              <w:rPr>
+                <w:rFonts w:ascii="Arial" w:hAnsi="Arial" w:cs="Arial"/>
+                <w:sz w:val="24"/>
+                <w:szCs w:val="24"/>
+                <w:lang w:val="en-US"/>
+              </w:rPr>
+              <w:t>Lehmer Real Version 2</w:t>
+            </w:r>
+          </w:p>
+        </w:tc>
+        <w:tc>
+          <w:tcPr>
+            <w:tcW w:w="1985" w:type="dxa"/>
+          </w:tcPr>
+          <w:p>
+            <w:pPr>
+              <w:rPr>
+                <w:rFonts w:ascii="Arial" w:hAnsi="Arial" w:cs="Arial"/>
+                <w:sz w:val="24"/>
+                <w:szCs w:val="24"/>
+                <w:lang w:val="en-US"/>
+              </w:rPr>
+            </w:pPr>
+            <w:r>
+              <w:rPr>
+                <w:rFonts w:ascii="Arial" w:hAnsi="Arial" w:cs="Arial"/>
+                <w:sz w:val="24"/>
+                <w:szCs w:val="24"/>
+                <w:lang w:val="en-US"/>
+              </w:rPr>
+              <w:t>0.50002</w:t>
+            </w:r>
+          </w:p>
+        </w:tc>
+        <w:tc>
+          <w:tcPr>
+            <w:tcW w:w="1984" w:type="dxa"/>
+          </w:tcPr>
+          <w:p>
+            <w:pPr>
+              <w:rPr>
+                <w:rFonts w:ascii="Arial" w:hAnsi="Arial" w:cs="Arial"/>
+                <w:sz w:val="24"/>
+                <w:szCs w:val="24"/>
+                <w:lang w:val="en-US"/>
+              </w:rPr>
+            </w:pPr>
+            <w:r>
+              <w:rPr>
+                <w:rFonts w:ascii="Arial" w:hAnsi="Arial" w:cs="Arial"/>
+                <w:sz w:val="24"/>
+                <w:szCs w:val="24"/>
+                <w:lang w:val="en-US"/>
+              </w:rPr>
+              <w:t>0.042</w:t>
+            </w:r>
+          </w:p>
+        </w:tc>
+        <w:tc>
+          <w:tcPr>
+            <w:tcW w:w="1780" w:type="dxa"/>
+          </w:tcPr>
+          <w:p>
+            <w:pPr>
+              <w:rPr>
+                <w:rFonts w:ascii="Arial" w:hAnsi="Arial" w:cs="Arial"/>
+                <w:sz w:val="24"/>
+                <w:szCs w:val="24"/>
+                <w:lang w:val="en-US"/>
+              </w:rPr>
+            </w:pPr>
+            <w:r>
+              <w:rPr>
+                <w:rFonts w:ascii="Arial" w:hAnsi="Arial" w:cs="Arial"/>
+                <w:sz w:val="24"/>
+                <w:szCs w:val="24"/>
+                <w:lang w:val="en-US"/>
+              </w:rPr>
+              <w:t>N/A</w:t>
+            </w:r>
+          </w:p>
+        </w:tc>
+      </w:tr>
+      <w:tr>
+        <w:trPr>
+          <w:trHeight w:val="272"/>
+          <w:jc w:val="center"/>
+        </w:trPr>
+        <w:tc>
+          <w:tcPr>
+            <w:tcW w:w="3544" w:type="dxa"/>
+          </w:tcPr>
+          <w:p>
+            <w:pPr>
+              <w:rPr>
+                <w:rFonts w:ascii="Arial" w:hAnsi="Arial" w:cs="Arial"/>
+                <w:sz w:val="24"/>
+                <w:szCs w:val="24"/>
+                <w:lang w:val="en-US"/>
+              </w:rPr>
+            </w:pPr>
+            <w:r>
+              <w:rPr>
+                <w:rFonts w:ascii="Arial" w:hAnsi="Arial" w:cs="Arial"/>
+                <w:sz w:val="24"/>
+                <w:szCs w:val="24"/>
+                <w:lang w:val="en-US"/>
+              </w:rPr>
+              <w:t xml:space="preserve">Python </w:t>
+            </w:r>
+            <w:r>
+              <w:rPr>
+                <w:rFonts w:ascii="Arial" w:hAnsi="Arial" w:cs="Arial"/>
+                <w:sz w:val="24"/>
+                <w:szCs w:val="24"/>
+                <w:lang w:val="en-US"/>
+              </w:rPr>
+              <w:t>Randint</w:t>
+            </w:r>
+          </w:p>
+        </w:tc>
+        <w:tc>
+          <w:tcPr>
+            <w:tcW w:w="1985" w:type="dxa"/>
+          </w:tcPr>
+          <w:p>
+            <w:pPr>
+              <w:rPr>
+                <w:rFonts w:ascii="Arial" w:hAnsi="Arial" w:cs="Arial"/>
+                <w:sz w:val="24"/>
+                <w:szCs w:val="24"/>
+                <w:lang w:val="en-US"/>
+              </w:rPr>
+            </w:pPr>
+            <w:r>
+              <w:rPr>
+                <w:rFonts w:ascii="Arial" w:hAnsi="Arial" w:cs="Arial"/>
+                <w:sz w:val="24"/>
+                <w:szCs w:val="24"/>
+                <w:lang w:val="en-US"/>
+              </w:rPr>
+              <w:t>0.5</w:t>
+            </w:r>
+          </w:p>
+        </w:tc>
+        <w:tc>
+          <w:tcPr>
+            <w:tcW w:w="1984" w:type="dxa"/>
+          </w:tcPr>
+          <w:p>
+            <w:pPr>
+              <w:rPr>
+                <w:rFonts w:ascii="Arial" w:hAnsi="Arial" w:cs="Arial"/>
+                <w:sz w:val="24"/>
+                <w:szCs w:val="24"/>
+                <w:lang w:val="en-US"/>
+              </w:rPr>
+            </w:pPr>
+            <w:r>
+              <w:rPr>
+                <w:rFonts w:ascii="Arial" w:hAnsi="Arial" w:cs="Arial"/>
+                <w:sz w:val="24"/>
+                <w:szCs w:val="24"/>
+                <w:lang w:val="en-US"/>
+              </w:rPr>
+              <w:t>0.048</w:t>
+            </w:r>
+          </w:p>
+        </w:tc>
+        <w:tc>
+          <w:tcPr>
+            <w:tcW w:w="1780" w:type="dxa"/>
+          </w:tcPr>
+          <w:p>
+            <w:pPr>
+              <w:rPr>
+                <w:rFonts w:ascii="Arial" w:hAnsi="Arial" w:cs="Arial"/>
+                <w:sz w:val="24"/>
+                <w:szCs w:val="24"/>
+                <w:lang w:val="en-US"/>
+              </w:rPr>
+            </w:pPr>
+            <w:r>
+              <w:rPr>
+                <w:rFonts w:ascii="Arial" w:hAnsi="Arial" w:cs="Arial"/>
+                <w:sz w:val="24"/>
+                <w:szCs w:val="24"/>
+                <w:lang w:val="en-US"/>
+              </w:rPr>
+              <w:t>0.042</w:t>
+            </w:r>
+          </w:p>
+        </w:tc>
+      </w:tr>
+      <w:tr>
+        <w:trPr>
+          <w:trHeight w:val="272"/>
+          <w:jc w:val="center"/>
+        </w:trPr>
+        <w:tc>
+          <w:tcPr>
+            <w:tcW w:w="3544" w:type="dxa"/>
+          </w:tcPr>
+          <w:p>
+            <w:pPr>
+              <w:rPr>
+                <w:rFonts w:ascii="Arial" w:hAnsi="Arial" w:cs="Arial"/>
+                <w:sz w:val="24"/>
+                <w:szCs w:val="24"/>
+                <w:lang w:val="en-US"/>
+              </w:rPr>
+            </w:pPr>
+            <w:r>
+              <w:rPr>
+                <w:rFonts w:ascii="Arial" w:hAnsi="Arial" w:cs="Arial"/>
+                <w:sz w:val="24"/>
+                <w:szCs w:val="24"/>
+                <w:lang w:val="en-US"/>
+              </w:rPr>
+              <w:t>Python Unseeded Random</w:t>
+            </w:r>
+          </w:p>
+        </w:tc>
+        <w:tc>
+          <w:tcPr>
+            <w:tcW w:w="1985" w:type="dxa"/>
+          </w:tcPr>
+          <w:p>
+            <w:pPr>
+              <w:rPr>
+                <w:rFonts w:ascii="Arial" w:hAnsi="Arial" w:cs="Arial"/>
+                <w:sz w:val="24"/>
+                <w:szCs w:val="24"/>
+                <w:lang w:val="en-US"/>
+              </w:rPr>
+            </w:pPr>
+            <w:r>
+              <w:rPr>
+                <w:rFonts w:ascii="Arial" w:hAnsi="Arial" w:cs="Arial"/>
+                <w:sz w:val="24"/>
+                <w:szCs w:val="24"/>
+                <w:lang w:val="en-US"/>
+              </w:rPr>
+              <w:t>0.50118</w:t>
+            </w:r>
+          </w:p>
+        </w:tc>
+        <w:tc>
+          <w:tcPr>
+            <w:tcW w:w="1984" w:type="dxa"/>
+          </w:tcPr>
+          <w:p>
+            <w:pPr>
+              <w:rPr>
+                <w:rFonts w:ascii="Arial" w:hAnsi="Arial" w:cs="Arial"/>
+                <w:sz w:val="24"/>
+                <w:szCs w:val="24"/>
+                <w:lang w:val="en-US"/>
+              </w:rPr>
+            </w:pPr>
+            <w:r>
+              <w:rPr>
+                <w:rFonts w:ascii="Arial" w:hAnsi="Arial" w:cs="Arial"/>
+                <w:sz w:val="24"/>
+                <w:szCs w:val="24"/>
+                <w:lang w:val="en-US"/>
+              </w:rPr>
+              <w:t>0.048</w:t>
+            </w:r>
+          </w:p>
+        </w:tc>
+        <w:tc>
+          <w:tcPr>
+            <w:tcW w:w="1780" w:type="dxa"/>
+          </w:tcPr>
+          <w:p>
+            <w:pPr>
+              <w:rPr>
+                <w:rFonts w:ascii="Arial" w:hAnsi="Arial" w:cs="Arial"/>
+                <w:sz w:val="24"/>
+                <w:szCs w:val="24"/>
+                <w:lang w:val="en-US"/>
+              </w:rPr>
+            </w:pPr>
+            <w:r>
+              <w:rPr>
+                <w:rFonts w:ascii="Arial" w:hAnsi="Arial" w:cs="Arial"/>
+                <w:sz w:val="24"/>
+                <w:szCs w:val="24"/>
+                <w:lang w:val="en-US"/>
+              </w:rPr>
+              <w:t>N/A</w:t>
+            </w:r>
+          </w:p>
+        </w:tc>
+      </w:tr>
+      <w:tr>
+        <w:trPr>
+          <w:trHeight w:val="272"/>
+          <w:jc w:val="center"/>
+        </w:trPr>
+        <w:tc>
+          <w:tcPr>
+            <w:tcW w:w="3544" w:type="dxa"/>
+          </w:tcPr>
+          <w:p>
+            <w:pPr>
+              <w:rPr>
+                <w:rFonts w:ascii="Arial" w:hAnsi="Arial" w:cs="Arial"/>
+                <w:sz w:val="24"/>
+                <w:szCs w:val="24"/>
+                <w:lang w:val="en-US"/>
+              </w:rPr>
+            </w:pPr>
+            <w:r>
+              <w:rPr>
+                <w:rFonts w:ascii="Arial" w:hAnsi="Arial" w:cs="Arial"/>
+                <w:sz w:val="24"/>
+                <w:szCs w:val="24"/>
+                <w:lang w:val="en-US"/>
+              </w:rPr>
+              <w:t>Python Seeded Random</w:t>
+            </w:r>
+          </w:p>
+        </w:tc>
+        <w:tc>
+          <w:tcPr>
+            <w:tcW w:w="1985" w:type="dxa"/>
+          </w:tcPr>
+          <w:p>
+            <w:pPr>
+              <w:rPr>
+                <w:rFonts w:ascii="Arial" w:hAnsi="Arial" w:cs="Arial"/>
+                <w:sz w:val="24"/>
+                <w:szCs w:val="24"/>
+                <w:lang w:val="en-US"/>
+              </w:rPr>
+            </w:pPr>
+            <w:r>
+              <w:rPr>
+                <w:rFonts w:ascii="Arial" w:hAnsi="Arial" w:cs="Arial"/>
+                <w:sz w:val="24"/>
+                <w:szCs w:val="24"/>
+                <w:lang w:val="en-US"/>
+              </w:rPr>
+              <w:t>0.50215</w:t>
+            </w:r>
+          </w:p>
+        </w:tc>
+        <w:tc>
+          <w:tcPr>
+            <w:tcW w:w="1984" w:type="dxa"/>
+          </w:tcPr>
+          <w:p>
+            <w:pPr>
+              <w:rPr>
+                <w:rFonts w:ascii="Arial" w:hAnsi="Arial" w:cs="Arial"/>
+                <w:sz w:val="24"/>
+                <w:szCs w:val="24"/>
+                <w:lang w:val="en-US"/>
+              </w:rPr>
+            </w:pPr>
+            <w:r>
+              <w:rPr>
+                <w:rFonts w:ascii="Arial" w:hAnsi="Arial" w:cs="Arial"/>
+                <w:sz w:val="24"/>
+                <w:szCs w:val="24"/>
+                <w:lang w:val="en-US"/>
+              </w:rPr>
+              <w:t>0.048</w:t>
+            </w:r>
+          </w:p>
+        </w:tc>
+        <w:tc>
+          <w:tcPr>
+            <w:tcW w:w="1780" w:type="dxa"/>
+          </w:tcPr>
+          <w:p>
+            <w:pPr>
+              <w:rPr>
+                <w:rFonts w:ascii="Arial" w:hAnsi="Arial" w:cs="Arial"/>
+                <w:sz w:val="24"/>
+                <w:szCs w:val="24"/>
+                <w:lang w:val="en-US"/>
+              </w:rPr>
+            </w:pPr>
+            <w:r>
+              <w:rPr>
+                <w:rFonts w:ascii="Arial" w:hAnsi="Arial" w:cs="Arial"/>
+                <w:sz w:val="24"/>
+                <w:szCs w:val="24"/>
+                <w:lang w:val="en-US"/>
+              </w:rPr>
+              <w:t>N/A</w:t>
+            </w:r>
+          </w:p>
+        </w:tc>
+      </w:tr>
+      <w:tr>
+        <w:trPr>
+          <w:trHeight w:val="272"/>
+          <w:jc w:val="center"/>
+        </w:trPr>
+        <w:tc>
+          <w:tcPr>
+            <w:tcW w:w="3544" w:type="dxa"/>
+          </w:tcPr>
+          <w:p>
+            <w:pPr>
+              <w:rPr>
+                <w:rFonts w:ascii="Arial" w:hAnsi="Arial" w:cs="Arial"/>
+                <w:sz w:val="24"/>
+                <w:szCs w:val="24"/>
+                <w:lang w:val="en-US"/>
+              </w:rPr>
+            </w:pPr>
+            <w:r>
+              <w:rPr>
+                <w:rFonts w:ascii="Arial" w:hAnsi="Arial" w:cs="Arial"/>
+                <w:sz w:val="24"/>
+                <w:szCs w:val="24"/>
+                <w:lang w:val="en-US"/>
+              </w:rPr>
+              <w:t>NumPy Unseeded Randint</w:t>
+            </w:r>
+          </w:p>
+        </w:tc>
+        <w:tc>
+          <w:tcPr>
+            <w:tcW w:w="1985" w:type="dxa"/>
+          </w:tcPr>
+          <w:p>
+            <w:pPr>
+              <w:rPr>
+                <w:rFonts w:ascii="Arial" w:hAnsi="Arial" w:cs="Arial"/>
+                <w:sz w:val="24"/>
+                <w:szCs w:val="24"/>
+                <w:lang w:val="en-US"/>
+              </w:rPr>
+            </w:pPr>
+            <w:r>
+              <w:rPr>
+                <w:rFonts w:ascii="Arial" w:hAnsi="Arial" w:cs="Arial"/>
+                <w:sz w:val="24"/>
+                <w:szCs w:val="24"/>
+                <w:lang w:val="en-US"/>
+              </w:rPr>
+              <w:t>0.5</w:t>
+            </w:r>
+          </w:p>
+        </w:tc>
+        <w:tc>
+          <w:tcPr>
+            <w:tcW w:w="1984" w:type="dxa"/>
+          </w:tcPr>
+          <w:p>
+            <w:pPr>
+              <w:rPr>
+                <w:rFonts w:ascii="Arial" w:hAnsi="Arial" w:cs="Arial"/>
+                <w:sz w:val="24"/>
+                <w:szCs w:val="24"/>
+                <w:lang w:val="en-US"/>
+              </w:rPr>
+            </w:pPr>
+            <w:r>
+              <w:rPr>
+                <w:rFonts w:ascii="Arial" w:hAnsi="Arial" w:cs="Arial"/>
+                <w:sz w:val="24"/>
+                <w:szCs w:val="24"/>
+                <w:lang w:val="en-US"/>
+              </w:rPr>
+              <w:t>0.0</w:t>
+            </w:r>
+            <w:r>
+              <w:rPr>
+                <w:rFonts w:ascii="Arial" w:hAnsi="Arial" w:cs="Arial"/>
+                <w:sz w:val="24"/>
+                <w:szCs w:val="24"/>
+                <w:lang w:val="en-US"/>
+              </w:rPr>
+              <w:t>38</w:t>
+            </w:r>
+          </w:p>
+        </w:tc>
+        <w:tc>
+          <w:tcPr>
+            <w:tcW w:w="1780" w:type="dxa"/>
+          </w:tcPr>
+          <w:p>
+            <w:pPr>
+              <w:rPr>
+                <w:rFonts w:ascii="Arial" w:hAnsi="Arial" w:cs="Arial"/>
+                <w:sz w:val="24"/>
+                <w:szCs w:val="24"/>
+                <w:lang w:val="en-US"/>
+              </w:rPr>
+            </w:pPr>
+            <w:r>
+              <w:rPr>
+                <w:rFonts w:ascii="Arial" w:hAnsi="Arial" w:cs="Arial"/>
+                <w:sz w:val="24"/>
+                <w:szCs w:val="24"/>
+                <w:lang w:val="en-US"/>
+              </w:rPr>
+              <w:t>N/A</w:t>
+            </w:r>
+          </w:p>
+        </w:tc>
+      </w:tr>
+      <w:tr>
+        <w:trPr>
+          <w:trHeight w:val="272"/>
+          <w:jc w:val="center"/>
+        </w:trPr>
+        <w:tc>
+          <w:tcPr>
+            <w:tcW w:w="3544" w:type="dxa"/>
+          </w:tcPr>
+          <w:p>
+            <w:pPr>
+              <w:rPr>
+                <w:rFonts w:ascii="Arial" w:hAnsi="Arial" w:cs="Arial"/>
+                <w:sz w:val="24"/>
+                <w:szCs w:val="24"/>
+                <w:lang w:val="en-US"/>
+              </w:rPr>
+            </w:pPr>
+            <w:r>
+              <w:rPr>
+                <w:rFonts w:ascii="Arial" w:hAnsi="Arial" w:cs="Arial"/>
+                <w:sz w:val="24"/>
+                <w:szCs w:val="24"/>
+                <w:lang w:val="en-US"/>
+              </w:rPr>
+              <w:t>NumPy Seeded Randint</w:t>
+            </w:r>
+          </w:p>
+        </w:tc>
+        <w:tc>
+          <w:tcPr>
+            <w:tcW w:w="1985" w:type="dxa"/>
+          </w:tcPr>
+          <w:p>
+            <w:pPr>
+              <w:rPr>
+                <w:rFonts w:ascii="Arial" w:hAnsi="Arial" w:cs="Arial"/>
+                <w:sz w:val="24"/>
+                <w:szCs w:val="24"/>
+                <w:lang w:val="en-US"/>
+              </w:rPr>
+            </w:pPr>
+            <w:r>
+              <w:rPr>
+                <w:rFonts w:ascii="Arial" w:hAnsi="Arial" w:cs="Arial"/>
+                <w:sz w:val="24"/>
+                <w:szCs w:val="24"/>
+                <w:lang w:val="en-US"/>
+              </w:rPr>
+              <w:t>0.5</w:t>
+            </w:r>
+          </w:p>
+        </w:tc>
+        <w:tc>
+          <w:tcPr>
+            <w:tcW w:w="1984" w:type="dxa"/>
+          </w:tcPr>
+          <w:p>
+            <w:pPr>
+              <w:rPr>
+                <w:rFonts w:ascii="Arial" w:hAnsi="Arial" w:cs="Arial"/>
+                <w:sz w:val="24"/>
+                <w:szCs w:val="24"/>
+                <w:lang w:val="en-US"/>
+              </w:rPr>
+            </w:pPr>
+            <w:r>
+              <w:rPr>
+                <w:rFonts w:ascii="Arial" w:hAnsi="Arial" w:cs="Arial"/>
+                <w:sz w:val="24"/>
+                <w:szCs w:val="24"/>
+                <w:lang w:val="en-US"/>
+              </w:rPr>
+              <w:t>0.048</w:t>
+            </w:r>
+          </w:p>
+        </w:tc>
+        <w:tc>
+          <w:tcPr>
+            <w:tcW w:w="1780" w:type="dxa"/>
+          </w:tcPr>
+          <w:p>
+            <w:pPr>
+              <w:rPr>
+                <w:rFonts w:ascii="Arial" w:hAnsi="Arial" w:cs="Arial"/>
+                <w:sz w:val="24"/>
+                <w:szCs w:val="24"/>
+                <w:lang w:val="en-US"/>
+              </w:rPr>
+            </w:pPr>
+            <w:r>
+              <w:rPr>
+                <w:rFonts w:ascii="Arial" w:hAnsi="Arial" w:cs="Arial"/>
+                <w:sz w:val="24"/>
+                <w:szCs w:val="24"/>
+                <w:lang w:val="en-US"/>
+              </w:rPr>
+              <w:t>0.038</w:t>
+            </w:r>
+          </w:p>
+        </w:tc>
+      </w:tr>
+      <w:tr>
+        <w:trPr>
+          <w:trHeight w:val="272"/>
+          <w:jc w:val="center"/>
+        </w:trPr>
+        <w:tc>
+          <w:tcPr>
+            <w:tcW w:w="3544" w:type="dxa"/>
+          </w:tcPr>
+          <w:p>
+            <w:pPr>
+              <w:rPr>
+                <w:rFonts w:ascii="Arial" w:hAnsi="Arial" w:cs="Arial"/>
+                <w:sz w:val="24"/>
+                <w:szCs w:val="24"/>
+                <w:lang w:val="en-US"/>
+              </w:rPr>
+            </w:pPr>
+            <w:r>
+              <w:rPr>
+                <w:rFonts w:ascii="Arial" w:hAnsi="Arial" w:cs="Arial"/>
+                <w:sz w:val="24"/>
+                <w:szCs w:val="24"/>
+                <w:lang w:val="en-US"/>
+              </w:rPr>
+              <w:t>JavaScript Rand</w:t>
+            </w:r>
+          </w:p>
+        </w:tc>
+        <w:tc>
+          <w:tcPr>
+            <w:tcW w:w="1985" w:type="dxa"/>
+          </w:tcPr>
+          <w:p>
+            <w:pPr>
+              <w:rPr>
+                <w:rFonts w:ascii="Arial" w:hAnsi="Arial" w:cs="Arial"/>
+                <w:sz w:val="24"/>
+                <w:szCs w:val="24"/>
+                <w:lang w:val="en-US"/>
+              </w:rPr>
+            </w:pPr>
+            <w:r>
+              <w:rPr>
+                <w:rFonts w:ascii="Arial" w:hAnsi="Arial" w:cs="Arial"/>
+                <w:sz w:val="24"/>
+                <w:szCs w:val="24"/>
+                <w:lang w:val="en-US"/>
+              </w:rPr>
+              <w:t>0.5</w:t>
+            </w:r>
+          </w:p>
+        </w:tc>
+        <w:tc>
+          <w:tcPr>
+            <w:tcW w:w="1984" w:type="dxa"/>
+          </w:tcPr>
+          <w:p>
+            <w:pPr>
+              <w:rPr>
+                <w:rFonts w:ascii="Arial" w:hAnsi="Arial" w:cs="Arial"/>
+                <w:sz w:val="24"/>
+                <w:szCs w:val="24"/>
+                <w:lang w:val="en-US"/>
+              </w:rPr>
+            </w:pPr>
+            <w:r>
+              <w:rPr>
+                <w:rFonts w:ascii="Arial" w:hAnsi="Arial" w:cs="Arial"/>
+                <w:sz w:val="24"/>
+                <w:szCs w:val="24"/>
+                <w:lang w:val="en-US"/>
+              </w:rPr>
+              <w:t>N/A</w:t>
+            </w:r>
+          </w:p>
+        </w:tc>
+        <w:tc>
+          <w:tcPr>
+            <w:tcW w:w="1780" w:type="dxa"/>
+          </w:tcPr>
+          <w:p>
+            <w:pPr>
+              <w:rPr>
+                <w:rFonts w:ascii="Arial" w:hAnsi="Arial" w:cs="Arial"/>
+                <w:sz w:val="24"/>
+                <w:szCs w:val="24"/>
+                <w:lang w:val="en-US"/>
+              </w:rPr>
+            </w:pPr>
+            <w:r>
+              <w:rPr>
+                <w:rFonts w:ascii="Arial" w:hAnsi="Arial" w:cs="Arial"/>
+                <w:sz w:val="24"/>
+                <w:szCs w:val="24"/>
+                <w:lang w:val="en-US"/>
+              </w:rPr>
+              <w:t>N/A</w:t>
+            </w:r>
+          </w:p>
+        </w:tc>
+      </w:tr>
+      <w:tr>
+        <w:trPr>
+          <w:trHeight w:val="272"/>
+          <w:jc w:val="center"/>
+        </w:trPr>
+        <w:tc>
+          <w:tcPr>
+            <w:tcW w:w="3544" w:type="dxa"/>
+          </w:tcPr>
+          <w:p>
+            <w:pPr>
+              <w:rPr>
+                <w:rFonts w:ascii="Arial" w:hAnsi="Arial" w:cs="Arial"/>
+                <w:sz w:val="24"/>
+                <w:szCs w:val="24"/>
+                <w:lang w:val="en-US"/>
+              </w:rPr>
+            </w:pPr>
+            <w:r>
+              <w:rPr>
+                <w:rFonts w:ascii="Arial" w:hAnsi="Arial" w:cs="Arial"/>
+                <w:sz w:val="24"/>
+                <w:szCs w:val="24"/>
+                <w:lang w:val="en-US"/>
+              </w:rPr>
+              <w:t>Middle Square Method</w:t>
+            </w:r>
+          </w:p>
+        </w:tc>
+        <w:tc>
+          <w:tcPr>
+            <w:tcW w:w="1985" w:type="dxa"/>
+          </w:tcPr>
+          <w:p>
+            <w:pPr>
+              <w:rPr>
+                <w:rFonts w:ascii="Arial" w:hAnsi="Arial" w:cs="Arial"/>
+                <w:sz w:val="24"/>
+                <w:szCs w:val="24"/>
+                <w:lang w:val="en-US"/>
+              </w:rPr>
+            </w:pPr>
+            <w:r>
+              <w:rPr>
+                <w:rFonts w:ascii="Arial" w:hAnsi="Arial" w:cs="Arial"/>
+                <w:sz w:val="24"/>
+                <w:szCs w:val="24"/>
+                <w:lang w:val="en-US"/>
+              </w:rPr>
+              <w:t>0.51594</w:t>
+            </w:r>
+          </w:p>
+        </w:tc>
+        <w:tc>
+          <w:tcPr>
+            <w:tcW w:w="1984" w:type="dxa"/>
+          </w:tcPr>
+          <w:p>
+            <w:pPr>
+              <w:rPr>
+                <w:rFonts w:ascii="Arial" w:hAnsi="Arial" w:cs="Arial"/>
+                <w:sz w:val="24"/>
+                <w:szCs w:val="24"/>
+                <w:lang w:val="en-US"/>
+              </w:rPr>
+            </w:pPr>
+            <w:r>
+              <w:rPr>
+                <w:rFonts w:ascii="Arial" w:hAnsi="Arial" w:cs="Arial"/>
+                <w:sz w:val="24"/>
+                <w:szCs w:val="24"/>
+                <w:lang w:val="en-US"/>
+              </w:rPr>
+              <w:t>N/A</w:t>
+            </w:r>
+          </w:p>
+        </w:tc>
+        <w:tc>
+          <w:tcPr>
+            <w:tcW w:w="1780" w:type="dxa"/>
+          </w:tcPr>
+          <w:p>
+            <w:pPr>
+              <w:rPr>
+                <w:rFonts w:ascii="Arial" w:hAnsi="Arial" w:cs="Arial"/>
+                <w:sz w:val="24"/>
+                <w:szCs w:val="24"/>
+                <w:lang w:val="en-US"/>
+              </w:rPr>
+            </w:pPr>
+            <w:r>
+              <w:rPr>
+                <w:rFonts w:ascii="Arial" w:hAnsi="Arial" w:cs="Arial"/>
+                <w:sz w:val="24"/>
+                <w:szCs w:val="24"/>
+                <w:lang w:val="en-US"/>
+              </w:rPr>
+              <w:t>N/A</w:t>
+            </w:r>
+          </w:p>
+        </w:tc>
+      </w:tr>
+      <w:tr>
+        <w:trPr>
+          <w:trHeight w:val="272"/>
+          <w:jc w:val="center"/>
+        </w:trPr>
+        <w:tc>
+          <w:tcPr>
+            <w:tcW w:w="3544" w:type="dxa"/>
+          </w:tcPr>
+          <w:p>
+            <w:pPr>
+              <w:rPr>
+                <w:rFonts w:ascii="Arial" w:hAnsi="Arial" w:cs="Arial"/>
+                <w:sz w:val="24"/>
+                <w:szCs w:val="24"/>
+                <w:lang w:val="en-US"/>
+              </w:rPr>
+            </w:pPr>
+            <w:r>
+              <w:rPr>
+                <w:rFonts w:ascii="Arial" w:hAnsi="Arial" w:cs="Arial"/>
+                <w:sz w:val="24"/>
+                <w:szCs w:val="24"/>
+                <w:lang w:val="en-US"/>
+              </w:rPr>
+              <w:t>Random.org Data</w:t>
+            </w:r>
+          </w:p>
+        </w:tc>
+        <w:tc>
+          <w:tcPr>
+            <w:tcW w:w="1985" w:type="dxa"/>
+          </w:tcPr>
+          <w:p>
+            <w:pPr>
+              <w:rPr>
+                <w:rFonts w:ascii="Arial" w:hAnsi="Arial" w:cs="Arial"/>
+                <w:sz w:val="24"/>
+                <w:szCs w:val="24"/>
+                <w:lang w:val="en-US"/>
+              </w:rPr>
+            </w:pPr>
+            <w:r>
+              <w:rPr>
+                <w:rFonts w:ascii="Arial" w:hAnsi="Arial" w:cs="Arial"/>
+                <w:sz w:val="24"/>
+                <w:szCs w:val="24"/>
+                <w:lang w:val="en-US"/>
+              </w:rPr>
+              <w:t>0.50</w:t>
+            </w:r>
+            <w:r>
+              <w:rPr>
+                <w:rFonts w:ascii="Arial" w:hAnsi="Arial" w:cs="Arial"/>
+                <w:sz w:val="24"/>
+                <w:szCs w:val="24"/>
+                <w:lang w:val="en-US"/>
+              </w:rPr>
+              <w:t>399</w:t>
+            </w:r>
+          </w:p>
+        </w:tc>
+        <w:tc>
+          <w:tcPr>
+            <w:tcW w:w="1984" w:type="dxa"/>
+          </w:tcPr>
+          <w:p>
+            <w:pPr>
+              <w:rPr>
+                <w:rFonts w:ascii="Arial" w:hAnsi="Arial" w:cs="Arial"/>
+                <w:sz w:val="24"/>
+                <w:szCs w:val="24"/>
+                <w:lang w:val="en-US"/>
+              </w:rPr>
+            </w:pPr>
+            <w:r>
+              <w:rPr>
+                <w:rFonts w:ascii="Arial" w:hAnsi="Arial" w:cs="Arial"/>
+                <w:sz w:val="24"/>
+                <w:szCs w:val="24"/>
+                <w:lang w:val="en-US"/>
+              </w:rPr>
+              <w:t>N/A</w:t>
+            </w:r>
+          </w:p>
+        </w:tc>
+        <w:tc>
+          <w:tcPr>
+            <w:tcW w:w="1780" w:type="dxa"/>
+          </w:tcPr>
+          <w:p>
+            <w:pPr>
+              <w:rPr>
+                <w:rFonts w:ascii="Arial" w:hAnsi="Arial" w:cs="Arial"/>
+                <w:sz w:val="24"/>
+                <w:szCs w:val="24"/>
+                <w:lang w:val="en-US"/>
+              </w:rPr>
+            </w:pPr>
+            <w:r>
+              <w:rPr>
+                <w:rFonts w:ascii="Arial" w:hAnsi="Arial" w:cs="Arial"/>
+                <w:sz w:val="24"/>
+                <w:szCs w:val="24"/>
+                <w:lang w:val="en-US"/>
+              </w:rPr>
+              <w:t>N/A</w:t>
+            </w:r>
+          </w:p>
+        </w:tc>
+      </w:tr>
+      <w:tr>
+        <w:trPr>
+          <w:trHeight w:val="272"/>
+          <w:jc w:val="center"/>
+        </w:trPr>
+        <w:tc>
+          <w:tcPr>
+            <w:tcW w:w="3544" w:type="dxa"/>
+          </w:tcPr>
+          <w:p>
+            <w:pPr>
+              <w:rPr>
+                <w:rFonts w:ascii="Arial" w:hAnsi="Arial" w:cs="Arial"/>
+                <w:sz w:val="24"/>
+                <w:szCs w:val="24"/>
+                <w:lang w:val="en-US"/>
+              </w:rPr>
+            </w:pPr>
+            <w:r>
+              <w:rPr>
+                <w:rFonts w:ascii="Arial" w:hAnsi="Arial" w:cs="Arial"/>
+                <w:sz w:val="24"/>
+                <w:szCs w:val="24"/>
+                <w:lang w:val="en-US"/>
+              </w:rPr>
+              <w:t>Park White Noise Data</w:t>
+            </w:r>
+          </w:p>
+        </w:tc>
+        <w:tc>
+          <w:tcPr>
+            <w:tcW w:w="1985" w:type="dxa"/>
+          </w:tcPr>
+          <w:p>
+            <w:pPr>
+              <w:rPr>
+                <w:rFonts w:ascii="Arial" w:hAnsi="Arial" w:cs="Arial"/>
+                <w:sz w:val="24"/>
+                <w:szCs w:val="24"/>
+                <w:lang w:val="en-US"/>
+              </w:rPr>
+            </w:pPr>
+            <w:r>
+              <w:rPr>
+                <w:rFonts w:ascii="Arial" w:hAnsi="Arial" w:cs="Arial"/>
+                <w:sz w:val="24"/>
+                <w:szCs w:val="24"/>
+                <w:lang w:val="en-US"/>
+              </w:rPr>
+              <w:t>0.47854</w:t>
+            </w:r>
+          </w:p>
+        </w:tc>
+        <w:tc>
+          <w:tcPr>
+            <w:tcW w:w="1984" w:type="dxa"/>
+          </w:tcPr>
+          <w:p>
+            <w:pPr>
+              <w:rPr>
+                <w:rFonts w:ascii="Arial" w:hAnsi="Arial" w:cs="Arial"/>
+                <w:sz w:val="24"/>
+                <w:szCs w:val="24"/>
+                <w:lang w:val="en-US"/>
+              </w:rPr>
+            </w:pPr>
+            <w:r>
+              <w:rPr>
+                <w:rFonts w:ascii="Arial" w:hAnsi="Arial" w:cs="Arial"/>
+                <w:sz w:val="24"/>
+                <w:szCs w:val="24"/>
+                <w:lang w:val="en-US"/>
+              </w:rPr>
+              <w:t>0.338</w:t>
+            </w:r>
+          </w:p>
+        </w:tc>
+        <w:tc>
+          <w:tcPr>
+            <w:tcW w:w="1780" w:type="dxa"/>
+          </w:tcPr>
+          <w:p>
+            <w:pPr>
+              <w:rPr>
+                <w:rFonts w:ascii="Arial" w:hAnsi="Arial" w:cs="Arial"/>
+                <w:sz w:val="24"/>
+                <w:szCs w:val="24"/>
+                <w:lang w:val="en-US"/>
+              </w:rPr>
+            </w:pPr>
+            <w:r>
+              <w:rPr>
+                <w:rFonts w:ascii="Arial" w:hAnsi="Arial" w:cs="Arial"/>
+                <w:sz w:val="24"/>
+                <w:szCs w:val="24"/>
+                <w:lang w:val="en-US"/>
+              </w:rPr>
+              <w:t>0.192</w:t>
+            </w:r>
+          </w:p>
+        </w:tc>
+      </w:tr>
+      <w:tr>
+        <w:trPr>
+          <w:trHeight w:val="272"/>
+          <w:jc w:val="center"/>
+        </w:trPr>
+        <w:tc>
+          <w:tcPr>
+            <w:tcW w:w="3544" w:type="dxa"/>
+          </w:tcPr>
+          <w:p>
+            <w:pPr>
+              <w:rPr>
+                <w:rFonts w:ascii="Arial" w:hAnsi="Arial" w:cs="Arial"/>
+                <w:sz w:val="24"/>
+                <w:szCs w:val="24"/>
+                <w:lang w:val="en-US"/>
+              </w:rPr>
+            </w:pPr>
+            <w:r>
+              <w:rPr>
+                <w:rFonts w:ascii="Arial" w:hAnsi="Arial" w:cs="Arial"/>
+                <w:sz w:val="24"/>
+                <w:szCs w:val="24"/>
+                <w:lang w:val="en-US"/>
+              </w:rPr>
+              <w:t>Sea White Noise Data</w:t>
+            </w:r>
+          </w:p>
+        </w:tc>
+        <w:tc>
+          <w:tcPr>
+            <w:tcW w:w="1985" w:type="dxa"/>
+          </w:tcPr>
+          <w:p>
+            <w:pPr>
+              <w:rPr>
+                <w:rFonts w:ascii="Arial" w:hAnsi="Arial" w:cs="Arial"/>
+                <w:sz w:val="24"/>
+                <w:szCs w:val="24"/>
+                <w:lang w:val="en-US"/>
+              </w:rPr>
+            </w:pPr>
+            <w:r>
+              <w:rPr>
+                <w:rFonts w:ascii="Arial" w:hAnsi="Arial" w:cs="Arial"/>
+                <w:sz w:val="24"/>
+                <w:szCs w:val="24"/>
+                <w:lang w:val="en-US"/>
+              </w:rPr>
+              <w:t>0.49299</w:t>
+            </w:r>
+          </w:p>
+        </w:tc>
+        <w:tc>
+          <w:tcPr>
+            <w:tcW w:w="1984" w:type="dxa"/>
+          </w:tcPr>
+          <w:p>
+            <w:pPr>
+              <w:rPr>
+                <w:rFonts w:ascii="Arial" w:hAnsi="Arial" w:cs="Arial"/>
+                <w:sz w:val="24"/>
+                <w:szCs w:val="24"/>
+                <w:lang w:val="en-US"/>
+              </w:rPr>
+            </w:pPr>
+            <w:r>
+              <w:rPr>
+                <w:rFonts w:ascii="Arial" w:hAnsi="Arial" w:cs="Arial"/>
+                <w:sz w:val="24"/>
+                <w:szCs w:val="24"/>
+                <w:lang w:val="en-US"/>
+              </w:rPr>
+              <w:t>0.192</w:t>
+            </w:r>
+          </w:p>
+        </w:tc>
+        <w:tc>
+          <w:tcPr>
+            <w:tcW w:w="1780" w:type="dxa"/>
+          </w:tcPr>
+          <w:p>
+            <w:pPr>
+              <w:rPr>
+                <w:rFonts w:ascii="Arial" w:hAnsi="Arial" w:cs="Arial"/>
+                <w:sz w:val="24"/>
+                <w:szCs w:val="24"/>
+                <w:lang w:val="en-US"/>
+              </w:rPr>
+            </w:pPr>
+            <w:r>
+              <w:rPr>
+                <w:rFonts w:ascii="Arial" w:hAnsi="Arial" w:cs="Arial"/>
+                <w:sz w:val="24"/>
+                <w:szCs w:val="24"/>
+                <w:lang w:val="en-US"/>
+              </w:rPr>
+              <w:t>0.456</w:t>
+            </w:r>
+          </w:p>
+        </w:tc>
+      </w:tr>
+      <w:tr>
+        <w:trPr>
+          <w:trHeight w:val="272"/>
+          <w:jc w:val="center"/>
+        </w:trPr>
+        <w:tc>
+          <w:tcPr>
+            <w:tcW w:w="3544" w:type="dxa"/>
+          </w:tcPr>
+          <w:p>
+            <w:pPr>
+              <w:rPr>
+                <w:rFonts w:ascii="Arial" w:hAnsi="Arial" w:cs="Arial"/>
+                <w:sz w:val="24"/>
+                <w:szCs w:val="24"/>
+                <w:lang w:val="en-US"/>
+              </w:rPr>
+            </w:pPr>
+            <w:r>
+              <w:rPr>
+                <w:rFonts w:ascii="Arial" w:hAnsi="Arial" w:cs="Arial"/>
+                <w:sz w:val="24"/>
+                <w:szCs w:val="24"/>
+                <w:lang w:val="en-US"/>
+              </w:rPr>
+              <w:t>Roundabout White Noise Data</w:t>
+            </w:r>
+          </w:p>
+        </w:tc>
+        <w:tc>
+          <w:tcPr>
+            <w:tcW w:w="1985" w:type="dxa"/>
+          </w:tcPr>
+          <w:p>
+            <w:pPr>
+              <w:rPr>
+                <w:rFonts w:ascii="Arial" w:hAnsi="Arial" w:cs="Arial"/>
+                <w:sz w:val="24"/>
+                <w:szCs w:val="24"/>
+                <w:lang w:val="en-US"/>
+              </w:rPr>
+            </w:pPr>
+            <w:r>
+              <w:rPr>
+                <w:rFonts w:ascii="Arial" w:hAnsi="Arial" w:cs="Arial"/>
+                <w:sz w:val="24"/>
+                <w:szCs w:val="24"/>
+                <w:lang w:val="en-US"/>
+              </w:rPr>
+              <w:t>0.57</w:t>
+            </w:r>
+            <w:r>
+              <w:rPr>
+                <w:rFonts w:ascii="Arial" w:hAnsi="Arial" w:cs="Arial"/>
+                <w:sz w:val="24"/>
+                <w:szCs w:val="24"/>
+                <w:lang w:val="en-US"/>
+              </w:rPr>
+              <w:t>062</w:t>
+            </w:r>
+          </w:p>
+        </w:tc>
+        <w:tc>
+          <w:tcPr>
+            <w:tcW w:w="1984" w:type="dxa"/>
+          </w:tcPr>
+          <w:p>
+            <w:pPr>
+              <w:rPr>
+                <w:rFonts w:ascii="Arial" w:hAnsi="Arial" w:cs="Arial"/>
+                <w:sz w:val="24"/>
+                <w:szCs w:val="24"/>
+                <w:lang w:val="en-US"/>
+              </w:rPr>
+            </w:pPr>
+            <w:r>
+              <w:rPr>
+                <w:rFonts w:ascii="Arial" w:hAnsi="Arial" w:cs="Arial"/>
+                <w:sz w:val="24"/>
+                <w:szCs w:val="24"/>
+                <w:lang w:val="en-US"/>
+              </w:rPr>
+              <w:t>0.338</w:t>
+            </w:r>
+          </w:p>
+        </w:tc>
+        <w:tc>
+          <w:tcPr>
+            <w:tcW w:w="1780" w:type="dxa"/>
+          </w:tcPr>
+          <w:p>
+            <w:pPr>
+              <w:rPr>
+                <w:rFonts w:ascii="Arial" w:hAnsi="Arial" w:cs="Arial"/>
+                <w:sz w:val="24"/>
+                <w:szCs w:val="24"/>
+                <w:lang w:val="en-US"/>
+              </w:rPr>
+            </w:pPr>
+            <w:r>
+              <w:rPr>
+                <w:rFonts w:ascii="Arial" w:hAnsi="Arial" w:cs="Arial"/>
+                <w:sz w:val="24"/>
+                <w:szCs w:val="24"/>
+                <w:lang w:val="en-US"/>
+              </w:rPr>
+              <w:t>0.456</w:t>
+            </w:r>
+          </w:p>
+        </w:tc>
+      </w:tr>
+    </w:tbl>
+    <w:p>
+      <w:pPr>
+        <w:rPr>
+          <w:rFonts w:ascii="Arial" w:hAnsi="Arial" w:cs="Arial"/>
+          <w:i/>
+          <w:iCs/>
+          <w:sz w:val="24"/>
+          <w:szCs w:val="24"/>
+          <w:lang w:val="en-US"/>
+        </w:rPr>
+      </w:pPr>
+      <w:r>
+        <w:rPr>
+          <w:rFonts w:ascii="Arial" w:hAnsi="Arial" w:cs="Arial"/>
+          <w:i/>
+          <w:iCs/>
+          <w:sz w:val="24"/>
+          <w:szCs w:val="24"/>
+          <w:lang w:val="en-US"/>
+        </w:rPr>
+        <w:t xml:space="preserve">Figure </w:t>
+      </w:r>
+      <w:r>
+        <w:rPr>
+          <w:rFonts w:ascii="Arial" w:hAnsi="Arial" w:cs="Arial"/>
+          <w:i/>
+          <w:iCs/>
+          <w:sz w:val="24"/>
+          <w:szCs w:val="24"/>
+          <w:lang w:val="en-US"/>
+        </w:rPr>
+        <w:t xml:space="preserve">50. </w:t>
+      </w:r>
+      <w:r>
+        <w:rPr>
+          <w:rFonts w:ascii="Arial" w:hAnsi="Arial" w:cs="Arial"/>
+          <w:i/>
+          <w:iCs/>
+          <w:sz w:val="24"/>
+          <w:szCs w:val="24"/>
+          <w:lang w:val="en-US"/>
+        </w:rPr>
+        <w:t>A table</w:t>
+      </w:r>
+      <w:r>
+        <w:rPr>
+          <w:rFonts w:ascii="Arial" w:hAnsi="Arial" w:cs="Arial"/>
+          <w:i/>
+          <w:iCs/>
+          <w:sz w:val="24"/>
+          <w:szCs w:val="24"/>
+          <w:lang w:val="en-US"/>
+        </w:rPr>
+        <w:t xml:space="preserve"> of</w:t>
+      </w:r>
+      <w:r>
+        <w:rPr>
+          <w:rFonts w:ascii="Arial" w:hAnsi="Arial" w:cs="Arial"/>
+          <w:i/>
+          <w:iCs/>
+          <w:sz w:val="24"/>
+          <w:szCs w:val="24"/>
+          <w:lang w:val="en-US"/>
+        </w:rPr>
+        <w:t xml:space="preserve"> results </w:t>
+      </w:r>
+      <w:r>
+        <w:rPr>
+          <w:rFonts w:ascii="Arial" w:hAnsi="Arial" w:cs="Arial"/>
+          <w:i/>
+          <w:iCs/>
+          <w:sz w:val="24"/>
+          <w:szCs w:val="24"/>
+          <w:lang w:val="en-US"/>
+        </w:rPr>
+        <w:t>for</w:t>
+      </w:r>
+      <w:r>
+        <w:rPr>
+          <w:rFonts w:ascii="Arial" w:hAnsi="Arial" w:cs="Arial"/>
+          <w:i/>
+          <w:iCs/>
+          <w:sz w:val="24"/>
+          <w:szCs w:val="24"/>
+          <w:lang w:val="en-US"/>
+        </w:rPr>
+        <w:t xml:space="preserve"> the Kolmogorov-Smirnov Test</w:t>
       </w:r>
     </w:p>
     <w:p>
@@ -6778,6 +9096,25 @@
       <w:contextualSpacing/>
     </w:pPr>
   </w:style>
+  <w:style w:type="table" w:styleId="TableGrid">
+    <w:name w:val="Table Grid"/>
+    <w:basedOn w:val="TableNormal"/>
+    <w:uiPriority w:val="39"/>
+    <w:rsid w:val="00C95226"/>
+    <w:pPr>
+      <w:spacing w:after="0" w:line="240" w:lineRule="auto"/>
+    </w:pPr>
+    <w:tblPr>
+      <w:tblBorders>
+        <w:top w:val="single" w:sz="4" w:space="0" w:color="auto"/>
+        <w:left w:val="single" w:sz="4" w:space="0" w:color="auto"/>
+        <w:bottom w:val="single" w:sz="4" w:space="0" w:color="auto"/>
+        <w:right w:val="single" w:sz="4" w:space="0" w:color="auto"/>
+        <w:insideH w:val="single" w:sz="4" w:space="0" w:color="auto"/>
+        <w:insideV w:val="single" w:sz="4" w:space="0" w:color="auto"/>
+      </w:tblBorders>
+    </w:tblPr>
+  </w:style>
 </w:styles>
 </file>
 

</xml_diff>

<commit_message>
Detailed analysis of C# + Lehmer KS tests
</commit_message>
<xml_diff>
--- a/Report/Data Analysis.docx
+++ b/Report/Data Analysis.docx
@@ -6641,7 +6641,31 @@
           <w:u w:val="single"/>
           <w:lang w:val="en-US"/>
         </w:rPr>
-        <w:t xml:space="preserve"> of Equal Distribution</w:t>
+        <w:t xml:space="preserve"> of E</w:t>
+      </w:r>
+      <w:r>
+        <w:rPr>
+          <w:rFonts w:ascii="Arial" w:hAnsi="Arial" w:cs="Arial"/>
+          <w:b/>
+          <w:bCs/>
+          <w:sz w:val="28"/>
+          <w:szCs w:val="28"/>
+          <w:u w:val="single"/>
+          <w:lang w:val="en-US"/>
+        </w:rPr>
+        <w:t>mpirical</w:t>
+      </w:r>
+      <w:r>
+        <w:rPr>
+          <w:rFonts w:ascii="Arial" w:hAnsi="Arial" w:cs="Arial"/>
+          <w:b/>
+          <w:bCs/>
+          <w:sz w:val="28"/>
+          <w:szCs w:val="28"/>
+          <w:u w:val="single"/>
+          <w:lang w:val="en-US"/>
+        </w:rPr>
+        <w:t xml:space="preserve"> Distribution</w:t>
       </w:r>
     </w:p>
     <w:p>
@@ -6805,7 +6829,43 @@
           <w:szCs w:val="24"/>
           <w:lang w:val="en-US"/>
         </w:rPr>
-        <w:t xml:space="preserve">a generator must show an equal distribution, and as such an equal weighting, of all </w:t>
+        <w:t xml:space="preserve">a generator must show an </w:t>
+      </w:r>
+      <w:r>
+        <w:rPr>
+          <w:rFonts w:ascii="Arial" w:hAnsi="Arial" w:cs="Arial"/>
+          <w:sz w:val="24"/>
+          <w:szCs w:val="24"/>
+          <w:lang w:val="en-US"/>
+        </w:rPr>
+        <w:t>empirical</w:t>
+      </w:r>
+      <w:r>
+        <w:rPr>
+          <w:rFonts w:ascii="Arial" w:hAnsi="Arial" w:cs="Arial"/>
+          <w:sz w:val="24"/>
+          <w:szCs w:val="24"/>
+          <w:lang w:val="en-US"/>
+        </w:rPr>
+        <w:t xml:space="preserve"> distribution, and as such an </w:t>
+      </w:r>
+      <w:r>
+        <w:rPr>
+          <w:rFonts w:ascii="Arial" w:hAnsi="Arial" w:cs="Arial"/>
+          <w:sz w:val="24"/>
+          <w:szCs w:val="24"/>
+          <w:lang w:val="en-US"/>
+        </w:rPr>
+        <w:t>empirical</w:t>
+      </w:r>
+      <w:r>
+        <w:rPr>
+          <w:rFonts w:ascii="Arial" w:hAnsi="Arial" w:cs="Arial"/>
+          <w:sz w:val="24"/>
+          <w:szCs w:val="24"/>
+          <w:lang w:val="en-US"/>
+        </w:rPr>
+        <w:t xml:space="preserve"> weighting, of all </w:t>
       </w:r>
       <w:r>
         <w:rPr>
@@ -6832,7 +6892,43 @@
           <w:szCs w:val="24"/>
           <w:lang w:val="en-US"/>
         </w:rPr>
-        <w:t xml:space="preserve"> This is given by a test value</w:t>
+        <w:t xml:space="preserve"> This is given by a </w:t>
+      </w:r>
+      <w:r>
+        <w:rPr>
+          <w:rFonts w:ascii="Arial" w:hAnsi="Arial" w:cs="Arial"/>
+          <w:sz w:val="24"/>
+          <w:szCs w:val="24"/>
+          <w:lang w:val="en-US"/>
+        </w:rPr>
+        <w:t>1</w:t>
+      </w:r>
+      <w:r>
+        <w:rPr>
+          <w:rFonts w:ascii="Arial" w:hAnsi="Arial" w:cs="Arial"/>
+          <w:sz w:val="24"/>
+          <w:szCs w:val="24"/>
+          <w:lang w:val="en-US"/>
+        </w:rPr>
+        <w:t>-</w:t>
+      </w:r>
+      <w:r>
+        <w:rPr>
+          <w:rFonts w:ascii="Arial" w:hAnsi="Arial" w:cs="Arial"/>
+          <w:sz w:val="24"/>
+          <w:szCs w:val="24"/>
+          <w:lang w:val="en-US"/>
+        </w:rPr>
+        <w:t xml:space="preserve">sample </w:t>
+      </w:r>
+      <w:r>
+        <w:rPr>
+          <w:rFonts w:ascii="Arial" w:hAnsi="Arial" w:cs="Arial"/>
+          <w:sz w:val="24"/>
+          <w:szCs w:val="24"/>
+          <w:lang w:val="en-US"/>
+        </w:rPr>
+        <w:t>test value</w:t>
       </w:r>
       <w:r>
         <w:rPr>
@@ -6940,6 +7036,45 @@
           <w:szCs w:val="24"/>
           <w:lang w:val="en-US"/>
         </w:rPr>
+        <w:t xml:space="preserve"> and with datasets containing multiple implementations a </w:t>
+      </w:r>
+      <w:r>
+        <w:rPr>
+          <w:rFonts w:ascii="Arial" w:hAnsi="Arial" w:cs="Arial"/>
+          <w:sz w:val="24"/>
+          <w:szCs w:val="24"/>
+          <w:lang w:val="en-US"/>
+        </w:rPr>
+        <w:t>2-sample</w:t>
+      </w:r>
+      <w:r>
+        <w:rPr>
+          <w:rFonts w:ascii="Arial" w:hAnsi="Arial" w:cs="Arial"/>
+          <w:sz w:val="24"/>
+          <w:szCs w:val="24"/>
+          <w:lang w:val="en-US"/>
+        </w:rPr>
+        <w:t xml:space="preserve"> test value which must not score above the value of </w:t>
+      </w:r>
+      <w:r>
+        <w:rPr>
+          <w:rFonts w:ascii="Arial" w:hAnsi="Arial" w:cs="Arial"/>
+          <w:i/>
+          <w:iCs/>
+          <w:color w:val="000000" w:themeColor="text1"/>
+          <w:sz w:val="24"/>
+          <w:szCs w:val="24"/>
+          <w:shd w:val="clear" w:color="auto" w:fill="FFFFFF"/>
+        </w:rPr>
+        <w:t>α</w:t>
+      </w:r>
+      <w:r>
+        <w:rPr>
+          <w:rFonts w:ascii="Arial" w:hAnsi="Arial" w:cs="Arial"/>
+          <w:sz w:val="20"/>
+          <w:szCs w:val="20"/>
+          <w:lang w:val="en-US"/>
+        </w:rPr>
         <w:t xml:space="preserve"> </w:t>
       </w:r>
       <w:r>
@@ -6949,6 +7084,15 @@
           <w:szCs w:val="24"/>
           <w:lang w:val="en-US"/>
         </w:rPr>
+        <w:t xml:space="preserve">(0.05) </w:t>
+      </w:r>
+      <w:r>
+        <w:rPr>
+          <w:rFonts w:ascii="Arial" w:hAnsi="Arial" w:cs="Arial"/>
+          <w:sz w:val="24"/>
+          <w:szCs w:val="24"/>
+          <w:lang w:val="en-US"/>
+        </w:rPr>
         <w:t>to</w:t>
       </w:r>
       <w:r>
@@ -6958,7 +7102,25 @@
           <w:szCs w:val="24"/>
           <w:lang w:val="en-US"/>
         </w:rPr>
-        <w:t xml:space="preserve"> be classified as equally distributed</w:t>
+        <w:t xml:space="preserve"> be classified as </w:t>
+      </w:r>
+      <w:r>
+        <w:rPr>
+          <w:rFonts w:ascii="Arial" w:hAnsi="Arial" w:cs="Arial"/>
+          <w:sz w:val="24"/>
+          <w:szCs w:val="24"/>
+          <w:lang w:val="en-US"/>
+        </w:rPr>
+        <w:t>empirical</w:t>
+      </w:r>
+      <w:r>
+        <w:rPr>
+          <w:rFonts w:ascii="Arial" w:hAnsi="Arial" w:cs="Arial"/>
+          <w:sz w:val="24"/>
+          <w:szCs w:val="24"/>
+          <w:lang w:val="en-US"/>
+        </w:rPr>
+        <w:t>ly distributed</w:t>
       </w:r>
       <w:r>
         <w:rPr>
@@ -7316,7 +7478,16 @@
           <w:szCs w:val="24"/>
           <w:lang w:val="en-US"/>
         </w:rPr>
-        <w:t>equal distribution</w:t>
+        <w:t>empirical</w:t>
+      </w:r>
+      <w:r>
+        <w:rPr>
+          <w:rFonts w:ascii="Arial" w:hAnsi="Arial" w:cs="Arial"/>
+          <w:sz w:val="24"/>
+          <w:szCs w:val="24"/>
+          <w:lang w:val="en-US"/>
+        </w:rPr>
+        <w:t xml:space="preserve"> distribution</w:t>
       </w:r>
       <w:r>
         <w:rPr>
@@ -7587,6 +7758,15 @@
                 <w:szCs w:val="24"/>
                 <w:lang w:val="en-US"/>
               </w:rPr>
+              <w:t xml:space="preserve">Unseeded </w:t>
+            </w:r>
+            <w:r>
+              <w:rPr>
+                <w:rFonts w:ascii="Arial" w:hAnsi="Arial" w:cs="Arial"/>
+                <w:sz w:val="24"/>
+                <w:szCs w:val="24"/>
+                <w:lang w:val="en-US"/>
+              </w:rPr>
               <w:t>Rand</w:t>
             </w:r>
           </w:p>
@@ -8736,6 +8916,7 @@
                 <w:szCs w:val="24"/>
                 <w:lang w:val="en-US"/>
               </w:rPr>
+              <w:lastRenderedPageBreak/>
               <w:t>NumPy Seeded Randint</w:t>
             </w:r>
           </w:p>
@@ -8838,7 +9019,6 @@
                 <w:szCs w:val="24"/>
                 <w:lang w:val="en-US"/>
               </w:rPr>
-              <w:lastRenderedPageBreak/>
               <w:t>JavaScript Rand</w:t>
             </w:r>
           </w:p>
@@ -9609,6 +9789,595 @@
           <w:lang w:val="en-US"/>
         </w:rPr>
       </w:pPr>
+      <w:r>
+        <w:rPr>
+          <w:rFonts w:ascii="Arial" w:hAnsi="Arial" w:cs="Arial"/>
+          <w:sz w:val="24"/>
+          <w:szCs w:val="24"/>
+          <w:lang w:val="en-US"/>
+        </w:rPr>
+        <w:t xml:space="preserve"> </w:t>
+      </w:r>
+      <w:r>
+        <w:drawing>
+          <wp:inline distT="0" distB="0" distL="0" distR="0" wp14:anchorId="77619F97" wp14:editId="6365CEFE">
+            <wp:extent cx="5731510" cy="3909695"/>
+            <wp:effectExtent l="0" t="0" r="2540" b="0"/>
+            <wp:docPr id="1306898762" name="Picture 1" descr="A graph of a number of data&#10;&#10;Description automatically generated with medium confidence"/>
+            <wp:cNvGraphicFramePr>
+              <a:graphicFrameLocks xmlns:a="http://schemas.openxmlformats.org/drawingml/2006/main" noChangeAspect="1"/>
+            </wp:cNvGraphicFramePr>
+            <a:graphic xmlns:a="http://schemas.openxmlformats.org/drawingml/2006/main">
+              <a:graphicData uri="http://schemas.openxmlformats.org/drawingml/2006/picture">
+                <pic:pic xmlns:pic="http://schemas.openxmlformats.org/drawingml/2006/picture">
+                  <pic:nvPicPr>
+                    <pic:cNvPr id="1306898762" name="Picture 1" descr="A graph of a number of data&#10;&#10;Description automatically generated with medium confidence"/>
+                    <pic:cNvPicPr/>
+                  </pic:nvPicPr>
+                  <pic:blipFill>
+                    <a:blip r:embed="rId12"/>
+                    <a:stretch>
+                      <a:fillRect/>
+                    </a:stretch>
+                  </pic:blipFill>
+                  <pic:spPr>
+                    <a:xfrm>
+                      <a:off x="0" y="0"/>
+                      <a:ext cx="5731510" cy="3909695"/>
+                    </a:xfrm>
+                    <a:prstGeom prst="rect">
+                      <a:avLst/>
+                    </a:prstGeom>
+                  </pic:spPr>
+                </pic:pic>
+              </a:graphicData>
+            </a:graphic>
+          </wp:inline>
+        </w:drawing>
+      </w:r>
+    </w:p>
+    <w:p>
+      <w:pPr>
+        <w:rPr>
+          <w:rFonts w:ascii="Arial" w:hAnsi="Arial" w:cs="Arial"/>
+          <w:i/>
+          <w:iCs/>
+          <w:sz w:val="24"/>
+          <w:szCs w:val="24"/>
+          <w:lang w:val="en-US"/>
+        </w:rPr>
+      </w:pPr>
+      <w:r>
+        <w:rPr>
+          <w:rFonts w:ascii="Arial" w:hAnsi="Arial" w:cs="Arial"/>
+          <w:i/>
+          <w:iCs/>
+          <w:sz w:val="24"/>
+          <w:szCs w:val="24"/>
+          <w:lang w:val="en-US"/>
+        </w:rPr>
+        <w:t xml:space="preserve">Figure 53. </w:t>
+      </w:r>
+      <w:r>
+        <w:rPr>
+          <w:rFonts w:ascii="Arial" w:hAnsi="Arial" w:cs="Arial"/>
+          <w:i/>
+          <w:iCs/>
+          <w:sz w:val="24"/>
+          <w:szCs w:val="24"/>
+          <w:lang w:val="en-US"/>
+        </w:rPr>
+        <w:t xml:space="preserve">A Scatter Graph </w:t>
+      </w:r>
+      <w:r>
+        <w:rPr>
+          <w:rFonts w:ascii="Arial" w:hAnsi="Arial" w:cs="Arial"/>
+          <w:i/>
+          <w:iCs/>
+          <w:sz w:val="24"/>
+          <w:szCs w:val="24"/>
+          <w:lang w:val="en-US"/>
+        </w:rPr>
+        <w:t>S</w:t>
+      </w:r>
+      <w:r>
+        <w:rPr>
+          <w:rFonts w:ascii="Arial" w:hAnsi="Arial" w:cs="Arial"/>
+          <w:i/>
+          <w:iCs/>
+          <w:sz w:val="24"/>
+          <w:szCs w:val="24"/>
+          <w:lang w:val="en-US"/>
+        </w:rPr>
+        <w:t>howing the Distribution of C# Rand Data</w:t>
+      </w:r>
+    </w:p>
+    <w:p>
+      <w:pPr>
+        <w:rPr>
+          <w:rFonts w:ascii="Arial" w:hAnsi="Arial" w:cs="Arial"/>
+          <w:sz w:val="24"/>
+          <w:szCs w:val="24"/>
+          <w:lang w:val="en-US"/>
+        </w:rPr>
+      </w:pPr>
+      <w:r>
+        <w:rPr>
+          <w:rFonts w:ascii="Arial" w:hAnsi="Arial" w:cs="Arial"/>
+          <w:sz w:val="24"/>
+          <w:szCs w:val="24"/>
+          <w:lang w:val="en-US"/>
+        </w:rPr>
+        <w:t>Both the unseeded and seeded C# implementations of rand</w:t>
+      </w:r>
+      <w:r>
+        <w:rPr>
+          <w:rFonts w:ascii="Arial" w:hAnsi="Arial" w:cs="Arial"/>
+          <w:sz w:val="24"/>
+          <w:szCs w:val="24"/>
+          <w:lang w:val="en-US"/>
+        </w:rPr>
+        <w:t xml:space="preserve"> were </w:t>
+      </w:r>
+      <w:r>
+        <w:rPr>
+          <w:rFonts w:ascii="Arial" w:hAnsi="Arial" w:cs="Arial"/>
+          <w:sz w:val="24"/>
+          <w:szCs w:val="24"/>
+          <w:lang w:val="en-US"/>
+        </w:rPr>
+        <w:t xml:space="preserve">shown to have </w:t>
+      </w:r>
+      <w:r>
+        <w:rPr>
+          <w:rFonts w:ascii="Arial" w:hAnsi="Arial" w:cs="Arial"/>
+          <w:sz w:val="24"/>
+          <w:szCs w:val="24"/>
+          <w:lang w:val="en-US"/>
+        </w:rPr>
+        <w:t xml:space="preserve">an </w:t>
+      </w:r>
+      <w:r>
+        <w:rPr>
+          <w:rFonts w:ascii="Arial" w:hAnsi="Arial" w:cs="Arial"/>
+          <w:sz w:val="24"/>
+          <w:szCs w:val="24"/>
+          <w:lang w:val="en-US"/>
+        </w:rPr>
+        <w:t>empirical</w:t>
+      </w:r>
+      <w:r>
+        <w:rPr>
+          <w:rFonts w:ascii="Arial" w:hAnsi="Arial" w:cs="Arial"/>
+          <w:sz w:val="24"/>
+          <w:szCs w:val="24"/>
+          <w:lang w:val="en-US"/>
+        </w:rPr>
+        <w:t xml:space="preserve"> distribution of results</w:t>
+      </w:r>
+      <w:r>
+        <w:rPr>
+          <w:rFonts w:ascii="Arial" w:hAnsi="Arial" w:cs="Arial"/>
+          <w:sz w:val="24"/>
+          <w:szCs w:val="24"/>
+          <w:lang w:val="en-US"/>
+        </w:rPr>
+        <w:t xml:space="preserve"> while the cryptographic implementation </w:t>
+      </w:r>
+      <w:r>
+        <w:rPr>
+          <w:rFonts w:ascii="Arial" w:hAnsi="Arial" w:cs="Arial"/>
+          <w:sz w:val="24"/>
+          <w:szCs w:val="24"/>
+          <w:lang w:val="en-US"/>
+        </w:rPr>
+        <w:t xml:space="preserve">failed </w:t>
+      </w:r>
+      <w:r>
+        <w:rPr>
+          <w:rFonts w:ascii="Arial" w:hAnsi="Arial" w:cs="Arial"/>
+          <w:sz w:val="24"/>
+          <w:szCs w:val="24"/>
+          <w:lang w:val="en-US"/>
+        </w:rPr>
+        <w:t xml:space="preserve">both 1-sample and 2-sample </w:t>
+      </w:r>
+      <w:r>
+        <w:rPr>
+          <w:rFonts w:ascii="Arial" w:hAnsi="Arial" w:cs="Arial"/>
+          <w:sz w:val="24"/>
+          <w:szCs w:val="24"/>
+          <w:lang w:val="en-US"/>
+        </w:rPr>
+        <w:t xml:space="preserve">KS testing. </w:t>
+      </w:r>
+      <w:r>
+        <w:rPr>
+          <w:rFonts w:ascii="Arial" w:hAnsi="Arial" w:cs="Arial"/>
+          <w:sz w:val="24"/>
+          <w:szCs w:val="24"/>
+          <w:lang w:val="en-US"/>
+        </w:rPr>
+        <w:t xml:space="preserve"> </w:t>
+      </w:r>
+      <w:r>
+        <w:rPr>
+          <w:rFonts w:ascii="Arial" w:hAnsi="Arial" w:cs="Arial"/>
+          <w:sz w:val="24"/>
+          <w:szCs w:val="24"/>
+          <w:lang w:val="en-US"/>
+        </w:rPr>
+        <w:t xml:space="preserve">Figure 53 shows the </w:t>
+      </w:r>
+      <w:r>
+        <w:rPr>
+          <w:rFonts w:ascii="Arial" w:hAnsi="Arial" w:cs="Arial"/>
+          <w:sz w:val="24"/>
+          <w:szCs w:val="24"/>
+          <w:lang w:val="en-US"/>
+        </w:rPr>
+        <w:t>empirical distribution</w:t>
+      </w:r>
+      <w:r>
+        <w:rPr>
+          <w:rFonts w:ascii="Arial" w:hAnsi="Arial" w:cs="Arial"/>
+          <w:sz w:val="24"/>
+          <w:szCs w:val="24"/>
+          <w:lang w:val="en-US"/>
+        </w:rPr>
+        <w:t xml:space="preserve"> of all three implementations.</w:t>
+      </w:r>
+      <w:r>
+        <w:rPr>
+          <w:rFonts w:ascii="Arial" w:hAnsi="Arial" w:cs="Arial"/>
+          <w:sz w:val="24"/>
+          <w:szCs w:val="24"/>
+          <w:lang w:val="en-US"/>
+        </w:rPr>
+        <w:t xml:space="preserve"> While the unseeded and seeded implementations </w:t>
+      </w:r>
+      <w:r>
+        <w:rPr>
+          <w:rFonts w:ascii="Arial" w:hAnsi="Arial" w:cs="Arial"/>
+          <w:sz w:val="24"/>
+          <w:szCs w:val="24"/>
+          <w:lang w:val="en-US"/>
+        </w:rPr>
+        <w:t xml:space="preserve">follow an expected upwards trend </w:t>
+      </w:r>
+      <w:r>
+        <w:rPr>
+          <w:rFonts w:ascii="Arial" w:hAnsi="Arial" w:cs="Arial"/>
+          <w:sz w:val="24"/>
+          <w:szCs w:val="24"/>
+          <w:lang w:val="en-US"/>
+        </w:rPr>
+        <w:t>from 0 to 1</w:t>
+      </w:r>
+      <w:r>
+        <w:rPr>
+          <w:rFonts w:ascii="Arial" w:hAnsi="Arial" w:cs="Arial"/>
+          <w:sz w:val="24"/>
+          <w:szCs w:val="24"/>
+          <w:lang w:val="en-US"/>
+        </w:rPr>
+        <w:t xml:space="preserve">, </w:t>
+      </w:r>
+      <w:r>
+        <w:rPr>
+          <w:rFonts w:ascii="Arial" w:hAnsi="Arial" w:cs="Arial"/>
+          <w:sz w:val="24"/>
+          <w:szCs w:val="24"/>
+          <w:lang w:val="en-US"/>
+        </w:rPr>
+        <w:t xml:space="preserve">the cryptographic </w:t>
+      </w:r>
+      <w:r>
+        <w:rPr>
+          <w:rFonts w:ascii="Arial" w:hAnsi="Arial" w:cs="Arial"/>
+          <w:sz w:val="24"/>
+          <w:szCs w:val="24"/>
+          <w:lang w:val="en-US"/>
+        </w:rPr>
+        <w:t>implementation</w:t>
+      </w:r>
+      <w:r>
+        <w:rPr>
+          <w:rFonts w:ascii="Arial" w:hAnsi="Arial" w:cs="Arial"/>
+          <w:sz w:val="24"/>
+          <w:szCs w:val="24"/>
+          <w:lang w:val="en-US"/>
+        </w:rPr>
+        <w:t xml:space="preserve">, while still following an upwards trend, </w:t>
+      </w:r>
+      <w:r>
+        <w:rPr>
+          <w:rFonts w:ascii="Arial" w:hAnsi="Arial" w:cs="Arial"/>
+          <w:sz w:val="24"/>
+          <w:szCs w:val="24"/>
+          <w:lang w:val="en-US"/>
+        </w:rPr>
+        <w:t xml:space="preserve">shows </w:t>
+      </w:r>
+      <w:r>
+        <w:rPr>
+          <w:rFonts w:ascii="Arial" w:hAnsi="Arial" w:cs="Arial"/>
+          <w:sz w:val="24"/>
+          <w:szCs w:val="24"/>
+          <w:lang w:val="en-US"/>
+        </w:rPr>
+        <w:t xml:space="preserve">far less </w:t>
+      </w:r>
+      <w:r>
+        <w:rPr>
+          <w:rFonts w:ascii="Arial" w:hAnsi="Arial" w:cs="Arial"/>
+          <w:sz w:val="24"/>
+          <w:szCs w:val="24"/>
+          <w:lang w:val="en-US"/>
+        </w:rPr>
+        <w:t xml:space="preserve">distributions between </w:t>
+      </w:r>
+      <w:r>
+        <w:rPr>
+          <w:rFonts w:ascii="Arial" w:hAnsi="Arial" w:cs="Arial"/>
+          <w:sz w:val="24"/>
+          <w:szCs w:val="24"/>
+          <w:lang w:val="en-US"/>
+        </w:rPr>
+        <w:t>0.2 and 1.0</w:t>
+      </w:r>
+      <w:r>
+        <w:rPr>
+          <w:rFonts w:ascii="Arial" w:hAnsi="Arial" w:cs="Arial"/>
+          <w:sz w:val="24"/>
+          <w:szCs w:val="24"/>
+          <w:lang w:val="en-US"/>
+        </w:rPr>
+        <w:t xml:space="preserve"> on the Y axis</w:t>
+      </w:r>
+      <w:r>
+        <w:rPr>
+          <w:rFonts w:ascii="Arial" w:hAnsi="Arial" w:cs="Arial"/>
+          <w:sz w:val="24"/>
+          <w:szCs w:val="24"/>
+          <w:lang w:val="en-US"/>
+        </w:rPr>
+        <w:t>.</w:t>
+      </w:r>
+      <w:r>
+        <w:rPr>
+          <w:rFonts w:ascii="Arial" w:hAnsi="Arial" w:cs="Arial"/>
+          <w:sz w:val="24"/>
+          <w:szCs w:val="24"/>
+          <w:lang w:val="en-US"/>
+        </w:rPr>
+        <w:t xml:space="preserve"> </w:t>
+      </w:r>
+    </w:p>
+    <w:p>
+      <w:pPr>
+        <w:rPr>
+          <w:rFonts w:ascii="Arial" w:hAnsi="Arial" w:cs="Arial"/>
+          <w:sz w:val="24"/>
+          <w:szCs w:val="24"/>
+          <w:lang w:val="en-US"/>
+        </w:rPr>
+      </w:pPr>
+      <w:r>
+        <w:lastRenderedPageBreak/>
+        <w:drawing>
+          <wp:inline distT="0" distB="0" distL="0" distR="0" wp14:anchorId="6F641575" wp14:editId="06690894">
+            <wp:extent cx="5731510" cy="3909695"/>
+            <wp:effectExtent l="0" t="0" r="2540" b="0"/>
+            <wp:docPr id="2086564818" name="Picture 1" descr="A graph of a number of numbers and a number of numbers&#10;&#10;Description automatically generated with medium confidence"/>
+            <wp:cNvGraphicFramePr>
+              <a:graphicFrameLocks xmlns:a="http://schemas.openxmlformats.org/drawingml/2006/main" noChangeAspect="1"/>
+            </wp:cNvGraphicFramePr>
+            <a:graphic xmlns:a="http://schemas.openxmlformats.org/drawingml/2006/main">
+              <a:graphicData uri="http://schemas.openxmlformats.org/drawingml/2006/picture">
+                <pic:pic xmlns:pic="http://schemas.openxmlformats.org/drawingml/2006/picture">
+                  <pic:nvPicPr>
+                    <pic:cNvPr id="2086564818" name="Picture 1" descr="A graph of a number of numbers and a number of numbers&#10;&#10;Description automatically generated with medium confidence"/>
+                    <pic:cNvPicPr/>
+                  </pic:nvPicPr>
+                  <pic:blipFill>
+                    <a:blip r:embed="rId13"/>
+                    <a:stretch>
+                      <a:fillRect/>
+                    </a:stretch>
+                  </pic:blipFill>
+                  <pic:spPr>
+                    <a:xfrm>
+                      <a:off x="0" y="0"/>
+                      <a:ext cx="5731510" cy="3909695"/>
+                    </a:xfrm>
+                    <a:prstGeom prst="rect">
+                      <a:avLst/>
+                    </a:prstGeom>
+                  </pic:spPr>
+                </pic:pic>
+              </a:graphicData>
+            </a:graphic>
+          </wp:inline>
+        </w:drawing>
+      </w:r>
+    </w:p>
+    <w:p>
+      <w:pPr>
+        <w:rPr>
+          <w:rFonts w:ascii="Arial" w:hAnsi="Arial" w:cs="Arial"/>
+          <w:i/>
+          <w:iCs/>
+          <w:sz w:val="24"/>
+          <w:szCs w:val="24"/>
+          <w:lang w:val="en-US"/>
+        </w:rPr>
+      </w:pPr>
+      <w:r>
+        <w:rPr>
+          <w:rFonts w:ascii="Arial" w:hAnsi="Arial" w:cs="Arial"/>
+          <w:i/>
+          <w:iCs/>
+          <w:sz w:val="24"/>
+          <w:szCs w:val="24"/>
+          <w:lang w:val="en-US"/>
+        </w:rPr>
+        <w:t>Figure 54. A Scatter Graph Showing the Distribution of Lehmer Generator Data</w:t>
+      </w:r>
+    </w:p>
+    <w:p>
+      <w:pPr>
+        <w:rPr>
+          <w:rFonts w:ascii="Arial" w:hAnsi="Arial" w:cs="Arial"/>
+          <w:sz w:val="24"/>
+          <w:szCs w:val="24"/>
+          <w:lang w:val="en-US"/>
+        </w:rPr>
+      </w:pPr>
+      <w:r>
+        <w:rPr>
+          <w:rFonts w:ascii="Arial" w:hAnsi="Arial" w:cs="Arial"/>
+          <w:sz w:val="24"/>
+          <w:szCs w:val="24"/>
+          <w:lang w:val="en-US"/>
+        </w:rPr>
+        <w:t>By far the most successful implementations of the Lehmer Generator were</w:t>
+      </w:r>
+      <w:r>
+        <w:rPr>
+          <w:rFonts w:ascii="Arial" w:hAnsi="Arial" w:cs="Arial"/>
+          <w:sz w:val="24"/>
+          <w:szCs w:val="24"/>
+          <w:lang w:val="en-US"/>
+        </w:rPr>
+        <w:t xml:space="preserve"> versions 1 and 2 of the Real based </w:t>
+      </w:r>
+      <w:r>
+        <w:rPr>
+          <w:rFonts w:ascii="Arial" w:hAnsi="Arial" w:cs="Arial"/>
+          <w:sz w:val="24"/>
+          <w:szCs w:val="24"/>
+          <w:lang w:val="en-US"/>
+        </w:rPr>
+        <w:t>generators</w:t>
+      </w:r>
+      <w:r>
+        <w:rPr>
+          <w:rFonts w:ascii="Arial" w:hAnsi="Arial" w:cs="Arial"/>
+          <w:sz w:val="24"/>
+          <w:szCs w:val="24"/>
+          <w:lang w:val="en-US"/>
+        </w:rPr>
+        <w:t xml:space="preserve"> which </w:t>
+      </w:r>
+      <w:r>
+        <w:rPr>
+          <w:rFonts w:ascii="Arial" w:hAnsi="Arial" w:cs="Arial"/>
+          <w:sz w:val="24"/>
+          <w:szCs w:val="24"/>
+          <w:lang w:val="en-US"/>
+        </w:rPr>
+        <w:t>passed both the 1-sample and 2-sample KS tests.</w:t>
+      </w:r>
+      <w:r>
+        <w:rPr>
+          <w:rFonts w:ascii="Arial" w:hAnsi="Arial" w:cs="Arial"/>
+          <w:sz w:val="24"/>
+          <w:szCs w:val="24"/>
+          <w:lang w:val="en-US"/>
+        </w:rPr>
+        <w:t xml:space="preserve"> Although able to pass the 1-sample tests, </w:t>
+      </w:r>
+      <w:r>
+        <w:rPr>
+          <w:rFonts w:ascii="Arial" w:hAnsi="Arial" w:cs="Arial"/>
+          <w:sz w:val="24"/>
+          <w:szCs w:val="24"/>
+          <w:lang w:val="en-US"/>
+        </w:rPr>
+        <w:t>version 1 and 2 of the Integer based generators</w:t>
+      </w:r>
+      <w:r>
+        <w:rPr>
+          <w:rFonts w:ascii="Arial" w:hAnsi="Arial" w:cs="Arial"/>
+          <w:sz w:val="24"/>
+          <w:szCs w:val="24"/>
+          <w:lang w:val="en-US"/>
+        </w:rPr>
+        <w:t xml:space="preserve"> </w:t>
+      </w:r>
+      <w:r>
+        <w:rPr>
+          <w:rFonts w:ascii="Arial" w:hAnsi="Arial" w:cs="Arial"/>
+          <w:sz w:val="24"/>
+          <w:szCs w:val="24"/>
+          <w:lang w:val="en-US"/>
+        </w:rPr>
+        <w:t xml:space="preserve">failed the </w:t>
+      </w:r>
+      <w:r>
+        <w:rPr>
+          <w:rFonts w:ascii="Arial" w:hAnsi="Arial" w:cs="Arial"/>
+          <w:sz w:val="24"/>
+          <w:szCs w:val="24"/>
+          <w:lang w:val="en-US"/>
+        </w:rPr>
+        <w:t>2-sample tests.</w:t>
+      </w:r>
+      <w:r>
+        <w:rPr>
+          <w:rFonts w:ascii="Arial" w:hAnsi="Arial" w:cs="Arial"/>
+          <w:sz w:val="24"/>
+          <w:szCs w:val="24"/>
+          <w:lang w:val="en-US"/>
+        </w:rPr>
+        <w:t xml:space="preserve"> The reason for this can be seen in figure 54, which shows the Real implementations following the expected </w:t>
+      </w:r>
+      <w:r>
+        <w:rPr>
+          <w:rFonts w:ascii="Arial" w:hAnsi="Arial" w:cs="Arial"/>
+          <w:sz w:val="24"/>
+          <w:szCs w:val="24"/>
+          <w:lang w:val="en-US"/>
+        </w:rPr>
+        <w:t>upwards trend</w:t>
+      </w:r>
+      <w:r>
+        <w:rPr>
+          <w:rFonts w:ascii="Arial" w:hAnsi="Arial" w:cs="Arial"/>
+          <w:sz w:val="24"/>
+          <w:szCs w:val="24"/>
+          <w:lang w:val="en-US"/>
+        </w:rPr>
+        <w:t xml:space="preserve"> seen in figure 53 while the Integer </w:t>
+      </w:r>
+      <w:r>
+        <w:rPr>
+          <w:rFonts w:ascii="Arial" w:hAnsi="Arial" w:cs="Arial"/>
+          <w:sz w:val="24"/>
+          <w:szCs w:val="24"/>
+          <w:lang w:val="en-US"/>
+        </w:rPr>
+        <w:t xml:space="preserve">version 1 begins around 0.4 instead of 0 and </w:t>
+      </w:r>
+      <w:r>
+        <w:rPr>
+          <w:rFonts w:ascii="Arial" w:hAnsi="Arial" w:cs="Arial"/>
+          <w:sz w:val="24"/>
+          <w:szCs w:val="24"/>
+          <w:lang w:val="en-US"/>
+        </w:rPr>
+        <w:t xml:space="preserve">Integer version 2 </w:t>
+      </w:r>
+      <w:r>
+        <w:rPr>
+          <w:rFonts w:ascii="Arial" w:hAnsi="Arial" w:cs="Arial"/>
+          <w:sz w:val="24"/>
+          <w:szCs w:val="24"/>
+          <w:lang w:val="en-US"/>
+        </w:rPr>
+        <w:t>shows almost no upwards trend at all.</w:t>
+      </w:r>
     </w:p>
     <w:sectPr>
       <w:pgSz w:w="11906" w:h="16838"/>

</xml_diff>

<commit_message>
Detailed analysis of Python and JavaScript KS tests
</commit_message>
<xml_diff>
--- a/Report/Data Analysis.docx
+++ b/Report/Data Analysis.docx
@@ -9782,6 +9782,7 @@
     </w:p>
     <w:p>
       <w:pPr>
+        <w:jc w:val="center"/>
         <w:rPr>
           <w:rFonts w:ascii="Arial" w:hAnsi="Arial" w:cs="Arial"/>
           <w:sz w:val="24"/>
@@ -9790,19 +9791,10 @@
         </w:rPr>
       </w:pPr>
       <w:r>
-        <w:rPr>
-          <w:rFonts w:ascii="Arial" w:hAnsi="Arial" w:cs="Arial"/>
-          <w:sz w:val="24"/>
-          <w:szCs w:val="24"/>
-          <w:lang w:val="en-US"/>
-        </w:rPr>
-        <w:t xml:space="preserve"> </w:t>
-      </w:r>
-      <w:r>
         <w:drawing>
-          <wp:inline distT="0" distB="0" distL="0" distR="0" wp14:anchorId="77619F97" wp14:editId="6365CEFE">
-            <wp:extent cx="5731510" cy="3909695"/>
-            <wp:effectExtent l="0" t="0" r="2540" b="0"/>
+          <wp:inline distT="0" distB="0" distL="0" distR="0" wp14:anchorId="77619F97" wp14:editId="0F233293">
+            <wp:extent cx="4755600" cy="3240000"/>
+            <wp:effectExtent l="0" t="0" r="6985" b="0"/>
             <wp:docPr id="1306898762" name="Picture 1" descr="A graph of a number of data&#10;&#10;Description automatically generated with medium confidence"/>
             <wp:cNvGraphicFramePr>
               <a:graphicFrameLocks xmlns:a="http://schemas.openxmlformats.org/drawingml/2006/main" noChangeAspect="1"/>
@@ -9823,7 +9815,7 @@
                   <pic:spPr>
                     <a:xfrm>
                       <a:off x="0" y="0"/>
-                      <a:ext cx="5731510" cy="3909695"/>
+                      <a:ext cx="4755600" cy="3240000"/>
                     </a:xfrm>
                     <a:prstGeom prst="rect">
                       <a:avLst/>
@@ -10156,6 +10148,7 @@
     </w:p>
     <w:p>
       <w:pPr>
+        <w:jc w:val="center"/>
         <w:rPr>
           <w:rFonts w:ascii="Arial" w:hAnsi="Arial" w:cs="Arial"/>
           <w:sz w:val="24"/>
@@ -10166,9 +10159,9 @@
       <w:r>
         <w:lastRenderedPageBreak/>
         <w:drawing>
-          <wp:inline distT="0" distB="0" distL="0" distR="0" wp14:anchorId="6F641575" wp14:editId="06690894">
-            <wp:extent cx="5731510" cy="3909695"/>
-            <wp:effectExtent l="0" t="0" r="2540" b="0"/>
+          <wp:inline distT="0" distB="0" distL="0" distR="0" wp14:anchorId="6F641575" wp14:editId="4E7DD4AC">
+            <wp:extent cx="4748400" cy="3240000"/>
+            <wp:effectExtent l="0" t="0" r="0" b="0"/>
             <wp:docPr id="2086564818" name="Picture 1" descr="A graph of a number of numbers and a number of numbers&#10;&#10;Description automatically generated with medium confidence"/>
             <wp:cNvGraphicFramePr>
               <a:graphicFrameLocks xmlns:a="http://schemas.openxmlformats.org/drawingml/2006/main" noChangeAspect="1"/>
@@ -10189,7 +10182,7 @@
                   <pic:spPr>
                     <a:xfrm>
                       <a:off x="0" y="0"/>
-                      <a:ext cx="5731510" cy="3909695"/>
+                      <a:ext cx="4748400" cy="3240000"/>
                     </a:xfrm>
                     <a:prstGeom prst="rect">
                       <a:avLst/>
@@ -10377,6 +10370,549 @@
           <w:lang w:val="en-US"/>
         </w:rPr>
         <w:t>shows almost no upwards trend at all.</w:t>
+      </w:r>
+    </w:p>
+    <w:p>
+      <w:pPr>
+        <w:jc w:val="center"/>
+        <w:rPr>
+          <w:rFonts w:ascii="Arial" w:hAnsi="Arial" w:cs="Arial"/>
+          <w:sz w:val="24"/>
+          <w:szCs w:val="24"/>
+          <w:lang w:val="en-US"/>
+        </w:rPr>
+      </w:pPr>
+      <w:r>
+        <w:drawing>
+          <wp:inline distT="0" distB="0" distL="0" distR="0" wp14:anchorId="6DE934FD" wp14:editId="6DF75051">
+            <wp:extent cx="4748400" cy="3240000"/>
+            <wp:effectExtent l="0" t="0" r="0" b="0"/>
+            <wp:docPr id="443366587" name="Picture 1" descr="A graph of a number of data&#10;&#10;Description automatically generated with medium confidence"/>
+            <wp:cNvGraphicFramePr>
+              <a:graphicFrameLocks xmlns:a="http://schemas.openxmlformats.org/drawingml/2006/main" noChangeAspect="1"/>
+            </wp:cNvGraphicFramePr>
+            <a:graphic xmlns:a="http://schemas.openxmlformats.org/drawingml/2006/main">
+              <a:graphicData uri="http://schemas.openxmlformats.org/drawingml/2006/picture">
+                <pic:pic xmlns:pic="http://schemas.openxmlformats.org/drawingml/2006/picture">
+                  <pic:nvPicPr>
+                    <pic:cNvPr id="443366587" name="Picture 1" descr="A graph of a number of data&#10;&#10;Description automatically generated with medium confidence"/>
+                    <pic:cNvPicPr/>
+                  </pic:nvPicPr>
+                  <pic:blipFill>
+                    <a:blip r:embed="rId14"/>
+                    <a:stretch>
+                      <a:fillRect/>
+                    </a:stretch>
+                  </pic:blipFill>
+                  <pic:spPr>
+                    <a:xfrm>
+                      <a:off x="0" y="0"/>
+                      <a:ext cx="4748400" cy="3240000"/>
+                    </a:xfrm>
+                    <a:prstGeom prst="rect">
+                      <a:avLst/>
+                    </a:prstGeom>
+                  </pic:spPr>
+                </pic:pic>
+              </a:graphicData>
+            </a:graphic>
+          </wp:inline>
+        </w:drawing>
+      </w:r>
+    </w:p>
+    <w:p>
+      <w:pPr>
+        <w:rPr>
+          <w:rFonts w:ascii="Arial" w:hAnsi="Arial" w:cs="Arial"/>
+          <w:i/>
+          <w:iCs/>
+          <w:sz w:val="24"/>
+          <w:szCs w:val="24"/>
+          <w:lang w:val="en-US"/>
+        </w:rPr>
+      </w:pPr>
+      <w:r>
+        <w:rPr>
+          <w:rFonts w:ascii="Arial" w:hAnsi="Arial" w:cs="Arial"/>
+          <w:i/>
+          <w:iCs/>
+          <w:sz w:val="24"/>
+          <w:szCs w:val="24"/>
+          <w:lang w:val="en-US"/>
+        </w:rPr>
+        <w:t>Figure 5</w:t>
+      </w:r>
+      <w:r>
+        <w:rPr>
+          <w:rFonts w:ascii="Arial" w:hAnsi="Arial" w:cs="Arial"/>
+          <w:i/>
+          <w:iCs/>
+          <w:sz w:val="24"/>
+          <w:szCs w:val="24"/>
+          <w:lang w:val="en-US"/>
+        </w:rPr>
+        <w:t>5. A Scatter Graph Showing the Distribution of Python Rand Data</w:t>
+      </w:r>
+    </w:p>
+    <w:p>
+      <w:pPr>
+        <w:rPr>
+          <w:rFonts w:ascii="Arial" w:hAnsi="Arial" w:cs="Arial"/>
+          <w:sz w:val="24"/>
+          <w:szCs w:val="24"/>
+          <w:lang w:val="en-US"/>
+        </w:rPr>
+      </w:pPr>
+      <w:r>
+        <w:rPr>
+          <w:rFonts w:ascii="Arial" w:hAnsi="Arial" w:cs="Arial"/>
+          <w:sz w:val="24"/>
+          <w:szCs w:val="24"/>
+          <w:lang w:val="en-US"/>
+        </w:rPr>
+        <w:lastRenderedPageBreak/>
+        <w:t>The</w:t>
+      </w:r>
+      <w:r>
+        <w:rPr>
+          <w:rFonts w:ascii="Arial" w:hAnsi="Arial" w:cs="Arial"/>
+          <w:sz w:val="24"/>
+          <w:szCs w:val="24"/>
+          <w:lang w:val="en-US"/>
+        </w:rPr>
+        <w:t xml:space="preserve"> integer </w:t>
+      </w:r>
+      <w:r>
+        <w:rPr>
+          <w:rFonts w:ascii="Arial" w:hAnsi="Arial" w:cs="Arial"/>
+          <w:sz w:val="24"/>
+          <w:szCs w:val="24"/>
+          <w:lang w:val="en-US"/>
+        </w:rPr>
+        <w:t xml:space="preserve">sequence </w:t>
+      </w:r>
+      <w:r>
+        <w:rPr>
+          <w:rFonts w:ascii="Arial" w:hAnsi="Arial" w:cs="Arial"/>
+          <w:sz w:val="24"/>
+          <w:szCs w:val="24"/>
+          <w:lang w:val="en-US"/>
+        </w:rPr>
+        <w:t xml:space="preserve">Randint </w:t>
+      </w:r>
+      <w:r>
+        <w:rPr>
+          <w:rFonts w:ascii="Arial" w:hAnsi="Arial" w:cs="Arial"/>
+          <w:sz w:val="24"/>
+          <w:szCs w:val="24"/>
+          <w:lang w:val="en-US"/>
+        </w:rPr>
+        <w:t xml:space="preserve">generators within Python </w:t>
+      </w:r>
+      <w:r>
+        <w:rPr>
+          <w:rFonts w:ascii="Arial" w:hAnsi="Arial" w:cs="Arial"/>
+          <w:sz w:val="24"/>
+          <w:szCs w:val="24"/>
+          <w:lang w:val="en-US"/>
+        </w:rPr>
+        <w:t xml:space="preserve">and NumPy </w:t>
+      </w:r>
+      <w:r>
+        <w:rPr>
+          <w:rFonts w:ascii="Arial" w:hAnsi="Arial" w:cs="Arial"/>
+          <w:sz w:val="24"/>
+          <w:szCs w:val="24"/>
+          <w:lang w:val="en-US"/>
+        </w:rPr>
+        <w:t xml:space="preserve">performed better than the </w:t>
+      </w:r>
+      <w:r>
+        <w:rPr>
+          <w:rFonts w:ascii="Arial" w:hAnsi="Arial" w:cs="Arial"/>
+          <w:sz w:val="24"/>
+          <w:szCs w:val="24"/>
+          <w:lang w:val="en-US"/>
+        </w:rPr>
+        <w:t>real/decimal sequence</w:t>
+      </w:r>
+      <w:r>
+        <w:rPr>
+          <w:rFonts w:ascii="Arial" w:hAnsi="Arial" w:cs="Arial"/>
+          <w:sz w:val="24"/>
+          <w:szCs w:val="24"/>
+          <w:lang w:val="en-US"/>
+        </w:rPr>
+        <w:t xml:space="preserve"> Random generators, with all three of the Randint functions </w:t>
+      </w:r>
+      <w:r>
+        <w:rPr>
+          <w:rFonts w:ascii="Arial" w:hAnsi="Arial" w:cs="Arial"/>
+          <w:sz w:val="24"/>
+          <w:szCs w:val="24"/>
+          <w:lang w:val="en-US"/>
+        </w:rPr>
+        <w:t xml:space="preserve">passing </w:t>
+      </w:r>
+      <w:r>
+        <w:rPr>
+          <w:rFonts w:ascii="Arial" w:hAnsi="Arial" w:cs="Arial"/>
+          <w:sz w:val="24"/>
+          <w:szCs w:val="24"/>
+          <w:lang w:val="en-US"/>
+        </w:rPr>
+        <w:t xml:space="preserve">the </w:t>
+      </w:r>
+      <w:r>
+        <w:rPr>
+          <w:rFonts w:ascii="Arial" w:hAnsi="Arial" w:cs="Arial"/>
+          <w:sz w:val="24"/>
+          <w:szCs w:val="24"/>
+          <w:lang w:val="en-US"/>
+        </w:rPr>
+        <w:t xml:space="preserve">1-sample and 2-sample </w:t>
+      </w:r>
+      <w:r>
+        <w:rPr>
+          <w:rFonts w:ascii="Arial" w:hAnsi="Arial" w:cs="Arial"/>
+          <w:sz w:val="24"/>
+          <w:szCs w:val="24"/>
+          <w:lang w:val="en-US"/>
+        </w:rPr>
+        <w:t xml:space="preserve">KS tests. </w:t>
+      </w:r>
+      <w:r>
+        <w:rPr>
+          <w:rFonts w:ascii="Arial" w:hAnsi="Arial" w:cs="Arial"/>
+          <w:sz w:val="24"/>
+          <w:szCs w:val="24"/>
+          <w:lang w:val="en-US"/>
+        </w:rPr>
+        <w:t xml:space="preserve">Although they failed the </w:t>
+      </w:r>
+      <w:r>
+        <w:rPr>
+          <w:rFonts w:ascii="Arial" w:hAnsi="Arial" w:cs="Arial"/>
+          <w:sz w:val="24"/>
+          <w:szCs w:val="24"/>
+          <w:lang w:val="en-US"/>
+        </w:rPr>
+        <w:t xml:space="preserve">1-sample test, the </w:t>
+      </w:r>
+      <w:r>
+        <w:rPr>
+          <w:rFonts w:ascii="Arial" w:hAnsi="Arial" w:cs="Arial"/>
+          <w:sz w:val="24"/>
+          <w:szCs w:val="24"/>
+          <w:lang w:val="en-US"/>
+        </w:rPr>
+        <w:t xml:space="preserve">unseeded and seeded Random functions </w:t>
+      </w:r>
+      <w:r>
+        <w:rPr>
+          <w:rFonts w:ascii="Arial" w:hAnsi="Arial" w:cs="Arial"/>
+          <w:sz w:val="24"/>
+          <w:szCs w:val="24"/>
+          <w:lang w:val="en-US"/>
+        </w:rPr>
+        <w:t>did pass the 2-sample test</w:t>
+      </w:r>
+      <w:r>
+        <w:rPr>
+          <w:rFonts w:ascii="Arial" w:hAnsi="Arial" w:cs="Arial"/>
+          <w:sz w:val="24"/>
+          <w:szCs w:val="24"/>
+          <w:lang w:val="en-US"/>
+        </w:rPr>
+        <w:t xml:space="preserve"> and as shown in figure 55 all five of the Python implementations </w:t>
+      </w:r>
+      <w:r>
+        <w:rPr>
+          <w:rFonts w:ascii="Arial" w:hAnsi="Arial" w:cs="Arial"/>
+          <w:sz w:val="24"/>
+          <w:szCs w:val="24"/>
+          <w:lang w:val="en-US"/>
+        </w:rPr>
+        <w:t>showed an empirical distribution.</w:t>
+      </w:r>
+    </w:p>
+    <w:p>
+      <w:pPr>
+        <w:jc w:val="center"/>
+        <w:rPr>
+          <w:rFonts w:ascii="Arial" w:hAnsi="Arial" w:cs="Arial"/>
+          <w:sz w:val="24"/>
+          <w:szCs w:val="24"/>
+          <w:lang w:val="en-US"/>
+        </w:rPr>
+      </w:pPr>
+      <w:r>
+        <w:drawing>
+          <wp:inline distT="0" distB="0" distL="0" distR="0" wp14:anchorId="36C15A3C" wp14:editId="653E9126">
+            <wp:extent cx="4748400" cy="3240000"/>
+            <wp:effectExtent l="0" t="0" r="0" b="0"/>
+            <wp:docPr id="67529262" name="Picture 1" descr="A graph with blue dots&#10;&#10;Description automatically generated"/>
+            <wp:cNvGraphicFramePr>
+              <a:graphicFrameLocks xmlns:a="http://schemas.openxmlformats.org/drawingml/2006/main" noChangeAspect="1"/>
+            </wp:cNvGraphicFramePr>
+            <a:graphic xmlns:a="http://schemas.openxmlformats.org/drawingml/2006/main">
+              <a:graphicData uri="http://schemas.openxmlformats.org/drawingml/2006/picture">
+                <pic:pic xmlns:pic="http://schemas.openxmlformats.org/drawingml/2006/picture">
+                  <pic:nvPicPr>
+                    <pic:cNvPr id="67529262" name="Picture 1" descr="A graph with blue dots&#10;&#10;Description automatically generated"/>
+                    <pic:cNvPicPr/>
+                  </pic:nvPicPr>
+                  <pic:blipFill>
+                    <a:blip r:embed="rId15"/>
+                    <a:stretch>
+                      <a:fillRect/>
+                    </a:stretch>
+                  </pic:blipFill>
+                  <pic:spPr>
+                    <a:xfrm>
+                      <a:off x="0" y="0"/>
+                      <a:ext cx="4748400" cy="3240000"/>
+                    </a:xfrm>
+                    <a:prstGeom prst="rect">
+                      <a:avLst/>
+                    </a:prstGeom>
+                  </pic:spPr>
+                </pic:pic>
+              </a:graphicData>
+            </a:graphic>
+          </wp:inline>
+        </w:drawing>
+      </w:r>
+    </w:p>
+    <w:p>
+      <w:pPr>
+        <w:rPr>
+          <w:rFonts w:ascii="Arial" w:hAnsi="Arial" w:cs="Arial"/>
+          <w:i/>
+          <w:iCs/>
+          <w:sz w:val="24"/>
+          <w:szCs w:val="24"/>
+          <w:lang w:val="en-US"/>
+        </w:rPr>
+      </w:pPr>
+      <w:r>
+        <w:rPr>
+          <w:rFonts w:ascii="Arial" w:hAnsi="Arial" w:cs="Arial"/>
+          <w:i/>
+          <w:iCs/>
+          <w:sz w:val="24"/>
+          <w:szCs w:val="24"/>
+          <w:lang w:val="en-US"/>
+        </w:rPr>
+        <w:t>Figure 56. A Scatter Graph Showing the Distribution of JavaScript Rand Data</w:t>
+      </w:r>
+    </w:p>
+    <w:p>
+      <w:pPr>
+        <w:rPr>
+          <w:rFonts w:ascii="Arial" w:hAnsi="Arial" w:cs="Arial"/>
+          <w:sz w:val="24"/>
+          <w:szCs w:val="24"/>
+          <w:lang w:val="en-US"/>
+        </w:rPr>
+      </w:pPr>
+      <w:r>
+        <w:rPr>
+          <w:rFonts w:ascii="Arial" w:hAnsi="Arial" w:cs="Arial"/>
+          <w:sz w:val="24"/>
+          <w:szCs w:val="24"/>
+          <w:lang w:val="en-US"/>
+        </w:rPr>
+        <w:t xml:space="preserve">The JavaScript </w:t>
+      </w:r>
+      <w:r>
+        <w:rPr>
+          <w:rFonts w:ascii="Arial" w:hAnsi="Arial" w:cs="Arial"/>
+          <w:sz w:val="24"/>
+          <w:szCs w:val="24"/>
+          <w:lang w:val="en-US"/>
+        </w:rPr>
+        <w:t xml:space="preserve">dataset </w:t>
+      </w:r>
+      <w:r>
+        <w:rPr>
+          <w:rFonts w:ascii="Arial" w:hAnsi="Arial" w:cs="Arial"/>
+          <w:sz w:val="24"/>
+          <w:szCs w:val="24"/>
+          <w:lang w:val="en-US"/>
+        </w:rPr>
+        <w:t>passed the 1-sample KS test</w:t>
+      </w:r>
+      <w:r>
+        <w:rPr>
+          <w:rFonts w:ascii="Arial" w:hAnsi="Arial" w:cs="Arial"/>
+          <w:sz w:val="24"/>
+          <w:szCs w:val="24"/>
+          <w:lang w:val="en-US"/>
+        </w:rPr>
+        <w:t xml:space="preserve"> although was unable to perform the 2-sample test due to lack of </w:t>
+      </w:r>
+      <w:r>
+        <w:rPr>
+          <w:rFonts w:ascii="Arial" w:hAnsi="Arial" w:cs="Arial"/>
+          <w:sz w:val="24"/>
+          <w:szCs w:val="24"/>
+          <w:lang w:val="en-US"/>
+        </w:rPr>
+        <w:t xml:space="preserve">alternate implementations available </w:t>
+      </w:r>
+      <w:r>
+        <w:rPr>
+          <w:rFonts w:ascii="Arial" w:hAnsi="Arial" w:cs="Arial"/>
+          <w:sz w:val="24"/>
+          <w:szCs w:val="24"/>
+          <w:lang w:val="en-US"/>
+        </w:rPr>
+        <w:t>with</w:t>
+      </w:r>
+      <w:r>
+        <w:rPr>
+          <w:rFonts w:ascii="Arial" w:hAnsi="Arial" w:cs="Arial"/>
+          <w:sz w:val="24"/>
+          <w:szCs w:val="24"/>
+          <w:lang w:val="en-US"/>
+        </w:rPr>
+        <w:t>in</w:t>
+      </w:r>
+      <w:r>
+        <w:rPr>
+          <w:rFonts w:ascii="Arial" w:hAnsi="Arial" w:cs="Arial"/>
+          <w:sz w:val="24"/>
+          <w:szCs w:val="24"/>
+          <w:lang w:val="en-US"/>
+        </w:rPr>
+        <w:t xml:space="preserve"> the language</w:t>
+      </w:r>
+      <w:r>
+        <w:rPr>
+          <w:rFonts w:ascii="Arial" w:hAnsi="Arial" w:cs="Arial"/>
+          <w:sz w:val="24"/>
+          <w:szCs w:val="24"/>
+          <w:lang w:val="en-US"/>
+        </w:rPr>
+        <w:t>.</w:t>
+      </w:r>
+      <w:r>
+        <w:rPr>
+          <w:rFonts w:ascii="Arial" w:hAnsi="Arial" w:cs="Arial"/>
+          <w:sz w:val="24"/>
+          <w:szCs w:val="24"/>
+          <w:lang w:val="en-US"/>
+        </w:rPr>
+        <w:t xml:space="preserve"> </w:t>
+      </w:r>
+      <w:r>
+        <w:rPr>
+          <w:rFonts w:ascii="Arial" w:hAnsi="Arial" w:cs="Arial"/>
+          <w:sz w:val="24"/>
+          <w:szCs w:val="24"/>
+          <w:lang w:val="en-US"/>
+        </w:rPr>
+        <w:t xml:space="preserve">Figure 56 shows the distribution of the JavaScript data which followed the expected </w:t>
+      </w:r>
+      <w:r>
+        <w:rPr>
+          <w:rFonts w:ascii="Arial" w:hAnsi="Arial" w:cs="Arial"/>
+          <w:sz w:val="24"/>
+          <w:szCs w:val="24"/>
+          <w:lang w:val="en-US"/>
+        </w:rPr>
+        <w:t>trend</w:t>
+      </w:r>
+      <w:r>
+        <w:rPr>
+          <w:rFonts w:ascii="Arial" w:hAnsi="Arial" w:cs="Arial"/>
+          <w:sz w:val="24"/>
+          <w:szCs w:val="24"/>
+          <w:lang w:val="en-US"/>
+        </w:rPr>
+        <w:t>.</w:t>
+      </w:r>
+      <w:r>
+        <w:rPr>
+          <w:rFonts w:ascii="Arial" w:hAnsi="Arial" w:cs="Arial"/>
+          <w:sz w:val="24"/>
+          <w:szCs w:val="24"/>
+          <w:lang w:val="en-US"/>
+        </w:rPr>
+        <w:t xml:space="preserve"> </w:t>
+      </w:r>
+      <w:r>
+        <w:rPr>
+          <w:rFonts w:ascii="Arial" w:hAnsi="Arial" w:cs="Arial"/>
+          <w:sz w:val="24"/>
+          <w:szCs w:val="24"/>
+          <w:lang w:val="en-US"/>
+        </w:rPr>
+        <w:t>Th</w:t>
+      </w:r>
+      <w:r>
+        <w:rPr>
+          <w:rFonts w:ascii="Arial" w:hAnsi="Arial" w:cs="Arial"/>
+          <w:sz w:val="24"/>
+          <w:szCs w:val="24"/>
+          <w:lang w:val="en-US"/>
+        </w:rPr>
+        <w:t>e empirical distribution s</w:t>
+      </w:r>
+      <w:r>
+        <w:rPr>
+          <w:rFonts w:ascii="Arial" w:hAnsi="Arial" w:cs="Arial"/>
+          <w:sz w:val="24"/>
+          <w:szCs w:val="24"/>
+          <w:lang w:val="en-US"/>
+        </w:rPr>
+        <w:t>hown</w:t>
+      </w:r>
+      <w:r>
+        <w:rPr>
+          <w:rFonts w:ascii="Arial" w:hAnsi="Arial" w:cs="Arial"/>
+          <w:sz w:val="24"/>
+          <w:szCs w:val="24"/>
+          <w:lang w:val="en-US"/>
+        </w:rPr>
+        <w:t xml:space="preserve">, in addition to the results of the coin simulation data, helps to </w:t>
+      </w:r>
+      <w:r>
+        <w:rPr>
+          <w:rFonts w:ascii="Arial" w:hAnsi="Arial" w:cs="Arial"/>
+          <w:sz w:val="24"/>
+          <w:szCs w:val="24"/>
+          <w:lang w:val="en-US"/>
+        </w:rPr>
+        <w:t>confirm</w:t>
+      </w:r>
+      <w:r>
+        <w:rPr>
+          <w:rFonts w:ascii="Arial" w:hAnsi="Arial" w:cs="Arial"/>
+          <w:sz w:val="24"/>
+          <w:szCs w:val="24"/>
+          <w:lang w:val="en-US"/>
+        </w:rPr>
+        <w:t xml:space="preserve"> the potential validity of the JavaScript implementation despite its original poorer performance </w:t>
+      </w:r>
+      <w:r>
+        <w:rPr>
+          <w:rFonts w:ascii="Arial" w:hAnsi="Arial" w:cs="Arial"/>
+          <w:sz w:val="24"/>
+          <w:szCs w:val="24"/>
+          <w:lang w:val="en-US"/>
+        </w:rPr>
+        <w:t xml:space="preserve">when </w:t>
+      </w:r>
+      <w:r>
+        <w:rPr>
+          <w:rFonts w:ascii="Arial" w:hAnsi="Arial" w:cs="Arial"/>
+          <w:sz w:val="24"/>
+          <w:szCs w:val="24"/>
+          <w:lang w:val="en-US"/>
+        </w:rPr>
+        <w:t>simulating dice rolls.</w:t>
       </w:r>
     </w:p>
     <w:sectPr>

</xml_diff>

<commit_message>
Detailed analysis of Middle Square and Rand.org KS tests
</commit_message>
<xml_diff>
--- a/Report/Data Analysis.docx
+++ b/Report/Data Analysis.docx
@@ -10913,6 +10913,552 @@
           <w:lang w:val="en-US"/>
         </w:rPr>
         <w:t>simulating dice rolls.</w:t>
+      </w:r>
+    </w:p>
+    <w:p>
+      <w:pPr>
+        <w:jc w:val="center"/>
+        <w:rPr>
+          <w:rFonts w:ascii="Arial" w:hAnsi="Arial" w:cs="Arial"/>
+          <w:sz w:val="24"/>
+          <w:szCs w:val="24"/>
+          <w:lang w:val="en-US"/>
+        </w:rPr>
+      </w:pPr>
+      <w:r>
+        <w:lastRenderedPageBreak/>
+        <w:drawing>
+          <wp:inline distT="0" distB="0" distL="0" distR="0" wp14:anchorId="028990B3" wp14:editId="791C2457">
+            <wp:extent cx="4748400" cy="3240000"/>
+            <wp:effectExtent l="0" t="0" r="0" b="0"/>
+            <wp:docPr id="858039057" name="Picture 1" descr="A graph with blue dots and white text&#10;&#10;Description automatically generated"/>
+            <wp:cNvGraphicFramePr>
+              <a:graphicFrameLocks xmlns:a="http://schemas.openxmlformats.org/drawingml/2006/main" noChangeAspect="1"/>
+            </wp:cNvGraphicFramePr>
+            <a:graphic xmlns:a="http://schemas.openxmlformats.org/drawingml/2006/main">
+              <a:graphicData uri="http://schemas.openxmlformats.org/drawingml/2006/picture">
+                <pic:pic xmlns:pic="http://schemas.openxmlformats.org/drawingml/2006/picture">
+                  <pic:nvPicPr>
+                    <pic:cNvPr id="858039057" name="Picture 1" descr="A graph with blue dots and white text&#10;&#10;Description automatically generated"/>
+                    <pic:cNvPicPr/>
+                  </pic:nvPicPr>
+                  <pic:blipFill>
+                    <a:blip r:embed="rId16"/>
+                    <a:stretch>
+                      <a:fillRect/>
+                    </a:stretch>
+                  </pic:blipFill>
+                  <pic:spPr>
+                    <a:xfrm>
+                      <a:off x="0" y="0"/>
+                      <a:ext cx="4748400" cy="3240000"/>
+                    </a:xfrm>
+                    <a:prstGeom prst="rect">
+                      <a:avLst/>
+                    </a:prstGeom>
+                  </pic:spPr>
+                </pic:pic>
+              </a:graphicData>
+            </a:graphic>
+          </wp:inline>
+        </w:drawing>
+      </w:r>
+    </w:p>
+    <w:p>
+      <w:pPr>
+        <w:rPr>
+          <w:rFonts w:ascii="Arial" w:hAnsi="Arial" w:cs="Arial"/>
+          <w:i/>
+          <w:iCs/>
+          <w:sz w:val="24"/>
+          <w:szCs w:val="24"/>
+          <w:lang w:val="en-US"/>
+        </w:rPr>
+      </w:pPr>
+      <w:r>
+        <w:rPr>
+          <w:rFonts w:ascii="Arial" w:hAnsi="Arial" w:cs="Arial"/>
+          <w:i/>
+          <w:iCs/>
+          <w:sz w:val="24"/>
+          <w:szCs w:val="24"/>
+          <w:lang w:val="en-US"/>
+        </w:rPr>
+        <w:t>Figure 57. A Scatter Graph Showing the Distribution of Middle Square Method Data</w:t>
+      </w:r>
+    </w:p>
+    <w:p>
+      <w:pPr>
+        <w:rPr>
+          <w:rFonts w:ascii="Arial" w:hAnsi="Arial" w:cs="Arial"/>
+          <w:sz w:val="24"/>
+          <w:szCs w:val="24"/>
+          <w:lang w:val="en-US"/>
+        </w:rPr>
+      </w:pPr>
+      <w:r>
+        <w:rPr>
+          <w:rFonts w:ascii="Arial" w:hAnsi="Arial" w:cs="Arial"/>
+          <w:sz w:val="24"/>
+          <w:szCs w:val="24"/>
+          <w:lang w:val="en-US"/>
+        </w:rPr>
+        <w:t xml:space="preserve">As expected, the </w:t>
+      </w:r>
+      <w:r>
+        <w:rPr>
+          <w:rFonts w:ascii="Arial" w:hAnsi="Arial" w:cs="Arial"/>
+          <w:sz w:val="24"/>
+          <w:szCs w:val="24"/>
+          <w:lang w:val="en-US"/>
+        </w:rPr>
+        <w:t xml:space="preserve">Middle Square dataset did not </w:t>
+      </w:r>
+      <w:r>
+        <w:rPr>
+          <w:rFonts w:ascii="Arial" w:hAnsi="Arial" w:cs="Arial"/>
+          <w:sz w:val="24"/>
+          <w:szCs w:val="24"/>
+          <w:lang w:val="en-US"/>
+        </w:rPr>
+        <w:t>pass the 1-sample</w:t>
+      </w:r>
+      <w:r>
+        <w:rPr>
+          <w:rFonts w:ascii="Arial" w:hAnsi="Arial" w:cs="Arial"/>
+          <w:sz w:val="24"/>
+          <w:szCs w:val="24"/>
+          <w:lang w:val="en-US"/>
+        </w:rPr>
+        <w:t xml:space="preserve"> KS test</w:t>
+      </w:r>
+      <w:r>
+        <w:rPr>
+          <w:rFonts w:ascii="Arial" w:hAnsi="Arial" w:cs="Arial"/>
+          <w:sz w:val="24"/>
+          <w:szCs w:val="24"/>
+          <w:lang w:val="en-US"/>
+        </w:rPr>
+        <w:t xml:space="preserve"> and was unable to complete a 2-sample test due to lack of additional data.</w:t>
+      </w:r>
+      <w:r>
+        <w:rPr>
+          <w:rFonts w:ascii="Arial" w:hAnsi="Arial" w:cs="Arial"/>
+          <w:sz w:val="24"/>
+          <w:szCs w:val="24"/>
+          <w:lang w:val="en-US"/>
+        </w:rPr>
+        <w:t xml:space="preserve"> </w:t>
+      </w:r>
+      <w:r>
+        <w:rPr>
+          <w:rFonts w:ascii="Arial" w:hAnsi="Arial" w:cs="Arial"/>
+          <w:sz w:val="24"/>
+          <w:szCs w:val="24"/>
+          <w:lang w:val="en-US"/>
+        </w:rPr>
+        <w:t>The distribution shown in figure 57 also confirms the unsuitable nature of the Middle Square method as a pseudorandom generator</w:t>
+      </w:r>
+      <w:r>
+        <w:rPr>
+          <w:rFonts w:ascii="Arial" w:hAnsi="Arial" w:cs="Arial"/>
+          <w:sz w:val="24"/>
+          <w:szCs w:val="24"/>
+          <w:lang w:val="en-US"/>
+        </w:rPr>
+        <w:t xml:space="preserve">, in which </w:t>
+      </w:r>
+      <w:r>
+        <w:rPr>
+          <w:rFonts w:ascii="Arial" w:hAnsi="Arial" w:cs="Arial"/>
+          <w:sz w:val="24"/>
+          <w:szCs w:val="24"/>
+          <w:lang w:val="en-US"/>
+        </w:rPr>
+        <w:t xml:space="preserve">the </w:t>
+      </w:r>
+      <w:r>
+        <w:rPr>
+          <w:rFonts w:ascii="Arial" w:hAnsi="Arial" w:cs="Arial"/>
+          <w:sz w:val="24"/>
+          <w:szCs w:val="24"/>
+          <w:lang w:val="en-US"/>
+        </w:rPr>
+        <w:t xml:space="preserve">methods </w:t>
+      </w:r>
+      <w:r>
+        <w:rPr>
+          <w:rFonts w:ascii="Arial" w:hAnsi="Arial" w:cs="Arial"/>
+          <w:sz w:val="24"/>
+          <w:szCs w:val="24"/>
+          <w:lang w:val="en-US"/>
+        </w:rPr>
+        <w:t xml:space="preserve">repeating cycle of values </w:t>
+      </w:r>
+      <w:r>
+        <w:rPr>
+          <w:rFonts w:ascii="Arial" w:hAnsi="Arial" w:cs="Arial"/>
+          <w:sz w:val="24"/>
+          <w:szCs w:val="24"/>
+          <w:lang w:val="en-US"/>
+        </w:rPr>
+        <w:t xml:space="preserve">are seen as a series of unconnected lines rather than a </w:t>
+      </w:r>
+      <w:r>
+        <w:rPr>
+          <w:rFonts w:ascii="Arial" w:hAnsi="Arial" w:cs="Arial"/>
+          <w:sz w:val="24"/>
+          <w:szCs w:val="24"/>
+          <w:lang w:val="en-US"/>
+        </w:rPr>
+        <w:t>trend of data points.</w:t>
+      </w:r>
+      <w:r>
+        <w:rPr>
+          <w:rFonts w:ascii="Arial" w:hAnsi="Arial" w:cs="Arial"/>
+          <w:sz w:val="24"/>
+          <w:szCs w:val="24"/>
+          <w:lang w:val="en-US"/>
+        </w:rPr>
+        <w:t xml:space="preserve"> </w:t>
+      </w:r>
+      <w:r>
+        <w:rPr>
+          <w:rFonts w:ascii="Arial" w:hAnsi="Arial" w:cs="Arial"/>
+          <w:sz w:val="24"/>
+          <w:szCs w:val="24"/>
+          <w:lang w:val="en-US"/>
+        </w:rPr>
+        <w:t>While other unsuitable generators sampled in this investigation</w:t>
+      </w:r>
+      <w:r>
+        <w:rPr>
+          <w:rFonts w:ascii="Arial" w:hAnsi="Arial" w:cs="Arial"/>
+          <w:sz w:val="24"/>
+          <w:szCs w:val="24"/>
+          <w:lang w:val="en-US"/>
+        </w:rPr>
+        <w:t xml:space="preserve"> such as the </w:t>
+      </w:r>
+      <w:r>
+        <w:rPr>
+          <w:rFonts w:ascii="Arial" w:hAnsi="Arial" w:cs="Arial"/>
+          <w:sz w:val="24"/>
+          <w:szCs w:val="24"/>
+          <w:lang w:val="en-US"/>
+        </w:rPr>
+        <w:t>integer based Lehmer generators</w:t>
+      </w:r>
+      <w:r>
+        <w:rPr>
+          <w:rFonts w:ascii="Arial" w:hAnsi="Arial" w:cs="Arial"/>
+          <w:sz w:val="24"/>
+          <w:szCs w:val="24"/>
+          <w:lang w:val="en-US"/>
+        </w:rPr>
+        <w:t xml:space="preserve"> show a similar </w:t>
+      </w:r>
+      <w:r>
+        <w:rPr>
+          <w:rFonts w:ascii="Arial" w:hAnsi="Arial" w:cs="Arial"/>
+          <w:sz w:val="24"/>
+          <w:szCs w:val="24"/>
+          <w:lang w:val="en-US"/>
+        </w:rPr>
+        <w:t xml:space="preserve">horizontal instead of vertical trend, </w:t>
+      </w:r>
+      <w:r>
+        <w:rPr>
+          <w:rFonts w:ascii="Arial" w:hAnsi="Arial" w:cs="Arial"/>
+          <w:sz w:val="24"/>
+          <w:szCs w:val="24"/>
+          <w:lang w:val="en-US"/>
+        </w:rPr>
+        <w:t>the Middle Square dataset is the best example of this.</w:t>
+      </w:r>
+    </w:p>
+    <w:p>
+      <w:pPr>
+        <w:jc w:val="center"/>
+        <w:rPr>
+          <w:rFonts w:ascii="Arial" w:hAnsi="Arial" w:cs="Arial"/>
+          <w:sz w:val="24"/>
+          <w:szCs w:val="24"/>
+          <w:lang w:val="en-US"/>
+        </w:rPr>
+      </w:pPr>
+      <w:r>
+        <w:drawing>
+          <wp:inline distT="0" distB="0" distL="0" distR="0" wp14:anchorId="08E09F48" wp14:editId="27F0F097">
+            <wp:extent cx="4748400" cy="3240000"/>
+            <wp:effectExtent l="0" t="0" r="0" b="0"/>
+            <wp:docPr id="543502273" name="Picture 1" descr="A graph with blue dots&#10;&#10;Description automatically generated"/>
+            <wp:cNvGraphicFramePr>
+              <a:graphicFrameLocks xmlns:a="http://schemas.openxmlformats.org/drawingml/2006/main" noChangeAspect="1"/>
+            </wp:cNvGraphicFramePr>
+            <a:graphic xmlns:a="http://schemas.openxmlformats.org/drawingml/2006/main">
+              <a:graphicData uri="http://schemas.openxmlformats.org/drawingml/2006/picture">
+                <pic:pic xmlns:pic="http://schemas.openxmlformats.org/drawingml/2006/picture">
+                  <pic:nvPicPr>
+                    <pic:cNvPr id="543502273" name="Picture 1" descr="A graph with blue dots&#10;&#10;Description automatically generated"/>
+                    <pic:cNvPicPr/>
+                  </pic:nvPicPr>
+                  <pic:blipFill>
+                    <a:blip r:embed="rId17"/>
+                    <a:stretch>
+                      <a:fillRect/>
+                    </a:stretch>
+                  </pic:blipFill>
+                  <pic:spPr>
+                    <a:xfrm>
+                      <a:off x="0" y="0"/>
+                      <a:ext cx="4748400" cy="3240000"/>
+                    </a:xfrm>
+                    <a:prstGeom prst="rect">
+                      <a:avLst/>
+                    </a:prstGeom>
+                  </pic:spPr>
+                </pic:pic>
+              </a:graphicData>
+            </a:graphic>
+          </wp:inline>
+        </w:drawing>
+      </w:r>
+    </w:p>
+    <w:p>
+      <w:pPr>
+        <w:rPr>
+          <w:rFonts w:ascii="Arial" w:hAnsi="Arial" w:cs="Arial"/>
+          <w:i/>
+          <w:iCs/>
+          <w:sz w:val="24"/>
+          <w:szCs w:val="24"/>
+          <w:lang w:val="en-US"/>
+        </w:rPr>
+      </w:pPr>
+      <w:r>
+        <w:rPr>
+          <w:rFonts w:ascii="Arial" w:hAnsi="Arial" w:cs="Arial"/>
+          <w:i/>
+          <w:iCs/>
+          <w:sz w:val="24"/>
+          <w:szCs w:val="24"/>
+          <w:lang w:val="en-US"/>
+        </w:rPr>
+        <w:t xml:space="preserve">Figure 58. </w:t>
+      </w:r>
+      <w:r>
+        <w:rPr>
+          <w:rFonts w:ascii="Arial" w:hAnsi="Arial" w:cs="Arial"/>
+          <w:i/>
+          <w:iCs/>
+          <w:sz w:val="24"/>
+          <w:szCs w:val="24"/>
+          <w:lang w:val="en-US"/>
+        </w:rPr>
+        <w:t xml:space="preserve">A Scatter Graph Showing the Distribution of </w:t>
+      </w:r>
+      <w:r>
+        <w:rPr>
+          <w:rFonts w:ascii="Arial" w:hAnsi="Arial" w:cs="Arial"/>
+          <w:i/>
+          <w:iCs/>
+          <w:sz w:val="24"/>
+          <w:szCs w:val="24"/>
+          <w:lang w:val="en-US"/>
+        </w:rPr>
+        <w:t>Random.org Data</w:t>
+      </w:r>
+    </w:p>
+    <w:p>
+      <w:pPr>
+        <w:rPr>
+          <w:rFonts w:ascii="Arial" w:hAnsi="Arial" w:cs="Arial"/>
+          <w:sz w:val="24"/>
+          <w:szCs w:val="24"/>
+          <w:lang w:val="en-US"/>
+        </w:rPr>
+      </w:pPr>
+      <w:r>
+        <w:rPr>
+          <w:rFonts w:ascii="Arial" w:hAnsi="Arial" w:cs="Arial"/>
+          <w:sz w:val="24"/>
+          <w:szCs w:val="24"/>
+          <w:lang w:val="en-US"/>
+        </w:rPr>
+        <w:lastRenderedPageBreak/>
+        <w:t>The Random.org datase</w:t>
+      </w:r>
+      <w:r>
+        <w:rPr>
+          <w:rFonts w:ascii="Arial" w:hAnsi="Arial" w:cs="Arial"/>
+          <w:sz w:val="24"/>
+          <w:szCs w:val="24"/>
+          <w:lang w:val="en-US"/>
+        </w:rPr>
+        <w:t xml:space="preserve">t </w:t>
+      </w:r>
+      <w:r>
+        <w:rPr>
+          <w:rFonts w:ascii="Arial" w:hAnsi="Arial" w:cs="Arial"/>
+          <w:sz w:val="24"/>
+          <w:szCs w:val="24"/>
+          <w:lang w:val="en-US"/>
+        </w:rPr>
+        <w:t xml:space="preserve">failed the </w:t>
+      </w:r>
+      <w:r>
+        <w:rPr>
+          <w:rFonts w:ascii="Arial" w:hAnsi="Arial" w:cs="Arial"/>
+          <w:sz w:val="24"/>
+          <w:szCs w:val="24"/>
+          <w:lang w:val="en-US"/>
+        </w:rPr>
+        <w:t>1-sample KS test, with a test statistic just 0.0299</w:t>
+      </w:r>
+      <w:r>
+        <w:rPr>
+          <w:rFonts w:ascii="Arial" w:hAnsi="Arial" w:cs="Arial"/>
+          <w:sz w:val="24"/>
+          <w:szCs w:val="24"/>
+          <w:lang w:val="en-US"/>
+        </w:rPr>
+        <w:t xml:space="preserve"> away from the </w:t>
+      </w:r>
+      <w:r>
+        <w:rPr>
+          <w:rFonts w:ascii="Arial" w:hAnsi="Arial" w:cs="Arial"/>
+          <w:sz w:val="24"/>
+          <w:szCs w:val="24"/>
+          <w:lang w:val="en-US"/>
+        </w:rPr>
+        <w:t>critical value</w:t>
+      </w:r>
+      <w:r>
+        <w:rPr>
+          <w:rFonts w:ascii="Arial" w:hAnsi="Arial" w:cs="Arial"/>
+          <w:sz w:val="24"/>
+          <w:szCs w:val="24"/>
+          <w:lang w:val="en-US"/>
+        </w:rPr>
+        <w:t>.</w:t>
+      </w:r>
+      <w:r>
+        <w:rPr>
+          <w:rFonts w:ascii="Arial" w:hAnsi="Arial" w:cs="Arial"/>
+          <w:sz w:val="24"/>
+          <w:szCs w:val="24"/>
+          <w:lang w:val="en-US"/>
+        </w:rPr>
+        <w:t xml:space="preserve"> </w:t>
+      </w:r>
+      <w:r>
+        <w:rPr>
+          <w:rFonts w:ascii="Arial" w:hAnsi="Arial" w:cs="Arial"/>
+          <w:sz w:val="24"/>
+          <w:szCs w:val="24"/>
+          <w:lang w:val="en-US"/>
+        </w:rPr>
+        <w:t xml:space="preserve">When visualised in figure 58, </w:t>
+      </w:r>
+      <w:r>
+        <w:rPr>
+          <w:rFonts w:ascii="Arial" w:hAnsi="Arial" w:cs="Arial"/>
+          <w:sz w:val="24"/>
+          <w:szCs w:val="24"/>
+          <w:lang w:val="en-US"/>
+        </w:rPr>
+        <w:t xml:space="preserve">the trend shown by the data </w:t>
+      </w:r>
+      <w:r>
+        <w:rPr>
+          <w:rFonts w:ascii="Arial" w:hAnsi="Arial" w:cs="Arial"/>
+          <w:sz w:val="24"/>
+          <w:szCs w:val="24"/>
+          <w:lang w:val="en-US"/>
+        </w:rPr>
+        <w:t xml:space="preserve">mostly corresponds with what is expected however features several breaks </w:t>
+      </w:r>
+      <w:r>
+        <w:rPr>
+          <w:rFonts w:ascii="Arial" w:hAnsi="Arial" w:cs="Arial"/>
+          <w:sz w:val="24"/>
+          <w:szCs w:val="24"/>
+          <w:lang w:val="en-US"/>
+        </w:rPr>
+        <w:t xml:space="preserve">throughout the distribution, these being at </w:t>
+      </w:r>
+      <w:r>
+        <w:rPr>
+          <w:rFonts w:ascii="Arial" w:hAnsi="Arial" w:cs="Arial"/>
+          <w:sz w:val="24"/>
+          <w:szCs w:val="24"/>
+          <w:lang w:val="en-US"/>
+        </w:rPr>
+        <w:t xml:space="preserve">0, </w:t>
+      </w:r>
+      <w:r>
+        <w:rPr>
+          <w:rFonts w:ascii="Arial" w:hAnsi="Arial" w:cs="Arial"/>
+          <w:sz w:val="24"/>
+          <w:szCs w:val="24"/>
+          <w:lang w:val="en-US"/>
+        </w:rPr>
+        <w:t xml:space="preserve">0.2, </w:t>
+      </w:r>
+      <w:r>
+        <w:rPr>
+          <w:rFonts w:ascii="Arial" w:hAnsi="Arial" w:cs="Arial"/>
+          <w:sz w:val="24"/>
+          <w:szCs w:val="24"/>
+          <w:lang w:val="en-US"/>
+        </w:rPr>
+        <w:t>0.7</w:t>
+      </w:r>
+      <w:r>
+        <w:rPr>
+          <w:rFonts w:ascii="Arial" w:hAnsi="Arial" w:cs="Arial"/>
+          <w:sz w:val="24"/>
+          <w:szCs w:val="24"/>
+          <w:lang w:val="en-US"/>
+        </w:rPr>
+        <w:t xml:space="preserve"> and 0.9, </w:t>
+      </w:r>
+      <w:r>
+        <w:rPr>
+          <w:rFonts w:ascii="Arial" w:hAnsi="Arial" w:cs="Arial"/>
+          <w:sz w:val="24"/>
+          <w:szCs w:val="24"/>
+          <w:lang w:val="en-US"/>
+        </w:rPr>
+        <w:t xml:space="preserve">which could explain why the dataset was only just beyond the </w:t>
+      </w:r>
+      <w:r>
+        <w:rPr>
+          <w:rFonts w:ascii="Arial" w:hAnsi="Arial" w:cs="Arial"/>
+          <w:sz w:val="24"/>
+          <w:szCs w:val="24"/>
+          <w:lang w:val="en-US"/>
+        </w:rPr>
+        <w:t>point of passing.</w:t>
+      </w:r>
+      <w:r>
+        <w:rPr>
+          <w:rFonts w:ascii="Arial" w:hAnsi="Arial" w:cs="Arial"/>
+          <w:sz w:val="24"/>
+          <w:szCs w:val="24"/>
+          <w:lang w:val="en-US"/>
+        </w:rPr>
+        <w:t xml:space="preserve"> Overall the data is visibly similar to that seen in figures 56 or </w:t>
+      </w:r>
+      <w:r>
+        <w:rPr>
+          <w:rFonts w:ascii="Arial" w:hAnsi="Arial" w:cs="Arial"/>
+          <w:sz w:val="24"/>
+          <w:szCs w:val="24"/>
+          <w:lang w:val="en-US"/>
+        </w:rPr>
+        <w:t>53.</w:t>
       </w:r>
     </w:p>
     <w:sectPr>

</xml_diff>

<commit_message>
Completed KS test analysis
</commit_message>
<xml_diff>
--- a/Report/Data Analysis.docx
+++ b/Report/Data Analysis.docx
@@ -11449,7 +11449,25 @@
           <w:szCs w:val="24"/>
           <w:lang w:val="en-US"/>
         </w:rPr>
-        <w:t xml:space="preserve"> Overall the data is visibly similar to that seen in figures 56 or </w:t>
+        <w:t xml:space="preserve"> </w:t>
+      </w:r>
+      <w:r>
+        <w:rPr>
+          <w:rFonts w:ascii="Arial" w:hAnsi="Arial" w:cs="Arial"/>
+          <w:sz w:val="24"/>
+          <w:szCs w:val="24"/>
+          <w:lang w:val="en-US"/>
+        </w:rPr>
+        <w:t>Overall,</w:t>
+      </w:r>
+      <w:r>
+        <w:rPr>
+          <w:rFonts w:ascii="Arial" w:hAnsi="Arial" w:cs="Arial"/>
+          <w:sz w:val="24"/>
+          <w:szCs w:val="24"/>
+          <w:lang w:val="en-US"/>
+        </w:rPr>
+        <w:t xml:space="preserve"> the data is visibly similar to that seen in figures 56 or </w:t>
       </w:r>
       <w:r>
         <w:rPr>
@@ -11459,6 +11477,605 @@
           <w:lang w:val="en-US"/>
         </w:rPr>
         <w:t>53.</w:t>
+      </w:r>
+    </w:p>
+    <w:p>
+      <w:pPr>
+        <w:jc w:val="center"/>
+        <w:rPr>
+          <w:rFonts w:ascii="Arial" w:hAnsi="Arial" w:cs="Arial"/>
+          <w:sz w:val="24"/>
+          <w:szCs w:val="24"/>
+          <w:lang w:val="en-US"/>
+        </w:rPr>
+      </w:pPr>
+      <w:r>
+        <w:drawing>
+          <wp:inline distT="0" distB="0" distL="0" distR="0" wp14:anchorId="60093BF4" wp14:editId="6714DDC8">
+            <wp:extent cx="4748400" cy="3240000"/>
+            <wp:effectExtent l="0" t="0" r="0" b="0"/>
+            <wp:docPr id="568842451" name="Picture 1" descr="A graph showing a number of different colored lines&#10;&#10;Description automatically generated"/>
+            <wp:cNvGraphicFramePr>
+              <a:graphicFrameLocks xmlns:a="http://schemas.openxmlformats.org/drawingml/2006/main" noChangeAspect="1"/>
+            </wp:cNvGraphicFramePr>
+            <a:graphic xmlns:a="http://schemas.openxmlformats.org/drawingml/2006/main">
+              <a:graphicData uri="http://schemas.openxmlformats.org/drawingml/2006/picture">
+                <pic:pic xmlns:pic="http://schemas.openxmlformats.org/drawingml/2006/picture">
+                  <pic:nvPicPr>
+                    <pic:cNvPr id="568842451" name="Picture 1" descr="A graph showing a number of different colored lines&#10;&#10;Description automatically generated"/>
+                    <pic:cNvPicPr/>
+                  </pic:nvPicPr>
+                  <pic:blipFill>
+                    <a:blip r:embed="rId18"/>
+                    <a:stretch>
+                      <a:fillRect/>
+                    </a:stretch>
+                  </pic:blipFill>
+                  <pic:spPr>
+                    <a:xfrm>
+                      <a:off x="0" y="0"/>
+                      <a:ext cx="4748400" cy="3240000"/>
+                    </a:xfrm>
+                    <a:prstGeom prst="rect">
+                      <a:avLst/>
+                    </a:prstGeom>
+                  </pic:spPr>
+                </pic:pic>
+              </a:graphicData>
+            </a:graphic>
+          </wp:inline>
+        </w:drawing>
+      </w:r>
+    </w:p>
+    <w:p>
+      <w:pPr>
+        <w:rPr>
+          <w:rFonts w:ascii="Arial" w:hAnsi="Arial" w:cs="Arial"/>
+          <w:i/>
+          <w:iCs/>
+          <w:sz w:val="24"/>
+          <w:szCs w:val="24"/>
+          <w:lang w:val="en-US"/>
+        </w:rPr>
+      </w:pPr>
+      <w:r>
+        <w:rPr>
+          <w:rFonts w:ascii="Arial" w:hAnsi="Arial" w:cs="Arial"/>
+          <w:i/>
+          <w:iCs/>
+          <w:sz w:val="24"/>
+          <w:szCs w:val="24"/>
+          <w:lang w:val="en-US"/>
+        </w:rPr>
+        <w:t xml:space="preserve">Figure 59. A Scatter Graph Showing the Distribution of </w:t>
+      </w:r>
+      <w:r>
+        <w:rPr>
+          <w:rFonts w:ascii="Arial" w:hAnsi="Arial" w:cs="Arial"/>
+          <w:i/>
+          <w:iCs/>
+          <w:sz w:val="24"/>
+          <w:szCs w:val="24"/>
+          <w:lang w:val="en-US"/>
+        </w:rPr>
+        <w:t>White Noise Data</w:t>
+      </w:r>
+    </w:p>
+    <w:p>
+      <w:pPr>
+        <w:rPr>
+          <w:rFonts w:ascii="Arial" w:hAnsi="Arial" w:cs="Arial"/>
+          <w:sz w:val="24"/>
+          <w:szCs w:val="24"/>
+          <w:lang w:val="en-US"/>
+        </w:rPr>
+      </w:pPr>
+      <w:r>
+        <w:rPr>
+          <w:rFonts w:ascii="Arial" w:hAnsi="Arial" w:cs="Arial"/>
+          <w:sz w:val="24"/>
+          <w:szCs w:val="24"/>
+          <w:lang w:val="en-US"/>
+        </w:rPr>
+        <w:t xml:space="preserve">The Park and Sea white noise datasets </w:t>
+      </w:r>
+      <w:r>
+        <w:rPr>
+          <w:rFonts w:ascii="Arial" w:hAnsi="Arial" w:cs="Arial"/>
+          <w:sz w:val="24"/>
+          <w:szCs w:val="24"/>
+          <w:lang w:val="en-US"/>
+        </w:rPr>
+        <w:t xml:space="preserve">passed </w:t>
+      </w:r>
+      <w:r>
+        <w:rPr>
+          <w:rFonts w:ascii="Arial" w:hAnsi="Arial" w:cs="Arial"/>
+          <w:sz w:val="24"/>
+          <w:szCs w:val="24"/>
+          <w:lang w:val="en-US"/>
+        </w:rPr>
+        <w:t xml:space="preserve">both the 1-sample and </w:t>
+      </w:r>
+      <w:r>
+        <w:rPr>
+          <w:rFonts w:ascii="Arial" w:hAnsi="Arial" w:cs="Arial"/>
+          <w:sz w:val="24"/>
+          <w:szCs w:val="24"/>
+          <w:lang w:val="en-US"/>
+        </w:rPr>
+        <w:t>2-sample KS tests</w:t>
+      </w:r>
+      <w:r>
+        <w:rPr>
+          <w:rFonts w:ascii="Arial" w:hAnsi="Arial" w:cs="Arial"/>
+          <w:sz w:val="24"/>
+          <w:szCs w:val="24"/>
+          <w:lang w:val="en-US"/>
+        </w:rPr>
+        <w:t xml:space="preserve"> while the Roundabout dataset </w:t>
+      </w:r>
+      <w:r>
+        <w:rPr>
+          <w:rFonts w:ascii="Arial" w:hAnsi="Arial" w:cs="Arial"/>
+          <w:sz w:val="24"/>
+          <w:szCs w:val="24"/>
+          <w:lang w:val="en-US"/>
+        </w:rPr>
+        <w:t>could only pass the 2-sample tests.</w:t>
+      </w:r>
+      <w:r>
+        <w:rPr>
+          <w:rFonts w:ascii="Arial" w:hAnsi="Arial" w:cs="Arial"/>
+          <w:sz w:val="24"/>
+          <w:szCs w:val="24"/>
+          <w:lang w:val="en-US"/>
+        </w:rPr>
+        <w:t xml:space="preserve"> When viewing the distribution of the white noise data in figure 59</w:t>
+      </w:r>
+      <w:r>
+        <w:rPr>
+          <w:rFonts w:ascii="Arial" w:hAnsi="Arial" w:cs="Arial"/>
+          <w:sz w:val="24"/>
+          <w:szCs w:val="24"/>
+          <w:lang w:val="en-US"/>
+        </w:rPr>
+        <w:t xml:space="preserve"> all three datasets show </w:t>
+      </w:r>
+      <w:r>
+        <w:rPr>
+          <w:rFonts w:ascii="Arial" w:hAnsi="Arial" w:cs="Arial"/>
+          <w:sz w:val="24"/>
+          <w:szCs w:val="24"/>
+          <w:lang w:val="en-US"/>
+        </w:rPr>
+        <w:t xml:space="preserve">unique </w:t>
+      </w:r>
+      <w:r>
+        <w:rPr>
+          <w:rFonts w:ascii="Arial" w:hAnsi="Arial" w:cs="Arial"/>
+          <w:sz w:val="24"/>
+          <w:szCs w:val="24"/>
+          <w:lang w:val="en-US"/>
+        </w:rPr>
+        <w:t xml:space="preserve">trends unseen </w:t>
+      </w:r>
+      <w:r>
+        <w:rPr>
+          <w:rFonts w:ascii="Arial" w:hAnsi="Arial" w:cs="Arial"/>
+          <w:sz w:val="24"/>
+          <w:szCs w:val="24"/>
+          <w:lang w:val="en-US"/>
+        </w:rPr>
+        <w:t>with</w:t>
+      </w:r>
+      <w:r>
+        <w:rPr>
+          <w:rFonts w:ascii="Arial" w:hAnsi="Arial" w:cs="Arial"/>
+          <w:sz w:val="24"/>
+          <w:szCs w:val="24"/>
+          <w:lang w:val="en-US"/>
+        </w:rPr>
+        <w:t xml:space="preserve"> any of the other generators. </w:t>
+      </w:r>
+      <w:r>
+        <w:rPr>
+          <w:rFonts w:ascii="Arial" w:hAnsi="Arial" w:cs="Arial"/>
+          <w:sz w:val="24"/>
+          <w:szCs w:val="24"/>
+          <w:lang w:val="en-US"/>
+        </w:rPr>
+        <w:t xml:space="preserve">All three trend upwards, however only the </w:t>
+      </w:r>
+      <w:r>
+        <w:rPr>
+          <w:rFonts w:ascii="Arial" w:hAnsi="Arial" w:cs="Arial"/>
+          <w:sz w:val="24"/>
+          <w:szCs w:val="24"/>
+          <w:lang w:val="en-US"/>
+        </w:rPr>
+        <w:t xml:space="preserve">Park and Roundabout data </w:t>
+      </w:r>
+      <w:r>
+        <w:rPr>
+          <w:rFonts w:ascii="Arial" w:hAnsi="Arial" w:cs="Arial"/>
+          <w:sz w:val="24"/>
+          <w:szCs w:val="24"/>
+          <w:lang w:val="en-US"/>
+        </w:rPr>
+        <w:t xml:space="preserve">reach the max </w:t>
+      </w:r>
+      <w:r>
+        <w:rPr>
+          <w:rFonts w:ascii="Arial" w:hAnsi="Arial" w:cs="Arial"/>
+          <w:sz w:val="24"/>
+          <w:szCs w:val="24"/>
+          <w:lang w:val="en-US"/>
+        </w:rPr>
+        <w:t>Fn(x) value</w:t>
+      </w:r>
+      <w:r>
+        <w:rPr>
+          <w:rFonts w:ascii="Arial" w:hAnsi="Arial" w:cs="Arial"/>
+          <w:sz w:val="24"/>
+          <w:szCs w:val="24"/>
+          <w:lang w:val="en-US"/>
+        </w:rPr>
+        <w:t xml:space="preserve"> of 1.0</w:t>
+      </w:r>
+      <w:r>
+        <w:rPr>
+          <w:rFonts w:ascii="Arial" w:hAnsi="Arial" w:cs="Arial"/>
+          <w:sz w:val="24"/>
+          <w:szCs w:val="24"/>
+          <w:lang w:val="en-US"/>
+        </w:rPr>
+        <w:t xml:space="preserve"> as </w:t>
+      </w:r>
+      <w:r>
+        <w:rPr>
+          <w:rFonts w:ascii="Arial" w:hAnsi="Arial" w:cs="Arial"/>
+          <w:sz w:val="24"/>
+          <w:szCs w:val="24"/>
+          <w:lang w:val="en-US"/>
+        </w:rPr>
+        <w:t xml:space="preserve">the Sea data </w:t>
+      </w:r>
+      <w:r>
+        <w:rPr>
+          <w:rFonts w:ascii="Arial" w:hAnsi="Arial" w:cs="Arial"/>
+          <w:sz w:val="24"/>
+          <w:szCs w:val="24"/>
+          <w:lang w:val="en-US"/>
+        </w:rPr>
+        <w:t>achieves</w:t>
+      </w:r>
+      <w:r>
+        <w:rPr>
+          <w:rFonts w:ascii="Arial" w:hAnsi="Arial" w:cs="Arial"/>
+          <w:sz w:val="24"/>
+          <w:szCs w:val="24"/>
+          <w:lang w:val="en-US"/>
+        </w:rPr>
+        <w:t xml:space="preserve"> a maximum of </w:t>
+      </w:r>
+      <w:r>
+        <w:rPr>
+          <w:rFonts w:ascii="Arial" w:hAnsi="Arial" w:cs="Arial"/>
+          <w:sz w:val="24"/>
+          <w:szCs w:val="24"/>
+          <w:lang w:val="en-US"/>
+        </w:rPr>
+        <w:t xml:space="preserve">0.8. </w:t>
+      </w:r>
+      <w:r>
+        <w:rPr>
+          <w:rFonts w:ascii="Arial" w:hAnsi="Arial" w:cs="Arial"/>
+          <w:sz w:val="24"/>
+          <w:szCs w:val="24"/>
+          <w:lang w:val="en-US"/>
+        </w:rPr>
+        <w:t xml:space="preserve">All three datasets show a section of </w:t>
+      </w:r>
+      <w:r>
+        <w:rPr>
+          <w:rFonts w:ascii="Arial" w:hAnsi="Arial" w:cs="Arial"/>
+          <w:sz w:val="24"/>
+          <w:szCs w:val="24"/>
+          <w:lang w:val="en-US"/>
+        </w:rPr>
+        <w:t xml:space="preserve">horizontal trending </w:t>
+      </w:r>
+      <w:r>
+        <w:rPr>
+          <w:rFonts w:ascii="Arial" w:hAnsi="Arial" w:cs="Arial"/>
+          <w:sz w:val="24"/>
+          <w:szCs w:val="24"/>
+          <w:lang w:val="en-US"/>
+        </w:rPr>
+        <w:t xml:space="preserve">although </w:t>
+      </w:r>
+      <w:r>
+        <w:rPr>
+          <w:rFonts w:ascii="Arial" w:hAnsi="Arial" w:cs="Arial"/>
+          <w:sz w:val="24"/>
+          <w:szCs w:val="24"/>
+          <w:lang w:val="en-US"/>
+        </w:rPr>
+        <w:t xml:space="preserve">this trend is </w:t>
+      </w:r>
+      <w:r>
+        <w:rPr>
+          <w:rFonts w:ascii="Arial" w:hAnsi="Arial" w:cs="Arial"/>
+          <w:sz w:val="24"/>
+          <w:szCs w:val="24"/>
+          <w:lang w:val="en-US"/>
+        </w:rPr>
+        <w:t xml:space="preserve">most significant in the </w:t>
+      </w:r>
+      <w:r>
+        <w:rPr>
+          <w:rFonts w:ascii="Arial" w:hAnsi="Arial" w:cs="Arial"/>
+          <w:sz w:val="24"/>
+          <w:szCs w:val="24"/>
+          <w:lang w:val="en-US"/>
+        </w:rPr>
+        <w:t>Park and Sea data.</w:t>
+      </w:r>
+    </w:p>
+    <w:p>
+      <w:pPr>
+        <w:jc w:val="center"/>
+        <w:rPr>
+          <w:rFonts w:ascii="Arial" w:hAnsi="Arial" w:cs="Arial"/>
+          <w:sz w:val="24"/>
+          <w:szCs w:val="24"/>
+          <w:lang w:val="en-US"/>
+        </w:rPr>
+      </w:pPr>
+      <w:r>
+        <w:lastRenderedPageBreak/>
+        <w:drawing>
+          <wp:inline distT="0" distB="0" distL="0" distR="0" wp14:anchorId="4A4A9AE4" wp14:editId="5F1CA562">
+            <wp:extent cx="4748400" cy="3240000"/>
+            <wp:effectExtent l="0" t="0" r="0" b="0"/>
+            <wp:docPr id="184039980" name="Picture 1" descr="A graph of a graph&#10;&#10;Description automatically generated"/>
+            <wp:cNvGraphicFramePr>
+              <a:graphicFrameLocks xmlns:a="http://schemas.openxmlformats.org/drawingml/2006/main" noChangeAspect="1"/>
+            </wp:cNvGraphicFramePr>
+            <a:graphic xmlns:a="http://schemas.openxmlformats.org/drawingml/2006/main">
+              <a:graphicData uri="http://schemas.openxmlformats.org/drawingml/2006/picture">
+                <pic:pic xmlns:pic="http://schemas.openxmlformats.org/drawingml/2006/picture">
+                  <pic:nvPicPr>
+                    <pic:cNvPr id="184039980" name="Picture 1" descr="A graph of a graph&#10;&#10;Description automatically generated"/>
+                    <pic:cNvPicPr/>
+                  </pic:nvPicPr>
+                  <pic:blipFill>
+                    <a:blip r:embed="rId19"/>
+                    <a:stretch>
+                      <a:fillRect/>
+                    </a:stretch>
+                  </pic:blipFill>
+                  <pic:spPr>
+                    <a:xfrm>
+                      <a:off x="0" y="0"/>
+                      <a:ext cx="4748400" cy="3240000"/>
+                    </a:xfrm>
+                    <a:prstGeom prst="rect">
+                      <a:avLst/>
+                    </a:prstGeom>
+                  </pic:spPr>
+                </pic:pic>
+              </a:graphicData>
+            </a:graphic>
+          </wp:inline>
+        </w:drawing>
+      </w:r>
+    </w:p>
+    <w:p>
+      <w:pPr>
+        <w:rPr>
+          <w:rFonts w:ascii="Arial" w:hAnsi="Arial" w:cs="Arial"/>
+          <w:i/>
+          <w:iCs/>
+          <w:sz w:val="24"/>
+          <w:szCs w:val="24"/>
+          <w:lang w:val="en-US"/>
+        </w:rPr>
+      </w:pPr>
+      <w:r>
+        <w:rPr>
+          <w:rFonts w:ascii="Arial" w:hAnsi="Arial" w:cs="Arial"/>
+          <w:i/>
+          <w:iCs/>
+          <w:sz w:val="24"/>
+          <w:szCs w:val="24"/>
+          <w:lang w:val="en-US"/>
+        </w:rPr>
+        <w:t xml:space="preserve">Figure 60. </w:t>
+      </w:r>
+      <w:r>
+        <w:rPr>
+          <w:rFonts w:ascii="Arial" w:hAnsi="Arial" w:cs="Arial"/>
+          <w:i/>
+          <w:iCs/>
+          <w:sz w:val="24"/>
+          <w:szCs w:val="24"/>
+          <w:lang w:val="en-US"/>
+        </w:rPr>
+        <w:t>A Scatter Graph Showing the Distribution of all Collected Rand Data</w:t>
+      </w:r>
+    </w:p>
+    <w:p>
+      <w:pPr>
+        <w:rPr>
+          <w:rFonts w:ascii="Arial" w:hAnsi="Arial" w:cs="Arial"/>
+          <w:sz w:val="24"/>
+          <w:szCs w:val="24"/>
+          <w:lang w:val="en-US"/>
+        </w:rPr>
+      </w:pPr>
+      <w:r>
+        <w:rPr>
+          <w:rFonts w:ascii="Arial" w:hAnsi="Arial" w:cs="Arial"/>
+          <w:sz w:val="24"/>
+          <w:szCs w:val="24"/>
+          <w:lang w:val="en-US"/>
+        </w:rPr>
+        <w:t>When all the data is graphed together</w:t>
+      </w:r>
+      <w:r>
+        <w:rPr>
+          <w:rFonts w:ascii="Arial" w:hAnsi="Arial" w:cs="Arial"/>
+          <w:sz w:val="24"/>
+          <w:szCs w:val="24"/>
+          <w:lang w:val="en-US"/>
+        </w:rPr>
+        <w:t xml:space="preserve">, the most noticeable </w:t>
+      </w:r>
+      <w:r>
+        <w:rPr>
+          <w:rFonts w:ascii="Arial" w:hAnsi="Arial" w:cs="Arial"/>
+          <w:sz w:val="24"/>
+          <w:szCs w:val="24"/>
+          <w:lang w:val="en-US"/>
+        </w:rPr>
+        <w:t>outliers are the white noise data and the C# cryptographic data.</w:t>
+      </w:r>
+      <w:r>
+        <w:rPr>
+          <w:rFonts w:ascii="Arial" w:hAnsi="Arial" w:cs="Arial"/>
+          <w:sz w:val="24"/>
+          <w:szCs w:val="24"/>
+          <w:lang w:val="en-US"/>
+        </w:rPr>
+        <w:t xml:space="preserve"> This was likely due to the </w:t>
+      </w:r>
+      <w:r>
+        <w:rPr>
+          <w:rFonts w:ascii="Arial" w:hAnsi="Arial" w:cs="Arial"/>
+          <w:sz w:val="24"/>
+          <w:szCs w:val="24"/>
+          <w:lang w:val="en-US"/>
+        </w:rPr>
+        <w:t xml:space="preserve">differences in format that these generators produced, </w:t>
+      </w:r>
+      <w:r>
+        <w:rPr>
+          <w:rFonts w:ascii="Arial" w:hAnsi="Arial" w:cs="Arial"/>
+          <w:sz w:val="24"/>
+          <w:szCs w:val="24"/>
+          <w:lang w:val="en-US"/>
+        </w:rPr>
+        <w:t xml:space="preserve">with the white noise data </w:t>
+      </w:r>
+      <w:r>
+        <w:rPr>
+          <w:rFonts w:ascii="Arial" w:hAnsi="Arial" w:cs="Arial"/>
+          <w:sz w:val="24"/>
+          <w:szCs w:val="24"/>
+          <w:lang w:val="en-US"/>
+        </w:rPr>
+        <w:t xml:space="preserve">covering a far larger range of possible outputs and the </w:t>
+      </w:r>
+      <w:r>
+        <w:rPr>
+          <w:rFonts w:ascii="Arial" w:hAnsi="Arial" w:cs="Arial"/>
+          <w:sz w:val="24"/>
+          <w:szCs w:val="24"/>
+          <w:lang w:val="en-US"/>
+        </w:rPr>
+        <w:t xml:space="preserve">cryptographic generator providing a </w:t>
+      </w:r>
+      <w:r>
+        <w:rPr>
+          <w:rFonts w:ascii="Arial" w:hAnsi="Arial" w:cs="Arial"/>
+          <w:sz w:val="24"/>
+          <w:szCs w:val="24"/>
+          <w:lang w:val="en-US"/>
+        </w:rPr>
+        <w:t xml:space="preserve">secure sequence that </w:t>
+      </w:r>
+      <w:r>
+        <w:rPr>
+          <w:rFonts w:ascii="Arial" w:hAnsi="Arial" w:cs="Arial"/>
+          <w:sz w:val="24"/>
+          <w:szCs w:val="24"/>
+          <w:lang w:val="en-US"/>
+        </w:rPr>
+        <w:t>shouldn’t match any results from reproducible pseudorandom</w:t>
+      </w:r>
+      <w:r>
+        <w:rPr>
+          <w:rFonts w:ascii="Arial" w:hAnsi="Arial" w:cs="Arial"/>
+          <w:sz w:val="24"/>
+          <w:szCs w:val="24"/>
+          <w:lang w:val="en-US"/>
+        </w:rPr>
+        <w:t xml:space="preserve"> generators.</w:t>
+      </w:r>
+      <w:r>
+        <w:rPr>
+          <w:rFonts w:ascii="Arial" w:hAnsi="Arial" w:cs="Arial"/>
+          <w:sz w:val="24"/>
+          <w:szCs w:val="24"/>
+          <w:lang w:val="en-US"/>
+        </w:rPr>
+        <w:t xml:space="preserve"> The remaining generators all </w:t>
+      </w:r>
+      <w:r>
+        <w:rPr>
+          <w:rFonts w:ascii="Arial" w:hAnsi="Arial" w:cs="Arial"/>
+          <w:sz w:val="24"/>
+          <w:szCs w:val="24"/>
+          <w:lang w:val="en-US"/>
+        </w:rPr>
+        <w:t>mostly conform to a</w:t>
+      </w:r>
+      <w:r>
+        <w:rPr>
+          <w:rFonts w:ascii="Arial" w:hAnsi="Arial" w:cs="Arial"/>
+          <w:sz w:val="24"/>
+          <w:szCs w:val="24"/>
+          <w:lang w:val="en-US"/>
+        </w:rPr>
+        <w:t>n empirical distribution</w:t>
+      </w:r>
+      <w:r>
+        <w:rPr>
+          <w:rFonts w:ascii="Arial" w:hAnsi="Arial" w:cs="Arial"/>
+          <w:sz w:val="24"/>
+          <w:szCs w:val="24"/>
+          <w:lang w:val="en-US"/>
+        </w:rPr>
+        <w:t xml:space="preserve"> and this is reflected both in figure 60</w:t>
+      </w:r>
+      <w:r>
+        <w:rPr>
+          <w:rFonts w:ascii="Arial" w:hAnsi="Arial" w:cs="Arial"/>
+          <w:sz w:val="24"/>
+          <w:szCs w:val="24"/>
+          <w:lang w:val="en-US"/>
+        </w:rPr>
+        <w:t xml:space="preserve"> and the </w:t>
+      </w:r>
+      <w:r>
+        <w:rPr>
+          <w:rFonts w:ascii="Arial" w:hAnsi="Arial" w:cs="Arial"/>
+          <w:sz w:val="24"/>
+          <w:szCs w:val="24"/>
+          <w:lang w:val="en-US"/>
+        </w:rPr>
+        <w:t xml:space="preserve">results within figure </w:t>
+      </w:r>
+      <w:r>
+        <w:rPr>
+          <w:rFonts w:ascii="Arial" w:hAnsi="Arial" w:cs="Arial"/>
+          <w:sz w:val="24"/>
+          <w:szCs w:val="24"/>
+          <w:lang w:val="en-US"/>
+        </w:rPr>
+        <w:t>52.</w:t>
       </w:r>
     </w:p>
     <w:sectPr>

</xml_diff>

<commit_message>
Detailed intro to serial test
</commit_message>
<xml_diff>
--- a/Report/Data Analysis.docx
+++ b/Report/Data Analysis.docx
@@ -12076,6 +12076,2002 @@
           <w:lang w:val="en-US"/>
         </w:rPr>
         <w:t>52.</w:t>
+      </w:r>
+    </w:p>
+    <w:p>
+      <w:pPr>
+        <w:rPr>
+          <w:rFonts w:ascii="Arial" w:hAnsi="Arial" w:cs="Arial"/>
+          <w:sz w:val="24"/>
+          <w:szCs w:val="24"/>
+          <w:lang w:val="en-US"/>
+        </w:rPr>
+      </w:pPr>
+    </w:p>
+    <w:p>
+      <w:pPr>
+        <w:rPr>
+          <w:rFonts w:ascii="Arial" w:hAnsi="Arial" w:cs="Arial"/>
+          <w:b/>
+          <w:bCs/>
+          <w:sz w:val="28"/>
+          <w:szCs w:val="28"/>
+          <w:u w:val="single"/>
+          <w:lang w:val="en-US"/>
+        </w:rPr>
+      </w:pPr>
+      <w:r>
+        <w:rPr>
+          <w:rFonts w:ascii="Arial" w:hAnsi="Arial" w:cs="Arial"/>
+          <w:b/>
+          <w:bCs/>
+          <w:sz w:val="28"/>
+          <w:szCs w:val="28"/>
+          <w:u w:val="single"/>
+          <w:lang w:val="en-US"/>
+        </w:rPr>
+        <w:t>4.4 Serial Test</w:t>
+      </w:r>
+      <w:r>
+        <w:rPr>
+          <w:rFonts w:ascii="Arial" w:hAnsi="Arial" w:cs="Arial"/>
+          <w:b/>
+          <w:bCs/>
+          <w:sz w:val="28"/>
+          <w:szCs w:val="28"/>
+          <w:u w:val="single"/>
+          <w:lang w:val="en-US"/>
+        </w:rPr>
+        <w:t xml:space="preserve"> of Empirical Distribution</w:t>
+      </w:r>
+    </w:p>
+    <w:p>
+      <w:pPr>
+        <w:rPr>
+          <w:rFonts w:ascii="Arial" w:hAnsi="Arial" w:cs="Arial"/>
+          <w:sz w:val="24"/>
+          <w:szCs w:val="24"/>
+          <w:lang w:val="en-US"/>
+        </w:rPr>
+      </w:pPr>
+      <w:r>
+        <w:rPr>
+          <w:rFonts w:ascii="Arial" w:hAnsi="Arial" w:cs="Arial"/>
+          <w:sz w:val="24"/>
+          <w:szCs w:val="24"/>
+          <w:lang w:val="en-US"/>
+        </w:rPr>
+        <w:t xml:space="preserve">While the Kolmogorov-Smirnov test </w:t>
+      </w:r>
+      <w:r>
+        <w:rPr>
+          <w:rFonts w:ascii="Arial" w:hAnsi="Arial" w:cs="Arial"/>
+          <w:sz w:val="24"/>
+          <w:szCs w:val="24"/>
+          <w:lang w:val="en-US"/>
+        </w:rPr>
+        <w:t>focused on the distribution of</w:t>
+      </w:r>
+      <w:r>
+        <w:rPr>
+          <w:rFonts w:ascii="Arial" w:hAnsi="Arial" w:cs="Arial"/>
+          <w:sz w:val="24"/>
+          <w:szCs w:val="24"/>
+          <w:lang w:val="en-US"/>
+        </w:rPr>
+        <w:t xml:space="preserve"> whole datasets</w:t>
+      </w:r>
+      <w:r>
+        <w:rPr>
+          <w:rFonts w:ascii="Arial" w:hAnsi="Arial" w:cs="Arial"/>
+          <w:sz w:val="24"/>
+          <w:szCs w:val="24"/>
+          <w:lang w:val="en-US"/>
+        </w:rPr>
+        <w:t xml:space="preserve">, the </w:t>
+      </w:r>
+      <w:r>
+        <w:rPr>
+          <w:rFonts w:ascii="Arial" w:hAnsi="Arial" w:cs="Arial"/>
+          <w:sz w:val="24"/>
+          <w:szCs w:val="24"/>
+          <w:lang w:val="en-US"/>
+        </w:rPr>
+        <w:t>S</w:t>
+      </w:r>
+      <w:r>
+        <w:rPr>
+          <w:rFonts w:ascii="Arial" w:hAnsi="Arial" w:cs="Arial"/>
+          <w:sz w:val="24"/>
+          <w:szCs w:val="24"/>
+          <w:lang w:val="en-US"/>
+        </w:rPr>
+        <w:t>erial test</w:t>
+      </w:r>
+      <w:r>
+        <w:rPr>
+          <w:rFonts w:ascii="Arial" w:hAnsi="Arial" w:cs="Arial"/>
+          <w:sz w:val="24"/>
+          <w:szCs w:val="24"/>
+          <w:lang w:val="en-US"/>
+        </w:rPr>
+        <w:t xml:space="preserve"> instead compares the empirical distribution of </w:t>
+      </w:r>
+      <w:r>
+        <w:rPr>
+          <w:rFonts w:ascii="Arial" w:hAnsi="Arial" w:cs="Arial"/>
+          <w:sz w:val="24"/>
+          <w:szCs w:val="24"/>
+          <w:lang w:val="en-US"/>
+        </w:rPr>
+        <w:t xml:space="preserve">sets within the </w:t>
+      </w:r>
+      <w:r>
+        <w:rPr>
+          <w:rFonts w:ascii="Arial" w:hAnsi="Arial" w:cs="Arial"/>
+          <w:sz w:val="24"/>
+          <w:szCs w:val="24"/>
+          <w:lang w:val="en-US"/>
+        </w:rPr>
+        <w:t>data.</w:t>
+      </w:r>
+      <w:r>
+        <w:rPr>
+          <w:rFonts w:ascii="Arial" w:hAnsi="Arial" w:cs="Arial"/>
+          <w:sz w:val="24"/>
+          <w:szCs w:val="24"/>
+          <w:lang w:val="en-US"/>
+        </w:rPr>
+        <w:t xml:space="preserve"> </w:t>
+      </w:r>
+      <w:r>
+        <w:rPr>
+          <w:rFonts w:ascii="Arial" w:hAnsi="Arial" w:cs="Arial"/>
+          <w:sz w:val="24"/>
+          <w:szCs w:val="24"/>
+          <w:lang w:val="en-US"/>
+        </w:rPr>
+        <w:t xml:space="preserve">This test provides two </w:t>
+      </w:r>
+      <w:r>
+        <w:rPr>
+          <w:rFonts w:ascii="Arial" w:hAnsi="Arial" w:cs="Arial"/>
+          <w:sz w:val="24"/>
+          <w:szCs w:val="24"/>
+          <w:lang w:val="en-US"/>
+        </w:rPr>
+        <w:t>output statistics</w:t>
+      </w:r>
+      <w:r>
+        <w:rPr>
+          <w:rFonts w:ascii="Arial" w:hAnsi="Arial" w:cs="Arial"/>
+          <w:sz w:val="24"/>
+          <w:szCs w:val="24"/>
+          <w:lang w:val="en-US"/>
+        </w:rPr>
+        <w:t>:</w:t>
+      </w:r>
+      <w:r>
+        <w:rPr>
+          <w:rFonts w:ascii="Arial" w:hAnsi="Arial" w:cs="Arial"/>
+          <w:sz w:val="24"/>
+          <w:szCs w:val="24"/>
+          <w:lang w:val="en-US"/>
+        </w:rPr>
+        <w:t xml:space="preserve"> </w:t>
+      </w:r>
+      <w:r>
+        <w:rPr>
+          <w:rFonts w:ascii="Arial" w:hAnsi="Arial" w:cs="Arial"/>
+          <w:sz w:val="24"/>
+          <w:szCs w:val="24"/>
+          <w:lang w:val="en-US"/>
+        </w:rPr>
+        <w:t xml:space="preserve">a </w:t>
+      </w:r>
+      <w:r>
+        <w:rPr>
+          <w:rFonts w:ascii="Arial" w:hAnsi="Arial" w:cs="Arial"/>
+          <w:sz w:val="24"/>
+          <w:szCs w:val="24"/>
+          <w:lang w:val="en-US"/>
+        </w:rPr>
+        <w:t xml:space="preserve">test </w:t>
+      </w:r>
+      <w:r>
+        <w:rPr>
+          <w:rFonts w:ascii="Arial" w:hAnsi="Arial" w:cs="Arial"/>
+          <w:sz w:val="24"/>
+          <w:szCs w:val="24"/>
+          <w:lang w:val="en-US"/>
+        </w:rPr>
+        <w:t>statistic,</w:t>
+      </w:r>
+      <w:r>
+        <w:rPr>
+          <w:rFonts w:ascii="Arial" w:hAnsi="Arial" w:cs="Arial"/>
+          <w:sz w:val="24"/>
+          <w:szCs w:val="24"/>
+          <w:lang w:val="en-US"/>
+        </w:rPr>
+        <w:t xml:space="preserve"> </w:t>
+      </w:r>
+      <w:r>
+        <w:rPr>
+          <w:rFonts w:ascii="Arial" w:hAnsi="Arial" w:cs="Arial"/>
+          <w:sz w:val="24"/>
+          <w:szCs w:val="24"/>
+          <w:lang w:val="en-US"/>
+        </w:rPr>
+        <w:t xml:space="preserve">and a </w:t>
+      </w:r>
+      <w:r>
+        <w:rPr>
+          <w:rFonts w:ascii="Arial" w:hAnsi="Arial" w:cs="Arial"/>
+          <w:sz w:val="24"/>
+          <w:szCs w:val="24"/>
+          <w:lang w:val="en-US"/>
+        </w:rPr>
+        <w:t>P</w:t>
+      </w:r>
+      <w:r>
+        <w:rPr>
+          <w:rFonts w:ascii="Arial" w:hAnsi="Arial" w:cs="Arial"/>
+          <w:sz w:val="24"/>
+          <w:szCs w:val="24"/>
+          <w:lang w:val="en-US"/>
+        </w:rPr>
+        <w:t>-</w:t>
+      </w:r>
+      <w:r>
+        <w:rPr>
+          <w:rFonts w:ascii="Arial" w:hAnsi="Arial" w:cs="Arial"/>
+          <w:sz w:val="24"/>
+          <w:szCs w:val="24"/>
+          <w:lang w:val="en-US"/>
+        </w:rPr>
+        <w:t>value.</w:t>
+      </w:r>
+      <w:r>
+        <w:rPr>
+          <w:rFonts w:ascii="Arial" w:hAnsi="Arial" w:cs="Arial"/>
+          <w:sz w:val="24"/>
+          <w:szCs w:val="24"/>
+          <w:lang w:val="en-US"/>
+        </w:rPr>
+        <w:t xml:space="preserve"> </w:t>
+      </w:r>
+      <w:r>
+        <w:rPr>
+          <w:rFonts w:ascii="Arial" w:hAnsi="Arial" w:cs="Arial"/>
+          <w:sz w:val="24"/>
+          <w:szCs w:val="24"/>
+          <w:lang w:val="en-US"/>
+        </w:rPr>
+        <w:t xml:space="preserve">While the test statistic </w:t>
+      </w:r>
+      <w:r>
+        <w:rPr>
+          <w:rFonts w:ascii="Arial" w:hAnsi="Arial" w:cs="Arial"/>
+          <w:sz w:val="24"/>
+          <w:szCs w:val="24"/>
+          <w:lang w:val="en-US"/>
+        </w:rPr>
+        <w:t xml:space="preserve">can be used for comparison between </w:t>
+      </w:r>
+      <w:r>
+        <w:rPr>
+          <w:rFonts w:ascii="Arial" w:hAnsi="Arial" w:cs="Arial"/>
+          <w:sz w:val="24"/>
+          <w:szCs w:val="24"/>
+          <w:lang w:val="en-US"/>
+        </w:rPr>
+        <w:t>generators, w</w:t>
+      </w:r>
+      <w:r>
+        <w:rPr>
+          <w:rFonts w:ascii="Arial" w:hAnsi="Arial" w:cs="Arial"/>
+          <w:sz w:val="24"/>
+          <w:szCs w:val="24"/>
+          <w:lang w:val="en-US"/>
+        </w:rPr>
+        <w:t xml:space="preserve">here </w:t>
+      </w:r>
+      <w:r>
+        <w:rPr>
+          <w:rFonts w:ascii="Arial" w:hAnsi="Arial" w:cs="Arial"/>
+          <w:sz w:val="24"/>
+          <w:szCs w:val="24"/>
+          <w:lang w:val="en-US"/>
+        </w:rPr>
+        <w:t>a</w:t>
+      </w:r>
+      <w:r>
+        <w:rPr>
+          <w:rFonts w:ascii="Arial" w:hAnsi="Arial" w:cs="Arial"/>
+          <w:sz w:val="24"/>
+          <w:szCs w:val="24"/>
+          <w:lang w:val="en-US"/>
+        </w:rPr>
+        <w:t xml:space="preserve"> lower value </w:t>
+      </w:r>
+      <w:r>
+        <w:rPr>
+          <w:rFonts w:ascii="Arial" w:hAnsi="Arial" w:cs="Arial"/>
+          <w:sz w:val="24"/>
+          <w:szCs w:val="24"/>
+          <w:lang w:val="en-US"/>
+        </w:rPr>
+        <w:t>indicates a</w:t>
+      </w:r>
+      <w:r>
+        <w:rPr>
+          <w:rFonts w:ascii="Arial" w:hAnsi="Arial" w:cs="Arial"/>
+          <w:sz w:val="24"/>
+          <w:szCs w:val="24"/>
+          <w:lang w:val="en-US"/>
+        </w:rPr>
+        <w:t xml:space="preserve"> dataset</w:t>
+      </w:r>
+      <w:r>
+        <w:rPr>
+          <w:rFonts w:ascii="Arial" w:hAnsi="Arial" w:cs="Arial"/>
+          <w:sz w:val="24"/>
+          <w:szCs w:val="24"/>
+          <w:lang w:val="en-US"/>
+        </w:rPr>
+        <w:t xml:space="preserve"> where the observed </w:t>
+      </w:r>
+      <w:r>
+        <w:rPr>
+          <w:rFonts w:ascii="Arial" w:hAnsi="Arial" w:cs="Arial"/>
+          <w:sz w:val="24"/>
+          <w:szCs w:val="24"/>
+          <w:lang w:val="en-US"/>
+        </w:rPr>
+        <w:t>number of sets</w:t>
+      </w:r>
+      <w:r>
+        <w:rPr>
+          <w:rFonts w:ascii="Arial" w:hAnsi="Arial" w:cs="Arial"/>
+          <w:sz w:val="24"/>
+          <w:szCs w:val="24"/>
+          <w:lang w:val="en-US"/>
+        </w:rPr>
+        <w:t xml:space="preserve"> more closely match the expected</w:t>
+      </w:r>
+      <w:r>
+        <w:rPr>
+          <w:rFonts w:ascii="Arial" w:hAnsi="Arial" w:cs="Arial"/>
+          <w:sz w:val="24"/>
+          <w:szCs w:val="24"/>
+          <w:lang w:val="en-US"/>
+        </w:rPr>
+        <w:t xml:space="preserve"> number of sets</w:t>
+      </w:r>
+      <w:r>
+        <w:rPr>
+          <w:rFonts w:ascii="Arial" w:hAnsi="Arial" w:cs="Arial"/>
+          <w:sz w:val="24"/>
+          <w:szCs w:val="24"/>
+          <w:lang w:val="en-US"/>
+        </w:rPr>
+        <w:t>, the P-value or Probability value</w:t>
+      </w:r>
+      <w:r>
+        <w:rPr>
+          <w:rFonts w:ascii="Arial" w:hAnsi="Arial" w:cs="Arial"/>
+          <w:sz w:val="24"/>
+          <w:szCs w:val="24"/>
+          <w:lang w:val="en-US"/>
+        </w:rPr>
+        <w:t xml:space="preserve"> </w:t>
+      </w:r>
+      <w:r>
+        <w:rPr>
+          <w:rFonts w:ascii="Arial" w:hAnsi="Arial" w:cs="Arial"/>
+          <w:sz w:val="24"/>
+          <w:szCs w:val="24"/>
+          <w:lang w:val="en-US"/>
+        </w:rPr>
+        <w:t xml:space="preserve">represents the likelihood that </w:t>
+      </w:r>
+      <w:r>
+        <w:rPr>
+          <w:rFonts w:ascii="Arial" w:hAnsi="Arial" w:cs="Arial"/>
+          <w:sz w:val="24"/>
+          <w:szCs w:val="24"/>
+          <w:lang w:val="en-US"/>
+        </w:rPr>
+        <w:t xml:space="preserve">the data provided was able to achieve </w:t>
+      </w:r>
+      <w:r>
+        <w:rPr>
+          <w:rFonts w:ascii="Arial" w:hAnsi="Arial" w:cs="Arial"/>
+          <w:sz w:val="24"/>
+          <w:szCs w:val="24"/>
+          <w:lang w:val="en-US"/>
+        </w:rPr>
+        <w:t>its test statistic</w:t>
+      </w:r>
+      <w:r>
+        <w:rPr>
+          <w:rFonts w:ascii="Arial" w:hAnsi="Arial" w:cs="Arial"/>
+          <w:sz w:val="24"/>
+          <w:szCs w:val="24"/>
+          <w:lang w:val="en-US"/>
+        </w:rPr>
+        <w:t>. Much like with the Chi-Squared test an ideal generator will provide a P-value</w:t>
+      </w:r>
+      <w:r>
+        <w:rPr>
+          <w:rFonts w:ascii="Arial" w:hAnsi="Arial" w:cs="Arial"/>
+          <w:sz w:val="24"/>
+          <w:szCs w:val="24"/>
+          <w:lang w:val="en-US"/>
+        </w:rPr>
+        <w:t xml:space="preserve"> that is neither too large </w:t>
+      </w:r>
+      <w:r>
+        <w:rPr>
+          <w:rFonts w:ascii="Arial" w:hAnsi="Arial" w:cs="Arial"/>
+          <w:sz w:val="24"/>
+          <w:szCs w:val="24"/>
+          <w:lang w:val="en-US"/>
+        </w:rPr>
+        <w:t>nor</w:t>
+      </w:r>
+      <w:r>
+        <w:rPr>
+          <w:rFonts w:ascii="Arial" w:hAnsi="Arial" w:cs="Arial"/>
+          <w:sz w:val="24"/>
+          <w:szCs w:val="24"/>
+          <w:lang w:val="en-US"/>
+        </w:rPr>
+        <w:t xml:space="preserve"> too small</w:t>
+      </w:r>
+      <w:r>
+        <w:rPr>
+          <w:rFonts w:ascii="Arial" w:hAnsi="Arial" w:cs="Arial"/>
+          <w:sz w:val="24"/>
+          <w:szCs w:val="24"/>
+          <w:lang w:val="en-US"/>
+        </w:rPr>
+        <w:t xml:space="preserve">, with the </w:t>
+      </w:r>
+      <w:r>
+        <w:rPr>
+          <w:rFonts w:ascii="Arial" w:hAnsi="Arial" w:cs="Arial"/>
+          <w:sz w:val="24"/>
+          <w:szCs w:val="24"/>
+          <w:lang w:val="en-US"/>
+        </w:rPr>
+        <w:t xml:space="preserve">best performing generators being the ones able to score </w:t>
+      </w:r>
+      <w:r>
+        <w:rPr>
+          <w:rFonts w:ascii="Arial" w:hAnsi="Arial" w:cs="Arial"/>
+          <w:sz w:val="24"/>
+          <w:szCs w:val="24"/>
+          <w:lang w:val="en-US"/>
+        </w:rPr>
+        <w:t xml:space="preserve">the </w:t>
+      </w:r>
+      <w:r>
+        <w:rPr>
+          <w:rFonts w:ascii="Arial" w:hAnsi="Arial" w:cs="Arial"/>
+          <w:sz w:val="24"/>
+          <w:szCs w:val="24"/>
+          <w:lang w:val="en-US"/>
+        </w:rPr>
+        <w:t xml:space="preserve">value closest to </w:t>
+      </w:r>
+      <w:r>
+        <w:rPr>
+          <w:rFonts w:ascii="Arial" w:hAnsi="Arial" w:cs="Arial"/>
+          <w:sz w:val="24"/>
+          <w:szCs w:val="24"/>
+          <w:lang w:val="en-US"/>
+        </w:rPr>
+        <w:t>0.5</w:t>
+      </w:r>
+      <w:r>
+        <w:rPr>
+          <w:rFonts w:ascii="Arial" w:hAnsi="Arial" w:cs="Arial"/>
+          <w:sz w:val="24"/>
+          <w:szCs w:val="24"/>
+          <w:lang w:val="en-US"/>
+        </w:rPr>
+        <w:t>.</w:t>
+      </w:r>
+    </w:p>
+    <w:tbl>
+      <w:tblPr>
+        <w:tblStyle w:val="TableGrid"/>
+        <w:tblW w:w="0" w:type="auto"/>
+        <w:tblLook w:val="04A0" w:firstRow="1" w:lastRow="0" w:firstColumn="1" w:lastColumn="0" w:noHBand="0" w:noVBand="1"/>
+      </w:tblPr>
+      <w:tblGrid>
+        <w:gridCol w:w="3539"/>
+        <w:gridCol w:w="2471"/>
+        <w:gridCol w:w="3006"/>
+      </w:tblGrid>
+      <w:tr>
+        <w:tc>
+          <w:tcPr>
+            <w:tcW w:w="3539" w:type="dxa"/>
+          </w:tcPr>
+          <w:p>
+            <w:pPr>
+              <w:rPr>
+                <w:rFonts w:ascii="Arial" w:hAnsi="Arial" w:cs="Arial"/>
+                <w:sz w:val="24"/>
+                <w:szCs w:val="24"/>
+                <w:lang w:val="en-US"/>
+              </w:rPr>
+            </w:pPr>
+            <w:r>
+              <w:rPr>
+                <w:rFonts w:ascii="Arial" w:hAnsi="Arial" w:cs="Arial"/>
+                <w:sz w:val="24"/>
+                <w:szCs w:val="24"/>
+                <w:lang w:val="en-US"/>
+              </w:rPr>
+              <w:t>Data S</w:t>
+            </w:r>
+            <w:r>
+              <w:rPr>
+                <w:rFonts w:ascii="Arial" w:hAnsi="Arial" w:cs="Arial"/>
+                <w:sz w:val="24"/>
+                <w:szCs w:val="24"/>
+                <w:lang w:val="en-US"/>
+              </w:rPr>
+              <w:t>ources</w:t>
+            </w:r>
+          </w:p>
+        </w:tc>
+        <w:tc>
+          <w:tcPr>
+            <w:tcW w:w="2471" w:type="dxa"/>
+          </w:tcPr>
+          <w:p>
+            <w:pPr>
+              <w:rPr>
+                <w:rFonts w:ascii="Arial" w:hAnsi="Arial" w:cs="Arial"/>
+                <w:sz w:val="24"/>
+                <w:szCs w:val="24"/>
+                <w:lang w:val="en-US"/>
+              </w:rPr>
+            </w:pPr>
+            <w:r>
+              <w:rPr>
+                <w:rFonts w:ascii="Arial" w:hAnsi="Arial" w:cs="Arial"/>
+                <w:sz w:val="24"/>
+                <w:szCs w:val="24"/>
+                <w:lang w:val="en-US"/>
+              </w:rPr>
+              <w:t>Test Statistic</w:t>
+            </w:r>
+          </w:p>
+        </w:tc>
+        <w:tc>
+          <w:tcPr>
+            <w:tcW w:w="3006" w:type="dxa"/>
+          </w:tcPr>
+          <w:p>
+            <w:pPr>
+              <w:rPr>
+                <w:rFonts w:ascii="Arial" w:hAnsi="Arial" w:cs="Arial"/>
+                <w:sz w:val="24"/>
+                <w:szCs w:val="24"/>
+                <w:lang w:val="en-US"/>
+              </w:rPr>
+            </w:pPr>
+            <w:r>
+              <w:rPr>
+                <w:rFonts w:ascii="Arial" w:hAnsi="Arial" w:cs="Arial"/>
+                <w:sz w:val="24"/>
+                <w:szCs w:val="24"/>
+                <w:lang w:val="en-US"/>
+              </w:rPr>
+              <w:t>P-Value</w:t>
+            </w:r>
+          </w:p>
+        </w:tc>
+      </w:tr>
+      <w:tr>
+        <w:tc>
+          <w:tcPr>
+            <w:tcW w:w="3539" w:type="dxa"/>
+          </w:tcPr>
+          <w:p>
+            <w:pPr>
+              <w:rPr>
+                <w:rFonts w:ascii="Arial" w:hAnsi="Arial" w:cs="Arial"/>
+                <w:sz w:val="24"/>
+                <w:szCs w:val="24"/>
+                <w:lang w:val="en-US"/>
+              </w:rPr>
+            </w:pPr>
+            <w:r>
+              <w:rPr>
+                <w:rFonts w:ascii="Arial" w:hAnsi="Arial" w:cs="Arial"/>
+                <w:sz w:val="24"/>
+                <w:szCs w:val="24"/>
+                <w:lang w:val="en-US"/>
+              </w:rPr>
+              <w:t>C# Unseeded Rand</w:t>
+            </w:r>
+          </w:p>
+        </w:tc>
+        <w:tc>
+          <w:tcPr>
+            <w:tcW w:w="2471" w:type="dxa"/>
+          </w:tcPr>
+          <w:p>
+            <w:pPr>
+              <w:rPr>
+                <w:rFonts w:ascii="Arial" w:hAnsi="Arial" w:cs="Arial"/>
+                <w:sz w:val="24"/>
+                <w:szCs w:val="24"/>
+                <w:lang w:val="en-US"/>
+              </w:rPr>
+            </w:pPr>
+            <w:r>
+              <w:rPr>
+                <w:rFonts w:ascii="Arial" w:hAnsi="Arial" w:cs="Arial"/>
+                <w:sz w:val="24"/>
+                <w:szCs w:val="24"/>
+                <w:lang w:val="en-US"/>
+              </w:rPr>
+              <w:t>1.2</w:t>
+            </w:r>
+          </w:p>
+        </w:tc>
+        <w:tc>
+          <w:tcPr>
+            <w:tcW w:w="3006" w:type="dxa"/>
+          </w:tcPr>
+          <w:p>
+            <w:pPr>
+              <w:rPr>
+                <w:rFonts w:ascii="Arial" w:hAnsi="Arial" w:cs="Arial"/>
+                <w:sz w:val="24"/>
+                <w:szCs w:val="24"/>
+                <w:lang w:val="en-US"/>
+              </w:rPr>
+            </w:pPr>
+            <w:r>
+              <w:rPr>
+                <w:rFonts w:ascii="Arial" w:hAnsi="Arial" w:cs="Arial"/>
+                <w:sz w:val="24"/>
+                <w:szCs w:val="24"/>
+                <w:lang w:val="en-US"/>
+              </w:rPr>
+              <w:t>0.76</w:t>
+            </w:r>
+          </w:p>
+        </w:tc>
+      </w:tr>
+      <w:tr>
+        <w:tc>
+          <w:tcPr>
+            <w:tcW w:w="3539" w:type="dxa"/>
+          </w:tcPr>
+          <w:p>
+            <w:pPr>
+              <w:rPr>
+                <w:rFonts w:ascii="Arial" w:hAnsi="Arial" w:cs="Arial"/>
+                <w:sz w:val="24"/>
+                <w:szCs w:val="24"/>
+                <w:lang w:val="en-US"/>
+              </w:rPr>
+            </w:pPr>
+            <w:r>
+              <w:rPr>
+                <w:rFonts w:ascii="Arial" w:hAnsi="Arial" w:cs="Arial"/>
+                <w:sz w:val="24"/>
+                <w:szCs w:val="24"/>
+                <w:lang w:val="en-US"/>
+              </w:rPr>
+              <w:t>C# Seeded Rand</w:t>
+            </w:r>
+          </w:p>
+        </w:tc>
+        <w:tc>
+          <w:tcPr>
+            <w:tcW w:w="2471" w:type="dxa"/>
+          </w:tcPr>
+          <w:p>
+            <w:pPr>
+              <w:rPr>
+                <w:rFonts w:ascii="Arial" w:hAnsi="Arial" w:cs="Arial"/>
+                <w:sz w:val="24"/>
+                <w:szCs w:val="24"/>
+                <w:lang w:val="en-US"/>
+              </w:rPr>
+            </w:pPr>
+            <w:r>
+              <w:rPr>
+                <w:rFonts w:ascii="Arial" w:hAnsi="Arial" w:cs="Arial"/>
+                <w:sz w:val="24"/>
+                <w:szCs w:val="24"/>
+                <w:lang w:val="en-US"/>
+              </w:rPr>
+              <w:t>1.5</w:t>
+            </w:r>
+          </w:p>
+        </w:tc>
+        <w:tc>
+          <w:tcPr>
+            <w:tcW w:w="3006" w:type="dxa"/>
+          </w:tcPr>
+          <w:p>
+            <w:pPr>
+              <w:rPr>
+                <w:rFonts w:ascii="Arial" w:hAnsi="Arial" w:cs="Arial"/>
+                <w:sz w:val="24"/>
+                <w:szCs w:val="24"/>
+                <w:lang w:val="en-US"/>
+              </w:rPr>
+            </w:pPr>
+            <w:r>
+              <w:rPr>
+                <w:rFonts w:ascii="Arial" w:hAnsi="Arial" w:cs="Arial"/>
+                <w:sz w:val="24"/>
+                <w:szCs w:val="24"/>
+                <w:lang w:val="en-US"/>
+              </w:rPr>
+              <w:t>0.69</w:t>
+            </w:r>
+          </w:p>
+        </w:tc>
+      </w:tr>
+      <w:tr>
+        <w:tc>
+          <w:tcPr>
+            <w:tcW w:w="3539" w:type="dxa"/>
+          </w:tcPr>
+          <w:p>
+            <w:pPr>
+              <w:rPr>
+                <w:rFonts w:ascii="Arial" w:hAnsi="Arial" w:cs="Arial"/>
+                <w:sz w:val="24"/>
+                <w:szCs w:val="24"/>
+                <w:lang w:val="en-US"/>
+              </w:rPr>
+            </w:pPr>
+            <w:r>
+              <w:rPr>
+                <w:rFonts w:ascii="Arial" w:hAnsi="Arial" w:cs="Arial"/>
+                <w:sz w:val="24"/>
+                <w:szCs w:val="24"/>
+                <w:lang w:val="en-US"/>
+              </w:rPr>
+              <w:t>C# Cryptographic Rand</w:t>
+            </w:r>
+          </w:p>
+        </w:tc>
+        <w:tc>
+          <w:tcPr>
+            <w:tcW w:w="2471" w:type="dxa"/>
+          </w:tcPr>
+          <w:p>
+            <w:pPr>
+              <w:rPr>
+                <w:rFonts w:ascii="Arial" w:hAnsi="Arial" w:cs="Arial"/>
+                <w:sz w:val="24"/>
+                <w:szCs w:val="24"/>
+                <w:lang w:val="en-US"/>
+              </w:rPr>
+            </w:pPr>
+            <w:r>
+              <w:rPr>
+                <w:rFonts w:ascii="Arial" w:hAnsi="Arial" w:cs="Arial"/>
+                <w:sz w:val="24"/>
+                <w:szCs w:val="24"/>
+                <w:lang w:val="en-US"/>
+              </w:rPr>
+              <w:t>139</w:t>
+            </w:r>
+          </w:p>
+        </w:tc>
+        <w:tc>
+          <w:tcPr>
+            <w:tcW w:w="3006" w:type="dxa"/>
+          </w:tcPr>
+          <w:p>
+            <w:pPr>
+              <w:rPr>
+                <w:rFonts w:ascii="Arial" w:hAnsi="Arial" w:cs="Arial"/>
+                <w:sz w:val="24"/>
+                <w:szCs w:val="24"/>
+                <w:lang w:val="en-US"/>
+              </w:rPr>
+            </w:pPr>
+            <w:r>
+              <w:rPr>
+                <w:rFonts w:ascii="Arial" w:hAnsi="Arial" w:cs="Arial"/>
+                <w:sz w:val="24"/>
+                <w:szCs w:val="24"/>
+                <w:lang w:val="en-US"/>
+              </w:rPr>
+              <w:t>7.1e-30</w:t>
+            </w:r>
+          </w:p>
+        </w:tc>
+      </w:tr>
+      <w:tr>
+        <w:tc>
+          <w:tcPr>
+            <w:tcW w:w="3539" w:type="dxa"/>
+          </w:tcPr>
+          <w:p>
+            <w:pPr>
+              <w:rPr>
+                <w:rFonts w:ascii="Arial" w:hAnsi="Arial" w:cs="Arial"/>
+                <w:sz w:val="24"/>
+                <w:szCs w:val="24"/>
+                <w:lang w:val="en-US"/>
+              </w:rPr>
+            </w:pPr>
+            <w:r>
+              <w:rPr>
+                <w:rFonts w:ascii="Arial" w:hAnsi="Arial" w:cs="Arial"/>
+                <w:sz w:val="24"/>
+                <w:szCs w:val="24"/>
+                <w:lang w:val="en-US"/>
+              </w:rPr>
+              <w:t>Python</w:t>
+            </w:r>
+            <w:r>
+              <w:rPr>
+                <w:rFonts w:ascii="Arial" w:hAnsi="Arial" w:cs="Arial"/>
+                <w:sz w:val="24"/>
+                <w:szCs w:val="24"/>
+                <w:lang w:val="en-US"/>
+              </w:rPr>
+              <w:t xml:space="preserve"> Randint</w:t>
+            </w:r>
+          </w:p>
+        </w:tc>
+        <w:tc>
+          <w:tcPr>
+            <w:tcW w:w="2471" w:type="dxa"/>
+          </w:tcPr>
+          <w:p>
+            <w:pPr>
+              <w:rPr>
+                <w:rFonts w:ascii="Arial" w:hAnsi="Arial" w:cs="Arial"/>
+                <w:sz w:val="24"/>
+                <w:szCs w:val="24"/>
+                <w:lang w:val="en-US"/>
+              </w:rPr>
+            </w:pPr>
+            <w:r>
+              <w:rPr>
+                <w:rFonts w:ascii="Arial" w:hAnsi="Arial" w:cs="Arial"/>
+                <w:sz w:val="24"/>
+                <w:szCs w:val="24"/>
+                <w:lang w:val="en-US"/>
+              </w:rPr>
+              <w:t>5.4</w:t>
+            </w:r>
+          </w:p>
+        </w:tc>
+        <w:tc>
+          <w:tcPr>
+            <w:tcW w:w="3006" w:type="dxa"/>
+          </w:tcPr>
+          <w:p>
+            <w:pPr>
+              <w:rPr>
+                <w:rFonts w:ascii="Arial" w:hAnsi="Arial" w:cs="Arial"/>
+                <w:sz w:val="24"/>
+                <w:szCs w:val="24"/>
+                <w:lang w:val="en-US"/>
+              </w:rPr>
+            </w:pPr>
+            <w:r>
+              <w:rPr>
+                <w:rFonts w:ascii="Arial" w:hAnsi="Arial" w:cs="Arial"/>
+                <w:sz w:val="24"/>
+                <w:szCs w:val="24"/>
+                <w:lang w:val="en-US"/>
+              </w:rPr>
+              <w:t>0.14</w:t>
+            </w:r>
+          </w:p>
+        </w:tc>
+      </w:tr>
+      <w:tr>
+        <w:tc>
+          <w:tcPr>
+            <w:tcW w:w="3539" w:type="dxa"/>
+          </w:tcPr>
+          <w:p>
+            <w:pPr>
+              <w:rPr>
+                <w:rFonts w:ascii="Arial" w:hAnsi="Arial" w:cs="Arial"/>
+                <w:sz w:val="24"/>
+                <w:szCs w:val="24"/>
+                <w:lang w:val="en-US"/>
+              </w:rPr>
+            </w:pPr>
+            <w:r>
+              <w:rPr>
+                <w:rFonts w:ascii="Arial" w:hAnsi="Arial" w:cs="Arial"/>
+                <w:sz w:val="24"/>
+                <w:szCs w:val="24"/>
+                <w:lang w:val="en-US"/>
+              </w:rPr>
+              <w:t>Python Unseeded Rand</w:t>
+            </w:r>
+          </w:p>
+        </w:tc>
+        <w:tc>
+          <w:tcPr>
+            <w:tcW w:w="2471" w:type="dxa"/>
+          </w:tcPr>
+          <w:p>
+            <w:pPr>
+              <w:rPr>
+                <w:rFonts w:ascii="Arial" w:hAnsi="Arial" w:cs="Arial"/>
+                <w:sz w:val="24"/>
+                <w:szCs w:val="24"/>
+                <w:lang w:val="en-US"/>
+              </w:rPr>
+            </w:pPr>
+            <w:r>
+              <w:rPr>
+                <w:rFonts w:ascii="Arial" w:hAnsi="Arial" w:cs="Arial"/>
+                <w:sz w:val="24"/>
+                <w:szCs w:val="24"/>
+                <w:lang w:val="en-US"/>
+              </w:rPr>
+              <w:t>3.9</w:t>
+            </w:r>
+          </w:p>
+        </w:tc>
+        <w:tc>
+          <w:tcPr>
+            <w:tcW w:w="3006" w:type="dxa"/>
+          </w:tcPr>
+          <w:p>
+            <w:pPr>
+              <w:rPr>
+                <w:rFonts w:ascii="Arial" w:hAnsi="Arial" w:cs="Arial"/>
+                <w:sz w:val="24"/>
+                <w:szCs w:val="24"/>
+                <w:lang w:val="en-US"/>
+              </w:rPr>
+            </w:pPr>
+            <w:r>
+              <w:rPr>
+                <w:rFonts w:ascii="Arial" w:hAnsi="Arial" w:cs="Arial"/>
+                <w:sz w:val="24"/>
+                <w:szCs w:val="24"/>
+                <w:lang w:val="en-US"/>
+              </w:rPr>
+              <w:t>0.27</w:t>
+            </w:r>
+          </w:p>
+        </w:tc>
+      </w:tr>
+      <w:tr>
+        <w:tc>
+          <w:tcPr>
+            <w:tcW w:w="3539" w:type="dxa"/>
+          </w:tcPr>
+          <w:p>
+            <w:pPr>
+              <w:rPr>
+                <w:rFonts w:ascii="Arial" w:hAnsi="Arial" w:cs="Arial"/>
+                <w:sz w:val="24"/>
+                <w:szCs w:val="24"/>
+                <w:lang w:val="en-US"/>
+              </w:rPr>
+            </w:pPr>
+            <w:r>
+              <w:rPr>
+                <w:rFonts w:ascii="Arial" w:hAnsi="Arial" w:cs="Arial"/>
+                <w:sz w:val="24"/>
+                <w:szCs w:val="24"/>
+                <w:lang w:val="en-US"/>
+              </w:rPr>
+              <w:lastRenderedPageBreak/>
+              <w:t>Python Seeded Rand</w:t>
+            </w:r>
+          </w:p>
+        </w:tc>
+        <w:tc>
+          <w:tcPr>
+            <w:tcW w:w="2471" w:type="dxa"/>
+          </w:tcPr>
+          <w:p>
+            <w:pPr>
+              <w:rPr>
+                <w:rFonts w:ascii="Arial" w:hAnsi="Arial" w:cs="Arial"/>
+                <w:sz w:val="24"/>
+                <w:szCs w:val="24"/>
+                <w:lang w:val="en-US"/>
+              </w:rPr>
+            </w:pPr>
+            <w:r>
+              <w:rPr>
+                <w:rFonts w:ascii="Arial" w:hAnsi="Arial" w:cs="Arial"/>
+                <w:sz w:val="24"/>
+                <w:szCs w:val="24"/>
+                <w:lang w:val="en-US"/>
+              </w:rPr>
+              <w:t>9</w:t>
+            </w:r>
+          </w:p>
+        </w:tc>
+        <w:tc>
+          <w:tcPr>
+            <w:tcW w:w="3006" w:type="dxa"/>
+          </w:tcPr>
+          <w:p>
+            <w:pPr>
+              <w:rPr>
+                <w:rFonts w:ascii="Arial" w:hAnsi="Arial" w:cs="Arial"/>
+                <w:sz w:val="24"/>
+                <w:szCs w:val="24"/>
+                <w:lang w:val="en-US"/>
+              </w:rPr>
+            </w:pPr>
+            <w:r>
+              <w:rPr>
+                <w:rFonts w:ascii="Arial" w:hAnsi="Arial" w:cs="Arial"/>
+                <w:sz w:val="24"/>
+                <w:szCs w:val="24"/>
+                <w:lang w:val="en-US"/>
+              </w:rPr>
+              <w:t>0.03</w:t>
+            </w:r>
+          </w:p>
+        </w:tc>
+      </w:tr>
+      <w:tr>
+        <w:tc>
+          <w:tcPr>
+            <w:tcW w:w="3539" w:type="dxa"/>
+          </w:tcPr>
+          <w:p>
+            <w:pPr>
+              <w:rPr>
+                <w:rFonts w:ascii="Arial" w:hAnsi="Arial" w:cs="Arial"/>
+                <w:sz w:val="24"/>
+                <w:szCs w:val="24"/>
+                <w:lang w:val="en-US"/>
+              </w:rPr>
+            </w:pPr>
+            <w:r>
+              <w:rPr>
+                <w:rFonts w:ascii="Arial" w:hAnsi="Arial" w:cs="Arial"/>
+                <w:sz w:val="24"/>
+                <w:szCs w:val="24"/>
+                <w:lang w:val="en-US"/>
+              </w:rPr>
+              <w:t>NumPy Unseeded Randint</w:t>
+            </w:r>
+          </w:p>
+        </w:tc>
+        <w:tc>
+          <w:tcPr>
+            <w:tcW w:w="2471" w:type="dxa"/>
+          </w:tcPr>
+          <w:p>
+            <w:pPr>
+              <w:rPr>
+                <w:rFonts w:ascii="Arial" w:hAnsi="Arial" w:cs="Arial"/>
+                <w:sz w:val="24"/>
+                <w:szCs w:val="24"/>
+                <w:lang w:val="en-US"/>
+              </w:rPr>
+            </w:pPr>
+            <w:r>
+              <w:rPr>
+                <w:rFonts w:ascii="Arial" w:hAnsi="Arial" w:cs="Arial"/>
+                <w:sz w:val="24"/>
+                <w:szCs w:val="24"/>
+                <w:lang w:val="en-US"/>
+              </w:rPr>
+              <w:t>2.8</w:t>
+            </w:r>
+          </w:p>
+        </w:tc>
+        <w:tc>
+          <w:tcPr>
+            <w:tcW w:w="3006" w:type="dxa"/>
+          </w:tcPr>
+          <w:p>
+            <w:pPr>
+              <w:rPr>
+                <w:rFonts w:ascii="Arial" w:hAnsi="Arial" w:cs="Arial"/>
+                <w:sz w:val="24"/>
+                <w:szCs w:val="24"/>
+                <w:lang w:val="en-US"/>
+              </w:rPr>
+            </w:pPr>
+            <w:r>
+              <w:rPr>
+                <w:rFonts w:ascii="Arial" w:hAnsi="Arial" w:cs="Arial"/>
+                <w:sz w:val="24"/>
+                <w:szCs w:val="24"/>
+                <w:lang w:val="en-US"/>
+              </w:rPr>
+              <w:t>0.43</w:t>
+            </w:r>
+          </w:p>
+        </w:tc>
+      </w:tr>
+      <w:tr>
+        <w:tc>
+          <w:tcPr>
+            <w:tcW w:w="3539" w:type="dxa"/>
+          </w:tcPr>
+          <w:p>
+            <w:pPr>
+              <w:rPr>
+                <w:rFonts w:ascii="Arial" w:hAnsi="Arial" w:cs="Arial"/>
+                <w:sz w:val="24"/>
+                <w:szCs w:val="24"/>
+                <w:lang w:val="en-US"/>
+              </w:rPr>
+            </w:pPr>
+            <w:r>
+              <w:rPr>
+                <w:rFonts w:ascii="Arial" w:hAnsi="Arial" w:cs="Arial"/>
+                <w:sz w:val="24"/>
+                <w:szCs w:val="24"/>
+                <w:lang w:val="en-US"/>
+              </w:rPr>
+              <w:t xml:space="preserve">NumPy </w:t>
+            </w:r>
+            <w:r>
+              <w:rPr>
+                <w:rFonts w:ascii="Arial" w:hAnsi="Arial" w:cs="Arial"/>
+                <w:sz w:val="24"/>
+                <w:szCs w:val="24"/>
+                <w:lang w:val="en-US"/>
+              </w:rPr>
+              <w:t>Seeded Randint</w:t>
+            </w:r>
+          </w:p>
+        </w:tc>
+        <w:tc>
+          <w:tcPr>
+            <w:tcW w:w="2471" w:type="dxa"/>
+          </w:tcPr>
+          <w:p>
+            <w:pPr>
+              <w:rPr>
+                <w:rFonts w:ascii="Arial" w:hAnsi="Arial" w:cs="Arial"/>
+                <w:sz w:val="24"/>
+                <w:szCs w:val="24"/>
+                <w:lang w:val="en-US"/>
+              </w:rPr>
+            </w:pPr>
+            <w:r>
+              <w:rPr>
+                <w:rFonts w:ascii="Arial" w:hAnsi="Arial" w:cs="Arial"/>
+                <w:sz w:val="24"/>
+                <w:szCs w:val="24"/>
+                <w:lang w:val="en-US"/>
+              </w:rPr>
+              <w:t>1.4</w:t>
+            </w:r>
+          </w:p>
+        </w:tc>
+        <w:tc>
+          <w:tcPr>
+            <w:tcW w:w="3006" w:type="dxa"/>
+          </w:tcPr>
+          <w:p>
+            <w:pPr>
+              <w:rPr>
+                <w:rFonts w:ascii="Arial" w:hAnsi="Arial" w:cs="Arial"/>
+                <w:sz w:val="24"/>
+                <w:szCs w:val="24"/>
+                <w:lang w:val="en-US"/>
+              </w:rPr>
+            </w:pPr>
+            <w:r>
+              <w:rPr>
+                <w:rFonts w:ascii="Arial" w:hAnsi="Arial" w:cs="Arial"/>
+                <w:sz w:val="24"/>
+                <w:szCs w:val="24"/>
+                <w:lang w:val="en-US"/>
+              </w:rPr>
+              <w:t>0.7</w:t>
+            </w:r>
+          </w:p>
+        </w:tc>
+      </w:tr>
+      <w:tr>
+        <w:tc>
+          <w:tcPr>
+            <w:tcW w:w="3539" w:type="dxa"/>
+          </w:tcPr>
+          <w:p>
+            <w:pPr>
+              <w:rPr>
+                <w:rFonts w:ascii="Arial" w:hAnsi="Arial" w:cs="Arial"/>
+                <w:sz w:val="24"/>
+                <w:szCs w:val="24"/>
+                <w:lang w:val="en-US"/>
+              </w:rPr>
+            </w:pPr>
+            <w:r>
+              <w:rPr>
+                <w:rFonts w:ascii="Arial" w:hAnsi="Arial" w:cs="Arial"/>
+                <w:sz w:val="24"/>
+                <w:szCs w:val="24"/>
+                <w:lang w:val="en-US"/>
+              </w:rPr>
+              <w:t>JavaScript Rand</w:t>
+            </w:r>
+          </w:p>
+        </w:tc>
+        <w:tc>
+          <w:tcPr>
+            <w:tcW w:w="2471" w:type="dxa"/>
+          </w:tcPr>
+          <w:p>
+            <w:pPr>
+              <w:rPr>
+                <w:rFonts w:ascii="Arial" w:hAnsi="Arial" w:cs="Arial"/>
+                <w:sz w:val="24"/>
+                <w:szCs w:val="24"/>
+                <w:lang w:val="en-US"/>
+              </w:rPr>
+            </w:pPr>
+            <w:r>
+              <w:rPr>
+                <w:rFonts w:ascii="Arial" w:hAnsi="Arial" w:cs="Arial"/>
+                <w:sz w:val="24"/>
+                <w:szCs w:val="24"/>
+                <w:lang w:val="en-US"/>
+              </w:rPr>
+              <w:t>5</w:t>
+            </w:r>
+          </w:p>
+        </w:tc>
+        <w:tc>
+          <w:tcPr>
+            <w:tcW w:w="3006" w:type="dxa"/>
+          </w:tcPr>
+          <w:p>
+            <w:pPr>
+              <w:rPr>
+                <w:rFonts w:ascii="Arial" w:hAnsi="Arial" w:cs="Arial"/>
+                <w:sz w:val="24"/>
+                <w:szCs w:val="24"/>
+                <w:lang w:val="en-US"/>
+              </w:rPr>
+            </w:pPr>
+            <w:r>
+              <w:rPr>
+                <w:rFonts w:ascii="Arial" w:hAnsi="Arial" w:cs="Arial"/>
+                <w:sz w:val="24"/>
+                <w:szCs w:val="24"/>
+                <w:lang w:val="en-US"/>
+              </w:rPr>
+              <w:t>0.17</w:t>
+            </w:r>
+          </w:p>
+        </w:tc>
+      </w:tr>
+      <w:tr>
+        <w:tc>
+          <w:tcPr>
+            <w:tcW w:w="3539" w:type="dxa"/>
+          </w:tcPr>
+          <w:p>
+            <w:pPr>
+              <w:rPr>
+                <w:rFonts w:ascii="Arial" w:hAnsi="Arial" w:cs="Arial"/>
+                <w:sz w:val="24"/>
+                <w:szCs w:val="24"/>
+                <w:lang w:val="en-US"/>
+              </w:rPr>
+            </w:pPr>
+            <w:r>
+              <w:rPr>
+                <w:rFonts w:ascii="Arial" w:hAnsi="Arial" w:cs="Arial"/>
+                <w:sz w:val="24"/>
+                <w:szCs w:val="24"/>
+                <w:lang w:val="en-US"/>
+              </w:rPr>
+              <w:t>Random.org Data</w:t>
+            </w:r>
+          </w:p>
+        </w:tc>
+        <w:tc>
+          <w:tcPr>
+            <w:tcW w:w="2471" w:type="dxa"/>
+          </w:tcPr>
+          <w:p>
+            <w:pPr>
+              <w:rPr>
+                <w:rFonts w:ascii="Arial" w:hAnsi="Arial" w:cs="Arial"/>
+                <w:sz w:val="24"/>
+                <w:szCs w:val="24"/>
+                <w:lang w:val="en-US"/>
+              </w:rPr>
+            </w:pPr>
+            <w:r>
+              <w:rPr>
+                <w:rFonts w:ascii="Arial" w:hAnsi="Arial" w:cs="Arial"/>
+                <w:sz w:val="24"/>
+                <w:szCs w:val="24"/>
+                <w:lang w:val="en-US"/>
+              </w:rPr>
+              <w:t>3.4</w:t>
+            </w:r>
+          </w:p>
+        </w:tc>
+        <w:tc>
+          <w:tcPr>
+            <w:tcW w:w="3006" w:type="dxa"/>
+          </w:tcPr>
+          <w:p>
+            <w:pPr>
+              <w:rPr>
+                <w:rFonts w:ascii="Arial" w:hAnsi="Arial" w:cs="Arial"/>
+                <w:sz w:val="24"/>
+                <w:szCs w:val="24"/>
+                <w:lang w:val="en-US"/>
+              </w:rPr>
+            </w:pPr>
+            <w:r>
+              <w:rPr>
+                <w:rFonts w:ascii="Arial" w:hAnsi="Arial" w:cs="Arial"/>
+                <w:sz w:val="24"/>
+                <w:szCs w:val="24"/>
+                <w:lang w:val="en-US"/>
+              </w:rPr>
+              <w:t>0.33</w:t>
+            </w:r>
+          </w:p>
+        </w:tc>
+      </w:tr>
+      <w:tr>
+        <w:tc>
+          <w:tcPr>
+            <w:tcW w:w="3539" w:type="dxa"/>
+          </w:tcPr>
+          <w:p>
+            <w:pPr>
+              <w:rPr>
+                <w:rFonts w:ascii="Arial" w:hAnsi="Arial" w:cs="Arial"/>
+                <w:sz w:val="24"/>
+                <w:szCs w:val="24"/>
+                <w:lang w:val="en-US"/>
+              </w:rPr>
+            </w:pPr>
+            <w:r>
+              <w:rPr>
+                <w:rFonts w:ascii="Arial" w:hAnsi="Arial" w:cs="Arial"/>
+                <w:sz w:val="24"/>
+                <w:szCs w:val="24"/>
+                <w:lang w:val="en-US"/>
+              </w:rPr>
+              <w:t xml:space="preserve">Lehmer </w:t>
+            </w:r>
+            <w:r>
+              <w:rPr>
+                <w:rFonts w:ascii="Arial" w:hAnsi="Arial" w:cs="Arial"/>
+                <w:sz w:val="24"/>
+                <w:szCs w:val="24"/>
+                <w:lang w:val="en-US"/>
+              </w:rPr>
+              <w:t>Int Version 1</w:t>
+            </w:r>
+          </w:p>
+        </w:tc>
+        <w:tc>
+          <w:tcPr>
+            <w:tcW w:w="2471" w:type="dxa"/>
+          </w:tcPr>
+          <w:p>
+            <w:pPr>
+              <w:rPr>
+                <w:rFonts w:ascii="Arial" w:hAnsi="Arial" w:cs="Arial"/>
+                <w:sz w:val="24"/>
+                <w:szCs w:val="24"/>
+                <w:lang w:val="en-US"/>
+              </w:rPr>
+            </w:pPr>
+            <w:r>
+              <w:rPr>
+                <w:rFonts w:ascii="Arial" w:hAnsi="Arial" w:cs="Arial"/>
+                <w:sz w:val="24"/>
+                <w:szCs w:val="24"/>
+                <w:lang w:val="en-US"/>
+              </w:rPr>
+              <w:t>87</w:t>
+            </w:r>
+          </w:p>
+        </w:tc>
+        <w:tc>
+          <w:tcPr>
+            <w:tcW w:w="3006" w:type="dxa"/>
+          </w:tcPr>
+          <w:p>
+            <w:pPr>
+              <w:rPr>
+                <w:rFonts w:ascii="Arial" w:hAnsi="Arial" w:cs="Arial"/>
+                <w:sz w:val="24"/>
+                <w:szCs w:val="24"/>
+                <w:lang w:val="en-US"/>
+              </w:rPr>
+            </w:pPr>
+            <w:r>
+              <w:rPr>
+                <w:rFonts w:ascii="Arial" w:hAnsi="Arial" w:cs="Arial"/>
+                <w:sz w:val="24"/>
+                <w:szCs w:val="24"/>
+                <w:lang w:val="en-US"/>
+              </w:rPr>
+              <w:t>0.1e-19</w:t>
+            </w:r>
+          </w:p>
+        </w:tc>
+      </w:tr>
+      <w:tr>
+        <w:tc>
+          <w:tcPr>
+            <w:tcW w:w="3539" w:type="dxa"/>
+          </w:tcPr>
+          <w:p>
+            <w:pPr>
+              <w:rPr>
+                <w:rFonts w:ascii="Arial" w:hAnsi="Arial" w:cs="Arial"/>
+                <w:sz w:val="24"/>
+                <w:szCs w:val="24"/>
+                <w:lang w:val="en-US"/>
+              </w:rPr>
+            </w:pPr>
+            <w:r>
+              <w:rPr>
+                <w:rFonts w:ascii="Arial" w:hAnsi="Arial" w:cs="Arial"/>
+                <w:sz w:val="24"/>
+                <w:szCs w:val="24"/>
+                <w:lang w:val="en-US"/>
+              </w:rPr>
+              <w:t>Lehmer Int Version 2</w:t>
+            </w:r>
+          </w:p>
+        </w:tc>
+        <w:tc>
+          <w:tcPr>
+            <w:tcW w:w="2471" w:type="dxa"/>
+          </w:tcPr>
+          <w:p>
+            <w:pPr>
+              <w:rPr>
+                <w:rFonts w:ascii="Arial" w:hAnsi="Arial" w:cs="Arial"/>
+                <w:sz w:val="24"/>
+                <w:szCs w:val="24"/>
+                <w:lang w:val="en-US"/>
+              </w:rPr>
+            </w:pPr>
+            <w:r>
+              <w:rPr>
+                <w:rFonts w:ascii="Arial" w:hAnsi="Arial" w:cs="Arial"/>
+                <w:sz w:val="24"/>
+                <w:szCs w:val="24"/>
+                <w:lang w:val="en-US"/>
+              </w:rPr>
+              <w:t>223</w:t>
+            </w:r>
+          </w:p>
+        </w:tc>
+        <w:tc>
+          <w:tcPr>
+            <w:tcW w:w="3006" w:type="dxa"/>
+          </w:tcPr>
+          <w:p>
+            <w:pPr>
+              <w:rPr>
+                <w:rFonts w:ascii="Arial" w:hAnsi="Arial" w:cs="Arial"/>
+                <w:sz w:val="24"/>
+                <w:szCs w:val="24"/>
+                <w:lang w:val="en-US"/>
+              </w:rPr>
+            </w:pPr>
+            <w:r>
+              <w:rPr>
+                <w:rFonts w:ascii="Arial" w:hAnsi="Arial" w:cs="Arial"/>
+                <w:sz w:val="24"/>
+                <w:szCs w:val="24"/>
+                <w:lang w:val="en-US"/>
+              </w:rPr>
+              <w:t>4.9e-48</w:t>
+            </w:r>
+          </w:p>
+        </w:tc>
+      </w:tr>
+      <w:tr>
+        <w:tc>
+          <w:tcPr>
+            <w:tcW w:w="3539" w:type="dxa"/>
+          </w:tcPr>
+          <w:p>
+            <w:pPr>
+              <w:rPr>
+                <w:rFonts w:ascii="Arial" w:hAnsi="Arial" w:cs="Arial"/>
+                <w:sz w:val="24"/>
+                <w:szCs w:val="24"/>
+                <w:lang w:val="en-US"/>
+              </w:rPr>
+            </w:pPr>
+            <w:r>
+              <w:rPr>
+                <w:rFonts w:ascii="Arial" w:hAnsi="Arial" w:cs="Arial"/>
+                <w:sz w:val="24"/>
+                <w:szCs w:val="24"/>
+                <w:lang w:val="en-US"/>
+              </w:rPr>
+              <w:t>Lehmer Real Version 1</w:t>
+            </w:r>
+          </w:p>
+        </w:tc>
+        <w:tc>
+          <w:tcPr>
+            <w:tcW w:w="2471" w:type="dxa"/>
+          </w:tcPr>
+          <w:p>
+            <w:pPr>
+              <w:rPr>
+                <w:rFonts w:ascii="Arial" w:hAnsi="Arial" w:cs="Arial"/>
+                <w:sz w:val="24"/>
+                <w:szCs w:val="24"/>
+                <w:lang w:val="en-US"/>
+              </w:rPr>
+            </w:pPr>
+            <w:r>
+              <w:rPr>
+                <w:rFonts w:ascii="Arial" w:hAnsi="Arial" w:cs="Arial"/>
+                <w:sz w:val="24"/>
+                <w:szCs w:val="24"/>
+                <w:lang w:val="en-US"/>
+              </w:rPr>
+              <w:t>3.9</w:t>
+            </w:r>
+          </w:p>
+        </w:tc>
+        <w:tc>
+          <w:tcPr>
+            <w:tcW w:w="3006" w:type="dxa"/>
+          </w:tcPr>
+          <w:p>
+            <w:pPr>
+              <w:rPr>
+                <w:rFonts w:ascii="Arial" w:hAnsi="Arial" w:cs="Arial"/>
+                <w:sz w:val="24"/>
+                <w:szCs w:val="24"/>
+                <w:lang w:val="en-US"/>
+              </w:rPr>
+            </w:pPr>
+            <w:r>
+              <w:rPr>
+                <w:rFonts w:ascii="Arial" w:hAnsi="Arial" w:cs="Arial"/>
+                <w:sz w:val="24"/>
+                <w:szCs w:val="24"/>
+                <w:lang w:val="en-US"/>
+              </w:rPr>
+              <w:t>0.28</w:t>
+            </w:r>
+          </w:p>
+        </w:tc>
+      </w:tr>
+      <w:tr>
+        <w:tc>
+          <w:tcPr>
+            <w:tcW w:w="3539" w:type="dxa"/>
+          </w:tcPr>
+          <w:p>
+            <w:pPr>
+              <w:rPr>
+                <w:rFonts w:ascii="Arial" w:hAnsi="Arial" w:cs="Arial"/>
+                <w:sz w:val="24"/>
+                <w:szCs w:val="24"/>
+                <w:lang w:val="en-US"/>
+              </w:rPr>
+            </w:pPr>
+            <w:r>
+              <w:rPr>
+                <w:rFonts w:ascii="Arial" w:hAnsi="Arial" w:cs="Arial"/>
+                <w:sz w:val="24"/>
+                <w:szCs w:val="24"/>
+                <w:lang w:val="en-US"/>
+              </w:rPr>
+              <w:t>Lehmer Real Version 2</w:t>
+            </w:r>
+          </w:p>
+        </w:tc>
+        <w:tc>
+          <w:tcPr>
+            <w:tcW w:w="2471" w:type="dxa"/>
+          </w:tcPr>
+          <w:p>
+            <w:pPr>
+              <w:rPr>
+                <w:rFonts w:ascii="Arial" w:hAnsi="Arial" w:cs="Arial"/>
+                <w:sz w:val="24"/>
+                <w:szCs w:val="24"/>
+                <w:lang w:val="en-US"/>
+              </w:rPr>
+            </w:pPr>
+            <w:r>
+              <w:rPr>
+                <w:rFonts w:ascii="Arial" w:hAnsi="Arial" w:cs="Arial"/>
+                <w:sz w:val="24"/>
+                <w:szCs w:val="24"/>
+                <w:lang w:val="en-US"/>
+              </w:rPr>
+              <w:t>0.34</w:t>
+            </w:r>
+          </w:p>
+        </w:tc>
+        <w:tc>
+          <w:tcPr>
+            <w:tcW w:w="3006" w:type="dxa"/>
+          </w:tcPr>
+          <w:p>
+            <w:pPr>
+              <w:rPr>
+                <w:rFonts w:ascii="Arial" w:hAnsi="Arial" w:cs="Arial"/>
+                <w:sz w:val="24"/>
+                <w:szCs w:val="24"/>
+                <w:lang w:val="en-US"/>
+              </w:rPr>
+            </w:pPr>
+            <w:r>
+              <w:rPr>
+                <w:rFonts w:ascii="Arial" w:hAnsi="Arial" w:cs="Arial"/>
+                <w:sz w:val="24"/>
+                <w:szCs w:val="24"/>
+                <w:lang w:val="en-US"/>
+              </w:rPr>
+              <w:t>0.95</w:t>
+            </w:r>
+          </w:p>
+        </w:tc>
+      </w:tr>
+      <w:tr>
+        <w:tc>
+          <w:tcPr>
+            <w:tcW w:w="3539" w:type="dxa"/>
+          </w:tcPr>
+          <w:p>
+            <w:pPr>
+              <w:rPr>
+                <w:rFonts w:ascii="Arial" w:hAnsi="Arial" w:cs="Arial"/>
+                <w:sz w:val="24"/>
+                <w:szCs w:val="24"/>
+                <w:lang w:val="en-US"/>
+              </w:rPr>
+            </w:pPr>
+            <w:r>
+              <w:rPr>
+                <w:rFonts w:ascii="Arial" w:hAnsi="Arial" w:cs="Arial"/>
+                <w:sz w:val="24"/>
+                <w:szCs w:val="24"/>
+                <w:lang w:val="en-US"/>
+              </w:rPr>
+              <w:t>Middle Square Data</w:t>
+            </w:r>
+          </w:p>
+        </w:tc>
+        <w:tc>
+          <w:tcPr>
+            <w:tcW w:w="2471" w:type="dxa"/>
+          </w:tcPr>
+          <w:p>
+            <w:pPr>
+              <w:rPr>
+                <w:rFonts w:ascii="Arial" w:hAnsi="Arial" w:cs="Arial"/>
+                <w:sz w:val="24"/>
+                <w:szCs w:val="24"/>
+                <w:lang w:val="en-US"/>
+              </w:rPr>
+            </w:pPr>
+            <w:r>
+              <w:rPr>
+                <w:rFonts w:ascii="Arial" w:hAnsi="Arial" w:cs="Arial"/>
+                <w:sz w:val="24"/>
+                <w:szCs w:val="24"/>
+                <w:lang w:val="en-US"/>
+              </w:rPr>
+              <w:t>726</w:t>
+            </w:r>
+          </w:p>
+        </w:tc>
+        <w:tc>
+          <w:tcPr>
+            <w:tcW w:w="3006" w:type="dxa"/>
+          </w:tcPr>
+          <w:p>
+            <w:pPr>
+              <w:rPr>
+                <w:rFonts w:ascii="Arial" w:hAnsi="Arial" w:cs="Arial"/>
+                <w:sz w:val="24"/>
+                <w:szCs w:val="24"/>
+                <w:lang w:val="en-US"/>
+              </w:rPr>
+            </w:pPr>
+            <w:r>
+              <w:rPr>
+                <w:rFonts w:ascii="Arial" w:hAnsi="Arial" w:cs="Arial"/>
+                <w:sz w:val="24"/>
+                <w:szCs w:val="24"/>
+                <w:lang w:val="en-US"/>
+              </w:rPr>
+              <w:t>4.2e-157</w:t>
+            </w:r>
+          </w:p>
+        </w:tc>
+      </w:tr>
+      <w:tr>
+        <w:tc>
+          <w:tcPr>
+            <w:tcW w:w="3539" w:type="dxa"/>
+          </w:tcPr>
+          <w:p>
+            <w:pPr>
+              <w:rPr>
+                <w:rFonts w:ascii="Arial" w:hAnsi="Arial" w:cs="Arial"/>
+                <w:sz w:val="24"/>
+                <w:szCs w:val="24"/>
+                <w:lang w:val="en-US"/>
+              </w:rPr>
+            </w:pPr>
+            <w:r>
+              <w:rPr>
+                <w:rFonts w:ascii="Arial" w:hAnsi="Arial" w:cs="Arial"/>
+                <w:sz w:val="24"/>
+                <w:szCs w:val="24"/>
+                <w:lang w:val="en-US"/>
+              </w:rPr>
+              <w:t>Park White Noise Data</w:t>
+            </w:r>
+          </w:p>
+        </w:tc>
+        <w:tc>
+          <w:tcPr>
+            <w:tcW w:w="2471" w:type="dxa"/>
+          </w:tcPr>
+          <w:p>
+            <w:pPr>
+              <w:rPr>
+                <w:rFonts w:ascii="Arial" w:hAnsi="Arial" w:cs="Arial"/>
+                <w:sz w:val="24"/>
+                <w:szCs w:val="24"/>
+                <w:lang w:val="en-US"/>
+              </w:rPr>
+            </w:pPr>
+            <w:r>
+              <w:rPr>
+                <w:rFonts w:ascii="Arial" w:hAnsi="Arial" w:cs="Arial"/>
+                <w:sz w:val="24"/>
+                <w:szCs w:val="24"/>
+                <w:lang w:val="en-US"/>
+              </w:rPr>
+              <w:t>250</w:t>
+            </w:r>
+          </w:p>
+        </w:tc>
+        <w:tc>
+          <w:tcPr>
+            <w:tcW w:w="3006" w:type="dxa"/>
+          </w:tcPr>
+          <w:p>
+            <w:pPr>
+              <w:rPr>
+                <w:rFonts w:ascii="Arial" w:hAnsi="Arial" w:cs="Arial"/>
+                <w:sz w:val="24"/>
+                <w:szCs w:val="24"/>
+                <w:lang w:val="en-US"/>
+              </w:rPr>
+            </w:pPr>
+            <w:r>
+              <w:rPr>
+                <w:rFonts w:ascii="Arial" w:hAnsi="Arial" w:cs="Arial"/>
+                <w:sz w:val="24"/>
+                <w:szCs w:val="24"/>
+                <w:lang w:val="en-US"/>
+              </w:rPr>
+              <w:t>6.5e-54</w:t>
+            </w:r>
+          </w:p>
+        </w:tc>
+      </w:tr>
+      <w:tr>
+        <w:tc>
+          <w:tcPr>
+            <w:tcW w:w="3539" w:type="dxa"/>
+          </w:tcPr>
+          <w:p>
+            <w:pPr>
+              <w:rPr>
+                <w:rFonts w:ascii="Arial" w:hAnsi="Arial" w:cs="Arial"/>
+                <w:sz w:val="24"/>
+                <w:szCs w:val="24"/>
+                <w:lang w:val="en-US"/>
+              </w:rPr>
+            </w:pPr>
+            <w:r>
+              <w:rPr>
+                <w:rFonts w:ascii="Arial" w:hAnsi="Arial" w:cs="Arial"/>
+                <w:sz w:val="24"/>
+                <w:szCs w:val="24"/>
+                <w:lang w:val="en-US"/>
+              </w:rPr>
+              <w:t>Roundabout White Noise Data</w:t>
+            </w:r>
+          </w:p>
+        </w:tc>
+        <w:tc>
+          <w:tcPr>
+            <w:tcW w:w="2471" w:type="dxa"/>
+          </w:tcPr>
+          <w:p>
+            <w:pPr>
+              <w:rPr>
+                <w:rFonts w:ascii="Arial" w:hAnsi="Arial" w:cs="Arial"/>
+                <w:sz w:val="24"/>
+                <w:szCs w:val="24"/>
+                <w:lang w:val="en-US"/>
+              </w:rPr>
+            </w:pPr>
+            <w:r>
+              <w:rPr>
+                <w:rFonts w:ascii="Arial" w:hAnsi="Arial" w:cs="Arial"/>
+                <w:sz w:val="24"/>
+                <w:szCs w:val="24"/>
+                <w:lang w:val="en-US"/>
+              </w:rPr>
+              <w:t>230</w:t>
+            </w:r>
+          </w:p>
+        </w:tc>
+        <w:tc>
+          <w:tcPr>
+            <w:tcW w:w="3006" w:type="dxa"/>
+          </w:tcPr>
+          <w:p>
+            <w:pPr>
+              <w:rPr>
+                <w:rFonts w:ascii="Arial" w:hAnsi="Arial" w:cs="Arial"/>
+                <w:sz w:val="24"/>
+                <w:szCs w:val="24"/>
+                <w:lang w:val="en-US"/>
+              </w:rPr>
+            </w:pPr>
+            <w:r>
+              <w:rPr>
+                <w:rFonts w:ascii="Arial" w:hAnsi="Arial" w:cs="Arial"/>
+                <w:sz w:val="24"/>
+                <w:szCs w:val="24"/>
+                <w:lang w:val="en-US"/>
+              </w:rPr>
+              <w:t>1.1e-49</w:t>
+            </w:r>
+          </w:p>
+        </w:tc>
+      </w:tr>
+      <w:tr>
+        <w:tc>
+          <w:tcPr>
+            <w:tcW w:w="3539" w:type="dxa"/>
+          </w:tcPr>
+          <w:p>
+            <w:pPr>
+              <w:rPr>
+                <w:rFonts w:ascii="Arial" w:hAnsi="Arial" w:cs="Arial"/>
+                <w:sz w:val="24"/>
+                <w:szCs w:val="24"/>
+                <w:lang w:val="en-US"/>
+              </w:rPr>
+            </w:pPr>
+            <w:r>
+              <w:rPr>
+                <w:rFonts w:ascii="Arial" w:hAnsi="Arial" w:cs="Arial"/>
+                <w:sz w:val="24"/>
+                <w:szCs w:val="24"/>
+                <w:lang w:val="en-US"/>
+              </w:rPr>
+              <w:t>Sea White Noise Data</w:t>
+            </w:r>
+          </w:p>
+        </w:tc>
+        <w:tc>
+          <w:tcPr>
+            <w:tcW w:w="2471" w:type="dxa"/>
+          </w:tcPr>
+          <w:p>
+            <w:pPr>
+              <w:rPr>
+                <w:rFonts w:ascii="Arial" w:hAnsi="Arial" w:cs="Arial"/>
+                <w:sz w:val="24"/>
+                <w:szCs w:val="24"/>
+                <w:lang w:val="en-US"/>
+              </w:rPr>
+            </w:pPr>
+            <w:r>
+              <w:rPr>
+                <w:rFonts w:ascii="Arial" w:hAnsi="Arial" w:cs="Arial"/>
+                <w:sz w:val="24"/>
+                <w:szCs w:val="24"/>
+                <w:lang w:val="en-US"/>
+              </w:rPr>
+              <w:t>237</w:t>
+            </w:r>
+          </w:p>
+        </w:tc>
+        <w:tc>
+          <w:tcPr>
+            <w:tcW w:w="3006" w:type="dxa"/>
+          </w:tcPr>
+          <w:p>
+            <w:pPr>
+              <w:rPr>
+                <w:rFonts w:ascii="Arial" w:hAnsi="Arial" w:cs="Arial"/>
+                <w:sz w:val="24"/>
+                <w:szCs w:val="24"/>
+                <w:lang w:val="en-US"/>
+              </w:rPr>
+            </w:pPr>
+            <w:r>
+              <w:rPr>
+                <w:rFonts w:ascii="Arial" w:hAnsi="Arial" w:cs="Arial"/>
+                <w:sz w:val="24"/>
+                <w:szCs w:val="24"/>
+                <w:lang w:val="en-US"/>
+              </w:rPr>
+              <w:t>5.2e-51</w:t>
+            </w:r>
+          </w:p>
+        </w:tc>
+      </w:tr>
+    </w:tbl>
+    <w:p>
+      <w:pPr>
+        <w:rPr>
+          <w:rFonts w:ascii="Arial" w:hAnsi="Arial" w:cs="Arial"/>
+          <w:i/>
+          <w:iCs/>
+          <w:sz w:val="24"/>
+          <w:szCs w:val="24"/>
+          <w:lang w:val="en-US"/>
+        </w:rPr>
+      </w:pPr>
+      <w:r>
+        <w:rPr>
+          <w:rFonts w:ascii="Arial" w:hAnsi="Arial" w:cs="Arial"/>
+          <w:i/>
+          <w:iCs/>
+          <w:sz w:val="24"/>
+          <w:szCs w:val="24"/>
+          <w:lang w:val="en-US"/>
+        </w:rPr>
+        <w:t xml:space="preserve">Figure </w:t>
+      </w:r>
+      <w:r>
+        <w:rPr>
+          <w:rFonts w:ascii="Arial" w:hAnsi="Arial" w:cs="Arial"/>
+          <w:i/>
+          <w:iCs/>
+          <w:sz w:val="24"/>
+          <w:szCs w:val="24"/>
+          <w:lang w:val="en-US"/>
+        </w:rPr>
+        <w:t>61. A Table of Results for the Serial Test</w:t>
       </w:r>
     </w:p>
     <w:sectPr>

</xml_diff>

<commit_message>
Continued analysis of Serial Test data
</commit_message>
<xml_diff>
--- a/Report/Data Analysis.docx
+++ b/Report/Data Analysis.docx
@@ -9791,6 +9791,9 @@
         </w:rPr>
       </w:pPr>
       <w:r>
+        <w:rPr>
+          <w:noProof/>
+        </w:rPr>
         <w:drawing>
           <wp:inline distT="0" distB="0" distL="0" distR="0" wp14:anchorId="77619F97" wp14:editId="0F233293">
             <wp:extent cx="4755600" cy="3240000"/>
@@ -10157,6 +10160,9 @@
         </w:rPr>
       </w:pPr>
       <w:r>
+        <w:rPr>
+          <w:noProof/>
+        </w:rPr>
         <w:lastRenderedPageBreak/>
         <w:drawing>
           <wp:inline distT="0" distB="0" distL="0" distR="0" wp14:anchorId="6F641575" wp14:editId="4E7DD4AC">
@@ -10383,6 +10389,9 @@
         </w:rPr>
       </w:pPr>
       <w:r>
+        <w:rPr>
+          <w:noProof/>
+        </w:rPr>
         <w:drawing>
           <wp:inline distT="0" distB="0" distL="0" distR="0" wp14:anchorId="6DE934FD" wp14:editId="6DF75051">
             <wp:extent cx="4748400" cy="3240000"/>
@@ -10647,6 +10656,9 @@
         </w:rPr>
       </w:pPr>
       <w:r>
+        <w:rPr>
+          <w:noProof/>
+        </w:rPr>
         <w:drawing>
           <wp:inline distT="0" distB="0" distL="0" distR="0" wp14:anchorId="36C15A3C" wp14:editId="653E9126">
             <wp:extent cx="4748400" cy="3240000"/>
@@ -10926,6 +10938,9 @@
         </w:rPr>
       </w:pPr>
       <w:r>
+        <w:rPr>
+          <w:noProof/>
+        </w:rPr>
         <w:lastRenderedPageBreak/>
         <w:drawing>
           <wp:inline distT="0" distB="0" distL="0" distR="0" wp14:anchorId="028990B3" wp14:editId="791C2457">
@@ -11188,6 +11203,9 @@
         </w:rPr>
       </w:pPr>
       <w:r>
+        <w:rPr>
+          <w:noProof/>
+        </w:rPr>
         <w:drawing>
           <wp:inline distT="0" distB="0" distL="0" distR="0" wp14:anchorId="08E09F48" wp14:editId="27F0F097">
             <wp:extent cx="4748400" cy="3240000"/>
@@ -11490,6 +11508,9 @@
         </w:rPr>
       </w:pPr>
       <w:r>
+        <w:rPr>
+          <w:noProof/>
+        </w:rPr>
         <w:drawing>
           <wp:inline distT="0" distB="0" distL="0" distR="0" wp14:anchorId="60093BF4" wp14:editId="6714DDC8">
             <wp:extent cx="4748400" cy="3240000"/>
@@ -11834,6 +11855,9 @@
         </w:rPr>
       </w:pPr>
       <w:r>
+        <w:rPr>
+          <w:noProof/>
+        </w:rPr>
         <w:lastRenderedPageBreak/>
         <w:drawing>
           <wp:inline distT="0" distB="0" distL="0" distR="0" wp14:anchorId="4A4A9AE4" wp14:editId="5F1CA562">
@@ -14072,6 +14096,1436 @@
           <w:lang w:val="en-US"/>
         </w:rPr>
         <w:t>61. A Table of Results for the Serial Test</w:t>
+      </w:r>
+    </w:p>
+    <w:p>
+      <w:pPr>
+        <w:jc w:val="center"/>
+        <w:rPr>
+          <w:rFonts w:ascii="Arial" w:hAnsi="Arial" w:cs="Arial"/>
+          <w:i/>
+          <w:iCs/>
+          <w:sz w:val="24"/>
+          <w:szCs w:val="24"/>
+          <w:lang w:val="en-US"/>
+        </w:rPr>
+      </w:pPr>
+      <w:r>
+        <w:drawing>
+          <wp:inline distT="0" distB="0" distL="0" distR="0" wp14:anchorId="1E055918" wp14:editId="15BD7F5D">
+            <wp:extent cx="4748400" cy="3240000"/>
+            <wp:effectExtent l="0" t="0" r="0" b="0"/>
+            <wp:docPr id="2018593629" name="Picture 1" descr="A graph of colored rectangular bars&#10;&#10;Description automatically generated with medium confidence"/>
+            <wp:cNvGraphicFramePr>
+              <a:graphicFrameLocks xmlns:a="http://schemas.openxmlformats.org/drawingml/2006/main" noChangeAspect="1"/>
+            </wp:cNvGraphicFramePr>
+            <a:graphic xmlns:a="http://schemas.openxmlformats.org/drawingml/2006/main">
+              <a:graphicData uri="http://schemas.openxmlformats.org/drawingml/2006/picture">
+                <pic:pic xmlns:pic="http://schemas.openxmlformats.org/drawingml/2006/picture">
+                  <pic:nvPicPr>
+                    <pic:cNvPr id="2018593629" name="Picture 1" descr="A graph of colored rectangular bars&#10;&#10;Description automatically generated with medium confidence"/>
+                    <pic:cNvPicPr/>
+                  </pic:nvPicPr>
+                  <pic:blipFill>
+                    <a:blip r:embed="rId20"/>
+                    <a:stretch>
+                      <a:fillRect/>
+                    </a:stretch>
+                  </pic:blipFill>
+                  <pic:spPr>
+                    <a:xfrm>
+                      <a:off x="0" y="0"/>
+                      <a:ext cx="4748400" cy="3240000"/>
+                    </a:xfrm>
+                    <a:prstGeom prst="rect">
+                      <a:avLst/>
+                    </a:prstGeom>
+                  </pic:spPr>
+                </pic:pic>
+              </a:graphicData>
+            </a:graphic>
+          </wp:inline>
+        </w:drawing>
+      </w:r>
+    </w:p>
+    <w:p>
+      <w:pPr>
+        <w:rPr>
+          <w:rFonts w:ascii="Arial" w:hAnsi="Arial" w:cs="Arial"/>
+          <w:i/>
+          <w:iCs/>
+          <w:sz w:val="24"/>
+          <w:szCs w:val="24"/>
+          <w:lang w:val="en-US"/>
+        </w:rPr>
+      </w:pPr>
+      <w:r>
+        <w:rPr>
+          <w:rFonts w:ascii="Arial" w:hAnsi="Arial" w:cs="Arial"/>
+          <w:i/>
+          <w:iCs/>
+          <w:sz w:val="24"/>
+          <w:szCs w:val="24"/>
+          <w:lang w:val="en-US"/>
+        </w:rPr>
+        <w:t>Figure 62. A Bar Chart Showing P-Values of Collected Serial Test Data</w:t>
+      </w:r>
+    </w:p>
+    <w:p>
+      <w:pPr>
+        <w:rPr>
+          <w:rFonts w:ascii="Arial" w:hAnsi="Arial" w:cs="Arial"/>
+          <w:sz w:val="24"/>
+          <w:szCs w:val="24"/>
+          <w:lang w:val="en-US"/>
+        </w:rPr>
+      </w:pPr>
+      <w:r>
+        <w:rPr>
+          <w:rFonts w:ascii="Arial" w:hAnsi="Arial" w:cs="Arial"/>
+          <w:sz w:val="24"/>
+          <w:szCs w:val="24"/>
+          <w:lang w:val="en-US"/>
+        </w:rPr>
+        <w:t xml:space="preserve">The unseeded and seeded Rand data from C# </w:t>
+      </w:r>
+      <w:r>
+        <w:rPr>
+          <w:rFonts w:ascii="Arial" w:hAnsi="Arial" w:cs="Arial"/>
+          <w:sz w:val="24"/>
+          <w:szCs w:val="24"/>
+          <w:lang w:val="en-US"/>
+        </w:rPr>
+        <w:t xml:space="preserve">performed well in the </w:t>
+      </w:r>
+      <w:r>
+        <w:rPr>
+          <w:rFonts w:ascii="Arial" w:hAnsi="Arial" w:cs="Arial"/>
+          <w:sz w:val="24"/>
+          <w:szCs w:val="24"/>
+          <w:lang w:val="en-US"/>
+        </w:rPr>
+        <w:t>Serial test</w:t>
+      </w:r>
+      <w:r>
+        <w:rPr>
+          <w:rFonts w:ascii="Arial" w:hAnsi="Arial" w:cs="Arial"/>
+          <w:sz w:val="24"/>
+          <w:szCs w:val="24"/>
+          <w:lang w:val="en-US"/>
+        </w:rPr>
+        <w:t xml:space="preserve">, scoring close to the </w:t>
+      </w:r>
+      <w:r>
+        <w:rPr>
+          <w:rFonts w:ascii="Arial" w:hAnsi="Arial" w:cs="Arial"/>
+          <w:sz w:val="24"/>
+          <w:szCs w:val="24"/>
+          <w:lang w:val="en-US"/>
+        </w:rPr>
+        <w:t xml:space="preserve">optimal P-value and </w:t>
+      </w:r>
+      <w:r>
+        <w:rPr>
+          <w:rFonts w:ascii="Arial" w:hAnsi="Arial" w:cs="Arial"/>
+          <w:sz w:val="24"/>
+          <w:szCs w:val="24"/>
+          <w:lang w:val="en-US"/>
+        </w:rPr>
+        <w:t xml:space="preserve">being </w:t>
+      </w:r>
+      <w:r>
+        <w:rPr>
+          <w:rFonts w:ascii="Arial" w:hAnsi="Arial" w:cs="Arial"/>
+          <w:sz w:val="24"/>
+          <w:szCs w:val="24"/>
+          <w:lang w:val="en-US"/>
+        </w:rPr>
+        <w:t>among the lowest test statistics scored.</w:t>
+      </w:r>
+      <w:r>
+        <w:rPr>
+          <w:rFonts w:ascii="Arial" w:hAnsi="Arial" w:cs="Arial"/>
+          <w:sz w:val="24"/>
+          <w:szCs w:val="24"/>
+          <w:lang w:val="en-US"/>
+        </w:rPr>
+        <w:t xml:space="preserve"> </w:t>
+      </w:r>
+      <w:r>
+        <w:rPr>
+          <w:rFonts w:ascii="Arial" w:hAnsi="Arial" w:cs="Arial"/>
+          <w:sz w:val="24"/>
+          <w:szCs w:val="24"/>
+          <w:lang w:val="en-US"/>
+        </w:rPr>
+        <w:t>However,</w:t>
+      </w:r>
+      <w:r>
+        <w:rPr>
+          <w:rFonts w:ascii="Arial" w:hAnsi="Arial" w:cs="Arial"/>
+          <w:sz w:val="24"/>
+          <w:szCs w:val="24"/>
+          <w:lang w:val="en-US"/>
+        </w:rPr>
+        <w:t xml:space="preserve"> the </w:t>
+      </w:r>
+      <w:r>
+        <w:rPr>
+          <w:rFonts w:ascii="Arial" w:hAnsi="Arial" w:cs="Arial"/>
+          <w:sz w:val="24"/>
+          <w:szCs w:val="24"/>
+          <w:lang w:val="en-US"/>
+        </w:rPr>
+        <w:t xml:space="preserve">same couldn’t be said about the cryptographic data which </w:t>
+      </w:r>
+      <w:r>
+        <w:rPr>
+          <w:rFonts w:ascii="Arial" w:hAnsi="Arial" w:cs="Arial"/>
+          <w:sz w:val="24"/>
+          <w:szCs w:val="24"/>
+          <w:lang w:val="en-US"/>
+        </w:rPr>
+        <w:t>failed to pass the test</w:t>
+      </w:r>
+      <w:r>
+        <w:rPr>
+          <w:rFonts w:ascii="Arial" w:hAnsi="Arial" w:cs="Arial"/>
+          <w:sz w:val="24"/>
+          <w:szCs w:val="24"/>
+          <w:lang w:val="en-US"/>
+        </w:rPr>
+        <w:t xml:space="preserve"> with both its test statistic and P-value</w:t>
+      </w:r>
+      <w:r>
+        <w:rPr>
+          <w:rFonts w:ascii="Arial" w:hAnsi="Arial" w:cs="Arial"/>
+          <w:sz w:val="24"/>
+          <w:szCs w:val="24"/>
+          <w:lang w:val="en-US"/>
+        </w:rPr>
+        <w:t>.</w:t>
+      </w:r>
+      <w:r>
+        <w:rPr>
+          <w:rFonts w:ascii="Arial" w:hAnsi="Arial" w:cs="Arial"/>
+          <w:sz w:val="24"/>
+          <w:szCs w:val="24"/>
+          <w:lang w:val="en-US"/>
+        </w:rPr>
+        <w:t xml:space="preserve"> The most likely explanation for this is </w:t>
+      </w:r>
+      <w:r>
+        <w:rPr>
+          <w:rFonts w:ascii="Arial" w:hAnsi="Arial" w:cs="Arial"/>
+          <w:sz w:val="24"/>
+          <w:szCs w:val="24"/>
+          <w:lang w:val="en-US"/>
+        </w:rPr>
+        <w:t xml:space="preserve">that the cryptographic sequence produced focused on avoiding </w:t>
+      </w:r>
+      <w:r>
+        <w:rPr>
+          <w:rFonts w:ascii="Arial" w:hAnsi="Arial" w:cs="Arial"/>
+          <w:sz w:val="24"/>
+          <w:szCs w:val="24"/>
+          <w:lang w:val="en-US"/>
+        </w:rPr>
+        <w:t>expected or predictable sequencing</w:t>
+      </w:r>
+      <w:r>
+        <w:rPr>
+          <w:rFonts w:ascii="Arial" w:hAnsi="Arial" w:cs="Arial"/>
+          <w:sz w:val="24"/>
+          <w:szCs w:val="24"/>
+          <w:lang w:val="en-US"/>
+        </w:rPr>
+        <w:t xml:space="preserve"> </w:t>
+      </w:r>
+      <w:r>
+        <w:rPr>
+          <w:rFonts w:ascii="Arial" w:hAnsi="Arial" w:cs="Arial"/>
+          <w:sz w:val="24"/>
+          <w:szCs w:val="24"/>
+          <w:lang w:val="en-US"/>
+        </w:rPr>
+        <w:t>to</w:t>
+      </w:r>
+      <w:r>
+        <w:rPr>
+          <w:rFonts w:ascii="Arial" w:hAnsi="Arial" w:cs="Arial"/>
+          <w:sz w:val="24"/>
+          <w:szCs w:val="24"/>
+          <w:lang w:val="en-US"/>
+        </w:rPr>
+        <w:t xml:space="preserve"> </w:t>
+      </w:r>
+      <w:r>
+        <w:rPr>
+          <w:rFonts w:ascii="Arial" w:hAnsi="Arial" w:cs="Arial"/>
+          <w:sz w:val="24"/>
+          <w:szCs w:val="24"/>
+          <w:lang w:val="en-US"/>
+        </w:rPr>
+        <w:t xml:space="preserve">allow for </w:t>
+      </w:r>
+      <w:r>
+        <w:rPr>
+          <w:rFonts w:ascii="Arial" w:hAnsi="Arial" w:cs="Arial"/>
+          <w:sz w:val="24"/>
+          <w:szCs w:val="24"/>
+          <w:lang w:val="en-US"/>
+        </w:rPr>
+        <w:t xml:space="preserve">its </w:t>
+      </w:r>
+      <w:r>
+        <w:rPr>
+          <w:rFonts w:ascii="Arial" w:hAnsi="Arial" w:cs="Arial"/>
+          <w:sz w:val="24"/>
+          <w:szCs w:val="24"/>
+          <w:lang w:val="en-US"/>
+        </w:rPr>
+        <w:t>use in secure systems.</w:t>
+      </w:r>
+    </w:p>
+    <w:p>
+      <w:pPr>
+        <w:rPr>
+          <w:rFonts w:ascii="Arial" w:hAnsi="Arial" w:cs="Arial"/>
+          <w:sz w:val="24"/>
+          <w:szCs w:val="24"/>
+          <w:lang w:val="en-US"/>
+        </w:rPr>
+      </w:pPr>
+      <w:r>
+        <w:rPr>
+          <w:rFonts w:ascii="Arial" w:hAnsi="Arial" w:cs="Arial"/>
+          <w:sz w:val="24"/>
+          <w:szCs w:val="24"/>
+          <w:lang w:val="en-US"/>
+        </w:rPr>
+        <w:t xml:space="preserve">All Python datasets passed the Serial test, with </w:t>
+      </w:r>
+      <w:r>
+        <w:rPr>
+          <w:rFonts w:ascii="Arial" w:hAnsi="Arial" w:cs="Arial"/>
+          <w:sz w:val="24"/>
+          <w:szCs w:val="24"/>
+          <w:lang w:val="en-US"/>
+        </w:rPr>
+        <w:t xml:space="preserve">the NumPy unseeded implementation </w:t>
+      </w:r>
+      <w:r>
+        <w:rPr>
+          <w:rFonts w:ascii="Arial" w:hAnsi="Arial" w:cs="Arial"/>
+          <w:sz w:val="24"/>
+          <w:szCs w:val="24"/>
+          <w:lang w:val="en-US"/>
+        </w:rPr>
+        <w:t xml:space="preserve">achieving the best </w:t>
+      </w:r>
+      <w:r>
+        <w:rPr>
+          <w:rFonts w:ascii="Arial" w:hAnsi="Arial" w:cs="Arial"/>
+          <w:sz w:val="24"/>
+          <w:szCs w:val="24"/>
+          <w:lang w:val="en-US"/>
+        </w:rPr>
+        <w:t xml:space="preserve">P-value </w:t>
+      </w:r>
+      <w:r>
+        <w:rPr>
+          <w:rFonts w:ascii="Arial" w:hAnsi="Arial" w:cs="Arial"/>
+          <w:sz w:val="24"/>
+          <w:szCs w:val="24"/>
+          <w:lang w:val="en-US"/>
+        </w:rPr>
+        <w:t>of</w:t>
+      </w:r>
+      <w:r>
+        <w:rPr>
+          <w:rFonts w:ascii="Arial" w:hAnsi="Arial" w:cs="Arial"/>
+          <w:sz w:val="24"/>
+          <w:szCs w:val="24"/>
+          <w:lang w:val="en-US"/>
+        </w:rPr>
+        <w:t xml:space="preserve"> any dataset</w:t>
+      </w:r>
+      <w:r>
+        <w:rPr>
+          <w:rFonts w:ascii="Arial" w:hAnsi="Arial" w:cs="Arial"/>
+          <w:sz w:val="24"/>
+          <w:szCs w:val="24"/>
+          <w:lang w:val="en-US"/>
+        </w:rPr>
+        <w:t xml:space="preserve"> and the NumPy seeded implementation scoring one of the lowest test statistics.</w:t>
+      </w:r>
+      <w:r>
+        <w:rPr>
+          <w:rFonts w:ascii="Arial" w:hAnsi="Arial" w:cs="Arial"/>
+          <w:sz w:val="24"/>
+          <w:szCs w:val="24"/>
+          <w:lang w:val="en-US"/>
+        </w:rPr>
+        <w:t xml:space="preserve"> An obvious outlier </w:t>
+      </w:r>
+      <w:r>
+        <w:rPr>
+          <w:rFonts w:ascii="Arial" w:hAnsi="Arial" w:cs="Arial"/>
+          <w:sz w:val="24"/>
+          <w:szCs w:val="24"/>
+          <w:lang w:val="en-US"/>
+        </w:rPr>
+        <w:t xml:space="preserve">within the Python data was the </w:t>
+      </w:r>
+      <w:r>
+        <w:rPr>
+          <w:rFonts w:ascii="Arial" w:hAnsi="Arial" w:cs="Arial"/>
+          <w:sz w:val="24"/>
+          <w:szCs w:val="24"/>
+          <w:lang w:val="en-US"/>
+        </w:rPr>
+        <w:t xml:space="preserve">Seeded Rand implementation which </w:t>
+      </w:r>
+      <w:r>
+        <w:rPr>
+          <w:rFonts w:ascii="Arial" w:hAnsi="Arial" w:cs="Arial"/>
+          <w:sz w:val="24"/>
+          <w:szCs w:val="24"/>
+          <w:lang w:val="en-US"/>
+        </w:rPr>
+        <w:t xml:space="preserve">had a high test </w:t>
+      </w:r>
+      <w:r>
+        <w:rPr>
+          <w:rFonts w:ascii="Arial" w:hAnsi="Arial" w:cs="Arial"/>
+          <w:sz w:val="24"/>
+          <w:szCs w:val="24"/>
+          <w:lang w:val="en-US"/>
+        </w:rPr>
+        <w:t>statistic and</w:t>
+      </w:r>
+      <w:r>
+        <w:rPr>
+          <w:rFonts w:ascii="Arial" w:hAnsi="Arial" w:cs="Arial"/>
+          <w:sz w:val="24"/>
+          <w:szCs w:val="24"/>
+          <w:lang w:val="en-US"/>
+        </w:rPr>
+        <w:t xml:space="preserve"> </w:t>
+      </w:r>
+      <w:r>
+        <w:rPr>
+          <w:rFonts w:ascii="Arial" w:hAnsi="Arial" w:cs="Arial"/>
+          <w:sz w:val="24"/>
+          <w:szCs w:val="24"/>
+          <w:lang w:val="en-US"/>
+        </w:rPr>
+        <w:t>the lowest non-</w:t>
+      </w:r>
+      <w:r>
+        <w:rPr>
+          <w:rFonts w:ascii="Arial" w:hAnsi="Arial" w:cs="Arial"/>
+          <w:sz w:val="24"/>
+          <w:szCs w:val="24"/>
+          <w:lang w:val="en-US"/>
+        </w:rPr>
+        <w:t xml:space="preserve">anomalous </w:t>
+      </w:r>
+      <w:r>
+        <w:rPr>
+          <w:rFonts w:ascii="Arial" w:hAnsi="Arial" w:cs="Arial"/>
+          <w:sz w:val="24"/>
+          <w:szCs w:val="24"/>
+          <w:lang w:val="en-US"/>
+        </w:rPr>
+        <w:t>P-value</w:t>
+      </w:r>
+      <w:r>
+        <w:rPr>
+          <w:rFonts w:ascii="Arial" w:hAnsi="Arial" w:cs="Arial"/>
+          <w:sz w:val="24"/>
+          <w:szCs w:val="24"/>
+          <w:lang w:val="en-US"/>
+        </w:rPr>
+        <w:t xml:space="preserve"> meaning the </w:t>
+      </w:r>
+      <w:r>
+        <w:rPr>
+          <w:rFonts w:ascii="Arial" w:hAnsi="Arial" w:cs="Arial"/>
+          <w:sz w:val="24"/>
+          <w:szCs w:val="24"/>
+          <w:lang w:val="en-US"/>
+        </w:rPr>
+        <w:t xml:space="preserve">serial sets </w:t>
+      </w:r>
+      <w:r>
+        <w:rPr>
+          <w:rFonts w:ascii="Arial" w:hAnsi="Arial" w:cs="Arial"/>
+          <w:sz w:val="24"/>
+          <w:szCs w:val="24"/>
+          <w:lang w:val="en-US"/>
+        </w:rPr>
+        <w:t xml:space="preserve">it had produced </w:t>
+      </w:r>
+      <w:r>
+        <w:rPr>
+          <w:rFonts w:ascii="Arial" w:hAnsi="Arial" w:cs="Arial"/>
+          <w:sz w:val="24"/>
+          <w:szCs w:val="24"/>
+          <w:lang w:val="en-US"/>
+        </w:rPr>
+        <w:t>w</w:t>
+      </w:r>
+      <w:r>
+        <w:rPr>
+          <w:rFonts w:ascii="Arial" w:hAnsi="Arial" w:cs="Arial"/>
+          <w:sz w:val="24"/>
+          <w:szCs w:val="24"/>
+          <w:lang w:val="en-US"/>
+        </w:rPr>
+        <w:t>ere</w:t>
+      </w:r>
+      <w:r>
+        <w:rPr>
+          <w:rFonts w:ascii="Arial" w:hAnsi="Arial" w:cs="Arial"/>
+          <w:sz w:val="24"/>
+          <w:szCs w:val="24"/>
+          <w:lang w:val="en-US"/>
+        </w:rPr>
+        <w:t xml:space="preserve"> highly unlikely.</w:t>
+      </w:r>
+    </w:p>
+    <w:p>
+      <w:pPr>
+        <w:rPr>
+          <w:rFonts w:ascii="Arial" w:hAnsi="Arial" w:cs="Arial"/>
+          <w:sz w:val="24"/>
+          <w:szCs w:val="24"/>
+          <w:lang w:val="en-US"/>
+        </w:rPr>
+      </w:pPr>
+      <w:r>
+        <w:rPr>
+          <w:rFonts w:ascii="Arial" w:hAnsi="Arial" w:cs="Arial"/>
+          <w:sz w:val="24"/>
+          <w:szCs w:val="24"/>
+          <w:lang w:val="en-US"/>
+        </w:rPr>
+        <w:lastRenderedPageBreak/>
+        <w:t xml:space="preserve">The JavaScript </w:t>
+      </w:r>
+      <w:r>
+        <w:rPr>
+          <w:rFonts w:ascii="Arial" w:hAnsi="Arial" w:cs="Arial"/>
+          <w:sz w:val="24"/>
+          <w:szCs w:val="24"/>
+          <w:lang w:val="en-US"/>
+        </w:rPr>
+        <w:t xml:space="preserve">dataset </w:t>
+      </w:r>
+      <w:r>
+        <w:rPr>
+          <w:rFonts w:ascii="Arial" w:hAnsi="Arial" w:cs="Arial"/>
+          <w:sz w:val="24"/>
+          <w:szCs w:val="24"/>
+          <w:lang w:val="en-US"/>
+        </w:rPr>
+        <w:t xml:space="preserve">passed the Serial test, however performed poorer than </w:t>
+      </w:r>
+      <w:r>
+        <w:rPr>
+          <w:rFonts w:ascii="Arial" w:hAnsi="Arial" w:cs="Arial"/>
+          <w:sz w:val="24"/>
+          <w:szCs w:val="24"/>
+          <w:lang w:val="en-US"/>
+        </w:rPr>
+        <w:t xml:space="preserve">other </w:t>
+      </w:r>
+      <w:r>
+        <w:rPr>
+          <w:rFonts w:ascii="Arial" w:hAnsi="Arial" w:cs="Arial"/>
+          <w:sz w:val="24"/>
+          <w:szCs w:val="24"/>
+          <w:lang w:val="en-US"/>
+        </w:rPr>
+        <w:t>implementations</w:t>
+      </w:r>
+      <w:r>
+        <w:rPr>
+          <w:rFonts w:ascii="Arial" w:hAnsi="Arial" w:cs="Arial"/>
+          <w:sz w:val="24"/>
+          <w:szCs w:val="24"/>
+          <w:lang w:val="en-US"/>
+        </w:rPr>
+        <w:t xml:space="preserve"> </w:t>
+      </w:r>
+      <w:r>
+        <w:rPr>
+          <w:rFonts w:ascii="Arial" w:hAnsi="Arial" w:cs="Arial"/>
+          <w:sz w:val="24"/>
+          <w:szCs w:val="24"/>
+          <w:lang w:val="en-US"/>
+        </w:rPr>
+        <w:t>in regard to</w:t>
+      </w:r>
+      <w:r>
+        <w:rPr>
+          <w:rFonts w:ascii="Arial" w:hAnsi="Arial" w:cs="Arial"/>
+          <w:sz w:val="24"/>
+          <w:szCs w:val="24"/>
+          <w:lang w:val="en-US"/>
+        </w:rPr>
+        <w:t xml:space="preserve"> both test statistic and P-value</w:t>
+      </w:r>
+      <w:r>
+        <w:rPr>
+          <w:rFonts w:ascii="Arial" w:hAnsi="Arial" w:cs="Arial"/>
+          <w:sz w:val="24"/>
+          <w:szCs w:val="24"/>
+          <w:lang w:val="en-US"/>
+        </w:rPr>
+        <w:t xml:space="preserve">. </w:t>
+      </w:r>
+      <w:r>
+        <w:rPr>
+          <w:rFonts w:ascii="Arial" w:hAnsi="Arial" w:cs="Arial"/>
+          <w:sz w:val="24"/>
+          <w:szCs w:val="24"/>
+          <w:lang w:val="en-US"/>
+        </w:rPr>
+        <w:t>T</w:t>
+      </w:r>
+      <w:r>
+        <w:rPr>
+          <w:rFonts w:ascii="Arial" w:hAnsi="Arial" w:cs="Arial"/>
+          <w:sz w:val="24"/>
+          <w:szCs w:val="24"/>
+          <w:lang w:val="en-US"/>
+        </w:rPr>
+        <w:t xml:space="preserve">he </w:t>
+      </w:r>
+      <w:r>
+        <w:rPr>
+          <w:rFonts w:ascii="Arial" w:hAnsi="Arial" w:cs="Arial"/>
+          <w:sz w:val="24"/>
+          <w:szCs w:val="24"/>
+          <w:lang w:val="en-US"/>
+        </w:rPr>
+        <w:t xml:space="preserve">values given for the </w:t>
+      </w:r>
+      <w:r>
+        <w:rPr>
+          <w:rFonts w:ascii="Arial" w:hAnsi="Arial" w:cs="Arial"/>
+          <w:sz w:val="24"/>
+          <w:szCs w:val="24"/>
+          <w:lang w:val="en-US"/>
+        </w:rPr>
+        <w:t xml:space="preserve">JavaScript generator </w:t>
+      </w:r>
+      <w:r>
+        <w:rPr>
+          <w:rFonts w:ascii="Arial" w:hAnsi="Arial" w:cs="Arial"/>
+          <w:sz w:val="24"/>
+          <w:szCs w:val="24"/>
+          <w:lang w:val="en-US"/>
+        </w:rPr>
+        <w:t>were close to those of</w:t>
+      </w:r>
+      <w:r>
+        <w:rPr>
+          <w:rFonts w:ascii="Arial" w:hAnsi="Arial" w:cs="Arial"/>
+          <w:sz w:val="24"/>
+          <w:szCs w:val="24"/>
+          <w:lang w:val="en-US"/>
+        </w:rPr>
+        <w:t xml:space="preserve"> </w:t>
+      </w:r>
+      <w:r>
+        <w:rPr>
+          <w:rFonts w:ascii="Arial" w:hAnsi="Arial" w:cs="Arial"/>
+          <w:sz w:val="24"/>
+          <w:szCs w:val="24"/>
+          <w:lang w:val="en-US"/>
+        </w:rPr>
+        <w:t xml:space="preserve">the </w:t>
+      </w:r>
+      <w:r>
+        <w:rPr>
+          <w:rFonts w:ascii="Arial" w:hAnsi="Arial" w:cs="Arial"/>
+          <w:sz w:val="24"/>
+          <w:szCs w:val="24"/>
+          <w:lang w:val="en-US"/>
+        </w:rPr>
+        <w:t xml:space="preserve">Python Randint </w:t>
+      </w:r>
+      <w:r>
+        <w:rPr>
+          <w:rFonts w:ascii="Arial" w:hAnsi="Arial" w:cs="Arial"/>
+          <w:sz w:val="24"/>
+          <w:szCs w:val="24"/>
+          <w:lang w:val="en-US"/>
+        </w:rPr>
+        <w:t>implementation</w:t>
+      </w:r>
+      <w:r>
+        <w:rPr>
+          <w:rFonts w:ascii="Arial" w:hAnsi="Arial" w:cs="Arial"/>
+          <w:sz w:val="24"/>
+          <w:szCs w:val="24"/>
+          <w:lang w:val="en-US"/>
+        </w:rPr>
+        <w:t xml:space="preserve">, with JavaScript scoring a lower test statistic and </w:t>
+      </w:r>
+      <w:r>
+        <w:rPr>
+          <w:rFonts w:ascii="Arial" w:hAnsi="Arial" w:cs="Arial"/>
+          <w:sz w:val="24"/>
+          <w:szCs w:val="24"/>
+          <w:lang w:val="en-US"/>
+        </w:rPr>
+        <w:t xml:space="preserve">a P-value only 0.03 </w:t>
+      </w:r>
+      <w:r>
+        <w:rPr>
+          <w:rFonts w:ascii="Arial" w:hAnsi="Arial" w:cs="Arial"/>
+          <w:sz w:val="24"/>
+          <w:szCs w:val="24"/>
+          <w:lang w:val="en-US"/>
+        </w:rPr>
+        <w:t>higher</w:t>
+      </w:r>
+      <w:r>
+        <w:rPr>
+          <w:rFonts w:ascii="Arial" w:hAnsi="Arial" w:cs="Arial"/>
+          <w:sz w:val="24"/>
+          <w:szCs w:val="24"/>
+          <w:lang w:val="en-US"/>
+        </w:rPr>
+        <w:t>.</w:t>
+      </w:r>
+    </w:p>
+    <w:p>
+      <w:pPr>
+        <w:rPr>
+          <w:rFonts w:ascii="Arial" w:hAnsi="Arial" w:cs="Arial"/>
+          <w:sz w:val="24"/>
+          <w:szCs w:val="24"/>
+          <w:lang w:val="en-US"/>
+        </w:rPr>
+      </w:pPr>
+      <w:r>
+        <w:rPr>
+          <w:rFonts w:ascii="Arial" w:hAnsi="Arial" w:cs="Arial"/>
+          <w:sz w:val="24"/>
+          <w:szCs w:val="24"/>
+          <w:lang w:val="en-US"/>
+        </w:rPr>
+        <w:t xml:space="preserve">The Random.org data </w:t>
+      </w:r>
+      <w:r>
+        <w:rPr>
+          <w:rFonts w:ascii="Arial" w:hAnsi="Arial" w:cs="Arial"/>
+          <w:sz w:val="24"/>
+          <w:szCs w:val="24"/>
+          <w:lang w:val="en-US"/>
+        </w:rPr>
+        <w:t>also passed</w:t>
+      </w:r>
+      <w:r>
+        <w:rPr>
+          <w:rFonts w:ascii="Arial" w:hAnsi="Arial" w:cs="Arial"/>
+          <w:sz w:val="24"/>
+          <w:szCs w:val="24"/>
+          <w:lang w:val="en-US"/>
+        </w:rPr>
+        <w:t xml:space="preserve">, with the </w:t>
+      </w:r>
+      <w:r>
+        <w:rPr>
+          <w:rFonts w:ascii="Arial" w:hAnsi="Arial" w:cs="Arial"/>
+          <w:sz w:val="24"/>
+          <w:szCs w:val="24"/>
+          <w:lang w:val="en-US"/>
+        </w:rPr>
+        <w:t>second-best</w:t>
+      </w:r>
+      <w:r>
+        <w:rPr>
+          <w:rFonts w:ascii="Arial" w:hAnsi="Arial" w:cs="Arial"/>
+          <w:sz w:val="24"/>
+          <w:szCs w:val="24"/>
+          <w:lang w:val="en-US"/>
+        </w:rPr>
+        <w:t xml:space="preserve"> P-value </w:t>
+      </w:r>
+      <w:r>
+        <w:rPr>
+          <w:rFonts w:ascii="Arial" w:hAnsi="Arial" w:cs="Arial"/>
+          <w:sz w:val="24"/>
+          <w:szCs w:val="24"/>
+          <w:lang w:val="en-US"/>
+        </w:rPr>
+        <w:t>recorded</w:t>
+      </w:r>
+      <w:r>
+        <w:rPr>
+          <w:rFonts w:ascii="Arial" w:hAnsi="Arial" w:cs="Arial"/>
+          <w:sz w:val="24"/>
+          <w:szCs w:val="24"/>
+          <w:lang w:val="en-US"/>
+        </w:rPr>
+        <w:t>.</w:t>
+      </w:r>
+      <w:r>
+        <w:rPr>
+          <w:rFonts w:ascii="Arial" w:hAnsi="Arial" w:cs="Arial"/>
+          <w:sz w:val="24"/>
+          <w:szCs w:val="24"/>
+          <w:lang w:val="en-US"/>
+        </w:rPr>
+        <w:t xml:space="preserve"> </w:t>
+      </w:r>
+      <w:r>
+        <w:rPr>
+          <w:rFonts w:ascii="Arial" w:hAnsi="Arial" w:cs="Arial"/>
+          <w:sz w:val="24"/>
+          <w:szCs w:val="24"/>
+          <w:lang w:val="en-US"/>
+        </w:rPr>
+        <w:t>This was not mirrored in the test statistic however, which while still low</w:t>
+      </w:r>
+      <w:r>
+        <w:rPr>
+          <w:rFonts w:ascii="Arial" w:hAnsi="Arial" w:cs="Arial"/>
+          <w:sz w:val="24"/>
+          <w:szCs w:val="24"/>
+          <w:lang w:val="en-US"/>
+        </w:rPr>
+        <w:t xml:space="preserve"> was beaten by the NumPy implementations and </w:t>
+      </w:r>
+      <w:r>
+        <w:rPr>
+          <w:rFonts w:ascii="Arial" w:hAnsi="Arial" w:cs="Arial"/>
+          <w:sz w:val="24"/>
+          <w:szCs w:val="24"/>
+          <w:lang w:val="en-US"/>
+        </w:rPr>
+        <w:t>the C# implementations.</w:t>
+      </w:r>
+      <w:r>
+        <w:rPr>
+          <w:rFonts w:ascii="Arial" w:hAnsi="Arial" w:cs="Arial"/>
+          <w:sz w:val="24"/>
+          <w:szCs w:val="24"/>
+          <w:lang w:val="en-US"/>
+        </w:rPr>
+        <w:t xml:space="preserve"> This overall decent performance </w:t>
+      </w:r>
+      <w:r>
+        <w:rPr>
+          <w:rFonts w:ascii="Arial" w:hAnsi="Arial" w:cs="Arial"/>
+          <w:sz w:val="24"/>
+          <w:szCs w:val="24"/>
+          <w:lang w:val="en-US"/>
+        </w:rPr>
+        <w:t xml:space="preserve">does help to </w:t>
+      </w:r>
+      <w:r>
+        <w:rPr>
+          <w:rFonts w:ascii="Arial" w:hAnsi="Arial" w:cs="Arial"/>
+          <w:sz w:val="24"/>
+          <w:szCs w:val="24"/>
+          <w:lang w:val="en-US"/>
+        </w:rPr>
+        <w:t xml:space="preserve">reinforce the </w:t>
+      </w:r>
+      <w:r>
+        <w:rPr>
+          <w:rFonts w:ascii="Arial" w:hAnsi="Arial" w:cs="Arial"/>
+          <w:sz w:val="24"/>
+          <w:szCs w:val="24"/>
+          <w:lang w:val="en-US"/>
+        </w:rPr>
+        <w:t>claim</w:t>
+      </w:r>
+      <w:r>
+        <w:rPr>
+          <w:rFonts w:ascii="Arial" w:hAnsi="Arial" w:cs="Arial"/>
+          <w:sz w:val="24"/>
+          <w:szCs w:val="24"/>
+          <w:lang w:val="en-US"/>
+        </w:rPr>
+        <w:t xml:space="preserve"> </w:t>
+      </w:r>
+      <w:r>
+        <w:rPr>
+          <w:rFonts w:ascii="Arial" w:hAnsi="Arial" w:cs="Arial"/>
+          <w:sz w:val="24"/>
+          <w:szCs w:val="24"/>
+          <w:lang w:val="en-US"/>
+        </w:rPr>
+        <w:t>that</w:t>
+      </w:r>
+      <w:r>
+        <w:rPr>
+          <w:rFonts w:ascii="Arial" w:hAnsi="Arial" w:cs="Arial"/>
+          <w:sz w:val="24"/>
+          <w:szCs w:val="24"/>
+          <w:lang w:val="en-US"/>
+        </w:rPr>
+        <w:t xml:space="preserve"> Random.org </w:t>
+      </w:r>
+      <w:r>
+        <w:rPr>
+          <w:rFonts w:ascii="Arial" w:hAnsi="Arial" w:cs="Arial"/>
+          <w:sz w:val="24"/>
+          <w:szCs w:val="24"/>
+          <w:lang w:val="en-US"/>
+        </w:rPr>
+        <w:t>is</w:t>
+      </w:r>
+      <w:r>
+        <w:rPr>
+          <w:rFonts w:ascii="Arial" w:hAnsi="Arial" w:cs="Arial"/>
+          <w:sz w:val="24"/>
+          <w:szCs w:val="24"/>
+          <w:lang w:val="en-US"/>
+        </w:rPr>
+        <w:t xml:space="preserve"> a true random number generator</w:t>
+      </w:r>
+      <w:r>
+        <w:rPr>
+          <w:rFonts w:ascii="Arial" w:hAnsi="Arial" w:cs="Arial"/>
+          <w:sz w:val="24"/>
+          <w:szCs w:val="24"/>
+          <w:lang w:val="en-US"/>
+        </w:rPr>
+        <w:t xml:space="preserve">, with sequences being </w:t>
+      </w:r>
+      <w:r>
+        <w:rPr>
+          <w:rFonts w:ascii="Arial" w:hAnsi="Arial" w:cs="Arial"/>
+          <w:sz w:val="24"/>
+          <w:szCs w:val="24"/>
+          <w:lang w:val="en-US"/>
+        </w:rPr>
+        <w:t>considered satisfactorily random</w:t>
+      </w:r>
+      <w:r>
+        <w:rPr>
+          <w:rFonts w:ascii="Arial" w:hAnsi="Arial" w:cs="Arial"/>
+          <w:sz w:val="24"/>
+          <w:szCs w:val="24"/>
+          <w:lang w:val="en-US"/>
+        </w:rPr>
+        <w:t xml:space="preserve"> across multiple tests</w:t>
+      </w:r>
+      <w:r>
+        <w:rPr>
+          <w:rFonts w:ascii="Arial" w:hAnsi="Arial" w:cs="Arial"/>
+          <w:sz w:val="24"/>
+          <w:szCs w:val="24"/>
+          <w:lang w:val="en-US"/>
+        </w:rPr>
+        <w:t>.</w:t>
+      </w:r>
+    </w:p>
+    <w:p>
+      <w:pPr>
+        <w:rPr>
+          <w:rFonts w:ascii="Arial" w:hAnsi="Arial" w:cs="Arial"/>
+          <w:sz w:val="24"/>
+          <w:szCs w:val="24"/>
+          <w:lang w:val="en-US"/>
+        </w:rPr>
+      </w:pPr>
+      <w:r>
+        <w:rPr>
+          <w:rFonts w:ascii="Arial" w:hAnsi="Arial" w:cs="Arial"/>
+          <w:sz w:val="24"/>
+          <w:szCs w:val="24"/>
+          <w:lang w:val="en-US"/>
+        </w:rPr>
+        <w:t xml:space="preserve">As with the KS tests previously, </w:t>
+      </w:r>
+      <w:r>
+        <w:rPr>
+          <w:rFonts w:ascii="Arial" w:hAnsi="Arial" w:cs="Arial"/>
+          <w:sz w:val="24"/>
+          <w:szCs w:val="24"/>
+          <w:lang w:val="en-US"/>
+        </w:rPr>
+        <w:t xml:space="preserve">the integer versions of the Lehmer Generator </w:t>
+      </w:r>
+      <w:r>
+        <w:rPr>
+          <w:rFonts w:ascii="Arial" w:hAnsi="Arial" w:cs="Arial"/>
+          <w:sz w:val="24"/>
+          <w:szCs w:val="24"/>
+          <w:lang w:val="en-US"/>
+        </w:rPr>
+        <w:t>failed to pass the Serial test</w:t>
+      </w:r>
+      <w:r>
+        <w:rPr>
+          <w:rFonts w:ascii="Arial" w:hAnsi="Arial" w:cs="Arial"/>
+          <w:sz w:val="24"/>
+          <w:szCs w:val="24"/>
+          <w:lang w:val="en-US"/>
+        </w:rPr>
+        <w:t xml:space="preserve">, producing not only incredibly high test statistics but also </w:t>
+      </w:r>
+      <w:r>
+        <w:rPr>
+          <w:rFonts w:ascii="Arial" w:hAnsi="Arial" w:cs="Arial"/>
+          <w:sz w:val="24"/>
+          <w:szCs w:val="24"/>
+          <w:lang w:val="en-US"/>
+        </w:rPr>
+        <w:t xml:space="preserve">anomalous </w:t>
+      </w:r>
+      <w:r>
+        <w:rPr>
+          <w:rFonts w:ascii="Arial" w:hAnsi="Arial" w:cs="Arial"/>
+          <w:sz w:val="24"/>
+          <w:szCs w:val="24"/>
+          <w:lang w:val="en-US"/>
+        </w:rPr>
+        <w:t>P-values</w:t>
+      </w:r>
+      <w:r>
+        <w:rPr>
+          <w:rFonts w:ascii="Arial" w:hAnsi="Arial" w:cs="Arial"/>
+          <w:sz w:val="24"/>
+          <w:szCs w:val="24"/>
+          <w:lang w:val="en-US"/>
+        </w:rPr>
+        <w:t xml:space="preserve"> </w:t>
+      </w:r>
+      <w:r>
+        <w:rPr>
+          <w:rFonts w:ascii="Arial" w:hAnsi="Arial" w:cs="Arial"/>
+          <w:sz w:val="24"/>
+          <w:szCs w:val="24"/>
+          <w:lang w:val="en-US"/>
+        </w:rPr>
+        <w:t xml:space="preserve">so </w:t>
+      </w:r>
+      <w:r>
+        <w:rPr>
+          <w:rFonts w:ascii="Arial" w:hAnsi="Arial" w:cs="Arial"/>
+          <w:sz w:val="24"/>
+          <w:szCs w:val="24"/>
+          <w:lang w:val="en-US"/>
+        </w:rPr>
+        <w:t>small</w:t>
+      </w:r>
+      <w:r>
+        <w:rPr>
+          <w:rFonts w:ascii="Arial" w:hAnsi="Arial" w:cs="Arial"/>
+          <w:sz w:val="24"/>
+          <w:szCs w:val="24"/>
+          <w:lang w:val="en-US"/>
+        </w:rPr>
+        <w:t xml:space="preserve"> the sequences produced had to be considered </w:t>
+      </w:r>
+      <w:r>
+        <w:rPr>
+          <w:rFonts w:ascii="Arial" w:hAnsi="Arial" w:cs="Arial"/>
+          <w:sz w:val="24"/>
+          <w:szCs w:val="24"/>
+          <w:lang w:val="en-US"/>
+        </w:rPr>
+        <w:t>too unlikely</w:t>
+      </w:r>
+      <w:r>
+        <w:rPr>
+          <w:rFonts w:ascii="Arial" w:hAnsi="Arial" w:cs="Arial"/>
+          <w:sz w:val="24"/>
+          <w:szCs w:val="24"/>
+          <w:lang w:val="en-US"/>
+        </w:rPr>
+        <w:t xml:space="preserve"> to be valid</w:t>
+      </w:r>
+      <w:r>
+        <w:rPr>
+          <w:rFonts w:ascii="Arial" w:hAnsi="Arial" w:cs="Arial"/>
+          <w:sz w:val="24"/>
+          <w:szCs w:val="24"/>
+          <w:lang w:val="en-US"/>
+        </w:rPr>
+        <w:t>.</w:t>
+      </w:r>
+      <w:r>
+        <w:rPr>
+          <w:rFonts w:ascii="Arial" w:hAnsi="Arial" w:cs="Arial"/>
+          <w:sz w:val="24"/>
+          <w:szCs w:val="24"/>
+          <w:lang w:val="en-US"/>
+        </w:rPr>
+        <w:t xml:space="preserve"> </w:t>
+      </w:r>
+      <w:r>
+        <w:rPr>
+          <w:rFonts w:ascii="Arial" w:hAnsi="Arial" w:cs="Arial"/>
+          <w:sz w:val="24"/>
+          <w:szCs w:val="24"/>
+          <w:lang w:val="en-US"/>
+        </w:rPr>
+        <w:t xml:space="preserve">In contrast, the </w:t>
+      </w:r>
+      <w:r>
+        <w:rPr>
+          <w:rFonts w:ascii="Arial" w:hAnsi="Arial" w:cs="Arial"/>
+          <w:sz w:val="24"/>
+          <w:szCs w:val="24"/>
+          <w:lang w:val="en-US"/>
+        </w:rPr>
+        <w:t>real versions of the Lehmer Generator passed the Serial test</w:t>
+      </w:r>
+      <w:r>
+        <w:rPr>
+          <w:rFonts w:ascii="Arial" w:hAnsi="Arial" w:cs="Arial"/>
+          <w:sz w:val="24"/>
+          <w:szCs w:val="24"/>
+          <w:lang w:val="en-US"/>
+        </w:rPr>
+        <w:t xml:space="preserve">, although version 2 </w:t>
+      </w:r>
+      <w:r>
+        <w:rPr>
+          <w:rFonts w:ascii="Arial" w:hAnsi="Arial" w:cs="Arial"/>
+          <w:sz w:val="24"/>
+          <w:szCs w:val="24"/>
+          <w:lang w:val="en-US"/>
+        </w:rPr>
+        <w:t xml:space="preserve">did produce the highest </w:t>
+      </w:r>
+      <w:r>
+        <w:rPr>
+          <w:rFonts w:ascii="Arial" w:hAnsi="Arial" w:cs="Arial"/>
+          <w:sz w:val="24"/>
+          <w:szCs w:val="24"/>
+          <w:lang w:val="en-US"/>
+        </w:rPr>
+        <w:t xml:space="preserve">P-value of any implementation, </w:t>
+      </w:r>
+      <w:r>
+        <w:rPr>
+          <w:rFonts w:ascii="Arial" w:hAnsi="Arial" w:cs="Arial"/>
+          <w:sz w:val="24"/>
+          <w:szCs w:val="24"/>
+          <w:lang w:val="en-US"/>
+        </w:rPr>
+        <w:t xml:space="preserve">making it too </w:t>
+      </w:r>
+      <w:r>
+        <w:rPr>
+          <w:rFonts w:ascii="Arial" w:hAnsi="Arial" w:cs="Arial"/>
+          <w:sz w:val="24"/>
+          <w:szCs w:val="24"/>
+          <w:lang w:val="en-US"/>
+        </w:rPr>
+        <w:t xml:space="preserve">likely to be </w:t>
+      </w:r>
+      <w:r>
+        <w:rPr>
+          <w:rFonts w:ascii="Arial" w:hAnsi="Arial" w:cs="Arial"/>
+          <w:sz w:val="24"/>
+          <w:szCs w:val="24"/>
+          <w:lang w:val="en-US"/>
+        </w:rPr>
+        <w:t xml:space="preserve">considered </w:t>
+      </w:r>
+      <w:r>
+        <w:rPr>
+          <w:rFonts w:ascii="Arial" w:hAnsi="Arial" w:cs="Arial"/>
+          <w:sz w:val="24"/>
+          <w:szCs w:val="24"/>
+          <w:lang w:val="en-US"/>
+        </w:rPr>
+        <w:t xml:space="preserve">valid. </w:t>
+      </w:r>
+      <w:r>
+        <w:rPr>
+          <w:rFonts w:ascii="Arial" w:hAnsi="Arial" w:cs="Arial"/>
+          <w:sz w:val="24"/>
+          <w:szCs w:val="24"/>
+          <w:lang w:val="en-US"/>
+        </w:rPr>
+        <w:t xml:space="preserve">Version 1 </w:t>
+      </w:r>
+      <w:r>
+        <w:rPr>
+          <w:rFonts w:ascii="Arial" w:hAnsi="Arial" w:cs="Arial"/>
+          <w:sz w:val="24"/>
+          <w:szCs w:val="24"/>
+          <w:lang w:val="en-US"/>
+        </w:rPr>
+        <w:t xml:space="preserve">performed </w:t>
+      </w:r>
+      <w:r>
+        <w:rPr>
+          <w:rFonts w:ascii="Arial" w:hAnsi="Arial" w:cs="Arial"/>
+          <w:sz w:val="24"/>
+          <w:szCs w:val="24"/>
+          <w:lang w:val="en-US"/>
+        </w:rPr>
+        <w:t>better, however,</w:t>
+      </w:r>
+      <w:r>
+        <w:rPr>
+          <w:rFonts w:ascii="Arial" w:hAnsi="Arial" w:cs="Arial"/>
+          <w:sz w:val="24"/>
+          <w:szCs w:val="24"/>
+          <w:lang w:val="en-US"/>
+        </w:rPr>
+        <w:t xml:space="preserve"> with </w:t>
+      </w:r>
+      <w:r>
+        <w:rPr>
+          <w:rFonts w:ascii="Arial" w:hAnsi="Arial" w:cs="Arial"/>
+          <w:sz w:val="24"/>
+          <w:szCs w:val="24"/>
+          <w:lang w:val="en-US"/>
+        </w:rPr>
+        <w:t xml:space="preserve">the </w:t>
+      </w:r>
+      <w:r>
+        <w:rPr>
+          <w:rFonts w:ascii="Arial" w:hAnsi="Arial" w:cs="Arial"/>
+          <w:sz w:val="24"/>
+          <w:szCs w:val="24"/>
+          <w:lang w:val="en-US"/>
+        </w:rPr>
+        <w:t>fourth</w:t>
+      </w:r>
+      <w:r>
+        <w:rPr>
+          <w:rFonts w:ascii="Arial" w:hAnsi="Arial" w:cs="Arial"/>
+          <w:sz w:val="24"/>
+          <w:szCs w:val="24"/>
+          <w:lang w:val="en-US"/>
+        </w:rPr>
+        <w:t xml:space="preserve"> best P-value recorded</w:t>
+      </w:r>
+      <w:r>
+        <w:rPr>
+          <w:rFonts w:ascii="Arial" w:hAnsi="Arial" w:cs="Arial"/>
+          <w:sz w:val="24"/>
+          <w:szCs w:val="24"/>
+          <w:lang w:val="en-US"/>
+        </w:rPr>
+        <w:t xml:space="preserve">. </w:t>
+      </w:r>
+      <w:r>
+        <w:rPr>
+          <w:rFonts w:ascii="Arial" w:hAnsi="Arial" w:cs="Arial"/>
+          <w:sz w:val="24"/>
+          <w:szCs w:val="24"/>
+          <w:lang w:val="en-US"/>
+        </w:rPr>
+        <w:t xml:space="preserve"> </w:t>
+      </w:r>
+    </w:p>
+    <w:p>
+      <w:pPr>
+        <w:rPr>
+          <w:rFonts w:ascii="Arial" w:hAnsi="Arial" w:cs="Arial"/>
+          <w:sz w:val="24"/>
+          <w:szCs w:val="24"/>
+          <w:lang w:val="en-US"/>
+        </w:rPr>
+      </w:pPr>
+      <w:r>
+        <w:rPr>
+          <w:rFonts w:ascii="Arial" w:hAnsi="Arial" w:cs="Arial"/>
+          <w:sz w:val="24"/>
+          <w:szCs w:val="24"/>
+          <w:lang w:val="en-US"/>
+        </w:rPr>
+        <w:t xml:space="preserve">The </w:t>
+      </w:r>
+      <w:r>
+        <w:rPr>
+          <w:rFonts w:ascii="Arial" w:hAnsi="Arial" w:cs="Arial"/>
+          <w:sz w:val="24"/>
+          <w:szCs w:val="24"/>
+          <w:lang w:val="en-US"/>
+        </w:rPr>
+        <w:t>Middle Square data</w:t>
+      </w:r>
+      <w:r>
+        <w:rPr>
+          <w:rFonts w:ascii="Arial" w:hAnsi="Arial" w:cs="Arial"/>
+          <w:sz w:val="24"/>
+          <w:szCs w:val="24"/>
+          <w:lang w:val="en-US"/>
+        </w:rPr>
+        <w:t xml:space="preserve">, as expected, </w:t>
+      </w:r>
+      <w:r>
+        <w:rPr>
+          <w:rFonts w:ascii="Arial" w:hAnsi="Arial" w:cs="Arial"/>
+          <w:sz w:val="24"/>
+          <w:szCs w:val="24"/>
+          <w:lang w:val="en-US"/>
+        </w:rPr>
+        <w:t xml:space="preserve">failed the Serial test with the worst test statistic and P-value </w:t>
+      </w:r>
+      <w:r>
+        <w:rPr>
+          <w:rFonts w:ascii="Arial" w:hAnsi="Arial" w:cs="Arial"/>
+          <w:sz w:val="24"/>
+          <w:szCs w:val="24"/>
+          <w:lang w:val="en-US"/>
+        </w:rPr>
+        <w:t xml:space="preserve">recorded for any dataset. </w:t>
+      </w:r>
+      <w:r>
+        <w:rPr>
+          <w:rFonts w:ascii="Arial" w:hAnsi="Arial" w:cs="Arial"/>
+          <w:sz w:val="24"/>
+          <w:szCs w:val="24"/>
+          <w:lang w:val="en-US"/>
+        </w:rPr>
+        <w:t xml:space="preserve">This was obviously due to the </w:t>
+      </w:r>
+      <w:r>
+        <w:rPr>
+          <w:rFonts w:ascii="Arial" w:hAnsi="Arial" w:cs="Arial"/>
+          <w:sz w:val="24"/>
+          <w:szCs w:val="24"/>
+          <w:lang w:val="en-US"/>
+        </w:rPr>
+        <w:t xml:space="preserve">repetitive nature of the method which would </w:t>
+      </w:r>
+      <w:r>
+        <w:rPr>
+          <w:rFonts w:ascii="Arial" w:hAnsi="Arial" w:cs="Arial"/>
+          <w:sz w:val="24"/>
+          <w:szCs w:val="24"/>
+          <w:lang w:val="en-US"/>
+        </w:rPr>
+        <w:t xml:space="preserve">begin to iterate when the seed used for calculations </w:t>
+      </w:r>
+      <w:r>
+        <w:rPr>
+          <w:rFonts w:ascii="Arial" w:hAnsi="Arial" w:cs="Arial"/>
+          <w:sz w:val="24"/>
+          <w:szCs w:val="24"/>
+          <w:lang w:val="en-US"/>
+        </w:rPr>
+        <w:t xml:space="preserve">would </w:t>
+      </w:r>
+      <w:r>
+        <w:rPr>
+          <w:rFonts w:ascii="Arial" w:hAnsi="Arial" w:cs="Arial"/>
+          <w:sz w:val="24"/>
+          <w:szCs w:val="24"/>
+          <w:lang w:val="en-US"/>
+        </w:rPr>
+        <w:t xml:space="preserve">constantly </w:t>
+      </w:r>
+      <w:r>
+        <w:rPr>
+          <w:rFonts w:ascii="Arial" w:hAnsi="Arial" w:cs="Arial"/>
+          <w:sz w:val="24"/>
+          <w:szCs w:val="24"/>
+          <w:lang w:val="en-US"/>
+        </w:rPr>
+        <w:t xml:space="preserve">loop back </w:t>
+      </w:r>
+      <w:r>
+        <w:rPr>
+          <w:rFonts w:ascii="Arial" w:hAnsi="Arial" w:cs="Arial"/>
+          <w:sz w:val="24"/>
+          <w:szCs w:val="24"/>
+          <w:lang w:val="en-US"/>
+        </w:rPr>
+        <w:t>to itself</w:t>
+      </w:r>
+      <w:r>
+        <w:rPr>
+          <w:rFonts w:ascii="Arial" w:hAnsi="Arial" w:cs="Arial"/>
+          <w:sz w:val="24"/>
+          <w:szCs w:val="24"/>
+          <w:lang w:val="en-US"/>
+        </w:rPr>
+        <w:t>.</w:t>
+      </w:r>
+      <w:r>
+        <w:rPr>
+          <w:rFonts w:ascii="Arial" w:hAnsi="Arial" w:cs="Arial"/>
+          <w:sz w:val="24"/>
+          <w:szCs w:val="24"/>
+          <w:lang w:val="en-US"/>
+        </w:rPr>
+        <w:t xml:space="preserve"> </w:t>
+      </w:r>
+      <w:r>
+        <w:rPr>
+          <w:rFonts w:ascii="Arial" w:hAnsi="Arial" w:cs="Arial"/>
+          <w:sz w:val="24"/>
+          <w:szCs w:val="24"/>
+          <w:lang w:val="en-US"/>
+        </w:rPr>
+        <w:t xml:space="preserve">Due to this being a test of </w:t>
+      </w:r>
+      <w:r>
+        <w:rPr>
+          <w:rFonts w:ascii="Arial" w:hAnsi="Arial" w:cs="Arial"/>
+          <w:sz w:val="24"/>
+          <w:szCs w:val="24"/>
+          <w:lang w:val="en-US"/>
+        </w:rPr>
+        <w:t xml:space="preserve">distributed sets within the data, </w:t>
+      </w:r>
+      <w:r>
+        <w:rPr>
+          <w:rFonts w:ascii="Arial" w:hAnsi="Arial" w:cs="Arial"/>
+          <w:sz w:val="24"/>
+          <w:szCs w:val="24"/>
+          <w:lang w:val="en-US"/>
+        </w:rPr>
+        <w:t xml:space="preserve">the </w:t>
+      </w:r>
+      <w:r>
+        <w:rPr>
+          <w:rFonts w:ascii="Arial" w:hAnsi="Arial" w:cs="Arial"/>
+          <w:sz w:val="24"/>
+          <w:szCs w:val="24"/>
+          <w:lang w:val="en-US"/>
+        </w:rPr>
+        <w:t xml:space="preserve">hundreds of repeated pairs </w:t>
+      </w:r>
+      <w:r>
+        <w:rPr>
+          <w:rFonts w:ascii="Arial" w:hAnsi="Arial" w:cs="Arial"/>
+          <w:sz w:val="24"/>
+          <w:szCs w:val="24"/>
+          <w:lang w:val="en-US"/>
+        </w:rPr>
+        <w:t>were penali</w:t>
+      </w:r>
+      <w:r>
+        <w:rPr>
+          <w:rFonts w:ascii="Arial" w:hAnsi="Arial" w:cs="Arial"/>
+          <w:sz w:val="24"/>
+          <w:szCs w:val="24"/>
+          <w:lang w:val="en-US"/>
+        </w:rPr>
+        <w:t>s</w:t>
+      </w:r>
+      <w:r>
+        <w:rPr>
+          <w:rFonts w:ascii="Arial" w:hAnsi="Arial" w:cs="Arial"/>
+          <w:sz w:val="24"/>
+          <w:szCs w:val="24"/>
+          <w:lang w:val="en-US"/>
+        </w:rPr>
+        <w:t xml:space="preserve">ed heavily. </w:t>
       </w:r>
     </w:p>
     <w:sectPr>

</xml_diff>

<commit_message>
Completed serial test analysis
</commit_message>
<xml_diff>
--- a/Report/Data Analysis.docx
+++ b/Report/Data Analysis.docx
@@ -1061,8 +1061,21 @@
           <w:szCs w:val="24"/>
           <w:lang w:val="en-US"/>
         </w:rPr>
-        <w:t>Figure 43. The R analysis program importing libraries and JSON data</w:t>
-      </w:r>
+        <w:t xml:space="preserve">Figure 43. The R analysis program importing libraries and JSON </w:t>
+      </w:r>
+      <w:proofErr w:type="gramStart"/>
+      <w:r>
+        <w:rPr>
+          <w:rFonts w:ascii="Arial" w:hAnsi="Arial" w:cs="Arial"/>
+          <w:i/>
+          <w:iCs/>
+          <w:sz w:val="24"/>
+          <w:szCs w:val="24"/>
+          <w:lang w:val="en-US"/>
+        </w:rPr>
+        <w:t>data</w:t>
+      </w:r>
+      <w:proofErr w:type="gramEnd"/>
     </w:p>
     <w:p>
       <w:pPr>
@@ -3894,8 +3907,19 @@
           <w:szCs w:val="24"/>
           <w:lang w:val="en-US"/>
         </w:rPr>
-        <w:t xml:space="preserve"> placed</w:t>
-      </w:r>
+        <w:t xml:space="preserve"> </w:t>
+      </w:r>
+      <w:proofErr w:type="gramStart"/>
+      <w:r>
+        <w:rPr>
+          <w:rFonts w:ascii="Arial" w:hAnsi="Arial" w:cs="Arial"/>
+          <w:sz w:val="24"/>
+          <w:szCs w:val="24"/>
+          <w:lang w:val="en-US"/>
+        </w:rPr>
+        <w:t>placed</w:t>
+      </w:r>
+      <w:proofErr w:type="gramEnd"/>
       <w:r>
         <w:rPr>
           <w:rFonts w:ascii="Arial" w:hAnsi="Arial" w:cs="Arial"/>
@@ -4111,7 +4135,27 @@
           <w:szCs w:val="24"/>
           <w:lang w:val="en-US"/>
         </w:rPr>
-        <w:t xml:space="preserve">can be considered true random, this distribution placing was </w:t>
+        <w:t xml:space="preserve">can be considered </w:t>
+      </w:r>
+      <w:proofErr w:type="gramStart"/>
+      <w:r>
+        <w:rPr>
+          <w:rFonts w:ascii="Arial" w:hAnsi="Arial" w:cs="Arial"/>
+          <w:sz w:val="24"/>
+          <w:szCs w:val="24"/>
+          <w:lang w:val="en-US"/>
+        </w:rPr>
+        <w:t>true</w:t>
+      </w:r>
+      <w:proofErr w:type="gramEnd"/>
+      <w:r>
+        <w:rPr>
+          <w:rFonts w:ascii="Arial" w:hAnsi="Arial" w:cs="Arial"/>
+          <w:sz w:val="24"/>
+          <w:szCs w:val="24"/>
+          <w:lang w:val="en-US"/>
+        </w:rPr>
+        <w:t xml:space="preserve"> random, this distribution placing was </w:t>
       </w:r>
       <w:r>
         <w:rPr>
@@ -4392,7 +4436,27 @@
           <w:lang w:val="en-US"/>
         </w:rPr>
         <w:lastRenderedPageBreak/>
-        <w:t xml:space="preserve">will more often than not produce </w:t>
+        <w:t xml:space="preserve">will </w:t>
+      </w:r>
+      <w:proofErr w:type="gramStart"/>
+      <w:r>
+        <w:rPr>
+          <w:rFonts w:ascii="Arial" w:hAnsi="Arial" w:cs="Arial"/>
+          <w:sz w:val="24"/>
+          <w:szCs w:val="24"/>
+          <w:lang w:val="en-US"/>
+        </w:rPr>
+        <w:t>more often than not</w:t>
+      </w:r>
+      <w:proofErr w:type="gramEnd"/>
+      <w:r>
+        <w:rPr>
+          <w:rFonts w:ascii="Arial" w:hAnsi="Arial" w:cs="Arial"/>
+          <w:sz w:val="24"/>
+          <w:szCs w:val="24"/>
+          <w:lang w:val="en-US"/>
+        </w:rPr>
+        <w:t xml:space="preserve"> produce </w:t>
       </w:r>
       <w:r>
         <w:rPr>
@@ -4917,7 +4981,27 @@
           <w:szCs w:val="24"/>
           <w:lang w:val="en-US"/>
         </w:rPr>
-        <w:t xml:space="preserve">Interestingly, with the exception of the real coin values, </w:t>
+        <w:t xml:space="preserve">Interestingly, </w:t>
+      </w:r>
+      <w:proofErr w:type="gramStart"/>
+      <w:r>
+        <w:rPr>
+          <w:rFonts w:ascii="Arial" w:hAnsi="Arial" w:cs="Arial"/>
+          <w:sz w:val="24"/>
+          <w:szCs w:val="24"/>
+          <w:lang w:val="en-US"/>
+        </w:rPr>
+        <w:t>with the exception of</w:t>
+      </w:r>
+      <w:proofErr w:type="gramEnd"/>
+      <w:r>
+        <w:rPr>
+          <w:rFonts w:ascii="Arial" w:hAnsi="Arial" w:cs="Arial"/>
+          <w:sz w:val="24"/>
+          <w:szCs w:val="24"/>
+          <w:lang w:val="en-US"/>
+        </w:rPr>
+        <w:t xml:space="preserve"> the real coin values, </w:t>
       </w:r>
       <w:r>
         <w:rPr>
@@ -6539,14 +6623,25 @@
         </w:rPr>
         <w:t xml:space="preserve"> </w:t>
       </w:r>
-      <w:r>
-        <w:rPr>
-          <w:rFonts w:ascii="Arial" w:hAnsi="Arial" w:cs="Arial"/>
-          <w:sz w:val="24"/>
-          <w:szCs w:val="24"/>
-          <w:lang w:val="en-US"/>
-        </w:rPr>
-        <w:t xml:space="preserve">presents </w:t>
+      <w:proofErr w:type="gramStart"/>
+      <w:r>
+        <w:rPr>
+          <w:rFonts w:ascii="Arial" w:hAnsi="Arial" w:cs="Arial"/>
+          <w:sz w:val="24"/>
+          <w:szCs w:val="24"/>
+          <w:lang w:val="en-US"/>
+        </w:rPr>
+        <w:t>presents</w:t>
+      </w:r>
+      <w:proofErr w:type="gramEnd"/>
+      <w:r>
+        <w:rPr>
+          <w:rFonts w:ascii="Arial" w:hAnsi="Arial" w:cs="Arial"/>
+          <w:sz w:val="24"/>
+          <w:szCs w:val="24"/>
+          <w:lang w:val="en-US"/>
+        </w:rPr>
+        <w:t xml:space="preserve"> </w:t>
       </w:r>
       <w:r>
         <w:rPr>
@@ -7138,7 +7233,27 @@
           <w:szCs w:val="24"/>
           <w:lang w:val="en-US"/>
         </w:rPr>
-        <w:t xml:space="preserve">The main caveat of this test was that it was designed for data between 0 and 1 so in order to adjust the outputs provided, division </w:t>
+        <w:t xml:space="preserve">The main caveat of this test was that it was designed for data between 0 and 1 so </w:t>
+      </w:r>
+      <w:proofErr w:type="gramStart"/>
+      <w:r>
+        <w:rPr>
+          <w:rFonts w:ascii="Arial" w:hAnsi="Arial" w:cs="Arial"/>
+          <w:sz w:val="24"/>
+          <w:szCs w:val="24"/>
+          <w:lang w:val="en-US"/>
+        </w:rPr>
+        <w:t>in order to</w:t>
+      </w:r>
+      <w:proofErr w:type="gramEnd"/>
+      <w:r>
+        <w:rPr>
+          <w:rFonts w:ascii="Arial" w:hAnsi="Arial" w:cs="Arial"/>
+          <w:sz w:val="24"/>
+          <w:szCs w:val="24"/>
+          <w:lang w:val="en-US"/>
+        </w:rPr>
+        <w:t xml:space="preserve"> adjust the outputs provided, division </w:t>
       </w:r>
       <w:r>
         <w:rPr>
@@ -11485,7 +11600,27 @@
           <w:szCs w:val="24"/>
           <w:lang w:val="en-US"/>
         </w:rPr>
-        <w:t xml:space="preserve"> the data is visibly similar to that seen in figures 56 or </w:t>
+        <w:t xml:space="preserve"> the data is visibly </w:t>
+      </w:r>
+      <w:proofErr w:type="gramStart"/>
+      <w:r>
+        <w:rPr>
+          <w:rFonts w:ascii="Arial" w:hAnsi="Arial" w:cs="Arial"/>
+          <w:sz w:val="24"/>
+          <w:szCs w:val="24"/>
+          <w:lang w:val="en-US"/>
+        </w:rPr>
+        <w:t>similar to</w:t>
+      </w:r>
+      <w:proofErr w:type="gramEnd"/>
+      <w:r>
+        <w:rPr>
+          <w:rFonts w:ascii="Arial" w:hAnsi="Arial" w:cs="Arial"/>
+          <w:sz w:val="24"/>
+          <w:szCs w:val="24"/>
+          <w:lang w:val="en-US"/>
+        </w:rPr>
+        <w:t xml:space="preserve"> that seen in figures 56 or </w:t>
       </w:r>
       <w:r>
         <w:rPr>
@@ -11834,14 +11969,25 @@
         </w:rPr>
         <w:t xml:space="preserve">most significant in the </w:t>
       </w:r>
-      <w:r>
-        <w:rPr>
-          <w:rFonts w:ascii="Arial" w:hAnsi="Arial" w:cs="Arial"/>
-          <w:sz w:val="24"/>
-          <w:szCs w:val="24"/>
-          <w:lang w:val="en-US"/>
-        </w:rPr>
-        <w:t>Park and Sea data.</w:t>
+      <w:proofErr w:type="gramStart"/>
+      <w:r>
+        <w:rPr>
+          <w:rFonts w:ascii="Arial" w:hAnsi="Arial" w:cs="Arial"/>
+          <w:sz w:val="24"/>
+          <w:szCs w:val="24"/>
+          <w:lang w:val="en-US"/>
+        </w:rPr>
+        <w:t>Park</w:t>
+      </w:r>
+      <w:proofErr w:type="gramEnd"/>
+      <w:r>
+        <w:rPr>
+          <w:rFonts w:ascii="Arial" w:hAnsi="Arial" w:cs="Arial"/>
+          <w:sz w:val="24"/>
+          <w:szCs w:val="24"/>
+          <w:lang w:val="en-US"/>
+        </w:rPr>
+        <w:t xml:space="preserve"> and Sea data.</w:t>
       </w:r>
     </w:p>
     <w:p>
@@ -12063,8 +12209,19 @@
           <w:szCs w:val="24"/>
           <w:lang w:val="en-US"/>
         </w:rPr>
-        <w:t>n empirical distribution</w:t>
-      </w:r>
+        <w:t xml:space="preserve">n empirical </w:t>
+      </w:r>
+      <w:proofErr w:type="gramStart"/>
+      <w:r>
+        <w:rPr>
+          <w:rFonts w:ascii="Arial" w:hAnsi="Arial" w:cs="Arial"/>
+          <w:sz w:val="24"/>
+          <w:szCs w:val="24"/>
+          <w:lang w:val="en-US"/>
+        </w:rPr>
+        <w:t>distribution</w:t>
+      </w:r>
+      <w:proofErr w:type="gramEnd"/>
       <w:r>
         <w:rPr>
           <w:rFonts w:ascii="Arial" w:hAnsi="Arial" w:cs="Arial"/>
@@ -14494,7 +14651,27 @@
           <w:szCs w:val="24"/>
           <w:lang w:val="en-US"/>
         </w:rPr>
-        <w:t xml:space="preserve">had a high test </w:t>
+        <w:t xml:space="preserve">had a </w:t>
+      </w:r>
+      <w:proofErr w:type="gramStart"/>
+      <w:r>
+        <w:rPr>
+          <w:rFonts w:ascii="Arial" w:hAnsi="Arial" w:cs="Arial"/>
+          <w:sz w:val="24"/>
+          <w:szCs w:val="24"/>
+          <w:lang w:val="en-US"/>
+        </w:rPr>
+        <w:t>high test</w:t>
+      </w:r>
+      <w:proofErr w:type="gramEnd"/>
+      <w:r>
+        <w:rPr>
+          <w:rFonts w:ascii="Arial" w:hAnsi="Arial" w:cs="Arial"/>
+          <w:sz w:val="24"/>
+          <w:szCs w:val="24"/>
+          <w:lang w:val="en-US"/>
+        </w:rPr>
+        <w:t xml:space="preserve"> </w:t>
       </w:r>
       <w:r>
         <w:rPr>
@@ -14660,6 +14837,7 @@
         </w:rPr>
         <w:t xml:space="preserve"> </w:t>
       </w:r>
+      <w:proofErr w:type="gramStart"/>
       <w:r>
         <w:rPr>
           <w:rFonts w:ascii="Arial" w:hAnsi="Arial" w:cs="Arial"/>
@@ -14669,6 +14847,7 @@
         </w:rPr>
         <w:t>in regard to</w:t>
       </w:r>
+      <w:proofErr w:type="gramEnd"/>
       <w:r>
         <w:rPr>
           <w:rFonts w:ascii="Arial" w:hAnsi="Arial" w:cs="Arial"/>
@@ -15074,7 +15253,27 @@
           <w:szCs w:val="24"/>
           <w:lang w:val="en-US"/>
         </w:rPr>
-        <w:t xml:space="preserve">, producing not only incredibly high test statistics but also </w:t>
+        <w:t xml:space="preserve">, producing not only incredibly </w:t>
+      </w:r>
+      <w:proofErr w:type="gramStart"/>
+      <w:r>
+        <w:rPr>
+          <w:rFonts w:ascii="Arial" w:hAnsi="Arial" w:cs="Arial"/>
+          <w:sz w:val="24"/>
+          <w:szCs w:val="24"/>
+          <w:lang w:val="en-US"/>
+        </w:rPr>
+        <w:t>high test</w:t>
+      </w:r>
+      <w:proofErr w:type="gramEnd"/>
+      <w:r>
+        <w:rPr>
+          <w:rFonts w:ascii="Arial" w:hAnsi="Arial" w:cs="Arial"/>
+          <w:sz w:val="24"/>
+          <w:szCs w:val="24"/>
+          <w:lang w:val="en-US"/>
+        </w:rPr>
+        <w:t xml:space="preserve"> statistics but also </w:t>
       </w:r>
       <w:r>
         <w:rPr>
@@ -15527,6 +15726,231 @@
         </w:rPr>
         <w:t xml:space="preserve">ed heavily. </w:t>
       </w:r>
+    </w:p>
+    <w:p>
+      <w:pPr>
+        <w:rPr>
+          <w:rFonts w:ascii="Arial" w:hAnsi="Arial" w:cs="Arial"/>
+          <w:sz w:val="24"/>
+          <w:szCs w:val="24"/>
+          <w:lang w:val="en-US"/>
+        </w:rPr>
+      </w:pPr>
+      <w:r>
+        <w:rPr>
+          <w:rFonts w:ascii="Arial" w:hAnsi="Arial" w:cs="Arial"/>
+          <w:sz w:val="24"/>
+          <w:szCs w:val="24"/>
+          <w:lang w:val="en-US"/>
+        </w:rPr>
+        <w:t>The white noise datasets performed poorly in the Serial test, with</w:t>
+      </w:r>
+      <w:r>
+        <w:rPr>
+          <w:rFonts w:ascii="Arial" w:hAnsi="Arial" w:cs="Arial"/>
+          <w:sz w:val="24"/>
+          <w:szCs w:val="24"/>
+          <w:lang w:val="en-US"/>
+        </w:rPr>
+        <w:t xml:space="preserve"> all </w:t>
+      </w:r>
+      <w:proofErr w:type="gramStart"/>
+      <w:r>
+        <w:rPr>
+          <w:rFonts w:ascii="Arial" w:hAnsi="Arial" w:cs="Arial"/>
+          <w:sz w:val="24"/>
+          <w:szCs w:val="24"/>
+          <w:lang w:val="en-US"/>
+        </w:rPr>
+        <w:t>three failing</w:t>
+      </w:r>
+      <w:proofErr w:type="gramEnd"/>
+      <w:r>
+        <w:rPr>
+          <w:rFonts w:ascii="Arial" w:hAnsi="Arial" w:cs="Arial"/>
+          <w:sz w:val="24"/>
+          <w:szCs w:val="24"/>
+          <w:lang w:val="en-US"/>
+        </w:rPr>
+        <w:t xml:space="preserve"> due to both their test statistics and P-values. </w:t>
+      </w:r>
+      <w:r>
+        <w:rPr>
+          <w:rFonts w:ascii="Arial" w:hAnsi="Arial" w:cs="Arial"/>
+          <w:sz w:val="24"/>
+          <w:szCs w:val="24"/>
+          <w:lang w:val="en-US"/>
+        </w:rPr>
+        <w:t xml:space="preserve">Although this meant that </w:t>
+      </w:r>
+      <w:r>
+        <w:rPr>
+          <w:rFonts w:ascii="Arial" w:hAnsi="Arial" w:cs="Arial"/>
+          <w:sz w:val="24"/>
+          <w:szCs w:val="24"/>
+          <w:lang w:val="en-US"/>
+        </w:rPr>
+        <w:t xml:space="preserve">these datasets couldn’t be compared to the other implementations, </w:t>
+      </w:r>
+      <w:r>
+        <w:rPr>
+          <w:rFonts w:ascii="Arial" w:hAnsi="Arial" w:cs="Arial"/>
+          <w:sz w:val="24"/>
+          <w:szCs w:val="24"/>
+          <w:lang w:val="en-US"/>
+        </w:rPr>
+        <w:t xml:space="preserve">they could still be compared against each other. </w:t>
+      </w:r>
+      <w:r>
+        <w:rPr>
+          <w:rFonts w:ascii="Arial" w:hAnsi="Arial" w:cs="Arial"/>
+          <w:sz w:val="24"/>
+          <w:szCs w:val="24"/>
+          <w:lang w:val="en-US"/>
+        </w:rPr>
+        <w:t xml:space="preserve">The </w:t>
+      </w:r>
+      <w:r>
+        <w:rPr>
+          <w:rFonts w:ascii="Arial" w:hAnsi="Arial" w:cs="Arial"/>
+          <w:sz w:val="24"/>
+          <w:szCs w:val="24"/>
+          <w:lang w:val="en-US"/>
+        </w:rPr>
+        <w:t xml:space="preserve">Roundabout white noise data </w:t>
+      </w:r>
+      <w:r>
+        <w:rPr>
+          <w:rFonts w:ascii="Arial" w:hAnsi="Arial" w:cs="Arial"/>
+          <w:sz w:val="24"/>
+          <w:szCs w:val="24"/>
+          <w:lang w:val="en-US"/>
+        </w:rPr>
+        <w:t xml:space="preserve">performed best in both test statistic and p-value </w:t>
+      </w:r>
+      <w:r>
+        <w:rPr>
+          <w:rFonts w:ascii="Arial" w:hAnsi="Arial" w:cs="Arial"/>
+          <w:sz w:val="24"/>
+          <w:szCs w:val="24"/>
+          <w:lang w:val="en-US"/>
+        </w:rPr>
+        <w:t>while the Park white noise was the worst out of the three</w:t>
+      </w:r>
+      <w:r>
+        <w:rPr>
+          <w:rFonts w:ascii="Arial" w:hAnsi="Arial" w:cs="Arial"/>
+          <w:sz w:val="24"/>
+          <w:szCs w:val="24"/>
+          <w:lang w:val="en-US"/>
+        </w:rPr>
+        <w:t xml:space="preserve">. </w:t>
+      </w:r>
+      <w:r>
+        <w:rPr>
+          <w:rFonts w:ascii="Arial" w:hAnsi="Arial" w:cs="Arial"/>
+          <w:sz w:val="24"/>
+          <w:szCs w:val="24"/>
+          <w:lang w:val="en-US"/>
+        </w:rPr>
+        <w:t xml:space="preserve">All three </w:t>
+      </w:r>
+      <w:r>
+        <w:rPr>
+          <w:rFonts w:ascii="Arial" w:hAnsi="Arial" w:cs="Arial"/>
+          <w:sz w:val="24"/>
+          <w:szCs w:val="24"/>
+          <w:lang w:val="en-US"/>
+        </w:rPr>
+        <w:t xml:space="preserve">datasets came close to matching the performance seen by the integer version 2 Lehmer Generator and </w:t>
+      </w:r>
+      <w:r>
+        <w:rPr>
+          <w:rFonts w:ascii="Arial" w:hAnsi="Arial" w:cs="Arial"/>
+          <w:sz w:val="24"/>
+          <w:szCs w:val="24"/>
+          <w:lang w:val="en-US"/>
+        </w:rPr>
+        <w:t xml:space="preserve">despite failing were still </w:t>
+      </w:r>
+      <w:r>
+        <w:rPr>
+          <w:rFonts w:ascii="Arial" w:hAnsi="Arial" w:cs="Arial"/>
+          <w:sz w:val="24"/>
+          <w:szCs w:val="24"/>
+          <w:lang w:val="en-US"/>
+        </w:rPr>
+        <w:t>considerably more effective than the Middle Square method.</w:t>
+      </w:r>
+    </w:p>
+    <w:p>
+      <w:pPr>
+        <w:rPr>
+          <w:rFonts w:ascii="Arial" w:hAnsi="Arial" w:cs="Arial"/>
+          <w:sz w:val="24"/>
+          <w:szCs w:val="24"/>
+          <w:lang w:val="en-US"/>
+        </w:rPr>
+      </w:pPr>
+    </w:p>
+    <w:p>
+      <w:pPr>
+        <w:rPr>
+          <w:rFonts w:ascii="Arial" w:hAnsi="Arial" w:cs="Arial"/>
+          <w:b/>
+          <w:bCs/>
+          <w:sz w:val="28"/>
+          <w:szCs w:val="28"/>
+          <w:u w:val="single"/>
+          <w:lang w:val="en-US"/>
+        </w:rPr>
+      </w:pPr>
+      <w:r>
+        <w:rPr>
+          <w:rFonts w:ascii="Arial" w:hAnsi="Arial" w:cs="Arial"/>
+          <w:b/>
+          <w:bCs/>
+          <w:sz w:val="28"/>
+          <w:szCs w:val="28"/>
+          <w:u w:val="single"/>
+          <w:lang w:val="en-US"/>
+        </w:rPr>
+        <w:t xml:space="preserve">4.5 </w:t>
+      </w:r>
+      <w:r>
+        <w:rPr>
+          <w:rFonts w:ascii="Arial" w:hAnsi="Arial" w:cs="Arial"/>
+          <w:b/>
+          <w:bCs/>
+          <w:sz w:val="28"/>
+          <w:szCs w:val="28"/>
+          <w:u w:val="single"/>
+          <w:lang w:val="en-US"/>
+        </w:rPr>
+        <w:t>Gap Test</w:t>
+      </w:r>
+      <w:r>
+        <w:rPr>
+          <w:rFonts w:ascii="Arial" w:hAnsi="Arial" w:cs="Arial"/>
+          <w:b/>
+          <w:bCs/>
+          <w:sz w:val="28"/>
+          <w:szCs w:val="28"/>
+          <w:u w:val="single"/>
+          <w:lang w:val="en-US"/>
+        </w:rPr>
+        <w:t xml:space="preserve"> of Interval Recurrence</w:t>
+      </w:r>
+    </w:p>
+    <w:p>
+      <w:pPr>
+        <w:rPr>
+          <w:rFonts w:ascii="Arial" w:hAnsi="Arial" w:cs="Arial"/>
+          <w:sz w:val="24"/>
+          <w:szCs w:val="24"/>
+          <w:lang w:val="en-US"/>
+        </w:rPr>
+      </w:pPr>
     </w:p>
     <w:sectPr>
       <w:pgSz w:w="11906" w:h="16838"/>

</xml_diff>

<commit_message>
Detailed intro to Gap Test
</commit_message>
<xml_diff>
--- a/Report/Data Analysis.docx
+++ b/Report/Data Analysis.docx
@@ -1061,21 +1061,8 @@
           <w:szCs w:val="24"/>
           <w:lang w:val="en-US"/>
         </w:rPr>
-        <w:t xml:space="preserve">Figure 43. The R analysis program importing libraries and JSON </w:t>
-      </w:r>
-      <w:proofErr w:type="gramStart"/>
-      <w:r>
-        <w:rPr>
-          <w:rFonts w:ascii="Arial" w:hAnsi="Arial" w:cs="Arial"/>
-          <w:i/>
-          <w:iCs/>
-          <w:sz w:val="24"/>
-          <w:szCs w:val="24"/>
-          <w:lang w:val="en-US"/>
-        </w:rPr>
-        <w:t>data</w:t>
-      </w:r>
-      <w:proofErr w:type="gramEnd"/>
+        <w:t>Figure 43. The R analysis program importing libraries and JSON data</w:t>
+      </w:r>
     </w:p>
     <w:p>
       <w:pPr>
@@ -3907,19 +3894,8 @@
           <w:szCs w:val="24"/>
           <w:lang w:val="en-US"/>
         </w:rPr>
-        <w:t xml:space="preserve"> </w:t>
-      </w:r>
-      <w:proofErr w:type="gramStart"/>
-      <w:r>
-        <w:rPr>
-          <w:rFonts w:ascii="Arial" w:hAnsi="Arial" w:cs="Arial"/>
-          <w:sz w:val="24"/>
-          <w:szCs w:val="24"/>
-          <w:lang w:val="en-US"/>
-        </w:rPr>
-        <w:t>placed</w:t>
-      </w:r>
-      <w:proofErr w:type="gramEnd"/>
+        <w:t xml:space="preserve"> placed</w:t>
+      </w:r>
       <w:r>
         <w:rPr>
           <w:rFonts w:ascii="Arial" w:hAnsi="Arial" w:cs="Arial"/>
@@ -4135,27 +4111,7 @@
           <w:szCs w:val="24"/>
           <w:lang w:val="en-US"/>
         </w:rPr>
-        <w:t xml:space="preserve">can be considered </w:t>
-      </w:r>
-      <w:proofErr w:type="gramStart"/>
-      <w:r>
-        <w:rPr>
-          <w:rFonts w:ascii="Arial" w:hAnsi="Arial" w:cs="Arial"/>
-          <w:sz w:val="24"/>
-          <w:szCs w:val="24"/>
-          <w:lang w:val="en-US"/>
-        </w:rPr>
-        <w:t>true</w:t>
-      </w:r>
-      <w:proofErr w:type="gramEnd"/>
-      <w:r>
-        <w:rPr>
-          <w:rFonts w:ascii="Arial" w:hAnsi="Arial" w:cs="Arial"/>
-          <w:sz w:val="24"/>
-          <w:szCs w:val="24"/>
-          <w:lang w:val="en-US"/>
-        </w:rPr>
-        <w:t xml:space="preserve"> random, this distribution placing was </w:t>
+        <w:t xml:space="preserve">can be considered true random, this distribution placing was </w:t>
       </w:r>
       <w:r>
         <w:rPr>
@@ -4436,27 +4392,7 @@
           <w:lang w:val="en-US"/>
         </w:rPr>
         <w:lastRenderedPageBreak/>
-        <w:t xml:space="preserve">will </w:t>
-      </w:r>
-      <w:proofErr w:type="gramStart"/>
-      <w:r>
-        <w:rPr>
-          <w:rFonts w:ascii="Arial" w:hAnsi="Arial" w:cs="Arial"/>
-          <w:sz w:val="24"/>
-          <w:szCs w:val="24"/>
-          <w:lang w:val="en-US"/>
-        </w:rPr>
-        <w:t>more often than not</w:t>
-      </w:r>
-      <w:proofErr w:type="gramEnd"/>
-      <w:r>
-        <w:rPr>
-          <w:rFonts w:ascii="Arial" w:hAnsi="Arial" w:cs="Arial"/>
-          <w:sz w:val="24"/>
-          <w:szCs w:val="24"/>
-          <w:lang w:val="en-US"/>
-        </w:rPr>
-        <w:t xml:space="preserve"> produce </w:t>
+        <w:t xml:space="preserve">will more often than not produce </w:t>
       </w:r>
       <w:r>
         <w:rPr>
@@ -4981,27 +4917,7 @@
           <w:szCs w:val="24"/>
           <w:lang w:val="en-US"/>
         </w:rPr>
-        <w:t xml:space="preserve">Interestingly, </w:t>
-      </w:r>
-      <w:proofErr w:type="gramStart"/>
-      <w:r>
-        <w:rPr>
-          <w:rFonts w:ascii="Arial" w:hAnsi="Arial" w:cs="Arial"/>
-          <w:sz w:val="24"/>
-          <w:szCs w:val="24"/>
-          <w:lang w:val="en-US"/>
-        </w:rPr>
-        <w:t>with the exception of</w:t>
-      </w:r>
-      <w:proofErr w:type="gramEnd"/>
-      <w:r>
-        <w:rPr>
-          <w:rFonts w:ascii="Arial" w:hAnsi="Arial" w:cs="Arial"/>
-          <w:sz w:val="24"/>
-          <w:szCs w:val="24"/>
-          <w:lang w:val="en-US"/>
-        </w:rPr>
-        <w:t xml:space="preserve"> the real coin values, </w:t>
+        <w:t xml:space="preserve">Interestingly, with the exception of the real coin values, </w:t>
       </w:r>
       <w:r>
         <w:rPr>
@@ -6623,25 +6539,14 @@
         </w:rPr>
         <w:t xml:space="preserve"> </w:t>
       </w:r>
-      <w:proofErr w:type="gramStart"/>
-      <w:r>
-        <w:rPr>
-          <w:rFonts w:ascii="Arial" w:hAnsi="Arial" w:cs="Arial"/>
-          <w:sz w:val="24"/>
-          <w:szCs w:val="24"/>
-          <w:lang w:val="en-US"/>
-        </w:rPr>
-        <w:t>presents</w:t>
-      </w:r>
-      <w:proofErr w:type="gramEnd"/>
-      <w:r>
-        <w:rPr>
-          <w:rFonts w:ascii="Arial" w:hAnsi="Arial" w:cs="Arial"/>
-          <w:sz w:val="24"/>
-          <w:szCs w:val="24"/>
-          <w:lang w:val="en-US"/>
-        </w:rPr>
-        <w:t xml:space="preserve"> </w:t>
+      <w:r>
+        <w:rPr>
+          <w:rFonts w:ascii="Arial" w:hAnsi="Arial" w:cs="Arial"/>
+          <w:sz w:val="24"/>
+          <w:szCs w:val="24"/>
+          <w:lang w:val="en-US"/>
+        </w:rPr>
+        <w:t xml:space="preserve">presents </w:t>
       </w:r>
       <w:r>
         <w:rPr>
@@ -7233,27 +7138,7 @@
           <w:szCs w:val="24"/>
           <w:lang w:val="en-US"/>
         </w:rPr>
-        <w:t xml:space="preserve">The main caveat of this test was that it was designed for data between 0 and 1 so </w:t>
-      </w:r>
-      <w:proofErr w:type="gramStart"/>
-      <w:r>
-        <w:rPr>
-          <w:rFonts w:ascii="Arial" w:hAnsi="Arial" w:cs="Arial"/>
-          <w:sz w:val="24"/>
-          <w:szCs w:val="24"/>
-          <w:lang w:val="en-US"/>
-        </w:rPr>
-        <w:t>in order to</w:t>
-      </w:r>
-      <w:proofErr w:type="gramEnd"/>
-      <w:r>
-        <w:rPr>
-          <w:rFonts w:ascii="Arial" w:hAnsi="Arial" w:cs="Arial"/>
-          <w:sz w:val="24"/>
-          <w:szCs w:val="24"/>
-          <w:lang w:val="en-US"/>
-        </w:rPr>
-        <w:t xml:space="preserve"> adjust the outputs provided, division </w:t>
+        <w:t xml:space="preserve">The main caveat of this test was that it was designed for data between 0 and 1 so in order to adjust the outputs provided, division </w:t>
       </w:r>
       <w:r>
         <w:rPr>
@@ -11600,27 +11485,7 @@
           <w:szCs w:val="24"/>
           <w:lang w:val="en-US"/>
         </w:rPr>
-        <w:t xml:space="preserve"> the data is visibly </w:t>
-      </w:r>
-      <w:proofErr w:type="gramStart"/>
-      <w:r>
-        <w:rPr>
-          <w:rFonts w:ascii="Arial" w:hAnsi="Arial" w:cs="Arial"/>
-          <w:sz w:val="24"/>
-          <w:szCs w:val="24"/>
-          <w:lang w:val="en-US"/>
-        </w:rPr>
-        <w:t>similar to</w:t>
-      </w:r>
-      <w:proofErr w:type="gramEnd"/>
-      <w:r>
-        <w:rPr>
-          <w:rFonts w:ascii="Arial" w:hAnsi="Arial" w:cs="Arial"/>
-          <w:sz w:val="24"/>
-          <w:szCs w:val="24"/>
-          <w:lang w:val="en-US"/>
-        </w:rPr>
-        <w:t xml:space="preserve"> that seen in figures 56 or </w:t>
+        <w:t xml:space="preserve"> the data is visibly similar to that seen in figures 56 or </w:t>
       </w:r>
       <w:r>
         <w:rPr>
@@ -11969,25 +11834,14 @@
         </w:rPr>
         <w:t xml:space="preserve">most significant in the </w:t>
       </w:r>
-      <w:proofErr w:type="gramStart"/>
-      <w:r>
-        <w:rPr>
-          <w:rFonts w:ascii="Arial" w:hAnsi="Arial" w:cs="Arial"/>
-          <w:sz w:val="24"/>
-          <w:szCs w:val="24"/>
-          <w:lang w:val="en-US"/>
-        </w:rPr>
-        <w:t>Park</w:t>
-      </w:r>
-      <w:proofErr w:type="gramEnd"/>
-      <w:r>
-        <w:rPr>
-          <w:rFonts w:ascii="Arial" w:hAnsi="Arial" w:cs="Arial"/>
-          <w:sz w:val="24"/>
-          <w:szCs w:val="24"/>
-          <w:lang w:val="en-US"/>
-        </w:rPr>
-        <w:t xml:space="preserve"> and Sea data.</w:t>
+      <w:r>
+        <w:rPr>
+          <w:rFonts w:ascii="Arial" w:hAnsi="Arial" w:cs="Arial"/>
+          <w:sz w:val="24"/>
+          <w:szCs w:val="24"/>
+          <w:lang w:val="en-US"/>
+        </w:rPr>
+        <w:t>Park and Sea data.</w:t>
       </w:r>
     </w:p>
     <w:p>
@@ -12209,19 +12063,8 @@
           <w:szCs w:val="24"/>
           <w:lang w:val="en-US"/>
         </w:rPr>
-        <w:t xml:space="preserve">n empirical </w:t>
-      </w:r>
-      <w:proofErr w:type="gramStart"/>
-      <w:r>
-        <w:rPr>
-          <w:rFonts w:ascii="Arial" w:hAnsi="Arial" w:cs="Arial"/>
-          <w:sz w:val="24"/>
-          <w:szCs w:val="24"/>
-          <w:lang w:val="en-US"/>
-        </w:rPr>
-        <w:t>distribution</w:t>
-      </w:r>
-      <w:proofErr w:type="gramEnd"/>
+        <w:t>n empirical distribution</w:t>
+      </w:r>
       <w:r>
         <w:rPr>
           <w:rFonts w:ascii="Arial" w:hAnsi="Arial" w:cs="Arial"/>
@@ -14651,27 +14494,7 @@
           <w:szCs w:val="24"/>
           <w:lang w:val="en-US"/>
         </w:rPr>
-        <w:t xml:space="preserve">had a </w:t>
-      </w:r>
-      <w:proofErr w:type="gramStart"/>
-      <w:r>
-        <w:rPr>
-          <w:rFonts w:ascii="Arial" w:hAnsi="Arial" w:cs="Arial"/>
-          <w:sz w:val="24"/>
-          <w:szCs w:val="24"/>
-          <w:lang w:val="en-US"/>
-        </w:rPr>
-        <w:t>high test</w:t>
-      </w:r>
-      <w:proofErr w:type="gramEnd"/>
-      <w:r>
-        <w:rPr>
-          <w:rFonts w:ascii="Arial" w:hAnsi="Arial" w:cs="Arial"/>
-          <w:sz w:val="24"/>
-          <w:szCs w:val="24"/>
-          <w:lang w:val="en-US"/>
-        </w:rPr>
-        <w:t xml:space="preserve"> </w:t>
+        <w:t xml:space="preserve">had a high test </w:t>
       </w:r>
       <w:r>
         <w:rPr>
@@ -14837,7 +14660,6 @@
         </w:rPr>
         <w:t xml:space="preserve"> </w:t>
       </w:r>
-      <w:proofErr w:type="gramStart"/>
       <w:r>
         <w:rPr>
           <w:rFonts w:ascii="Arial" w:hAnsi="Arial" w:cs="Arial"/>
@@ -14847,7 +14669,6 @@
         </w:rPr>
         <w:t>in regard to</w:t>
       </w:r>
-      <w:proofErr w:type="gramEnd"/>
       <w:r>
         <w:rPr>
           <w:rFonts w:ascii="Arial" w:hAnsi="Arial" w:cs="Arial"/>
@@ -15253,27 +15074,7 @@
           <w:szCs w:val="24"/>
           <w:lang w:val="en-US"/>
         </w:rPr>
-        <w:t xml:space="preserve">, producing not only incredibly </w:t>
-      </w:r>
-      <w:proofErr w:type="gramStart"/>
-      <w:r>
-        <w:rPr>
-          <w:rFonts w:ascii="Arial" w:hAnsi="Arial" w:cs="Arial"/>
-          <w:sz w:val="24"/>
-          <w:szCs w:val="24"/>
-          <w:lang w:val="en-US"/>
-        </w:rPr>
-        <w:t>high test</w:t>
-      </w:r>
-      <w:proofErr w:type="gramEnd"/>
-      <w:r>
-        <w:rPr>
-          <w:rFonts w:ascii="Arial" w:hAnsi="Arial" w:cs="Arial"/>
-          <w:sz w:val="24"/>
-          <w:szCs w:val="24"/>
-          <w:lang w:val="en-US"/>
-        </w:rPr>
-        <w:t xml:space="preserve"> statistics but also </w:t>
+        <w:t xml:space="preserve">, producing not only incredibly high test statistics but also </w:t>
       </w:r>
       <w:r>
         <w:rPr>
@@ -15752,27 +15553,7 @@
           <w:szCs w:val="24"/>
           <w:lang w:val="en-US"/>
         </w:rPr>
-        <w:t xml:space="preserve"> all </w:t>
-      </w:r>
-      <w:proofErr w:type="gramStart"/>
-      <w:r>
-        <w:rPr>
-          <w:rFonts w:ascii="Arial" w:hAnsi="Arial" w:cs="Arial"/>
-          <w:sz w:val="24"/>
-          <w:szCs w:val="24"/>
-          <w:lang w:val="en-US"/>
-        </w:rPr>
-        <w:t>three failing</w:t>
-      </w:r>
-      <w:proofErr w:type="gramEnd"/>
-      <w:r>
-        <w:rPr>
-          <w:rFonts w:ascii="Arial" w:hAnsi="Arial" w:cs="Arial"/>
-          <w:sz w:val="24"/>
-          <w:szCs w:val="24"/>
-          <w:lang w:val="en-US"/>
-        </w:rPr>
-        <w:t xml:space="preserve"> due to both their test statistics and P-values. </w:t>
+        <w:t xml:space="preserve"> all three failing due to both their test statistics and P-values. </w:t>
       </w:r>
       <w:r>
         <w:rPr>
@@ -15951,6 +15732,2313 @@
           <w:lang w:val="en-US"/>
         </w:rPr>
       </w:pPr>
+      <w:r>
+        <w:rPr>
+          <w:rFonts w:ascii="Arial" w:hAnsi="Arial" w:cs="Arial"/>
+          <w:sz w:val="24"/>
+          <w:szCs w:val="24"/>
+          <w:lang w:val="en-US"/>
+        </w:rPr>
+        <w:t>The Gap tes</w:t>
+      </w:r>
+      <w:r>
+        <w:rPr>
+          <w:rFonts w:ascii="Arial" w:hAnsi="Arial" w:cs="Arial"/>
+          <w:sz w:val="24"/>
+          <w:szCs w:val="24"/>
+          <w:lang w:val="en-US"/>
+        </w:rPr>
+        <w:t xml:space="preserve">t focusses on measuring the ‘gaps’ between </w:t>
+      </w:r>
+      <w:r>
+        <w:rPr>
+          <w:rFonts w:ascii="Arial" w:hAnsi="Arial" w:cs="Arial"/>
+          <w:sz w:val="24"/>
+          <w:szCs w:val="24"/>
+          <w:lang w:val="en-US"/>
+        </w:rPr>
+        <w:t>recurring values within the datasets.</w:t>
+      </w:r>
+      <w:r>
+        <w:rPr>
+          <w:rFonts w:ascii="Arial" w:hAnsi="Arial" w:cs="Arial"/>
+          <w:sz w:val="24"/>
+          <w:szCs w:val="24"/>
+          <w:lang w:val="en-US"/>
+        </w:rPr>
+        <w:t xml:space="preserve"> This test was chosen as </w:t>
+      </w:r>
+      <w:r>
+        <w:rPr>
+          <w:rFonts w:ascii="Arial" w:hAnsi="Arial" w:cs="Arial"/>
+          <w:sz w:val="24"/>
+          <w:szCs w:val="24"/>
+          <w:lang w:val="en-US"/>
+        </w:rPr>
+        <w:t xml:space="preserve">much like empirical distribution, the space between recurring values provides an insight into the </w:t>
+      </w:r>
+      <w:r>
+        <w:rPr>
+          <w:rFonts w:ascii="Arial" w:hAnsi="Arial" w:cs="Arial"/>
+          <w:sz w:val="24"/>
+          <w:szCs w:val="24"/>
+          <w:lang w:val="en-US"/>
+        </w:rPr>
+        <w:t>‘randomness’ of a sequence.</w:t>
+      </w:r>
+      <w:r>
+        <w:rPr>
+          <w:rFonts w:ascii="Arial" w:hAnsi="Arial" w:cs="Arial"/>
+          <w:sz w:val="24"/>
+          <w:szCs w:val="24"/>
+          <w:lang w:val="en-US"/>
+        </w:rPr>
+        <w:t xml:space="preserve"> </w:t>
+      </w:r>
+      <w:r>
+        <w:rPr>
+          <w:rFonts w:ascii="Arial" w:hAnsi="Arial" w:cs="Arial"/>
+          <w:sz w:val="24"/>
+          <w:szCs w:val="24"/>
+          <w:lang w:val="en-US"/>
+        </w:rPr>
+        <w:t xml:space="preserve">Although it is possible for generators both random and pseudorandom to yield sequences comprising of </w:t>
+      </w:r>
+      <w:r>
+        <w:rPr>
+          <w:rFonts w:ascii="Arial" w:hAnsi="Arial" w:cs="Arial"/>
+          <w:sz w:val="24"/>
+          <w:szCs w:val="24"/>
+          <w:lang w:val="en-US"/>
+        </w:rPr>
+        <w:t>repeated sequential values</w:t>
+      </w:r>
+      <w:r>
+        <w:rPr>
+          <w:rFonts w:ascii="Arial" w:hAnsi="Arial" w:cs="Arial"/>
+          <w:sz w:val="24"/>
+          <w:szCs w:val="24"/>
+          <w:lang w:val="en-US"/>
+        </w:rPr>
+        <w:t xml:space="preserve"> or sequences of completely unique non-repeating values</w:t>
+      </w:r>
+      <w:r>
+        <w:rPr>
+          <w:rFonts w:ascii="Arial" w:hAnsi="Arial" w:cs="Arial"/>
+          <w:sz w:val="24"/>
+          <w:szCs w:val="24"/>
+          <w:lang w:val="en-US"/>
+        </w:rPr>
+        <w:t>, the expected likelihood of this happening is low.</w:t>
+      </w:r>
+      <w:r>
+        <w:rPr>
+          <w:rFonts w:ascii="Arial" w:hAnsi="Arial" w:cs="Arial"/>
+          <w:sz w:val="24"/>
+          <w:szCs w:val="24"/>
+          <w:lang w:val="en-US"/>
+        </w:rPr>
+        <w:t xml:space="preserve"> </w:t>
+      </w:r>
+      <w:r>
+        <w:rPr>
+          <w:rFonts w:ascii="Arial" w:hAnsi="Arial" w:cs="Arial"/>
+          <w:sz w:val="24"/>
+          <w:szCs w:val="24"/>
+          <w:lang w:val="en-US"/>
+        </w:rPr>
+        <w:t xml:space="preserve">Much like the Serial test it produces two outputs: a test statistic and a P-value. </w:t>
+      </w:r>
+      <w:r>
+        <w:rPr>
+          <w:rFonts w:ascii="Arial" w:hAnsi="Arial" w:cs="Arial"/>
+          <w:sz w:val="24"/>
+          <w:szCs w:val="24"/>
+          <w:lang w:val="en-US"/>
+        </w:rPr>
+        <w:t>An effective generator was one that would provide both a low</w:t>
+      </w:r>
+      <w:r>
+        <w:rPr>
+          <w:rFonts w:ascii="Arial" w:hAnsi="Arial" w:cs="Arial"/>
+          <w:sz w:val="24"/>
+          <w:szCs w:val="24"/>
+          <w:lang w:val="en-US"/>
+        </w:rPr>
+        <w:t xml:space="preserve"> test statistic and </w:t>
+      </w:r>
+      <w:r>
+        <w:rPr>
+          <w:rFonts w:ascii="Arial" w:hAnsi="Arial" w:cs="Arial"/>
+          <w:sz w:val="24"/>
+          <w:szCs w:val="24"/>
+          <w:lang w:val="en-US"/>
+        </w:rPr>
+        <w:t xml:space="preserve">a P-value as close as possible to 0.5. </w:t>
+      </w:r>
+      <w:r>
+        <w:rPr>
+          <w:rFonts w:ascii="Arial" w:hAnsi="Arial" w:cs="Arial"/>
+          <w:sz w:val="24"/>
+          <w:szCs w:val="24"/>
+          <w:lang w:val="en-US"/>
+        </w:rPr>
+        <w:t>Additionally,</w:t>
+      </w:r>
+      <w:r>
+        <w:rPr>
+          <w:rFonts w:ascii="Arial" w:hAnsi="Arial" w:cs="Arial"/>
+          <w:sz w:val="24"/>
+          <w:szCs w:val="24"/>
+          <w:lang w:val="en-US"/>
+        </w:rPr>
+        <w:t xml:space="preserve"> the datasets being evaluated in this test </w:t>
+      </w:r>
+      <w:r>
+        <w:rPr>
+          <w:rFonts w:ascii="Arial" w:hAnsi="Arial" w:cs="Arial"/>
+          <w:sz w:val="24"/>
+          <w:szCs w:val="24"/>
+          <w:lang w:val="en-US"/>
+        </w:rPr>
+        <w:t xml:space="preserve">were also compared against each other. </w:t>
+      </w:r>
+      <w:r>
+        <w:rPr>
+          <w:rFonts w:ascii="Arial" w:hAnsi="Arial" w:cs="Arial"/>
+          <w:sz w:val="24"/>
+          <w:szCs w:val="24"/>
+          <w:lang w:val="en-US"/>
+        </w:rPr>
+        <w:t xml:space="preserve">All the datasets featured in the Serial test were used in </w:t>
+      </w:r>
+      <w:r>
+        <w:rPr>
+          <w:rFonts w:ascii="Arial" w:hAnsi="Arial" w:cs="Arial"/>
+          <w:sz w:val="24"/>
+          <w:szCs w:val="24"/>
+          <w:lang w:val="en-US"/>
+        </w:rPr>
+        <w:lastRenderedPageBreak/>
+        <w:t>this test</w:t>
+      </w:r>
+      <w:r>
+        <w:rPr>
+          <w:rFonts w:ascii="Arial" w:hAnsi="Arial" w:cs="Arial"/>
+          <w:sz w:val="24"/>
+          <w:szCs w:val="24"/>
+          <w:lang w:val="en-US"/>
+        </w:rPr>
+        <w:t xml:space="preserve"> with the results </w:t>
+      </w:r>
+      <w:r>
+        <w:rPr>
+          <w:rFonts w:ascii="Arial" w:hAnsi="Arial" w:cs="Arial"/>
+          <w:sz w:val="24"/>
+          <w:szCs w:val="24"/>
+          <w:lang w:val="en-US"/>
+        </w:rPr>
+        <w:t xml:space="preserve">for each generator featured in a table of results seen in figure 63. </w:t>
+      </w:r>
+    </w:p>
+    <w:tbl>
+      <w:tblPr>
+        <w:tblStyle w:val="TableGrid"/>
+        <w:tblW w:w="0" w:type="auto"/>
+        <w:tblLook w:val="04A0" w:firstRow="1" w:lastRow="0" w:firstColumn="1" w:lastColumn="0" w:noHBand="0" w:noVBand="1"/>
+      </w:tblPr>
+      <w:tblGrid>
+        <w:gridCol w:w="3539"/>
+        <w:gridCol w:w="2471"/>
+        <w:gridCol w:w="3006"/>
+      </w:tblGrid>
+      <w:tr>
+        <w:tc>
+          <w:tcPr>
+            <w:tcW w:w="3539" w:type="dxa"/>
+          </w:tcPr>
+          <w:p>
+            <w:pPr>
+              <w:rPr>
+                <w:rFonts w:ascii="Arial" w:hAnsi="Arial" w:cs="Arial"/>
+                <w:sz w:val="24"/>
+                <w:szCs w:val="24"/>
+                <w:lang w:val="en-US"/>
+              </w:rPr>
+            </w:pPr>
+            <w:r>
+              <w:rPr>
+                <w:rFonts w:ascii="Arial" w:hAnsi="Arial" w:cs="Arial"/>
+                <w:sz w:val="24"/>
+                <w:szCs w:val="24"/>
+                <w:lang w:val="en-US"/>
+              </w:rPr>
+              <w:t>Data Sources</w:t>
+            </w:r>
+          </w:p>
+        </w:tc>
+        <w:tc>
+          <w:tcPr>
+            <w:tcW w:w="2471" w:type="dxa"/>
+          </w:tcPr>
+          <w:p>
+            <w:pPr>
+              <w:rPr>
+                <w:rFonts w:ascii="Arial" w:hAnsi="Arial" w:cs="Arial"/>
+                <w:sz w:val="24"/>
+                <w:szCs w:val="24"/>
+                <w:lang w:val="en-US"/>
+              </w:rPr>
+            </w:pPr>
+            <w:r>
+              <w:rPr>
+                <w:rFonts w:ascii="Arial" w:hAnsi="Arial" w:cs="Arial"/>
+                <w:sz w:val="24"/>
+                <w:szCs w:val="24"/>
+                <w:lang w:val="en-US"/>
+              </w:rPr>
+              <w:t>Test Statistic</w:t>
+            </w:r>
+          </w:p>
+        </w:tc>
+        <w:tc>
+          <w:tcPr>
+            <w:tcW w:w="3006" w:type="dxa"/>
+          </w:tcPr>
+          <w:p>
+            <w:pPr>
+              <w:rPr>
+                <w:rFonts w:ascii="Arial" w:hAnsi="Arial" w:cs="Arial"/>
+                <w:sz w:val="24"/>
+                <w:szCs w:val="24"/>
+                <w:lang w:val="en-US"/>
+              </w:rPr>
+            </w:pPr>
+            <w:r>
+              <w:rPr>
+                <w:rFonts w:ascii="Arial" w:hAnsi="Arial" w:cs="Arial"/>
+                <w:sz w:val="24"/>
+                <w:szCs w:val="24"/>
+                <w:lang w:val="en-US"/>
+              </w:rPr>
+              <w:t>P-Value</w:t>
+            </w:r>
+          </w:p>
+        </w:tc>
+      </w:tr>
+      <w:tr>
+        <w:tc>
+          <w:tcPr>
+            <w:tcW w:w="3539" w:type="dxa"/>
+          </w:tcPr>
+          <w:p>
+            <w:pPr>
+              <w:rPr>
+                <w:rFonts w:ascii="Arial" w:hAnsi="Arial" w:cs="Arial"/>
+                <w:sz w:val="24"/>
+                <w:szCs w:val="24"/>
+                <w:lang w:val="en-US"/>
+              </w:rPr>
+            </w:pPr>
+            <w:r>
+              <w:rPr>
+                <w:rFonts w:ascii="Arial" w:hAnsi="Arial" w:cs="Arial"/>
+                <w:sz w:val="24"/>
+                <w:szCs w:val="24"/>
+                <w:lang w:val="en-US"/>
+              </w:rPr>
+              <w:t>C# Unseeded Rand</w:t>
+            </w:r>
+          </w:p>
+        </w:tc>
+        <w:tc>
+          <w:tcPr>
+            <w:tcW w:w="2471" w:type="dxa"/>
+          </w:tcPr>
+          <w:p>
+            <w:pPr>
+              <w:rPr>
+                <w:rFonts w:ascii="Arial" w:hAnsi="Arial" w:cs="Arial"/>
+                <w:sz w:val="24"/>
+                <w:szCs w:val="24"/>
+                <w:lang w:val="en-US"/>
+              </w:rPr>
+            </w:pPr>
+            <w:r>
+              <w:rPr>
+                <w:rFonts w:ascii="Arial" w:hAnsi="Arial" w:cs="Arial"/>
+                <w:sz w:val="24"/>
+                <w:szCs w:val="24"/>
+                <w:lang w:val="en-US"/>
+              </w:rPr>
+              <w:t>11</w:t>
+            </w:r>
+          </w:p>
+        </w:tc>
+        <w:tc>
+          <w:tcPr>
+            <w:tcW w:w="3006" w:type="dxa"/>
+          </w:tcPr>
+          <w:p>
+            <w:pPr>
+              <w:rPr>
+                <w:rFonts w:ascii="Arial" w:hAnsi="Arial" w:cs="Arial"/>
+                <w:sz w:val="24"/>
+                <w:szCs w:val="24"/>
+                <w:lang w:val="en-US"/>
+              </w:rPr>
+            </w:pPr>
+            <w:r>
+              <w:rPr>
+                <w:rFonts w:ascii="Arial" w:hAnsi="Arial" w:cs="Arial"/>
+                <w:sz w:val="24"/>
+                <w:szCs w:val="24"/>
+                <w:lang w:val="en-US"/>
+              </w:rPr>
+              <w:t>0.3</w:t>
+            </w:r>
+          </w:p>
+        </w:tc>
+      </w:tr>
+      <w:tr>
+        <w:tc>
+          <w:tcPr>
+            <w:tcW w:w="3539" w:type="dxa"/>
+          </w:tcPr>
+          <w:p>
+            <w:pPr>
+              <w:rPr>
+                <w:rFonts w:ascii="Arial" w:hAnsi="Arial" w:cs="Arial"/>
+                <w:sz w:val="24"/>
+                <w:szCs w:val="24"/>
+                <w:lang w:val="en-US"/>
+              </w:rPr>
+            </w:pPr>
+            <w:r>
+              <w:rPr>
+                <w:rFonts w:ascii="Arial" w:hAnsi="Arial" w:cs="Arial"/>
+                <w:sz w:val="24"/>
+                <w:szCs w:val="24"/>
+                <w:lang w:val="en-US"/>
+              </w:rPr>
+              <w:t>C# Seeded Rand</w:t>
+            </w:r>
+          </w:p>
+        </w:tc>
+        <w:tc>
+          <w:tcPr>
+            <w:tcW w:w="2471" w:type="dxa"/>
+          </w:tcPr>
+          <w:p>
+            <w:pPr>
+              <w:rPr>
+                <w:rFonts w:ascii="Arial" w:hAnsi="Arial" w:cs="Arial"/>
+                <w:sz w:val="24"/>
+                <w:szCs w:val="24"/>
+                <w:lang w:val="en-US"/>
+              </w:rPr>
+            </w:pPr>
+            <w:r>
+              <w:rPr>
+                <w:rFonts w:ascii="Arial" w:hAnsi="Arial" w:cs="Arial"/>
+                <w:sz w:val="24"/>
+                <w:szCs w:val="24"/>
+                <w:lang w:val="en-US"/>
+              </w:rPr>
+              <w:t>14</w:t>
+            </w:r>
+          </w:p>
+        </w:tc>
+        <w:tc>
+          <w:tcPr>
+            <w:tcW w:w="3006" w:type="dxa"/>
+          </w:tcPr>
+          <w:p>
+            <w:pPr>
+              <w:rPr>
+                <w:rFonts w:ascii="Arial" w:hAnsi="Arial" w:cs="Arial"/>
+                <w:sz w:val="24"/>
+                <w:szCs w:val="24"/>
+                <w:lang w:val="en-US"/>
+              </w:rPr>
+            </w:pPr>
+            <w:r>
+              <w:rPr>
+                <w:rFonts w:ascii="Arial" w:hAnsi="Arial" w:cs="Arial"/>
+                <w:sz w:val="24"/>
+                <w:szCs w:val="24"/>
+                <w:lang w:val="en-US"/>
+              </w:rPr>
+              <w:t>0.12</w:t>
+            </w:r>
+          </w:p>
+        </w:tc>
+      </w:tr>
+      <w:tr>
+        <w:tc>
+          <w:tcPr>
+            <w:tcW w:w="3539" w:type="dxa"/>
+          </w:tcPr>
+          <w:p>
+            <w:pPr>
+              <w:rPr>
+                <w:rFonts w:ascii="Arial" w:hAnsi="Arial" w:cs="Arial"/>
+                <w:sz w:val="24"/>
+                <w:szCs w:val="24"/>
+                <w:lang w:val="en-US"/>
+              </w:rPr>
+            </w:pPr>
+            <w:r>
+              <w:rPr>
+                <w:rFonts w:ascii="Arial" w:hAnsi="Arial" w:cs="Arial"/>
+                <w:sz w:val="24"/>
+                <w:szCs w:val="24"/>
+                <w:lang w:val="en-US"/>
+              </w:rPr>
+              <w:t>C# Cryptographic Rand</w:t>
+            </w:r>
+          </w:p>
+        </w:tc>
+        <w:tc>
+          <w:tcPr>
+            <w:tcW w:w="2471" w:type="dxa"/>
+          </w:tcPr>
+          <w:p>
+            <w:pPr>
+              <w:rPr>
+                <w:rFonts w:ascii="Arial" w:hAnsi="Arial" w:cs="Arial"/>
+                <w:sz w:val="24"/>
+                <w:szCs w:val="24"/>
+                <w:lang w:val="en-US"/>
+              </w:rPr>
+            </w:pPr>
+            <w:r>
+              <w:rPr>
+                <w:rFonts w:ascii="Arial" w:hAnsi="Arial" w:cs="Arial"/>
+                <w:sz w:val="24"/>
+                <w:szCs w:val="24"/>
+                <w:lang w:val="en-US"/>
+              </w:rPr>
+              <w:t>32</w:t>
+            </w:r>
+          </w:p>
+        </w:tc>
+        <w:tc>
+          <w:tcPr>
+            <w:tcW w:w="3006" w:type="dxa"/>
+          </w:tcPr>
+          <w:p>
+            <w:pPr>
+              <w:rPr>
+                <w:rFonts w:ascii="Arial" w:hAnsi="Arial" w:cs="Arial"/>
+                <w:sz w:val="24"/>
+                <w:szCs w:val="24"/>
+                <w:lang w:val="en-US"/>
+              </w:rPr>
+            </w:pPr>
+            <w:r>
+              <w:rPr>
+                <w:rFonts w:ascii="Arial" w:hAnsi="Arial" w:cs="Arial"/>
+                <w:sz w:val="24"/>
+                <w:szCs w:val="24"/>
+                <w:lang w:val="en-US"/>
+              </w:rPr>
+              <w:t>0.00023</w:t>
+            </w:r>
+          </w:p>
+        </w:tc>
+      </w:tr>
+      <w:tr>
+        <w:tc>
+          <w:tcPr>
+            <w:tcW w:w="3539" w:type="dxa"/>
+          </w:tcPr>
+          <w:p>
+            <w:pPr>
+              <w:rPr>
+                <w:rFonts w:ascii="Arial" w:hAnsi="Arial" w:cs="Arial"/>
+                <w:sz w:val="24"/>
+                <w:szCs w:val="24"/>
+                <w:lang w:val="en-US"/>
+              </w:rPr>
+            </w:pPr>
+            <w:r>
+              <w:rPr>
+                <w:rFonts w:ascii="Arial" w:hAnsi="Arial" w:cs="Arial"/>
+                <w:sz w:val="24"/>
+                <w:szCs w:val="24"/>
+                <w:lang w:val="en-US"/>
+              </w:rPr>
+              <w:t>Python Randint</w:t>
+            </w:r>
+          </w:p>
+        </w:tc>
+        <w:tc>
+          <w:tcPr>
+            <w:tcW w:w="2471" w:type="dxa"/>
+          </w:tcPr>
+          <w:p>
+            <w:pPr>
+              <w:rPr>
+                <w:rFonts w:ascii="Arial" w:hAnsi="Arial" w:cs="Arial"/>
+                <w:sz w:val="24"/>
+                <w:szCs w:val="24"/>
+                <w:lang w:val="en-US"/>
+              </w:rPr>
+            </w:pPr>
+            <w:r>
+              <w:rPr>
+                <w:rFonts w:ascii="Arial" w:hAnsi="Arial" w:cs="Arial"/>
+                <w:sz w:val="24"/>
+                <w:szCs w:val="24"/>
+                <w:lang w:val="en-US"/>
+              </w:rPr>
+              <w:t>5.3</w:t>
+            </w:r>
+          </w:p>
+        </w:tc>
+        <w:tc>
+          <w:tcPr>
+            <w:tcW w:w="3006" w:type="dxa"/>
+          </w:tcPr>
+          <w:p>
+            <w:pPr>
+              <w:rPr>
+                <w:rFonts w:ascii="Arial" w:hAnsi="Arial" w:cs="Arial"/>
+                <w:sz w:val="24"/>
+                <w:szCs w:val="24"/>
+                <w:lang w:val="en-US"/>
+              </w:rPr>
+            </w:pPr>
+            <w:r>
+              <w:rPr>
+                <w:rFonts w:ascii="Arial" w:hAnsi="Arial" w:cs="Arial"/>
+                <w:sz w:val="24"/>
+                <w:szCs w:val="24"/>
+                <w:lang w:val="en-US"/>
+              </w:rPr>
+              <w:t>0.8</w:t>
+            </w:r>
+          </w:p>
+        </w:tc>
+      </w:tr>
+      <w:tr>
+        <w:tc>
+          <w:tcPr>
+            <w:tcW w:w="3539" w:type="dxa"/>
+          </w:tcPr>
+          <w:p>
+            <w:pPr>
+              <w:rPr>
+                <w:rFonts w:ascii="Arial" w:hAnsi="Arial" w:cs="Arial"/>
+                <w:sz w:val="24"/>
+                <w:szCs w:val="24"/>
+                <w:lang w:val="en-US"/>
+              </w:rPr>
+            </w:pPr>
+            <w:r>
+              <w:rPr>
+                <w:rFonts w:ascii="Arial" w:hAnsi="Arial" w:cs="Arial"/>
+                <w:sz w:val="24"/>
+                <w:szCs w:val="24"/>
+                <w:lang w:val="en-US"/>
+              </w:rPr>
+              <w:t>Python Unseeded Rand</w:t>
+            </w:r>
+          </w:p>
+        </w:tc>
+        <w:tc>
+          <w:tcPr>
+            <w:tcW w:w="2471" w:type="dxa"/>
+          </w:tcPr>
+          <w:p>
+            <w:pPr>
+              <w:rPr>
+                <w:rFonts w:ascii="Arial" w:hAnsi="Arial" w:cs="Arial"/>
+                <w:sz w:val="24"/>
+                <w:szCs w:val="24"/>
+                <w:lang w:val="en-US"/>
+              </w:rPr>
+            </w:pPr>
+            <w:r>
+              <w:rPr>
+                <w:rFonts w:ascii="Arial" w:hAnsi="Arial" w:cs="Arial"/>
+                <w:sz w:val="24"/>
+                <w:szCs w:val="24"/>
+                <w:lang w:val="en-US"/>
+              </w:rPr>
+              <w:t>7.7</w:t>
+            </w:r>
+          </w:p>
+        </w:tc>
+        <w:tc>
+          <w:tcPr>
+            <w:tcW w:w="3006" w:type="dxa"/>
+          </w:tcPr>
+          <w:p>
+            <w:pPr>
+              <w:rPr>
+                <w:rFonts w:ascii="Arial" w:hAnsi="Arial" w:cs="Arial"/>
+                <w:sz w:val="24"/>
+                <w:szCs w:val="24"/>
+                <w:lang w:val="en-US"/>
+              </w:rPr>
+            </w:pPr>
+            <w:r>
+              <w:rPr>
+                <w:rFonts w:ascii="Arial" w:hAnsi="Arial" w:cs="Arial"/>
+                <w:sz w:val="24"/>
+                <w:szCs w:val="24"/>
+                <w:lang w:val="en-US"/>
+              </w:rPr>
+              <w:t>0.56</w:t>
+            </w:r>
+          </w:p>
+        </w:tc>
+      </w:tr>
+      <w:tr>
+        <w:tc>
+          <w:tcPr>
+            <w:tcW w:w="3539" w:type="dxa"/>
+          </w:tcPr>
+          <w:p>
+            <w:pPr>
+              <w:rPr>
+                <w:rFonts w:ascii="Arial" w:hAnsi="Arial" w:cs="Arial"/>
+                <w:sz w:val="24"/>
+                <w:szCs w:val="24"/>
+                <w:lang w:val="en-US"/>
+              </w:rPr>
+            </w:pPr>
+            <w:r>
+              <w:rPr>
+                <w:rFonts w:ascii="Arial" w:hAnsi="Arial" w:cs="Arial"/>
+                <w:sz w:val="24"/>
+                <w:szCs w:val="24"/>
+                <w:lang w:val="en-US"/>
+              </w:rPr>
+              <w:t>Python Seeded Rand</w:t>
+            </w:r>
+          </w:p>
+        </w:tc>
+        <w:tc>
+          <w:tcPr>
+            <w:tcW w:w="2471" w:type="dxa"/>
+          </w:tcPr>
+          <w:p>
+            <w:pPr>
+              <w:rPr>
+                <w:rFonts w:ascii="Arial" w:hAnsi="Arial" w:cs="Arial"/>
+                <w:sz w:val="24"/>
+                <w:szCs w:val="24"/>
+                <w:lang w:val="en-US"/>
+              </w:rPr>
+            </w:pPr>
+            <w:r>
+              <w:rPr>
+                <w:rFonts w:ascii="Arial" w:hAnsi="Arial" w:cs="Arial"/>
+                <w:sz w:val="24"/>
+                <w:szCs w:val="24"/>
+                <w:lang w:val="en-US"/>
+              </w:rPr>
+              <w:t>6.1</w:t>
+            </w:r>
+          </w:p>
+        </w:tc>
+        <w:tc>
+          <w:tcPr>
+            <w:tcW w:w="3006" w:type="dxa"/>
+          </w:tcPr>
+          <w:p>
+            <w:pPr>
+              <w:rPr>
+                <w:rFonts w:ascii="Arial" w:hAnsi="Arial" w:cs="Arial"/>
+                <w:sz w:val="24"/>
+                <w:szCs w:val="24"/>
+                <w:lang w:val="en-US"/>
+              </w:rPr>
+            </w:pPr>
+            <w:r>
+              <w:rPr>
+                <w:rFonts w:ascii="Arial" w:hAnsi="Arial" w:cs="Arial"/>
+                <w:sz w:val="24"/>
+                <w:szCs w:val="24"/>
+                <w:lang w:val="en-US"/>
+              </w:rPr>
+              <w:t>0.73</w:t>
+            </w:r>
+          </w:p>
+        </w:tc>
+      </w:tr>
+      <w:tr>
+        <w:tc>
+          <w:tcPr>
+            <w:tcW w:w="3539" w:type="dxa"/>
+          </w:tcPr>
+          <w:p>
+            <w:pPr>
+              <w:rPr>
+                <w:rFonts w:ascii="Arial" w:hAnsi="Arial" w:cs="Arial"/>
+                <w:sz w:val="24"/>
+                <w:szCs w:val="24"/>
+                <w:lang w:val="en-US"/>
+              </w:rPr>
+            </w:pPr>
+            <w:r>
+              <w:rPr>
+                <w:rFonts w:ascii="Arial" w:hAnsi="Arial" w:cs="Arial"/>
+                <w:sz w:val="24"/>
+                <w:szCs w:val="24"/>
+                <w:lang w:val="en-US"/>
+              </w:rPr>
+              <w:t>NumPy Unseeded Randint</w:t>
+            </w:r>
+          </w:p>
+        </w:tc>
+        <w:tc>
+          <w:tcPr>
+            <w:tcW w:w="2471" w:type="dxa"/>
+          </w:tcPr>
+          <w:p>
+            <w:pPr>
+              <w:rPr>
+                <w:rFonts w:ascii="Arial" w:hAnsi="Arial" w:cs="Arial"/>
+                <w:sz w:val="24"/>
+                <w:szCs w:val="24"/>
+                <w:lang w:val="en-US"/>
+              </w:rPr>
+            </w:pPr>
+            <w:r>
+              <w:rPr>
+                <w:rFonts w:ascii="Arial" w:hAnsi="Arial" w:cs="Arial"/>
+                <w:sz w:val="24"/>
+                <w:szCs w:val="24"/>
+                <w:lang w:val="en-US"/>
+              </w:rPr>
+              <w:t>7.3</w:t>
+            </w:r>
+          </w:p>
+        </w:tc>
+        <w:tc>
+          <w:tcPr>
+            <w:tcW w:w="3006" w:type="dxa"/>
+          </w:tcPr>
+          <w:p>
+            <w:pPr>
+              <w:rPr>
+                <w:rFonts w:ascii="Arial" w:hAnsi="Arial" w:cs="Arial"/>
+                <w:sz w:val="24"/>
+                <w:szCs w:val="24"/>
+                <w:lang w:val="en-US"/>
+              </w:rPr>
+            </w:pPr>
+            <w:r>
+              <w:rPr>
+                <w:rFonts w:ascii="Arial" w:hAnsi="Arial" w:cs="Arial"/>
+                <w:sz w:val="24"/>
+                <w:szCs w:val="24"/>
+                <w:lang w:val="en-US"/>
+              </w:rPr>
+              <w:t>0.6</w:t>
+            </w:r>
+          </w:p>
+        </w:tc>
+      </w:tr>
+      <w:tr>
+        <w:tc>
+          <w:tcPr>
+            <w:tcW w:w="3539" w:type="dxa"/>
+          </w:tcPr>
+          <w:p>
+            <w:pPr>
+              <w:rPr>
+                <w:rFonts w:ascii="Arial" w:hAnsi="Arial" w:cs="Arial"/>
+                <w:sz w:val="24"/>
+                <w:szCs w:val="24"/>
+                <w:lang w:val="en-US"/>
+              </w:rPr>
+            </w:pPr>
+            <w:r>
+              <w:rPr>
+                <w:rFonts w:ascii="Arial" w:hAnsi="Arial" w:cs="Arial"/>
+                <w:sz w:val="24"/>
+                <w:szCs w:val="24"/>
+                <w:lang w:val="en-US"/>
+              </w:rPr>
+              <w:t>NumPy Seeded Randint</w:t>
+            </w:r>
+          </w:p>
+        </w:tc>
+        <w:tc>
+          <w:tcPr>
+            <w:tcW w:w="2471" w:type="dxa"/>
+          </w:tcPr>
+          <w:p>
+            <w:pPr>
+              <w:rPr>
+                <w:rFonts w:ascii="Arial" w:hAnsi="Arial" w:cs="Arial"/>
+                <w:sz w:val="24"/>
+                <w:szCs w:val="24"/>
+                <w:lang w:val="en-US"/>
+              </w:rPr>
+            </w:pPr>
+            <w:r>
+              <w:rPr>
+                <w:rFonts w:ascii="Arial" w:hAnsi="Arial" w:cs="Arial"/>
+                <w:sz w:val="24"/>
+                <w:szCs w:val="24"/>
+                <w:lang w:val="en-US"/>
+              </w:rPr>
+              <w:t>12</w:t>
+            </w:r>
+          </w:p>
+        </w:tc>
+        <w:tc>
+          <w:tcPr>
+            <w:tcW w:w="3006" w:type="dxa"/>
+          </w:tcPr>
+          <w:p>
+            <w:pPr>
+              <w:rPr>
+                <w:rFonts w:ascii="Arial" w:hAnsi="Arial" w:cs="Arial"/>
+                <w:sz w:val="24"/>
+                <w:szCs w:val="24"/>
+                <w:lang w:val="en-US"/>
+              </w:rPr>
+            </w:pPr>
+            <w:r>
+              <w:rPr>
+                <w:rFonts w:ascii="Arial" w:hAnsi="Arial" w:cs="Arial"/>
+                <w:sz w:val="24"/>
+                <w:szCs w:val="24"/>
+                <w:lang w:val="en-US"/>
+              </w:rPr>
+              <w:t>0.22</w:t>
+            </w:r>
+          </w:p>
+        </w:tc>
+      </w:tr>
+      <w:tr>
+        <w:tc>
+          <w:tcPr>
+            <w:tcW w:w="3539" w:type="dxa"/>
+          </w:tcPr>
+          <w:p>
+            <w:pPr>
+              <w:rPr>
+                <w:rFonts w:ascii="Arial" w:hAnsi="Arial" w:cs="Arial"/>
+                <w:sz w:val="24"/>
+                <w:szCs w:val="24"/>
+                <w:lang w:val="en-US"/>
+              </w:rPr>
+            </w:pPr>
+            <w:r>
+              <w:rPr>
+                <w:rFonts w:ascii="Arial" w:hAnsi="Arial" w:cs="Arial"/>
+                <w:sz w:val="24"/>
+                <w:szCs w:val="24"/>
+                <w:lang w:val="en-US"/>
+              </w:rPr>
+              <w:t>JavaScript Rand</w:t>
+            </w:r>
+          </w:p>
+        </w:tc>
+        <w:tc>
+          <w:tcPr>
+            <w:tcW w:w="2471" w:type="dxa"/>
+          </w:tcPr>
+          <w:p>
+            <w:pPr>
+              <w:rPr>
+                <w:rFonts w:ascii="Arial" w:hAnsi="Arial" w:cs="Arial"/>
+                <w:sz w:val="24"/>
+                <w:szCs w:val="24"/>
+                <w:lang w:val="en-US"/>
+              </w:rPr>
+            </w:pPr>
+            <w:r>
+              <w:rPr>
+                <w:rFonts w:ascii="Arial" w:hAnsi="Arial" w:cs="Arial"/>
+                <w:sz w:val="24"/>
+                <w:szCs w:val="24"/>
+                <w:lang w:val="en-US"/>
+              </w:rPr>
+              <w:t>6.7</w:t>
+            </w:r>
+          </w:p>
+        </w:tc>
+        <w:tc>
+          <w:tcPr>
+            <w:tcW w:w="3006" w:type="dxa"/>
+          </w:tcPr>
+          <w:p>
+            <w:pPr>
+              <w:rPr>
+                <w:rFonts w:ascii="Arial" w:hAnsi="Arial" w:cs="Arial"/>
+                <w:sz w:val="24"/>
+                <w:szCs w:val="24"/>
+                <w:lang w:val="en-US"/>
+              </w:rPr>
+            </w:pPr>
+            <w:r>
+              <w:rPr>
+                <w:rFonts w:ascii="Arial" w:hAnsi="Arial" w:cs="Arial"/>
+                <w:sz w:val="24"/>
+                <w:szCs w:val="24"/>
+                <w:lang w:val="en-US"/>
+              </w:rPr>
+              <w:t>0.67</w:t>
+            </w:r>
+          </w:p>
+        </w:tc>
+      </w:tr>
+      <w:tr>
+        <w:tc>
+          <w:tcPr>
+            <w:tcW w:w="3539" w:type="dxa"/>
+          </w:tcPr>
+          <w:p>
+            <w:pPr>
+              <w:rPr>
+                <w:rFonts w:ascii="Arial" w:hAnsi="Arial" w:cs="Arial"/>
+                <w:sz w:val="24"/>
+                <w:szCs w:val="24"/>
+                <w:lang w:val="en-US"/>
+              </w:rPr>
+            </w:pPr>
+            <w:r>
+              <w:rPr>
+                <w:rFonts w:ascii="Arial" w:hAnsi="Arial" w:cs="Arial"/>
+                <w:sz w:val="24"/>
+                <w:szCs w:val="24"/>
+                <w:lang w:val="en-US"/>
+              </w:rPr>
+              <w:t>Random.org Data</w:t>
+            </w:r>
+          </w:p>
+        </w:tc>
+        <w:tc>
+          <w:tcPr>
+            <w:tcW w:w="2471" w:type="dxa"/>
+          </w:tcPr>
+          <w:p>
+            <w:pPr>
+              <w:rPr>
+                <w:rFonts w:ascii="Arial" w:hAnsi="Arial" w:cs="Arial"/>
+                <w:sz w:val="24"/>
+                <w:szCs w:val="24"/>
+                <w:lang w:val="en-US"/>
+              </w:rPr>
+            </w:pPr>
+            <w:r>
+              <w:rPr>
+                <w:rFonts w:ascii="Arial" w:hAnsi="Arial" w:cs="Arial"/>
+                <w:sz w:val="24"/>
+                <w:szCs w:val="24"/>
+                <w:lang w:val="en-US"/>
+              </w:rPr>
+              <w:t>17</w:t>
+            </w:r>
+          </w:p>
+        </w:tc>
+        <w:tc>
+          <w:tcPr>
+            <w:tcW w:w="3006" w:type="dxa"/>
+          </w:tcPr>
+          <w:p>
+            <w:pPr>
+              <w:rPr>
+                <w:rFonts w:ascii="Arial" w:hAnsi="Arial" w:cs="Arial"/>
+                <w:sz w:val="24"/>
+                <w:szCs w:val="24"/>
+                <w:lang w:val="en-US"/>
+              </w:rPr>
+            </w:pPr>
+            <w:r>
+              <w:rPr>
+                <w:rFonts w:ascii="Arial" w:hAnsi="Arial" w:cs="Arial"/>
+                <w:sz w:val="24"/>
+                <w:szCs w:val="24"/>
+                <w:lang w:val="en-US"/>
+              </w:rPr>
+              <w:t>0.042</w:t>
+            </w:r>
+          </w:p>
+        </w:tc>
+      </w:tr>
+      <w:tr>
+        <w:tc>
+          <w:tcPr>
+            <w:tcW w:w="3539" w:type="dxa"/>
+          </w:tcPr>
+          <w:p>
+            <w:pPr>
+              <w:rPr>
+                <w:rFonts w:ascii="Arial" w:hAnsi="Arial" w:cs="Arial"/>
+                <w:sz w:val="24"/>
+                <w:szCs w:val="24"/>
+                <w:lang w:val="en-US"/>
+              </w:rPr>
+            </w:pPr>
+            <w:r>
+              <w:rPr>
+                <w:rFonts w:ascii="Arial" w:hAnsi="Arial" w:cs="Arial"/>
+                <w:sz w:val="24"/>
+                <w:szCs w:val="24"/>
+                <w:lang w:val="en-US"/>
+              </w:rPr>
+              <w:t>Lehmer Int Version 1</w:t>
+            </w:r>
+          </w:p>
+        </w:tc>
+        <w:tc>
+          <w:tcPr>
+            <w:tcW w:w="2471" w:type="dxa"/>
+          </w:tcPr>
+          <w:p>
+            <w:pPr>
+              <w:rPr>
+                <w:rFonts w:ascii="Arial" w:hAnsi="Arial" w:cs="Arial"/>
+                <w:sz w:val="24"/>
+                <w:szCs w:val="24"/>
+                <w:lang w:val="en-US"/>
+              </w:rPr>
+            </w:pPr>
+            <w:r>
+              <w:rPr>
+                <w:rFonts w:ascii="Arial" w:hAnsi="Arial" w:cs="Arial"/>
+                <w:sz w:val="24"/>
+                <w:szCs w:val="24"/>
+                <w:lang w:val="en-US"/>
+              </w:rPr>
+              <w:t>27</w:t>
+            </w:r>
+          </w:p>
+        </w:tc>
+        <w:tc>
+          <w:tcPr>
+            <w:tcW w:w="3006" w:type="dxa"/>
+          </w:tcPr>
+          <w:p>
+            <w:pPr>
+              <w:rPr>
+                <w:rFonts w:ascii="Arial" w:hAnsi="Arial" w:cs="Arial"/>
+                <w:sz w:val="24"/>
+                <w:szCs w:val="24"/>
+                <w:lang w:val="en-US"/>
+              </w:rPr>
+            </w:pPr>
+            <w:r>
+              <w:rPr>
+                <w:rFonts w:ascii="Arial" w:hAnsi="Arial" w:cs="Arial"/>
+                <w:sz w:val="24"/>
+                <w:szCs w:val="24"/>
+                <w:lang w:val="en-US"/>
+              </w:rPr>
+              <w:t>0.0012</w:t>
+            </w:r>
+          </w:p>
+        </w:tc>
+      </w:tr>
+      <w:tr>
+        <w:tc>
+          <w:tcPr>
+            <w:tcW w:w="3539" w:type="dxa"/>
+          </w:tcPr>
+          <w:p>
+            <w:pPr>
+              <w:rPr>
+                <w:rFonts w:ascii="Arial" w:hAnsi="Arial" w:cs="Arial"/>
+                <w:sz w:val="24"/>
+                <w:szCs w:val="24"/>
+                <w:lang w:val="en-US"/>
+              </w:rPr>
+            </w:pPr>
+            <w:r>
+              <w:rPr>
+                <w:rFonts w:ascii="Arial" w:hAnsi="Arial" w:cs="Arial"/>
+                <w:sz w:val="24"/>
+                <w:szCs w:val="24"/>
+                <w:lang w:val="en-US"/>
+              </w:rPr>
+              <w:t>Lehmer Int Version 2</w:t>
+            </w:r>
+          </w:p>
+        </w:tc>
+        <w:tc>
+          <w:tcPr>
+            <w:tcW w:w="2471" w:type="dxa"/>
+          </w:tcPr>
+          <w:p>
+            <w:pPr>
+              <w:rPr>
+                <w:rFonts w:ascii="Arial" w:hAnsi="Arial" w:cs="Arial"/>
+                <w:sz w:val="24"/>
+                <w:szCs w:val="24"/>
+                <w:lang w:val="en-US"/>
+              </w:rPr>
+            </w:pPr>
+            <w:r>
+              <w:rPr>
+                <w:rFonts w:ascii="Arial" w:hAnsi="Arial" w:cs="Arial"/>
+                <w:sz w:val="24"/>
+                <w:szCs w:val="24"/>
+                <w:lang w:val="en-US"/>
+              </w:rPr>
+              <w:t>79</w:t>
+            </w:r>
+          </w:p>
+        </w:tc>
+        <w:tc>
+          <w:tcPr>
+            <w:tcW w:w="3006" w:type="dxa"/>
+          </w:tcPr>
+          <w:p>
+            <w:pPr>
+              <w:rPr>
+                <w:rFonts w:ascii="Arial" w:hAnsi="Arial" w:cs="Arial"/>
+                <w:sz w:val="24"/>
+                <w:szCs w:val="24"/>
+                <w:lang w:val="en-US"/>
+              </w:rPr>
+            </w:pPr>
+            <w:r>
+              <w:rPr>
+                <w:rFonts w:ascii="Arial" w:hAnsi="Arial" w:cs="Arial"/>
+                <w:sz w:val="24"/>
+                <w:szCs w:val="24"/>
+                <w:lang w:val="en-US"/>
+              </w:rPr>
+              <w:t>2.6e-13</w:t>
+            </w:r>
+          </w:p>
+        </w:tc>
+      </w:tr>
+      <w:tr>
+        <w:tc>
+          <w:tcPr>
+            <w:tcW w:w="3539" w:type="dxa"/>
+          </w:tcPr>
+          <w:p>
+            <w:pPr>
+              <w:rPr>
+                <w:rFonts w:ascii="Arial" w:hAnsi="Arial" w:cs="Arial"/>
+                <w:sz w:val="24"/>
+                <w:szCs w:val="24"/>
+                <w:lang w:val="en-US"/>
+              </w:rPr>
+            </w:pPr>
+            <w:r>
+              <w:rPr>
+                <w:rFonts w:ascii="Arial" w:hAnsi="Arial" w:cs="Arial"/>
+                <w:sz w:val="24"/>
+                <w:szCs w:val="24"/>
+                <w:lang w:val="en-US"/>
+              </w:rPr>
+              <w:t>Lehmer Real Version 1</w:t>
+            </w:r>
+          </w:p>
+        </w:tc>
+        <w:tc>
+          <w:tcPr>
+            <w:tcW w:w="2471" w:type="dxa"/>
+          </w:tcPr>
+          <w:p>
+            <w:pPr>
+              <w:rPr>
+                <w:rFonts w:ascii="Arial" w:hAnsi="Arial" w:cs="Arial"/>
+                <w:sz w:val="24"/>
+                <w:szCs w:val="24"/>
+                <w:lang w:val="en-US"/>
+              </w:rPr>
+            </w:pPr>
+            <w:r>
+              <w:rPr>
+                <w:rFonts w:ascii="Arial" w:hAnsi="Arial" w:cs="Arial"/>
+                <w:sz w:val="24"/>
+                <w:szCs w:val="24"/>
+                <w:lang w:val="en-US"/>
+              </w:rPr>
+              <w:t>18</w:t>
+            </w:r>
+          </w:p>
+        </w:tc>
+        <w:tc>
+          <w:tcPr>
+            <w:tcW w:w="3006" w:type="dxa"/>
+          </w:tcPr>
+          <w:p>
+            <w:pPr>
+              <w:rPr>
+                <w:rFonts w:ascii="Arial" w:hAnsi="Arial" w:cs="Arial"/>
+                <w:sz w:val="24"/>
+                <w:szCs w:val="24"/>
+                <w:lang w:val="en-US"/>
+              </w:rPr>
+            </w:pPr>
+            <w:r>
+              <w:rPr>
+                <w:rFonts w:ascii="Arial" w:hAnsi="Arial" w:cs="Arial"/>
+                <w:sz w:val="24"/>
+                <w:szCs w:val="24"/>
+                <w:lang w:val="en-US"/>
+              </w:rPr>
+              <w:t>0.036</w:t>
+            </w:r>
+          </w:p>
+        </w:tc>
+      </w:tr>
+      <w:tr>
+        <w:tc>
+          <w:tcPr>
+            <w:tcW w:w="3539" w:type="dxa"/>
+          </w:tcPr>
+          <w:p>
+            <w:pPr>
+              <w:rPr>
+                <w:rFonts w:ascii="Arial" w:hAnsi="Arial" w:cs="Arial"/>
+                <w:sz w:val="24"/>
+                <w:szCs w:val="24"/>
+                <w:lang w:val="en-US"/>
+              </w:rPr>
+            </w:pPr>
+            <w:r>
+              <w:rPr>
+                <w:rFonts w:ascii="Arial" w:hAnsi="Arial" w:cs="Arial"/>
+                <w:sz w:val="24"/>
+                <w:szCs w:val="24"/>
+                <w:lang w:val="en-US"/>
+              </w:rPr>
+              <w:t>Lehmer Real Version 2</w:t>
+            </w:r>
+          </w:p>
+        </w:tc>
+        <w:tc>
+          <w:tcPr>
+            <w:tcW w:w="2471" w:type="dxa"/>
+          </w:tcPr>
+          <w:p>
+            <w:pPr>
+              <w:rPr>
+                <w:rFonts w:ascii="Arial" w:hAnsi="Arial" w:cs="Arial"/>
+                <w:sz w:val="24"/>
+                <w:szCs w:val="24"/>
+                <w:lang w:val="en-US"/>
+              </w:rPr>
+            </w:pPr>
+            <w:r>
+              <w:rPr>
+                <w:rFonts w:ascii="Arial" w:hAnsi="Arial" w:cs="Arial"/>
+                <w:sz w:val="24"/>
+                <w:szCs w:val="24"/>
+                <w:lang w:val="en-US"/>
+              </w:rPr>
+              <w:t>4.8</w:t>
+            </w:r>
+          </w:p>
+        </w:tc>
+        <w:tc>
+          <w:tcPr>
+            <w:tcW w:w="3006" w:type="dxa"/>
+          </w:tcPr>
+          <w:p>
+            <w:pPr>
+              <w:rPr>
+                <w:rFonts w:ascii="Arial" w:hAnsi="Arial" w:cs="Arial"/>
+                <w:sz w:val="24"/>
+                <w:szCs w:val="24"/>
+                <w:lang w:val="en-US"/>
+              </w:rPr>
+            </w:pPr>
+            <w:r>
+              <w:rPr>
+                <w:rFonts w:ascii="Arial" w:hAnsi="Arial" w:cs="Arial"/>
+                <w:sz w:val="24"/>
+                <w:szCs w:val="24"/>
+                <w:lang w:val="en-US"/>
+              </w:rPr>
+              <w:t>0.85</w:t>
+            </w:r>
+          </w:p>
+        </w:tc>
+      </w:tr>
+      <w:tr>
+        <w:tc>
+          <w:tcPr>
+            <w:tcW w:w="3539" w:type="dxa"/>
+          </w:tcPr>
+          <w:p>
+            <w:pPr>
+              <w:rPr>
+                <w:rFonts w:ascii="Arial" w:hAnsi="Arial" w:cs="Arial"/>
+                <w:sz w:val="24"/>
+                <w:szCs w:val="24"/>
+                <w:lang w:val="en-US"/>
+              </w:rPr>
+            </w:pPr>
+            <w:r>
+              <w:rPr>
+                <w:rFonts w:ascii="Arial" w:hAnsi="Arial" w:cs="Arial"/>
+                <w:sz w:val="24"/>
+                <w:szCs w:val="24"/>
+                <w:lang w:val="en-US"/>
+              </w:rPr>
+              <w:t>Middle Square Data</w:t>
+            </w:r>
+          </w:p>
+        </w:tc>
+        <w:tc>
+          <w:tcPr>
+            <w:tcW w:w="2471" w:type="dxa"/>
+          </w:tcPr>
+          <w:p>
+            <w:pPr>
+              <w:rPr>
+                <w:rFonts w:ascii="Arial" w:hAnsi="Arial" w:cs="Arial"/>
+                <w:sz w:val="24"/>
+                <w:szCs w:val="24"/>
+                <w:lang w:val="en-US"/>
+              </w:rPr>
+            </w:pPr>
+            <w:r>
+              <w:rPr>
+                <w:rFonts w:ascii="Arial" w:hAnsi="Arial" w:cs="Arial"/>
+                <w:sz w:val="24"/>
+                <w:szCs w:val="24"/>
+                <w:lang w:val="en-US"/>
+              </w:rPr>
+              <w:t>1.6e+147</w:t>
+            </w:r>
+          </w:p>
+        </w:tc>
+        <w:tc>
+          <w:tcPr>
+            <w:tcW w:w="3006" w:type="dxa"/>
+          </w:tcPr>
+          <w:p>
+            <w:pPr>
+              <w:rPr>
+                <w:rFonts w:ascii="Arial" w:hAnsi="Arial" w:cs="Arial"/>
+                <w:sz w:val="24"/>
+                <w:szCs w:val="24"/>
+                <w:lang w:val="en-US"/>
+              </w:rPr>
+            </w:pPr>
+            <w:r>
+              <w:rPr>
+                <w:rFonts w:ascii="Arial" w:hAnsi="Arial" w:cs="Arial"/>
+                <w:sz w:val="24"/>
+                <w:szCs w:val="24"/>
+                <w:lang w:val="en-US"/>
+              </w:rPr>
+              <w:t>0</w:t>
+            </w:r>
+          </w:p>
+        </w:tc>
+      </w:tr>
+      <w:tr>
+        <w:tc>
+          <w:tcPr>
+            <w:tcW w:w="3539" w:type="dxa"/>
+          </w:tcPr>
+          <w:p>
+            <w:pPr>
+              <w:rPr>
+                <w:rFonts w:ascii="Arial" w:hAnsi="Arial" w:cs="Arial"/>
+                <w:sz w:val="24"/>
+                <w:szCs w:val="24"/>
+                <w:lang w:val="en-US"/>
+              </w:rPr>
+            </w:pPr>
+            <w:r>
+              <w:rPr>
+                <w:rFonts w:ascii="Arial" w:hAnsi="Arial" w:cs="Arial"/>
+                <w:sz w:val="24"/>
+                <w:szCs w:val="24"/>
+                <w:lang w:val="en-US"/>
+              </w:rPr>
+              <w:t>Park White Noise Data</w:t>
+            </w:r>
+          </w:p>
+        </w:tc>
+        <w:tc>
+          <w:tcPr>
+            <w:tcW w:w="2471" w:type="dxa"/>
+          </w:tcPr>
+          <w:p>
+            <w:pPr>
+              <w:rPr>
+                <w:rFonts w:ascii="Arial" w:hAnsi="Arial" w:cs="Arial"/>
+                <w:sz w:val="24"/>
+                <w:szCs w:val="24"/>
+                <w:lang w:val="en-US"/>
+              </w:rPr>
+            </w:pPr>
+            <w:r>
+              <w:rPr>
+                <w:rFonts w:ascii="Arial" w:hAnsi="Arial" w:cs="Arial"/>
+                <w:sz w:val="24"/>
+                <w:szCs w:val="24"/>
+                <w:lang w:val="en-US"/>
+              </w:rPr>
+              <w:t>120</w:t>
+            </w:r>
+          </w:p>
+        </w:tc>
+        <w:tc>
+          <w:tcPr>
+            <w:tcW w:w="3006" w:type="dxa"/>
+          </w:tcPr>
+          <w:p>
+            <w:pPr>
+              <w:rPr>
+                <w:rFonts w:ascii="Arial" w:hAnsi="Arial" w:cs="Arial"/>
+                <w:sz w:val="24"/>
+                <w:szCs w:val="24"/>
+                <w:lang w:val="en-US"/>
+              </w:rPr>
+            </w:pPr>
+            <w:r>
+              <w:rPr>
+                <w:rFonts w:ascii="Arial" w:hAnsi="Arial" w:cs="Arial"/>
+                <w:sz w:val="24"/>
+                <w:szCs w:val="24"/>
+                <w:lang w:val="en-US"/>
+              </w:rPr>
+              <w:t>1.3e-21</w:t>
+            </w:r>
+          </w:p>
+        </w:tc>
+      </w:tr>
+      <w:tr>
+        <w:tc>
+          <w:tcPr>
+            <w:tcW w:w="3539" w:type="dxa"/>
+          </w:tcPr>
+          <w:p>
+            <w:pPr>
+              <w:rPr>
+                <w:rFonts w:ascii="Arial" w:hAnsi="Arial" w:cs="Arial"/>
+                <w:sz w:val="24"/>
+                <w:szCs w:val="24"/>
+                <w:lang w:val="en-US"/>
+              </w:rPr>
+            </w:pPr>
+            <w:r>
+              <w:rPr>
+                <w:rFonts w:ascii="Arial" w:hAnsi="Arial" w:cs="Arial"/>
+                <w:sz w:val="24"/>
+                <w:szCs w:val="24"/>
+                <w:lang w:val="en-US"/>
+              </w:rPr>
+              <w:t>Roundabout White Noise Data</w:t>
+            </w:r>
+          </w:p>
+        </w:tc>
+        <w:tc>
+          <w:tcPr>
+            <w:tcW w:w="2471" w:type="dxa"/>
+          </w:tcPr>
+          <w:p>
+            <w:pPr>
+              <w:rPr>
+                <w:rFonts w:ascii="Arial" w:hAnsi="Arial" w:cs="Arial"/>
+                <w:sz w:val="24"/>
+                <w:szCs w:val="24"/>
+                <w:lang w:val="en-US"/>
+              </w:rPr>
+            </w:pPr>
+            <w:r>
+              <w:rPr>
+                <w:rFonts w:ascii="Arial" w:hAnsi="Arial" w:cs="Arial"/>
+                <w:sz w:val="24"/>
+                <w:szCs w:val="24"/>
+                <w:lang w:val="en-US"/>
+              </w:rPr>
+              <w:t>109</w:t>
+            </w:r>
+          </w:p>
+        </w:tc>
+        <w:tc>
+          <w:tcPr>
+            <w:tcW w:w="3006" w:type="dxa"/>
+          </w:tcPr>
+          <w:p>
+            <w:pPr>
+              <w:rPr>
+                <w:rFonts w:ascii="Arial" w:hAnsi="Arial" w:cs="Arial"/>
+                <w:sz w:val="24"/>
+                <w:szCs w:val="24"/>
+                <w:lang w:val="en-US"/>
+              </w:rPr>
+            </w:pPr>
+            <w:r>
+              <w:rPr>
+                <w:rFonts w:ascii="Arial" w:hAnsi="Arial" w:cs="Arial"/>
+                <w:sz w:val="24"/>
+                <w:szCs w:val="24"/>
+                <w:lang w:val="en-US"/>
+              </w:rPr>
+              <w:t>2e-19</w:t>
+            </w:r>
+          </w:p>
+        </w:tc>
+      </w:tr>
+      <w:tr>
+        <w:tc>
+          <w:tcPr>
+            <w:tcW w:w="3539" w:type="dxa"/>
+          </w:tcPr>
+          <w:p>
+            <w:pPr>
+              <w:rPr>
+                <w:rFonts w:ascii="Arial" w:hAnsi="Arial" w:cs="Arial"/>
+                <w:sz w:val="24"/>
+                <w:szCs w:val="24"/>
+                <w:lang w:val="en-US"/>
+              </w:rPr>
+            </w:pPr>
+            <w:r>
+              <w:rPr>
+                <w:rFonts w:ascii="Arial" w:hAnsi="Arial" w:cs="Arial"/>
+                <w:sz w:val="24"/>
+                <w:szCs w:val="24"/>
+                <w:lang w:val="en-US"/>
+              </w:rPr>
+              <w:t>Sea White Noise Data</w:t>
+            </w:r>
+          </w:p>
+        </w:tc>
+        <w:tc>
+          <w:tcPr>
+            <w:tcW w:w="2471" w:type="dxa"/>
+          </w:tcPr>
+          <w:p>
+            <w:pPr>
+              <w:rPr>
+                <w:rFonts w:ascii="Arial" w:hAnsi="Arial" w:cs="Arial"/>
+                <w:sz w:val="24"/>
+                <w:szCs w:val="24"/>
+                <w:lang w:val="en-US"/>
+              </w:rPr>
+            </w:pPr>
+            <w:r>
+              <w:rPr>
+                <w:rFonts w:ascii="Arial" w:hAnsi="Arial" w:cs="Arial"/>
+                <w:sz w:val="24"/>
+                <w:szCs w:val="24"/>
+                <w:lang w:val="en-US"/>
+              </w:rPr>
+              <w:t>121</w:t>
+            </w:r>
+          </w:p>
+        </w:tc>
+        <w:tc>
+          <w:tcPr>
+            <w:tcW w:w="3006" w:type="dxa"/>
+          </w:tcPr>
+          <w:p>
+            <w:pPr>
+              <w:rPr>
+                <w:rFonts w:ascii="Arial" w:hAnsi="Arial" w:cs="Arial"/>
+                <w:sz w:val="24"/>
+                <w:szCs w:val="24"/>
+                <w:lang w:val="en-US"/>
+              </w:rPr>
+            </w:pPr>
+            <w:r>
+              <w:rPr>
+                <w:rFonts w:ascii="Arial" w:hAnsi="Arial" w:cs="Arial"/>
+                <w:sz w:val="24"/>
+                <w:szCs w:val="24"/>
+                <w:lang w:val="en-US"/>
+              </w:rPr>
+              <w:t>8.5e-22</w:t>
+            </w:r>
+          </w:p>
+        </w:tc>
+      </w:tr>
+    </w:tbl>
+    <w:p>
+      <w:pPr>
+        <w:rPr>
+          <w:rFonts w:ascii="Arial" w:hAnsi="Arial" w:cs="Arial"/>
+          <w:i/>
+          <w:iCs/>
+          <w:sz w:val="24"/>
+          <w:szCs w:val="24"/>
+          <w:lang w:val="en-US"/>
+        </w:rPr>
+      </w:pPr>
+      <w:r>
+        <w:rPr>
+          <w:rFonts w:ascii="Arial" w:hAnsi="Arial" w:cs="Arial"/>
+          <w:i/>
+          <w:iCs/>
+          <w:sz w:val="24"/>
+          <w:szCs w:val="24"/>
+          <w:lang w:val="en-US"/>
+        </w:rPr>
+        <w:t xml:space="preserve">Figure </w:t>
+      </w:r>
+      <w:r>
+        <w:rPr>
+          <w:rFonts w:ascii="Arial" w:hAnsi="Arial" w:cs="Arial"/>
+          <w:i/>
+          <w:iCs/>
+          <w:sz w:val="24"/>
+          <w:szCs w:val="24"/>
+          <w:lang w:val="en-US"/>
+        </w:rPr>
+        <w:t xml:space="preserve">63. A Table of results for the </w:t>
+      </w:r>
+      <w:r>
+        <w:rPr>
+          <w:rFonts w:ascii="Arial" w:hAnsi="Arial" w:cs="Arial"/>
+          <w:i/>
+          <w:iCs/>
+          <w:sz w:val="24"/>
+          <w:szCs w:val="24"/>
+          <w:lang w:val="en-US"/>
+        </w:rPr>
+        <w:t>Gap Test</w:t>
+      </w:r>
+    </w:p>
+    <w:p>
+      <w:pPr>
+        <w:rPr>
+          <w:rFonts w:ascii="Arial" w:hAnsi="Arial" w:cs="Arial"/>
+          <w:i/>
+          <w:iCs/>
+          <w:sz w:val="24"/>
+          <w:szCs w:val="24"/>
+          <w:lang w:val="en-US"/>
+        </w:rPr>
+      </w:pPr>
+      <w:r>
+        <w:drawing>
+          <wp:inline distT="0" distB="0" distL="0" distR="0" wp14:anchorId="65CE8AEA" wp14:editId="449DD2C6">
+            <wp:extent cx="5731510" cy="3909695"/>
+            <wp:effectExtent l="0" t="0" r="2540" b="0"/>
+            <wp:docPr id="249742574" name="Picture 1" descr="A graph of different colored bars&#10;&#10;Description automatically generated"/>
+            <wp:cNvGraphicFramePr>
+              <a:graphicFrameLocks xmlns:a="http://schemas.openxmlformats.org/drawingml/2006/main" noChangeAspect="1"/>
+            </wp:cNvGraphicFramePr>
+            <a:graphic xmlns:a="http://schemas.openxmlformats.org/drawingml/2006/main">
+              <a:graphicData uri="http://schemas.openxmlformats.org/drawingml/2006/picture">
+                <pic:pic xmlns:pic="http://schemas.openxmlformats.org/drawingml/2006/picture">
+                  <pic:nvPicPr>
+                    <pic:cNvPr id="249742574" name="Picture 1" descr="A graph of different colored bars&#10;&#10;Description automatically generated"/>
+                    <pic:cNvPicPr/>
+                  </pic:nvPicPr>
+                  <pic:blipFill>
+                    <a:blip r:embed="rId21"/>
+                    <a:stretch>
+                      <a:fillRect/>
+                    </a:stretch>
+                  </pic:blipFill>
+                  <pic:spPr>
+                    <a:xfrm>
+                      <a:off x="0" y="0"/>
+                      <a:ext cx="5731510" cy="3909695"/>
+                    </a:xfrm>
+                    <a:prstGeom prst="rect">
+                      <a:avLst/>
+                    </a:prstGeom>
+                  </pic:spPr>
+                </pic:pic>
+              </a:graphicData>
+            </a:graphic>
+          </wp:inline>
+        </w:drawing>
+      </w:r>
+    </w:p>
+    <w:p>
+      <w:pPr>
+        <w:rPr>
+          <w:rFonts w:ascii="Arial" w:hAnsi="Arial" w:cs="Arial"/>
+          <w:i/>
+          <w:iCs/>
+          <w:sz w:val="24"/>
+          <w:szCs w:val="24"/>
+          <w:lang w:val="en-US"/>
+        </w:rPr>
+      </w:pPr>
+      <w:r>
+        <w:rPr>
+          <w:rFonts w:ascii="Arial" w:hAnsi="Arial" w:cs="Arial"/>
+          <w:i/>
+          <w:iCs/>
+          <w:sz w:val="24"/>
+          <w:szCs w:val="24"/>
+          <w:lang w:val="en-US"/>
+        </w:rPr>
+        <w:t xml:space="preserve">Figure 64. A Bar Chart Showing P-Values of Collected </w:t>
+      </w:r>
+      <w:r>
+        <w:rPr>
+          <w:rFonts w:ascii="Arial" w:hAnsi="Arial" w:cs="Arial"/>
+          <w:i/>
+          <w:iCs/>
+          <w:sz w:val="24"/>
+          <w:szCs w:val="24"/>
+          <w:lang w:val="en-US"/>
+        </w:rPr>
+        <w:t>Gap Test Data</w:t>
+      </w:r>
+    </w:p>
+    <w:p>
+      <w:pPr>
+        <w:rPr>
+          <w:rFonts w:ascii="Arial" w:hAnsi="Arial" w:cs="Arial"/>
+          <w:sz w:val="24"/>
+          <w:szCs w:val="24"/>
+          <w:lang w:val="en-US"/>
+        </w:rPr>
+      </w:pPr>
+      <w:r>
+        <w:rPr>
+          <w:rFonts w:ascii="Arial" w:hAnsi="Arial" w:cs="Arial"/>
+          <w:sz w:val="24"/>
+          <w:szCs w:val="24"/>
+          <w:lang w:val="en-US"/>
+        </w:rPr>
+        <w:lastRenderedPageBreak/>
+        <w:t xml:space="preserve">The C# datasets performed worse in the Gap test </w:t>
+      </w:r>
+      <w:r>
+        <w:rPr>
+          <w:rFonts w:ascii="Arial" w:hAnsi="Arial" w:cs="Arial"/>
+          <w:sz w:val="24"/>
+          <w:szCs w:val="24"/>
+          <w:lang w:val="en-US"/>
+        </w:rPr>
+        <w:t>than</w:t>
+      </w:r>
+      <w:r>
+        <w:rPr>
+          <w:rFonts w:ascii="Arial" w:hAnsi="Arial" w:cs="Arial"/>
+          <w:sz w:val="24"/>
+          <w:szCs w:val="24"/>
+          <w:lang w:val="en-US"/>
+        </w:rPr>
+        <w:t xml:space="preserve"> in the previous Serial test, </w:t>
+      </w:r>
+      <w:r>
+        <w:rPr>
+          <w:rFonts w:ascii="Arial" w:hAnsi="Arial" w:cs="Arial"/>
+          <w:sz w:val="24"/>
+          <w:szCs w:val="24"/>
+          <w:lang w:val="en-US"/>
+        </w:rPr>
+        <w:t xml:space="preserve">with </w:t>
+      </w:r>
+      <w:r>
+        <w:rPr>
+          <w:rFonts w:ascii="Arial" w:hAnsi="Arial" w:cs="Arial"/>
+          <w:sz w:val="24"/>
+          <w:szCs w:val="24"/>
+          <w:lang w:val="en-US"/>
+        </w:rPr>
+        <w:t xml:space="preserve">only </w:t>
+      </w:r>
+      <w:r>
+        <w:rPr>
+          <w:rFonts w:ascii="Arial" w:hAnsi="Arial" w:cs="Arial"/>
+          <w:sz w:val="24"/>
+          <w:szCs w:val="24"/>
+          <w:lang w:val="en-US"/>
+        </w:rPr>
+        <w:t xml:space="preserve">the unseeded rand </w:t>
+      </w:r>
+      <w:r>
+        <w:rPr>
+          <w:rFonts w:ascii="Arial" w:hAnsi="Arial" w:cs="Arial"/>
+          <w:sz w:val="24"/>
+          <w:szCs w:val="24"/>
+          <w:lang w:val="en-US"/>
+        </w:rPr>
+        <w:t>implementation</w:t>
+      </w:r>
+      <w:r>
+        <w:rPr>
+          <w:rFonts w:ascii="Arial" w:hAnsi="Arial" w:cs="Arial"/>
+          <w:sz w:val="24"/>
+          <w:szCs w:val="24"/>
+          <w:lang w:val="en-US"/>
+        </w:rPr>
+        <w:t xml:space="preserve"> scoring highly,</w:t>
+      </w:r>
+      <w:r>
+        <w:rPr>
+          <w:rFonts w:ascii="Arial" w:hAnsi="Arial" w:cs="Arial"/>
+          <w:sz w:val="24"/>
+          <w:szCs w:val="24"/>
+          <w:lang w:val="en-US"/>
+        </w:rPr>
+        <w:t xml:space="preserve"> </w:t>
+      </w:r>
+      <w:r>
+        <w:rPr>
+          <w:rFonts w:ascii="Arial" w:hAnsi="Arial" w:cs="Arial"/>
+          <w:sz w:val="24"/>
+          <w:szCs w:val="24"/>
+          <w:lang w:val="en-US"/>
+        </w:rPr>
+        <w:t>coming in as</w:t>
+      </w:r>
+      <w:r>
+        <w:rPr>
+          <w:rFonts w:ascii="Arial" w:hAnsi="Arial" w:cs="Arial"/>
+          <w:sz w:val="24"/>
+          <w:szCs w:val="24"/>
+          <w:lang w:val="en-US"/>
+        </w:rPr>
+        <w:t xml:space="preserve"> the</w:t>
+      </w:r>
+      <w:r>
+        <w:rPr>
+          <w:rFonts w:ascii="Arial" w:hAnsi="Arial" w:cs="Arial"/>
+          <w:sz w:val="24"/>
+          <w:szCs w:val="24"/>
+          <w:lang w:val="en-US"/>
+        </w:rPr>
+        <w:t xml:space="preserve"> fourth </w:t>
+      </w:r>
+      <w:r>
+        <w:rPr>
+          <w:rFonts w:ascii="Arial" w:hAnsi="Arial" w:cs="Arial"/>
+          <w:sz w:val="24"/>
+          <w:szCs w:val="24"/>
+          <w:lang w:val="en-US"/>
+        </w:rPr>
+        <w:t xml:space="preserve">best P-value. </w:t>
+      </w:r>
+      <w:r>
+        <w:rPr>
+          <w:rFonts w:ascii="Arial" w:hAnsi="Arial" w:cs="Arial"/>
+          <w:sz w:val="24"/>
+          <w:szCs w:val="24"/>
+          <w:lang w:val="en-US"/>
+        </w:rPr>
+        <w:t xml:space="preserve">The cryptographic </w:t>
+      </w:r>
+      <w:r>
+        <w:rPr>
+          <w:rFonts w:ascii="Arial" w:hAnsi="Arial" w:cs="Arial"/>
+          <w:sz w:val="24"/>
+          <w:szCs w:val="24"/>
+          <w:lang w:val="en-US"/>
+        </w:rPr>
+        <w:t xml:space="preserve">rand implementation </w:t>
+      </w:r>
+      <w:r>
+        <w:rPr>
+          <w:rFonts w:ascii="Arial" w:hAnsi="Arial" w:cs="Arial"/>
+          <w:sz w:val="24"/>
+          <w:szCs w:val="24"/>
+          <w:lang w:val="en-US"/>
+        </w:rPr>
+        <w:t xml:space="preserve">was again the </w:t>
+      </w:r>
+      <w:r>
+        <w:rPr>
+          <w:rFonts w:ascii="Arial" w:hAnsi="Arial" w:cs="Arial"/>
+          <w:sz w:val="24"/>
+          <w:szCs w:val="24"/>
+          <w:lang w:val="en-US"/>
+        </w:rPr>
+        <w:t>lowest performing C# dataset</w:t>
+      </w:r>
+      <w:r>
+        <w:rPr>
+          <w:rFonts w:ascii="Arial" w:hAnsi="Arial" w:cs="Arial"/>
+          <w:sz w:val="24"/>
+          <w:szCs w:val="24"/>
+          <w:lang w:val="en-US"/>
+        </w:rPr>
+        <w:t xml:space="preserve"> however this was expected for the Gap test as </w:t>
+      </w:r>
+      <w:r>
+        <w:rPr>
+          <w:rFonts w:ascii="Arial" w:hAnsi="Arial" w:cs="Arial"/>
+          <w:sz w:val="24"/>
+          <w:szCs w:val="24"/>
+          <w:lang w:val="en-US"/>
+        </w:rPr>
+        <w:t xml:space="preserve">a cryptographically secure sequence </w:t>
+      </w:r>
+      <w:r>
+        <w:rPr>
+          <w:rFonts w:ascii="Arial" w:hAnsi="Arial" w:cs="Arial"/>
+          <w:sz w:val="24"/>
+          <w:szCs w:val="24"/>
+          <w:lang w:val="en-US"/>
+        </w:rPr>
+        <w:t xml:space="preserve">was unlikely to </w:t>
+      </w:r>
+      <w:r>
+        <w:rPr>
+          <w:rFonts w:ascii="Arial" w:hAnsi="Arial" w:cs="Arial"/>
+          <w:sz w:val="24"/>
+          <w:szCs w:val="24"/>
+          <w:lang w:val="en-US"/>
+        </w:rPr>
+        <w:t>feature</w:t>
+      </w:r>
+      <w:r>
+        <w:rPr>
+          <w:rFonts w:ascii="Arial" w:hAnsi="Arial" w:cs="Arial"/>
+          <w:sz w:val="24"/>
+          <w:szCs w:val="24"/>
+          <w:lang w:val="en-US"/>
+        </w:rPr>
+        <w:t xml:space="preserve"> </w:t>
+      </w:r>
+      <w:r>
+        <w:rPr>
+          <w:rFonts w:ascii="Arial" w:hAnsi="Arial" w:cs="Arial"/>
+          <w:sz w:val="24"/>
+          <w:szCs w:val="24"/>
+          <w:lang w:val="en-US"/>
+        </w:rPr>
+        <w:t xml:space="preserve">expected </w:t>
+      </w:r>
+      <w:r>
+        <w:rPr>
+          <w:rFonts w:ascii="Arial" w:hAnsi="Arial" w:cs="Arial"/>
+          <w:sz w:val="24"/>
+          <w:szCs w:val="24"/>
+          <w:lang w:val="en-US"/>
+        </w:rPr>
+        <w:t>intervals between values</w:t>
+      </w:r>
+      <w:r>
+        <w:rPr>
+          <w:rFonts w:ascii="Arial" w:hAnsi="Arial" w:cs="Arial"/>
+          <w:sz w:val="24"/>
+          <w:szCs w:val="24"/>
+          <w:lang w:val="en-US"/>
+        </w:rPr>
+        <w:t>.</w:t>
+      </w:r>
+    </w:p>
+    <w:p>
+      <w:pPr>
+        <w:rPr>
+          <w:rFonts w:ascii="Arial" w:hAnsi="Arial" w:cs="Arial"/>
+          <w:sz w:val="24"/>
+          <w:szCs w:val="24"/>
+          <w:lang w:val="en-US"/>
+        </w:rPr>
+      </w:pPr>
+      <w:r>
+        <w:rPr>
+          <w:rFonts w:ascii="Arial" w:hAnsi="Arial" w:cs="Arial"/>
+          <w:sz w:val="24"/>
+          <w:szCs w:val="24"/>
+          <w:lang w:val="en-US"/>
+        </w:rPr>
+        <w:t xml:space="preserve">Being only 0.06 away from the optimal P-value, </w:t>
+      </w:r>
+      <w:r>
+        <w:rPr>
+          <w:rFonts w:ascii="Arial" w:hAnsi="Arial" w:cs="Arial"/>
+          <w:sz w:val="24"/>
+          <w:szCs w:val="24"/>
+          <w:lang w:val="en-US"/>
+        </w:rPr>
+        <w:t xml:space="preserve">the </w:t>
+      </w:r>
+      <w:r>
+        <w:rPr>
+          <w:rFonts w:ascii="Arial" w:hAnsi="Arial" w:cs="Arial"/>
+          <w:sz w:val="24"/>
+          <w:szCs w:val="24"/>
+          <w:lang w:val="en-US"/>
+        </w:rPr>
+        <w:t xml:space="preserve">Python </w:t>
+      </w:r>
+      <w:r>
+        <w:rPr>
+          <w:rFonts w:ascii="Arial" w:hAnsi="Arial" w:cs="Arial"/>
+          <w:sz w:val="24"/>
+          <w:szCs w:val="24"/>
+          <w:lang w:val="en-US"/>
+        </w:rPr>
+        <w:t>unseeded</w:t>
+      </w:r>
+      <w:r>
+        <w:rPr>
+          <w:rFonts w:ascii="Arial" w:hAnsi="Arial" w:cs="Arial"/>
+          <w:sz w:val="24"/>
+          <w:szCs w:val="24"/>
+          <w:lang w:val="en-US"/>
+        </w:rPr>
+        <w:t xml:space="preserve"> </w:t>
+      </w:r>
+      <w:r>
+        <w:rPr>
+          <w:rFonts w:ascii="Arial" w:hAnsi="Arial" w:cs="Arial"/>
+          <w:sz w:val="24"/>
+          <w:szCs w:val="24"/>
+          <w:lang w:val="en-US"/>
+        </w:rPr>
+        <w:t>random dataset</w:t>
+      </w:r>
+      <w:r>
+        <w:rPr>
+          <w:rFonts w:ascii="Arial" w:hAnsi="Arial" w:cs="Arial"/>
+          <w:sz w:val="24"/>
+          <w:szCs w:val="24"/>
+          <w:lang w:val="en-US"/>
+        </w:rPr>
+        <w:t xml:space="preserve"> was the top scoring implementation</w:t>
+      </w:r>
+      <w:r>
+        <w:rPr>
+          <w:rFonts w:ascii="Arial" w:hAnsi="Arial" w:cs="Arial"/>
+          <w:sz w:val="24"/>
+          <w:szCs w:val="24"/>
+          <w:lang w:val="en-US"/>
+        </w:rPr>
+        <w:t xml:space="preserve"> seen in figure 64</w:t>
+      </w:r>
+      <w:r>
+        <w:rPr>
+          <w:rFonts w:ascii="Arial" w:hAnsi="Arial" w:cs="Arial"/>
+          <w:sz w:val="24"/>
+          <w:szCs w:val="24"/>
+          <w:lang w:val="en-US"/>
+        </w:rPr>
+        <w:t>,</w:t>
+      </w:r>
+      <w:r>
+        <w:rPr>
+          <w:rFonts w:ascii="Arial" w:hAnsi="Arial" w:cs="Arial"/>
+          <w:sz w:val="24"/>
+          <w:szCs w:val="24"/>
+          <w:lang w:val="en-US"/>
+        </w:rPr>
+        <w:t xml:space="preserve"> with </w:t>
+      </w:r>
+      <w:r>
+        <w:rPr>
+          <w:rFonts w:ascii="Arial" w:hAnsi="Arial" w:cs="Arial"/>
+          <w:sz w:val="24"/>
+          <w:szCs w:val="24"/>
+          <w:lang w:val="en-US"/>
+        </w:rPr>
+        <w:t xml:space="preserve">the NumPy </w:t>
+      </w:r>
+      <w:r>
+        <w:rPr>
+          <w:rFonts w:ascii="Arial" w:hAnsi="Arial" w:cs="Arial"/>
+          <w:sz w:val="24"/>
+          <w:szCs w:val="24"/>
+          <w:lang w:val="en-US"/>
+        </w:rPr>
+        <w:t xml:space="preserve">unseeded dataset </w:t>
+      </w:r>
+      <w:r>
+        <w:rPr>
+          <w:rFonts w:ascii="Arial" w:hAnsi="Arial" w:cs="Arial"/>
+          <w:sz w:val="24"/>
+          <w:szCs w:val="24"/>
+          <w:lang w:val="en-US"/>
+        </w:rPr>
+        <w:t xml:space="preserve">again placing highly as the </w:t>
+      </w:r>
+      <w:r>
+        <w:rPr>
+          <w:rFonts w:ascii="Arial" w:hAnsi="Arial" w:cs="Arial"/>
+          <w:sz w:val="24"/>
+          <w:szCs w:val="24"/>
+          <w:lang w:val="en-US"/>
+        </w:rPr>
+        <w:t>second-best</w:t>
+      </w:r>
+      <w:r>
+        <w:rPr>
+          <w:rFonts w:ascii="Arial" w:hAnsi="Arial" w:cs="Arial"/>
+          <w:sz w:val="24"/>
+          <w:szCs w:val="24"/>
+          <w:lang w:val="en-US"/>
+        </w:rPr>
+        <w:t xml:space="preserve"> implementation</w:t>
+      </w:r>
+      <w:r>
+        <w:rPr>
+          <w:rFonts w:ascii="Arial" w:hAnsi="Arial" w:cs="Arial"/>
+          <w:sz w:val="24"/>
+          <w:szCs w:val="24"/>
+          <w:lang w:val="en-US"/>
+        </w:rPr>
+        <w:t xml:space="preserve">, only </w:t>
+      </w:r>
+      <w:r>
+        <w:rPr>
+          <w:rFonts w:ascii="Arial" w:hAnsi="Arial" w:cs="Arial"/>
+          <w:sz w:val="24"/>
+          <w:szCs w:val="24"/>
+          <w:lang w:val="en-US"/>
+        </w:rPr>
+        <w:t>0.04 away from unseeded random.</w:t>
+      </w:r>
+      <w:r>
+        <w:rPr>
+          <w:rFonts w:ascii="Arial" w:hAnsi="Arial" w:cs="Arial"/>
+          <w:sz w:val="24"/>
+          <w:szCs w:val="24"/>
+          <w:lang w:val="en-US"/>
+        </w:rPr>
+        <w:t xml:space="preserve"> All other Python datasets passed the </w:t>
+      </w:r>
+      <w:r>
+        <w:rPr>
+          <w:rFonts w:ascii="Arial" w:hAnsi="Arial" w:cs="Arial"/>
+          <w:sz w:val="24"/>
+          <w:szCs w:val="24"/>
+          <w:lang w:val="en-US"/>
+        </w:rPr>
+        <w:t>Gap test</w:t>
+      </w:r>
+      <w:r>
+        <w:rPr>
+          <w:rFonts w:ascii="Arial" w:hAnsi="Arial" w:cs="Arial"/>
+          <w:sz w:val="24"/>
+          <w:szCs w:val="24"/>
+          <w:lang w:val="en-US"/>
+        </w:rPr>
+        <w:t xml:space="preserve">, with </w:t>
+      </w:r>
+      <w:r>
+        <w:rPr>
+          <w:rFonts w:ascii="Arial" w:hAnsi="Arial" w:cs="Arial"/>
+          <w:sz w:val="24"/>
+          <w:szCs w:val="24"/>
+          <w:lang w:val="en-US"/>
+        </w:rPr>
+        <w:t xml:space="preserve">the NumPy seeded implementation having the lowest </w:t>
+      </w:r>
+      <w:r>
+        <w:rPr>
+          <w:rFonts w:ascii="Arial" w:hAnsi="Arial" w:cs="Arial"/>
+          <w:sz w:val="24"/>
+          <w:szCs w:val="24"/>
+          <w:lang w:val="en-US"/>
+        </w:rPr>
+        <w:t xml:space="preserve">Python </w:t>
+      </w:r>
+      <w:r>
+        <w:rPr>
+          <w:rFonts w:ascii="Arial" w:hAnsi="Arial" w:cs="Arial"/>
+          <w:sz w:val="24"/>
+          <w:szCs w:val="24"/>
+          <w:lang w:val="en-US"/>
+        </w:rPr>
+        <w:t>performance.</w:t>
+      </w:r>
+    </w:p>
+    <w:p>
+      <w:pPr>
+        <w:rPr>
+          <w:rFonts w:ascii="Arial" w:hAnsi="Arial" w:cs="Arial"/>
+          <w:sz w:val="24"/>
+          <w:szCs w:val="24"/>
+          <w:lang w:val="en-US"/>
+        </w:rPr>
+      </w:pPr>
+      <w:r>
+        <w:rPr>
+          <w:rFonts w:ascii="Arial" w:hAnsi="Arial" w:cs="Arial"/>
+          <w:sz w:val="24"/>
+          <w:szCs w:val="24"/>
+          <w:lang w:val="en-US"/>
+        </w:rPr>
+        <w:t xml:space="preserve">JavaScript placed </w:t>
+      </w:r>
+      <w:r>
+        <w:rPr>
+          <w:rFonts w:ascii="Arial" w:hAnsi="Arial" w:cs="Arial"/>
+          <w:sz w:val="24"/>
+          <w:szCs w:val="24"/>
+          <w:lang w:val="en-US"/>
+        </w:rPr>
+        <w:t>well in the Gap test and performed better than in the previous Serial test</w:t>
+      </w:r>
+      <w:r>
+        <w:rPr>
+          <w:rFonts w:ascii="Arial" w:hAnsi="Arial" w:cs="Arial"/>
+          <w:sz w:val="24"/>
+          <w:szCs w:val="24"/>
+          <w:lang w:val="en-US"/>
+        </w:rPr>
+        <w:t xml:space="preserve">, </w:t>
+      </w:r>
+      <w:r>
+        <w:rPr>
+          <w:rFonts w:ascii="Arial" w:hAnsi="Arial" w:cs="Arial"/>
+          <w:sz w:val="24"/>
+          <w:szCs w:val="24"/>
+          <w:lang w:val="en-US"/>
+        </w:rPr>
+        <w:t>being the third-best implementation featured</w:t>
+      </w:r>
+      <w:r>
+        <w:rPr>
+          <w:rFonts w:ascii="Arial" w:hAnsi="Arial" w:cs="Arial"/>
+          <w:sz w:val="24"/>
+          <w:szCs w:val="24"/>
+          <w:lang w:val="en-US"/>
+        </w:rPr>
+        <w:t xml:space="preserve"> by P-value</w:t>
+      </w:r>
+      <w:r>
+        <w:rPr>
+          <w:rFonts w:ascii="Arial" w:hAnsi="Arial" w:cs="Arial"/>
+          <w:sz w:val="24"/>
+          <w:szCs w:val="24"/>
+          <w:lang w:val="en-US"/>
+        </w:rPr>
+        <w:t>.</w:t>
+      </w:r>
+      <w:r>
+        <w:rPr>
+          <w:rFonts w:ascii="Arial" w:hAnsi="Arial" w:cs="Arial"/>
+          <w:sz w:val="24"/>
+          <w:szCs w:val="24"/>
+          <w:lang w:val="en-US"/>
+        </w:rPr>
+        <w:t xml:space="preserve"> The JavaScript test statistic </w:t>
+      </w:r>
+      <w:r>
+        <w:rPr>
+          <w:rFonts w:ascii="Arial" w:hAnsi="Arial" w:cs="Arial"/>
+          <w:sz w:val="24"/>
+          <w:szCs w:val="24"/>
+          <w:lang w:val="en-US"/>
+        </w:rPr>
+        <w:t>also showed improvement</w:t>
+      </w:r>
+      <w:r>
+        <w:rPr>
+          <w:rFonts w:ascii="Arial" w:hAnsi="Arial" w:cs="Arial"/>
+          <w:sz w:val="24"/>
+          <w:szCs w:val="24"/>
+          <w:lang w:val="en-US"/>
+        </w:rPr>
+        <w:t xml:space="preserve">, with the generator outperforming the C# implementations </w:t>
+      </w:r>
+      <w:r>
+        <w:rPr>
+          <w:rFonts w:ascii="Arial" w:hAnsi="Arial" w:cs="Arial"/>
+          <w:sz w:val="24"/>
+          <w:szCs w:val="24"/>
+          <w:lang w:val="en-US"/>
+        </w:rPr>
+        <w:t>and many of the Python implementations.</w:t>
+      </w:r>
     </w:p>
     <w:sectPr>
       <w:pgSz w:w="11906" w:h="16838"/>

</xml_diff>

<commit_message>
Detailed analysis of Rand.org & Lehmer gap tests
</commit_message>
<xml_diff>
--- a/Report/Data Analysis.docx
+++ b/Report/Data Analysis.docx
@@ -18038,6 +18038,584 @@
           <w:lang w:val="en-US"/>
         </w:rPr>
         <w:t>and many of the Python implementations.</w:t>
+      </w:r>
+    </w:p>
+    <w:p>
+      <w:pPr>
+        <w:rPr>
+          <w:rFonts w:ascii="Arial" w:hAnsi="Arial" w:cs="Arial"/>
+          <w:sz w:val="24"/>
+          <w:szCs w:val="24"/>
+          <w:lang w:val="en-US"/>
+        </w:rPr>
+      </w:pPr>
+      <w:r>
+        <w:rPr>
+          <w:rFonts w:ascii="Arial" w:hAnsi="Arial" w:cs="Arial"/>
+          <w:sz w:val="24"/>
+          <w:szCs w:val="24"/>
+          <w:lang w:val="en-US"/>
+        </w:rPr>
+        <w:t xml:space="preserve">The Random.org dataset </w:t>
+      </w:r>
+      <w:r>
+        <w:rPr>
+          <w:rFonts w:ascii="Arial" w:hAnsi="Arial" w:cs="Arial"/>
+          <w:sz w:val="24"/>
+          <w:szCs w:val="24"/>
+          <w:lang w:val="en-US"/>
+        </w:rPr>
+        <w:t>had a surprisingly poor performance in the Gap test</w:t>
+      </w:r>
+      <w:r>
+        <w:rPr>
+          <w:rFonts w:ascii="Arial" w:hAnsi="Arial" w:cs="Arial"/>
+          <w:sz w:val="24"/>
+          <w:szCs w:val="24"/>
+          <w:lang w:val="en-US"/>
+        </w:rPr>
+        <w:t xml:space="preserve">, especially considering its </w:t>
+      </w:r>
+      <w:r>
+        <w:rPr>
+          <w:rFonts w:ascii="Arial" w:hAnsi="Arial" w:cs="Arial"/>
+          <w:sz w:val="24"/>
+          <w:szCs w:val="24"/>
+          <w:lang w:val="en-US"/>
+        </w:rPr>
+        <w:t xml:space="preserve">high performance </w:t>
+      </w:r>
+      <w:r>
+        <w:rPr>
+          <w:rFonts w:ascii="Arial" w:hAnsi="Arial" w:cs="Arial"/>
+          <w:sz w:val="24"/>
+          <w:szCs w:val="24"/>
+          <w:lang w:val="en-US"/>
+        </w:rPr>
+        <w:t>in the Serial test.</w:t>
+      </w:r>
+      <w:r>
+        <w:rPr>
+          <w:rFonts w:ascii="Arial" w:hAnsi="Arial" w:cs="Arial"/>
+          <w:sz w:val="24"/>
+          <w:szCs w:val="24"/>
+          <w:lang w:val="en-US"/>
+        </w:rPr>
+        <w:t xml:space="preserve"> </w:t>
+      </w:r>
+      <w:r>
+        <w:rPr>
+          <w:rFonts w:ascii="Arial" w:hAnsi="Arial" w:cs="Arial"/>
+          <w:sz w:val="24"/>
+          <w:szCs w:val="24"/>
+          <w:lang w:val="en-US"/>
+        </w:rPr>
+        <w:t>The dataset</w:t>
+      </w:r>
+      <w:r>
+        <w:rPr>
+          <w:rFonts w:ascii="Arial" w:hAnsi="Arial" w:cs="Arial"/>
+          <w:sz w:val="24"/>
+          <w:szCs w:val="24"/>
+          <w:lang w:val="en-US"/>
+        </w:rPr>
+        <w:t>’s test statistic</w:t>
+      </w:r>
+      <w:r>
+        <w:rPr>
+          <w:rFonts w:ascii="Arial" w:hAnsi="Arial" w:cs="Arial"/>
+          <w:sz w:val="24"/>
+          <w:szCs w:val="24"/>
+          <w:lang w:val="en-US"/>
+        </w:rPr>
+        <w:t xml:space="preserve"> placed </w:t>
+      </w:r>
+      <w:r>
+        <w:rPr>
+          <w:rFonts w:ascii="Arial" w:hAnsi="Arial" w:cs="Arial"/>
+          <w:sz w:val="24"/>
+          <w:szCs w:val="24"/>
+          <w:lang w:val="en-US"/>
+        </w:rPr>
+        <w:t>behind the C#, Python and JavaScript implementations</w:t>
+      </w:r>
+      <w:r>
+        <w:rPr>
+          <w:rFonts w:ascii="Arial" w:hAnsi="Arial" w:cs="Arial"/>
+          <w:sz w:val="24"/>
+          <w:szCs w:val="24"/>
+          <w:lang w:val="en-US"/>
+        </w:rPr>
+        <w:t xml:space="preserve"> and had the fourth lowest </w:t>
+      </w:r>
+      <w:r>
+        <w:rPr>
+          <w:rFonts w:ascii="Arial" w:hAnsi="Arial" w:cs="Arial"/>
+          <w:sz w:val="24"/>
+          <w:szCs w:val="24"/>
+          <w:lang w:val="en-US"/>
+        </w:rPr>
+        <w:t xml:space="preserve">non-anomalous P-value </w:t>
+      </w:r>
+      <w:r>
+        <w:rPr>
+          <w:rFonts w:ascii="Arial" w:hAnsi="Arial" w:cs="Arial"/>
+          <w:sz w:val="24"/>
+          <w:szCs w:val="24"/>
+          <w:lang w:val="en-US"/>
+        </w:rPr>
+        <w:t>collected.</w:t>
+      </w:r>
+      <w:r>
+        <w:rPr>
+          <w:rFonts w:ascii="Arial" w:hAnsi="Arial" w:cs="Arial"/>
+          <w:sz w:val="24"/>
+          <w:szCs w:val="24"/>
+          <w:lang w:val="en-US"/>
+        </w:rPr>
+        <w:t xml:space="preserve"> This was unexpected because of the </w:t>
+      </w:r>
+      <w:r>
+        <w:rPr>
+          <w:rFonts w:ascii="Arial" w:hAnsi="Arial" w:cs="Arial"/>
+          <w:sz w:val="24"/>
+          <w:szCs w:val="24"/>
+          <w:lang w:val="en-US"/>
+        </w:rPr>
+        <w:t>randomness shown by the dataset in other tes</w:t>
+      </w:r>
+      <w:r>
+        <w:rPr>
+          <w:rFonts w:ascii="Arial" w:hAnsi="Arial" w:cs="Arial"/>
+          <w:sz w:val="24"/>
+          <w:szCs w:val="24"/>
+          <w:lang w:val="en-US"/>
+        </w:rPr>
+        <w:t xml:space="preserve">ts however </w:t>
+      </w:r>
+      <w:r>
+        <w:rPr>
+          <w:rFonts w:ascii="Arial" w:hAnsi="Arial" w:cs="Arial"/>
+          <w:sz w:val="24"/>
+          <w:szCs w:val="24"/>
+          <w:lang w:val="en-US"/>
+        </w:rPr>
+        <w:t xml:space="preserve">one </w:t>
+      </w:r>
+      <w:r>
+        <w:rPr>
+          <w:rFonts w:ascii="Arial" w:hAnsi="Arial" w:cs="Arial"/>
+          <w:sz w:val="24"/>
+          <w:szCs w:val="24"/>
+          <w:lang w:val="en-US"/>
+        </w:rPr>
+        <w:t xml:space="preserve">explanation for this </w:t>
+      </w:r>
+      <w:r>
+        <w:rPr>
+          <w:rFonts w:ascii="Arial" w:hAnsi="Arial" w:cs="Arial"/>
+          <w:sz w:val="24"/>
+          <w:szCs w:val="24"/>
+          <w:lang w:val="en-US"/>
+        </w:rPr>
+        <w:t xml:space="preserve">could be </w:t>
+      </w:r>
+      <w:r>
+        <w:rPr>
+          <w:rFonts w:ascii="Arial" w:hAnsi="Arial" w:cs="Arial"/>
+          <w:sz w:val="24"/>
+          <w:szCs w:val="24"/>
+          <w:lang w:val="en-US"/>
+        </w:rPr>
+        <w:t xml:space="preserve">that the source of numbers used by Random.org, </w:t>
+      </w:r>
+      <w:r>
+        <w:rPr>
+          <w:rFonts w:ascii="Arial" w:hAnsi="Arial" w:cs="Arial"/>
+          <w:sz w:val="24"/>
+          <w:szCs w:val="24"/>
+          <w:lang w:val="en-US"/>
+        </w:rPr>
+        <w:t xml:space="preserve">atmospheric noise, </w:t>
+      </w:r>
+      <w:r>
+        <w:rPr>
+          <w:rFonts w:ascii="Arial" w:hAnsi="Arial" w:cs="Arial"/>
+          <w:sz w:val="24"/>
+          <w:szCs w:val="24"/>
+          <w:lang w:val="en-US"/>
+        </w:rPr>
+        <w:t xml:space="preserve">is more </w:t>
+      </w:r>
+      <w:r>
+        <w:rPr>
+          <w:rFonts w:ascii="Arial" w:hAnsi="Arial" w:cs="Arial"/>
+          <w:sz w:val="24"/>
+          <w:szCs w:val="24"/>
+          <w:lang w:val="en-US"/>
+        </w:rPr>
+        <w:t xml:space="preserve">variable and as such is </w:t>
+      </w:r>
+      <w:r>
+        <w:rPr>
+          <w:rFonts w:ascii="Arial" w:hAnsi="Arial" w:cs="Arial"/>
+          <w:sz w:val="24"/>
+          <w:szCs w:val="24"/>
+          <w:lang w:val="en-US"/>
+        </w:rPr>
+        <w:t xml:space="preserve">likely to </w:t>
+      </w:r>
+      <w:r>
+        <w:rPr>
+          <w:rFonts w:ascii="Arial" w:hAnsi="Arial" w:cs="Arial"/>
+          <w:sz w:val="24"/>
+          <w:szCs w:val="24"/>
+          <w:lang w:val="en-US"/>
+        </w:rPr>
+        <w:t>feature longer gaps between recurring values</w:t>
+      </w:r>
+      <w:r>
+        <w:rPr>
+          <w:rFonts w:ascii="Arial" w:hAnsi="Arial" w:cs="Arial"/>
+          <w:sz w:val="24"/>
+          <w:szCs w:val="24"/>
+          <w:lang w:val="en-US"/>
+        </w:rPr>
+        <w:t xml:space="preserve"> than </w:t>
+      </w:r>
+      <w:r>
+        <w:rPr>
+          <w:rFonts w:ascii="Arial" w:hAnsi="Arial" w:cs="Arial"/>
+          <w:sz w:val="24"/>
+          <w:szCs w:val="24"/>
+          <w:lang w:val="en-US"/>
+        </w:rPr>
+        <w:t>sequences produced by algorithm</w:t>
+      </w:r>
+      <w:r>
+        <w:rPr>
+          <w:rFonts w:ascii="Arial" w:hAnsi="Arial" w:cs="Arial"/>
+          <w:sz w:val="24"/>
+          <w:szCs w:val="24"/>
+          <w:lang w:val="en-US"/>
+        </w:rPr>
+        <w:t>.</w:t>
+      </w:r>
+    </w:p>
+    <w:p>
+      <w:pPr>
+        <w:rPr>
+          <w:rFonts w:ascii="Arial" w:hAnsi="Arial" w:cs="Arial"/>
+          <w:sz w:val="24"/>
+          <w:szCs w:val="24"/>
+          <w:lang w:val="en-US"/>
+        </w:rPr>
+      </w:pPr>
+      <w:r>
+        <w:rPr>
+          <w:rFonts w:ascii="Arial" w:hAnsi="Arial" w:cs="Arial"/>
+          <w:sz w:val="24"/>
+          <w:szCs w:val="24"/>
+          <w:lang w:val="en-US"/>
+        </w:rPr>
+        <w:t>Again,</w:t>
+      </w:r>
+      <w:r>
+        <w:rPr>
+          <w:rFonts w:ascii="Arial" w:hAnsi="Arial" w:cs="Arial"/>
+          <w:sz w:val="24"/>
+          <w:szCs w:val="24"/>
+          <w:lang w:val="en-US"/>
+        </w:rPr>
+        <w:t xml:space="preserve"> the real versions of the Lehmer Generator </w:t>
+      </w:r>
+      <w:r>
+        <w:rPr>
+          <w:rFonts w:ascii="Arial" w:hAnsi="Arial" w:cs="Arial"/>
+          <w:sz w:val="24"/>
+          <w:szCs w:val="24"/>
+          <w:lang w:val="en-US"/>
+        </w:rPr>
+        <w:t xml:space="preserve">performed noticeably better than the </w:t>
+      </w:r>
+      <w:r>
+        <w:rPr>
+          <w:rFonts w:ascii="Arial" w:hAnsi="Arial" w:cs="Arial"/>
+          <w:sz w:val="24"/>
+          <w:szCs w:val="24"/>
+          <w:lang w:val="en-US"/>
+        </w:rPr>
+        <w:t>integer versions.</w:t>
+      </w:r>
+      <w:r>
+        <w:rPr>
+          <w:rFonts w:ascii="Arial" w:hAnsi="Arial" w:cs="Arial"/>
+          <w:sz w:val="24"/>
+          <w:szCs w:val="24"/>
+          <w:lang w:val="en-US"/>
+        </w:rPr>
+        <w:t xml:space="preserve"> </w:t>
+      </w:r>
+      <w:r>
+        <w:rPr>
+          <w:rFonts w:ascii="Arial" w:hAnsi="Arial" w:cs="Arial"/>
+          <w:sz w:val="24"/>
+          <w:szCs w:val="24"/>
+          <w:lang w:val="en-US"/>
+        </w:rPr>
+        <w:t xml:space="preserve">While </w:t>
+      </w:r>
+      <w:r>
+        <w:rPr>
+          <w:rFonts w:ascii="Arial" w:hAnsi="Arial" w:cs="Arial"/>
+          <w:sz w:val="24"/>
+          <w:szCs w:val="24"/>
+          <w:lang w:val="en-US"/>
+        </w:rPr>
+        <w:t>version 1 of the real generator</w:t>
+      </w:r>
+      <w:r>
+        <w:rPr>
+          <w:rFonts w:ascii="Arial" w:hAnsi="Arial" w:cs="Arial"/>
+          <w:sz w:val="24"/>
+          <w:szCs w:val="24"/>
+          <w:lang w:val="en-US"/>
+        </w:rPr>
+        <w:t xml:space="preserve"> </w:t>
+      </w:r>
+      <w:r>
+        <w:rPr>
+          <w:rFonts w:ascii="Arial" w:hAnsi="Arial" w:cs="Arial"/>
+          <w:sz w:val="24"/>
+          <w:szCs w:val="24"/>
+          <w:lang w:val="en-US"/>
+        </w:rPr>
+        <w:t xml:space="preserve">had the </w:t>
+      </w:r>
+      <w:r>
+        <w:rPr>
+          <w:rFonts w:ascii="Arial" w:hAnsi="Arial" w:cs="Arial"/>
+          <w:sz w:val="24"/>
+          <w:szCs w:val="24"/>
+          <w:lang w:val="en-US"/>
+        </w:rPr>
+        <w:t xml:space="preserve">third lowest </w:t>
+      </w:r>
+      <w:r>
+        <w:rPr>
+          <w:rFonts w:ascii="Arial" w:hAnsi="Arial" w:cs="Arial"/>
+          <w:sz w:val="24"/>
+          <w:szCs w:val="24"/>
+          <w:lang w:val="en-US"/>
+        </w:rPr>
+        <w:t>P-value recorded</w:t>
+      </w:r>
+      <w:r>
+        <w:rPr>
+          <w:rFonts w:ascii="Arial" w:hAnsi="Arial" w:cs="Arial"/>
+          <w:sz w:val="24"/>
+          <w:szCs w:val="24"/>
+          <w:lang w:val="en-US"/>
+        </w:rPr>
+        <w:t xml:space="preserve"> and had a test statistic only 1 higher than the Random.org data</w:t>
+      </w:r>
+      <w:r>
+        <w:rPr>
+          <w:rFonts w:ascii="Arial" w:hAnsi="Arial" w:cs="Arial"/>
+          <w:sz w:val="24"/>
+          <w:szCs w:val="24"/>
+          <w:lang w:val="en-US"/>
+        </w:rPr>
+        <w:t xml:space="preserve">, </w:t>
+      </w:r>
+      <w:r>
+        <w:rPr>
+          <w:rFonts w:ascii="Arial" w:hAnsi="Arial" w:cs="Arial"/>
+          <w:sz w:val="24"/>
+          <w:szCs w:val="24"/>
+          <w:lang w:val="en-US"/>
+        </w:rPr>
+        <w:t xml:space="preserve">version 2 of the real generator had the </w:t>
+      </w:r>
+      <w:r>
+        <w:rPr>
+          <w:rFonts w:ascii="Arial" w:hAnsi="Arial" w:cs="Arial"/>
+          <w:sz w:val="24"/>
+          <w:szCs w:val="24"/>
+          <w:lang w:val="en-US"/>
+        </w:rPr>
+        <w:t>largest P-value</w:t>
+      </w:r>
+      <w:r>
+        <w:rPr>
+          <w:rFonts w:ascii="Arial" w:hAnsi="Arial" w:cs="Arial"/>
+          <w:sz w:val="24"/>
+          <w:szCs w:val="24"/>
+          <w:lang w:val="en-US"/>
+        </w:rPr>
+        <w:t xml:space="preserve"> and the smallest </w:t>
+      </w:r>
+      <w:r>
+        <w:rPr>
+          <w:rFonts w:ascii="Arial" w:hAnsi="Arial" w:cs="Arial"/>
+          <w:sz w:val="24"/>
+          <w:szCs w:val="24"/>
+          <w:lang w:val="en-US"/>
+        </w:rPr>
+        <w:t>test statistic</w:t>
+      </w:r>
+      <w:r>
+        <w:rPr>
+          <w:rFonts w:ascii="Arial" w:hAnsi="Arial" w:cs="Arial"/>
+          <w:sz w:val="24"/>
+          <w:szCs w:val="24"/>
+          <w:lang w:val="en-US"/>
+        </w:rPr>
+        <w:t>.</w:t>
+      </w:r>
+      <w:r>
+        <w:rPr>
+          <w:rFonts w:ascii="Arial" w:hAnsi="Arial" w:cs="Arial"/>
+          <w:sz w:val="24"/>
+          <w:szCs w:val="24"/>
+          <w:lang w:val="en-US"/>
+        </w:rPr>
+        <w:t xml:space="preserve"> Integer version 1 of the generator</w:t>
+      </w:r>
+      <w:r>
+        <w:rPr>
+          <w:rFonts w:ascii="Arial" w:hAnsi="Arial" w:cs="Arial"/>
+          <w:sz w:val="24"/>
+          <w:szCs w:val="24"/>
+          <w:lang w:val="en-US"/>
+        </w:rPr>
+        <w:t xml:space="preserve"> passed the Gap test and scored the </w:t>
+      </w:r>
+      <w:r>
+        <w:rPr>
+          <w:rFonts w:ascii="Arial" w:hAnsi="Arial" w:cs="Arial"/>
+          <w:sz w:val="24"/>
+          <w:szCs w:val="24"/>
+          <w:lang w:val="en-US"/>
+        </w:rPr>
+        <w:t>second lowest P-Value</w:t>
+      </w:r>
+      <w:r>
+        <w:rPr>
+          <w:rFonts w:ascii="Arial" w:hAnsi="Arial" w:cs="Arial"/>
+          <w:sz w:val="24"/>
+          <w:szCs w:val="24"/>
+          <w:lang w:val="en-US"/>
+        </w:rPr>
+        <w:t xml:space="preserve"> although as previously version 2 failed to pass the test.</w:t>
+      </w:r>
+      <w:r>
+        <w:rPr>
+          <w:rFonts w:ascii="Arial" w:hAnsi="Arial" w:cs="Arial"/>
+          <w:sz w:val="24"/>
+          <w:szCs w:val="24"/>
+          <w:lang w:val="en-US"/>
+        </w:rPr>
+        <w:t xml:space="preserve"> </w:t>
+      </w:r>
+      <w:r>
+        <w:rPr>
+          <w:rFonts w:ascii="Arial" w:hAnsi="Arial" w:cs="Arial"/>
+          <w:sz w:val="24"/>
+          <w:szCs w:val="24"/>
+          <w:lang w:val="en-US"/>
+        </w:rPr>
+        <w:t xml:space="preserve">It was made clear throughout these tests that </w:t>
+      </w:r>
+      <w:r>
+        <w:rPr>
+          <w:rFonts w:ascii="Arial" w:hAnsi="Arial" w:cs="Arial"/>
+          <w:sz w:val="24"/>
+          <w:szCs w:val="24"/>
+          <w:lang w:val="en-US"/>
+        </w:rPr>
+        <w:t xml:space="preserve">the integer versions of the Lehmer Generator </w:t>
+      </w:r>
+      <w:r>
+        <w:rPr>
+          <w:rFonts w:ascii="Arial" w:hAnsi="Arial" w:cs="Arial"/>
+          <w:sz w:val="24"/>
+          <w:szCs w:val="24"/>
+          <w:lang w:val="en-US"/>
+        </w:rPr>
+        <w:t xml:space="preserve">were </w:t>
+      </w:r>
+      <w:r>
+        <w:rPr>
+          <w:rFonts w:ascii="Arial" w:hAnsi="Arial" w:cs="Arial"/>
+          <w:sz w:val="24"/>
+          <w:szCs w:val="24"/>
+          <w:lang w:val="en-US"/>
+        </w:rPr>
+        <w:t xml:space="preserve">more than likely </w:t>
+      </w:r>
+      <w:r>
+        <w:rPr>
+          <w:rFonts w:ascii="Arial" w:hAnsi="Arial" w:cs="Arial"/>
+          <w:sz w:val="24"/>
+          <w:szCs w:val="24"/>
+          <w:lang w:val="en-US"/>
+        </w:rPr>
+        <w:t>unsuitable for pseudorandom number generation</w:t>
+      </w:r>
+      <w:r>
+        <w:rPr>
+          <w:rFonts w:ascii="Arial" w:hAnsi="Arial" w:cs="Arial"/>
+          <w:sz w:val="24"/>
+          <w:szCs w:val="24"/>
+          <w:lang w:val="en-US"/>
+        </w:rPr>
+        <w:t xml:space="preserve">, with the real based generators able to fill the </w:t>
+      </w:r>
+      <w:r>
+        <w:rPr>
+          <w:rFonts w:ascii="Arial" w:hAnsi="Arial" w:cs="Arial"/>
+          <w:sz w:val="24"/>
+          <w:szCs w:val="24"/>
+          <w:lang w:val="en-US"/>
+        </w:rPr>
+        <w:t>r</w:t>
+      </w:r>
+      <w:r>
+        <w:rPr>
+          <w:rFonts w:ascii="Arial" w:hAnsi="Arial" w:cs="Arial"/>
+          <w:sz w:val="24"/>
+          <w:szCs w:val="24"/>
+          <w:lang w:val="en-US"/>
+        </w:rPr>
+        <w:t>equirements of a pseudorandom generator</w:t>
+      </w:r>
+      <w:r>
+        <w:rPr>
+          <w:rFonts w:ascii="Arial" w:hAnsi="Arial" w:cs="Arial"/>
+          <w:sz w:val="24"/>
+          <w:szCs w:val="24"/>
+          <w:lang w:val="en-US"/>
+        </w:rPr>
+        <w:t xml:space="preserve"> </w:t>
+      </w:r>
+      <w:r>
+        <w:rPr>
+          <w:rFonts w:ascii="Arial" w:hAnsi="Arial" w:cs="Arial"/>
+          <w:sz w:val="24"/>
+          <w:szCs w:val="24"/>
+          <w:lang w:val="en-US"/>
+        </w:rPr>
+        <w:t>more consistently</w:t>
+      </w:r>
+      <w:r>
+        <w:rPr>
+          <w:rFonts w:ascii="Arial" w:hAnsi="Arial" w:cs="Arial"/>
+          <w:sz w:val="24"/>
+          <w:szCs w:val="24"/>
+          <w:lang w:val="en-US"/>
+        </w:rPr>
+        <w:t>.</w:t>
       </w:r>
     </w:p>
     <w:sectPr>

</xml_diff>

<commit_message>
Completed analysis of gap test data
</commit_message>
<xml_diff>
--- a/Report/Data Analysis.docx
+++ b/Report/Data Analysis.docx
@@ -18607,6 +18607,378 @@
           <w:lang w:val="en-US"/>
         </w:rPr>
         <w:t>more consistently</w:t>
+      </w:r>
+      <w:r>
+        <w:rPr>
+          <w:rFonts w:ascii="Arial" w:hAnsi="Arial" w:cs="Arial"/>
+          <w:sz w:val="24"/>
+          <w:szCs w:val="24"/>
+          <w:lang w:val="en-US"/>
+        </w:rPr>
+        <w:t>.</w:t>
+      </w:r>
+    </w:p>
+    <w:p>
+      <w:pPr>
+        <w:rPr>
+          <w:rFonts w:ascii="Arial" w:hAnsi="Arial" w:cs="Arial"/>
+          <w:sz w:val="24"/>
+          <w:szCs w:val="24"/>
+          <w:lang w:val="en-US"/>
+        </w:rPr>
+      </w:pPr>
+      <w:r>
+        <w:rPr>
+          <w:rFonts w:ascii="Arial" w:hAnsi="Arial" w:cs="Arial"/>
+          <w:sz w:val="24"/>
+          <w:szCs w:val="24"/>
+          <w:lang w:val="en-US"/>
+        </w:rPr>
+        <w:t xml:space="preserve">The Middle Square data </w:t>
+      </w:r>
+      <w:r>
+        <w:rPr>
+          <w:rFonts w:ascii="Arial" w:hAnsi="Arial" w:cs="Arial"/>
+          <w:sz w:val="24"/>
+          <w:szCs w:val="24"/>
+          <w:lang w:val="en-US"/>
+        </w:rPr>
+        <w:t xml:space="preserve">did not pass the Gap test with either its test statistic or its P-value. </w:t>
+      </w:r>
+      <w:r>
+        <w:rPr>
+          <w:rFonts w:ascii="Arial" w:hAnsi="Arial" w:cs="Arial"/>
+          <w:sz w:val="24"/>
+          <w:szCs w:val="24"/>
+          <w:lang w:val="en-US"/>
+        </w:rPr>
+        <w:t xml:space="preserve">This was </w:t>
+      </w:r>
+      <w:r>
+        <w:rPr>
+          <w:rFonts w:ascii="Arial" w:hAnsi="Arial" w:cs="Arial"/>
+          <w:sz w:val="24"/>
+          <w:szCs w:val="24"/>
+          <w:lang w:val="en-US"/>
+        </w:rPr>
+        <w:t xml:space="preserve">as expected </w:t>
+      </w:r>
+      <w:r>
+        <w:rPr>
+          <w:rFonts w:ascii="Arial" w:hAnsi="Arial" w:cs="Arial"/>
+          <w:sz w:val="24"/>
+          <w:szCs w:val="24"/>
+          <w:lang w:val="en-US"/>
+        </w:rPr>
+        <w:t xml:space="preserve">due to the </w:t>
+      </w:r>
+      <w:r>
+        <w:rPr>
+          <w:rFonts w:ascii="Arial" w:hAnsi="Arial" w:cs="Arial"/>
+          <w:sz w:val="24"/>
+          <w:szCs w:val="24"/>
+          <w:lang w:val="en-US"/>
+        </w:rPr>
+        <w:t xml:space="preserve">unavoidable loop the seed values </w:t>
+      </w:r>
+      <w:r>
+        <w:rPr>
+          <w:rFonts w:ascii="Arial" w:hAnsi="Arial" w:cs="Arial"/>
+          <w:sz w:val="24"/>
+          <w:szCs w:val="24"/>
+          <w:lang w:val="en-US"/>
+        </w:rPr>
+        <w:t>form after a certain number of iterations.</w:t>
+      </w:r>
+      <w:r>
+        <w:rPr>
+          <w:rFonts w:ascii="Arial" w:hAnsi="Arial" w:cs="Arial"/>
+          <w:sz w:val="24"/>
+          <w:szCs w:val="24"/>
+          <w:lang w:val="en-US"/>
+        </w:rPr>
+        <w:t xml:space="preserve"> Having the same </w:t>
+      </w:r>
+      <w:r>
+        <w:rPr>
+          <w:rFonts w:ascii="Arial" w:hAnsi="Arial" w:cs="Arial"/>
+          <w:sz w:val="24"/>
+          <w:szCs w:val="24"/>
+          <w:lang w:val="en-US"/>
+        </w:rPr>
+        <w:t xml:space="preserve">few values occurring </w:t>
+      </w:r>
+      <w:r>
+        <w:rPr>
+          <w:rFonts w:ascii="Arial" w:hAnsi="Arial" w:cs="Arial"/>
+          <w:sz w:val="24"/>
+          <w:szCs w:val="24"/>
+          <w:lang w:val="en-US"/>
+        </w:rPr>
+        <w:t>in the sa</w:t>
+      </w:r>
+      <w:r>
+        <w:rPr>
+          <w:rFonts w:ascii="Arial" w:hAnsi="Arial" w:cs="Arial"/>
+          <w:sz w:val="24"/>
+          <w:szCs w:val="24"/>
+          <w:lang w:val="en-US"/>
+        </w:rPr>
+        <w:t xml:space="preserve">me order </w:t>
+      </w:r>
+      <w:r>
+        <w:rPr>
+          <w:rFonts w:ascii="Arial" w:hAnsi="Arial" w:cs="Arial"/>
+          <w:sz w:val="24"/>
+          <w:szCs w:val="24"/>
+          <w:lang w:val="en-US"/>
+        </w:rPr>
+        <w:t xml:space="preserve">was </w:t>
+      </w:r>
+      <w:r>
+        <w:rPr>
+          <w:rFonts w:ascii="Arial" w:hAnsi="Arial" w:cs="Arial"/>
+          <w:sz w:val="24"/>
+          <w:szCs w:val="24"/>
+          <w:lang w:val="en-US"/>
+        </w:rPr>
+        <w:t>p</w:t>
+      </w:r>
+      <w:r>
+        <w:rPr>
+          <w:rFonts w:ascii="Arial" w:hAnsi="Arial" w:cs="Arial"/>
+          <w:sz w:val="24"/>
+          <w:szCs w:val="24"/>
+          <w:lang w:val="en-US"/>
+        </w:rPr>
+        <w:t xml:space="preserve">unished heavily in this test and </w:t>
+      </w:r>
+      <w:r>
+        <w:rPr>
+          <w:rFonts w:ascii="Arial" w:hAnsi="Arial" w:cs="Arial"/>
+          <w:sz w:val="24"/>
+          <w:szCs w:val="24"/>
+          <w:lang w:val="en-US"/>
+        </w:rPr>
+        <w:t xml:space="preserve">due to the middle square data predominantly containing </w:t>
+      </w:r>
+      <w:r>
+        <w:rPr>
+          <w:rFonts w:ascii="Arial" w:hAnsi="Arial" w:cs="Arial"/>
+          <w:sz w:val="24"/>
+          <w:szCs w:val="24"/>
+          <w:lang w:val="en-US"/>
+        </w:rPr>
+        <w:t>the previously mentioned looping values it was not possible for this implementation to pass.</w:t>
+      </w:r>
+    </w:p>
+    <w:p>
+      <w:pPr>
+        <w:rPr>
+          <w:rFonts w:ascii="Arial" w:hAnsi="Arial" w:cs="Arial"/>
+          <w:sz w:val="24"/>
+          <w:szCs w:val="24"/>
+          <w:lang w:val="en-US"/>
+        </w:rPr>
+      </w:pPr>
+      <w:r>
+        <w:rPr>
+          <w:rFonts w:ascii="Arial" w:hAnsi="Arial" w:cs="Arial"/>
+          <w:sz w:val="24"/>
+          <w:szCs w:val="24"/>
+          <w:lang w:val="en-US"/>
+        </w:rPr>
+        <w:t xml:space="preserve">The White Noise data performed poorly again in the Gap test, with all three datasets failing </w:t>
+      </w:r>
+      <w:r>
+        <w:rPr>
+          <w:rFonts w:ascii="Arial" w:hAnsi="Arial" w:cs="Arial"/>
+          <w:sz w:val="24"/>
+          <w:szCs w:val="24"/>
+          <w:lang w:val="en-US"/>
+        </w:rPr>
+        <w:t>in regard to</w:t>
+      </w:r>
+      <w:r>
+        <w:rPr>
+          <w:rFonts w:ascii="Arial" w:hAnsi="Arial" w:cs="Arial"/>
+          <w:sz w:val="24"/>
+          <w:szCs w:val="24"/>
+          <w:lang w:val="en-US"/>
+        </w:rPr>
+        <w:t xml:space="preserve"> their </w:t>
+      </w:r>
+      <w:r>
+        <w:rPr>
+          <w:rFonts w:ascii="Arial" w:hAnsi="Arial" w:cs="Arial"/>
+          <w:sz w:val="24"/>
+          <w:szCs w:val="24"/>
+          <w:lang w:val="en-US"/>
+        </w:rPr>
+        <w:t>test statistics and P-values.</w:t>
+      </w:r>
+      <w:r>
+        <w:rPr>
+          <w:rFonts w:ascii="Arial" w:hAnsi="Arial" w:cs="Arial"/>
+          <w:sz w:val="24"/>
+          <w:szCs w:val="24"/>
+          <w:lang w:val="en-US"/>
+        </w:rPr>
+        <w:t xml:space="preserve"> As seen previously, the Roundabout dataset was the best performing out of the three</w:t>
+      </w:r>
+      <w:r>
+        <w:rPr>
+          <w:rFonts w:ascii="Arial" w:hAnsi="Arial" w:cs="Arial"/>
+          <w:sz w:val="24"/>
+          <w:szCs w:val="24"/>
+          <w:lang w:val="en-US"/>
+        </w:rPr>
+        <w:t xml:space="preserve"> while </w:t>
+      </w:r>
+      <w:r>
+        <w:rPr>
+          <w:rFonts w:ascii="Arial" w:hAnsi="Arial" w:cs="Arial"/>
+          <w:sz w:val="24"/>
+          <w:szCs w:val="24"/>
+          <w:lang w:val="en-US"/>
+        </w:rPr>
+        <w:t xml:space="preserve">in this test </w:t>
+      </w:r>
+      <w:r>
+        <w:rPr>
+          <w:rFonts w:ascii="Arial" w:hAnsi="Arial" w:cs="Arial"/>
+          <w:sz w:val="24"/>
+          <w:szCs w:val="24"/>
+          <w:lang w:val="en-US"/>
+        </w:rPr>
+        <w:t>the Sea dataset performed the worst.</w:t>
+      </w:r>
+      <w:r>
+        <w:rPr>
+          <w:rFonts w:ascii="Arial" w:hAnsi="Arial" w:cs="Arial"/>
+          <w:sz w:val="24"/>
+          <w:szCs w:val="24"/>
+          <w:lang w:val="en-US"/>
+        </w:rPr>
+        <w:t xml:space="preserve"> </w:t>
+      </w:r>
+      <w:r>
+        <w:rPr>
+          <w:rFonts w:ascii="Arial" w:hAnsi="Arial" w:cs="Arial"/>
+          <w:sz w:val="24"/>
+          <w:szCs w:val="24"/>
+          <w:lang w:val="en-US"/>
+        </w:rPr>
+        <w:t xml:space="preserve">These datasets </w:t>
+      </w:r>
+      <w:r>
+        <w:rPr>
+          <w:rFonts w:ascii="Arial" w:hAnsi="Arial" w:cs="Arial"/>
+          <w:sz w:val="24"/>
+          <w:szCs w:val="24"/>
+          <w:lang w:val="en-US"/>
+        </w:rPr>
+        <w:t xml:space="preserve">most likely failed the Gap test </w:t>
+      </w:r>
+      <w:r>
+        <w:rPr>
+          <w:rFonts w:ascii="Arial" w:hAnsi="Arial" w:cs="Arial"/>
+          <w:sz w:val="24"/>
+          <w:szCs w:val="24"/>
+          <w:lang w:val="en-US"/>
+        </w:rPr>
+        <w:t xml:space="preserve">for </w:t>
+      </w:r>
+      <w:r>
+        <w:rPr>
+          <w:rFonts w:ascii="Arial" w:hAnsi="Arial" w:cs="Arial"/>
+          <w:sz w:val="24"/>
+          <w:szCs w:val="24"/>
+          <w:lang w:val="en-US"/>
+        </w:rPr>
+        <w:lastRenderedPageBreak/>
+        <w:t>the opposite reason to the middle square data</w:t>
+      </w:r>
+      <w:r>
+        <w:rPr>
+          <w:rFonts w:ascii="Arial" w:hAnsi="Arial" w:cs="Arial"/>
+          <w:sz w:val="24"/>
+          <w:szCs w:val="24"/>
+          <w:lang w:val="en-US"/>
+        </w:rPr>
+        <w:t>.</w:t>
+      </w:r>
+      <w:r>
+        <w:rPr>
+          <w:rFonts w:ascii="Arial" w:hAnsi="Arial" w:cs="Arial"/>
+          <w:sz w:val="24"/>
+          <w:szCs w:val="24"/>
+          <w:lang w:val="en-US"/>
+        </w:rPr>
+        <w:t xml:space="preserve"> </w:t>
+      </w:r>
+      <w:r>
+        <w:rPr>
+          <w:rFonts w:ascii="Arial" w:hAnsi="Arial" w:cs="Arial"/>
+          <w:sz w:val="24"/>
+          <w:szCs w:val="24"/>
+          <w:lang w:val="en-US"/>
+        </w:rPr>
+        <w:t xml:space="preserve">Where the Middle Square data failed due to the </w:t>
+      </w:r>
+      <w:r>
+        <w:rPr>
+          <w:rFonts w:ascii="Arial" w:hAnsi="Arial" w:cs="Arial"/>
+          <w:sz w:val="24"/>
+          <w:szCs w:val="24"/>
+          <w:lang w:val="en-US"/>
+        </w:rPr>
+        <w:t xml:space="preserve">lack of gap between repetitions, </w:t>
+      </w:r>
+      <w:r>
+        <w:rPr>
+          <w:rFonts w:ascii="Arial" w:hAnsi="Arial" w:cs="Arial"/>
+          <w:sz w:val="24"/>
+          <w:szCs w:val="24"/>
+          <w:lang w:val="en-US"/>
+        </w:rPr>
+        <w:t xml:space="preserve">the White Noise data failed because of the far larger than expected gaps between repetitions. </w:t>
+      </w:r>
+      <w:r>
+        <w:rPr>
+          <w:rFonts w:ascii="Arial" w:hAnsi="Arial" w:cs="Arial"/>
+          <w:sz w:val="24"/>
+          <w:szCs w:val="24"/>
+          <w:lang w:val="en-US"/>
+        </w:rPr>
+        <w:t>By featuring mostly unique non-repeating values</w:t>
+      </w:r>
+      <w:r>
+        <w:rPr>
+          <w:rFonts w:ascii="Arial" w:hAnsi="Arial" w:cs="Arial"/>
+          <w:sz w:val="24"/>
+          <w:szCs w:val="24"/>
+          <w:lang w:val="en-US"/>
+        </w:rPr>
+        <w:t xml:space="preserve">, the </w:t>
+      </w:r>
+      <w:r>
+        <w:rPr>
+          <w:rFonts w:ascii="Arial" w:hAnsi="Arial" w:cs="Arial"/>
+          <w:sz w:val="24"/>
+          <w:szCs w:val="24"/>
+          <w:lang w:val="en-US"/>
+        </w:rPr>
+        <w:t>datasets were unable to match the expected intervals</w:t>
+      </w:r>
+      <w:r>
+        <w:rPr>
+          <w:rFonts w:ascii="Arial" w:hAnsi="Arial" w:cs="Arial"/>
+          <w:sz w:val="24"/>
+          <w:szCs w:val="24"/>
+          <w:lang w:val="en-US"/>
+        </w:rPr>
+        <w:t xml:space="preserve"> required by the Gap test</w:t>
       </w:r>
       <w:r>
         <w:rPr>

</xml_diff>

<commit_message>
Detailed intro to Poker test
</commit_message>
<xml_diff>
--- a/Report/Data Analysis.docx
+++ b/Report/Data Analysis.docx
@@ -18989,6 +18989,1416 @@
         </w:rPr>
         <w:t>.</w:t>
       </w:r>
+    </w:p>
+    <w:p>
+      <w:pPr>
+        <w:rPr>
+          <w:rFonts w:ascii="Arial" w:hAnsi="Arial" w:cs="Arial"/>
+          <w:sz w:val="24"/>
+          <w:szCs w:val="24"/>
+          <w:lang w:val="en-US"/>
+        </w:rPr>
+      </w:pPr>
+    </w:p>
+    <w:p>
+      <w:pPr>
+        <w:rPr>
+          <w:rFonts w:ascii="Arial" w:hAnsi="Arial" w:cs="Arial"/>
+          <w:b/>
+          <w:bCs/>
+          <w:sz w:val="28"/>
+          <w:szCs w:val="28"/>
+          <w:u w:val="single"/>
+          <w:lang w:val="en-US"/>
+        </w:rPr>
+      </w:pPr>
+      <w:r>
+        <w:rPr>
+          <w:rFonts w:ascii="Arial" w:hAnsi="Arial" w:cs="Arial"/>
+          <w:b/>
+          <w:bCs/>
+          <w:sz w:val="28"/>
+          <w:szCs w:val="28"/>
+          <w:u w:val="single"/>
+          <w:lang w:val="en-US"/>
+        </w:rPr>
+        <w:t xml:space="preserve">4.6 </w:t>
+      </w:r>
+      <w:r>
+        <w:rPr>
+          <w:rFonts w:ascii="Arial" w:hAnsi="Arial" w:cs="Arial"/>
+          <w:b/>
+          <w:bCs/>
+          <w:sz w:val="28"/>
+          <w:szCs w:val="28"/>
+          <w:u w:val="single"/>
+          <w:lang w:val="en-US"/>
+        </w:rPr>
+        <w:t xml:space="preserve">Poker Test of Card Shuffle </w:t>
+      </w:r>
+      <w:r>
+        <w:rPr>
+          <w:rFonts w:ascii="Arial" w:hAnsi="Arial" w:cs="Arial"/>
+          <w:b/>
+          <w:bCs/>
+          <w:sz w:val="28"/>
+          <w:szCs w:val="28"/>
+          <w:u w:val="single"/>
+          <w:lang w:val="en-US"/>
+        </w:rPr>
+        <w:t xml:space="preserve">Simulation </w:t>
+      </w:r>
+      <w:r>
+        <w:rPr>
+          <w:rFonts w:ascii="Arial" w:hAnsi="Arial" w:cs="Arial"/>
+          <w:b/>
+          <w:bCs/>
+          <w:sz w:val="28"/>
+          <w:szCs w:val="28"/>
+          <w:u w:val="single"/>
+          <w:lang w:val="en-US"/>
+        </w:rPr>
+        <w:t>Data</w:t>
+      </w:r>
+    </w:p>
+    <w:p>
+      <w:pPr>
+        <w:rPr>
+          <w:rFonts w:ascii="Arial" w:hAnsi="Arial" w:cs="Arial"/>
+          <w:sz w:val="24"/>
+          <w:szCs w:val="24"/>
+          <w:lang w:val="en-US"/>
+        </w:rPr>
+      </w:pPr>
+      <w:r>
+        <w:rPr>
+          <w:rFonts w:ascii="Arial" w:hAnsi="Arial" w:cs="Arial"/>
+          <w:sz w:val="24"/>
+          <w:szCs w:val="24"/>
+          <w:lang w:val="en-US"/>
+        </w:rPr>
+        <w:t>Unlike the dice roll or coin flip simulation data</w:t>
+      </w:r>
+      <w:r>
+        <w:rPr>
+          <w:rFonts w:ascii="Arial" w:hAnsi="Arial" w:cs="Arial"/>
+          <w:sz w:val="24"/>
+          <w:szCs w:val="24"/>
+          <w:lang w:val="en-US"/>
+        </w:rPr>
+        <w:t xml:space="preserve">, the card shuffle data wasn’t </w:t>
+      </w:r>
+      <w:r>
+        <w:rPr>
+          <w:rFonts w:ascii="Arial" w:hAnsi="Arial" w:cs="Arial"/>
+          <w:sz w:val="24"/>
+          <w:szCs w:val="24"/>
+          <w:lang w:val="en-US"/>
+        </w:rPr>
+        <w:t xml:space="preserve">made up of </w:t>
+      </w:r>
+      <w:r>
+        <w:rPr>
+          <w:rFonts w:ascii="Arial" w:hAnsi="Arial" w:cs="Arial"/>
+          <w:sz w:val="24"/>
+          <w:szCs w:val="24"/>
+          <w:lang w:val="en-US"/>
+        </w:rPr>
+        <w:t xml:space="preserve">simply numeric values that could be </w:t>
+      </w:r>
+      <w:r>
+        <w:rPr>
+          <w:rFonts w:ascii="Arial" w:hAnsi="Arial" w:cs="Arial"/>
+          <w:sz w:val="24"/>
+          <w:szCs w:val="24"/>
+          <w:lang w:val="en-US"/>
+        </w:rPr>
+        <w:t xml:space="preserve">tested using the standard empirical tests shown above. </w:t>
+      </w:r>
+      <w:r>
+        <w:rPr>
+          <w:rFonts w:ascii="Arial" w:hAnsi="Arial" w:cs="Arial"/>
+          <w:sz w:val="24"/>
+          <w:szCs w:val="24"/>
+          <w:lang w:val="en-US"/>
+        </w:rPr>
+        <w:t>Instead</w:t>
+      </w:r>
+      <w:r>
+        <w:rPr>
+          <w:rFonts w:ascii="Arial" w:hAnsi="Arial" w:cs="Arial"/>
+          <w:sz w:val="24"/>
+          <w:szCs w:val="24"/>
+          <w:lang w:val="en-US"/>
+        </w:rPr>
+        <w:t>,</w:t>
+      </w:r>
+      <w:r>
+        <w:rPr>
+          <w:rFonts w:ascii="Arial" w:hAnsi="Arial" w:cs="Arial"/>
+          <w:sz w:val="24"/>
+          <w:szCs w:val="24"/>
+          <w:lang w:val="en-US"/>
+        </w:rPr>
+        <w:t xml:space="preserve"> the </w:t>
+      </w:r>
+      <w:r>
+        <w:rPr>
+          <w:rFonts w:ascii="Arial" w:hAnsi="Arial" w:cs="Arial"/>
+          <w:sz w:val="24"/>
+          <w:szCs w:val="24"/>
+          <w:lang w:val="en-US"/>
+        </w:rPr>
+        <w:t xml:space="preserve">specialised </w:t>
+      </w:r>
+      <w:r>
+        <w:rPr>
+          <w:rFonts w:ascii="Arial" w:hAnsi="Arial" w:cs="Arial"/>
+          <w:sz w:val="24"/>
+          <w:szCs w:val="24"/>
+          <w:lang w:val="en-US"/>
+        </w:rPr>
+        <w:t>Poker test was used</w:t>
+      </w:r>
+      <w:r>
+        <w:rPr>
+          <w:rFonts w:ascii="Arial" w:hAnsi="Arial" w:cs="Arial"/>
+          <w:sz w:val="24"/>
+          <w:szCs w:val="24"/>
+          <w:lang w:val="en-US"/>
+        </w:rPr>
+        <w:t xml:space="preserve">. </w:t>
+      </w:r>
+      <w:r>
+        <w:rPr>
+          <w:rFonts w:ascii="Arial" w:hAnsi="Arial" w:cs="Arial"/>
+          <w:sz w:val="24"/>
+          <w:szCs w:val="24"/>
+          <w:lang w:val="en-US"/>
+        </w:rPr>
+        <w:t>Much like the Kolmogorov-Smirnov test</w:t>
+      </w:r>
+      <w:r>
+        <w:rPr>
+          <w:rFonts w:ascii="Arial" w:hAnsi="Arial" w:cs="Arial"/>
+          <w:sz w:val="24"/>
+          <w:szCs w:val="24"/>
+          <w:lang w:val="en-US"/>
+        </w:rPr>
+        <w:t>, the Poker test is designed to evaluate the distribution of values.</w:t>
+      </w:r>
+      <w:r>
+        <w:rPr>
+          <w:rFonts w:ascii="Arial" w:hAnsi="Arial" w:cs="Arial"/>
+          <w:sz w:val="24"/>
+          <w:szCs w:val="24"/>
+          <w:lang w:val="en-US"/>
+        </w:rPr>
+        <w:t xml:space="preserve"> This is particularly prudent for card shuffle simulations as their </w:t>
+      </w:r>
+      <w:r>
+        <w:rPr>
+          <w:rFonts w:ascii="Arial" w:hAnsi="Arial" w:cs="Arial"/>
+          <w:sz w:val="24"/>
+          <w:szCs w:val="24"/>
+          <w:lang w:val="en-US"/>
+        </w:rPr>
+        <w:t>effectiveness</w:t>
+      </w:r>
+      <w:r>
+        <w:rPr>
+          <w:rFonts w:ascii="Arial" w:hAnsi="Arial" w:cs="Arial"/>
+          <w:sz w:val="24"/>
+          <w:szCs w:val="24"/>
+          <w:lang w:val="en-US"/>
+        </w:rPr>
+        <w:t xml:space="preserve"> in digital card games </w:t>
+      </w:r>
+      <w:r>
+        <w:rPr>
+          <w:rFonts w:ascii="Arial" w:hAnsi="Arial" w:cs="Arial"/>
+          <w:sz w:val="24"/>
+          <w:szCs w:val="24"/>
+          <w:lang w:val="en-US"/>
+        </w:rPr>
+        <w:t xml:space="preserve">revolves around their ability to fairly </w:t>
+      </w:r>
+      <w:r>
+        <w:rPr>
+          <w:rFonts w:ascii="Arial" w:hAnsi="Arial" w:cs="Arial"/>
+          <w:sz w:val="24"/>
+          <w:szCs w:val="24"/>
+          <w:lang w:val="en-US"/>
+        </w:rPr>
+        <w:t xml:space="preserve">shuffle a deck </w:t>
+      </w:r>
+      <w:r>
+        <w:rPr>
+          <w:rFonts w:ascii="Arial" w:hAnsi="Arial" w:cs="Arial"/>
+          <w:sz w:val="24"/>
+          <w:szCs w:val="24"/>
+          <w:lang w:val="en-US"/>
+        </w:rPr>
+        <w:t>based not only on the values of the cards but the suits as well.</w:t>
+      </w:r>
+      <w:r>
+        <w:rPr>
+          <w:rFonts w:ascii="Arial" w:hAnsi="Arial" w:cs="Arial"/>
+          <w:sz w:val="24"/>
+          <w:szCs w:val="24"/>
+          <w:lang w:val="en-US"/>
+        </w:rPr>
+        <w:t xml:space="preserve"> For this test </w:t>
+      </w:r>
+      <w:r>
+        <w:rPr>
+          <w:rFonts w:ascii="Arial" w:hAnsi="Arial" w:cs="Arial"/>
+          <w:sz w:val="24"/>
+          <w:szCs w:val="24"/>
+          <w:lang w:val="en-US"/>
+        </w:rPr>
+        <w:t xml:space="preserve">eight datasets were provided, two from C#, </w:t>
+      </w:r>
+      <w:r>
+        <w:rPr>
+          <w:rFonts w:ascii="Arial" w:hAnsi="Arial" w:cs="Arial"/>
+          <w:sz w:val="24"/>
+          <w:szCs w:val="24"/>
+          <w:lang w:val="en-US"/>
+        </w:rPr>
+        <w:t>three from Python</w:t>
+      </w:r>
+      <w:r>
+        <w:rPr>
+          <w:rFonts w:ascii="Arial" w:hAnsi="Arial" w:cs="Arial"/>
+          <w:sz w:val="24"/>
+          <w:szCs w:val="24"/>
+          <w:lang w:val="en-US"/>
+        </w:rPr>
+        <w:t>, and three physical</w:t>
+      </w:r>
+      <w:r>
+        <w:rPr>
+          <w:rFonts w:ascii="Arial" w:hAnsi="Arial" w:cs="Arial"/>
+          <w:sz w:val="24"/>
+          <w:szCs w:val="24"/>
+          <w:lang w:val="en-US"/>
+        </w:rPr>
+        <w:t>ly</w:t>
+      </w:r>
+      <w:r>
+        <w:rPr>
+          <w:rFonts w:ascii="Arial" w:hAnsi="Arial" w:cs="Arial"/>
+          <w:sz w:val="24"/>
+          <w:szCs w:val="24"/>
+          <w:lang w:val="en-US"/>
+        </w:rPr>
+        <w:t xml:space="preserve"> shuffled decks.</w:t>
+      </w:r>
+      <w:r>
+        <w:rPr>
+          <w:rFonts w:ascii="Arial" w:hAnsi="Arial" w:cs="Arial"/>
+          <w:sz w:val="24"/>
+          <w:szCs w:val="24"/>
+          <w:lang w:val="en-US"/>
+        </w:rPr>
+        <w:t xml:space="preserve"> In order </w:t>
+      </w:r>
+      <w:r>
+        <w:rPr>
+          <w:rFonts w:ascii="Arial" w:hAnsi="Arial" w:cs="Arial"/>
+          <w:sz w:val="24"/>
+          <w:szCs w:val="24"/>
+          <w:lang w:val="en-US"/>
+        </w:rPr>
+        <w:t xml:space="preserve">to prove whether </w:t>
+      </w:r>
+      <w:r>
+        <w:rPr>
+          <w:rFonts w:ascii="Arial" w:hAnsi="Arial" w:cs="Arial"/>
+          <w:sz w:val="24"/>
+          <w:szCs w:val="24"/>
+          <w:lang w:val="en-US"/>
+        </w:rPr>
+        <w:t xml:space="preserve">these datasets </w:t>
+      </w:r>
+      <w:r>
+        <w:rPr>
+          <w:rFonts w:ascii="Arial" w:hAnsi="Arial" w:cs="Arial"/>
+          <w:sz w:val="24"/>
+          <w:szCs w:val="24"/>
+          <w:lang w:val="en-US"/>
+        </w:rPr>
+        <w:t>could</w:t>
+      </w:r>
+      <w:r>
+        <w:rPr>
+          <w:rFonts w:ascii="Arial" w:hAnsi="Arial" w:cs="Arial"/>
+          <w:sz w:val="24"/>
+          <w:szCs w:val="24"/>
+          <w:lang w:val="en-US"/>
+        </w:rPr>
+        <w:t xml:space="preserve"> be considered effective, the </w:t>
+      </w:r>
+      <w:r>
+        <w:rPr>
+          <w:rFonts w:ascii="Arial" w:hAnsi="Arial" w:cs="Arial"/>
+          <w:sz w:val="24"/>
+          <w:szCs w:val="24"/>
+          <w:lang w:val="en-US"/>
+        </w:rPr>
+        <w:t xml:space="preserve">Poker test </w:t>
+      </w:r>
+      <w:r>
+        <w:rPr>
+          <w:rFonts w:ascii="Arial" w:hAnsi="Arial" w:cs="Arial"/>
+          <w:sz w:val="24"/>
+          <w:szCs w:val="24"/>
+          <w:lang w:val="en-US"/>
+        </w:rPr>
+        <w:t xml:space="preserve">analysed the </w:t>
+      </w:r>
+      <w:r>
+        <w:rPr>
+          <w:rFonts w:ascii="Arial" w:hAnsi="Arial" w:cs="Arial"/>
+          <w:sz w:val="24"/>
+          <w:szCs w:val="24"/>
+          <w:lang w:val="en-US"/>
+        </w:rPr>
+        <w:t>distribution of suits</w:t>
+      </w:r>
+      <w:r>
+        <w:rPr>
+          <w:rFonts w:ascii="Arial" w:hAnsi="Arial" w:cs="Arial"/>
+          <w:sz w:val="24"/>
+          <w:szCs w:val="24"/>
+          <w:lang w:val="en-US"/>
+        </w:rPr>
+        <w:t xml:space="preserve"> </w:t>
+      </w:r>
+      <w:r>
+        <w:rPr>
+          <w:rFonts w:ascii="Arial" w:hAnsi="Arial" w:cs="Arial"/>
+          <w:sz w:val="24"/>
+          <w:szCs w:val="24"/>
+          <w:lang w:val="en-US"/>
+        </w:rPr>
+        <w:t>in</w:t>
+      </w:r>
+      <w:r>
+        <w:rPr>
+          <w:rFonts w:ascii="Arial" w:hAnsi="Arial" w:cs="Arial"/>
+          <w:sz w:val="24"/>
+          <w:szCs w:val="24"/>
+          <w:lang w:val="en-US"/>
+        </w:rPr>
+        <w:t xml:space="preserve"> each deck, </w:t>
+      </w:r>
+      <w:r>
+        <w:rPr>
+          <w:rFonts w:ascii="Arial" w:hAnsi="Arial" w:cs="Arial"/>
+          <w:sz w:val="24"/>
+          <w:szCs w:val="24"/>
+          <w:lang w:val="en-US"/>
+        </w:rPr>
+        <w:t xml:space="preserve">the </w:t>
+      </w:r>
+      <w:r>
+        <w:rPr>
+          <w:rFonts w:ascii="Arial" w:hAnsi="Arial" w:cs="Arial"/>
+          <w:sz w:val="24"/>
+          <w:szCs w:val="24"/>
+          <w:lang w:val="en-US"/>
+        </w:rPr>
+        <w:t xml:space="preserve">frequency of </w:t>
+      </w:r>
+      <w:r>
+        <w:rPr>
+          <w:rFonts w:ascii="Arial" w:hAnsi="Arial" w:cs="Arial"/>
+          <w:sz w:val="24"/>
+          <w:szCs w:val="24"/>
+          <w:lang w:val="en-US"/>
+        </w:rPr>
+        <w:t xml:space="preserve">possible poker hands achievable with </w:t>
+      </w:r>
+      <w:r>
+        <w:rPr>
+          <w:rFonts w:ascii="Arial" w:hAnsi="Arial" w:cs="Arial"/>
+          <w:sz w:val="24"/>
+          <w:szCs w:val="24"/>
+          <w:lang w:val="en-US"/>
+        </w:rPr>
+        <w:t xml:space="preserve">a sequential distribution </w:t>
+      </w:r>
+      <w:r>
+        <w:rPr>
+          <w:rFonts w:ascii="Arial" w:hAnsi="Arial" w:cs="Arial"/>
+          <w:sz w:val="24"/>
+          <w:szCs w:val="24"/>
+          <w:lang w:val="en-US"/>
+        </w:rPr>
+        <w:t xml:space="preserve">of </w:t>
+      </w:r>
+      <w:r>
+        <w:rPr>
+          <w:rFonts w:ascii="Arial" w:hAnsi="Arial" w:cs="Arial"/>
+          <w:sz w:val="24"/>
+          <w:szCs w:val="24"/>
+          <w:lang w:val="en-US"/>
+        </w:rPr>
+        <w:t>each deck</w:t>
+      </w:r>
+      <w:r>
+        <w:rPr>
+          <w:rFonts w:ascii="Arial" w:hAnsi="Arial" w:cs="Arial"/>
+          <w:sz w:val="24"/>
+          <w:szCs w:val="24"/>
+          <w:lang w:val="en-US"/>
+        </w:rPr>
+        <w:t xml:space="preserve">, </w:t>
+      </w:r>
+      <w:r>
+        <w:rPr>
+          <w:rFonts w:ascii="Arial" w:hAnsi="Arial" w:cs="Arial"/>
+          <w:sz w:val="24"/>
+          <w:szCs w:val="24"/>
+          <w:lang w:val="en-US"/>
+        </w:rPr>
+        <w:t xml:space="preserve">the </w:t>
+      </w:r>
+      <w:r>
+        <w:rPr>
+          <w:rFonts w:ascii="Arial" w:hAnsi="Arial" w:cs="Arial"/>
+          <w:sz w:val="24"/>
+          <w:szCs w:val="24"/>
+          <w:lang w:val="en-US"/>
+        </w:rPr>
+        <w:t xml:space="preserve">frequency of </w:t>
+      </w:r>
+      <w:r>
+        <w:rPr>
+          <w:rFonts w:ascii="Arial" w:hAnsi="Arial" w:cs="Arial"/>
+          <w:sz w:val="24"/>
+          <w:szCs w:val="24"/>
+          <w:lang w:val="en-US"/>
+        </w:rPr>
+        <w:t xml:space="preserve">possible poker hands achievable with </w:t>
+      </w:r>
+      <w:r>
+        <w:rPr>
+          <w:rFonts w:ascii="Arial" w:hAnsi="Arial" w:cs="Arial"/>
+          <w:sz w:val="24"/>
+          <w:szCs w:val="24"/>
+          <w:lang w:val="en-US"/>
+        </w:rPr>
+        <w:t xml:space="preserve">a poker style distribution of each deck, and the frequency of possible poker hands achievable </w:t>
+      </w:r>
+      <w:r>
+        <w:rPr>
+          <w:rFonts w:ascii="Arial" w:hAnsi="Arial" w:cs="Arial"/>
+          <w:sz w:val="24"/>
+          <w:szCs w:val="24"/>
+          <w:lang w:val="en-US"/>
+        </w:rPr>
+        <w:t xml:space="preserve">with a ‘Texas Hold’Em’ </w:t>
+      </w:r>
+      <w:r>
+        <w:rPr>
+          <w:rFonts w:ascii="Arial" w:hAnsi="Arial" w:cs="Arial"/>
+          <w:sz w:val="24"/>
+          <w:szCs w:val="24"/>
+          <w:lang w:val="en-US"/>
+        </w:rPr>
+        <w:t>style distribution of each deck.</w:t>
+      </w:r>
+      <w:r>
+        <w:rPr>
+          <w:rFonts w:ascii="Arial" w:hAnsi="Arial" w:cs="Arial"/>
+          <w:sz w:val="24"/>
+          <w:szCs w:val="24"/>
+          <w:lang w:val="en-US"/>
+        </w:rPr>
+        <w:t xml:space="preserve"> </w:t>
+      </w:r>
+      <w:r>
+        <w:rPr>
+          <w:rFonts w:ascii="Arial" w:hAnsi="Arial" w:cs="Arial"/>
+          <w:sz w:val="24"/>
+          <w:szCs w:val="24"/>
+          <w:lang w:val="en-US"/>
+        </w:rPr>
+        <w:t xml:space="preserve">As with other </w:t>
+      </w:r>
+      <w:r>
+        <w:rPr>
+          <w:rFonts w:ascii="Arial" w:hAnsi="Arial" w:cs="Arial"/>
+          <w:sz w:val="24"/>
+          <w:szCs w:val="24"/>
+          <w:lang w:val="en-US"/>
+        </w:rPr>
+        <w:t xml:space="preserve">randomness tests used, the most effective implementations were the ones able to </w:t>
+      </w:r>
+      <w:r>
+        <w:rPr>
+          <w:rFonts w:ascii="Arial" w:hAnsi="Arial" w:cs="Arial"/>
+          <w:sz w:val="24"/>
+          <w:szCs w:val="24"/>
+          <w:lang w:val="en-US"/>
+        </w:rPr>
+        <w:t xml:space="preserve">consistently </w:t>
+      </w:r>
+      <w:r>
+        <w:rPr>
+          <w:rFonts w:ascii="Arial" w:hAnsi="Arial" w:cs="Arial"/>
+          <w:sz w:val="24"/>
+          <w:szCs w:val="24"/>
+          <w:lang w:val="en-US"/>
+        </w:rPr>
+        <w:t>achieve</w:t>
+      </w:r>
+      <w:r>
+        <w:rPr>
+          <w:rFonts w:ascii="Arial" w:hAnsi="Arial" w:cs="Arial"/>
+          <w:sz w:val="24"/>
+          <w:szCs w:val="24"/>
+          <w:lang w:val="en-US"/>
+        </w:rPr>
+        <w:t xml:space="preserve"> a believable ‘random’ distribution of values.</w:t>
+      </w:r>
+    </w:p>
+    <w:p>
+      <w:pPr>
+        <w:jc w:val="center"/>
+        <w:rPr>
+          <w:rFonts w:ascii="Arial" w:hAnsi="Arial" w:cs="Arial"/>
+          <w:sz w:val="24"/>
+          <w:szCs w:val="24"/>
+          <w:lang w:val="en-US"/>
+        </w:rPr>
+      </w:pPr>
+      <w:r>
+        <w:drawing>
+          <wp:inline distT="0" distB="0" distL="0" distR="0" wp14:anchorId="382B776D" wp14:editId="20CBC057">
+            <wp:extent cx="4748400" cy="3240000"/>
+            <wp:effectExtent l="0" t="0" r="0" b="0"/>
+            <wp:docPr id="615361760" name="Picture 1" descr="A graph of different colored dots&#10;&#10;Description automatically generated"/>
+            <wp:cNvGraphicFramePr>
+              <a:graphicFrameLocks xmlns:a="http://schemas.openxmlformats.org/drawingml/2006/main" noChangeAspect="1"/>
+            </wp:cNvGraphicFramePr>
+            <a:graphic xmlns:a="http://schemas.openxmlformats.org/drawingml/2006/main">
+              <a:graphicData uri="http://schemas.openxmlformats.org/drawingml/2006/picture">
+                <pic:pic xmlns:pic="http://schemas.openxmlformats.org/drawingml/2006/picture">
+                  <pic:nvPicPr>
+                    <pic:cNvPr id="615361760" name="Picture 1" descr="A graph of different colored dots&#10;&#10;Description automatically generated"/>
+                    <pic:cNvPicPr/>
+                  </pic:nvPicPr>
+                  <pic:blipFill>
+                    <a:blip r:embed="rId22"/>
+                    <a:stretch>
+                      <a:fillRect/>
+                    </a:stretch>
+                  </pic:blipFill>
+                  <pic:spPr>
+                    <a:xfrm>
+                      <a:off x="0" y="0"/>
+                      <a:ext cx="4748400" cy="3240000"/>
+                    </a:xfrm>
+                    <a:prstGeom prst="rect">
+                      <a:avLst/>
+                    </a:prstGeom>
+                  </pic:spPr>
+                </pic:pic>
+              </a:graphicData>
+            </a:graphic>
+          </wp:inline>
+        </w:drawing>
+      </w:r>
+    </w:p>
+    <w:p>
+      <w:pPr>
+        <w:rPr>
+          <w:rFonts w:ascii="Arial" w:hAnsi="Arial" w:cs="Arial"/>
+          <w:i/>
+          <w:iCs/>
+          <w:sz w:val="24"/>
+          <w:szCs w:val="24"/>
+          <w:lang w:val="en-US"/>
+        </w:rPr>
+      </w:pPr>
+      <w:r>
+        <w:rPr>
+          <w:rFonts w:ascii="Arial" w:hAnsi="Arial" w:cs="Arial"/>
+          <w:i/>
+          <w:iCs/>
+          <w:sz w:val="24"/>
+          <w:szCs w:val="24"/>
+          <w:lang w:val="en-US"/>
+        </w:rPr>
+        <w:t xml:space="preserve">Figure 65. </w:t>
+      </w:r>
+      <w:r>
+        <w:rPr>
+          <w:rFonts w:ascii="Arial" w:hAnsi="Arial" w:cs="Arial"/>
+          <w:i/>
+          <w:iCs/>
+          <w:sz w:val="24"/>
+          <w:szCs w:val="24"/>
+          <w:lang w:val="en-US"/>
+        </w:rPr>
+        <w:t>A Scatterplot Showing the Distribution of Card Suits in Different Shuffle Methods</w:t>
+      </w:r>
+    </w:p>
+    <w:p>
+      <w:pPr>
+        <w:rPr>
+          <w:rFonts w:ascii="Arial" w:hAnsi="Arial" w:cs="Arial"/>
+          <w:sz w:val="24"/>
+          <w:szCs w:val="24"/>
+          <w:lang w:val="en-US"/>
+        </w:rPr>
+      </w:pPr>
+      <w:r>
+        <w:rPr>
+          <w:rFonts w:ascii="Arial" w:hAnsi="Arial" w:cs="Arial"/>
+          <w:sz w:val="24"/>
+          <w:szCs w:val="24"/>
+          <w:lang w:val="en-US"/>
+        </w:rPr>
+        <w:lastRenderedPageBreak/>
+        <w:t xml:space="preserve">Before the data </w:t>
+      </w:r>
+      <w:r>
+        <w:rPr>
+          <w:rFonts w:ascii="Arial" w:hAnsi="Arial" w:cs="Arial"/>
+          <w:sz w:val="24"/>
+          <w:szCs w:val="24"/>
+          <w:lang w:val="en-US"/>
+        </w:rPr>
+        <w:t>was analysed using any distribution style</w:t>
+      </w:r>
+      <w:r>
+        <w:rPr>
+          <w:rFonts w:ascii="Arial" w:hAnsi="Arial" w:cs="Arial"/>
+          <w:sz w:val="24"/>
+          <w:szCs w:val="24"/>
+          <w:lang w:val="en-US"/>
+        </w:rPr>
+        <w:t xml:space="preserve"> </w:t>
+      </w:r>
+      <w:r>
+        <w:rPr>
+          <w:rFonts w:ascii="Arial" w:hAnsi="Arial" w:cs="Arial"/>
+          <w:sz w:val="24"/>
+          <w:szCs w:val="24"/>
+          <w:lang w:val="en-US"/>
+        </w:rPr>
+        <w:t xml:space="preserve">the cards in each deck were </w:t>
+      </w:r>
+      <w:r>
+        <w:rPr>
+          <w:rFonts w:ascii="Arial" w:hAnsi="Arial" w:cs="Arial"/>
+          <w:sz w:val="24"/>
+          <w:szCs w:val="24"/>
+          <w:lang w:val="en-US"/>
+        </w:rPr>
+        <w:t>categorised into</w:t>
+      </w:r>
+      <w:r>
+        <w:rPr>
+          <w:rFonts w:ascii="Arial" w:hAnsi="Arial" w:cs="Arial"/>
+          <w:sz w:val="24"/>
+          <w:szCs w:val="24"/>
+          <w:lang w:val="en-US"/>
+        </w:rPr>
+        <w:t xml:space="preserve"> </w:t>
+      </w:r>
+      <w:r>
+        <w:rPr>
+          <w:rFonts w:ascii="Arial" w:hAnsi="Arial" w:cs="Arial"/>
+          <w:sz w:val="24"/>
+          <w:szCs w:val="24"/>
+          <w:lang w:val="en-US"/>
+        </w:rPr>
+        <w:t xml:space="preserve">the four </w:t>
+      </w:r>
+      <w:r>
+        <w:rPr>
+          <w:rFonts w:ascii="Arial" w:hAnsi="Arial" w:cs="Arial"/>
+          <w:sz w:val="24"/>
+          <w:szCs w:val="24"/>
+          <w:lang w:val="en-US"/>
+        </w:rPr>
+        <w:t xml:space="preserve">suits. </w:t>
+      </w:r>
+      <w:r>
+        <w:rPr>
+          <w:rFonts w:ascii="Arial" w:hAnsi="Arial" w:cs="Arial"/>
+          <w:sz w:val="24"/>
+          <w:szCs w:val="24"/>
+          <w:lang w:val="en-US"/>
+        </w:rPr>
+        <w:t xml:space="preserve">A scatterplot such as the one in figure 65 could then be used to display the </w:t>
+      </w:r>
+      <w:r>
+        <w:rPr>
+          <w:rFonts w:ascii="Arial" w:hAnsi="Arial" w:cs="Arial"/>
+          <w:sz w:val="24"/>
+          <w:szCs w:val="24"/>
+          <w:lang w:val="en-US"/>
+        </w:rPr>
+        <w:t>distribution of suits in each shuffled deck.</w:t>
+      </w:r>
+      <w:r>
+        <w:rPr>
+          <w:rFonts w:ascii="Arial" w:hAnsi="Arial" w:cs="Arial"/>
+          <w:sz w:val="24"/>
+          <w:szCs w:val="24"/>
+          <w:lang w:val="en-US"/>
+        </w:rPr>
+        <w:t xml:space="preserve"> </w:t>
+      </w:r>
+    </w:p>
+    <w:p>
+      <w:pPr>
+        <w:rPr>
+          <w:rFonts w:ascii="Arial" w:hAnsi="Arial" w:cs="Arial"/>
+          <w:sz w:val="24"/>
+          <w:szCs w:val="24"/>
+          <w:lang w:val="en-US"/>
+        </w:rPr>
+      </w:pPr>
+      <w:r>
+        <w:rPr>
+          <w:rFonts w:ascii="Arial" w:hAnsi="Arial" w:cs="Arial"/>
+          <w:sz w:val="24"/>
+          <w:szCs w:val="24"/>
+          <w:lang w:val="en-US"/>
+        </w:rPr>
+        <w:t xml:space="preserve">Both C# implementations </w:t>
+      </w:r>
+      <w:r>
+        <w:rPr>
+          <w:rFonts w:ascii="Arial" w:hAnsi="Arial" w:cs="Arial"/>
+          <w:sz w:val="24"/>
+          <w:szCs w:val="24"/>
+          <w:lang w:val="en-US"/>
+        </w:rPr>
+        <w:t>show</w:t>
+      </w:r>
+      <w:r>
+        <w:rPr>
+          <w:rFonts w:ascii="Arial" w:hAnsi="Arial" w:cs="Arial"/>
+          <w:sz w:val="24"/>
+          <w:szCs w:val="24"/>
+          <w:lang w:val="en-US"/>
+        </w:rPr>
+        <w:t>ed</w:t>
+      </w:r>
+      <w:r>
+        <w:rPr>
+          <w:rFonts w:ascii="Arial" w:hAnsi="Arial" w:cs="Arial"/>
+          <w:sz w:val="24"/>
+          <w:szCs w:val="24"/>
+          <w:lang w:val="en-US"/>
+        </w:rPr>
+        <w:t xml:space="preserve"> an </w:t>
+      </w:r>
+      <w:r>
+        <w:rPr>
+          <w:rFonts w:ascii="Arial" w:hAnsi="Arial" w:cs="Arial"/>
+          <w:sz w:val="24"/>
+          <w:szCs w:val="24"/>
+          <w:lang w:val="en-US"/>
+        </w:rPr>
+        <w:t xml:space="preserve">acceptable </w:t>
+      </w:r>
+      <w:r>
+        <w:rPr>
+          <w:rFonts w:ascii="Arial" w:hAnsi="Arial" w:cs="Arial"/>
+          <w:sz w:val="24"/>
+          <w:szCs w:val="24"/>
+          <w:lang w:val="en-US"/>
+        </w:rPr>
+        <w:t xml:space="preserve">distribution of suits, </w:t>
+      </w:r>
+      <w:r>
+        <w:rPr>
+          <w:rFonts w:ascii="Arial" w:hAnsi="Arial" w:cs="Arial"/>
+          <w:sz w:val="24"/>
+          <w:szCs w:val="24"/>
+          <w:lang w:val="en-US"/>
+        </w:rPr>
+        <w:t xml:space="preserve">often with </w:t>
+      </w:r>
+      <w:r>
+        <w:rPr>
+          <w:rFonts w:ascii="Arial" w:hAnsi="Arial" w:cs="Arial"/>
+          <w:sz w:val="24"/>
+          <w:szCs w:val="24"/>
+          <w:lang w:val="en-US"/>
+        </w:rPr>
+        <w:t xml:space="preserve">pairs and the occasional </w:t>
+      </w:r>
+      <w:r>
+        <w:rPr>
+          <w:rFonts w:ascii="Arial" w:hAnsi="Arial" w:cs="Arial"/>
+          <w:sz w:val="24"/>
+          <w:szCs w:val="24"/>
+          <w:lang w:val="en-US"/>
+        </w:rPr>
+        <w:t xml:space="preserve">triple </w:t>
+      </w:r>
+      <w:r>
+        <w:rPr>
+          <w:rFonts w:ascii="Arial" w:hAnsi="Arial" w:cs="Arial"/>
+          <w:sz w:val="24"/>
+          <w:szCs w:val="24"/>
+          <w:lang w:val="en-US"/>
+        </w:rPr>
+        <w:t xml:space="preserve">of matching suits </w:t>
+      </w:r>
+      <w:r>
+        <w:rPr>
+          <w:rFonts w:ascii="Arial" w:hAnsi="Arial" w:cs="Arial"/>
+          <w:sz w:val="24"/>
+          <w:szCs w:val="24"/>
+          <w:lang w:val="en-US"/>
+        </w:rPr>
+        <w:t>grouped together</w:t>
+      </w:r>
+      <w:r>
+        <w:rPr>
+          <w:rFonts w:ascii="Arial" w:hAnsi="Arial" w:cs="Arial"/>
+          <w:sz w:val="24"/>
+          <w:szCs w:val="24"/>
+          <w:lang w:val="en-US"/>
+        </w:rPr>
+        <w:t>.</w:t>
+      </w:r>
+      <w:r>
+        <w:rPr>
+          <w:rFonts w:ascii="Arial" w:hAnsi="Arial" w:cs="Arial"/>
+          <w:sz w:val="24"/>
+          <w:szCs w:val="24"/>
+          <w:lang w:val="en-US"/>
+        </w:rPr>
+        <w:t xml:space="preserve"> Unlike in other implementations there are no large groups of </w:t>
+      </w:r>
+      <w:r>
+        <w:rPr>
+          <w:rFonts w:ascii="Arial" w:hAnsi="Arial" w:cs="Arial"/>
+          <w:sz w:val="24"/>
+          <w:szCs w:val="24"/>
+          <w:lang w:val="en-US"/>
+        </w:rPr>
+        <w:t>one suit</w:t>
+      </w:r>
+      <w:r>
+        <w:rPr>
+          <w:rFonts w:ascii="Arial" w:hAnsi="Arial" w:cs="Arial"/>
+          <w:sz w:val="24"/>
+          <w:szCs w:val="24"/>
+          <w:lang w:val="en-US"/>
+        </w:rPr>
+        <w:t xml:space="preserve">. </w:t>
+      </w:r>
+      <w:r>
+        <w:rPr>
+          <w:rFonts w:ascii="Arial" w:hAnsi="Arial" w:cs="Arial"/>
+          <w:sz w:val="24"/>
+          <w:szCs w:val="24"/>
+          <w:lang w:val="en-US"/>
+        </w:rPr>
+        <w:t>The Python implementations</w:t>
+      </w:r>
+      <w:r>
+        <w:rPr>
+          <w:rFonts w:ascii="Arial" w:hAnsi="Arial" w:cs="Arial"/>
+          <w:sz w:val="24"/>
+          <w:szCs w:val="24"/>
+          <w:lang w:val="en-US"/>
+        </w:rPr>
+        <w:t xml:space="preserve"> showed similar </w:t>
+      </w:r>
+      <w:r>
+        <w:rPr>
+          <w:rFonts w:ascii="Arial" w:hAnsi="Arial" w:cs="Arial"/>
+          <w:sz w:val="24"/>
+          <w:szCs w:val="24"/>
+          <w:lang w:val="en-US"/>
+        </w:rPr>
+        <w:t xml:space="preserve">patterns although the </w:t>
+      </w:r>
+      <w:r>
+        <w:rPr>
+          <w:rFonts w:ascii="Arial" w:hAnsi="Arial" w:cs="Arial"/>
+          <w:sz w:val="24"/>
+          <w:szCs w:val="24"/>
+          <w:lang w:val="en-US"/>
+        </w:rPr>
+        <w:t xml:space="preserve">NumPy seeded deck </w:t>
+      </w:r>
+      <w:r>
+        <w:rPr>
+          <w:rFonts w:ascii="Arial" w:hAnsi="Arial" w:cs="Arial"/>
+          <w:sz w:val="24"/>
+          <w:szCs w:val="24"/>
+          <w:lang w:val="en-US"/>
+        </w:rPr>
+        <w:t>contained multiple sets of four matching suits in a row</w:t>
+      </w:r>
+      <w:r>
+        <w:rPr>
+          <w:rFonts w:ascii="Arial" w:hAnsi="Arial" w:cs="Arial"/>
+          <w:sz w:val="24"/>
+          <w:szCs w:val="24"/>
+          <w:lang w:val="en-US"/>
+        </w:rPr>
+        <w:t xml:space="preserve"> while the other decks only had up to three matching cards grouped at a time.</w:t>
+      </w:r>
+      <w:r>
+        <w:rPr>
+          <w:rFonts w:ascii="Arial" w:hAnsi="Arial" w:cs="Arial"/>
+          <w:sz w:val="24"/>
+          <w:szCs w:val="24"/>
+          <w:lang w:val="en-US"/>
+        </w:rPr>
+        <w:t xml:space="preserve"> This </w:t>
+      </w:r>
+      <w:r>
+        <w:rPr>
+          <w:rFonts w:ascii="Arial" w:hAnsi="Arial" w:cs="Arial"/>
+          <w:sz w:val="24"/>
+          <w:szCs w:val="24"/>
+          <w:lang w:val="en-US"/>
+        </w:rPr>
+        <w:t xml:space="preserve">systematic </w:t>
+      </w:r>
+      <w:r>
+        <w:rPr>
+          <w:rFonts w:ascii="Arial" w:hAnsi="Arial" w:cs="Arial"/>
+          <w:sz w:val="24"/>
+          <w:szCs w:val="24"/>
+          <w:lang w:val="en-US"/>
+        </w:rPr>
+        <w:t>distribution of the suits</w:t>
+      </w:r>
+      <w:r>
+        <w:rPr>
+          <w:rFonts w:ascii="Arial" w:hAnsi="Arial" w:cs="Arial"/>
+          <w:sz w:val="24"/>
+          <w:szCs w:val="24"/>
+          <w:lang w:val="en-US"/>
+        </w:rPr>
+        <w:t>, with often no more than two or three cards together</w:t>
+      </w:r>
+      <w:r>
+        <w:rPr>
+          <w:rFonts w:ascii="Arial" w:hAnsi="Arial" w:cs="Arial"/>
+          <w:sz w:val="24"/>
+          <w:szCs w:val="24"/>
+          <w:lang w:val="en-US"/>
+        </w:rPr>
+        <w:t xml:space="preserve"> was the most noticeable feature of the pseudorandom generators. </w:t>
+      </w:r>
+      <w:r>
+        <w:rPr>
+          <w:rFonts w:ascii="Arial" w:hAnsi="Arial" w:cs="Arial"/>
+          <w:sz w:val="24"/>
+          <w:szCs w:val="24"/>
+          <w:lang w:val="en-US"/>
+        </w:rPr>
+        <w:t xml:space="preserve">The physically shuffled decks </w:t>
+      </w:r>
+      <w:r>
+        <w:rPr>
+          <w:rFonts w:ascii="Arial" w:hAnsi="Arial" w:cs="Arial"/>
+          <w:sz w:val="24"/>
+          <w:szCs w:val="24"/>
+          <w:lang w:val="en-US"/>
+        </w:rPr>
+        <w:t xml:space="preserve">showed immediate diversity compared to their digital counterparts. </w:t>
+      </w:r>
+      <w:r>
+        <w:rPr>
+          <w:rFonts w:ascii="Arial" w:hAnsi="Arial" w:cs="Arial"/>
+          <w:sz w:val="24"/>
+          <w:szCs w:val="24"/>
+          <w:lang w:val="en-US"/>
+        </w:rPr>
+        <w:t xml:space="preserve">Real Card Shuffle 1 and 3 </w:t>
+      </w:r>
+      <w:r>
+        <w:rPr>
+          <w:rFonts w:ascii="Arial" w:hAnsi="Arial" w:cs="Arial"/>
+          <w:sz w:val="24"/>
+          <w:szCs w:val="24"/>
+          <w:lang w:val="en-US"/>
+        </w:rPr>
+        <w:t xml:space="preserve">both featured large groups </w:t>
+      </w:r>
+      <w:r>
+        <w:rPr>
+          <w:rFonts w:ascii="Arial" w:hAnsi="Arial" w:cs="Arial"/>
+          <w:sz w:val="24"/>
+          <w:szCs w:val="24"/>
+          <w:lang w:val="en-US"/>
+        </w:rPr>
+        <w:t>of matching suits</w:t>
+      </w:r>
+      <w:r>
+        <w:rPr>
+          <w:rFonts w:ascii="Arial" w:hAnsi="Arial" w:cs="Arial"/>
+          <w:sz w:val="24"/>
+          <w:szCs w:val="24"/>
+          <w:lang w:val="en-US"/>
+        </w:rPr>
+        <w:t xml:space="preserve"> (</w:t>
+      </w:r>
+      <w:r>
+        <w:rPr>
+          <w:rFonts w:ascii="Arial" w:hAnsi="Arial" w:cs="Arial"/>
+          <w:sz w:val="24"/>
+          <w:szCs w:val="24"/>
+          <w:lang w:val="en-US"/>
+        </w:rPr>
+        <w:t>for example</w:t>
+      </w:r>
+      <w:r>
+        <w:rPr>
+          <w:rFonts w:ascii="Arial" w:hAnsi="Arial" w:cs="Arial"/>
+          <w:sz w:val="24"/>
+          <w:szCs w:val="24"/>
+          <w:lang w:val="en-US"/>
+        </w:rPr>
+        <w:t xml:space="preserve"> a group of Clubs from position 15 to 22 in Real Card Shuffle 1</w:t>
+      </w:r>
+      <w:r>
+        <w:rPr>
+          <w:rFonts w:ascii="Arial" w:hAnsi="Arial" w:cs="Arial"/>
+          <w:sz w:val="24"/>
+          <w:szCs w:val="24"/>
+          <w:lang w:val="en-US"/>
+        </w:rPr>
+        <w:t xml:space="preserve"> and </w:t>
+      </w:r>
+      <w:r>
+        <w:rPr>
+          <w:rFonts w:ascii="Arial" w:hAnsi="Arial" w:cs="Arial"/>
+          <w:sz w:val="24"/>
+          <w:szCs w:val="24"/>
+          <w:lang w:val="en-US"/>
+        </w:rPr>
+        <w:t xml:space="preserve">a group of </w:t>
+      </w:r>
+      <w:r>
+        <w:rPr>
+          <w:rFonts w:ascii="Arial" w:hAnsi="Arial" w:cs="Arial"/>
+          <w:sz w:val="24"/>
+          <w:szCs w:val="24"/>
+          <w:lang w:val="en-US"/>
+        </w:rPr>
+        <w:t xml:space="preserve">Diamonds from position 8 to 16 in Real Card Shuffle </w:t>
+      </w:r>
+      <w:r>
+        <w:rPr>
+          <w:rFonts w:ascii="Arial" w:hAnsi="Arial" w:cs="Arial"/>
+          <w:sz w:val="24"/>
+          <w:szCs w:val="24"/>
+          <w:lang w:val="en-US"/>
+        </w:rPr>
+        <w:t>3</w:t>
+      </w:r>
+      <w:r>
+        <w:rPr>
+          <w:rFonts w:ascii="Arial" w:hAnsi="Arial" w:cs="Arial"/>
+          <w:sz w:val="24"/>
+          <w:szCs w:val="24"/>
+          <w:lang w:val="en-US"/>
+        </w:rPr>
+        <w:t>)</w:t>
+      </w:r>
+      <w:r>
+        <w:rPr>
+          <w:rFonts w:ascii="Arial" w:hAnsi="Arial" w:cs="Arial"/>
+          <w:sz w:val="24"/>
+          <w:szCs w:val="24"/>
+          <w:lang w:val="en-US"/>
+        </w:rPr>
+        <w:t xml:space="preserve">. </w:t>
+      </w:r>
+      <w:r>
+        <w:rPr>
+          <w:rFonts w:ascii="Arial" w:hAnsi="Arial" w:cs="Arial"/>
+          <w:sz w:val="24"/>
+          <w:szCs w:val="24"/>
+          <w:lang w:val="en-US"/>
+        </w:rPr>
+        <w:t xml:space="preserve">The distribution in </w:t>
+      </w:r>
+      <w:r>
+        <w:rPr>
+          <w:rFonts w:ascii="Arial" w:hAnsi="Arial" w:cs="Arial"/>
+          <w:sz w:val="24"/>
+          <w:szCs w:val="24"/>
+          <w:lang w:val="en-US"/>
+        </w:rPr>
+        <w:t xml:space="preserve">Real Card Shuffle 2, which used </w:t>
+      </w:r>
+      <w:r>
+        <w:rPr>
+          <w:rFonts w:ascii="Arial" w:hAnsi="Arial" w:cs="Arial"/>
+          <w:sz w:val="24"/>
+          <w:szCs w:val="24"/>
+          <w:lang w:val="en-US"/>
+        </w:rPr>
+        <w:t>a s</w:t>
+      </w:r>
+      <w:r>
+        <w:rPr>
+          <w:rFonts w:ascii="Arial" w:hAnsi="Arial" w:cs="Arial"/>
+          <w:sz w:val="24"/>
+          <w:szCs w:val="24"/>
+          <w:lang w:val="en-US"/>
+        </w:rPr>
+        <w:t xml:space="preserve">tandard card dealers shuffle technique, </w:t>
+      </w:r>
+      <w:r>
+        <w:rPr>
+          <w:rFonts w:ascii="Arial" w:hAnsi="Arial" w:cs="Arial"/>
+          <w:sz w:val="24"/>
+          <w:szCs w:val="24"/>
+          <w:lang w:val="en-US"/>
+        </w:rPr>
+        <w:t xml:space="preserve">showed </w:t>
+      </w:r>
+      <w:r>
+        <w:rPr>
+          <w:rFonts w:ascii="Arial" w:hAnsi="Arial" w:cs="Arial"/>
+          <w:sz w:val="24"/>
+          <w:szCs w:val="24"/>
+          <w:lang w:val="en-US"/>
+        </w:rPr>
+        <w:t>a distribution m</w:t>
+      </w:r>
+      <w:r>
+        <w:rPr>
+          <w:rFonts w:ascii="Arial" w:hAnsi="Arial" w:cs="Arial"/>
+          <w:sz w:val="24"/>
+          <w:szCs w:val="24"/>
+          <w:lang w:val="en-US"/>
+        </w:rPr>
+        <w:t xml:space="preserve">ore </w:t>
+      </w:r>
+      <w:r>
+        <w:rPr>
+          <w:rFonts w:ascii="Arial" w:hAnsi="Arial" w:cs="Arial"/>
+          <w:sz w:val="24"/>
+          <w:szCs w:val="24"/>
+          <w:lang w:val="en-US"/>
+        </w:rPr>
+        <w:t xml:space="preserve">similar to the </w:t>
+      </w:r>
+      <w:r>
+        <w:rPr>
+          <w:rFonts w:ascii="Arial" w:hAnsi="Arial" w:cs="Arial"/>
+          <w:sz w:val="24"/>
+          <w:szCs w:val="24"/>
+          <w:lang w:val="en-US"/>
+        </w:rPr>
+        <w:t xml:space="preserve">pseudorandom implementations than the </w:t>
+      </w:r>
+      <w:r>
+        <w:rPr>
+          <w:rFonts w:ascii="Arial" w:hAnsi="Arial" w:cs="Arial"/>
+          <w:sz w:val="24"/>
+          <w:szCs w:val="24"/>
+          <w:lang w:val="en-US"/>
+        </w:rPr>
+        <w:t xml:space="preserve">other physical </w:t>
+      </w:r>
+      <w:r>
+        <w:rPr>
+          <w:rFonts w:ascii="Arial" w:hAnsi="Arial" w:cs="Arial"/>
+          <w:sz w:val="24"/>
+          <w:szCs w:val="24"/>
+          <w:lang w:val="en-US"/>
+        </w:rPr>
+        <w:t>implementations</w:t>
+      </w:r>
+      <w:r>
+        <w:rPr>
+          <w:rFonts w:ascii="Arial" w:hAnsi="Arial" w:cs="Arial"/>
+          <w:sz w:val="24"/>
+          <w:szCs w:val="24"/>
+          <w:lang w:val="en-US"/>
+        </w:rPr>
+        <w:t xml:space="preserve">, with groups </w:t>
+      </w:r>
+      <w:r>
+        <w:rPr>
+          <w:rFonts w:ascii="Arial" w:hAnsi="Arial" w:cs="Arial"/>
+          <w:sz w:val="24"/>
+          <w:szCs w:val="24"/>
+          <w:lang w:val="en-US"/>
+        </w:rPr>
+        <w:t>only occasionally exceeding two or three</w:t>
+      </w:r>
+      <w:r>
+        <w:rPr>
+          <w:rFonts w:ascii="Arial" w:hAnsi="Arial" w:cs="Arial"/>
+          <w:sz w:val="24"/>
+          <w:szCs w:val="24"/>
+          <w:lang w:val="en-US"/>
+        </w:rPr>
+        <w:t xml:space="preserve"> </w:t>
+      </w:r>
+      <w:r>
+        <w:rPr>
+          <w:rFonts w:ascii="Arial" w:hAnsi="Arial" w:cs="Arial"/>
+          <w:sz w:val="24"/>
+          <w:szCs w:val="24"/>
+          <w:lang w:val="en-US"/>
+        </w:rPr>
+        <w:t>matching cards.</w:t>
+      </w:r>
+    </w:p>
+    <w:p>
+      <w:pPr>
+        <w:jc w:val="center"/>
+        <w:rPr>
+          <w:rFonts w:ascii="Arial" w:hAnsi="Arial" w:cs="Arial"/>
+          <w:sz w:val="24"/>
+          <w:szCs w:val="24"/>
+          <w:lang w:val="en-US"/>
+        </w:rPr>
+      </w:pPr>
+      <w:r>
+        <w:drawing>
+          <wp:inline distT="0" distB="0" distL="0" distR="0" wp14:anchorId="1A28592E" wp14:editId="281168DD">
+            <wp:extent cx="4748400" cy="3240000"/>
+            <wp:effectExtent l="0" t="0" r="0" b="0"/>
+            <wp:docPr id="1787117577" name="Picture 1" descr="A graph of different colored bars&#10;&#10;Description automatically generated"/>
+            <wp:cNvGraphicFramePr>
+              <a:graphicFrameLocks xmlns:a="http://schemas.openxmlformats.org/drawingml/2006/main" noChangeAspect="1"/>
+            </wp:cNvGraphicFramePr>
+            <a:graphic xmlns:a="http://schemas.openxmlformats.org/drawingml/2006/main">
+              <a:graphicData uri="http://schemas.openxmlformats.org/drawingml/2006/picture">
+                <pic:pic xmlns:pic="http://schemas.openxmlformats.org/drawingml/2006/picture">
+                  <pic:nvPicPr>
+                    <pic:cNvPr id="1787117577" name="Picture 1" descr="A graph of different colored bars&#10;&#10;Description automatically generated"/>
+                    <pic:cNvPicPr/>
+                  </pic:nvPicPr>
+                  <pic:blipFill>
+                    <a:blip r:embed="rId23"/>
+                    <a:stretch>
+                      <a:fillRect/>
+                    </a:stretch>
+                  </pic:blipFill>
+                  <pic:spPr>
+                    <a:xfrm>
+                      <a:off x="0" y="0"/>
+                      <a:ext cx="4748400" cy="3240000"/>
+                    </a:xfrm>
+                    <a:prstGeom prst="rect">
+                      <a:avLst/>
+                    </a:prstGeom>
+                  </pic:spPr>
+                </pic:pic>
+              </a:graphicData>
+            </a:graphic>
+          </wp:inline>
+        </w:drawing>
+      </w:r>
+    </w:p>
+    <w:p>
+      <w:pPr>
+        <w:rPr>
+          <w:rFonts w:ascii="Arial" w:hAnsi="Arial" w:cs="Arial"/>
+          <w:i/>
+          <w:iCs/>
+          <w:sz w:val="24"/>
+          <w:szCs w:val="24"/>
+          <w:lang w:val="en-US"/>
+        </w:rPr>
+      </w:pPr>
+      <w:r>
+        <w:rPr>
+          <w:rFonts w:ascii="Arial" w:hAnsi="Arial" w:cs="Arial"/>
+          <w:i/>
+          <w:iCs/>
+          <w:sz w:val="24"/>
+          <w:szCs w:val="24"/>
+          <w:lang w:val="en-US"/>
+        </w:rPr>
+        <w:t xml:space="preserve">Figure </w:t>
+      </w:r>
+      <w:r>
+        <w:rPr>
+          <w:rFonts w:ascii="Arial" w:hAnsi="Arial" w:cs="Arial"/>
+          <w:i/>
+          <w:iCs/>
+          <w:sz w:val="24"/>
+          <w:szCs w:val="24"/>
+          <w:lang w:val="en-US"/>
+        </w:rPr>
+        <w:t xml:space="preserve">66. </w:t>
+      </w:r>
+      <w:r>
+        <w:rPr>
+          <w:rFonts w:ascii="Arial" w:hAnsi="Arial" w:cs="Arial"/>
+          <w:i/>
+          <w:iCs/>
+          <w:sz w:val="24"/>
+          <w:szCs w:val="24"/>
+          <w:lang w:val="en-US"/>
+        </w:rPr>
+        <w:t xml:space="preserve">A Bar Chart Showing the Frequency of </w:t>
+      </w:r>
+      <w:r>
+        <w:rPr>
+          <w:rFonts w:ascii="Arial" w:hAnsi="Arial" w:cs="Arial"/>
+          <w:i/>
+          <w:iCs/>
+          <w:sz w:val="24"/>
+          <w:szCs w:val="24"/>
+          <w:lang w:val="en-US"/>
+        </w:rPr>
+        <w:t>Poker Hand</w:t>
+      </w:r>
+      <w:r>
+        <w:rPr>
+          <w:rFonts w:ascii="Arial" w:hAnsi="Arial" w:cs="Arial"/>
+          <w:i/>
+          <w:iCs/>
+          <w:sz w:val="24"/>
+          <w:szCs w:val="24"/>
+          <w:lang w:val="en-US"/>
+        </w:rPr>
+        <w:t xml:space="preserve"> Outcomes</w:t>
+      </w:r>
+    </w:p>
+    <w:p>
+      <w:pPr>
+        <w:rPr>
+          <w:rFonts w:ascii="Arial" w:hAnsi="Arial" w:cs="Arial"/>
+          <w:sz w:val="24"/>
+          <w:szCs w:val="24"/>
+          <w:lang w:val="en-US"/>
+        </w:rPr>
+      </w:pPr>
+    </w:p>
+    <w:p>
+      <w:pPr>
+        <w:rPr>
+          <w:rFonts w:ascii="Arial" w:hAnsi="Arial" w:cs="Arial"/>
+          <w:i/>
+          <w:iCs/>
+          <w:sz w:val="24"/>
+          <w:szCs w:val="24"/>
+          <w:lang w:val="en-US"/>
+        </w:rPr>
+      </w:pPr>
     </w:p>
     <w:sectPr>
       <w:pgSz w:w="11906" w:h="16838"/>

</xml_diff>

<commit_message>
Detailed analysis of sequential distribution data
</commit_message>
<xml_diff>
--- a/Report/Data Analysis.docx
+++ b/Report/Data Analysis.docx
@@ -1061,8 +1061,21 @@
           <w:szCs w:val="24"/>
           <w:lang w:val="en-US"/>
         </w:rPr>
-        <w:t>Figure 43. The R analysis program importing libraries and JSON data</w:t>
-      </w:r>
+        <w:t xml:space="preserve">Figure 43. The R analysis program importing libraries and JSON </w:t>
+      </w:r>
+      <w:proofErr w:type="gramStart"/>
+      <w:r>
+        <w:rPr>
+          <w:rFonts w:ascii="Arial" w:hAnsi="Arial" w:cs="Arial"/>
+          <w:i/>
+          <w:iCs/>
+          <w:sz w:val="24"/>
+          <w:szCs w:val="24"/>
+          <w:lang w:val="en-US"/>
+        </w:rPr>
+        <w:t>data</w:t>
+      </w:r>
+      <w:proofErr w:type="gramEnd"/>
     </w:p>
     <w:p>
       <w:pPr>
@@ -3894,8 +3907,19 @@
           <w:szCs w:val="24"/>
           <w:lang w:val="en-US"/>
         </w:rPr>
-        <w:t xml:space="preserve"> placed</w:t>
-      </w:r>
+        <w:t xml:space="preserve"> </w:t>
+      </w:r>
+      <w:proofErr w:type="gramStart"/>
+      <w:r>
+        <w:rPr>
+          <w:rFonts w:ascii="Arial" w:hAnsi="Arial" w:cs="Arial"/>
+          <w:sz w:val="24"/>
+          <w:szCs w:val="24"/>
+          <w:lang w:val="en-US"/>
+        </w:rPr>
+        <w:t>placed</w:t>
+      </w:r>
+      <w:proofErr w:type="gramEnd"/>
       <w:r>
         <w:rPr>
           <w:rFonts w:ascii="Arial" w:hAnsi="Arial" w:cs="Arial"/>
@@ -4111,7 +4135,27 @@
           <w:szCs w:val="24"/>
           <w:lang w:val="en-US"/>
         </w:rPr>
-        <w:t xml:space="preserve">can be considered true random, this distribution placing was </w:t>
+        <w:t xml:space="preserve">can be considered </w:t>
+      </w:r>
+      <w:proofErr w:type="gramStart"/>
+      <w:r>
+        <w:rPr>
+          <w:rFonts w:ascii="Arial" w:hAnsi="Arial" w:cs="Arial"/>
+          <w:sz w:val="24"/>
+          <w:szCs w:val="24"/>
+          <w:lang w:val="en-US"/>
+        </w:rPr>
+        <w:t>true</w:t>
+      </w:r>
+      <w:proofErr w:type="gramEnd"/>
+      <w:r>
+        <w:rPr>
+          <w:rFonts w:ascii="Arial" w:hAnsi="Arial" w:cs="Arial"/>
+          <w:sz w:val="24"/>
+          <w:szCs w:val="24"/>
+          <w:lang w:val="en-US"/>
+        </w:rPr>
+        <w:t xml:space="preserve"> random, this distribution placing was </w:t>
       </w:r>
       <w:r>
         <w:rPr>
@@ -4392,7 +4436,27 @@
           <w:lang w:val="en-US"/>
         </w:rPr>
         <w:lastRenderedPageBreak/>
-        <w:t xml:space="preserve">will more often than not produce </w:t>
+        <w:t xml:space="preserve">will </w:t>
+      </w:r>
+      <w:proofErr w:type="gramStart"/>
+      <w:r>
+        <w:rPr>
+          <w:rFonts w:ascii="Arial" w:hAnsi="Arial" w:cs="Arial"/>
+          <w:sz w:val="24"/>
+          <w:szCs w:val="24"/>
+          <w:lang w:val="en-US"/>
+        </w:rPr>
+        <w:t>more often than not</w:t>
+      </w:r>
+      <w:proofErr w:type="gramEnd"/>
+      <w:r>
+        <w:rPr>
+          <w:rFonts w:ascii="Arial" w:hAnsi="Arial" w:cs="Arial"/>
+          <w:sz w:val="24"/>
+          <w:szCs w:val="24"/>
+          <w:lang w:val="en-US"/>
+        </w:rPr>
+        <w:t xml:space="preserve"> produce </w:t>
       </w:r>
       <w:r>
         <w:rPr>
@@ -4917,7 +4981,27 @@
           <w:szCs w:val="24"/>
           <w:lang w:val="en-US"/>
         </w:rPr>
-        <w:t xml:space="preserve">Interestingly, with the exception of the real coin values, </w:t>
+        <w:t xml:space="preserve">Interestingly, </w:t>
+      </w:r>
+      <w:proofErr w:type="gramStart"/>
+      <w:r>
+        <w:rPr>
+          <w:rFonts w:ascii="Arial" w:hAnsi="Arial" w:cs="Arial"/>
+          <w:sz w:val="24"/>
+          <w:szCs w:val="24"/>
+          <w:lang w:val="en-US"/>
+        </w:rPr>
+        <w:t>with the exception of</w:t>
+      </w:r>
+      <w:proofErr w:type="gramEnd"/>
+      <w:r>
+        <w:rPr>
+          <w:rFonts w:ascii="Arial" w:hAnsi="Arial" w:cs="Arial"/>
+          <w:sz w:val="24"/>
+          <w:szCs w:val="24"/>
+          <w:lang w:val="en-US"/>
+        </w:rPr>
+        <w:t xml:space="preserve"> the real coin values, </w:t>
       </w:r>
       <w:r>
         <w:rPr>
@@ -6539,14 +6623,25 @@
         </w:rPr>
         <w:t xml:space="preserve"> </w:t>
       </w:r>
-      <w:r>
-        <w:rPr>
-          <w:rFonts w:ascii="Arial" w:hAnsi="Arial" w:cs="Arial"/>
-          <w:sz w:val="24"/>
-          <w:szCs w:val="24"/>
-          <w:lang w:val="en-US"/>
-        </w:rPr>
-        <w:t xml:space="preserve">presents </w:t>
+      <w:proofErr w:type="gramStart"/>
+      <w:r>
+        <w:rPr>
+          <w:rFonts w:ascii="Arial" w:hAnsi="Arial" w:cs="Arial"/>
+          <w:sz w:val="24"/>
+          <w:szCs w:val="24"/>
+          <w:lang w:val="en-US"/>
+        </w:rPr>
+        <w:t>presents</w:t>
+      </w:r>
+      <w:proofErr w:type="gramEnd"/>
+      <w:r>
+        <w:rPr>
+          <w:rFonts w:ascii="Arial" w:hAnsi="Arial" w:cs="Arial"/>
+          <w:sz w:val="24"/>
+          <w:szCs w:val="24"/>
+          <w:lang w:val="en-US"/>
+        </w:rPr>
+        <w:t xml:space="preserve"> </w:t>
       </w:r>
       <w:r>
         <w:rPr>
@@ -7138,7 +7233,27 @@
           <w:szCs w:val="24"/>
           <w:lang w:val="en-US"/>
         </w:rPr>
-        <w:t xml:space="preserve">The main caveat of this test was that it was designed for data between 0 and 1 so in order to adjust the outputs provided, division </w:t>
+        <w:t xml:space="preserve">The main caveat of this test was that it was designed for data between 0 and 1 so </w:t>
+      </w:r>
+      <w:proofErr w:type="gramStart"/>
+      <w:r>
+        <w:rPr>
+          <w:rFonts w:ascii="Arial" w:hAnsi="Arial" w:cs="Arial"/>
+          <w:sz w:val="24"/>
+          <w:szCs w:val="24"/>
+          <w:lang w:val="en-US"/>
+        </w:rPr>
+        <w:t>in order to</w:t>
+      </w:r>
+      <w:proofErr w:type="gramEnd"/>
+      <w:r>
+        <w:rPr>
+          <w:rFonts w:ascii="Arial" w:hAnsi="Arial" w:cs="Arial"/>
+          <w:sz w:val="24"/>
+          <w:szCs w:val="24"/>
+          <w:lang w:val="en-US"/>
+        </w:rPr>
+        <w:t xml:space="preserve"> adjust the outputs provided, division </w:t>
       </w:r>
       <w:r>
         <w:rPr>
@@ -11485,7 +11600,27 @@
           <w:szCs w:val="24"/>
           <w:lang w:val="en-US"/>
         </w:rPr>
-        <w:t xml:space="preserve"> the data is visibly similar to that seen in figures 56 or </w:t>
+        <w:t xml:space="preserve"> the data is visibly </w:t>
+      </w:r>
+      <w:proofErr w:type="gramStart"/>
+      <w:r>
+        <w:rPr>
+          <w:rFonts w:ascii="Arial" w:hAnsi="Arial" w:cs="Arial"/>
+          <w:sz w:val="24"/>
+          <w:szCs w:val="24"/>
+          <w:lang w:val="en-US"/>
+        </w:rPr>
+        <w:t>similar to</w:t>
+      </w:r>
+      <w:proofErr w:type="gramEnd"/>
+      <w:r>
+        <w:rPr>
+          <w:rFonts w:ascii="Arial" w:hAnsi="Arial" w:cs="Arial"/>
+          <w:sz w:val="24"/>
+          <w:szCs w:val="24"/>
+          <w:lang w:val="en-US"/>
+        </w:rPr>
+        <w:t xml:space="preserve"> that seen in figures 56 or </w:t>
       </w:r>
       <w:r>
         <w:rPr>
@@ -11834,14 +11969,25 @@
         </w:rPr>
         <w:t xml:space="preserve">most significant in the </w:t>
       </w:r>
-      <w:r>
-        <w:rPr>
-          <w:rFonts w:ascii="Arial" w:hAnsi="Arial" w:cs="Arial"/>
-          <w:sz w:val="24"/>
-          <w:szCs w:val="24"/>
-          <w:lang w:val="en-US"/>
-        </w:rPr>
-        <w:t>Park and Sea data.</w:t>
+      <w:proofErr w:type="gramStart"/>
+      <w:r>
+        <w:rPr>
+          <w:rFonts w:ascii="Arial" w:hAnsi="Arial" w:cs="Arial"/>
+          <w:sz w:val="24"/>
+          <w:szCs w:val="24"/>
+          <w:lang w:val="en-US"/>
+        </w:rPr>
+        <w:t>Park</w:t>
+      </w:r>
+      <w:proofErr w:type="gramEnd"/>
+      <w:r>
+        <w:rPr>
+          <w:rFonts w:ascii="Arial" w:hAnsi="Arial" w:cs="Arial"/>
+          <w:sz w:val="24"/>
+          <w:szCs w:val="24"/>
+          <w:lang w:val="en-US"/>
+        </w:rPr>
+        <w:t xml:space="preserve"> and Sea data.</w:t>
       </w:r>
     </w:p>
     <w:p>
@@ -12063,8 +12209,19 @@
           <w:szCs w:val="24"/>
           <w:lang w:val="en-US"/>
         </w:rPr>
-        <w:t>n empirical distribution</w:t>
-      </w:r>
+        <w:t xml:space="preserve">n empirical </w:t>
+      </w:r>
+      <w:proofErr w:type="gramStart"/>
+      <w:r>
+        <w:rPr>
+          <w:rFonts w:ascii="Arial" w:hAnsi="Arial" w:cs="Arial"/>
+          <w:sz w:val="24"/>
+          <w:szCs w:val="24"/>
+          <w:lang w:val="en-US"/>
+        </w:rPr>
+        <w:t>distribution</w:t>
+      </w:r>
+      <w:proofErr w:type="gramEnd"/>
       <w:r>
         <w:rPr>
           <w:rFonts w:ascii="Arial" w:hAnsi="Arial" w:cs="Arial"/>
@@ -14494,7 +14651,27 @@
           <w:szCs w:val="24"/>
           <w:lang w:val="en-US"/>
         </w:rPr>
-        <w:t xml:space="preserve">had a high test </w:t>
+        <w:t xml:space="preserve">had a </w:t>
+      </w:r>
+      <w:proofErr w:type="gramStart"/>
+      <w:r>
+        <w:rPr>
+          <w:rFonts w:ascii="Arial" w:hAnsi="Arial" w:cs="Arial"/>
+          <w:sz w:val="24"/>
+          <w:szCs w:val="24"/>
+          <w:lang w:val="en-US"/>
+        </w:rPr>
+        <w:t>high test</w:t>
+      </w:r>
+      <w:proofErr w:type="gramEnd"/>
+      <w:r>
+        <w:rPr>
+          <w:rFonts w:ascii="Arial" w:hAnsi="Arial" w:cs="Arial"/>
+          <w:sz w:val="24"/>
+          <w:szCs w:val="24"/>
+          <w:lang w:val="en-US"/>
+        </w:rPr>
+        <w:t xml:space="preserve"> </w:t>
       </w:r>
       <w:r>
         <w:rPr>
@@ -14660,6 +14837,7 @@
         </w:rPr>
         <w:t xml:space="preserve"> </w:t>
       </w:r>
+      <w:proofErr w:type="gramStart"/>
       <w:r>
         <w:rPr>
           <w:rFonts w:ascii="Arial" w:hAnsi="Arial" w:cs="Arial"/>
@@ -14669,6 +14847,7 @@
         </w:rPr>
         <w:t>in regard to</w:t>
       </w:r>
+      <w:proofErr w:type="gramEnd"/>
       <w:r>
         <w:rPr>
           <w:rFonts w:ascii="Arial" w:hAnsi="Arial" w:cs="Arial"/>
@@ -15074,7 +15253,27 @@
           <w:szCs w:val="24"/>
           <w:lang w:val="en-US"/>
         </w:rPr>
-        <w:t xml:space="preserve">, producing not only incredibly high test statistics but also </w:t>
+        <w:t xml:space="preserve">, producing not only incredibly </w:t>
+      </w:r>
+      <w:proofErr w:type="gramStart"/>
+      <w:r>
+        <w:rPr>
+          <w:rFonts w:ascii="Arial" w:hAnsi="Arial" w:cs="Arial"/>
+          <w:sz w:val="24"/>
+          <w:szCs w:val="24"/>
+          <w:lang w:val="en-US"/>
+        </w:rPr>
+        <w:t>high test</w:t>
+      </w:r>
+      <w:proofErr w:type="gramEnd"/>
+      <w:r>
+        <w:rPr>
+          <w:rFonts w:ascii="Arial" w:hAnsi="Arial" w:cs="Arial"/>
+          <w:sz w:val="24"/>
+          <w:szCs w:val="24"/>
+          <w:lang w:val="en-US"/>
+        </w:rPr>
+        <w:t xml:space="preserve"> statistics but also </w:t>
       </w:r>
       <w:r>
         <w:rPr>
@@ -15553,7 +15752,27 @@
           <w:szCs w:val="24"/>
           <w:lang w:val="en-US"/>
         </w:rPr>
-        <w:t xml:space="preserve"> all three failing due to both their test statistics and P-values. </w:t>
+        <w:t xml:space="preserve"> all </w:t>
+      </w:r>
+      <w:proofErr w:type="gramStart"/>
+      <w:r>
+        <w:rPr>
+          <w:rFonts w:ascii="Arial" w:hAnsi="Arial" w:cs="Arial"/>
+          <w:sz w:val="24"/>
+          <w:szCs w:val="24"/>
+          <w:lang w:val="en-US"/>
+        </w:rPr>
+        <w:t>three failing</w:t>
+      </w:r>
+      <w:proofErr w:type="gramEnd"/>
+      <w:r>
+        <w:rPr>
+          <w:rFonts w:ascii="Arial" w:hAnsi="Arial" w:cs="Arial"/>
+          <w:sz w:val="24"/>
+          <w:szCs w:val="24"/>
+          <w:lang w:val="en-US"/>
+        </w:rPr>
+        <w:t xml:space="preserve"> due to both their test statistics and P-values. </w:t>
       </w:r>
       <w:r>
         <w:rPr>
@@ -15856,16 +16075,36 @@
           <w:szCs w:val="24"/>
           <w:lang w:val="en-US"/>
         </w:rPr>
-        <w:t>An effective generator was one that would provide both a low</w:t>
-      </w:r>
-      <w:r>
-        <w:rPr>
-          <w:rFonts w:ascii="Arial" w:hAnsi="Arial" w:cs="Arial"/>
-          <w:sz w:val="24"/>
-          <w:szCs w:val="24"/>
-          <w:lang w:val="en-US"/>
-        </w:rPr>
-        <w:t xml:space="preserve"> test statistic and </w:t>
+        <w:t xml:space="preserve">An effective generator was one that would provide both a </w:t>
+      </w:r>
+      <w:proofErr w:type="gramStart"/>
+      <w:r>
+        <w:rPr>
+          <w:rFonts w:ascii="Arial" w:hAnsi="Arial" w:cs="Arial"/>
+          <w:sz w:val="24"/>
+          <w:szCs w:val="24"/>
+          <w:lang w:val="en-US"/>
+        </w:rPr>
+        <w:t>low</w:t>
+      </w:r>
+      <w:r>
+        <w:rPr>
+          <w:rFonts w:ascii="Arial" w:hAnsi="Arial" w:cs="Arial"/>
+          <w:sz w:val="24"/>
+          <w:szCs w:val="24"/>
+          <w:lang w:val="en-US"/>
+        </w:rPr>
+        <w:t xml:space="preserve"> test</w:t>
+      </w:r>
+      <w:proofErr w:type="gramEnd"/>
+      <w:r>
+        <w:rPr>
+          <w:rFonts w:ascii="Arial" w:hAnsi="Arial" w:cs="Arial"/>
+          <w:sz w:val="24"/>
+          <w:szCs w:val="24"/>
+          <w:lang w:val="en-US"/>
+        </w:rPr>
+        <w:t xml:space="preserve"> statistic and </w:t>
       </w:r>
       <w:r>
         <w:rPr>
@@ -18790,6 +19029,7 @@
         </w:rPr>
         <w:t xml:space="preserve">The White Noise data performed poorly again in the Gap test, with all three datasets failing </w:t>
       </w:r>
+      <w:proofErr w:type="gramStart"/>
       <w:r>
         <w:rPr>
           <w:rFonts w:ascii="Arial" w:hAnsi="Arial" w:cs="Arial"/>
@@ -18799,6 +19039,7 @@
         </w:rPr>
         <w:t>in regard to</w:t>
       </w:r>
+      <w:proofErr w:type="gramEnd"/>
       <w:r>
         <w:rPr>
           <w:rFonts w:ascii="Arial" w:hAnsi="Arial" w:cs="Arial"/>
@@ -19302,16 +19543,36 @@
           <w:szCs w:val="24"/>
           <w:lang w:val="en-US"/>
         </w:rPr>
-        <w:t xml:space="preserve"> In order </w:t>
-      </w:r>
-      <w:r>
-        <w:rPr>
-          <w:rFonts w:ascii="Arial" w:hAnsi="Arial" w:cs="Arial"/>
-          <w:sz w:val="24"/>
-          <w:szCs w:val="24"/>
-          <w:lang w:val="en-US"/>
-        </w:rPr>
-        <w:t xml:space="preserve">to prove whether </w:t>
+        <w:t xml:space="preserve"> </w:t>
+      </w:r>
+      <w:proofErr w:type="gramStart"/>
+      <w:r>
+        <w:rPr>
+          <w:rFonts w:ascii="Arial" w:hAnsi="Arial" w:cs="Arial"/>
+          <w:sz w:val="24"/>
+          <w:szCs w:val="24"/>
+          <w:lang w:val="en-US"/>
+        </w:rPr>
+        <w:t xml:space="preserve">In order </w:t>
+      </w:r>
+      <w:r>
+        <w:rPr>
+          <w:rFonts w:ascii="Arial" w:hAnsi="Arial" w:cs="Arial"/>
+          <w:sz w:val="24"/>
+          <w:szCs w:val="24"/>
+          <w:lang w:val="en-US"/>
+        </w:rPr>
+        <w:t>to</w:t>
+      </w:r>
+      <w:proofErr w:type="gramEnd"/>
+      <w:r>
+        <w:rPr>
+          <w:rFonts w:ascii="Arial" w:hAnsi="Arial" w:cs="Arial"/>
+          <w:sz w:val="24"/>
+          <w:szCs w:val="24"/>
+          <w:lang w:val="en-US"/>
+        </w:rPr>
+        <w:t xml:space="preserve"> prove whether </w:t>
       </w:r>
       <w:r>
         <w:rPr>
@@ -19712,14 +19973,25 @@
         </w:rPr>
         <w:t xml:space="preserve"> </w:t>
       </w:r>
-      <w:r>
-        <w:rPr>
-          <w:rFonts w:ascii="Arial" w:hAnsi="Arial" w:cs="Arial"/>
-          <w:sz w:val="24"/>
-          <w:szCs w:val="24"/>
-          <w:lang w:val="en-US"/>
-        </w:rPr>
-        <w:t xml:space="preserve">the four </w:t>
+      <w:proofErr w:type="gramStart"/>
+      <w:r>
+        <w:rPr>
+          <w:rFonts w:ascii="Arial" w:hAnsi="Arial" w:cs="Arial"/>
+          <w:sz w:val="24"/>
+          <w:szCs w:val="24"/>
+          <w:lang w:val="en-US"/>
+        </w:rPr>
+        <w:t>the four</w:t>
+      </w:r>
+      <w:proofErr w:type="gramEnd"/>
+      <w:r>
+        <w:rPr>
+          <w:rFonts w:ascii="Arial" w:hAnsi="Arial" w:cs="Arial"/>
+          <w:sz w:val="24"/>
+          <w:szCs w:val="24"/>
+          <w:lang w:val="en-US"/>
+        </w:rPr>
+        <w:t xml:space="preserve"> </w:t>
       </w:r>
       <w:r>
         <w:rPr>
@@ -20190,14 +20462,25 @@
         </w:rPr>
         <w:t xml:space="preserve">ore </w:t>
       </w:r>
-      <w:r>
-        <w:rPr>
-          <w:rFonts w:ascii="Arial" w:hAnsi="Arial" w:cs="Arial"/>
-          <w:sz w:val="24"/>
-          <w:szCs w:val="24"/>
-          <w:lang w:val="en-US"/>
-        </w:rPr>
-        <w:t xml:space="preserve">similar to the </w:t>
+      <w:proofErr w:type="gramStart"/>
+      <w:r>
+        <w:rPr>
+          <w:rFonts w:ascii="Arial" w:hAnsi="Arial" w:cs="Arial"/>
+          <w:sz w:val="24"/>
+          <w:szCs w:val="24"/>
+          <w:lang w:val="en-US"/>
+        </w:rPr>
+        <w:t>similar to</w:t>
+      </w:r>
+      <w:proofErr w:type="gramEnd"/>
+      <w:r>
+        <w:rPr>
+          <w:rFonts w:ascii="Arial" w:hAnsi="Arial" w:cs="Arial"/>
+          <w:sz w:val="24"/>
+          <w:szCs w:val="24"/>
+          <w:lang w:val="en-US"/>
+        </w:rPr>
+        <w:t xml:space="preserve"> the </w:t>
       </w:r>
       <w:r>
         <w:rPr>
@@ -20377,6 +20660,17 @@
         </w:rPr>
         <w:t xml:space="preserve"> Outcomes</w:t>
       </w:r>
+      <w:r>
+        <w:rPr>
+          <w:rFonts w:ascii="Arial" w:hAnsi="Arial" w:cs="Arial"/>
+          <w:i/>
+          <w:iCs/>
+          <w:sz w:val="24"/>
+          <w:szCs w:val="24"/>
+          <w:lang w:val="en-US"/>
+        </w:rPr>
+        <w:t xml:space="preserve"> from Sequential Card Draws</w:t>
+      </w:r>
     </w:p>
     <w:p>
       <w:pPr>
@@ -20387,13 +20681,1254 @@
           <w:lang w:val="en-US"/>
         </w:rPr>
       </w:pPr>
+      <w:r>
+        <w:rPr>
+          <w:rFonts w:ascii="Arial" w:hAnsi="Arial" w:cs="Arial"/>
+          <w:sz w:val="24"/>
+          <w:szCs w:val="24"/>
+          <w:lang w:val="en-US"/>
+        </w:rPr>
+        <w:t>The next test performed on the data was</w:t>
+      </w:r>
+      <w:r>
+        <w:rPr>
+          <w:rFonts w:ascii="Arial" w:hAnsi="Arial" w:cs="Arial"/>
+          <w:sz w:val="24"/>
+          <w:szCs w:val="24"/>
+          <w:lang w:val="en-US"/>
+        </w:rPr>
+        <w:t xml:space="preserve"> to </w:t>
+      </w:r>
+      <w:r>
+        <w:rPr>
+          <w:rFonts w:ascii="Arial" w:hAnsi="Arial" w:cs="Arial"/>
+          <w:sz w:val="24"/>
+          <w:szCs w:val="24"/>
+          <w:lang w:val="en-US"/>
+        </w:rPr>
+        <w:t xml:space="preserve">calculate the </w:t>
+      </w:r>
+      <w:r>
+        <w:rPr>
+          <w:rFonts w:ascii="Arial" w:hAnsi="Arial" w:cs="Arial"/>
+          <w:sz w:val="24"/>
+          <w:szCs w:val="24"/>
+          <w:lang w:val="en-US"/>
+        </w:rPr>
+        <w:t xml:space="preserve">frequency of </w:t>
+      </w:r>
+      <w:r>
+        <w:rPr>
+          <w:rFonts w:ascii="Arial" w:hAnsi="Arial" w:cs="Arial"/>
+          <w:sz w:val="24"/>
+          <w:szCs w:val="24"/>
+          <w:lang w:val="en-US"/>
+        </w:rPr>
+        <w:t xml:space="preserve">possible poker hands each </w:t>
+      </w:r>
+      <w:r>
+        <w:rPr>
+          <w:rFonts w:ascii="Arial" w:hAnsi="Arial" w:cs="Arial"/>
+          <w:sz w:val="24"/>
+          <w:szCs w:val="24"/>
+          <w:lang w:val="en-US"/>
+        </w:rPr>
+        <w:t xml:space="preserve">shuffled </w:t>
+      </w:r>
+      <w:r>
+        <w:rPr>
+          <w:rFonts w:ascii="Arial" w:hAnsi="Arial" w:cs="Arial"/>
+          <w:sz w:val="24"/>
+          <w:szCs w:val="24"/>
+          <w:lang w:val="en-US"/>
+        </w:rPr>
+        <w:t xml:space="preserve">deck </w:t>
+      </w:r>
+      <w:proofErr w:type="gramStart"/>
+      <w:r>
+        <w:rPr>
+          <w:rFonts w:ascii="Arial" w:hAnsi="Arial" w:cs="Arial"/>
+          <w:sz w:val="24"/>
+          <w:szCs w:val="24"/>
+          <w:lang w:val="en-US"/>
+        </w:rPr>
+        <w:t>is capable of producing</w:t>
+      </w:r>
+      <w:proofErr w:type="gramEnd"/>
+      <w:r>
+        <w:rPr>
+          <w:rFonts w:ascii="Arial" w:hAnsi="Arial" w:cs="Arial"/>
+          <w:sz w:val="24"/>
+          <w:szCs w:val="24"/>
+          <w:lang w:val="en-US"/>
+        </w:rPr>
+        <w:t xml:space="preserve"> when drawn through sequentially</w:t>
+      </w:r>
+      <w:r>
+        <w:rPr>
+          <w:rFonts w:ascii="Arial" w:hAnsi="Arial" w:cs="Arial"/>
+          <w:sz w:val="24"/>
+          <w:szCs w:val="24"/>
+          <w:lang w:val="en-US"/>
+        </w:rPr>
+        <w:t>.</w:t>
+      </w:r>
+      <w:r>
+        <w:rPr>
+          <w:rFonts w:ascii="Arial" w:hAnsi="Arial" w:cs="Arial"/>
+          <w:sz w:val="24"/>
+          <w:szCs w:val="24"/>
+          <w:lang w:val="en-US"/>
+        </w:rPr>
+        <w:t xml:space="preserve"> This was done with a </w:t>
+      </w:r>
+      <w:r>
+        <w:rPr>
+          <w:rFonts w:ascii="Arial" w:hAnsi="Arial" w:cs="Arial"/>
+          <w:sz w:val="24"/>
+          <w:szCs w:val="24"/>
+          <w:lang w:val="en-US"/>
+        </w:rPr>
+        <w:t>custom-made</w:t>
+      </w:r>
+      <w:r>
+        <w:rPr>
+          <w:rFonts w:ascii="Arial" w:hAnsi="Arial" w:cs="Arial"/>
+          <w:sz w:val="24"/>
+          <w:szCs w:val="24"/>
+          <w:lang w:val="en-US"/>
+        </w:rPr>
+        <w:t xml:space="preserve"> function in R, which would take a deck as an input, then </w:t>
+      </w:r>
+      <w:r>
+        <w:rPr>
+          <w:rFonts w:ascii="Arial" w:hAnsi="Arial" w:cs="Arial"/>
+          <w:sz w:val="24"/>
+          <w:szCs w:val="24"/>
+          <w:lang w:val="en-US"/>
+        </w:rPr>
+        <w:t xml:space="preserve">using a for loop iterate through the deck in </w:t>
+      </w:r>
+      <w:r>
+        <w:rPr>
+          <w:rFonts w:ascii="Arial" w:hAnsi="Arial" w:cs="Arial"/>
+          <w:sz w:val="24"/>
+          <w:szCs w:val="24"/>
+          <w:lang w:val="en-US"/>
+        </w:rPr>
+        <w:t>rounds of 5</w:t>
+      </w:r>
+      <w:r>
+        <w:rPr>
+          <w:rFonts w:ascii="Arial" w:hAnsi="Arial" w:cs="Arial"/>
+          <w:sz w:val="24"/>
+          <w:szCs w:val="24"/>
+          <w:lang w:val="en-US"/>
+        </w:rPr>
+        <w:t>. Each of these collections of 5 would be</w:t>
+      </w:r>
+      <w:r>
+        <w:rPr>
+          <w:rFonts w:ascii="Arial" w:hAnsi="Arial" w:cs="Arial"/>
+          <w:sz w:val="24"/>
+          <w:szCs w:val="24"/>
+          <w:lang w:val="en-US"/>
+        </w:rPr>
+        <w:t xml:space="preserve"> considered a </w:t>
+      </w:r>
+      <w:r>
+        <w:rPr>
+          <w:rFonts w:ascii="Arial" w:hAnsi="Arial" w:cs="Arial"/>
+          <w:sz w:val="24"/>
+          <w:szCs w:val="24"/>
+          <w:lang w:val="en-US"/>
+        </w:rPr>
+        <w:t>player’s</w:t>
+      </w:r>
+      <w:r>
+        <w:rPr>
+          <w:rFonts w:ascii="Arial" w:hAnsi="Arial" w:cs="Arial"/>
+          <w:sz w:val="24"/>
+          <w:szCs w:val="24"/>
+          <w:lang w:val="en-US"/>
+        </w:rPr>
+        <w:t xml:space="preserve"> </w:t>
+      </w:r>
+      <w:r>
+        <w:rPr>
+          <w:rFonts w:ascii="Arial" w:hAnsi="Arial" w:cs="Arial"/>
+          <w:sz w:val="24"/>
+          <w:szCs w:val="24"/>
+          <w:lang w:val="en-US"/>
+        </w:rPr>
+        <w:t>hand</w:t>
+      </w:r>
+      <w:r>
+        <w:rPr>
+          <w:rFonts w:ascii="Arial" w:hAnsi="Arial" w:cs="Arial"/>
+          <w:sz w:val="24"/>
+          <w:szCs w:val="24"/>
+          <w:lang w:val="en-US"/>
+        </w:rPr>
+        <w:t xml:space="preserve"> and a</w:t>
+      </w:r>
+      <w:r>
+        <w:rPr>
+          <w:rFonts w:ascii="Arial" w:hAnsi="Arial" w:cs="Arial"/>
+          <w:sz w:val="24"/>
+          <w:szCs w:val="24"/>
+          <w:lang w:val="en-US"/>
+        </w:rPr>
+        <w:t xml:space="preserve">ny combination of those cards that formed a </w:t>
+      </w:r>
+      <w:r>
+        <w:rPr>
+          <w:rFonts w:ascii="Arial" w:hAnsi="Arial" w:cs="Arial"/>
+          <w:sz w:val="24"/>
+          <w:szCs w:val="24"/>
+          <w:lang w:val="en-US"/>
+        </w:rPr>
+        <w:t xml:space="preserve">playable </w:t>
+      </w:r>
+      <w:r>
+        <w:rPr>
+          <w:rFonts w:ascii="Arial" w:hAnsi="Arial" w:cs="Arial"/>
+          <w:sz w:val="24"/>
+          <w:szCs w:val="24"/>
+          <w:lang w:val="en-US"/>
+        </w:rPr>
+        <w:t>outcome</w:t>
+      </w:r>
+      <w:r>
+        <w:rPr>
+          <w:rFonts w:ascii="Arial" w:hAnsi="Arial" w:cs="Arial"/>
+          <w:sz w:val="24"/>
+          <w:szCs w:val="24"/>
+          <w:lang w:val="en-US"/>
+        </w:rPr>
+        <w:t>, based only on suit,</w:t>
+      </w:r>
+      <w:r>
+        <w:rPr>
+          <w:rFonts w:ascii="Arial" w:hAnsi="Arial" w:cs="Arial"/>
+          <w:sz w:val="24"/>
+          <w:szCs w:val="24"/>
+          <w:lang w:val="en-US"/>
+        </w:rPr>
+        <w:t xml:space="preserve"> would be recorded.</w:t>
+      </w:r>
+      <w:r>
+        <w:rPr>
+          <w:rFonts w:ascii="Arial" w:hAnsi="Arial" w:cs="Arial"/>
+          <w:sz w:val="24"/>
+          <w:szCs w:val="24"/>
+          <w:lang w:val="en-US"/>
+        </w:rPr>
+        <w:t xml:space="preserve"> </w:t>
+      </w:r>
+      <w:r>
+        <w:rPr>
+          <w:rFonts w:ascii="Arial" w:hAnsi="Arial" w:cs="Arial"/>
+          <w:sz w:val="24"/>
+          <w:szCs w:val="24"/>
+          <w:lang w:val="en-US"/>
+        </w:rPr>
+        <w:t xml:space="preserve">The possible outcomes of </w:t>
+      </w:r>
+      <w:r>
+        <w:rPr>
+          <w:rFonts w:ascii="Arial" w:hAnsi="Arial" w:cs="Arial"/>
+          <w:sz w:val="24"/>
+          <w:szCs w:val="24"/>
+          <w:lang w:val="en-US"/>
+        </w:rPr>
+        <w:t>5 cards considering only suit are</w:t>
+      </w:r>
+      <w:r>
+        <w:rPr>
+          <w:rFonts w:ascii="Arial" w:hAnsi="Arial" w:cs="Arial"/>
+          <w:sz w:val="24"/>
+          <w:szCs w:val="24"/>
+          <w:lang w:val="en-US"/>
+        </w:rPr>
+        <w:t>:</w:t>
+      </w:r>
+      <w:r>
+        <w:rPr>
+          <w:rFonts w:ascii="Arial" w:hAnsi="Arial" w:cs="Arial"/>
+          <w:sz w:val="24"/>
+          <w:szCs w:val="24"/>
+          <w:lang w:val="en-US"/>
+        </w:rPr>
+        <w:t xml:space="preserve"> </w:t>
+      </w:r>
+      <w:r>
+        <w:rPr>
+          <w:rFonts w:ascii="Arial" w:hAnsi="Arial" w:cs="Arial"/>
+          <w:sz w:val="24"/>
+          <w:szCs w:val="24"/>
+          <w:lang w:val="en-US"/>
+        </w:rPr>
+        <w:t>Pair, Two Pair,</w:t>
+      </w:r>
+      <w:r>
+        <w:rPr>
+          <w:rFonts w:ascii="Arial" w:hAnsi="Arial" w:cs="Arial"/>
+          <w:sz w:val="24"/>
+          <w:szCs w:val="24"/>
+          <w:lang w:val="en-US"/>
+        </w:rPr>
+        <w:t xml:space="preserve"> Three of a </w:t>
+      </w:r>
+      <w:r>
+        <w:rPr>
+          <w:rFonts w:ascii="Arial" w:hAnsi="Arial" w:cs="Arial"/>
+          <w:sz w:val="24"/>
+          <w:szCs w:val="24"/>
+          <w:lang w:val="en-US"/>
+        </w:rPr>
+        <w:lastRenderedPageBreak/>
+        <w:t xml:space="preserve">Kind, Full House, Four of a Kind, </w:t>
+      </w:r>
+      <w:r>
+        <w:rPr>
+          <w:rFonts w:ascii="Arial" w:hAnsi="Arial" w:cs="Arial"/>
+          <w:sz w:val="24"/>
+          <w:szCs w:val="24"/>
+          <w:lang w:val="en-US"/>
+        </w:rPr>
+        <w:t xml:space="preserve">or </w:t>
+      </w:r>
+      <w:r>
+        <w:rPr>
+          <w:rFonts w:ascii="Arial" w:hAnsi="Arial" w:cs="Arial"/>
+          <w:sz w:val="24"/>
+          <w:szCs w:val="24"/>
+          <w:lang w:val="en-US"/>
+        </w:rPr>
+        <w:t xml:space="preserve">Five of a Kind. </w:t>
+      </w:r>
+      <w:r>
+        <w:rPr>
+          <w:rFonts w:ascii="Arial" w:hAnsi="Arial" w:cs="Arial"/>
+          <w:sz w:val="24"/>
+          <w:szCs w:val="24"/>
+          <w:lang w:val="en-US"/>
+        </w:rPr>
+        <w:t xml:space="preserve">Figure 66 </w:t>
+      </w:r>
+      <w:r>
+        <w:rPr>
+          <w:rFonts w:ascii="Arial" w:hAnsi="Arial" w:cs="Arial"/>
+          <w:sz w:val="24"/>
+          <w:szCs w:val="24"/>
+          <w:lang w:val="en-US"/>
+        </w:rPr>
+        <w:t>shows the recorded frequencies for each data set.</w:t>
+      </w:r>
     </w:p>
     <w:p>
       <w:pPr>
         <w:rPr>
           <w:rFonts w:ascii="Arial" w:hAnsi="Arial" w:cs="Arial"/>
+          <w:sz w:val="24"/>
+          <w:szCs w:val="24"/>
+          <w:lang w:val="en-US"/>
+        </w:rPr>
+      </w:pPr>
+      <w:r>
+        <w:rPr>
+          <w:rFonts w:ascii="Arial" w:hAnsi="Arial" w:cs="Arial"/>
+          <w:sz w:val="24"/>
+          <w:szCs w:val="24"/>
+          <w:lang w:val="en-US"/>
+        </w:rPr>
+        <w:t>The most frequent outcome for the C# implementations w</w:t>
+      </w:r>
+      <w:r>
+        <w:rPr>
+          <w:rFonts w:ascii="Arial" w:hAnsi="Arial" w:cs="Arial"/>
+          <w:sz w:val="24"/>
+          <w:szCs w:val="24"/>
+          <w:lang w:val="en-US"/>
+        </w:rPr>
+        <w:t>as Two Pair</w:t>
+      </w:r>
+      <w:r>
+        <w:rPr>
+          <w:rFonts w:ascii="Arial" w:hAnsi="Arial" w:cs="Arial"/>
+          <w:sz w:val="24"/>
+          <w:szCs w:val="24"/>
+          <w:lang w:val="en-US"/>
+        </w:rPr>
+        <w:t xml:space="preserve"> which occurred 50% of the time across both datasets.</w:t>
+      </w:r>
+      <w:r>
+        <w:rPr>
+          <w:rFonts w:ascii="Arial" w:hAnsi="Arial" w:cs="Arial"/>
+          <w:sz w:val="24"/>
+          <w:szCs w:val="24"/>
+          <w:lang w:val="en-US"/>
+        </w:rPr>
+        <w:t xml:space="preserve"> Three of a kind </w:t>
+      </w:r>
+      <w:r>
+        <w:rPr>
+          <w:rFonts w:ascii="Arial" w:hAnsi="Arial" w:cs="Arial"/>
+          <w:sz w:val="24"/>
+          <w:szCs w:val="24"/>
+          <w:lang w:val="en-US"/>
+        </w:rPr>
+        <w:t xml:space="preserve">also </w:t>
+      </w:r>
+      <w:r>
+        <w:rPr>
+          <w:rFonts w:ascii="Arial" w:hAnsi="Arial" w:cs="Arial"/>
+          <w:sz w:val="24"/>
+          <w:szCs w:val="24"/>
+          <w:lang w:val="en-US"/>
+        </w:rPr>
+        <w:t xml:space="preserve">occurred frequently, particularly in the </w:t>
+      </w:r>
+      <w:r>
+        <w:rPr>
+          <w:rFonts w:ascii="Arial" w:hAnsi="Arial" w:cs="Arial"/>
+          <w:sz w:val="24"/>
+          <w:szCs w:val="24"/>
+          <w:lang w:val="en-US"/>
+        </w:rPr>
+        <w:t>seeded random implementation.</w:t>
+      </w:r>
+      <w:r>
+        <w:rPr>
+          <w:rFonts w:ascii="Arial" w:hAnsi="Arial" w:cs="Arial"/>
+          <w:sz w:val="24"/>
+          <w:szCs w:val="24"/>
+          <w:lang w:val="en-US"/>
+        </w:rPr>
+        <w:t xml:space="preserve"> Across both implementations Full House </w:t>
+      </w:r>
+      <w:r>
+        <w:rPr>
+          <w:rFonts w:ascii="Arial" w:hAnsi="Arial" w:cs="Arial"/>
+          <w:sz w:val="24"/>
+          <w:szCs w:val="24"/>
+          <w:lang w:val="en-US"/>
+        </w:rPr>
+        <w:t xml:space="preserve">only occurred once </w:t>
+      </w:r>
+      <w:r>
+        <w:rPr>
+          <w:rFonts w:ascii="Arial" w:hAnsi="Arial" w:cs="Arial"/>
+          <w:sz w:val="24"/>
+          <w:szCs w:val="24"/>
+          <w:lang w:val="en-US"/>
+        </w:rPr>
+        <w:t>and no Four or Five of a Kinds were recorded</w:t>
+      </w:r>
+      <w:r>
+        <w:rPr>
+          <w:rFonts w:ascii="Arial" w:hAnsi="Arial" w:cs="Arial"/>
+          <w:sz w:val="24"/>
+          <w:szCs w:val="24"/>
+          <w:lang w:val="en-US"/>
+        </w:rPr>
+        <w:t>.</w:t>
+      </w:r>
+      <w:r>
+        <w:rPr>
+          <w:rFonts w:ascii="Arial" w:hAnsi="Arial" w:cs="Arial"/>
+          <w:sz w:val="24"/>
+          <w:szCs w:val="24"/>
+          <w:lang w:val="en-US"/>
+        </w:rPr>
+        <w:t xml:space="preserve"> </w:t>
+      </w:r>
+      <w:r>
+        <w:rPr>
+          <w:rFonts w:ascii="Arial" w:hAnsi="Arial" w:cs="Arial"/>
+          <w:sz w:val="24"/>
+          <w:szCs w:val="24"/>
+          <w:lang w:val="en-US"/>
+        </w:rPr>
+        <w:t>After seeing the distribution of suits in figure 65</w:t>
+      </w:r>
+      <w:r>
+        <w:rPr>
+          <w:rFonts w:ascii="Arial" w:hAnsi="Arial" w:cs="Arial"/>
+          <w:sz w:val="24"/>
+          <w:szCs w:val="24"/>
+          <w:lang w:val="en-US"/>
+        </w:rPr>
+        <w:t xml:space="preserve"> the </w:t>
+      </w:r>
+      <w:r>
+        <w:rPr>
+          <w:rFonts w:ascii="Arial" w:hAnsi="Arial" w:cs="Arial"/>
+          <w:sz w:val="24"/>
+          <w:szCs w:val="24"/>
+          <w:lang w:val="en-US"/>
+        </w:rPr>
+        <w:t xml:space="preserve">frequencies of outcomes were </w:t>
+      </w:r>
+      <w:r>
+        <w:rPr>
+          <w:rFonts w:ascii="Arial" w:hAnsi="Arial" w:cs="Arial"/>
+          <w:sz w:val="24"/>
+          <w:szCs w:val="24"/>
+          <w:lang w:val="en-US"/>
+        </w:rPr>
+        <w:t xml:space="preserve">as expected. </w:t>
+      </w:r>
+      <w:r>
+        <w:rPr>
+          <w:rFonts w:ascii="Arial" w:hAnsi="Arial" w:cs="Arial"/>
+          <w:sz w:val="24"/>
+          <w:szCs w:val="24"/>
+          <w:lang w:val="en-US"/>
+        </w:rPr>
+        <w:t xml:space="preserve">Without larger concentrations of </w:t>
+      </w:r>
+      <w:r>
+        <w:rPr>
+          <w:rFonts w:ascii="Arial" w:hAnsi="Arial" w:cs="Arial"/>
+          <w:sz w:val="24"/>
+          <w:szCs w:val="24"/>
+          <w:lang w:val="en-US"/>
+        </w:rPr>
+        <w:t xml:space="preserve">suits in groups of 4 or more the likelihood of </w:t>
+      </w:r>
+      <w:r>
+        <w:rPr>
+          <w:rFonts w:ascii="Arial" w:hAnsi="Arial" w:cs="Arial"/>
+          <w:sz w:val="24"/>
+          <w:szCs w:val="24"/>
+          <w:lang w:val="en-US"/>
+        </w:rPr>
+        <w:t>sequentially drawing a hand consisting of four or five cards of the same suit w</w:t>
+      </w:r>
+      <w:r>
+        <w:rPr>
+          <w:rFonts w:ascii="Arial" w:hAnsi="Arial" w:cs="Arial"/>
+          <w:sz w:val="24"/>
+          <w:szCs w:val="24"/>
+          <w:lang w:val="en-US"/>
+        </w:rPr>
+        <w:t>as</w:t>
+      </w:r>
+      <w:r>
+        <w:rPr>
+          <w:rFonts w:ascii="Arial" w:hAnsi="Arial" w:cs="Arial"/>
+          <w:sz w:val="24"/>
+          <w:szCs w:val="24"/>
+          <w:lang w:val="en-US"/>
+        </w:rPr>
+        <w:t xml:space="preserve"> unlikely.</w:t>
+      </w:r>
+    </w:p>
+    <w:p>
+      <w:pPr>
+        <w:rPr>
+          <w:rFonts w:ascii="Arial" w:hAnsi="Arial" w:cs="Arial"/>
+          <w:sz w:val="24"/>
+          <w:szCs w:val="24"/>
+          <w:lang w:val="en-US"/>
+        </w:rPr>
+      </w:pPr>
+      <w:r>
+        <w:rPr>
+          <w:rFonts w:ascii="Arial" w:hAnsi="Arial" w:cs="Arial"/>
+          <w:sz w:val="24"/>
+          <w:szCs w:val="24"/>
+          <w:lang w:val="en-US"/>
+        </w:rPr>
+        <w:t>The Python Randint</w:t>
+      </w:r>
+      <w:r>
+        <w:rPr>
+          <w:rFonts w:ascii="Arial" w:hAnsi="Arial" w:cs="Arial"/>
+          <w:sz w:val="24"/>
+          <w:szCs w:val="24"/>
+          <w:lang w:val="en-US"/>
+        </w:rPr>
+        <w:t xml:space="preserve"> implementation </w:t>
+      </w:r>
+      <w:r>
+        <w:rPr>
+          <w:rFonts w:ascii="Arial" w:hAnsi="Arial" w:cs="Arial"/>
+          <w:sz w:val="24"/>
+          <w:szCs w:val="24"/>
+          <w:lang w:val="en-US"/>
+        </w:rPr>
+        <w:t xml:space="preserve">showed the most diversity out of </w:t>
+      </w:r>
+      <w:r>
+        <w:rPr>
+          <w:rFonts w:ascii="Arial" w:hAnsi="Arial" w:cs="Arial"/>
+          <w:sz w:val="24"/>
+          <w:szCs w:val="24"/>
+          <w:lang w:val="en-US"/>
+        </w:rPr>
+        <w:t>all the Python datasets analysed</w:t>
+      </w:r>
+      <w:r>
+        <w:rPr>
+          <w:rFonts w:ascii="Arial" w:hAnsi="Arial" w:cs="Arial"/>
+          <w:sz w:val="24"/>
+          <w:szCs w:val="24"/>
+          <w:lang w:val="en-US"/>
+        </w:rPr>
+        <w:t xml:space="preserve">, with at least 1 </w:t>
+      </w:r>
+      <w:r>
+        <w:rPr>
+          <w:rFonts w:ascii="Arial" w:hAnsi="Arial" w:cs="Arial"/>
+          <w:sz w:val="24"/>
+          <w:szCs w:val="24"/>
+          <w:lang w:val="en-US"/>
+        </w:rPr>
+        <w:t>occurrence</w:t>
+      </w:r>
+      <w:r>
+        <w:rPr>
+          <w:rFonts w:ascii="Arial" w:hAnsi="Arial" w:cs="Arial"/>
+          <w:sz w:val="24"/>
+          <w:szCs w:val="24"/>
+          <w:lang w:val="en-US"/>
+        </w:rPr>
+        <w:t xml:space="preserve"> of each possible outcome</w:t>
+      </w:r>
+      <w:r>
+        <w:rPr>
+          <w:rFonts w:ascii="Arial" w:hAnsi="Arial" w:cs="Arial"/>
+          <w:sz w:val="24"/>
+          <w:szCs w:val="24"/>
+          <w:lang w:val="en-US"/>
+        </w:rPr>
+        <w:t xml:space="preserve"> except </w:t>
+      </w:r>
+      <w:r>
+        <w:rPr>
+          <w:rFonts w:ascii="Arial" w:hAnsi="Arial" w:cs="Arial"/>
+          <w:sz w:val="24"/>
+          <w:szCs w:val="24"/>
+          <w:lang w:val="en-US"/>
+        </w:rPr>
+        <w:t>F</w:t>
+      </w:r>
+      <w:r>
+        <w:rPr>
+          <w:rFonts w:ascii="Arial" w:hAnsi="Arial" w:cs="Arial"/>
+          <w:sz w:val="24"/>
+          <w:szCs w:val="24"/>
+          <w:lang w:val="en-US"/>
+        </w:rPr>
+        <w:t>ive of a Kind</w:t>
+      </w:r>
+      <w:r>
+        <w:rPr>
+          <w:rFonts w:ascii="Arial" w:hAnsi="Arial" w:cs="Arial"/>
+          <w:sz w:val="24"/>
+          <w:szCs w:val="24"/>
+          <w:lang w:val="en-US"/>
+        </w:rPr>
+        <w:t>.</w:t>
+      </w:r>
+      <w:r>
+        <w:rPr>
+          <w:rFonts w:ascii="Arial" w:hAnsi="Arial" w:cs="Arial"/>
+          <w:sz w:val="24"/>
+          <w:szCs w:val="24"/>
+          <w:lang w:val="en-US"/>
+        </w:rPr>
+        <w:t xml:space="preserve"> </w:t>
+      </w:r>
+      <w:r>
+        <w:rPr>
+          <w:rFonts w:ascii="Arial" w:hAnsi="Arial" w:cs="Arial"/>
+          <w:sz w:val="24"/>
+          <w:szCs w:val="24"/>
+          <w:lang w:val="en-US"/>
+        </w:rPr>
+        <w:t>This wasn’t expected considering the distribution of suits shown in figure 65</w:t>
+      </w:r>
+      <w:r>
+        <w:rPr>
+          <w:rFonts w:ascii="Arial" w:hAnsi="Arial" w:cs="Arial"/>
+          <w:sz w:val="24"/>
+          <w:szCs w:val="24"/>
+          <w:lang w:val="en-US"/>
+        </w:rPr>
+        <w:t xml:space="preserve">, in which groups </w:t>
+      </w:r>
+      <w:r>
+        <w:rPr>
+          <w:rFonts w:ascii="Arial" w:hAnsi="Arial" w:cs="Arial"/>
+          <w:sz w:val="24"/>
+          <w:szCs w:val="24"/>
+          <w:lang w:val="en-US"/>
+        </w:rPr>
+        <w:t>rarely went above 2 cards.</w:t>
+      </w:r>
+      <w:r>
+        <w:rPr>
+          <w:rFonts w:ascii="Arial" w:hAnsi="Arial" w:cs="Arial"/>
+          <w:sz w:val="24"/>
+          <w:szCs w:val="24"/>
+          <w:lang w:val="en-US"/>
+        </w:rPr>
+        <w:t xml:space="preserve"> However</w:t>
+      </w:r>
+      <w:r>
+        <w:rPr>
+          <w:rFonts w:ascii="Arial" w:hAnsi="Arial" w:cs="Arial"/>
+          <w:sz w:val="24"/>
+          <w:szCs w:val="24"/>
+          <w:lang w:val="en-US"/>
+        </w:rPr>
+        <w:t>,</w:t>
+      </w:r>
+      <w:r>
+        <w:rPr>
+          <w:rFonts w:ascii="Arial" w:hAnsi="Arial" w:cs="Arial"/>
+          <w:sz w:val="24"/>
+          <w:szCs w:val="24"/>
+          <w:lang w:val="en-US"/>
+        </w:rPr>
+        <w:t xml:space="preserve"> when drawn sequentially </w:t>
+      </w:r>
+      <w:r>
+        <w:rPr>
+          <w:rFonts w:ascii="Arial" w:hAnsi="Arial" w:cs="Arial"/>
+          <w:sz w:val="24"/>
+          <w:szCs w:val="24"/>
+          <w:lang w:val="en-US"/>
+        </w:rPr>
+        <w:t xml:space="preserve">this can be explained as </w:t>
+      </w:r>
+      <w:r>
+        <w:rPr>
+          <w:rFonts w:ascii="Arial" w:hAnsi="Arial" w:cs="Arial"/>
+          <w:sz w:val="24"/>
+          <w:szCs w:val="24"/>
+          <w:lang w:val="en-US"/>
+        </w:rPr>
+        <w:t>groups of these pairs can be drawn together, allowing for Three or Four of a Kind hands.</w:t>
+      </w:r>
+      <w:r>
+        <w:rPr>
+          <w:rFonts w:ascii="Arial" w:hAnsi="Arial" w:cs="Arial"/>
+          <w:sz w:val="24"/>
+          <w:szCs w:val="24"/>
+          <w:lang w:val="en-US"/>
+        </w:rPr>
+        <w:t xml:space="preserve"> The NumPy implementations</w:t>
+      </w:r>
+      <w:r>
+        <w:rPr>
+          <w:rFonts w:ascii="Arial" w:hAnsi="Arial" w:cs="Arial"/>
+          <w:sz w:val="24"/>
+          <w:szCs w:val="24"/>
+          <w:lang w:val="en-US"/>
+        </w:rPr>
+        <w:t xml:space="preserve"> gave results </w:t>
+      </w:r>
+      <w:proofErr w:type="gramStart"/>
+      <w:r>
+        <w:rPr>
+          <w:rFonts w:ascii="Arial" w:hAnsi="Arial" w:cs="Arial"/>
+          <w:sz w:val="24"/>
+          <w:szCs w:val="24"/>
+          <w:lang w:val="en-US"/>
+        </w:rPr>
+        <w:t>similar to</w:t>
+      </w:r>
+      <w:proofErr w:type="gramEnd"/>
+      <w:r>
+        <w:rPr>
+          <w:rFonts w:ascii="Arial" w:hAnsi="Arial" w:cs="Arial"/>
+          <w:sz w:val="24"/>
+          <w:szCs w:val="24"/>
+          <w:lang w:val="en-US"/>
+        </w:rPr>
+        <w:t xml:space="preserve"> those seen with the C# implementations, primarily a majority of </w:t>
+      </w:r>
+      <w:r>
+        <w:rPr>
+          <w:rFonts w:ascii="Arial" w:hAnsi="Arial" w:cs="Arial"/>
+          <w:sz w:val="24"/>
+          <w:szCs w:val="24"/>
+          <w:lang w:val="en-US"/>
+        </w:rPr>
+        <w:t>Two Pair and Three of a Kind hands</w:t>
+      </w:r>
+      <w:r>
+        <w:rPr>
+          <w:rFonts w:ascii="Arial" w:hAnsi="Arial" w:cs="Arial"/>
+          <w:sz w:val="24"/>
+          <w:szCs w:val="24"/>
+          <w:lang w:val="en-US"/>
+        </w:rPr>
+        <w:t xml:space="preserve"> although the seeded dataset contained </w:t>
+      </w:r>
+      <w:r>
+        <w:rPr>
+          <w:rFonts w:ascii="Arial" w:hAnsi="Arial" w:cs="Arial"/>
+          <w:sz w:val="24"/>
+          <w:szCs w:val="24"/>
+          <w:lang w:val="en-US"/>
+        </w:rPr>
+        <w:t>two Four of a Kind hands</w:t>
+      </w:r>
+      <w:r>
+        <w:rPr>
+          <w:rFonts w:ascii="Arial" w:hAnsi="Arial" w:cs="Arial"/>
+          <w:sz w:val="24"/>
+          <w:szCs w:val="24"/>
+          <w:lang w:val="en-US"/>
+        </w:rPr>
+        <w:t xml:space="preserve"> and no Three of a Kind</w:t>
+      </w:r>
+      <w:r>
+        <w:rPr>
+          <w:rFonts w:ascii="Arial" w:hAnsi="Arial" w:cs="Arial"/>
+          <w:sz w:val="24"/>
+          <w:szCs w:val="24"/>
+          <w:lang w:val="en-US"/>
+        </w:rPr>
+        <w:t xml:space="preserve"> hands</w:t>
+      </w:r>
+      <w:r>
+        <w:rPr>
+          <w:rFonts w:ascii="Arial" w:hAnsi="Arial" w:cs="Arial"/>
+          <w:sz w:val="24"/>
+          <w:szCs w:val="24"/>
+          <w:lang w:val="en-US"/>
+        </w:rPr>
+        <w:t>.</w:t>
+      </w:r>
+    </w:p>
+    <w:p>
+      <w:pPr>
+        <w:rPr>
+          <w:rFonts w:ascii="Arial" w:hAnsi="Arial" w:cs="Arial"/>
+          <w:sz w:val="24"/>
+          <w:szCs w:val="24"/>
+          <w:lang w:val="en-US"/>
+        </w:rPr>
+      </w:pPr>
+      <w:r>
+        <w:rPr>
+          <w:rFonts w:ascii="Arial" w:hAnsi="Arial" w:cs="Arial"/>
+          <w:sz w:val="24"/>
+          <w:szCs w:val="24"/>
+          <w:lang w:val="en-US"/>
+        </w:rPr>
+        <w:t xml:space="preserve">The physical datasets </w:t>
+      </w:r>
+      <w:r>
+        <w:rPr>
+          <w:rFonts w:ascii="Arial" w:hAnsi="Arial" w:cs="Arial"/>
+          <w:sz w:val="24"/>
+          <w:szCs w:val="24"/>
+          <w:lang w:val="en-US"/>
+        </w:rPr>
+        <w:t xml:space="preserve">gave far more diverse outcomes compared to the C# implementations, with </w:t>
+      </w:r>
+      <w:r>
+        <w:rPr>
+          <w:rFonts w:ascii="Arial" w:hAnsi="Arial" w:cs="Arial"/>
+          <w:sz w:val="24"/>
+          <w:szCs w:val="24"/>
+          <w:lang w:val="en-US"/>
+        </w:rPr>
+        <w:t xml:space="preserve">the </w:t>
+      </w:r>
+      <w:r>
+        <w:rPr>
+          <w:rFonts w:ascii="Arial" w:hAnsi="Arial" w:cs="Arial"/>
+          <w:sz w:val="24"/>
+          <w:szCs w:val="24"/>
+          <w:lang w:val="en-US"/>
+        </w:rPr>
+        <w:t xml:space="preserve">large groups of suits found in </w:t>
+      </w:r>
+      <w:r>
+        <w:rPr>
+          <w:rFonts w:ascii="Arial" w:hAnsi="Arial" w:cs="Arial"/>
+          <w:sz w:val="24"/>
+          <w:szCs w:val="24"/>
+          <w:lang w:val="en-US"/>
+        </w:rPr>
+        <w:t xml:space="preserve">Real </w:t>
+      </w:r>
+      <w:r>
+        <w:rPr>
+          <w:rFonts w:ascii="Arial" w:hAnsi="Arial" w:cs="Arial"/>
+          <w:sz w:val="24"/>
+          <w:szCs w:val="24"/>
+          <w:lang w:val="en-US"/>
+        </w:rPr>
+        <w:t xml:space="preserve">Card Shuffle 1 and </w:t>
+      </w:r>
+      <w:r>
+        <w:rPr>
+          <w:rFonts w:ascii="Arial" w:hAnsi="Arial" w:cs="Arial"/>
+          <w:sz w:val="24"/>
+          <w:szCs w:val="24"/>
+          <w:lang w:val="en-US"/>
+        </w:rPr>
+        <w:t xml:space="preserve">Real </w:t>
+      </w:r>
+      <w:r>
+        <w:rPr>
+          <w:rFonts w:ascii="Arial" w:hAnsi="Arial" w:cs="Arial"/>
+          <w:sz w:val="24"/>
+          <w:szCs w:val="24"/>
+          <w:lang w:val="en-US"/>
+        </w:rPr>
+        <w:t xml:space="preserve">Card Shuffle </w:t>
+      </w:r>
+      <w:r>
+        <w:rPr>
+          <w:rFonts w:ascii="Arial" w:hAnsi="Arial" w:cs="Arial"/>
+          <w:sz w:val="24"/>
+          <w:szCs w:val="24"/>
+          <w:lang w:val="en-US"/>
+        </w:rPr>
+        <w:t>3 allowing for hand</w:t>
+      </w:r>
+      <w:r>
+        <w:rPr>
+          <w:rFonts w:ascii="Arial" w:hAnsi="Arial" w:cs="Arial"/>
+          <w:sz w:val="24"/>
+          <w:szCs w:val="24"/>
+          <w:lang w:val="en-US"/>
+        </w:rPr>
+        <w:t>s</w:t>
+      </w:r>
+      <w:r>
+        <w:rPr>
+          <w:rFonts w:ascii="Arial" w:hAnsi="Arial" w:cs="Arial"/>
+          <w:sz w:val="24"/>
+          <w:szCs w:val="24"/>
+          <w:lang w:val="en-US"/>
+        </w:rPr>
+        <w:t xml:space="preserve"> of Four and Five of a Kind.</w:t>
+      </w:r>
+      <w:r>
+        <w:rPr>
+          <w:rFonts w:ascii="Arial" w:hAnsi="Arial" w:cs="Arial"/>
+          <w:sz w:val="24"/>
+          <w:szCs w:val="24"/>
+          <w:lang w:val="en-US"/>
+        </w:rPr>
+        <w:t xml:space="preserve"> Three of a Kind hands </w:t>
+      </w:r>
+      <w:r>
+        <w:rPr>
+          <w:rFonts w:ascii="Arial" w:hAnsi="Arial" w:cs="Arial"/>
+          <w:sz w:val="24"/>
+          <w:szCs w:val="24"/>
+          <w:lang w:val="en-US"/>
+        </w:rPr>
+        <w:t>remained</w:t>
+      </w:r>
+      <w:r>
+        <w:rPr>
+          <w:rFonts w:ascii="Arial" w:hAnsi="Arial" w:cs="Arial"/>
+          <w:sz w:val="24"/>
+          <w:szCs w:val="24"/>
+          <w:lang w:val="en-US"/>
+        </w:rPr>
+        <w:t xml:space="preserve"> the </w:t>
+      </w:r>
+      <w:r>
+        <w:rPr>
+          <w:rFonts w:ascii="Arial" w:hAnsi="Arial" w:cs="Arial"/>
+          <w:sz w:val="24"/>
+          <w:szCs w:val="24"/>
+          <w:lang w:val="en-US"/>
+        </w:rPr>
+        <w:t>most seen</w:t>
+      </w:r>
+      <w:r>
+        <w:rPr>
+          <w:rFonts w:ascii="Arial" w:hAnsi="Arial" w:cs="Arial"/>
+          <w:sz w:val="24"/>
+          <w:szCs w:val="24"/>
+          <w:lang w:val="en-US"/>
+        </w:rPr>
+        <w:t xml:space="preserve"> outcome </w:t>
+      </w:r>
+      <w:r>
+        <w:rPr>
+          <w:rFonts w:ascii="Arial" w:hAnsi="Arial" w:cs="Arial"/>
+          <w:sz w:val="24"/>
+          <w:szCs w:val="24"/>
+          <w:lang w:val="en-US"/>
+        </w:rPr>
+        <w:t xml:space="preserve">in </w:t>
+      </w:r>
+      <w:proofErr w:type="gramStart"/>
+      <w:r>
+        <w:rPr>
+          <w:rFonts w:ascii="Arial" w:hAnsi="Arial" w:cs="Arial"/>
+          <w:sz w:val="24"/>
+          <w:szCs w:val="24"/>
+          <w:lang w:val="en-US"/>
+        </w:rPr>
+        <w:t>the majority of</w:t>
+      </w:r>
+      <w:proofErr w:type="gramEnd"/>
+      <w:r>
+        <w:rPr>
+          <w:rFonts w:ascii="Arial" w:hAnsi="Arial" w:cs="Arial"/>
+          <w:sz w:val="24"/>
+          <w:szCs w:val="24"/>
+          <w:lang w:val="en-US"/>
+        </w:rPr>
+        <w:t xml:space="preserve"> datasets</w:t>
+      </w:r>
+      <w:r>
+        <w:rPr>
+          <w:rFonts w:ascii="Arial" w:hAnsi="Arial" w:cs="Arial"/>
+          <w:sz w:val="24"/>
+          <w:szCs w:val="24"/>
+          <w:lang w:val="en-US"/>
+        </w:rPr>
+        <w:t xml:space="preserve">. </w:t>
+      </w:r>
+      <w:r>
+        <w:rPr>
+          <w:rFonts w:ascii="Arial" w:hAnsi="Arial" w:cs="Arial"/>
+          <w:sz w:val="24"/>
+          <w:szCs w:val="24"/>
+          <w:lang w:val="en-US"/>
+        </w:rPr>
+        <w:t xml:space="preserve">Based on the </w:t>
+      </w:r>
+      <w:r>
+        <w:rPr>
+          <w:rFonts w:ascii="Arial" w:hAnsi="Arial" w:cs="Arial"/>
+          <w:sz w:val="24"/>
+          <w:szCs w:val="24"/>
+          <w:lang w:val="en-US"/>
+        </w:rPr>
+        <w:t>distributions seen in figure 65</w:t>
+      </w:r>
+      <w:r>
+        <w:rPr>
+          <w:rFonts w:ascii="Arial" w:hAnsi="Arial" w:cs="Arial"/>
+          <w:sz w:val="24"/>
+          <w:szCs w:val="24"/>
+          <w:lang w:val="en-US"/>
+        </w:rPr>
+        <w:t xml:space="preserve">, these frequencies </w:t>
+      </w:r>
+      <w:r>
+        <w:rPr>
+          <w:rFonts w:ascii="Arial" w:hAnsi="Arial" w:cs="Arial"/>
+          <w:sz w:val="24"/>
+          <w:szCs w:val="24"/>
+          <w:lang w:val="en-US"/>
+        </w:rPr>
+        <w:t xml:space="preserve">match </w:t>
+      </w:r>
+      <w:r>
+        <w:rPr>
+          <w:rFonts w:ascii="Arial" w:hAnsi="Arial" w:cs="Arial"/>
+          <w:sz w:val="24"/>
+          <w:szCs w:val="24"/>
+          <w:lang w:val="en-US"/>
+        </w:rPr>
+        <w:t>what was expected</w:t>
+      </w:r>
+      <w:r>
+        <w:rPr>
+          <w:rFonts w:ascii="Arial" w:hAnsi="Arial" w:cs="Arial"/>
+          <w:sz w:val="24"/>
+          <w:szCs w:val="24"/>
+          <w:lang w:val="en-US"/>
+        </w:rPr>
+        <w:t xml:space="preserve">, with the exception that </w:t>
+      </w:r>
+      <w:r>
+        <w:rPr>
+          <w:rFonts w:ascii="Arial" w:hAnsi="Arial" w:cs="Arial"/>
+          <w:sz w:val="24"/>
+          <w:szCs w:val="24"/>
+          <w:lang w:val="en-US"/>
+        </w:rPr>
+        <w:t xml:space="preserve">the number of Full House results </w:t>
+      </w:r>
+      <w:r>
+        <w:rPr>
+          <w:rFonts w:ascii="Arial" w:hAnsi="Arial" w:cs="Arial"/>
+          <w:sz w:val="24"/>
+          <w:szCs w:val="24"/>
+          <w:lang w:val="en-US"/>
+        </w:rPr>
+        <w:t xml:space="preserve">were lower than expected given the </w:t>
+      </w:r>
+      <w:r>
+        <w:rPr>
+          <w:rFonts w:ascii="Arial" w:hAnsi="Arial" w:cs="Arial"/>
+          <w:sz w:val="24"/>
+          <w:szCs w:val="24"/>
+          <w:lang w:val="en-US"/>
+        </w:rPr>
+        <w:t xml:space="preserve">number of groups of two or three </w:t>
+      </w:r>
+      <w:r>
+        <w:rPr>
+          <w:rFonts w:ascii="Arial" w:hAnsi="Arial" w:cs="Arial"/>
+          <w:sz w:val="24"/>
+          <w:szCs w:val="24"/>
+          <w:lang w:val="en-US"/>
+        </w:rPr>
+        <w:t xml:space="preserve">that were found </w:t>
+      </w:r>
+      <w:r>
+        <w:rPr>
+          <w:rFonts w:ascii="Arial" w:hAnsi="Arial" w:cs="Arial"/>
+          <w:sz w:val="24"/>
+          <w:szCs w:val="24"/>
+          <w:lang w:val="en-US"/>
+        </w:rPr>
+        <w:t>in the physical datasets.</w:t>
+      </w:r>
+    </w:p>
+    <w:p>
+      <w:pPr>
+        <w:rPr>
+          <w:rFonts w:ascii="Arial" w:hAnsi="Arial" w:cs="Arial"/>
+          <w:sz w:val="24"/>
+          <w:szCs w:val="24"/>
+          <w:lang w:val="en-US"/>
+        </w:rPr>
+      </w:pPr>
+      <w:r>
+        <w:drawing>
+          <wp:inline distT="0" distB="0" distL="0" distR="0" wp14:anchorId="07A376A1" wp14:editId="458B1995">
+            <wp:extent cx="4748400" cy="3240000"/>
+            <wp:effectExtent l="0" t="0" r="0" b="0"/>
+            <wp:docPr id="1751890772" name="Picture 1" descr="A graph of different colored bars&#10;&#10;Description automatically generated"/>
+            <wp:cNvGraphicFramePr>
+              <a:graphicFrameLocks xmlns:a="http://schemas.openxmlformats.org/drawingml/2006/main" noChangeAspect="1"/>
+            </wp:cNvGraphicFramePr>
+            <a:graphic xmlns:a="http://schemas.openxmlformats.org/drawingml/2006/main">
+              <a:graphicData uri="http://schemas.openxmlformats.org/drawingml/2006/picture">
+                <pic:pic xmlns:pic="http://schemas.openxmlformats.org/drawingml/2006/picture">
+                  <pic:nvPicPr>
+                    <pic:cNvPr id="1751890772" name="Picture 1" descr="A graph of different colored bars&#10;&#10;Description automatically generated"/>
+                    <pic:cNvPicPr/>
+                  </pic:nvPicPr>
+                  <pic:blipFill>
+                    <a:blip r:embed="rId24"/>
+                    <a:stretch>
+                      <a:fillRect/>
+                    </a:stretch>
+                  </pic:blipFill>
+                  <pic:spPr>
+                    <a:xfrm>
+                      <a:off x="0" y="0"/>
+                      <a:ext cx="4748400" cy="3240000"/>
+                    </a:xfrm>
+                    <a:prstGeom prst="rect">
+                      <a:avLst/>
+                    </a:prstGeom>
+                  </pic:spPr>
+                </pic:pic>
+              </a:graphicData>
+            </a:graphic>
+          </wp:inline>
+        </w:drawing>
+      </w:r>
+    </w:p>
+    <w:p>
+      <w:pPr>
+        <w:rPr>
+          <w:rFonts w:ascii="Arial" w:hAnsi="Arial" w:cs="Arial"/>
           <w:i/>
           <w:iCs/>
+          <w:sz w:val="24"/>
+          <w:szCs w:val="24"/>
+          <w:lang w:val="en-US"/>
+        </w:rPr>
+      </w:pPr>
+      <w:r>
+        <w:rPr>
+          <w:rFonts w:ascii="Arial" w:hAnsi="Arial" w:cs="Arial"/>
+          <w:i/>
+          <w:iCs/>
+          <w:sz w:val="24"/>
+          <w:szCs w:val="24"/>
+          <w:lang w:val="en-US"/>
+        </w:rPr>
+        <w:lastRenderedPageBreak/>
+        <w:t xml:space="preserve">Figure 67. </w:t>
+      </w:r>
+      <w:r>
+        <w:rPr>
+          <w:rFonts w:ascii="Arial" w:hAnsi="Arial" w:cs="Arial"/>
+          <w:i/>
+          <w:iCs/>
+          <w:sz w:val="24"/>
+          <w:szCs w:val="24"/>
+          <w:lang w:val="en-US"/>
+        </w:rPr>
+        <w:t xml:space="preserve">A Bar Chart Showing the Frequency of Poker Hand Outcomes after </w:t>
+      </w:r>
+      <w:r>
+        <w:rPr>
+          <w:rFonts w:ascii="Arial" w:hAnsi="Arial" w:cs="Arial"/>
+          <w:i/>
+          <w:iCs/>
+          <w:sz w:val="24"/>
+          <w:szCs w:val="24"/>
+          <w:lang w:val="en-US"/>
+        </w:rPr>
+        <w:t>N</w:t>
+      </w:r>
+      <w:r>
+        <w:rPr>
+          <w:rFonts w:ascii="Arial" w:hAnsi="Arial" w:cs="Arial"/>
+          <w:i/>
+          <w:iCs/>
+          <w:sz w:val="24"/>
+          <w:szCs w:val="24"/>
+          <w:lang w:val="en-US"/>
+        </w:rPr>
+        <w:t>on-</w:t>
+      </w:r>
+      <w:r>
+        <w:rPr>
+          <w:rFonts w:ascii="Arial" w:hAnsi="Arial" w:cs="Arial"/>
+          <w:i/>
+          <w:iCs/>
+          <w:sz w:val="24"/>
+          <w:szCs w:val="24"/>
+          <w:lang w:val="en-US"/>
+        </w:rPr>
+        <w:t>S</w:t>
+      </w:r>
+      <w:r>
+        <w:rPr>
+          <w:rFonts w:ascii="Arial" w:hAnsi="Arial" w:cs="Arial"/>
+          <w:i/>
+          <w:iCs/>
+          <w:sz w:val="24"/>
+          <w:szCs w:val="24"/>
+          <w:lang w:val="en-US"/>
+        </w:rPr>
+        <w:t>equential Distribution</w:t>
+      </w:r>
+    </w:p>
+    <w:p>
+      <w:pPr>
+        <w:rPr>
+          <w:rFonts w:ascii="Arial" w:hAnsi="Arial" w:cs="Arial"/>
           <w:sz w:val="24"/>
           <w:szCs w:val="24"/>
           <w:lang w:val="en-US"/>

</xml_diff>

<commit_message>
Finished analysis of Poker test data
</commit_message>
<xml_diff>
--- a/Report/Data Analysis.docx
+++ b/Report/Data Analysis.docx
@@ -1061,21 +1061,8 @@
           <w:szCs w:val="24"/>
           <w:lang w:val="en-US"/>
         </w:rPr>
-        <w:t xml:space="preserve">Figure 43. The R analysis program importing libraries and JSON </w:t>
-      </w:r>
-      <w:proofErr w:type="gramStart"/>
-      <w:r>
-        <w:rPr>
-          <w:rFonts w:ascii="Arial" w:hAnsi="Arial" w:cs="Arial"/>
-          <w:i/>
-          <w:iCs/>
-          <w:sz w:val="24"/>
-          <w:szCs w:val="24"/>
-          <w:lang w:val="en-US"/>
-        </w:rPr>
-        <w:t>data</w:t>
-      </w:r>
-      <w:proofErr w:type="gramEnd"/>
+        <w:t>Figure 43. The R analysis program importing libraries and JSON data</w:t>
+      </w:r>
     </w:p>
     <w:p>
       <w:pPr>
@@ -3907,19 +3894,8 @@
           <w:szCs w:val="24"/>
           <w:lang w:val="en-US"/>
         </w:rPr>
-        <w:t xml:space="preserve"> </w:t>
-      </w:r>
-      <w:proofErr w:type="gramStart"/>
-      <w:r>
-        <w:rPr>
-          <w:rFonts w:ascii="Arial" w:hAnsi="Arial" w:cs="Arial"/>
-          <w:sz w:val="24"/>
-          <w:szCs w:val="24"/>
-          <w:lang w:val="en-US"/>
-        </w:rPr>
-        <w:t>placed</w:t>
-      </w:r>
-      <w:proofErr w:type="gramEnd"/>
+        <w:t xml:space="preserve"> placed</w:t>
+      </w:r>
       <w:r>
         <w:rPr>
           <w:rFonts w:ascii="Arial" w:hAnsi="Arial" w:cs="Arial"/>
@@ -4135,27 +4111,7 @@
           <w:szCs w:val="24"/>
           <w:lang w:val="en-US"/>
         </w:rPr>
-        <w:t xml:space="preserve">can be considered </w:t>
-      </w:r>
-      <w:proofErr w:type="gramStart"/>
-      <w:r>
-        <w:rPr>
-          <w:rFonts w:ascii="Arial" w:hAnsi="Arial" w:cs="Arial"/>
-          <w:sz w:val="24"/>
-          <w:szCs w:val="24"/>
-          <w:lang w:val="en-US"/>
-        </w:rPr>
-        <w:t>true</w:t>
-      </w:r>
-      <w:proofErr w:type="gramEnd"/>
-      <w:r>
-        <w:rPr>
-          <w:rFonts w:ascii="Arial" w:hAnsi="Arial" w:cs="Arial"/>
-          <w:sz w:val="24"/>
-          <w:szCs w:val="24"/>
-          <w:lang w:val="en-US"/>
-        </w:rPr>
-        <w:t xml:space="preserve"> random, this distribution placing was </w:t>
+        <w:t xml:space="preserve">can be considered true random, this distribution placing was </w:t>
       </w:r>
       <w:r>
         <w:rPr>
@@ -4436,27 +4392,7 @@
           <w:lang w:val="en-US"/>
         </w:rPr>
         <w:lastRenderedPageBreak/>
-        <w:t xml:space="preserve">will </w:t>
-      </w:r>
-      <w:proofErr w:type="gramStart"/>
-      <w:r>
-        <w:rPr>
-          <w:rFonts w:ascii="Arial" w:hAnsi="Arial" w:cs="Arial"/>
-          <w:sz w:val="24"/>
-          <w:szCs w:val="24"/>
-          <w:lang w:val="en-US"/>
-        </w:rPr>
-        <w:t>more often than not</w:t>
-      </w:r>
-      <w:proofErr w:type="gramEnd"/>
-      <w:r>
-        <w:rPr>
-          <w:rFonts w:ascii="Arial" w:hAnsi="Arial" w:cs="Arial"/>
-          <w:sz w:val="24"/>
-          <w:szCs w:val="24"/>
-          <w:lang w:val="en-US"/>
-        </w:rPr>
-        <w:t xml:space="preserve"> produce </w:t>
+        <w:t xml:space="preserve">will more often than not produce </w:t>
       </w:r>
       <w:r>
         <w:rPr>
@@ -4981,27 +4917,7 @@
           <w:szCs w:val="24"/>
           <w:lang w:val="en-US"/>
         </w:rPr>
-        <w:t xml:space="preserve">Interestingly, </w:t>
-      </w:r>
-      <w:proofErr w:type="gramStart"/>
-      <w:r>
-        <w:rPr>
-          <w:rFonts w:ascii="Arial" w:hAnsi="Arial" w:cs="Arial"/>
-          <w:sz w:val="24"/>
-          <w:szCs w:val="24"/>
-          <w:lang w:val="en-US"/>
-        </w:rPr>
-        <w:t>with the exception of</w:t>
-      </w:r>
-      <w:proofErr w:type="gramEnd"/>
-      <w:r>
-        <w:rPr>
-          <w:rFonts w:ascii="Arial" w:hAnsi="Arial" w:cs="Arial"/>
-          <w:sz w:val="24"/>
-          <w:szCs w:val="24"/>
-          <w:lang w:val="en-US"/>
-        </w:rPr>
-        <w:t xml:space="preserve"> the real coin values, </w:t>
+        <w:t xml:space="preserve">Interestingly, with the exception of the real coin values, </w:t>
       </w:r>
       <w:r>
         <w:rPr>
@@ -6623,25 +6539,14 @@
         </w:rPr>
         <w:t xml:space="preserve"> </w:t>
       </w:r>
-      <w:proofErr w:type="gramStart"/>
-      <w:r>
-        <w:rPr>
-          <w:rFonts w:ascii="Arial" w:hAnsi="Arial" w:cs="Arial"/>
-          <w:sz w:val="24"/>
-          <w:szCs w:val="24"/>
-          <w:lang w:val="en-US"/>
-        </w:rPr>
-        <w:t>presents</w:t>
-      </w:r>
-      <w:proofErr w:type="gramEnd"/>
-      <w:r>
-        <w:rPr>
-          <w:rFonts w:ascii="Arial" w:hAnsi="Arial" w:cs="Arial"/>
-          <w:sz w:val="24"/>
-          <w:szCs w:val="24"/>
-          <w:lang w:val="en-US"/>
-        </w:rPr>
-        <w:t xml:space="preserve"> </w:t>
+      <w:r>
+        <w:rPr>
+          <w:rFonts w:ascii="Arial" w:hAnsi="Arial" w:cs="Arial"/>
+          <w:sz w:val="24"/>
+          <w:szCs w:val="24"/>
+          <w:lang w:val="en-US"/>
+        </w:rPr>
+        <w:t xml:space="preserve">presents </w:t>
       </w:r>
       <w:r>
         <w:rPr>
@@ -7233,27 +7138,7 @@
           <w:szCs w:val="24"/>
           <w:lang w:val="en-US"/>
         </w:rPr>
-        <w:t xml:space="preserve">The main caveat of this test was that it was designed for data between 0 and 1 so </w:t>
-      </w:r>
-      <w:proofErr w:type="gramStart"/>
-      <w:r>
-        <w:rPr>
-          <w:rFonts w:ascii="Arial" w:hAnsi="Arial" w:cs="Arial"/>
-          <w:sz w:val="24"/>
-          <w:szCs w:val="24"/>
-          <w:lang w:val="en-US"/>
-        </w:rPr>
-        <w:t>in order to</w:t>
-      </w:r>
-      <w:proofErr w:type="gramEnd"/>
-      <w:r>
-        <w:rPr>
-          <w:rFonts w:ascii="Arial" w:hAnsi="Arial" w:cs="Arial"/>
-          <w:sz w:val="24"/>
-          <w:szCs w:val="24"/>
-          <w:lang w:val="en-US"/>
-        </w:rPr>
-        <w:t xml:space="preserve"> adjust the outputs provided, division </w:t>
+        <w:t xml:space="preserve">The main caveat of this test was that it was designed for data between 0 and 1 so in order to adjust the outputs provided, division </w:t>
       </w:r>
       <w:r>
         <w:rPr>
@@ -11600,27 +11485,7 @@
           <w:szCs w:val="24"/>
           <w:lang w:val="en-US"/>
         </w:rPr>
-        <w:t xml:space="preserve"> the data is visibly </w:t>
-      </w:r>
-      <w:proofErr w:type="gramStart"/>
-      <w:r>
-        <w:rPr>
-          <w:rFonts w:ascii="Arial" w:hAnsi="Arial" w:cs="Arial"/>
-          <w:sz w:val="24"/>
-          <w:szCs w:val="24"/>
-          <w:lang w:val="en-US"/>
-        </w:rPr>
-        <w:t>similar to</w:t>
-      </w:r>
-      <w:proofErr w:type="gramEnd"/>
-      <w:r>
-        <w:rPr>
-          <w:rFonts w:ascii="Arial" w:hAnsi="Arial" w:cs="Arial"/>
-          <w:sz w:val="24"/>
-          <w:szCs w:val="24"/>
-          <w:lang w:val="en-US"/>
-        </w:rPr>
-        <w:t xml:space="preserve"> that seen in figures 56 or </w:t>
+        <w:t xml:space="preserve"> the data is visibly similar to that seen in figures 56 or </w:t>
       </w:r>
       <w:r>
         <w:rPr>
@@ -11969,25 +11834,14 @@
         </w:rPr>
         <w:t xml:space="preserve">most significant in the </w:t>
       </w:r>
-      <w:proofErr w:type="gramStart"/>
-      <w:r>
-        <w:rPr>
-          <w:rFonts w:ascii="Arial" w:hAnsi="Arial" w:cs="Arial"/>
-          <w:sz w:val="24"/>
-          <w:szCs w:val="24"/>
-          <w:lang w:val="en-US"/>
-        </w:rPr>
-        <w:t>Park</w:t>
-      </w:r>
-      <w:proofErr w:type="gramEnd"/>
-      <w:r>
-        <w:rPr>
-          <w:rFonts w:ascii="Arial" w:hAnsi="Arial" w:cs="Arial"/>
-          <w:sz w:val="24"/>
-          <w:szCs w:val="24"/>
-          <w:lang w:val="en-US"/>
-        </w:rPr>
-        <w:t xml:space="preserve"> and Sea data.</w:t>
+      <w:r>
+        <w:rPr>
+          <w:rFonts w:ascii="Arial" w:hAnsi="Arial" w:cs="Arial"/>
+          <w:sz w:val="24"/>
+          <w:szCs w:val="24"/>
+          <w:lang w:val="en-US"/>
+        </w:rPr>
+        <w:t>Park and Sea data.</w:t>
       </w:r>
     </w:p>
     <w:p>
@@ -12209,19 +12063,8 @@
           <w:szCs w:val="24"/>
           <w:lang w:val="en-US"/>
         </w:rPr>
-        <w:t xml:space="preserve">n empirical </w:t>
-      </w:r>
-      <w:proofErr w:type="gramStart"/>
-      <w:r>
-        <w:rPr>
-          <w:rFonts w:ascii="Arial" w:hAnsi="Arial" w:cs="Arial"/>
-          <w:sz w:val="24"/>
-          <w:szCs w:val="24"/>
-          <w:lang w:val="en-US"/>
-        </w:rPr>
-        <w:t>distribution</w:t>
-      </w:r>
-      <w:proofErr w:type="gramEnd"/>
+        <w:t>n empirical distribution</w:t>
+      </w:r>
       <w:r>
         <w:rPr>
           <w:rFonts w:ascii="Arial" w:hAnsi="Arial" w:cs="Arial"/>
@@ -14651,27 +14494,7 @@
           <w:szCs w:val="24"/>
           <w:lang w:val="en-US"/>
         </w:rPr>
-        <w:t xml:space="preserve">had a </w:t>
-      </w:r>
-      <w:proofErr w:type="gramStart"/>
-      <w:r>
-        <w:rPr>
-          <w:rFonts w:ascii="Arial" w:hAnsi="Arial" w:cs="Arial"/>
-          <w:sz w:val="24"/>
-          <w:szCs w:val="24"/>
-          <w:lang w:val="en-US"/>
-        </w:rPr>
-        <w:t>high test</w:t>
-      </w:r>
-      <w:proofErr w:type="gramEnd"/>
-      <w:r>
-        <w:rPr>
-          <w:rFonts w:ascii="Arial" w:hAnsi="Arial" w:cs="Arial"/>
-          <w:sz w:val="24"/>
-          <w:szCs w:val="24"/>
-          <w:lang w:val="en-US"/>
-        </w:rPr>
-        <w:t xml:space="preserve"> </w:t>
+        <w:t xml:space="preserve">had a high test </w:t>
       </w:r>
       <w:r>
         <w:rPr>
@@ -14837,7 +14660,6 @@
         </w:rPr>
         <w:t xml:space="preserve"> </w:t>
       </w:r>
-      <w:proofErr w:type="gramStart"/>
       <w:r>
         <w:rPr>
           <w:rFonts w:ascii="Arial" w:hAnsi="Arial" w:cs="Arial"/>
@@ -14847,7 +14669,6 @@
         </w:rPr>
         <w:t>in regard to</w:t>
       </w:r>
-      <w:proofErr w:type="gramEnd"/>
       <w:r>
         <w:rPr>
           <w:rFonts w:ascii="Arial" w:hAnsi="Arial" w:cs="Arial"/>
@@ -15253,27 +15074,7 @@
           <w:szCs w:val="24"/>
           <w:lang w:val="en-US"/>
         </w:rPr>
-        <w:t xml:space="preserve">, producing not only incredibly </w:t>
-      </w:r>
-      <w:proofErr w:type="gramStart"/>
-      <w:r>
-        <w:rPr>
-          <w:rFonts w:ascii="Arial" w:hAnsi="Arial" w:cs="Arial"/>
-          <w:sz w:val="24"/>
-          <w:szCs w:val="24"/>
-          <w:lang w:val="en-US"/>
-        </w:rPr>
-        <w:t>high test</w:t>
-      </w:r>
-      <w:proofErr w:type="gramEnd"/>
-      <w:r>
-        <w:rPr>
-          <w:rFonts w:ascii="Arial" w:hAnsi="Arial" w:cs="Arial"/>
-          <w:sz w:val="24"/>
-          <w:szCs w:val="24"/>
-          <w:lang w:val="en-US"/>
-        </w:rPr>
-        <w:t xml:space="preserve"> statistics but also </w:t>
+        <w:t xml:space="preserve">, producing not only incredibly high test statistics but also </w:t>
       </w:r>
       <w:r>
         <w:rPr>
@@ -15752,27 +15553,7 @@
           <w:szCs w:val="24"/>
           <w:lang w:val="en-US"/>
         </w:rPr>
-        <w:t xml:space="preserve"> all </w:t>
-      </w:r>
-      <w:proofErr w:type="gramStart"/>
-      <w:r>
-        <w:rPr>
-          <w:rFonts w:ascii="Arial" w:hAnsi="Arial" w:cs="Arial"/>
-          <w:sz w:val="24"/>
-          <w:szCs w:val="24"/>
-          <w:lang w:val="en-US"/>
-        </w:rPr>
-        <w:t>three failing</w:t>
-      </w:r>
-      <w:proofErr w:type="gramEnd"/>
-      <w:r>
-        <w:rPr>
-          <w:rFonts w:ascii="Arial" w:hAnsi="Arial" w:cs="Arial"/>
-          <w:sz w:val="24"/>
-          <w:szCs w:val="24"/>
-          <w:lang w:val="en-US"/>
-        </w:rPr>
-        <w:t xml:space="preserve"> due to both their test statistics and P-values. </w:t>
+        <w:t xml:space="preserve"> all three failing due to both their test statistics and P-values. </w:t>
       </w:r>
       <w:r>
         <w:rPr>
@@ -16075,36 +15856,16 @@
           <w:szCs w:val="24"/>
           <w:lang w:val="en-US"/>
         </w:rPr>
-        <w:t xml:space="preserve">An effective generator was one that would provide both a </w:t>
-      </w:r>
-      <w:proofErr w:type="gramStart"/>
-      <w:r>
-        <w:rPr>
-          <w:rFonts w:ascii="Arial" w:hAnsi="Arial" w:cs="Arial"/>
-          <w:sz w:val="24"/>
-          <w:szCs w:val="24"/>
-          <w:lang w:val="en-US"/>
-        </w:rPr>
-        <w:t>low</w:t>
-      </w:r>
-      <w:r>
-        <w:rPr>
-          <w:rFonts w:ascii="Arial" w:hAnsi="Arial" w:cs="Arial"/>
-          <w:sz w:val="24"/>
-          <w:szCs w:val="24"/>
-          <w:lang w:val="en-US"/>
-        </w:rPr>
-        <w:t xml:space="preserve"> test</w:t>
-      </w:r>
-      <w:proofErr w:type="gramEnd"/>
-      <w:r>
-        <w:rPr>
-          <w:rFonts w:ascii="Arial" w:hAnsi="Arial" w:cs="Arial"/>
-          <w:sz w:val="24"/>
-          <w:szCs w:val="24"/>
-          <w:lang w:val="en-US"/>
-        </w:rPr>
-        <w:t xml:space="preserve"> statistic and </w:t>
+        <w:t>An effective generator was one that would provide both a low</w:t>
+      </w:r>
+      <w:r>
+        <w:rPr>
+          <w:rFonts w:ascii="Arial" w:hAnsi="Arial" w:cs="Arial"/>
+          <w:sz w:val="24"/>
+          <w:szCs w:val="24"/>
+          <w:lang w:val="en-US"/>
+        </w:rPr>
+        <w:t xml:space="preserve"> test statistic and </w:t>
       </w:r>
       <w:r>
         <w:rPr>
@@ -19029,7 +18790,6 @@
         </w:rPr>
         <w:t xml:space="preserve">The White Noise data performed poorly again in the Gap test, with all three datasets failing </w:t>
       </w:r>
-      <w:proofErr w:type="gramStart"/>
       <w:r>
         <w:rPr>
           <w:rFonts w:ascii="Arial" w:hAnsi="Arial" w:cs="Arial"/>
@@ -19039,7 +18799,6 @@
         </w:rPr>
         <w:t>in regard to</w:t>
       </w:r>
-      <w:proofErr w:type="gramEnd"/>
       <w:r>
         <w:rPr>
           <w:rFonts w:ascii="Arial" w:hAnsi="Arial" w:cs="Arial"/>
@@ -19543,36 +19302,16 @@
           <w:szCs w:val="24"/>
           <w:lang w:val="en-US"/>
         </w:rPr>
-        <w:t xml:space="preserve"> </w:t>
-      </w:r>
-      <w:proofErr w:type="gramStart"/>
-      <w:r>
-        <w:rPr>
-          <w:rFonts w:ascii="Arial" w:hAnsi="Arial" w:cs="Arial"/>
-          <w:sz w:val="24"/>
-          <w:szCs w:val="24"/>
-          <w:lang w:val="en-US"/>
-        </w:rPr>
-        <w:t xml:space="preserve">In order </w:t>
-      </w:r>
-      <w:r>
-        <w:rPr>
-          <w:rFonts w:ascii="Arial" w:hAnsi="Arial" w:cs="Arial"/>
-          <w:sz w:val="24"/>
-          <w:szCs w:val="24"/>
-          <w:lang w:val="en-US"/>
-        </w:rPr>
-        <w:t>to</w:t>
-      </w:r>
-      <w:proofErr w:type="gramEnd"/>
-      <w:r>
-        <w:rPr>
-          <w:rFonts w:ascii="Arial" w:hAnsi="Arial" w:cs="Arial"/>
-          <w:sz w:val="24"/>
-          <w:szCs w:val="24"/>
-          <w:lang w:val="en-US"/>
-        </w:rPr>
-        <w:t xml:space="preserve"> prove whether </w:t>
+        <w:t xml:space="preserve"> In order </w:t>
+      </w:r>
+      <w:r>
+        <w:rPr>
+          <w:rFonts w:ascii="Arial" w:hAnsi="Arial" w:cs="Arial"/>
+          <w:sz w:val="24"/>
+          <w:szCs w:val="24"/>
+          <w:lang w:val="en-US"/>
+        </w:rPr>
+        <w:t xml:space="preserve">to prove whether </w:t>
       </w:r>
       <w:r>
         <w:rPr>
@@ -19991,25 +19730,14 @@
         </w:rPr>
         <w:t xml:space="preserve"> </w:t>
       </w:r>
-      <w:proofErr w:type="gramStart"/>
-      <w:r>
-        <w:rPr>
-          <w:rFonts w:ascii="Arial" w:hAnsi="Arial" w:cs="Arial"/>
-          <w:sz w:val="24"/>
-          <w:szCs w:val="24"/>
-          <w:lang w:val="en-US"/>
-        </w:rPr>
-        <w:t>the four</w:t>
-      </w:r>
-      <w:proofErr w:type="gramEnd"/>
-      <w:r>
-        <w:rPr>
-          <w:rFonts w:ascii="Arial" w:hAnsi="Arial" w:cs="Arial"/>
-          <w:sz w:val="24"/>
-          <w:szCs w:val="24"/>
-          <w:lang w:val="en-US"/>
-        </w:rPr>
-        <w:t xml:space="preserve"> </w:t>
+      <w:r>
+        <w:rPr>
+          <w:rFonts w:ascii="Arial" w:hAnsi="Arial" w:cs="Arial"/>
+          <w:sz w:val="24"/>
+          <w:szCs w:val="24"/>
+          <w:lang w:val="en-US"/>
+        </w:rPr>
+        <w:t xml:space="preserve">the four </w:t>
       </w:r>
       <w:r>
         <w:rPr>
@@ -20480,25 +20208,14 @@
         </w:rPr>
         <w:t xml:space="preserve">ore </w:t>
       </w:r>
-      <w:proofErr w:type="gramStart"/>
-      <w:r>
-        <w:rPr>
-          <w:rFonts w:ascii="Arial" w:hAnsi="Arial" w:cs="Arial"/>
-          <w:sz w:val="24"/>
-          <w:szCs w:val="24"/>
-          <w:lang w:val="en-US"/>
-        </w:rPr>
-        <w:t>similar to</w:t>
-      </w:r>
-      <w:proofErr w:type="gramEnd"/>
-      <w:r>
-        <w:rPr>
-          <w:rFonts w:ascii="Arial" w:hAnsi="Arial" w:cs="Arial"/>
-          <w:sz w:val="24"/>
-          <w:szCs w:val="24"/>
-          <w:lang w:val="en-US"/>
-        </w:rPr>
-        <w:t xml:space="preserve"> the </w:t>
+      <w:r>
+        <w:rPr>
+          <w:rFonts w:ascii="Arial" w:hAnsi="Arial" w:cs="Arial"/>
+          <w:sz w:val="24"/>
+          <w:szCs w:val="24"/>
+          <w:lang w:val="en-US"/>
+        </w:rPr>
+        <w:t xml:space="preserve">similar to the </w:t>
       </w:r>
       <w:r>
         <w:rPr>
@@ -20760,19 +20477,8 @@
           <w:szCs w:val="24"/>
           <w:lang w:val="en-US"/>
         </w:rPr>
-        <w:t xml:space="preserve">deck </w:t>
-      </w:r>
-      <w:proofErr w:type="gramStart"/>
-      <w:r>
-        <w:rPr>
-          <w:rFonts w:ascii="Arial" w:hAnsi="Arial" w:cs="Arial"/>
-          <w:sz w:val="24"/>
-          <w:szCs w:val="24"/>
-          <w:lang w:val="en-US"/>
-        </w:rPr>
-        <w:t>is capable of producing</w:t>
-      </w:r>
-      <w:proofErr w:type="gramEnd"/>
+        <w:t>deck is capable of producing</w:t>
+      </w:r>
       <w:r>
         <w:rPr>
           <w:rFonts w:ascii="Arial" w:hAnsi="Arial" w:cs="Arial"/>
@@ -21449,27 +21155,7 @@
           <w:szCs w:val="24"/>
           <w:lang w:val="en-US"/>
         </w:rPr>
-        <w:t xml:space="preserve"> gave results </w:t>
-      </w:r>
-      <w:proofErr w:type="gramStart"/>
-      <w:r>
-        <w:rPr>
-          <w:rFonts w:ascii="Arial" w:hAnsi="Arial" w:cs="Arial"/>
-          <w:sz w:val="24"/>
-          <w:szCs w:val="24"/>
-          <w:lang w:val="en-US"/>
-        </w:rPr>
-        <w:t>similar to</w:t>
-      </w:r>
-      <w:proofErr w:type="gramEnd"/>
-      <w:r>
-        <w:rPr>
-          <w:rFonts w:ascii="Arial" w:hAnsi="Arial" w:cs="Arial"/>
-          <w:sz w:val="24"/>
-          <w:szCs w:val="24"/>
-          <w:lang w:val="en-US"/>
-        </w:rPr>
-        <w:t xml:space="preserve"> those seen with the C# implementations, primarily a majority of </w:t>
+        <w:t xml:space="preserve"> gave results similar to those seen with the C# implementations, primarily a majority of </w:t>
       </w:r>
       <w:r>
         <w:rPr>
@@ -21686,27 +21372,7 @@
           <w:szCs w:val="24"/>
           <w:lang w:val="en-US"/>
         </w:rPr>
-        <w:t xml:space="preserve">in </w:t>
-      </w:r>
-      <w:proofErr w:type="gramStart"/>
-      <w:r>
-        <w:rPr>
-          <w:rFonts w:ascii="Arial" w:hAnsi="Arial" w:cs="Arial"/>
-          <w:sz w:val="24"/>
-          <w:szCs w:val="24"/>
-          <w:lang w:val="en-US"/>
-        </w:rPr>
-        <w:t>the majority of</w:t>
-      </w:r>
-      <w:proofErr w:type="gramEnd"/>
-      <w:r>
-        <w:rPr>
-          <w:rFonts w:ascii="Arial" w:hAnsi="Arial" w:cs="Arial"/>
-          <w:sz w:val="24"/>
-          <w:szCs w:val="24"/>
-          <w:lang w:val="en-US"/>
-        </w:rPr>
-        <w:t xml:space="preserve"> datasets</w:t>
+        <w:t>in the majority of datasets</w:t>
       </w:r>
       <w:r>
         <w:rPr>
@@ -23592,31 +23258,12 @@
           <w:szCs w:val="24"/>
           <w:lang w:val="en-US"/>
         </w:rPr>
-        <w:t xml:space="preserve"> while for Real Card Shuffle 3 the </w:t>
-      </w:r>
-      <w:proofErr w:type="gramStart"/>
-      <w:r>
-        <w:rPr>
-          <w:rFonts w:ascii="Arial" w:hAnsi="Arial" w:cs="Arial"/>
-          <w:sz w:val="24"/>
-          <w:szCs w:val="24"/>
-          <w:lang w:val="en-US"/>
-        </w:rPr>
-        <w:t>most commonly seen</w:t>
-      </w:r>
-      <w:proofErr w:type="gramEnd"/>
-      <w:r>
-        <w:rPr>
-          <w:rFonts w:ascii="Arial" w:hAnsi="Arial" w:cs="Arial"/>
-          <w:sz w:val="24"/>
-          <w:szCs w:val="24"/>
-          <w:lang w:val="en-US"/>
-        </w:rPr>
-        <w:t xml:space="preserve"> hand was a High Card.</w:t>
+        <w:t xml:space="preserve"> while for Real Card Shuffle 3 the most commonly seen hand was a High Card.</w:t>
       </w:r>
     </w:p>
     <w:p>
       <w:pPr>
+        <w:jc w:val="center"/>
         <w:rPr>
           <w:rFonts w:ascii="Arial" w:hAnsi="Arial" w:cs="Arial"/>
           <w:sz w:val="24"/>
@@ -23624,6 +23271,2006 @@
           <w:lang w:val="en-US"/>
         </w:rPr>
       </w:pPr>
+      <w:r>
+        <w:lastRenderedPageBreak/>
+        <w:drawing>
+          <wp:inline distT="0" distB="0" distL="0" distR="0" wp14:anchorId="1653C2D7" wp14:editId="66774DF6">
+            <wp:extent cx="4748400" cy="3240000"/>
+            <wp:effectExtent l="0" t="0" r="0" b="0"/>
+            <wp:docPr id="428299961" name="Picture 1" descr="A graph of different colored bars&#10;&#10;Description automatically generated"/>
+            <wp:cNvGraphicFramePr>
+              <a:graphicFrameLocks xmlns:a="http://schemas.openxmlformats.org/drawingml/2006/main" noChangeAspect="1"/>
+            </wp:cNvGraphicFramePr>
+            <a:graphic xmlns:a="http://schemas.openxmlformats.org/drawingml/2006/main">
+              <a:graphicData uri="http://schemas.openxmlformats.org/drawingml/2006/picture">
+                <pic:pic xmlns:pic="http://schemas.openxmlformats.org/drawingml/2006/picture">
+                  <pic:nvPicPr>
+                    <pic:cNvPr id="428299961" name="Picture 1" descr="A graph of different colored bars&#10;&#10;Description automatically generated"/>
+                    <pic:cNvPicPr/>
+                  </pic:nvPicPr>
+                  <pic:blipFill>
+                    <a:blip r:embed="rId26"/>
+                    <a:stretch>
+                      <a:fillRect/>
+                    </a:stretch>
+                  </pic:blipFill>
+                  <pic:spPr>
+                    <a:xfrm>
+                      <a:off x="0" y="0"/>
+                      <a:ext cx="4748400" cy="3240000"/>
+                    </a:xfrm>
+                    <a:prstGeom prst="rect">
+                      <a:avLst/>
+                    </a:prstGeom>
+                  </pic:spPr>
+                </pic:pic>
+              </a:graphicData>
+            </a:graphic>
+          </wp:inline>
+        </w:drawing>
+      </w:r>
+    </w:p>
+    <w:p>
+      <w:pPr>
+        <w:rPr>
+          <w:rFonts w:ascii="Arial" w:hAnsi="Arial" w:cs="Arial"/>
+          <w:i/>
+          <w:iCs/>
+          <w:sz w:val="24"/>
+          <w:szCs w:val="24"/>
+          <w:lang w:val="en-US"/>
+        </w:rPr>
+      </w:pPr>
+      <w:r>
+        <w:rPr>
+          <w:rFonts w:ascii="Arial" w:hAnsi="Arial" w:cs="Arial"/>
+          <w:i/>
+          <w:iCs/>
+          <w:sz w:val="24"/>
+          <w:szCs w:val="24"/>
+          <w:lang w:val="en-US"/>
+        </w:rPr>
+        <w:t>Figure 6</w:t>
+      </w:r>
+      <w:r>
+        <w:rPr>
+          <w:rFonts w:ascii="Arial" w:hAnsi="Arial" w:cs="Arial"/>
+          <w:i/>
+          <w:iCs/>
+          <w:sz w:val="24"/>
+          <w:szCs w:val="24"/>
+          <w:lang w:val="en-US"/>
+        </w:rPr>
+        <w:t>9</w:t>
+      </w:r>
+      <w:r>
+        <w:rPr>
+          <w:rFonts w:ascii="Arial" w:hAnsi="Arial" w:cs="Arial"/>
+          <w:i/>
+          <w:iCs/>
+          <w:sz w:val="24"/>
+          <w:szCs w:val="24"/>
+          <w:lang w:val="en-US"/>
+        </w:rPr>
+        <w:t xml:space="preserve">. </w:t>
+      </w:r>
+      <w:r>
+        <w:rPr>
+          <w:rFonts w:ascii="Arial" w:hAnsi="Arial" w:cs="Arial"/>
+          <w:i/>
+          <w:iCs/>
+          <w:sz w:val="24"/>
+          <w:szCs w:val="24"/>
+          <w:lang w:val="en-US"/>
+        </w:rPr>
+        <w:t>A Bar Chart Showing the Frequency of Poker Hand Outcomes after Alternative Non-Sequential Distribution</w:t>
+      </w:r>
+    </w:p>
+    <w:p>
+      <w:pPr>
+        <w:rPr>
+          <w:rFonts w:ascii="Arial" w:hAnsi="Arial" w:cs="Arial"/>
+          <w:sz w:val="24"/>
+          <w:szCs w:val="24"/>
+          <w:lang w:val="en-US"/>
+        </w:rPr>
+      </w:pPr>
+      <w:r>
+        <w:rPr>
+          <w:rFonts w:ascii="Arial" w:hAnsi="Arial" w:cs="Arial"/>
+          <w:sz w:val="24"/>
+          <w:szCs w:val="24"/>
+          <w:lang w:val="en-US"/>
+        </w:rPr>
+        <w:t xml:space="preserve">The final test </w:t>
+      </w:r>
+      <w:r>
+        <w:rPr>
+          <w:rFonts w:ascii="Arial" w:hAnsi="Arial" w:cs="Arial"/>
+          <w:sz w:val="24"/>
+          <w:szCs w:val="24"/>
+          <w:lang w:val="en-US"/>
+        </w:rPr>
+        <w:t xml:space="preserve">performed on the data was similar to the test shown above, however instead the cards were distributed using the ‘Texas Hold ‘Em’ </w:t>
+      </w:r>
+      <w:r>
+        <w:rPr>
+          <w:rFonts w:ascii="Arial" w:hAnsi="Arial" w:cs="Arial"/>
+          <w:sz w:val="24"/>
+          <w:szCs w:val="24"/>
+          <w:lang w:val="en-US"/>
+        </w:rPr>
+        <w:t>poker ruleset.</w:t>
+      </w:r>
+      <w:r>
+        <w:rPr>
+          <w:rFonts w:ascii="Arial" w:hAnsi="Arial" w:cs="Arial"/>
+          <w:sz w:val="24"/>
+          <w:szCs w:val="24"/>
+          <w:lang w:val="en-US"/>
+        </w:rPr>
+        <w:t xml:space="preserve"> In this version of the game, each player is dealt cards </w:t>
+      </w:r>
+      <w:r>
+        <w:rPr>
+          <w:rFonts w:ascii="Arial" w:hAnsi="Arial" w:cs="Arial"/>
+          <w:sz w:val="24"/>
+          <w:szCs w:val="24"/>
+          <w:lang w:val="en-US"/>
+        </w:rPr>
+        <w:t xml:space="preserve">one at a time </w:t>
+      </w:r>
+      <w:r>
+        <w:rPr>
+          <w:rFonts w:ascii="Arial" w:hAnsi="Arial" w:cs="Arial"/>
+          <w:sz w:val="24"/>
+          <w:szCs w:val="24"/>
+          <w:lang w:val="en-US"/>
+        </w:rPr>
+        <w:t xml:space="preserve">clockwise </w:t>
+      </w:r>
+      <w:r>
+        <w:rPr>
+          <w:rFonts w:ascii="Arial" w:hAnsi="Arial" w:cs="Arial"/>
+          <w:sz w:val="24"/>
+          <w:szCs w:val="24"/>
+          <w:lang w:val="en-US"/>
+        </w:rPr>
+        <w:t xml:space="preserve">as </w:t>
+      </w:r>
+      <w:r>
+        <w:rPr>
+          <w:rFonts w:ascii="Arial" w:hAnsi="Arial" w:cs="Arial"/>
+          <w:sz w:val="24"/>
+          <w:szCs w:val="24"/>
+          <w:lang w:val="en-US"/>
+        </w:rPr>
+        <w:t>previously,</w:t>
+      </w:r>
+      <w:r>
+        <w:rPr>
+          <w:rFonts w:ascii="Arial" w:hAnsi="Arial" w:cs="Arial"/>
+          <w:sz w:val="24"/>
+          <w:szCs w:val="24"/>
+          <w:lang w:val="en-US"/>
+        </w:rPr>
+        <w:t xml:space="preserve"> but each player only receives two cards. </w:t>
+      </w:r>
+      <w:r>
+        <w:rPr>
+          <w:rFonts w:ascii="Arial" w:hAnsi="Arial" w:cs="Arial"/>
+          <w:sz w:val="24"/>
+          <w:szCs w:val="24"/>
+          <w:lang w:val="en-US"/>
+        </w:rPr>
+        <w:t>Once the hands are distributed, five cards</w:t>
+      </w:r>
+      <w:r>
+        <w:rPr>
+          <w:rFonts w:ascii="Arial" w:hAnsi="Arial" w:cs="Arial"/>
+          <w:sz w:val="24"/>
+          <w:szCs w:val="24"/>
+          <w:lang w:val="en-US"/>
+        </w:rPr>
+        <w:t xml:space="preserve"> are placed on the ‘river’ and players may use a combination of cards in their hand and the communal cards on the river to form a </w:t>
+      </w:r>
+      <w:r>
+        <w:rPr>
+          <w:rFonts w:ascii="Arial" w:hAnsi="Arial" w:cs="Arial"/>
+          <w:sz w:val="24"/>
+          <w:szCs w:val="24"/>
+          <w:lang w:val="en-US"/>
+        </w:rPr>
+        <w:t xml:space="preserve">winning </w:t>
+      </w:r>
+      <w:r>
+        <w:rPr>
+          <w:rFonts w:ascii="Arial" w:hAnsi="Arial" w:cs="Arial"/>
+          <w:sz w:val="24"/>
+          <w:szCs w:val="24"/>
+          <w:lang w:val="en-US"/>
+        </w:rPr>
+        <w:t>hand.</w:t>
+      </w:r>
+      <w:r>
+        <w:rPr>
+          <w:rFonts w:ascii="Arial" w:hAnsi="Arial" w:cs="Arial"/>
+          <w:sz w:val="24"/>
+          <w:szCs w:val="24"/>
+          <w:lang w:val="en-US"/>
+        </w:rPr>
+        <w:t xml:space="preserve"> Texas Hold ‘Em poker </w:t>
+      </w:r>
+      <w:r>
+        <w:rPr>
+          <w:rFonts w:ascii="Arial" w:hAnsi="Arial" w:cs="Arial"/>
+          <w:sz w:val="24"/>
+          <w:szCs w:val="24"/>
+          <w:lang w:val="en-US"/>
+        </w:rPr>
+        <w:t>sees high levels of play digitally and is the more popular ruleset used when playing poker</w:t>
+      </w:r>
+      <w:r>
+        <w:rPr>
+          <w:rFonts w:ascii="Arial" w:hAnsi="Arial" w:cs="Arial"/>
+          <w:sz w:val="24"/>
+          <w:szCs w:val="24"/>
+          <w:lang w:val="en-US"/>
+        </w:rPr>
+        <w:t xml:space="preserve"> </w:t>
+      </w:r>
+      <w:r>
+        <w:rPr>
+          <w:rFonts w:ascii="Arial" w:hAnsi="Arial" w:cs="Arial"/>
+          <w:sz w:val="24"/>
+          <w:szCs w:val="24"/>
+          <w:lang w:val="en-US"/>
+        </w:rPr>
+        <w:t xml:space="preserve">which made this test valuable not only since it provided an alternative form of non-sequential distribution but also </w:t>
+      </w:r>
+      <w:r>
+        <w:rPr>
+          <w:rFonts w:ascii="Arial" w:hAnsi="Arial" w:cs="Arial"/>
+          <w:sz w:val="24"/>
+          <w:szCs w:val="24"/>
+          <w:lang w:val="en-US"/>
+        </w:rPr>
+        <w:t xml:space="preserve">as it allowed for </w:t>
+      </w:r>
+      <w:r>
+        <w:rPr>
+          <w:rFonts w:ascii="Arial" w:hAnsi="Arial" w:cs="Arial"/>
+          <w:sz w:val="24"/>
+          <w:szCs w:val="24"/>
+          <w:lang w:val="en-US"/>
+        </w:rPr>
+        <w:t xml:space="preserve">evaluation on the effectiveness of these generators in another real </w:t>
+      </w:r>
+      <w:r>
+        <w:rPr>
+          <w:rFonts w:ascii="Arial" w:hAnsi="Arial" w:cs="Arial"/>
+          <w:sz w:val="24"/>
+          <w:szCs w:val="24"/>
+          <w:lang w:val="en-US"/>
+        </w:rPr>
+        <w:t>game</w:t>
+      </w:r>
+      <w:r>
+        <w:rPr>
+          <w:rFonts w:ascii="Arial" w:hAnsi="Arial" w:cs="Arial"/>
+          <w:sz w:val="24"/>
+          <w:szCs w:val="24"/>
+          <w:lang w:val="en-US"/>
+        </w:rPr>
+        <w:t xml:space="preserve"> scenario.</w:t>
+      </w:r>
+      <w:r>
+        <w:rPr>
+          <w:rFonts w:ascii="Arial" w:hAnsi="Arial" w:cs="Arial"/>
+          <w:sz w:val="24"/>
+          <w:szCs w:val="24"/>
+          <w:lang w:val="en-US"/>
+        </w:rPr>
+        <w:t xml:space="preserve"> </w:t>
+      </w:r>
+      <w:r>
+        <w:rPr>
+          <w:rFonts w:ascii="Arial" w:hAnsi="Arial" w:cs="Arial"/>
+          <w:sz w:val="24"/>
+          <w:szCs w:val="24"/>
+          <w:lang w:val="en-US"/>
+        </w:rPr>
+        <w:t xml:space="preserve">As with the previous test, the wins/loses of each player were recorded to </w:t>
+      </w:r>
+      <w:r>
+        <w:rPr>
+          <w:rFonts w:ascii="Arial" w:hAnsi="Arial" w:cs="Arial"/>
+          <w:sz w:val="24"/>
+          <w:szCs w:val="24"/>
+          <w:lang w:val="en-US"/>
+        </w:rPr>
+        <w:t>ensure that no position at the table gave an unfair advantage.</w:t>
+      </w:r>
+    </w:p>
+    <w:tbl>
+      <w:tblPr>
+        <w:tblStyle w:val="TableGrid"/>
+        <w:tblW w:w="0" w:type="auto"/>
+        <w:tblLook w:val="04A0" w:firstRow="1" w:lastRow="0" w:firstColumn="1" w:lastColumn="0" w:noHBand="0" w:noVBand="1"/>
+      </w:tblPr>
+      <w:tblGrid>
+        <w:gridCol w:w="2254"/>
+        <w:gridCol w:w="2254"/>
+        <w:gridCol w:w="2254"/>
+        <w:gridCol w:w="2254"/>
+      </w:tblGrid>
+      <w:tr>
+        <w:tc>
+          <w:tcPr>
+            <w:tcW w:w="2254" w:type="dxa"/>
+          </w:tcPr>
+          <w:p>
+            <w:pPr>
+              <w:rPr>
+                <w:rFonts w:ascii="Arial" w:hAnsi="Arial" w:cs="Arial"/>
+                <w:sz w:val="24"/>
+                <w:szCs w:val="24"/>
+                <w:lang w:val="en-US"/>
+              </w:rPr>
+            </w:pPr>
+            <w:r>
+              <w:rPr>
+                <w:rFonts w:ascii="Arial" w:hAnsi="Arial" w:cs="Arial"/>
+                <w:sz w:val="24"/>
+                <w:szCs w:val="24"/>
+                <w:lang w:val="en-US"/>
+              </w:rPr>
+              <w:t>Player</w:t>
+            </w:r>
+          </w:p>
+        </w:tc>
+        <w:tc>
+          <w:tcPr>
+            <w:tcW w:w="2254" w:type="dxa"/>
+          </w:tcPr>
+          <w:p>
+            <w:pPr>
+              <w:rPr>
+                <w:rFonts w:ascii="Arial" w:hAnsi="Arial" w:cs="Arial"/>
+                <w:sz w:val="24"/>
+                <w:szCs w:val="24"/>
+                <w:lang w:val="en-US"/>
+              </w:rPr>
+            </w:pPr>
+            <w:r>
+              <w:rPr>
+                <w:rFonts w:ascii="Arial" w:hAnsi="Arial" w:cs="Arial"/>
+                <w:sz w:val="24"/>
+                <w:szCs w:val="24"/>
+                <w:lang w:val="en-US"/>
+              </w:rPr>
+              <w:t>Wins</w:t>
+            </w:r>
+          </w:p>
+        </w:tc>
+        <w:tc>
+          <w:tcPr>
+            <w:tcW w:w="2254" w:type="dxa"/>
+          </w:tcPr>
+          <w:p>
+            <w:pPr>
+              <w:rPr>
+                <w:rFonts w:ascii="Arial" w:hAnsi="Arial" w:cs="Arial"/>
+                <w:sz w:val="24"/>
+                <w:szCs w:val="24"/>
+                <w:lang w:val="en-US"/>
+              </w:rPr>
+            </w:pPr>
+            <w:r>
+              <w:rPr>
+                <w:rFonts w:ascii="Arial" w:hAnsi="Arial" w:cs="Arial"/>
+                <w:sz w:val="24"/>
+                <w:szCs w:val="24"/>
+                <w:lang w:val="en-US"/>
+              </w:rPr>
+              <w:t>Loses</w:t>
+            </w:r>
+          </w:p>
+        </w:tc>
+        <w:tc>
+          <w:tcPr>
+            <w:tcW w:w="2254" w:type="dxa"/>
+          </w:tcPr>
+          <w:p>
+            <w:pPr>
+              <w:rPr>
+                <w:rFonts w:ascii="Arial" w:hAnsi="Arial" w:cs="Arial"/>
+                <w:sz w:val="24"/>
+                <w:szCs w:val="24"/>
+                <w:lang w:val="en-US"/>
+              </w:rPr>
+            </w:pPr>
+            <w:r>
+              <w:rPr>
+                <w:rFonts w:ascii="Arial" w:hAnsi="Arial" w:cs="Arial"/>
+                <w:sz w:val="24"/>
+                <w:szCs w:val="24"/>
+                <w:lang w:val="en-US"/>
+              </w:rPr>
+              <w:t>Draws</w:t>
+            </w:r>
+          </w:p>
+        </w:tc>
+      </w:tr>
+      <w:tr>
+        <w:tc>
+          <w:tcPr>
+            <w:tcW w:w="2254" w:type="dxa"/>
+          </w:tcPr>
+          <w:p>
+            <w:pPr>
+              <w:rPr>
+                <w:rFonts w:ascii="Arial" w:hAnsi="Arial" w:cs="Arial"/>
+                <w:sz w:val="24"/>
+                <w:szCs w:val="24"/>
+                <w:lang w:val="en-US"/>
+              </w:rPr>
+            </w:pPr>
+            <w:r>
+              <w:rPr>
+                <w:rFonts w:ascii="Arial" w:hAnsi="Arial" w:cs="Arial"/>
+                <w:sz w:val="24"/>
+                <w:szCs w:val="24"/>
+                <w:lang w:val="en-US"/>
+              </w:rPr>
+              <w:t>Player 1</w:t>
+            </w:r>
+          </w:p>
+        </w:tc>
+        <w:tc>
+          <w:tcPr>
+            <w:tcW w:w="2254" w:type="dxa"/>
+          </w:tcPr>
+          <w:p>
+            <w:pPr>
+              <w:rPr>
+                <w:rFonts w:ascii="Arial" w:hAnsi="Arial" w:cs="Arial"/>
+                <w:sz w:val="24"/>
+                <w:szCs w:val="24"/>
+                <w:lang w:val="en-US"/>
+              </w:rPr>
+            </w:pPr>
+            <w:r>
+              <w:rPr>
+                <w:rFonts w:ascii="Arial" w:hAnsi="Arial" w:cs="Arial"/>
+                <w:sz w:val="24"/>
+                <w:szCs w:val="24"/>
+                <w:lang w:val="en-US"/>
+              </w:rPr>
+              <w:t>2</w:t>
+            </w:r>
+          </w:p>
+        </w:tc>
+        <w:tc>
+          <w:tcPr>
+            <w:tcW w:w="2254" w:type="dxa"/>
+          </w:tcPr>
+          <w:p>
+            <w:pPr>
+              <w:rPr>
+                <w:rFonts w:ascii="Arial" w:hAnsi="Arial" w:cs="Arial"/>
+                <w:sz w:val="24"/>
+                <w:szCs w:val="24"/>
+                <w:lang w:val="en-US"/>
+              </w:rPr>
+            </w:pPr>
+            <w:r>
+              <w:rPr>
+                <w:rFonts w:ascii="Arial" w:hAnsi="Arial" w:cs="Arial"/>
+                <w:sz w:val="24"/>
+                <w:szCs w:val="24"/>
+                <w:lang w:val="en-US"/>
+              </w:rPr>
+              <w:t>5</w:t>
+            </w:r>
+          </w:p>
+        </w:tc>
+        <w:tc>
+          <w:tcPr>
+            <w:tcW w:w="2254" w:type="dxa"/>
+          </w:tcPr>
+          <w:p>
+            <w:pPr>
+              <w:rPr>
+                <w:rFonts w:ascii="Arial" w:hAnsi="Arial" w:cs="Arial"/>
+                <w:sz w:val="24"/>
+                <w:szCs w:val="24"/>
+                <w:lang w:val="en-US"/>
+              </w:rPr>
+            </w:pPr>
+            <w:r>
+              <w:rPr>
+                <w:rFonts w:ascii="Arial" w:hAnsi="Arial" w:cs="Arial"/>
+                <w:sz w:val="24"/>
+                <w:szCs w:val="24"/>
+                <w:lang w:val="en-US"/>
+              </w:rPr>
+              <w:t>1</w:t>
+            </w:r>
+          </w:p>
+        </w:tc>
+      </w:tr>
+      <w:tr>
+        <w:tc>
+          <w:tcPr>
+            <w:tcW w:w="2254" w:type="dxa"/>
+          </w:tcPr>
+          <w:p>
+            <w:pPr>
+              <w:rPr>
+                <w:rFonts w:ascii="Arial" w:hAnsi="Arial" w:cs="Arial"/>
+                <w:sz w:val="24"/>
+                <w:szCs w:val="24"/>
+                <w:lang w:val="en-US"/>
+              </w:rPr>
+            </w:pPr>
+            <w:r>
+              <w:rPr>
+                <w:rFonts w:ascii="Arial" w:hAnsi="Arial" w:cs="Arial"/>
+                <w:sz w:val="24"/>
+                <w:szCs w:val="24"/>
+                <w:lang w:val="en-US"/>
+              </w:rPr>
+              <w:t>Player 2</w:t>
+            </w:r>
+          </w:p>
+        </w:tc>
+        <w:tc>
+          <w:tcPr>
+            <w:tcW w:w="2254" w:type="dxa"/>
+          </w:tcPr>
+          <w:p>
+            <w:pPr>
+              <w:rPr>
+                <w:rFonts w:ascii="Arial" w:hAnsi="Arial" w:cs="Arial"/>
+                <w:sz w:val="24"/>
+                <w:szCs w:val="24"/>
+                <w:lang w:val="en-US"/>
+              </w:rPr>
+            </w:pPr>
+            <w:r>
+              <w:rPr>
+                <w:rFonts w:ascii="Arial" w:hAnsi="Arial" w:cs="Arial"/>
+                <w:sz w:val="24"/>
+                <w:szCs w:val="24"/>
+                <w:lang w:val="en-US"/>
+              </w:rPr>
+              <w:t>0</w:t>
+            </w:r>
+          </w:p>
+        </w:tc>
+        <w:tc>
+          <w:tcPr>
+            <w:tcW w:w="2254" w:type="dxa"/>
+          </w:tcPr>
+          <w:p>
+            <w:pPr>
+              <w:rPr>
+                <w:rFonts w:ascii="Arial" w:hAnsi="Arial" w:cs="Arial"/>
+                <w:sz w:val="24"/>
+                <w:szCs w:val="24"/>
+                <w:lang w:val="en-US"/>
+              </w:rPr>
+            </w:pPr>
+            <w:r>
+              <w:rPr>
+                <w:rFonts w:ascii="Arial" w:hAnsi="Arial" w:cs="Arial"/>
+                <w:sz w:val="24"/>
+                <w:szCs w:val="24"/>
+                <w:lang w:val="en-US"/>
+              </w:rPr>
+              <w:t>6</w:t>
+            </w:r>
+          </w:p>
+        </w:tc>
+        <w:tc>
+          <w:tcPr>
+            <w:tcW w:w="2254" w:type="dxa"/>
+          </w:tcPr>
+          <w:p>
+            <w:pPr>
+              <w:rPr>
+                <w:rFonts w:ascii="Arial" w:hAnsi="Arial" w:cs="Arial"/>
+                <w:sz w:val="24"/>
+                <w:szCs w:val="24"/>
+                <w:lang w:val="en-US"/>
+              </w:rPr>
+            </w:pPr>
+            <w:r>
+              <w:rPr>
+                <w:rFonts w:ascii="Arial" w:hAnsi="Arial" w:cs="Arial"/>
+                <w:sz w:val="24"/>
+                <w:szCs w:val="24"/>
+                <w:lang w:val="en-US"/>
+              </w:rPr>
+              <w:t>2</w:t>
+            </w:r>
+          </w:p>
+        </w:tc>
+      </w:tr>
+      <w:tr>
+        <w:tc>
+          <w:tcPr>
+            <w:tcW w:w="2254" w:type="dxa"/>
+          </w:tcPr>
+          <w:p>
+            <w:pPr>
+              <w:rPr>
+                <w:rFonts w:ascii="Arial" w:hAnsi="Arial" w:cs="Arial"/>
+                <w:sz w:val="24"/>
+                <w:szCs w:val="24"/>
+                <w:lang w:val="en-US"/>
+              </w:rPr>
+            </w:pPr>
+            <w:r>
+              <w:rPr>
+                <w:rFonts w:ascii="Arial" w:hAnsi="Arial" w:cs="Arial"/>
+                <w:sz w:val="24"/>
+                <w:szCs w:val="24"/>
+                <w:lang w:val="en-US"/>
+              </w:rPr>
+              <w:t>Player 3</w:t>
+            </w:r>
+          </w:p>
+        </w:tc>
+        <w:tc>
+          <w:tcPr>
+            <w:tcW w:w="2254" w:type="dxa"/>
+          </w:tcPr>
+          <w:p>
+            <w:pPr>
+              <w:rPr>
+                <w:rFonts w:ascii="Arial" w:hAnsi="Arial" w:cs="Arial"/>
+                <w:sz w:val="24"/>
+                <w:szCs w:val="24"/>
+                <w:lang w:val="en-US"/>
+              </w:rPr>
+            </w:pPr>
+            <w:r>
+              <w:rPr>
+                <w:rFonts w:ascii="Arial" w:hAnsi="Arial" w:cs="Arial"/>
+                <w:sz w:val="24"/>
+                <w:szCs w:val="24"/>
+                <w:lang w:val="en-US"/>
+              </w:rPr>
+              <w:t>0</w:t>
+            </w:r>
+          </w:p>
+        </w:tc>
+        <w:tc>
+          <w:tcPr>
+            <w:tcW w:w="2254" w:type="dxa"/>
+          </w:tcPr>
+          <w:p>
+            <w:pPr>
+              <w:rPr>
+                <w:rFonts w:ascii="Arial" w:hAnsi="Arial" w:cs="Arial"/>
+                <w:sz w:val="24"/>
+                <w:szCs w:val="24"/>
+                <w:lang w:val="en-US"/>
+              </w:rPr>
+            </w:pPr>
+            <w:r>
+              <w:rPr>
+                <w:rFonts w:ascii="Arial" w:hAnsi="Arial" w:cs="Arial"/>
+                <w:sz w:val="24"/>
+                <w:szCs w:val="24"/>
+                <w:lang w:val="en-US"/>
+              </w:rPr>
+              <w:t>7</w:t>
+            </w:r>
+          </w:p>
+        </w:tc>
+        <w:tc>
+          <w:tcPr>
+            <w:tcW w:w="2254" w:type="dxa"/>
+          </w:tcPr>
+          <w:p>
+            <w:pPr>
+              <w:rPr>
+                <w:rFonts w:ascii="Arial" w:hAnsi="Arial" w:cs="Arial"/>
+                <w:sz w:val="24"/>
+                <w:szCs w:val="24"/>
+                <w:lang w:val="en-US"/>
+              </w:rPr>
+            </w:pPr>
+            <w:r>
+              <w:rPr>
+                <w:rFonts w:ascii="Arial" w:hAnsi="Arial" w:cs="Arial"/>
+                <w:sz w:val="24"/>
+                <w:szCs w:val="24"/>
+                <w:lang w:val="en-US"/>
+              </w:rPr>
+              <w:t>1</w:t>
+            </w:r>
+          </w:p>
+        </w:tc>
+      </w:tr>
+      <w:tr>
+        <w:tc>
+          <w:tcPr>
+            <w:tcW w:w="2254" w:type="dxa"/>
+          </w:tcPr>
+          <w:p>
+            <w:pPr>
+              <w:rPr>
+                <w:rFonts w:ascii="Arial" w:hAnsi="Arial" w:cs="Arial"/>
+                <w:sz w:val="24"/>
+                <w:szCs w:val="24"/>
+                <w:lang w:val="en-US"/>
+              </w:rPr>
+            </w:pPr>
+            <w:r>
+              <w:rPr>
+                <w:rFonts w:ascii="Arial" w:hAnsi="Arial" w:cs="Arial"/>
+                <w:sz w:val="24"/>
+                <w:szCs w:val="24"/>
+                <w:lang w:val="en-US"/>
+              </w:rPr>
+              <w:t>Player 4</w:t>
+            </w:r>
+          </w:p>
+        </w:tc>
+        <w:tc>
+          <w:tcPr>
+            <w:tcW w:w="2254" w:type="dxa"/>
+          </w:tcPr>
+          <w:p>
+            <w:pPr>
+              <w:rPr>
+                <w:rFonts w:ascii="Arial" w:hAnsi="Arial" w:cs="Arial"/>
+                <w:sz w:val="24"/>
+                <w:szCs w:val="24"/>
+                <w:lang w:val="en-US"/>
+              </w:rPr>
+            </w:pPr>
+            <w:r>
+              <w:rPr>
+                <w:rFonts w:ascii="Arial" w:hAnsi="Arial" w:cs="Arial"/>
+                <w:sz w:val="24"/>
+                <w:szCs w:val="24"/>
+                <w:lang w:val="en-US"/>
+              </w:rPr>
+              <w:t>1</w:t>
+            </w:r>
+          </w:p>
+        </w:tc>
+        <w:tc>
+          <w:tcPr>
+            <w:tcW w:w="2254" w:type="dxa"/>
+          </w:tcPr>
+          <w:p>
+            <w:pPr>
+              <w:rPr>
+                <w:rFonts w:ascii="Arial" w:hAnsi="Arial" w:cs="Arial"/>
+                <w:sz w:val="24"/>
+                <w:szCs w:val="24"/>
+                <w:lang w:val="en-US"/>
+              </w:rPr>
+            </w:pPr>
+            <w:r>
+              <w:rPr>
+                <w:rFonts w:ascii="Arial" w:hAnsi="Arial" w:cs="Arial"/>
+                <w:sz w:val="24"/>
+                <w:szCs w:val="24"/>
+                <w:lang w:val="en-US"/>
+              </w:rPr>
+              <w:t>5</w:t>
+            </w:r>
+          </w:p>
+        </w:tc>
+        <w:tc>
+          <w:tcPr>
+            <w:tcW w:w="2254" w:type="dxa"/>
+          </w:tcPr>
+          <w:p>
+            <w:pPr>
+              <w:rPr>
+                <w:rFonts w:ascii="Arial" w:hAnsi="Arial" w:cs="Arial"/>
+                <w:sz w:val="24"/>
+                <w:szCs w:val="24"/>
+                <w:lang w:val="en-US"/>
+              </w:rPr>
+            </w:pPr>
+            <w:r>
+              <w:rPr>
+                <w:rFonts w:ascii="Arial" w:hAnsi="Arial" w:cs="Arial"/>
+                <w:sz w:val="24"/>
+                <w:szCs w:val="24"/>
+                <w:lang w:val="en-US"/>
+              </w:rPr>
+              <w:t>2</w:t>
+            </w:r>
+          </w:p>
+        </w:tc>
+      </w:tr>
+      <w:tr>
+        <w:tc>
+          <w:tcPr>
+            <w:tcW w:w="2254" w:type="dxa"/>
+          </w:tcPr>
+          <w:p>
+            <w:pPr>
+              <w:rPr>
+                <w:rFonts w:ascii="Arial" w:hAnsi="Arial" w:cs="Arial"/>
+                <w:sz w:val="24"/>
+                <w:szCs w:val="24"/>
+                <w:lang w:val="en-US"/>
+              </w:rPr>
+            </w:pPr>
+            <w:r>
+              <w:rPr>
+                <w:rFonts w:ascii="Arial" w:hAnsi="Arial" w:cs="Arial"/>
+                <w:sz w:val="24"/>
+                <w:szCs w:val="24"/>
+                <w:lang w:val="en-US"/>
+              </w:rPr>
+              <w:t>Player 5</w:t>
+            </w:r>
+          </w:p>
+        </w:tc>
+        <w:tc>
+          <w:tcPr>
+            <w:tcW w:w="2254" w:type="dxa"/>
+          </w:tcPr>
+          <w:p>
+            <w:pPr>
+              <w:rPr>
+                <w:rFonts w:ascii="Arial" w:hAnsi="Arial" w:cs="Arial"/>
+                <w:sz w:val="24"/>
+                <w:szCs w:val="24"/>
+                <w:lang w:val="en-US"/>
+              </w:rPr>
+            </w:pPr>
+            <w:r>
+              <w:rPr>
+                <w:rFonts w:ascii="Arial" w:hAnsi="Arial" w:cs="Arial"/>
+                <w:sz w:val="24"/>
+                <w:szCs w:val="24"/>
+                <w:lang w:val="en-US"/>
+              </w:rPr>
+              <w:t>3</w:t>
+            </w:r>
+          </w:p>
+        </w:tc>
+        <w:tc>
+          <w:tcPr>
+            <w:tcW w:w="2254" w:type="dxa"/>
+          </w:tcPr>
+          <w:p>
+            <w:pPr>
+              <w:rPr>
+                <w:rFonts w:ascii="Arial" w:hAnsi="Arial" w:cs="Arial"/>
+                <w:sz w:val="24"/>
+                <w:szCs w:val="24"/>
+                <w:lang w:val="en-US"/>
+              </w:rPr>
+            </w:pPr>
+            <w:r>
+              <w:rPr>
+                <w:rFonts w:ascii="Arial" w:hAnsi="Arial" w:cs="Arial"/>
+                <w:sz w:val="24"/>
+                <w:szCs w:val="24"/>
+                <w:lang w:val="en-US"/>
+              </w:rPr>
+              <w:t>4</w:t>
+            </w:r>
+          </w:p>
+        </w:tc>
+        <w:tc>
+          <w:tcPr>
+            <w:tcW w:w="2254" w:type="dxa"/>
+          </w:tcPr>
+          <w:p>
+            <w:pPr>
+              <w:rPr>
+                <w:rFonts w:ascii="Arial" w:hAnsi="Arial" w:cs="Arial"/>
+                <w:sz w:val="24"/>
+                <w:szCs w:val="24"/>
+                <w:lang w:val="en-US"/>
+              </w:rPr>
+            </w:pPr>
+            <w:r>
+              <w:rPr>
+                <w:rFonts w:ascii="Arial" w:hAnsi="Arial" w:cs="Arial"/>
+                <w:sz w:val="24"/>
+                <w:szCs w:val="24"/>
+                <w:lang w:val="en-US"/>
+              </w:rPr>
+              <w:t>1</w:t>
+            </w:r>
+          </w:p>
+        </w:tc>
+      </w:tr>
+      <w:tr>
+        <w:tc>
+          <w:tcPr>
+            <w:tcW w:w="2254" w:type="dxa"/>
+          </w:tcPr>
+          <w:p>
+            <w:pPr>
+              <w:rPr>
+                <w:rFonts w:ascii="Arial" w:hAnsi="Arial" w:cs="Arial"/>
+                <w:sz w:val="24"/>
+                <w:szCs w:val="24"/>
+                <w:lang w:val="en-US"/>
+              </w:rPr>
+            </w:pPr>
+            <w:r>
+              <w:rPr>
+                <w:rFonts w:ascii="Arial" w:hAnsi="Arial" w:cs="Arial"/>
+                <w:sz w:val="24"/>
+                <w:szCs w:val="24"/>
+                <w:lang w:val="en-US"/>
+              </w:rPr>
+              <w:t>Player 6</w:t>
+            </w:r>
+          </w:p>
+        </w:tc>
+        <w:tc>
+          <w:tcPr>
+            <w:tcW w:w="2254" w:type="dxa"/>
+          </w:tcPr>
+          <w:p>
+            <w:pPr>
+              <w:rPr>
+                <w:rFonts w:ascii="Arial" w:hAnsi="Arial" w:cs="Arial"/>
+                <w:sz w:val="24"/>
+                <w:szCs w:val="24"/>
+                <w:lang w:val="en-US"/>
+              </w:rPr>
+            </w:pPr>
+            <w:r>
+              <w:rPr>
+                <w:rFonts w:ascii="Arial" w:hAnsi="Arial" w:cs="Arial"/>
+                <w:sz w:val="24"/>
+                <w:szCs w:val="24"/>
+                <w:lang w:val="en-US"/>
+              </w:rPr>
+              <w:t>0</w:t>
+            </w:r>
+          </w:p>
+        </w:tc>
+        <w:tc>
+          <w:tcPr>
+            <w:tcW w:w="2254" w:type="dxa"/>
+          </w:tcPr>
+          <w:p>
+            <w:pPr>
+              <w:rPr>
+                <w:rFonts w:ascii="Arial" w:hAnsi="Arial" w:cs="Arial"/>
+                <w:sz w:val="24"/>
+                <w:szCs w:val="24"/>
+                <w:lang w:val="en-US"/>
+              </w:rPr>
+            </w:pPr>
+            <w:r>
+              <w:rPr>
+                <w:rFonts w:ascii="Arial" w:hAnsi="Arial" w:cs="Arial"/>
+                <w:sz w:val="24"/>
+                <w:szCs w:val="24"/>
+                <w:lang w:val="en-US"/>
+              </w:rPr>
+              <w:t>6</w:t>
+            </w:r>
+          </w:p>
+        </w:tc>
+        <w:tc>
+          <w:tcPr>
+            <w:tcW w:w="2254" w:type="dxa"/>
+          </w:tcPr>
+          <w:p>
+            <w:pPr>
+              <w:rPr>
+                <w:rFonts w:ascii="Arial" w:hAnsi="Arial" w:cs="Arial"/>
+                <w:sz w:val="24"/>
+                <w:szCs w:val="24"/>
+                <w:lang w:val="en-US"/>
+              </w:rPr>
+            </w:pPr>
+            <w:r>
+              <w:rPr>
+                <w:rFonts w:ascii="Arial" w:hAnsi="Arial" w:cs="Arial"/>
+                <w:sz w:val="24"/>
+                <w:szCs w:val="24"/>
+                <w:lang w:val="en-US"/>
+              </w:rPr>
+              <w:t>2</w:t>
+            </w:r>
+          </w:p>
+        </w:tc>
+      </w:tr>
+    </w:tbl>
+    <w:p>
+      <w:pPr>
+        <w:rPr>
+          <w:rFonts w:ascii="Arial" w:hAnsi="Arial" w:cs="Arial"/>
+          <w:i/>
+          <w:iCs/>
+          <w:sz w:val="24"/>
+          <w:szCs w:val="24"/>
+          <w:lang w:val="en-US"/>
+        </w:rPr>
+      </w:pPr>
+      <w:r>
+        <w:rPr>
+          <w:rFonts w:ascii="Arial" w:hAnsi="Arial" w:cs="Arial"/>
+          <w:i/>
+          <w:iCs/>
+          <w:sz w:val="24"/>
+          <w:szCs w:val="24"/>
+          <w:lang w:val="en-US"/>
+        </w:rPr>
+        <w:t xml:space="preserve">Figure </w:t>
+      </w:r>
+      <w:r>
+        <w:rPr>
+          <w:rFonts w:ascii="Arial" w:hAnsi="Arial" w:cs="Arial"/>
+          <w:i/>
+          <w:iCs/>
+          <w:sz w:val="24"/>
+          <w:szCs w:val="24"/>
+          <w:lang w:val="en-US"/>
+        </w:rPr>
+        <w:t>70</w:t>
+      </w:r>
+      <w:r>
+        <w:rPr>
+          <w:rFonts w:ascii="Arial" w:hAnsi="Arial" w:cs="Arial"/>
+          <w:i/>
+          <w:iCs/>
+          <w:sz w:val="24"/>
+          <w:szCs w:val="24"/>
+          <w:lang w:val="en-US"/>
+        </w:rPr>
+        <w:t>. A Table of Results for Player Wins/Loses</w:t>
+      </w:r>
+      <w:r>
+        <w:rPr>
+          <w:rFonts w:ascii="Arial" w:hAnsi="Arial" w:cs="Arial"/>
+          <w:i/>
+          <w:iCs/>
+          <w:sz w:val="24"/>
+          <w:szCs w:val="24"/>
+          <w:lang w:val="en-US"/>
+        </w:rPr>
+        <w:t xml:space="preserve"> in Texas Hold ‘Em</w:t>
+      </w:r>
+      <w:r>
+        <w:rPr>
+          <w:rFonts w:ascii="Arial" w:hAnsi="Arial" w:cs="Arial"/>
+          <w:i/>
+          <w:iCs/>
+          <w:sz w:val="24"/>
+          <w:szCs w:val="24"/>
+          <w:lang w:val="en-US"/>
+        </w:rPr>
+        <w:t xml:space="preserve"> Poker</w:t>
+      </w:r>
+    </w:p>
+    <w:p>
+      <w:pPr>
+        <w:rPr>
+          <w:rFonts w:ascii="Arial" w:hAnsi="Arial" w:cs="Arial"/>
+          <w:sz w:val="24"/>
+          <w:szCs w:val="24"/>
+          <w:lang w:val="en-US"/>
+        </w:rPr>
+      </w:pPr>
+      <w:r>
+        <w:rPr>
+          <w:rFonts w:ascii="Arial" w:hAnsi="Arial" w:cs="Arial"/>
+          <w:sz w:val="24"/>
+          <w:szCs w:val="24"/>
+          <w:lang w:val="en-US"/>
+        </w:rPr>
+        <w:t xml:space="preserve">Figure 70 shows that across the eight rounds played, </w:t>
+      </w:r>
+      <w:r>
+        <w:rPr>
+          <w:rFonts w:ascii="Arial" w:hAnsi="Arial" w:cs="Arial"/>
+          <w:sz w:val="24"/>
+          <w:szCs w:val="24"/>
+          <w:lang w:val="en-US"/>
+        </w:rPr>
+        <w:t xml:space="preserve">player 5 had the highest number of wins while players 2,3 and 6 were unable to win with any of the hands available to them. </w:t>
+      </w:r>
+      <w:r>
+        <w:rPr>
+          <w:rFonts w:ascii="Arial" w:hAnsi="Arial" w:cs="Arial"/>
+          <w:sz w:val="24"/>
+          <w:szCs w:val="24"/>
+          <w:lang w:val="en-US"/>
+        </w:rPr>
+        <w:t xml:space="preserve">It’s possible that the results given in figures </w:t>
+      </w:r>
+      <w:r>
+        <w:rPr>
+          <w:rFonts w:ascii="Arial" w:hAnsi="Arial" w:cs="Arial"/>
+          <w:sz w:val="24"/>
+          <w:szCs w:val="24"/>
+          <w:lang w:val="en-US"/>
+        </w:rPr>
+        <w:t xml:space="preserve">68 and 70 could indicate that player 5 </w:t>
+      </w:r>
+      <w:r>
+        <w:rPr>
+          <w:rFonts w:ascii="Arial" w:hAnsi="Arial" w:cs="Arial"/>
+          <w:sz w:val="24"/>
+          <w:szCs w:val="24"/>
+          <w:lang w:val="en-US"/>
+        </w:rPr>
+        <w:t>was at an advantage</w:t>
+      </w:r>
+      <w:r>
+        <w:rPr>
+          <w:rFonts w:ascii="Arial" w:hAnsi="Arial" w:cs="Arial"/>
+          <w:sz w:val="24"/>
+          <w:szCs w:val="24"/>
+          <w:lang w:val="en-US"/>
+        </w:rPr>
+        <w:t xml:space="preserve">, especially to player 3 who was unable to </w:t>
+      </w:r>
+      <w:r>
+        <w:rPr>
+          <w:rFonts w:ascii="Arial" w:hAnsi="Arial" w:cs="Arial"/>
+          <w:sz w:val="24"/>
+          <w:szCs w:val="24"/>
+          <w:lang w:val="en-US"/>
+        </w:rPr>
+        <w:t>win a single round in both games played</w:t>
+      </w:r>
+      <w:r>
+        <w:rPr>
+          <w:rFonts w:ascii="Arial" w:hAnsi="Arial" w:cs="Arial"/>
+          <w:sz w:val="24"/>
+          <w:szCs w:val="24"/>
+          <w:lang w:val="en-US"/>
+        </w:rPr>
+        <w:t xml:space="preserve">, </w:t>
+      </w:r>
+      <w:r>
+        <w:rPr>
+          <w:rFonts w:ascii="Arial" w:hAnsi="Arial" w:cs="Arial"/>
+          <w:sz w:val="24"/>
+          <w:szCs w:val="24"/>
+          <w:lang w:val="en-US"/>
+        </w:rPr>
+        <w:t xml:space="preserve">however in Texas Hold ‘Em players </w:t>
+      </w:r>
+      <w:r>
+        <w:rPr>
+          <w:rFonts w:ascii="Arial" w:hAnsi="Arial" w:cs="Arial"/>
+          <w:sz w:val="24"/>
+          <w:szCs w:val="24"/>
+          <w:lang w:val="en-US"/>
+        </w:rPr>
+        <w:lastRenderedPageBreak/>
+        <w:t>besides 3 were also unable to win a round</w:t>
+      </w:r>
+      <w:r>
+        <w:rPr>
+          <w:rFonts w:ascii="Arial" w:hAnsi="Arial" w:cs="Arial"/>
+          <w:sz w:val="24"/>
+          <w:szCs w:val="24"/>
+          <w:lang w:val="en-US"/>
+        </w:rPr>
+        <w:t xml:space="preserve"> and player 5 only had one more win than </w:t>
+      </w:r>
+      <w:r>
+        <w:rPr>
+          <w:rFonts w:ascii="Arial" w:hAnsi="Arial" w:cs="Arial"/>
+          <w:sz w:val="24"/>
+          <w:szCs w:val="24"/>
+          <w:lang w:val="en-US"/>
+        </w:rPr>
+        <w:t xml:space="preserve">player 1, meaning any advantage offered was minimal. </w:t>
+      </w:r>
+      <w:r>
+        <w:rPr>
+          <w:rFonts w:ascii="Arial" w:hAnsi="Arial" w:cs="Arial"/>
+          <w:sz w:val="24"/>
+          <w:szCs w:val="24"/>
+          <w:lang w:val="en-US"/>
+        </w:rPr>
+        <w:t xml:space="preserve">It is difficult to say whether the </w:t>
+      </w:r>
+      <w:r>
+        <w:rPr>
+          <w:rFonts w:ascii="Arial" w:hAnsi="Arial" w:cs="Arial"/>
+          <w:sz w:val="24"/>
+          <w:szCs w:val="24"/>
+          <w:lang w:val="en-US"/>
+        </w:rPr>
+        <w:t xml:space="preserve">poorer performance of player 3 and the better performance of player 5 was due </w:t>
+      </w:r>
+      <w:r>
+        <w:rPr>
+          <w:rFonts w:ascii="Arial" w:hAnsi="Arial" w:cs="Arial"/>
+          <w:sz w:val="24"/>
+          <w:szCs w:val="24"/>
+          <w:lang w:val="en-US"/>
+        </w:rPr>
+        <w:t xml:space="preserve">only </w:t>
+      </w:r>
+      <w:r>
+        <w:rPr>
+          <w:rFonts w:ascii="Arial" w:hAnsi="Arial" w:cs="Arial"/>
+          <w:sz w:val="24"/>
+          <w:szCs w:val="24"/>
+          <w:lang w:val="en-US"/>
+        </w:rPr>
+        <w:t>because of</w:t>
+      </w:r>
+      <w:r>
+        <w:rPr>
+          <w:rFonts w:ascii="Arial" w:hAnsi="Arial" w:cs="Arial"/>
+          <w:sz w:val="24"/>
+          <w:szCs w:val="24"/>
+          <w:lang w:val="en-US"/>
+        </w:rPr>
+        <w:t xml:space="preserve"> </w:t>
+      </w:r>
+      <w:r>
+        <w:rPr>
+          <w:rFonts w:ascii="Arial" w:hAnsi="Arial" w:cs="Arial"/>
+          <w:sz w:val="24"/>
+          <w:szCs w:val="24"/>
+          <w:lang w:val="en-US"/>
+        </w:rPr>
+        <w:t xml:space="preserve">their position at the table or </w:t>
+      </w:r>
+      <w:r>
+        <w:rPr>
+          <w:rFonts w:ascii="Arial" w:hAnsi="Arial" w:cs="Arial"/>
+          <w:sz w:val="24"/>
+          <w:szCs w:val="24"/>
+          <w:lang w:val="en-US"/>
+        </w:rPr>
+        <w:t xml:space="preserve">whether </w:t>
+      </w:r>
+      <w:r>
+        <w:rPr>
+          <w:rFonts w:ascii="Arial" w:hAnsi="Arial" w:cs="Arial"/>
+          <w:sz w:val="24"/>
+          <w:szCs w:val="24"/>
+          <w:lang w:val="en-US"/>
+        </w:rPr>
+        <w:t xml:space="preserve">this was caused by </w:t>
+      </w:r>
+      <w:r>
+        <w:rPr>
+          <w:rFonts w:ascii="Arial" w:hAnsi="Arial" w:cs="Arial"/>
+          <w:sz w:val="24"/>
+          <w:szCs w:val="24"/>
+          <w:lang w:val="en-US"/>
+        </w:rPr>
+        <w:t>the selection of cards offered to the players</w:t>
+      </w:r>
+      <w:r>
+        <w:rPr>
+          <w:rFonts w:ascii="Arial" w:hAnsi="Arial" w:cs="Arial"/>
+          <w:sz w:val="24"/>
+          <w:szCs w:val="24"/>
+          <w:lang w:val="en-US"/>
+        </w:rPr>
+        <w:t>.</w:t>
+      </w:r>
+      <w:r>
+        <w:rPr>
+          <w:rFonts w:ascii="Arial" w:hAnsi="Arial" w:cs="Arial"/>
+          <w:sz w:val="24"/>
+          <w:szCs w:val="24"/>
+          <w:lang w:val="en-US"/>
+        </w:rPr>
+        <w:t xml:space="preserve"> </w:t>
+      </w:r>
+      <w:r>
+        <w:rPr>
+          <w:rFonts w:ascii="Arial" w:hAnsi="Arial" w:cs="Arial"/>
+          <w:sz w:val="24"/>
+          <w:szCs w:val="24"/>
+          <w:lang w:val="en-US"/>
+        </w:rPr>
+        <w:t xml:space="preserve">Because of the results given in figure 68, </w:t>
+      </w:r>
+      <w:r>
+        <w:rPr>
+          <w:rFonts w:ascii="Arial" w:hAnsi="Arial" w:cs="Arial"/>
+          <w:sz w:val="24"/>
+          <w:szCs w:val="24"/>
+          <w:lang w:val="en-US"/>
+        </w:rPr>
+        <w:t xml:space="preserve">it cannot be stated with certainty that the </w:t>
+      </w:r>
+      <w:r>
+        <w:rPr>
+          <w:rFonts w:ascii="Arial" w:hAnsi="Arial" w:cs="Arial"/>
+          <w:sz w:val="24"/>
+          <w:szCs w:val="24"/>
+          <w:lang w:val="en-US"/>
+        </w:rPr>
+        <w:t>position of the players at the table gave an inherent advantage.</w:t>
+      </w:r>
+    </w:p>
+    <w:p>
+      <w:pPr>
+        <w:rPr>
+          <w:rFonts w:ascii="Arial" w:hAnsi="Arial" w:cs="Arial"/>
+          <w:sz w:val="24"/>
+          <w:szCs w:val="24"/>
+          <w:lang w:val="en-US"/>
+        </w:rPr>
+      </w:pPr>
+      <w:r>
+        <w:rPr>
+          <w:rFonts w:ascii="Arial" w:hAnsi="Arial" w:cs="Arial"/>
+          <w:sz w:val="24"/>
+          <w:szCs w:val="24"/>
+          <w:lang w:val="en-US"/>
+        </w:rPr>
+        <w:t xml:space="preserve">The C# implementations </w:t>
+      </w:r>
+      <w:r>
+        <w:rPr>
+          <w:rFonts w:ascii="Arial" w:hAnsi="Arial" w:cs="Arial"/>
+          <w:sz w:val="24"/>
+          <w:szCs w:val="24"/>
+          <w:lang w:val="en-US"/>
+        </w:rPr>
+        <w:t>seen in figure 69</w:t>
+      </w:r>
+      <w:r>
+        <w:rPr>
+          <w:rFonts w:ascii="Arial" w:hAnsi="Arial" w:cs="Arial"/>
+          <w:sz w:val="24"/>
+          <w:szCs w:val="24"/>
+          <w:lang w:val="en-US"/>
+        </w:rPr>
+        <w:t xml:space="preserve"> feature</w:t>
+      </w:r>
+      <w:r>
+        <w:rPr>
+          <w:rFonts w:ascii="Arial" w:hAnsi="Arial" w:cs="Arial"/>
+          <w:sz w:val="24"/>
+          <w:szCs w:val="24"/>
+          <w:lang w:val="en-US"/>
+        </w:rPr>
+        <w:t xml:space="preserve"> a more diverse set of outcomes than those seen in figure 67. </w:t>
+      </w:r>
+      <w:r>
+        <w:rPr>
+          <w:rFonts w:ascii="Arial" w:hAnsi="Arial" w:cs="Arial"/>
+          <w:sz w:val="24"/>
+          <w:szCs w:val="24"/>
+          <w:lang w:val="en-US"/>
+        </w:rPr>
+        <w:t xml:space="preserve">Pair, Two Pair and Three Pair are more common and in the unseeded dataset no </w:t>
+      </w:r>
+      <w:r>
+        <w:rPr>
+          <w:rFonts w:ascii="Arial" w:hAnsi="Arial" w:cs="Arial"/>
+          <w:sz w:val="24"/>
+          <w:szCs w:val="24"/>
+          <w:lang w:val="en-US"/>
+        </w:rPr>
+        <w:t>H</w:t>
+      </w:r>
+      <w:r>
+        <w:rPr>
+          <w:rFonts w:ascii="Arial" w:hAnsi="Arial" w:cs="Arial"/>
+          <w:sz w:val="24"/>
+          <w:szCs w:val="24"/>
+          <w:lang w:val="en-US"/>
+        </w:rPr>
+        <w:t xml:space="preserve">igh </w:t>
+      </w:r>
+      <w:r>
+        <w:rPr>
+          <w:rFonts w:ascii="Arial" w:hAnsi="Arial" w:cs="Arial"/>
+          <w:sz w:val="24"/>
+          <w:szCs w:val="24"/>
+          <w:lang w:val="en-US"/>
+        </w:rPr>
+        <w:t>C</w:t>
+      </w:r>
+      <w:r>
+        <w:rPr>
+          <w:rFonts w:ascii="Arial" w:hAnsi="Arial" w:cs="Arial"/>
+          <w:sz w:val="24"/>
+          <w:szCs w:val="24"/>
+          <w:lang w:val="en-US"/>
+        </w:rPr>
+        <w:t xml:space="preserve">ards were </w:t>
+      </w:r>
+      <w:r>
+        <w:rPr>
+          <w:rFonts w:ascii="Arial" w:hAnsi="Arial" w:cs="Arial"/>
+          <w:sz w:val="24"/>
+          <w:szCs w:val="24"/>
+          <w:lang w:val="en-US"/>
+        </w:rPr>
+        <w:t>used.</w:t>
+      </w:r>
+      <w:r>
+        <w:rPr>
+          <w:rFonts w:ascii="Arial" w:hAnsi="Arial" w:cs="Arial"/>
+          <w:sz w:val="24"/>
+          <w:szCs w:val="24"/>
+          <w:lang w:val="en-US"/>
+        </w:rPr>
+        <w:t xml:space="preserve"> This increase in diversity for outcomes was most likely caused by </w:t>
+      </w:r>
+      <w:r>
+        <w:rPr>
+          <w:rFonts w:ascii="Arial" w:hAnsi="Arial" w:cs="Arial"/>
+          <w:sz w:val="24"/>
+          <w:szCs w:val="24"/>
+          <w:lang w:val="en-US"/>
+        </w:rPr>
+        <w:t>the new distribution method providing not only two additional cards</w:t>
+      </w:r>
+      <w:r>
+        <w:rPr>
+          <w:rFonts w:ascii="Arial" w:hAnsi="Arial" w:cs="Arial"/>
+          <w:sz w:val="24"/>
+          <w:szCs w:val="24"/>
+          <w:lang w:val="en-US"/>
+        </w:rPr>
+        <w:t xml:space="preserve"> to form hands with but </w:t>
+      </w:r>
+      <w:r>
+        <w:rPr>
+          <w:rFonts w:ascii="Arial" w:hAnsi="Arial" w:cs="Arial"/>
+          <w:sz w:val="24"/>
+          <w:szCs w:val="24"/>
+          <w:lang w:val="en-US"/>
+        </w:rPr>
+        <w:t xml:space="preserve">also </w:t>
+      </w:r>
+      <w:r>
+        <w:rPr>
+          <w:rFonts w:ascii="Arial" w:hAnsi="Arial" w:cs="Arial"/>
+          <w:sz w:val="24"/>
+          <w:szCs w:val="24"/>
+          <w:lang w:val="en-US"/>
+        </w:rPr>
+        <w:t xml:space="preserve">by the addition of the river which draws cards sequentially from the </w:t>
+      </w:r>
+      <w:r>
+        <w:rPr>
+          <w:rFonts w:ascii="Arial" w:hAnsi="Arial" w:cs="Arial"/>
+          <w:sz w:val="24"/>
+          <w:szCs w:val="24"/>
+          <w:lang w:val="en-US"/>
+        </w:rPr>
+        <w:t>deck instead of being dealt among all the players at the table.</w:t>
+      </w:r>
+      <w:r>
+        <w:rPr>
+          <w:rFonts w:ascii="Arial" w:hAnsi="Arial" w:cs="Arial"/>
+          <w:sz w:val="24"/>
+          <w:szCs w:val="24"/>
+          <w:lang w:val="en-US"/>
+        </w:rPr>
+        <w:t xml:space="preserve"> </w:t>
+      </w:r>
+      <w:r>
+        <w:rPr>
+          <w:rFonts w:ascii="Arial" w:hAnsi="Arial" w:cs="Arial"/>
+          <w:sz w:val="24"/>
+          <w:szCs w:val="24"/>
+          <w:lang w:val="en-US"/>
+        </w:rPr>
+        <w:t xml:space="preserve">This allows for </w:t>
+      </w:r>
+      <w:r>
+        <w:rPr>
+          <w:rFonts w:ascii="Arial" w:hAnsi="Arial" w:cs="Arial"/>
+          <w:sz w:val="24"/>
+          <w:szCs w:val="24"/>
+          <w:lang w:val="en-US"/>
+        </w:rPr>
+        <w:t xml:space="preserve">groups of two or three </w:t>
+      </w:r>
+      <w:r>
+        <w:rPr>
+          <w:rFonts w:ascii="Arial" w:hAnsi="Arial" w:cs="Arial"/>
+          <w:sz w:val="24"/>
+          <w:szCs w:val="24"/>
+          <w:lang w:val="en-US"/>
+        </w:rPr>
+        <w:t xml:space="preserve">to stay together more often, leading to </w:t>
+      </w:r>
+      <w:r>
+        <w:rPr>
+          <w:rFonts w:ascii="Arial" w:hAnsi="Arial" w:cs="Arial"/>
+          <w:sz w:val="24"/>
+          <w:szCs w:val="24"/>
+          <w:lang w:val="en-US"/>
+        </w:rPr>
+        <w:t xml:space="preserve">more </w:t>
+      </w:r>
+      <w:r>
+        <w:rPr>
+          <w:rFonts w:ascii="Arial" w:hAnsi="Arial" w:cs="Arial"/>
+          <w:sz w:val="24"/>
+          <w:szCs w:val="24"/>
+          <w:lang w:val="en-US"/>
+        </w:rPr>
+        <w:t>pairs being available for the players.</w:t>
+      </w:r>
+    </w:p>
+    <w:p>
+      <w:pPr>
+        <w:rPr>
+          <w:rFonts w:ascii="Arial" w:hAnsi="Arial" w:cs="Arial"/>
+          <w:sz w:val="24"/>
+          <w:szCs w:val="24"/>
+          <w:lang w:val="en-US"/>
+        </w:rPr>
+      </w:pPr>
+      <w:r>
+        <w:rPr>
+          <w:rFonts w:ascii="Arial" w:hAnsi="Arial" w:cs="Arial"/>
+          <w:sz w:val="24"/>
+          <w:szCs w:val="24"/>
+          <w:lang w:val="en-US"/>
+        </w:rPr>
+        <w:t xml:space="preserve">The NumPy unseeded implementation and the </w:t>
+      </w:r>
+      <w:r>
+        <w:rPr>
+          <w:rFonts w:ascii="Arial" w:hAnsi="Arial" w:cs="Arial"/>
+          <w:sz w:val="24"/>
+          <w:szCs w:val="24"/>
+          <w:lang w:val="en-US"/>
+        </w:rPr>
+        <w:t xml:space="preserve">Python random implementation </w:t>
+      </w:r>
+      <w:r>
+        <w:rPr>
+          <w:rFonts w:ascii="Arial" w:hAnsi="Arial" w:cs="Arial"/>
+          <w:sz w:val="24"/>
+          <w:szCs w:val="24"/>
+          <w:lang w:val="en-US"/>
+        </w:rPr>
+        <w:t>also followed this trend, with the appearance of Two Pair</w:t>
+      </w:r>
+      <w:r>
+        <w:rPr>
+          <w:rFonts w:ascii="Arial" w:hAnsi="Arial" w:cs="Arial"/>
+          <w:sz w:val="24"/>
+          <w:szCs w:val="24"/>
+          <w:lang w:val="en-US"/>
+        </w:rPr>
+        <w:t xml:space="preserve">, </w:t>
+      </w:r>
+      <w:r>
+        <w:rPr>
+          <w:rFonts w:ascii="Arial" w:hAnsi="Arial" w:cs="Arial"/>
+          <w:sz w:val="24"/>
+          <w:szCs w:val="24"/>
+          <w:lang w:val="en-US"/>
+        </w:rPr>
+        <w:t>Three of a Kind</w:t>
+      </w:r>
+      <w:r>
+        <w:rPr>
+          <w:rFonts w:ascii="Arial" w:hAnsi="Arial" w:cs="Arial"/>
+          <w:sz w:val="24"/>
+          <w:szCs w:val="24"/>
+          <w:lang w:val="en-US"/>
+        </w:rPr>
+        <w:t xml:space="preserve">, and </w:t>
+      </w:r>
+      <w:r>
+        <w:rPr>
+          <w:rFonts w:ascii="Arial" w:hAnsi="Arial" w:cs="Arial"/>
+          <w:sz w:val="24"/>
+          <w:szCs w:val="24"/>
+          <w:lang w:val="en-US"/>
+        </w:rPr>
+        <w:t>Flush</w:t>
+      </w:r>
+      <w:r>
+        <w:rPr>
+          <w:rFonts w:ascii="Arial" w:hAnsi="Arial" w:cs="Arial"/>
+          <w:sz w:val="24"/>
+          <w:szCs w:val="24"/>
+          <w:lang w:val="en-US"/>
+        </w:rPr>
+        <w:t xml:space="preserve"> hands</w:t>
+      </w:r>
+      <w:r>
+        <w:rPr>
+          <w:rFonts w:ascii="Arial" w:hAnsi="Arial" w:cs="Arial"/>
+          <w:sz w:val="24"/>
+          <w:szCs w:val="24"/>
+          <w:lang w:val="en-US"/>
+        </w:rPr>
+        <w:t xml:space="preserve">, although the same couldn’t be said about the </w:t>
+      </w:r>
+      <w:r>
+        <w:rPr>
+          <w:rFonts w:ascii="Arial" w:hAnsi="Arial" w:cs="Arial"/>
+          <w:sz w:val="24"/>
+          <w:szCs w:val="24"/>
+          <w:lang w:val="en-US"/>
+        </w:rPr>
+        <w:t xml:space="preserve">seeded </w:t>
+      </w:r>
+      <w:r>
+        <w:rPr>
+          <w:rFonts w:ascii="Arial" w:hAnsi="Arial" w:cs="Arial"/>
+          <w:sz w:val="24"/>
+          <w:szCs w:val="24"/>
+          <w:lang w:val="en-US"/>
+        </w:rPr>
+        <w:t>NumPy</w:t>
+      </w:r>
+      <w:r>
+        <w:rPr>
+          <w:rFonts w:ascii="Arial" w:hAnsi="Arial" w:cs="Arial"/>
+          <w:sz w:val="24"/>
+          <w:szCs w:val="24"/>
+          <w:lang w:val="en-US"/>
+        </w:rPr>
+        <w:t xml:space="preserve"> dataset</w:t>
+      </w:r>
+      <w:r>
+        <w:rPr>
+          <w:rFonts w:ascii="Arial" w:hAnsi="Arial" w:cs="Arial"/>
+          <w:sz w:val="24"/>
+          <w:szCs w:val="24"/>
+          <w:lang w:val="en-US"/>
+        </w:rPr>
+        <w:t xml:space="preserve"> which still contained only High Card and Pair outcomes.</w:t>
+      </w:r>
+      <w:r>
+        <w:rPr>
+          <w:rFonts w:ascii="Arial" w:hAnsi="Arial" w:cs="Arial"/>
+          <w:sz w:val="24"/>
+          <w:szCs w:val="24"/>
+          <w:lang w:val="en-US"/>
+        </w:rPr>
+        <w:t xml:space="preserve"> </w:t>
+      </w:r>
+    </w:p>
+    <w:p>
+      <w:pPr>
+        <w:rPr>
+          <w:rFonts w:ascii="Arial" w:hAnsi="Arial" w:cs="Arial"/>
+          <w:sz w:val="24"/>
+          <w:szCs w:val="24"/>
+          <w:lang w:val="en-US"/>
+        </w:rPr>
+      </w:pPr>
+      <w:r>
+        <w:rPr>
+          <w:rFonts w:ascii="Arial" w:hAnsi="Arial" w:cs="Arial"/>
+          <w:sz w:val="24"/>
+          <w:szCs w:val="24"/>
+          <w:lang w:val="en-US"/>
+        </w:rPr>
+        <w:t xml:space="preserve">The physical datasets Real Card Shuffle 1 and Real Card Shuffle 2 </w:t>
+      </w:r>
+      <w:r>
+        <w:rPr>
+          <w:rFonts w:ascii="Arial" w:hAnsi="Arial" w:cs="Arial"/>
+          <w:sz w:val="24"/>
+          <w:szCs w:val="24"/>
+          <w:lang w:val="en-US"/>
+        </w:rPr>
+        <w:t>remained mostly unchanged compared to their poker results</w:t>
+      </w:r>
+      <w:r>
+        <w:rPr>
+          <w:rFonts w:ascii="Arial" w:hAnsi="Arial" w:cs="Arial"/>
+          <w:sz w:val="24"/>
+          <w:szCs w:val="24"/>
+          <w:lang w:val="en-US"/>
+        </w:rPr>
+        <w:t>, although Shuffle 1</w:t>
+      </w:r>
+      <w:r>
+        <w:rPr>
+          <w:rFonts w:ascii="Arial" w:hAnsi="Arial" w:cs="Arial"/>
+          <w:sz w:val="24"/>
+          <w:szCs w:val="24"/>
+          <w:lang w:val="en-US"/>
+        </w:rPr>
+        <w:t xml:space="preserve"> showed a far higher frequency of High Card hands.</w:t>
+      </w:r>
+      <w:r>
+        <w:rPr>
+          <w:rFonts w:ascii="Arial" w:hAnsi="Arial" w:cs="Arial"/>
+          <w:sz w:val="24"/>
+          <w:szCs w:val="24"/>
+          <w:lang w:val="en-US"/>
+        </w:rPr>
+        <w:t xml:space="preserve"> Real Card Shuffle 3</w:t>
+      </w:r>
+      <w:r>
+        <w:rPr>
+          <w:rFonts w:ascii="Arial" w:hAnsi="Arial" w:cs="Arial"/>
+          <w:sz w:val="24"/>
+          <w:szCs w:val="24"/>
+          <w:lang w:val="en-US"/>
+        </w:rPr>
+        <w:t xml:space="preserve"> presented what at first appeared to be a purely anomalous </w:t>
+      </w:r>
+      <w:r>
+        <w:rPr>
+          <w:rFonts w:ascii="Arial" w:hAnsi="Arial" w:cs="Arial"/>
+          <w:sz w:val="24"/>
+          <w:szCs w:val="24"/>
+          <w:lang w:val="en-US"/>
+        </w:rPr>
+        <w:t xml:space="preserve">set of results, with </w:t>
+      </w:r>
+      <w:r>
+        <w:rPr>
+          <w:rFonts w:ascii="Arial" w:hAnsi="Arial" w:cs="Arial"/>
+          <w:sz w:val="24"/>
+          <w:szCs w:val="24"/>
+          <w:lang w:val="en-US"/>
+        </w:rPr>
+        <w:t xml:space="preserve">five out of the six hands being Flushes. </w:t>
+      </w:r>
+      <w:r>
+        <w:rPr>
+          <w:rFonts w:ascii="Arial" w:hAnsi="Arial" w:cs="Arial"/>
+          <w:sz w:val="24"/>
+          <w:szCs w:val="24"/>
+          <w:lang w:val="en-US"/>
+        </w:rPr>
+        <w:t>While this is incredibly unlikely</w:t>
+      </w:r>
+      <w:r>
+        <w:rPr>
+          <w:rFonts w:ascii="Arial" w:hAnsi="Arial" w:cs="Arial"/>
+          <w:sz w:val="24"/>
+          <w:szCs w:val="24"/>
+          <w:lang w:val="en-US"/>
+        </w:rPr>
+        <w:t xml:space="preserve">, </w:t>
+      </w:r>
+      <w:r>
+        <w:rPr>
+          <w:rFonts w:ascii="Arial" w:hAnsi="Arial" w:cs="Arial"/>
+          <w:sz w:val="24"/>
+          <w:szCs w:val="24"/>
+          <w:lang w:val="en-US"/>
+        </w:rPr>
+        <w:t xml:space="preserve">this can be explained by examining the distributions shown in figure </w:t>
+      </w:r>
+      <w:r>
+        <w:rPr>
+          <w:rFonts w:ascii="Arial" w:hAnsi="Arial" w:cs="Arial"/>
+          <w:sz w:val="24"/>
+          <w:szCs w:val="24"/>
+          <w:lang w:val="en-US"/>
+        </w:rPr>
+        <w:t xml:space="preserve">65. </w:t>
+      </w:r>
+      <w:r>
+        <w:rPr>
+          <w:rFonts w:ascii="Arial" w:hAnsi="Arial" w:cs="Arial"/>
+          <w:sz w:val="24"/>
+          <w:szCs w:val="24"/>
+          <w:lang w:val="en-US"/>
+        </w:rPr>
+        <w:t xml:space="preserve">The </w:t>
+      </w:r>
+      <w:r>
+        <w:rPr>
+          <w:rFonts w:ascii="Arial" w:hAnsi="Arial" w:cs="Arial"/>
+          <w:sz w:val="24"/>
+          <w:szCs w:val="24"/>
+          <w:lang w:val="en-US"/>
+        </w:rPr>
+        <w:t xml:space="preserve">larger groups of </w:t>
+      </w:r>
+      <w:r>
+        <w:rPr>
+          <w:rFonts w:ascii="Arial" w:hAnsi="Arial" w:cs="Arial"/>
+          <w:sz w:val="24"/>
+          <w:szCs w:val="24"/>
+          <w:lang w:val="en-US"/>
+        </w:rPr>
+        <w:t>matching suits</w:t>
+      </w:r>
+      <w:r>
+        <w:rPr>
+          <w:rFonts w:ascii="Arial" w:hAnsi="Arial" w:cs="Arial"/>
+          <w:sz w:val="24"/>
+          <w:szCs w:val="24"/>
+          <w:lang w:val="en-US"/>
+        </w:rPr>
+        <w:t xml:space="preserve">, especially </w:t>
+      </w:r>
+      <w:r>
+        <w:rPr>
+          <w:rFonts w:ascii="Arial" w:hAnsi="Arial" w:cs="Arial"/>
+          <w:sz w:val="24"/>
+          <w:szCs w:val="24"/>
+          <w:lang w:val="en-US"/>
+        </w:rPr>
+        <w:t xml:space="preserve">the group of </w:t>
+      </w:r>
+      <w:r>
+        <w:rPr>
+          <w:rFonts w:ascii="Arial" w:hAnsi="Arial" w:cs="Arial"/>
+          <w:sz w:val="24"/>
+          <w:szCs w:val="24"/>
+          <w:lang w:val="en-US"/>
+        </w:rPr>
+        <w:t xml:space="preserve">Diamonds </w:t>
+      </w:r>
+      <w:r>
+        <w:rPr>
+          <w:rFonts w:ascii="Arial" w:hAnsi="Arial" w:cs="Arial"/>
+          <w:sz w:val="24"/>
+          <w:szCs w:val="24"/>
+          <w:lang w:val="en-US"/>
+        </w:rPr>
+        <w:t xml:space="preserve">near the beginning of the deck, </w:t>
+      </w:r>
+      <w:r>
+        <w:rPr>
+          <w:rFonts w:ascii="Arial" w:hAnsi="Arial" w:cs="Arial"/>
+          <w:sz w:val="24"/>
+          <w:szCs w:val="24"/>
+          <w:lang w:val="en-US"/>
+        </w:rPr>
+        <w:t xml:space="preserve">meant that </w:t>
+      </w:r>
+      <w:r>
+        <w:rPr>
+          <w:rFonts w:ascii="Arial" w:hAnsi="Arial" w:cs="Arial"/>
+          <w:sz w:val="24"/>
+          <w:szCs w:val="24"/>
+          <w:lang w:val="en-US"/>
+        </w:rPr>
+        <w:t xml:space="preserve">any player </w:t>
+      </w:r>
+      <w:r>
+        <w:rPr>
+          <w:rFonts w:ascii="Arial" w:hAnsi="Arial" w:cs="Arial"/>
+          <w:sz w:val="24"/>
+          <w:szCs w:val="24"/>
+          <w:lang w:val="en-US"/>
+        </w:rPr>
+        <w:t xml:space="preserve">dealt at least one Diamond was able to achieve a </w:t>
+      </w:r>
+      <w:r>
+        <w:rPr>
+          <w:rFonts w:ascii="Arial" w:hAnsi="Arial" w:cs="Arial"/>
+          <w:sz w:val="24"/>
+          <w:szCs w:val="24"/>
+          <w:lang w:val="en-US"/>
+        </w:rPr>
+        <w:t xml:space="preserve">Flush using the </w:t>
+      </w:r>
+      <w:r>
+        <w:rPr>
+          <w:rFonts w:ascii="Arial" w:hAnsi="Arial" w:cs="Arial"/>
+          <w:sz w:val="24"/>
+          <w:szCs w:val="24"/>
+          <w:lang w:val="en-US"/>
+        </w:rPr>
+        <w:t>cards</w:t>
+      </w:r>
+      <w:r>
+        <w:rPr>
+          <w:rFonts w:ascii="Arial" w:hAnsi="Arial" w:cs="Arial"/>
+          <w:sz w:val="24"/>
+          <w:szCs w:val="24"/>
+          <w:lang w:val="en-US"/>
+        </w:rPr>
+        <w:t xml:space="preserve"> on the river.</w:t>
+      </w:r>
+      <w:r>
+        <w:rPr>
+          <w:rFonts w:ascii="Arial" w:hAnsi="Arial" w:cs="Arial"/>
+          <w:sz w:val="24"/>
+          <w:szCs w:val="24"/>
+          <w:lang w:val="en-US"/>
+        </w:rPr>
+        <w:t xml:space="preserve"> Again, while unlikely these results </w:t>
+      </w:r>
+      <w:r>
+        <w:rPr>
+          <w:rFonts w:ascii="Arial" w:hAnsi="Arial" w:cs="Arial"/>
+          <w:sz w:val="24"/>
+          <w:szCs w:val="24"/>
+          <w:lang w:val="en-US"/>
+        </w:rPr>
+        <w:t>do</w:t>
+      </w:r>
+      <w:r>
+        <w:rPr>
+          <w:rFonts w:ascii="Arial" w:hAnsi="Arial" w:cs="Arial"/>
+          <w:sz w:val="24"/>
+          <w:szCs w:val="24"/>
+          <w:lang w:val="en-US"/>
+        </w:rPr>
+        <w:t xml:space="preserve"> not automatically deem the Real Card Shuffle 3 dataset invalid as they only cover one round of play. </w:t>
+      </w:r>
+      <w:r>
+        <w:rPr>
+          <w:rFonts w:ascii="Arial" w:hAnsi="Arial" w:cs="Arial"/>
+          <w:sz w:val="24"/>
+          <w:szCs w:val="24"/>
+          <w:lang w:val="en-US"/>
+        </w:rPr>
+        <w:t>The dataset should only be considered invalid i</w:t>
+      </w:r>
+      <w:r>
+        <w:rPr>
+          <w:rFonts w:ascii="Arial" w:hAnsi="Arial" w:cs="Arial"/>
+          <w:sz w:val="24"/>
+          <w:szCs w:val="24"/>
+          <w:lang w:val="en-US"/>
+        </w:rPr>
+        <w:t xml:space="preserve">f a result like this was seen on a </w:t>
+      </w:r>
+      <w:r>
+        <w:rPr>
+          <w:rFonts w:ascii="Arial" w:hAnsi="Arial" w:cs="Arial"/>
+          <w:sz w:val="24"/>
+          <w:szCs w:val="24"/>
+          <w:lang w:val="en-US"/>
+        </w:rPr>
+        <w:t xml:space="preserve">more </w:t>
+      </w:r>
+      <w:r>
+        <w:rPr>
+          <w:rFonts w:ascii="Arial" w:hAnsi="Arial" w:cs="Arial"/>
+          <w:sz w:val="24"/>
+          <w:szCs w:val="24"/>
+          <w:lang w:val="en-US"/>
+        </w:rPr>
+        <w:t>frequent basis</w:t>
+      </w:r>
+      <w:r>
+        <w:rPr>
+          <w:rFonts w:ascii="Arial" w:hAnsi="Arial" w:cs="Arial"/>
+          <w:sz w:val="24"/>
+          <w:szCs w:val="24"/>
+          <w:lang w:val="en-US"/>
+        </w:rPr>
+        <w:t xml:space="preserve"> in the remainder of the deck which, </w:t>
+      </w:r>
+      <w:r>
+        <w:rPr>
+          <w:rFonts w:ascii="Arial" w:hAnsi="Arial" w:cs="Arial"/>
+          <w:sz w:val="24"/>
+          <w:szCs w:val="24"/>
+          <w:lang w:val="en-US"/>
+        </w:rPr>
+        <w:t xml:space="preserve">based on figure 65, </w:t>
+      </w:r>
+      <w:r>
+        <w:rPr>
+          <w:rFonts w:ascii="Arial" w:hAnsi="Arial" w:cs="Arial"/>
+          <w:sz w:val="24"/>
+          <w:szCs w:val="24"/>
+          <w:lang w:val="en-US"/>
+        </w:rPr>
+        <w:t>it does not.</w:t>
+      </w:r>
     </w:p>
     <w:sectPr>
       <w:pgSz w:w="11906" w:h="16838"/>

</xml_diff>

<commit_message>
Detailed intro to Runs Test
</commit_message>
<xml_diff>
--- a/Report/Data Analysis.docx
+++ b/Report/Data Analysis.docx
@@ -1061,8 +1061,21 @@
           <w:szCs w:val="24"/>
           <w:lang w:val="en-US"/>
         </w:rPr>
-        <w:t>Figure 43. The R analysis program importing libraries and JSON data</w:t>
-      </w:r>
+        <w:t xml:space="preserve">Figure 43. The R analysis program importing libraries and JSON </w:t>
+      </w:r>
+      <w:proofErr w:type="gramStart"/>
+      <w:r>
+        <w:rPr>
+          <w:rFonts w:ascii="Arial" w:hAnsi="Arial" w:cs="Arial"/>
+          <w:i/>
+          <w:iCs/>
+          <w:sz w:val="24"/>
+          <w:szCs w:val="24"/>
+          <w:lang w:val="en-US"/>
+        </w:rPr>
+        <w:t>data</w:t>
+      </w:r>
+      <w:proofErr w:type="gramEnd"/>
     </w:p>
     <w:p>
       <w:pPr>
@@ -3894,8 +3907,19 @@
           <w:szCs w:val="24"/>
           <w:lang w:val="en-US"/>
         </w:rPr>
-        <w:t xml:space="preserve"> placed</w:t>
-      </w:r>
+        <w:t xml:space="preserve"> </w:t>
+      </w:r>
+      <w:proofErr w:type="gramStart"/>
+      <w:r>
+        <w:rPr>
+          <w:rFonts w:ascii="Arial" w:hAnsi="Arial" w:cs="Arial"/>
+          <w:sz w:val="24"/>
+          <w:szCs w:val="24"/>
+          <w:lang w:val="en-US"/>
+        </w:rPr>
+        <w:t>placed</w:t>
+      </w:r>
+      <w:proofErr w:type="gramEnd"/>
       <w:r>
         <w:rPr>
           <w:rFonts w:ascii="Arial" w:hAnsi="Arial" w:cs="Arial"/>
@@ -4111,7 +4135,27 @@
           <w:szCs w:val="24"/>
           <w:lang w:val="en-US"/>
         </w:rPr>
-        <w:t xml:space="preserve">can be considered true random, this distribution placing was </w:t>
+        <w:t xml:space="preserve">can be considered </w:t>
+      </w:r>
+      <w:proofErr w:type="gramStart"/>
+      <w:r>
+        <w:rPr>
+          <w:rFonts w:ascii="Arial" w:hAnsi="Arial" w:cs="Arial"/>
+          <w:sz w:val="24"/>
+          <w:szCs w:val="24"/>
+          <w:lang w:val="en-US"/>
+        </w:rPr>
+        <w:t>true</w:t>
+      </w:r>
+      <w:proofErr w:type="gramEnd"/>
+      <w:r>
+        <w:rPr>
+          <w:rFonts w:ascii="Arial" w:hAnsi="Arial" w:cs="Arial"/>
+          <w:sz w:val="24"/>
+          <w:szCs w:val="24"/>
+          <w:lang w:val="en-US"/>
+        </w:rPr>
+        <w:t xml:space="preserve"> random, this distribution placing was </w:t>
       </w:r>
       <w:r>
         <w:rPr>
@@ -4392,7 +4436,27 @@
           <w:lang w:val="en-US"/>
         </w:rPr>
         <w:lastRenderedPageBreak/>
-        <w:t xml:space="preserve">will more often than not produce </w:t>
+        <w:t xml:space="preserve">will </w:t>
+      </w:r>
+      <w:proofErr w:type="gramStart"/>
+      <w:r>
+        <w:rPr>
+          <w:rFonts w:ascii="Arial" w:hAnsi="Arial" w:cs="Arial"/>
+          <w:sz w:val="24"/>
+          <w:szCs w:val="24"/>
+          <w:lang w:val="en-US"/>
+        </w:rPr>
+        <w:t>more often than not</w:t>
+      </w:r>
+      <w:proofErr w:type="gramEnd"/>
+      <w:r>
+        <w:rPr>
+          <w:rFonts w:ascii="Arial" w:hAnsi="Arial" w:cs="Arial"/>
+          <w:sz w:val="24"/>
+          <w:szCs w:val="24"/>
+          <w:lang w:val="en-US"/>
+        </w:rPr>
+        <w:t xml:space="preserve"> produce </w:t>
       </w:r>
       <w:r>
         <w:rPr>
@@ -4917,7 +4981,27 @@
           <w:szCs w:val="24"/>
           <w:lang w:val="en-US"/>
         </w:rPr>
-        <w:t xml:space="preserve">Interestingly, with the exception of the real coin values, </w:t>
+        <w:t xml:space="preserve">Interestingly, </w:t>
+      </w:r>
+      <w:proofErr w:type="gramStart"/>
+      <w:r>
+        <w:rPr>
+          <w:rFonts w:ascii="Arial" w:hAnsi="Arial" w:cs="Arial"/>
+          <w:sz w:val="24"/>
+          <w:szCs w:val="24"/>
+          <w:lang w:val="en-US"/>
+        </w:rPr>
+        <w:t>with the exception of</w:t>
+      </w:r>
+      <w:proofErr w:type="gramEnd"/>
+      <w:r>
+        <w:rPr>
+          <w:rFonts w:ascii="Arial" w:hAnsi="Arial" w:cs="Arial"/>
+          <w:sz w:val="24"/>
+          <w:szCs w:val="24"/>
+          <w:lang w:val="en-US"/>
+        </w:rPr>
+        <w:t xml:space="preserve"> the real coin values, </w:t>
       </w:r>
       <w:r>
         <w:rPr>
@@ -6539,14 +6623,25 @@
         </w:rPr>
         <w:t xml:space="preserve"> </w:t>
       </w:r>
-      <w:r>
-        <w:rPr>
-          <w:rFonts w:ascii="Arial" w:hAnsi="Arial" w:cs="Arial"/>
-          <w:sz w:val="24"/>
-          <w:szCs w:val="24"/>
-          <w:lang w:val="en-US"/>
-        </w:rPr>
-        <w:t xml:space="preserve">presents </w:t>
+      <w:proofErr w:type="gramStart"/>
+      <w:r>
+        <w:rPr>
+          <w:rFonts w:ascii="Arial" w:hAnsi="Arial" w:cs="Arial"/>
+          <w:sz w:val="24"/>
+          <w:szCs w:val="24"/>
+          <w:lang w:val="en-US"/>
+        </w:rPr>
+        <w:t>presents</w:t>
+      </w:r>
+      <w:proofErr w:type="gramEnd"/>
+      <w:r>
+        <w:rPr>
+          <w:rFonts w:ascii="Arial" w:hAnsi="Arial" w:cs="Arial"/>
+          <w:sz w:val="24"/>
+          <w:szCs w:val="24"/>
+          <w:lang w:val="en-US"/>
+        </w:rPr>
+        <w:t xml:space="preserve"> </w:t>
       </w:r>
       <w:r>
         <w:rPr>
@@ -7138,7 +7233,27 @@
           <w:szCs w:val="24"/>
           <w:lang w:val="en-US"/>
         </w:rPr>
-        <w:t xml:space="preserve">The main caveat of this test was that it was designed for data between 0 and 1 so in order to adjust the outputs provided, division </w:t>
+        <w:t xml:space="preserve">The main caveat of this test was that it was designed for data between 0 and 1 so </w:t>
+      </w:r>
+      <w:proofErr w:type="gramStart"/>
+      <w:r>
+        <w:rPr>
+          <w:rFonts w:ascii="Arial" w:hAnsi="Arial" w:cs="Arial"/>
+          <w:sz w:val="24"/>
+          <w:szCs w:val="24"/>
+          <w:lang w:val="en-US"/>
+        </w:rPr>
+        <w:t>in order to</w:t>
+      </w:r>
+      <w:proofErr w:type="gramEnd"/>
+      <w:r>
+        <w:rPr>
+          <w:rFonts w:ascii="Arial" w:hAnsi="Arial" w:cs="Arial"/>
+          <w:sz w:val="24"/>
+          <w:szCs w:val="24"/>
+          <w:lang w:val="en-US"/>
+        </w:rPr>
+        <w:t xml:space="preserve"> adjust the outputs provided, division </w:t>
       </w:r>
       <w:r>
         <w:rPr>
@@ -11485,7 +11600,27 @@
           <w:szCs w:val="24"/>
           <w:lang w:val="en-US"/>
         </w:rPr>
-        <w:t xml:space="preserve"> the data is visibly similar to that seen in figures 56 or </w:t>
+        <w:t xml:space="preserve"> the data is visibly </w:t>
+      </w:r>
+      <w:proofErr w:type="gramStart"/>
+      <w:r>
+        <w:rPr>
+          <w:rFonts w:ascii="Arial" w:hAnsi="Arial" w:cs="Arial"/>
+          <w:sz w:val="24"/>
+          <w:szCs w:val="24"/>
+          <w:lang w:val="en-US"/>
+        </w:rPr>
+        <w:t>similar to</w:t>
+      </w:r>
+      <w:proofErr w:type="gramEnd"/>
+      <w:r>
+        <w:rPr>
+          <w:rFonts w:ascii="Arial" w:hAnsi="Arial" w:cs="Arial"/>
+          <w:sz w:val="24"/>
+          <w:szCs w:val="24"/>
+          <w:lang w:val="en-US"/>
+        </w:rPr>
+        <w:t xml:space="preserve"> that seen in figures 56 or </w:t>
       </w:r>
       <w:r>
         <w:rPr>
@@ -11834,14 +11969,25 @@
         </w:rPr>
         <w:t xml:space="preserve">most significant in the </w:t>
       </w:r>
-      <w:r>
-        <w:rPr>
-          <w:rFonts w:ascii="Arial" w:hAnsi="Arial" w:cs="Arial"/>
-          <w:sz w:val="24"/>
-          <w:szCs w:val="24"/>
-          <w:lang w:val="en-US"/>
-        </w:rPr>
-        <w:t>Park and Sea data.</w:t>
+      <w:proofErr w:type="gramStart"/>
+      <w:r>
+        <w:rPr>
+          <w:rFonts w:ascii="Arial" w:hAnsi="Arial" w:cs="Arial"/>
+          <w:sz w:val="24"/>
+          <w:szCs w:val="24"/>
+          <w:lang w:val="en-US"/>
+        </w:rPr>
+        <w:t>Park</w:t>
+      </w:r>
+      <w:proofErr w:type="gramEnd"/>
+      <w:r>
+        <w:rPr>
+          <w:rFonts w:ascii="Arial" w:hAnsi="Arial" w:cs="Arial"/>
+          <w:sz w:val="24"/>
+          <w:szCs w:val="24"/>
+          <w:lang w:val="en-US"/>
+        </w:rPr>
+        <w:t xml:space="preserve"> and Sea data.</w:t>
       </w:r>
     </w:p>
     <w:p>
@@ -12063,8 +12209,19 @@
           <w:szCs w:val="24"/>
           <w:lang w:val="en-US"/>
         </w:rPr>
-        <w:t>n empirical distribution</w:t>
-      </w:r>
+        <w:t xml:space="preserve">n empirical </w:t>
+      </w:r>
+      <w:proofErr w:type="gramStart"/>
+      <w:r>
+        <w:rPr>
+          <w:rFonts w:ascii="Arial" w:hAnsi="Arial" w:cs="Arial"/>
+          <w:sz w:val="24"/>
+          <w:szCs w:val="24"/>
+          <w:lang w:val="en-US"/>
+        </w:rPr>
+        <w:t>distribution</w:t>
+      </w:r>
+      <w:proofErr w:type="gramEnd"/>
       <w:r>
         <w:rPr>
           <w:rFonts w:ascii="Arial" w:hAnsi="Arial" w:cs="Arial"/>
@@ -14111,6 +14268,9 @@
         </w:rPr>
       </w:pPr>
       <w:r>
+        <w:rPr>
+          <w:noProof/>
+        </w:rPr>
         <w:drawing>
           <wp:inline distT="0" distB="0" distL="0" distR="0" wp14:anchorId="1E055918" wp14:editId="15BD7F5D">
             <wp:extent cx="4748400" cy="3240000"/>
@@ -14494,7 +14654,27 @@
           <w:szCs w:val="24"/>
           <w:lang w:val="en-US"/>
         </w:rPr>
-        <w:t xml:space="preserve">had a high test </w:t>
+        <w:t xml:space="preserve">had a </w:t>
+      </w:r>
+      <w:proofErr w:type="gramStart"/>
+      <w:r>
+        <w:rPr>
+          <w:rFonts w:ascii="Arial" w:hAnsi="Arial" w:cs="Arial"/>
+          <w:sz w:val="24"/>
+          <w:szCs w:val="24"/>
+          <w:lang w:val="en-US"/>
+        </w:rPr>
+        <w:t>high test</w:t>
+      </w:r>
+      <w:proofErr w:type="gramEnd"/>
+      <w:r>
+        <w:rPr>
+          <w:rFonts w:ascii="Arial" w:hAnsi="Arial" w:cs="Arial"/>
+          <w:sz w:val="24"/>
+          <w:szCs w:val="24"/>
+          <w:lang w:val="en-US"/>
+        </w:rPr>
+        <w:t xml:space="preserve"> </w:t>
       </w:r>
       <w:r>
         <w:rPr>
@@ -14660,6 +14840,7 @@
         </w:rPr>
         <w:t xml:space="preserve"> </w:t>
       </w:r>
+      <w:proofErr w:type="gramStart"/>
       <w:r>
         <w:rPr>
           <w:rFonts w:ascii="Arial" w:hAnsi="Arial" w:cs="Arial"/>
@@ -14669,6 +14850,7 @@
         </w:rPr>
         <w:t>in regard to</w:t>
       </w:r>
+      <w:proofErr w:type="gramEnd"/>
       <w:r>
         <w:rPr>
           <w:rFonts w:ascii="Arial" w:hAnsi="Arial" w:cs="Arial"/>
@@ -15074,7 +15256,27 @@
           <w:szCs w:val="24"/>
           <w:lang w:val="en-US"/>
         </w:rPr>
-        <w:t xml:space="preserve">, producing not only incredibly high test statistics but also </w:t>
+        <w:t xml:space="preserve">, producing not only incredibly </w:t>
+      </w:r>
+      <w:proofErr w:type="gramStart"/>
+      <w:r>
+        <w:rPr>
+          <w:rFonts w:ascii="Arial" w:hAnsi="Arial" w:cs="Arial"/>
+          <w:sz w:val="24"/>
+          <w:szCs w:val="24"/>
+          <w:lang w:val="en-US"/>
+        </w:rPr>
+        <w:t>high test</w:t>
+      </w:r>
+      <w:proofErr w:type="gramEnd"/>
+      <w:r>
+        <w:rPr>
+          <w:rFonts w:ascii="Arial" w:hAnsi="Arial" w:cs="Arial"/>
+          <w:sz w:val="24"/>
+          <w:szCs w:val="24"/>
+          <w:lang w:val="en-US"/>
+        </w:rPr>
+        <w:t xml:space="preserve"> statistics but also </w:t>
       </w:r>
       <w:r>
         <w:rPr>
@@ -15553,7 +15755,27 @@
           <w:szCs w:val="24"/>
           <w:lang w:val="en-US"/>
         </w:rPr>
-        <w:t xml:space="preserve"> all three failing due to both their test statistics and P-values. </w:t>
+        <w:t xml:space="preserve"> all </w:t>
+      </w:r>
+      <w:proofErr w:type="gramStart"/>
+      <w:r>
+        <w:rPr>
+          <w:rFonts w:ascii="Arial" w:hAnsi="Arial" w:cs="Arial"/>
+          <w:sz w:val="24"/>
+          <w:szCs w:val="24"/>
+          <w:lang w:val="en-US"/>
+        </w:rPr>
+        <w:t>three failing</w:t>
+      </w:r>
+      <w:proofErr w:type="gramEnd"/>
+      <w:r>
+        <w:rPr>
+          <w:rFonts w:ascii="Arial" w:hAnsi="Arial" w:cs="Arial"/>
+          <w:sz w:val="24"/>
+          <w:szCs w:val="24"/>
+          <w:lang w:val="en-US"/>
+        </w:rPr>
+        <w:t xml:space="preserve"> due to both their test statistics and P-values. </w:t>
       </w:r>
       <w:r>
         <w:rPr>
@@ -15856,16 +16078,36 @@
           <w:szCs w:val="24"/>
           <w:lang w:val="en-US"/>
         </w:rPr>
-        <w:t>An effective generator was one that would provide both a low</w:t>
-      </w:r>
-      <w:r>
-        <w:rPr>
-          <w:rFonts w:ascii="Arial" w:hAnsi="Arial" w:cs="Arial"/>
-          <w:sz w:val="24"/>
-          <w:szCs w:val="24"/>
-          <w:lang w:val="en-US"/>
-        </w:rPr>
-        <w:t xml:space="preserve"> test statistic and </w:t>
+        <w:t xml:space="preserve">An effective generator was one that would provide both a </w:t>
+      </w:r>
+      <w:proofErr w:type="gramStart"/>
+      <w:r>
+        <w:rPr>
+          <w:rFonts w:ascii="Arial" w:hAnsi="Arial" w:cs="Arial"/>
+          <w:sz w:val="24"/>
+          <w:szCs w:val="24"/>
+          <w:lang w:val="en-US"/>
+        </w:rPr>
+        <w:t>low</w:t>
+      </w:r>
+      <w:r>
+        <w:rPr>
+          <w:rFonts w:ascii="Arial" w:hAnsi="Arial" w:cs="Arial"/>
+          <w:sz w:val="24"/>
+          <w:szCs w:val="24"/>
+          <w:lang w:val="en-US"/>
+        </w:rPr>
+        <w:t xml:space="preserve"> test</w:t>
+      </w:r>
+      <w:proofErr w:type="gramEnd"/>
+      <w:r>
+        <w:rPr>
+          <w:rFonts w:ascii="Arial" w:hAnsi="Arial" w:cs="Arial"/>
+          <w:sz w:val="24"/>
+          <w:szCs w:val="24"/>
+          <w:lang w:val="en-US"/>
+        </w:rPr>
+        <w:t xml:space="preserve"> statistic and </w:t>
       </w:r>
       <w:r>
         <w:rPr>
@@ -17416,6 +17658,9 @@
         </w:rPr>
       </w:pPr>
       <w:r>
+        <w:rPr>
+          <w:noProof/>
+        </w:rPr>
         <w:drawing>
           <wp:inline distT="0" distB="0" distL="0" distR="0" wp14:anchorId="65CE8AEA" wp14:editId="449DD2C6">
             <wp:extent cx="5731510" cy="3909695"/>
@@ -18790,6 +19035,7 @@
         </w:rPr>
         <w:t xml:space="preserve">The White Noise data performed poorly again in the Gap test, with all three datasets failing </w:t>
       </w:r>
+      <w:proofErr w:type="gramStart"/>
       <w:r>
         <w:rPr>
           <w:rFonts w:ascii="Arial" w:hAnsi="Arial" w:cs="Arial"/>
@@ -18799,6 +19045,7 @@
         </w:rPr>
         <w:t>in regard to</w:t>
       </w:r>
+      <w:proofErr w:type="gramEnd"/>
       <w:r>
         <w:rPr>
           <w:rFonts w:ascii="Arial" w:hAnsi="Arial" w:cs="Arial"/>
@@ -19302,16 +19549,36 @@
           <w:szCs w:val="24"/>
           <w:lang w:val="en-US"/>
         </w:rPr>
-        <w:t xml:space="preserve"> In order </w:t>
-      </w:r>
-      <w:r>
-        <w:rPr>
-          <w:rFonts w:ascii="Arial" w:hAnsi="Arial" w:cs="Arial"/>
-          <w:sz w:val="24"/>
-          <w:szCs w:val="24"/>
-          <w:lang w:val="en-US"/>
-        </w:rPr>
-        <w:t xml:space="preserve">to prove whether </w:t>
+        <w:t xml:space="preserve"> </w:t>
+      </w:r>
+      <w:proofErr w:type="gramStart"/>
+      <w:r>
+        <w:rPr>
+          <w:rFonts w:ascii="Arial" w:hAnsi="Arial" w:cs="Arial"/>
+          <w:sz w:val="24"/>
+          <w:szCs w:val="24"/>
+          <w:lang w:val="en-US"/>
+        </w:rPr>
+        <w:t xml:space="preserve">In order </w:t>
+      </w:r>
+      <w:r>
+        <w:rPr>
+          <w:rFonts w:ascii="Arial" w:hAnsi="Arial" w:cs="Arial"/>
+          <w:sz w:val="24"/>
+          <w:szCs w:val="24"/>
+          <w:lang w:val="en-US"/>
+        </w:rPr>
+        <w:t>to</w:t>
+      </w:r>
+      <w:proofErr w:type="gramEnd"/>
+      <w:r>
+        <w:rPr>
+          <w:rFonts w:ascii="Arial" w:hAnsi="Arial" w:cs="Arial"/>
+          <w:sz w:val="24"/>
+          <w:szCs w:val="24"/>
+          <w:lang w:val="en-US"/>
+        </w:rPr>
+        <w:t xml:space="preserve"> prove whether </w:t>
       </w:r>
       <w:r>
         <w:rPr>
@@ -19595,6 +19862,9 @@
         </w:rPr>
       </w:pPr>
       <w:r>
+        <w:rPr>
+          <w:noProof/>
+        </w:rPr>
         <w:drawing>
           <wp:inline distT="0" distB="0" distL="0" distR="0" wp14:anchorId="382B776D" wp14:editId="20CBC057">
             <wp:extent cx="4748400" cy="3240000"/>
@@ -19730,14 +20000,25 @@
         </w:rPr>
         <w:t xml:space="preserve"> </w:t>
       </w:r>
-      <w:r>
-        <w:rPr>
-          <w:rFonts w:ascii="Arial" w:hAnsi="Arial" w:cs="Arial"/>
-          <w:sz w:val="24"/>
-          <w:szCs w:val="24"/>
-          <w:lang w:val="en-US"/>
-        </w:rPr>
-        <w:t xml:space="preserve">the four </w:t>
+      <w:proofErr w:type="gramStart"/>
+      <w:r>
+        <w:rPr>
+          <w:rFonts w:ascii="Arial" w:hAnsi="Arial" w:cs="Arial"/>
+          <w:sz w:val="24"/>
+          <w:szCs w:val="24"/>
+          <w:lang w:val="en-US"/>
+        </w:rPr>
+        <w:t>the four</w:t>
+      </w:r>
+      <w:proofErr w:type="gramEnd"/>
+      <w:r>
+        <w:rPr>
+          <w:rFonts w:ascii="Arial" w:hAnsi="Arial" w:cs="Arial"/>
+          <w:sz w:val="24"/>
+          <w:szCs w:val="24"/>
+          <w:lang w:val="en-US"/>
+        </w:rPr>
+        <w:t xml:space="preserve"> </w:t>
       </w:r>
       <w:r>
         <w:rPr>
@@ -20208,14 +20489,25 @@
         </w:rPr>
         <w:t xml:space="preserve">ore </w:t>
       </w:r>
-      <w:r>
-        <w:rPr>
-          <w:rFonts w:ascii="Arial" w:hAnsi="Arial" w:cs="Arial"/>
-          <w:sz w:val="24"/>
-          <w:szCs w:val="24"/>
-          <w:lang w:val="en-US"/>
-        </w:rPr>
-        <w:t xml:space="preserve">similar to the </w:t>
+      <w:proofErr w:type="gramStart"/>
+      <w:r>
+        <w:rPr>
+          <w:rFonts w:ascii="Arial" w:hAnsi="Arial" w:cs="Arial"/>
+          <w:sz w:val="24"/>
+          <w:szCs w:val="24"/>
+          <w:lang w:val="en-US"/>
+        </w:rPr>
+        <w:t>similar to</w:t>
+      </w:r>
+      <w:proofErr w:type="gramEnd"/>
+      <w:r>
+        <w:rPr>
+          <w:rFonts w:ascii="Arial" w:hAnsi="Arial" w:cs="Arial"/>
+          <w:sz w:val="24"/>
+          <w:szCs w:val="24"/>
+          <w:lang w:val="en-US"/>
+        </w:rPr>
+        <w:t xml:space="preserve"> the </w:t>
       </w:r>
       <w:r>
         <w:rPr>
@@ -20292,6 +20584,9 @@
         </w:rPr>
       </w:pPr>
       <w:r>
+        <w:rPr>
+          <w:noProof/>
+        </w:rPr>
         <w:drawing>
           <wp:inline distT="0" distB="0" distL="0" distR="0" wp14:anchorId="1A28592E" wp14:editId="281168DD">
             <wp:extent cx="4748400" cy="3240000"/>
@@ -20477,8 +20772,19 @@
           <w:szCs w:val="24"/>
           <w:lang w:val="en-US"/>
         </w:rPr>
-        <w:t>deck is capable of producing</w:t>
-      </w:r>
+        <w:t xml:space="preserve">deck </w:t>
+      </w:r>
+      <w:proofErr w:type="gramStart"/>
+      <w:r>
+        <w:rPr>
+          <w:rFonts w:ascii="Arial" w:hAnsi="Arial" w:cs="Arial"/>
+          <w:sz w:val="24"/>
+          <w:szCs w:val="24"/>
+          <w:lang w:val="en-US"/>
+        </w:rPr>
+        <w:t>is capable of producing</w:t>
+      </w:r>
+      <w:proofErr w:type="gramEnd"/>
       <w:r>
         <w:rPr>
           <w:rFonts w:ascii="Arial" w:hAnsi="Arial" w:cs="Arial"/>
@@ -21155,7 +21461,27 @@
           <w:szCs w:val="24"/>
           <w:lang w:val="en-US"/>
         </w:rPr>
-        <w:t xml:space="preserve"> gave results similar to those seen with the C# implementations, primarily a majority of </w:t>
+        <w:t xml:space="preserve"> gave results </w:t>
+      </w:r>
+      <w:proofErr w:type="gramStart"/>
+      <w:r>
+        <w:rPr>
+          <w:rFonts w:ascii="Arial" w:hAnsi="Arial" w:cs="Arial"/>
+          <w:sz w:val="24"/>
+          <w:szCs w:val="24"/>
+          <w:lang w:val="en-US"/>
+        </w:rPr>
+        <w:t>similar to</w:t>
+      </w:r>
+      <w:proofErr w:type="gramEnd"/>
+      <w:r>
+        <w:rPr>
+          <w:rFonts w:ascii="Arial" w:hAnsi="Arial" w:cs="Arial"/>
+          <w:sz w:val="24"/>
+          <w:szCs w:val="24"/>
+          <w:lang w:val="en-US"/>
+        </w:rPr>
+        <w:t xml:space="preserve"> those seen with the C# implementations, primarily a majority of </w:t>
       </w:r>
       <w:r>
         <w:rPr>
@@ -21372,7 +21698,27 @@
           <w:szCs w:val="24"/>
           <w:lang w:val="en-US"/>
         </w:rPr>
-        <w:t>in the majority of datasets</w:t>
+        <w:t xml:space="preserve">in </w:t>
+      </w:r>
+      <w:proofErr w:type="gramStart"/>
+      <w:r>
+        <w:rPr>
+          <w:rFonts w:ascii="Arial" w:hAnsi="Arial" w:cs="Arial"/>
+          <w:sz w:val="24"/>
+          <w:szCs w:val="24"/>
+          <w:lang w:val="en-US"/>
+        </w:rPr>
+        <w:t>the majority of</w:t>
+      </w:r>
+      <w:proofErr w:type="gramEnd"/>
+      <w:r>
+        <w:rPr>
+          <w:rFonts w:ascii="Arial" w:hAnsi="Arial" w:cs="Arial"/>
+          <w:sz w:val="24"/>
+          <w:szCs w:val="24"/>
+          <w:lang w:val="en-US"/>
+        </w:rPr>
+        <w:t xml:space="preserve"> datasets</w:t>
       </w:r>
       <w:r>
         <w:rPr>
@@ -21494,6 +21840,9 @@
         </w:rPr>
       </w:pPr>
       <w:r>
+        <w:rPr>
+          <w:noProof/>
+        </w:rPr>
         <w:drawing>
           <wp:inline distT="0" distB="0" distL="0" distR="0" wp14:anchorId="07A376A1" wp14:editId="20CC6958">
             <wp:extent cx="4482000" cy="3056400"/>
@@ -21914,7 +22263,27 @@
           <w:szCs w:val="24"/>
           <w:lang w:val="en-US"/>
         </w:rPr>
-        <w:t xml:space="preserve">the wins and loses of each player </w:t>
+        <w:t xml:space="preserve">the wins and </w:t>
+      </w:r>
+      <w:proofErr w:type="spellStart"/>
+      <w:r>
+        <w:rPr>
+          <w:rFonts w:ascii="Arial" w:hAnsi="Arial" w:cs="Arial"/>
+          <w:sz w:val="24"/>
+          <w:szCs w:val="24"/>
+          <w:lang w:val="en-US"/>
+        </w:rPr>
+        <w:t>loses</w:t>
+      </w:r>
+      <w:proofErr w:type="spellEnd"/>
+      <w:r>
+        <w:rPr>
+          <w:rFonts w:ascii="Arial" w:hAnsi="Arial" w:cs="Arial"/>
+          <w:sz w:val="24"/>
+          <w:szCs w:val="24"/>
+          <w:lang w:val="en-US"/>
+        </w:rPr>
+        <w:t xml:space="preserve"> of each player </w:t>
       </w:r>
       <w:r>
         <w:rPr>
@@ -23258,7 +23627,27 @@
           <w:szCs w:val="24"/>
           <w:lang w:val="en-US"/>
         </w:rPr>
-        <w:t xml:space="preserve"> while for Real Card Shuffle 3 the most commonly seen hand was a High Card.</w:t>
+        <w:t xml:space="preserve"> while for Real Card Shuffle 3 the </w:t>
+      </w:r>
+      <w:proofErr w:type="gramStart"/>
+      <w:r>
+        <w:rPr>
+          <w:rFonts w:ascii="Arial" w:hAnsi="Arial" w:cs="Arial"/>
+          <w:sz w:val="24"/>
+          <w:szCs w:val="24"/>
+          <w:lang w:val="en-US"/>
+        </w:rPr>
+        <w:t>most commonly seen</w:t>
+      </w:r>
+      <w:proofErr w:type="gramEnd"/>
+      <w:r>
+        <w:rPr>
+          <w:rFonts w:ascii="Arial" w:hAnsi="Arial" w:cs="Arial"/>
+          <w:sz w:val="24"/>
+          <w:szCs w:val="24"/>
+          <w:lang w:val="en-US"/>
+        </w:rPr>
+        <w:t xml:space="preserve"> hand was a High Card.</w:t>
       </w:r>
     </w:p>
     <w:p>
@@ -23272,6 +23661,9 @@
         </w:rPr>
       </w:pPr>
       <w:r>
+        <w:rPr>
+          <w:noProof/>
+        </w:rPr>
         <w:lastRenderedPageBreak/>
         <w:drawing>
           <wp:inline distT="0" distB="0" distL="0" distR="0" wp14:anchorId="1653C2D7" wp14:editId="66774DF6">
@@ -23391,7 +23783,27 @@
           <w:szCs w:val="24"/>
           <w:lang w:val="en-US"/>
         </w:rPr>
-        <w:t xml:space="preserve">performed on the data was similar to the test shown above, however instead the cards were distributed using the ‘Texas Hold ‘Em’ </w:t>
+        <w:t xml:space="preserve">performed on the data was </w:t>
+      </w:r>
+      <w:proofErr w:type="gramStart"/>
+      <w:r>
+        <w:rPr>
+          <w:rFonts w:ascii="Arial" w:hAnsi="Arial" w:cs="Arial"/>
+          <w:sz w:val="24"/>
+          <w:szCs w:val="24"/>
+          <w:lang w:val="en-US"/>
+        </w:rPr>
+        <w:t>similar to</w:t>
+      </w:r>
+      <w:proofErr w:type="gramEnd"/>
+      <w:r>
+        <w:rPr>
+          <w:rFonts w:ascii="Arial" w:hAnsi="Arial" w:cs="Arial"/>
+          <w:sz w:val="24"/>
+          <w:szCs w:val="24"/>
+          <w:lang w:val="en-US"/>
+        </w:rPr>
+        <w:t xml:space="preserve"> the test shown above, however instead the cards were distributed using the ‘Texas Hold ‘Em’ </w:t>
       </w:r>
       <w:r>
         <w:rPr>
@@ -24856,14 +25268,25 @@
         </w:rPr>
         <w:t xml:space="preserve">, </w:t>
       </w:r>
-      <w:r>
-        <w:rPr>
-          <w:rFonts w:ascii="Arial" w:hAnsi="Arial" w:cs="Arial"/>
-          <w:sz w:val="24"/>
-          <w:szCs w:val="24"/>
-          <w:lang w:val="en-US"/>
-        </w:rPr>
-        <w:t>Three of a Kind</w:t>
+      <w:proofErr w:type="gramStart"/>
+      <w:r>
+        <w:rPr>
+          <w:rFonts w:ascii="Arial" w:hAnsi="Arial" w:cs="Arial"/>
+          <w:sz w:val="24"/>
+          <w:szCs w:val="24"/>
+          <w:lang w:val="en-US"/>
+        </w:rPr>
+        <w:t>Three</w:t>
+      </w:r>
+      <w:proofErr w:type="gramEnd"/>
+      <w:r>
+        <w:rPr>
+          <w:rFonts w:ascii="Arial" w:hAnsi="Arial" w:cs="Arial"/>
+          <w:sz w:val="24"/>
+          <w:szCs w:val="24"/>
+          <w:lang w:val="en-US"/>
+        </w:rPr>
+        <w:t xml:space="preserve"> of a Kind</w:t>
       </w:r>
       <w:r>
         <w:rPr>
@@ -25271,6 +25694,2146 @@
         </w:rPr>
         <w:t>it does not.</w:t>
       </w:r>
+    </w:p>
+    <w:p>
+      <w:pPr>
+        <w:rPr>
+          <w:rFonts w:ascii="Arial" w:hAnsi="Arial" w:cs="Arial"/>
+          <w:sz w:val="24"/>
+          <w:szCs w:val="24"/>
+          <w:lang w:val="en-US"/>
+        </w:rPr>
+      </w:pPr>
+    </w:p>
+    <w:p>
+      <w:pPr>
+        <w:rPr>
+          <w:rFonts w:ascii="Arial" w:hAnsi="Arial" w:cs="Arial"/>
+          <w:b/>
+          <w:bCs/>
+          <w:sz w:val="28"/>
+          <w:szCs w:val="28"/>
+          <w:u w:val="single"/>
+          <w:lang w:val="en-US"/>
+        </w:rPr>
+      </w:pPr>
+      <w:r>
+        <w:rPr>
+          <w:rFonts w:ascii="Arial" w:hAnsi="Arial" w:cs="Arial"/>
+          <w:b/>
+          <w:bCs/>
+          <w:sz w:val="28"/>
+          <w:szCs w:val="28"/>
+          <w:u w:val="single"/>
+          <w:lang w:val="en-US"/>
+        </w:rPr>
+        <w:t>4.7 Runs Test</w:t>
+      </w:r>
+    </w:p>
+    <w:p>
+      <w:pPr>
+        <w:rPr>
+          <w:rFonts w:ascii="Arial" w:hAnsi="Arial" w:cs="Arial"/>
+          <w:color w:val="0D0D0D" w:themeColor="text1" w:themeTint="F2"/>
+          <w:sz w:val="24"/>
+          <w:szCs w:val="24"/>
+          <w:shd w:val="clear" w:color="auto" w:fill="FFFFFF"/>
+        </w:rPr>
+      </w:pPr>
+      <w:r>
+        <w:rPr>
+          <w:rFonts w:ascii="Arial" w:hAnsi="Arial" w:cs="Arial"/>
+          <w:sz w:val="24"/>
+          <w:szCs w:val="24"/>
+          <w:lang w:val="en-US"/>
+        </w:rPr>
+        <w:t xml:space="preserve">Moving back to </w:t>
+      </w:r>
+      <w:r>
+        <w:rPr>
+          <w:rFonts w:ascii="Arial" w:hAnsi="Arial" w:cs="Arial"/>
+          <w:sz w:val="24"/>
+          <w:szCs w:val="24"/>
+          <w:lang w:val="en-US"/>
+        </w:rPr>
+        <w:t xml:space="preserve">numeric sequence testing, the Runs test </w:t>
+      </w:r>
+      <w:r>
+        <w:rPr>
+          <w:rFonts w:ascii="Arial" w:hAnsi="Arial" w:cs="Arial"/>
+          <w:sz w:val="24"/>
+          <w:szCs w:val="24"/>
+          <w:lang w:val="en-US"/>
+        </w:rPr>
+        <w:t xml:space="preserve">examines a dataset </w:t>
+      </w:r>
+      <w:r>
+        <w:rPr>
+          <w:rFonts w:ascii="Arial" w:hAnsi="Arial" w:cs="Arial"/>
+          <w:sz w:val="24"/>
+          <w:szCs w:val="24"/>
+          <w:lang w:val="en-US"/>
+        </w:rPr>
+        <w:t xml:space="preserve">for </w:t>
+      </w:r>
+      <w:r>
+        <w:rPr>
+          <w:rFonts w:ascii="Arial" w:hAnsi="Arial" w:cs="Arial"/>
+          <w:sz w:val="24"/>
+          <w:szCs w:val="24"/>
+          <w:lang w:val="en-US"/>
+        </w:rPr>
+        <w:t>‘</w:t>
+      </w:r>
+      <w:r>
+        <w:rPr>
+          <w:rFonts w:ascii="Arial" w:hAnsi="Arial" w:cs="Arial"/>
+          <w:sz w:val="24"/>
+          <w:szCs w:val="24"/>
+          <w:lang w:val="en-US"/>
+        </w:rPr>
+        <w:t>runs</w:t>
+      </w:r>
+      <w:r>
+        <w:rPr>
+          <w:rFonts w:ascii="Arial" w:hAnsi="Arial" w:cs="Arial"/>
+          <w:sz w:val="24"/>
+          <w:szCs w:val="24"/>
+          <w:lang w:val="en-US"/>
+        </w:rPr>
+        <w:t xml:space="preserve">’ or </w:t>
+      </w:r>
+      <w:r>
+        <w:rPr>
+          <w:rFonts w:ascii="Arial" w:hAnsi="Arial" w:cs="Arial"/>
+          <w:sz w:val="24"/>
+          <w:szCs w:val="24"/>
+          <w:lang w:val="en-US"/>
+        </w:rPr>
+        <w:t>sequentially increasing/decreasing sets</w:t>
+      </w:r>
+      <w:r>
+        <w:rPr>
+          <w:rFonts w:ascii="Arial" w:hAnsi="Arial" w:cs="Arial"/>
+          <w:sz w:val="24"/>
+          <w:szCs w:val="24"/>
+          <w:lang w:val="en-US"/>
+        </w:rPr>
+        <w:t xml:space="preserve"> of </w:t>
+      </w:r>
+      <w:r>
+        <w:rPr>
+          <w:rFonts w:ascii="Arial" w:hAnsi="Arial" w:cs="Arial"/>
+          <w:sz w:val="24"/>
+          <w:szCs w:val="24"/>
+          <w:lang w:val="en-US"/>
+        </w:rPr>
+        <w:t>values</w:t>
+      </w:r>
+      <w:r>
+        <w:rPr>
+          <w:rFonts w:ascii="Arial" w:hAnsi="Arial" w:cs="Arial"/>
+          <w:sz w:val="24"/>
+          <w:szCs w:val="24"/>
+          <w:lang w:val="en-US"/>
+        </w:rPr>
+        <w:t>.</w:t>
+      </w:r>
+      <w:r>
+        <w:rPr>
+          <w:rFonts w:ascii="Arial" w:hAnsi="Arial" w:cs="Arial"/>
+          <w:sz w:val="24"/>
+          <w:szCs w:val="24"/>
+          <w:lang w:val="en-US"/>
+        </w:rPr>
+        <w:t xml:space="preserve"> Two types of runs can be found in data, ‘runs up’ </w:t>
+      </w:r>
+      <w:r>
+        <w:rPr>
+          <w:rFonts w:ascii="Arial" w:hAnsi="Arial" w:cs="Arial"/>
+          <w:sz w:val="24"/>
+          <w:szCs w:val="24"/>
+          <w:lang w:val="en-US"/>
+        </w:rPr>
+        <w:t xml:space="preserve">where the </w:t>
+      </w:r>
+      <w:r>
+        <w:rPr>
+          <w:rFonts w:ascii="Arial" w:hAnsi="Arial" w:cs="Arial"/>
+          <w:sz w:val="24"/>
+          <w:szCs w:val="24"/>
+          <w:lang w:val="en-US"/>
+        </w:rPr>
+        <w:t xml:space="preserve">sequential </w:t>
+      </w:r>
+      <w:r>
+        <w:rPr>
+          <w:rFonts w:ascii="Arial" w:hAnsi="Arial" w:cs="Arial"/>
+          <w:sz w:val="24"/>
+          <w:szCs w:val="24"/>
+          <w:lang w:val="en-US"/>
+        </w:rPr>
+        <w:t xml:space="preserve">values in the sequence </w:t>
+      </w:r>
+      <w:r>
+        <w:rPr>
+          <w:rFonts w:ascii="Arial" w:hAnsi="Arial" w:cs="Arial"/>
+          <w:sz w:val="24"/>
+          <w:szCs w:val="24"/>
+          <w:lang w:val="en-US"/>
+        </w:rPr>
+        <w:t xml:space="preserve">move in </w:t>
+      </w:r>
+      <w:r>
+        <w:rPr>
+          <w:rFonts w:ascii="Arial" w:hAnsi="Arial" w:cs="Arial"/>
+          <w:sz w:val="24"/>
+          <w:szCs w:val="24"/>
+          <w:lang w:val="en-US"/>
+        </w:rPr>
+        <w:t>ascending order and ‘runs down’ where the values move in descending order.</w:t>
+      </w:r>
+      <w:r>
+        <w:rPr>
+          <w:rFonts w:ascii="Arial" w:hAnsi="Arial" w:cs="Arial"/>
+          <w:sz w:val="24"/>
+          <w:szCs w:val="24"/>
+          <w:lang w:val="en-US"/>
+        </w:rPr>
+        <w:t xml:space="preserve"> The test </w:t>
+      </w:r>
+      <w:r>
+        <w:rPr>
+          <w:rFonts w:ascii="Arial" w:hAnsi="Arial" w:cs="Arial"/>
+          <w:sz w:val="24"/>
+          <w:szCs w:val="24"/>
+          <w:lang w:val="en-US"/>
+        </w:rPr>
+        <w:t xml:space="preserve">divides the dataset into </w:t>
+      </w:r>
+      <w:r>
+        <w:rPr>
+          <w:rFonts w:ascii="Arial" w:hAnsi="Arial" w:cs="Arial"/>
+          <w:sz w:val="24"/>
+          <w:szCs w:val="24"/>
+          <w:lang w:val="en-US"/>
+        </w:rPr>
+        <w:t xml:space="preserve">sections of runs and then produces a P-value </w:t>
+      </w:r>
+      <w:r>
+        <w:rPr>
+          <w:rFonts w:ascii="Arial" w:hAnsi="Arial" w:cs="Arial"/>
+          <w:sz w:val="24"/>
+          <w:szCs w:val="24"/>
+          <w:lang w:val="en-US"/>
+        </w:rPr>
+        <w:t xml:space="preserve">representing the likelihood that </w:t>
+      </w:r>
+      <w:r>
+        <w:rPr>
+          <w:rFonts w:ascii="Arial" w:hAnsi="Arial" w:cs="Arial"/>
+          <w:sz w:val="24"/>
+          <w:szCs w:val="24"/>
+          <w:lang w:val="en-US"/>
+        </w:rPr>
+        <w:t xml:space="preserve">such a ratio of ascending/descending sequences </w:t>
+      </w:r>
+      <w:r>
+        <w:rPr>
+          <w:rFonts w:ascii="Arial" w:hAnsi="Arial" w:cs="Arial"/>
+          <w:sz w:val="24"/>
+          <w:szCs w:val="24"/>
+          <w:lang w:val="en-US"/>
+        </w:rPr>
+        <w:t>could</w:t>
+      </w:r>
+      <w:r>
+        <w:rPr>
+          <w:rFonts w:ascii="Arial" w:hAnsi="Arial" w:cs="Arial"/>
+          <w:sz w:val="24"/>
+          <w:szCs w:val="24"/>
+          <w:lang w:val="en-US"/>
+        </w:rPr>
+        <w:t xml:space="preserve"> occur. </w:t>
+      </w:r>
+      <w:r>
+        <w:rPr>
+          <w:rFonts w:ascii="Arial" w:hAnsi="Arial" w:cs="Arial"/>
+          <w:sz w:val="24"/>
+          <w:szCs w:val="24"/>
+          <w:lang w:val="en-US"/>
+        </w:rPr>
+        <w:t xml:space="preserve">A generator passes the Runs test if its P-value is </w:t>
+      </w:r>
+      <w:r>
+        <w:rPr>
+          <w:rFonts w:ascii="Arial" w:hAnsi="Arial" w:cs="Arial"/>
+          <w:sz w:val="24"/>
+          <w:szCs w:val="24"/>
+          <w:lang w:val="en-US"/>
+        </w:rPr>
+        <w:t xml:space="preserve">greater than the significance value of </w:t>
+      </w:r>
+      <w:r>
+        <w:rPr>
+          <w:rFonts w:ascii="Arial" w:hAnsi="Arial" w:cs="Arial"/>
+          <w:i/>
+          <w:iCs/>
+          <w:color w:val="0D0D0D" w:themeColor="text1" w:themeTint="F2"/>
+          <w:sz w:val="24"/>
+          <w:szCs w:val="24"/>
+          <w:shd w:val="clear" w:color="auto" w:fill="FFFFFF"/>
+        </w:rPr>
+        <w:t>α</w:t>
+      </w:r>
+      <w:r>
+        <w:rPr>
+          <w:rFonts w:ascii="Arial" w:hAnsi="Arial" w:cs="Arial"/>
+          <w:i/>
+          <w:iCs/>
+          <w:color w:val="0D0D0D" w:themeColor="text1" w:themeTint="F2"/>
+          <w:sz w:val="24"/>
+          <w:szCs w:val="24"/>
+          <w:shd w:val="clear" w:color="auto" w:fill="FFFFFF"/>
+        </w:rPr>
+        <w:t xml:space="preserve"> </w:t>
+      </w:r>
+      <w:r>
+        <w:rPr>
+          <w:rFonts w:ascii="Arial" w:hAnsi="Arial" w:cs="Arial"/>
+          <w:color w:val="0D0D0D" w:themeColor="text1" w:themeTint="F2"/>
+          <w:sz w:val="24"/>
+          <w:szCs w:val="24"/>
+          <w:shd w:val="clear" w:color="auto" w:fill="FFFFFF"/>
+        </w:rPr>
+        <w:t>(0.05)</w:t>
+      </w:r>
+      <w:r>
+        <w:rPr>
+          <w:rFonts w:ascii="Arial" w:hAnsi="Arial" w:cs="Arial"/>
+          <w:color w:val="0D0D0D" w:themeColor="text1" w:themeTint="F2"/>
+          <w:sz w:val="24"/>
+          <w:szCs w:val="24"/>
+          <w:shd w:val="clear" w:color="auto" w:fill="FFFFFF"/>
+        </w:rPr>
+        <w:t>.</w:t>
+      </w:r>
+      <w:r>
+        <w:rPr>
+          <w:rFonts w:ascii="Arial" w:hAnsi="Arial" w:cs="Arial"/>
+          <w:color w:val="0D0D0D" w:themeColor="text1" w:themeTint="F2"/>
+          <w:sz w:val="24"/>
+          <w:szCs w:val="24"/>
+          <w:shd w:val="clear" w:color="auto" w:fill="FFFFFF"/>
+        </w:rPr>
+        <w:t xml:space="preserve"> </w:t>
+      </w:r>
+    </w:p>
+    <w:p>
+      <w:pPr>
+        <w:rPr>
+          <w:rFonts w:ascii="Arial" w:hAnsi="Arial" w:cs="Arial"/>
+          <w:color w:val="0D0D0D" w:themeColor="text1" w:themeTint="F2"/>
+          <w:sz w:val="24"/>
+          <w:szCs w:val="24"/>
+          <w:shd w:val="clear" w:color="auto" w:fill="FFFFFF"/>
+        </w:rPr>
+      </w:pPr>
+    </w:p>
+    <w:tbl>
+      <w:tblPr>
+        <w:tblStyle w:val="TableGrid"/>
+        <w:tblW w:w="0" w:type="auto"/>
+        <w:tblLook w:val="04A0" w:firstRow="1" w:lastRow="0" w:firstColumn="1" w:lastColumn="0" w:noHBand="0" w:noVBand="1"/>
+      </w:tblPr>
+      <w:tblGrid>
+        <w:gridCol w:w="4508"/>
+        <w:gridCol w:w="4508"/>
+      </w:tblGrid>
+      <w:tr>
+        <w:tc>
+          <w:tcPr>
+            <w:tcW w:w="4508" w:type="dxa"/>
+          </w:tcPr>
+          <w:p>
+            <w:pPr>
+              <w:rPr>
+                <w:rFonts w:ascii="Arial" w:hAnsi="Arial" w:cs="Arial"/>
+                <w:sz w:val="24"/>
+                <w:szCs w:val="24"/>
+                <w:lang w:val="en-US"/>
+              </w:rPr>
+            </w:pPr>
+            <w:r>
+              <w:rPr>
+                <w:rFonts w:ascii="Arial" w:hAnsi="Arial" w:cs="Arial"/>
+                <w:sz w:val="24"/>
+                <w:szCs w:val="24"/>
+                <w:lang w:val="en-US"/>
+              </w:rPr>
+              <w:lastRenderedPageBreak/>
+              <w:t>Data Source</w:t>
+            </w:r>
+          </w:p>
+        </w:tc>
+        <w:tc>
+          <w:tcPr>
+            <w:tcW w:w="4508" w:type="dxa"/>
+          </w:tcPr>
+          <w:p>
+            <w:pPr>
+              <w:rPr>
+                <w:rFonts w:ascii="Arial" w:hAnsi="Arial" w:cs="Arial"/>
+                <w:sz w:val="24"/>
+                <w:szCs w:val="24"/>
+                <w:lang w:val="en-US"/>
+              </w:rPr>
+            </w:pPr>
+            <w:r>
+              <w:rPr>
+                <w:rFonts w:ascii="Arial" w:hAnsi="Arial" w:cs="Arial"/>
+                <w:sz w:val="24"/>
+                <w:szCs w:val="24"/>
+                <w:lang w:val="en-US"/>
+              </w:rPr>
+              <w:t>P-Value</w:t>
+            </w:r>
+          </w:p>
+        </w:tc>
+      </w:tr>
+      <w:tr>
+        <w:tc>
+          <w:tcPr>
+            <w:tcW w:w="4508" w:type="dxa"/>
+          </w:tcPr>
+          <w:p>
+            <w:pPr>
+              <w:rPr>
+                <w:rFonts w:ascii="Arial" w:hAnsi="Arial" w:cs="Arial"/>
+                <w:sz w:val="24"/>
+                <w:szCs w:val="24"/>
+                <w:lang w:val="en-US"/>
+              </w:rPr>
+            </w:pPr>
+            <w:r>
+              <w:rPr>
+                <w:rFonts w:ascii="Arial" w:hAnsi="Arial" w:cs="Arial"/>
+                <w:sz w:val="24"/>
+                <w:szCs w:val="24"/>
+                <w:lang w:val="en-US"/>
+              </w:rPr>
+              <w:t>C# Unseeded Rand</w:t>
+            </w:r>
+          </w:p>
+        </w:tc>
+        <w:tc>
+          <w:tcPr>
+            <w:tcW w:w="4508" w:type="dxa"/>
+          </w:tcPr>
+          <w:p>
+            <w:pPr>
+              <w:rPr>
+                <w:rFonts w:ascii="Arial" w:hAnsi="Arial" w:cs="Arial"/>
+                <w:sz w:val="24"/>
+                <w:szCs w:val="24"/>
+                <w:lang w:val="en-US"/>
+              </w:rPr>
+            </w:pPr>
+            <w:r>
+              <w:rPr>
+                <w:rFonts w:ascii="Arial" w:hAnsi="Arial" w:cs="Arial"/>
+                <w:sz w:val="24"/>
+                <w:szCs w:val="24"/>
+                <w:lang w:val="en-US"/>
+              </w:rPr>
+              <w:t>0.08693</w:t>
+            </w:r>
+          </w:p>
+        </w:tc>
+      </w:tr>
+      <w:tr>
+        <w:tc>
+          <w:tcPr>
+            <w:tcW w:w="4508" w:type="dxa"/>
+          </w:tcPr>
+          <w:p>
+            <w:pPr>
+              <w:rPr>
+                <w:rFonts w:ascii="Arial" w:hAnsi="Arial" w:cs="Arial"/>
+                <w:sz w:val="24"/>
+                <w:szCs w:val="24"/>
+                <w:lang w:val="en-US"/>
+              </w:rPr>
+            </w:pPr>
+            <w:r>
+              <w:rPr>
+                <w:rFonts w:ascii="Arial" w:hAnsi="Arial" w:cs="Arial"/>
+                <w:sz w:val="24"/>
+                <w:szCs w:val="24"/>
+                <w:lang w:val="en-US"/>
+              </w:rPr>
+              <w:t>C# Seeded Rand</w:t>
+            </w:r>
+          </w:p>
+        </w:tc>
+        <w:tc>
+          <w:tcPr>
+            <w:tcW w:w="4508" w:type="dxa"/>
+          </w:tcPr>
+          <w:p>
+            <w:pPr>
+              <w:rPr>
+                <w:rFonts w:ascii="Arial" w:hAnsi="Arial" w:cs="Arial"/>
+                <w:sz w:val="24"/>
+                <w:szCs w:val="24"/>
+                <w:lang w:val="en-US"/>
+              </w:rPr>
+            </w:pPr>
+            <w:r>
+              <w:rPr>
+                <w:rFonts w:ascii="Arial" w:hAnsi="Arial" w:cs="Arial"/>
+                <w:sz w:val="24"/>
+                <w:szCs w:val="24"/>
+                <w:lang w:val="en-US"/>
+              </w:rPr>
+              <w:t>0.2243</w:t>
+            </w:r>
+          </w:p>
+        </w:tc>
+      </w:tr>
+      <w:tr>
+        <w:tc>
+          <w:tcPr>
+            <w:tcW w:w="4508" w:type="dxa"/>
+          </w:tcPr>
+          <w:p>
+            <w:pPr>
+              <w:rPr>
+                <w:rFonts w:ascii="Arial" w:hAnsi="Arial" w:cs="Arial"/>
+                <w:sz w:val="24"/>
+                <w:szCs w:val="24"/>
+                <w:lang w:val="en-US"/>
+              </w:rPr>
+            </w:pPr>
+            <w:r>
+              <w:rPr>
+                <w:rFonts w:ascii="Arial" w:hAnsi="Arial" w:cs="Arial"/>
+                <w:sz w:val="24"/>
+                <w:szCs w:val="24"/>
+                <w:lang w:val="en-US"/>
+              </w:rPr>
+              <w:t>C# Cryptographic Rand</w:t>
+            </w:r>
+          </w:p>
+        </w:tc>
+        <w:tc>
+          <w:tcPr>
+            <w:tcW w:w="4508" w:type="dxa"/>
+          </w:tcPr>
+          <w:p>
+            <w:pPr>
+              <w:rPr>
+                <w:rFonts w:ascii="Arial" w:hAnsi="Arial" w:cs="Arial"/>
+                <w:sz w:val="24"/>
+                <w:szCs w:val="24"/>
+                <w:lang w:val="en-US"/>
+              </w:rPr>
+            </w:pPr>
+            <w:r>
+              <w:rPr>
+                <w:rFonts w:ascii="Arial" w:hAnsi="Arial" w:cs="Arial"/>
+                <w:sz w:val="24"/>
+                <w:szCs w:val="24"/>
+                <w:lang w:val="en-US"/>
+              </w:rPr>
+              <w:t>0.3229</w:t>
+            </w:r>
+          </w:p>
+        </w:tc>
+      </w:tr>
+      <w:tr>
+        <w:tc>
+          <w:tcPr>
+            <w:tcW w:w="4508" w:type="dxa"/>
+          </w:tcPr>
+          <w:p>
+            <w:pPr>
+              <w:rPr>
+                <w:rFonts w:ascii="Arial" w:hAnsi="Arial" w:cs="Arial"/>
+                <w:sz w:val="24"/>
+                <w:szCs w:val="24"/>
+                <w:lang w:val="en-US"/>
+              </w:rPr>
+            </w:pPr>
+            <w:r>
+              <w:rPr>
+                <w:rFonts w:ascii="Arial" w:hAnsi="Arial" w:cs="Arial"/>
+                <w:sz w:val="24"/>
+                <w:szCs w:val="24"/>
+                <w:lang w:val="en-US"/>
+              </w:rPr>
+              <w:t>Python Randint</w:t>
+            </w:r>
+          </w:p>
+        </w:tc>
+        <w:tc>
+          <w:tcPr>
+            <w:tcW w:w="4508" w:type="dxa"/>
+          </w:tcPr>
+          <w:p>
+            <w:pPr>
+              <w:rPr>
+                <w:rFonts w:ascii="Arial" w:hAnsi="Arial" w:cs="Arial"/>
+                <w:sz w:val="24"/>
+                <w:szCs w:val="24"/>
+                <w:lang w:val="en-US"/>
+              </w:rPr>
+            </w:pPr>
+            <w:r>
+              <w:rPr>
+                <w:rFonts w:ascii="Arial" w:hAnsi="Arial" w:cs="Arial"/>
+                <w:sz w:val="24"/>
+                <w:szCs w:val="24"/>
+                <w:lang w:val="en-US"/>
+              </w:rPr>
+              <w:t>0.713</w:t>
+            </w:r>
+          </w:p>
+        </w:tc>
+      </w:tr>
+      <w:tr>
+        <w:tc>
+          <w:tcPr>
+            <w:tcW w:w="4508" w:type="dxa"/>
+          </w:tcPr>
+          <w:p>
+            <w:pPr>
+              <w:rPr>
+                <w:rFonts w:ascii="Arial" w:hAnsi="Arial" w:cs="Arial"/>
+                <w:sz w:val="24"/>
+                <w:szCs w:val="24"/>
+                <w:lang w:val="en-US"/>
+              </w:rPr>
+            </w:pPr>
+            <w:r>
+              <w:rPr>
+                <w:rFonts w:ascii="Arial" w:hAnsi="Arial" w:cs="Arial"/>
+                <w:sz w:val="24"/>
+                <w:szCs w:val="24"/>
+                <w:lang w:val="en-US"/>
+              </w:rPr>
+              <w:t>Python Unseeded Rand</w:t>
+            </w:r>
+          </w:p>
+        </w:tc>
+        <w:tc>
+          <w:tcPr>
+            <w:tcW w:w="4508" w:type="dxa"/>
+          </w:tcPr>
+          <w:p>
+            <w:pPr>
+              <w:rPr>
+                <w:rFonts w:ascii="Arial" w:hAnsi="Arial" w:cs="Arial"/>
+                <w:sz w:val="24"/>
+                <w:szCs w:val="24"/>
+                <w:lang w:val="en-US"/>
+              </w:rPr>
+            </w:pPr>
+            <w:r>
+              <w:rPr>
+                <w:rFonts w:ascii="Arial" w:hAnsi="Arial" w:cs="Arial"/>
+                <w:sz w:val="24"/>
+                <w:szCs w:val="24"/>
+                <w:lang w:val="en-US"/>
+              </w:rPr>
+              <w:t>0.6544</w:t>
+            </w:r>
+          </w:p>
+        </w:tc>
+      </w:tr>
+      <w:tr>
+        <w:tc>
+          <w:tcPr>
+            <w:tcW w:w="4508" w:type="dxa"/>
+          </w:tcPr>
+          <w:p>
+            <w:pPr>
+              <w:rPr>
+                <w:rFonts w:ascii="Arial" w:hAnsi="Arial" w:cs="Arial"/>
+                <w:sz w:val="24"/>
+                <w:szCs w:val="24"/>
+                <w:lang w:val="en-US"/>
+              </w:rPr>
+            </w:pPr>
+            <w:r>
+              <w:rPr>
+                <w:rFonts w:ascii="Arial" w:hAnsi="Arial" w:cs="Arial"/>
+                <w:sz w:val="24"/>
+                <w:szCs w:val="24"/>
+                <w:lang w:val="en-US"/>
+              </w:rPr>
+              <w:t>Python Seeded Rand</w:t>
+            </w:r>
+          </w:p>
+        </w:tc>
+        <w:tc>
+          <w:tcPr>
+            <w:tcW w:w="4508" w:type="dxa"/>
+          </w:tcPr>
+          <w:p>
+            <w:pPr>
+              <w:rPr>
+                <w:rFonts w:ascii="Arial" w:hAnsi="Arial" w:cs="Arial"/>
+                <w:sz w:val="24"/>
+                <w:szCs w:val="24"/>
+                <w:lang w:val="en-US"/>
+              </w:rPr>
+            </w:pPr>
+            <w:r>
+              <w:rPr>
+                <w:rFonts w:ascii="Arial" w:hAnsi="Arial" w:cs="Arial"/>
+                <w:sz w:val="24"/>
+                <w:szCs w:val="24"/>
+                <w:lang w:val="en-US"/>
+              </w:rPr>
+              <w:t>0.5308</w:t>
+            </w:r>
+          </w:p>
+        </w:tc>
+      </w:tr>
+      <w:tr>
+        <w:tc>
+          <w:tcPr>
+            <w:tcW w:w="4508" w:type="dxa"/>
+          </w:tcPr>
+          <w:p>
+            <w:pPr>
+              <w:rPr>
+                <w:rFonts w:ascii="Arial" w:hAnsi="Arial" w:cs="Arial"/>
+                <w:sz w:val="24"/>
+                <w:szCs w:val="24"/>
+                <w:lang w:val="en-US"/>
+              </w:rPr>
+            </w:pPr>
+            <w:r>
+              <w:rPr>
+                <w:rFonts w:ascii="Arial" w:hAnsi="Arial" w:cs="Arial"/>
+                <w:sz w:val="24"/>
+                <w:szCs w:val="24"/>
+                <w:lang w:val="en-US"/>
+              </w:rPr>
+              <w:t>NumPy Unseeded Randint</w:t>
+            </w:r>
+          </w:p>
+        </w:tc>
+        <w:tc>
+          <w:tcPr>
+            <w:tcW w:w="4508" w:type="dxa"/>
+          </w:tcPr>
+          <w:p>
+            <w:pPr>
+              <w:rPr>
+                <w:rFonts w:ascii="Arial" w:hAnsi="Arial" w:cs="Arial"/>
+                <w:sz w:val="24"/>
+                <w:szCs w:val="24"/>
+                <w:lang w:val="en-US"/>
+              </w:rPr>
+            </w:pPr>
+            <w:r>
+              <w:rPr>
+                <w:rFonts w:ascii="Arial" w:hAnsi="Arial" w:cs="Arial"/>
+                <w:sz w:val="24"/>
+                <w:szCs w:val="24"/>
+                <w:lang w:val="en-US"/>
+              </w:rPr>
+              <w:t>0.9997</w:t>
+            </w:r>
+          </w:p>
+        </w:tc>
+      </w:tr>
+      <w:tr>
+        <w:tc>
+          <w:tcPr>
+            <w:tcW w:w="4508" w:type="dxa"/>
+          </w:tcPr>
+          <w:p>
+            <w:pPr>
+              <w:rPr>
+                <w:rFonts w:ascii="Arial" w:hAnsi="Arial" w:cs="Arial"/>
+                <w:sz w:val="24"/>
+                <w:szCs w:val="24"/>
+                <w:lang w:val="en-US"/>
+              </w:rPr>
+            </w:pPr>
+            <w:r>
+              <w:rPr>
+                <w:rFonts w:ascii="Arial" w:hAnsi="Arial" w:cs="Arial"/>
+                <w:sz w:val="24"/>
+                <w:szCs w:val="24"/>
+                <w:lang w:val="en-US"/>
+              </w:rPr>
+              <w:t>NumPy Seeded Randint</w:t>
+            </w:r>
+          </w:p>
+        </w:tc>
+        <w:tc>
+          <w:tcPr>
+            <w:tcW w:w="4508" w:type="dxa"/>
+          </w:tcPr>
+          <w:p>
+            <w:pPr>
+              <w:rPr>
+                <w:rFonts w:ascii="Arial" w:hAnsi="Arial" w:cs="Arial"/>
+                <w:sz w:val="24"/>
+                <w:szCs w:val="24"/>
+                <w:lang w:val="en-US"/>
+              </w:rPr>
+            </w:pPr>
+            <w:r>
+              <w:rPr>
+                <w:rFonts w:ascii="Arial" w:hAnsi="Arial" w:cs="Arial"/>
+                <w:sz w:val="24"/>
+                <w:szCs w:val="24"/>
+                <w:lang w:val="en-US"/>
+              </w:rPr>
+              <w:t>0.3706</w:t>
+            </w:r>
+          </w:p>
+        </w:tc>
+      </w:tr>
+      <w:tr>
+        <w:tc>
+          <w:tcPr>
+            <w:tcW w:w="4508" w:type="dxa"/>
+          </w:tcPr>
+          <w:p>
+            <w:pPr>
+              <w:rPr>
+                <w:rFonts w:ascii="Arial" w:hAnsi="Arial" w:cs="Arial"/>
+                <w:sz w:val="24"/>
+                <w:szCs w:val="24"/>
+                <w:lang w:val="en-US"/>
+              </w:rPr>
+            </w:pPr>
+            <w:r>
+              <w:rPr>
+                <w:rFonts w:ascii="Arial" w:hAnsi="Arial" w:cs="Arial"/>
+                <w:sz w:val="24"/>
+                <w:szCs w:val="24"/>
+                <w:lang w:val="en-US"/>
+              </w:rPr>
+              <w:t>JavaScript Rand</w:t>
+            </w:r>
+          </w:p>
+        </w:tc>
+        <w:tc>
+          <w:tcPr>
+            <w:tcW w:w="4508" w:type="dxa"/>
+          </w:tcPr>
+          <w:p>
+            <w:pPr>
+              <w:rPr>
+                <w:rFonts w:ascii="Arial" w:hAnsi="Arial" w:cs="Arial"/>
+                <w:sz w:val="24"/>
+                <w:szCs w:val="24"/>
+                <w:lang w:val="en-US"/>
+              </w:rPr>
+            </w:pPr>
+            <w:r>
+              <w:rPr>
+                <w:rFonts w:ascii="Arial" w:hAnsi="Arial" w:cs="Arial"/>
+                <w:sz w:val="24"/>
+                <w:szCs w:val="24"/>
+                <w:lang w:val="en-US"/>
+              </w:rPr>
+              <w:t>0.3018</w:t>
+            </w:r>
+          </w:p>
+        </w:tc>
+      </w:tr>
+      <w:tr>
+        <w:tc>
+          <w:tcPr>
+            <w:tcW w:w="4508" w:type="dxa"/>
+          </w:tcPr>
+          <w:p>
+            <w:pPr>
+              <w:rPr>
+                <w:rFonts w:ascii="Arial" w:hAnsi="Arial" w:cs="Arial"/>
+                <w:sz w:val="24"/>
+                <w:szCs w:val="24"/>
+                <w:lang w:val="en-US"/>
+              </w:rPr>
+            </w:pPr>
+            <w:r>
+              <w:rPr>
+                <w:rFonts w:ascii="Arial" w:hAnsi="Arial" w:cs="Arial"/>
+                <w:sz w:val="24"/>
+                <w:szCs w:val="24"/>
+                <w:lang w:val="en-US"/>
+              </w:rPr>
+              <w:t>Random.</w:t>
+            </w:r>
+            <w:r>
+              <w:rPr>
+                <w:rFonts w:ascii="Arial" w:hAnsi="Arial" w:cs="Arial"/>
+                <w:sz w:val="24"/>
+                <w:szCs w:val="24"/>
+                <w:lang w:val="en-US"/>
+              </w:rPr>
+              <w:t>o</w:t>
+            </w:r>
+            <w:r>
+              <w:rPr>
+                <w:rFonts w:ascii="Arial" w:hAnsi="Arial" w:cs="Arial"/>
+                <w:sz w:val="24"/>
+                <w:szCs w:val="24"/>
+                <w:lang w:val="en-US"/>
+              </w:rPr>
+              <w:t>rg Data</w:t>
+            </w:r>
+          </w:p>
+        </w:tc>
+        <w:tc>
+          <w:tcPr>
+            <w:tcW w:w="4508" w:type="dxa"/>
+          </w:tcPr>
+          <w:p>
+            <w:pPr>
+              <w:rPr>
+                <w:rFonts w:ascii="Arial" w:hAnsi="Arial" w:cs="Arial"/>
+                <w:sz w:val="24"/>
+                <w:szCs w:val="24"/>
+                <w:lang w:val="en-US"/>
+              </w:rPr>
+            </w:pPr>
+            <w:r>
+              <w:rPr>
+                <w:rFonts w:ascii="Arial" w:hAnsi="Arial" w:cs="Arial"/>
+                <w:sz w:val="24"/>
+                <w:szCs w:val="24"/>
+                <w:lang w:val="en-US"/>
+              </w:rPr>
+              <w:t>0.05256</w:t>
+            </w:r>
+          </w:p>
+        </w:tc>
+      </w:tr>
+      <w:tr>
+        <w:tc>
+          <w:tcPr>
+            <w:tcW w:w="4508" w:type="dxa"/>
+          </w:tcPr>
+          <w:p>
+            <w:pPr>
+              <w:rPr>
+                <w:rFonts w:ascii="Arial" w:hAnsi="Arial" w:cs="Arial"/>
+                <w:sz w:val="24"/>
+                <w:szCs w:val="24"/>
+                <w:lang w:val="en-US"/>
+              </w:rPr>
+            </w:pPr>
+            <w:r>
+              <w:rPr>
+                <w:rFonts w:ascii="Arial" w:hAnsi="Arial" w:cs="Arial"/>
+                <w:sz w:val="24"/>
+                <w:szCs w:val="24"/>
+                <w:lang w:val="en-US"/>
+              </w:rPr>
+              <w:t>Lehmer Int Version 1</w:t>
+            </w:r>
+          </w:p>
+        </w:tc>
+        <w:tc>
+          <w:tcPr>
+            <w:tcW w:w="4508" w:type="dxa"/>
+          </w:tcPr>
+          <w:p>
+            <w:pPr>
+              <w:rPr>
+                <w:rFonts w:ascii="Arial" w:hAnsi="Arial" w:cs="Arial"/>
+                <w:sz w:val="24"/>
+                <w:szCs w:val="24"/>
+                <w:lang w:val="en-US"/>
+              </w:rPr>
+            </w:pPr>
+            <w:r>
+              <w:rPr>
+                <w:rFonts w:ascii="Arial" w:hAnsi="Arial" w:cs="Arial"/>
+                <w:sz w:val="24"/>
+                <w:szCs w:val="24"/>
+                <w:lang w:val="en-US"/>
+              </w:rPr>
+              <w:t>0.7882</w:t>
+            </w:r>
+          </w:p>
+        </w:tc>
+      </w:tr>
+      <w:tr>
+        <w:tc>
+          <w:tcPr>
+            <w:tcW w:w="4508" w:type="dxa"/>
+          </w:tcPr>
+          <w:p>
+            <w:pPr>
+              <w:rPr>
+                <w:rFonts w:ascii="Arial" w:hAnsi="Arial" w:cs="Arial"/>
+                <w:sz w:val="24"/>
+                <w:szCs w:val="24"/>
+                <w:lang w:val="en-US"/>
+              </w:rPr>
+            </w:pPr>
+            <w:r>
+              <w:rPr>
+                <w:rFonts w:ascii="Arial" w:hAnsi="Arial" w:cs="Arial"/>
+                <w:sz w:val="24"/>
+                <w:szCs w:val="24"/>
+                <w:lang w:val="en-US"/>
+              </w:rPr>
+              <w:t>Lehmer Int Version 2</w:t>
+            </w:r>
+          </w:p>
+        </w:tc>
+        <w:tc>
+          <w:tcPr>
+            <w:tcW w:w="4508" w:type="dxa"/>
+          </w:tcPr>
+          <w:p>
+            <w:pPr>
+              <w:rPr>
+                <w:rFonts w:ascii="Arial" w:hAnsi="Arial" w:cs="Arial"/>
+                <w:sz w:val="24"/>
+                <w:szCs w:val="24"/>
+                <w:lang w:val="en-US"/>
+              </w:rPr>
+            </w:pPr>
+            <w:r>
+              <w:rPr>
+                <w:rFonts w:ascii="Arial" w:hAnsi="Arial" w:cs="Arial"/>
+                <w:sz w:val="24"/>
+                <w:szCs w:val="24"/>
+                <w:lang w:val="en-US"/>
+              </w:rPr>
+              <w:t>0.4887</w:t>
+            </w:r>
+          </w:p>
+        </w:tc>
+      </w:tr>
+      <w:tr>
+        <w:tc>
+          <w:tcPr>
+            <w:tcW w:w="4508" w:type="dxa"/>
+          </w:tcPr>
+          <w:p>
+            <w:pPr>
+              <w:rPr>
+                <w:rFonts w:ascii="Arial" w:hAnsi="Arial" w:cs="Arial"/>
+                <w:sz w:val="24"/>
+                <w:szCs w:val="24"/>
+                <w:lang w:val="en-US"/>
+              </w:rPr>
+            </w:pPr>
+            <w:r>
+              <w:rPr>
+                <w:rFonts w:ascii="Arial" w:hAnsi="Arial" w:cs="Arial"/>
+                <w:sz w:val="24"/>
+                <w:szCs w:val="24"/>
+                <w:lang w:val="en-US"/>
+              </w:rPr>
+              <w:t>Lehmer Real Version 1</w:t>
+            </w:r>
+          </w:p>
+        </w:tc>
+        <w:tc>
+          <w:tcPr>
+            <w:tcW w:w="4508" w:type="dxa"/>
+          </w:tcPr>
+          <w:p>
+            <w:pPr>
+              <w:rPr>
+                <w:rFonts w:ascii="Arial" w:hAnsi="Arial" w:cs="Arial"/>
+                <w:sz w:val="24"/>
+                <w:szCs w:val="24"/>
+                <w:lang w:val="en-US"/>
+              </w:rPr>
+            </w:pPr>
+            <w:r>
+              <w:rPr>
+                <w:rFonts w:ascii="Arial" w:hAnsi="Arial" w:cs="Arial"/>
+                <w:sz w:val="24"/>
+                <w:szCs w:val="24"/>
+                <w:lang w:val="en-US"/>
+              </w:rPr>
+              <w:t>0.7202</w:t>
+            </w:r>
+          </w:p>
+        </w:tc>
+      </w:tr>
+      <w:tr>
+        <w:tc>
+          <w:tcPr>
+            <w:tcW w:w="4508" w:type="dxa"/>
+          </w:tcPr>
+          <w:p>
+            <w:pPr>
+              <w:rPr>
+                <w:rFonts w:ascii="Arial" w:hAnsi="Arial" w:cs="Arial"/>
+                <w:sz w:val="24"/>
+                <w:szCs w:val="24"/>
+                <w:lang w:val="en-US"/>
+              </w:rPr>
+            </w:pPr>
+            <w:r>
+              <w:rPr>
+                <w:rFonts w:ascii="Arial" w:hAnsi="Arial" w:cs="Arial"/>
+                <w:sz w:val="24"/>
+                <w:szCs w:val="24"/>
+                <w:lang w:val="en-US"/>
+              </w:rPr>
+              <w:t>Lehmer Real Version 2</w:t>
+            </w:r>
+          </w:p>
+        </w:tc>
+        <w:tc>
+          <w:tcPr>
+            <w:tcW w:w="4508" w:type="dxa"/>
+          </w:tcPr>
+          <w:p>
+            <w:pPr>
+              <w:rPr>
+                <w:rFonts w:ascii="Arial" w:hAnsi="Arial" w:cs="Arial"/>
+                <w:sz w:val="24"/>
+                <w:szCs w:val="24"/>
+                <w:lang w:val="en-US"/>
+              </w:rPr>
+            </w:pPr>
+            <w:r>
+              <w:rPr>
+                <w:rFonts w:ascii="Arial" w:hAnsi="Arial" w:cs="Arial"/>
+                <w:sz w:val="24"/>
+                <w:szCs w:val="24"/>
+                <w:lang w:val="en-US"/>
+              </w:rPr>
+              <w:t>0.6544</w:t>
+            </w:r>
+          </w:p>
+        </w:tc>
+      </w:tr>
+      <w:tr>
+        <w:tc>
+          <w:tcPr>
+            <w:tcW w:w="4508" w:type="dxa"/>
+          </w:tcPr>
+          <w:p>
+            <w:pPr>
+              <w:rPr>
+                <w:rFonts w:ascii="Arial" w:hAnsi="Arial" w:cs="Arial"/>
+                <w:sz w:val="24"/>
+                <w:szCs w:val="24"/>
+                <w:lang w:val="en-US"/>
+              </w:rPr>
+            </w:pPr>
+            <w:r>
+              <w:rPr>
+                <w:rFonts w:ascii="Arial" w:hAnsi="Arial" w:cs="Arial"/>
+                <w:sz w:val="24"/>
+                <w:szCs w:val="24"/>
+                <w:lang w:val="en-US"/>
+              </w:rPr>
+              <w:t>Middle Square Data</w:t>
+            </w:r>
+          </w:p>
+        </w:tc>
+        <w:tc>
+          <w:tcPr>
+            <w:tcW w:w="4508" w:type="dxa"/>
+          </w:tcPr>
+          <w:p>
+            <w:pPr>
+              <w:rPr>
+                <w:rFonts w:ascii="Arial" w:hAnsi="Arial" w:cs="Arial"/>
+                <w:sz w:val="24"/>
+                <w:szCs w:val="24"/>
+                <w:lang w:val="en-US"/>
+              </w:rPr>
+            </w:pPr>
+            <w:r>
+              <w:rPr>
+                <w:rFonts w:ascii="Arial" w:hAnsi="Arial" w:cs="Arial"/>
+                <w:sz w:val="24"/>
+                <w:szCs w:val="24"/>
+                <w:lang w:val="en-US"/>
+              </w:rPr>
+              <w:t>2.2e-16</w:t>
+            </w:r>
+          </w:p>
+        </w:tc>
+      </w:tr>
+      <w:tr>
+        <w:tc>
+          <w:tcPr>
+            <w:tcW w:w="4508" w:type="dxa"/>
+          </w:tcPr>
+          <w:p>
+            <w:pPr>
+              <w:rPr>
+                <w:rFonts w:ascii="Arial" w:hAnsi="Arial" w:cs="Arial"/>
+                <w:sz w:val="24"/>
+                <w:szCs w:val="24"/>
+                <w:lang w:val="en-US"/>
+              </w:rPr>
+            </w:pPr>
+            <w:r>
+              <w:rPr>
+                <w:rFonts w:ascii="Arial" w:hAnsi="Arial" w:cs="Arial"/>
+                <w:sz w:val="24"/>
+                <w:szCs w:val="24"/>
+                <w:lang w:val="en-US"/>
+              </w:rPr>
+              <w:t>Park White Noise Data</w:t>
+            </w:r>
+          </w:p>
+        </w:tc>
+        <w:tc>
+          <w:tcPr>
+            <w:tcW w:w="4508" w:type="dxa"/>
+          </w:tcPr>
+          <w:p>
+            <w:pPr>
+              <w:rPr>
+                <w:rFonts w:ascii="Arial" w:hAnsi="Arial" w:cs="Arial"/>
+                <w:sz w:val="24"/>
+                <w:szCs w:val="24"/>
+                <w:lang w:val="en-US"/>
+              </w:rPr>
+            </w:pPr>
+            <w:r>
+              <w:rPr>
+                <w:rFonts w:ascii="Arial" w:hAnsi="Arial" w:cs="Arial"/>
+                <w:sz w:val="24"/>
+                <w:szCs w:val="24"/>
+                <w:lang w:val="en-US"/>
+              </w:rPr>
+              <w:t>2.2e-16</w:t>
+            </w:r>
+          </w:p>
+        </w:tc>
+      </w:tr>
+      <w:tr>
+        <w:tc>
+          <w:tcPr>
+            <w:tcW w:w="4508" w:type="dxa"/>
+          </w:tcPr>
+          <w:p>
+            <w:pPr>
+              <w:rPr>
+                <w:rFonts w:ascii="Arial" w:hAnsi="Arial" w:cs="Arial"/>
+                <w:sz w:val="24"/>
+                <w:szCs w:val="24"/>
+                <w:lang w:val="en-US"/>
+              </w:rPr>
+            </w:pPr>
+            <w:r>
+              <w:rPr>
+                <w:rFonts w:ascii="Arial" w:hAnsi="Arial" w:cs="Arial"/>
+                <w:sz w:val="24"/>
+                <w:szCs w:val="24"/>
+                <w:lang w:val="en-US"/>
+              </w:rPr>
+              <w:t>Roundabout</w:t>
+            </w:r>
+            <w:r>
+              <w:rPr>
+                <w:rFonts w:ascii="Arial" w:hAnsi="Arial" w:cs="Arial"/>
+                <w:sz w:val="24"/>
+                <w:szCs w:val="24"/>
+                <w:lang w:val="en-US"/>
+              </w:rPr>
+              <w:t xml:space="preserve"> White Noise Data</w:t>
+            </w:r>
+          </w:p>
+        </w:tc>
+        <w:tc>
+          <w:tcPr>
+            <w:tcW w:w="4508" w:type="dxa"/>
+          </w:tcPr>
+          <w:p>
+            <w:pPr>
+              <w:rPr>
+                <w:rFonts w:ascii="Arial" w:hAnsi="Arial" w:cs="Arial"/>
+                <w:sz w:val="24"/>
+                <w:szCs w:val="24"/>
+                <w:lang w:val="en-US"/>
+              </w:rPr>
+            </w:pPr>
+            <w:r>
+              <w:rPr>
+                <w:rFonts w:ascii="Arial" w:hAnsi="Arial" w:cs="Arial"/>
+                <w:sz w:val="24"/>
+                <w:szCs w:val="24"/>
+                <w:lang w:val="en-US"/>
+              </w:rPr>
+              <w:t>2.2e-16</w:t>
+            </w:r>
+          </w:p>
+        </w:tc>
+      </w:tr>
+      <w:tr>
+        <w:tc>
+          <w:tcPr>
+            <w:tcW w:w="4508" w:type="dxa"/>
+          </w:tcPr>
+          <w:p>
+            <w:pPr>
+              <w:rPr>
+                <w:rFonts w:ascii="Arial" w:hAnsi="Arial" w:cs="Arial"/>
+                <w:sz w:val="24"/>
+                <w:szCs w:val="24"/>
+                <w:lang w:val="en-US"/>
+              </w:rPr>
+            </w:pPr>
+            <w:r>
+              <w:rPr>
+                <w:rFonts w:ascii="Arial" w:hAnsi="Arial" w:cs="Arial"/>
+                <w:sz w:val="24"/>
+                <w:szCs w:val="24"/>
+                <w:lang w:val="en-US"/>
+              </w:rPr>
+              <w:t>Sea</w:t>
+            </w:r>
+            <w:r>
+              <w:rPr>
+                <w:rFonts w:ascii="Arial" w:hAnsi="Arial" w:cs="Arial"/>
+                <w:sz w:val="24"/>
+                <w:szCs w:val="24"/>
+                <w:lang w:val="en-US"/>
+              </w:rPr>
+              <w:t xml:space="preserve"> White Noise Data</w:t>
+            </w:r>
+          </w:p>
+        </w:tc>
+        <w:tc>
+          <w:tcPr>
+            <w:tcW w:w="4508" w:type="dxa"/>
+          </w:tcPr>
+          <w:p>
+            <w:pPr>
+              <w:rPr>
+                <w:rFonts w:ascii="Arial" w:hAnsi="Arial" w:cs="Arial"/>
+                <w:sz w:val="24"/>
+                <w:szCs w:val="24"/>
+                <w:lang w:val="en-US"/>
+              </w:rPr>
+            </w:pPr>
+            <w:r>
+              <w:rPr>
+                <w:rFonts w:ascii="Arial" w:hAnsi="Arial" w:cs="Arial"/>
+                <w:sz w:val="24"/>
+                <w:szCs w:val="24"/>
+                <w:lang w:val="en-US"/>
+              </w:rPr>
+              <w:t>2.2e-16</w:t>
+            </w:r>
+          </w:p>
+        </w:tc>
+      </w:tr>
+    </w:tbl>
+    <w:p>
+      <w:pPr>
+        <w:rPr>
+          <w:rFonts w:ascii="Arial" w:hAnsi="Arial" w:cs="Arial"/>
+          <w:i/>
+          <w:iCs/>
+          <w:sz w:val="24"/>
+          <w:szCs w:val="24"/>
+          <w:lang w:val="en-US"/>
+        </w:rPr>
+      </w:pPr>
+      <w:r>
+        <w:rPr>
+          <w:rFonts w:ascii="Arial" w:hAnsi="Arial" w:cs="Arial"/>
+          <w:i/>
+          <w:iCs/>
+          <w:sz w:val="24"/>
+          <w:szCs w:val="24"/>
+          <w:lang w:val="en-US"/>
+        </w:rPr>
+        <w:t xml:space="preserve">Figure 71. </w:t>
+      </w:r>
+      <w:r>
+        <w:rPr>
+          <w:rFonts w:ascii="Arial" w:hAnsi="Arial" w:cs="Arial"/>
+          <w:i/>
+          <w:iCs/>
+          <w:sz w:val="24"/>
+          <w:szCs w:val="24"/>
+          <w:lang w:val="en-US"/>
+        </w:rPr>
+        <w:t xml:space="preserve">A Table of Results for </w:t>
+      </w:r>
+      <w:r>
+        <w:rPr>
+          <w:rFonts w:ascii="Arial" w:hAnsi="Arial" w:cs="Arial"/>
+          <w:i/>
+          <w:iCs/>
+          <w:sz w:val="24"/>
+          <w:szCs w:val="24"/>
+          <w:lang w:val="en-US"/>
+        </w:rPr>
+        <w:t>the Runs Test</w:t>
+      </w:r>
+    </w:p>
+    <w:p>
+      <w:pPr>
+        <w:rPr>
+          <w:rFonts w:ascii="Arial" w:hAnsi="Arial" w:cs="Arial"/>
+          <w:sz w:val="24"/>
+          <w:szCs w:val="24"/>
+          <w:lang w:val="en-US"/>
+        </w:rPr>
+      </w:pPr>
+      <w:r>
+        <w:drawing>
+          <wp:inline distT="0" distB="0" distL="0" distR="0" wp14:anchorId="029BB392" wp14:editId="26A4A1A2">
+            <wp:extent cx="4748400" cy="3240000"/>
+            <wp:effectExtent l="0" t="0" r="0" b="0"/>
+            <wp:docPr id="883487982" name="Picture 1" descr="A graph of different colored bars&#10;&#10;Description automatically generated"/>
+            <wp:cNvGraphicFramePr>
+              <a:graphicFrameLocks xmlns:a="http://schemas.openxmlformats.org/drawingml/2006/main" noChangeAspect="1"/>
+            </wp:cNvGraphicFramePr>
+            <a:graphic xmlns:a="http://schemas.openxmlformats.org/drawingml/2006/main">
+              <a:graphicData uri="http://schemas.openxmlformats.org/drawingml/2006/picture">
+                <pic:pic xmlns:pic="http://schemas.openxmlformats.org/drawingml/2006/picture">
+                  <pic:nvPicPr>
+                    <pic:cNvPr id="883487982" name="Picture 1" descr="A graph of different colored bars&#10;&#10;Description automatically generated"/>
+                    <pic:cNvPicPr/>
+                  </pic:nvPicPr>
+                  <pic:blipFill>
+                    <a:blip r:embed="rId27"/>
+                    <a:stretch>
+                      <a:fillRect/>
+                    </a:stretch>
+                  </pic:blipFill>
+                  <pic:spPr>
+                    <a:xfrm>
+                      <a:off x="0" y="0"/>
+                      <a:ext cx="4748400" cy="3240000"/>
+                    </a:xfrm>
+                    <a:prstGeom prst="rect">
+                      <a:avLst/>
+                    </a:prstGeom>
+                  </pic:spPr>
+                </pic:pic>
+              </a:graphicData>
+            </a:graphic>
+          </wp:inline>
+        </w:drawing>
+      </w:r>
+    </w:p>
+    <w:p>
+      <w:pPr>
+        <w:rPr>
+          <w:rFonts w:ascii="Arial" w:hAnsi="Arial" w:cs="Arial"/>
+          <w:i/>
+          <w:iCs/>
+          <w:sz w:val="24"/>
+          <w:szCs w:val="24"/>
+          <w:lang w:val="en-US"/>
+        </w:rPr>
+      </w:pPr>
+      <w:r>
+        <w:rPr>
+          <w:rFonts w:ascii="Arial" w:hAnsi="Arial" w:cs="Arial"/>
+          <w:i/>
+          <w:iCs/>
+          <w:sz w:val="24"/>
+          <w:szCs w:val="24"/>
+          <w:lang w:val="en-US"/>
+        </w:rPr>
+        <w:t xml:space="preserve">Figure 72. </w:t>
+      </w:r>
+      <w:r>
+        <w:rPr>
+          <w:rFonts w:ascii="Arial" w:hAnsi="Arial" w:cs="Arial"/>
+          <w:i/>
+          <w:iCs/>
+          <w:sz w:val="24"/>
+          <w:szCs w:val="24"/>
+          <w:lang w:val="en-US"/>
+        </w:rPr>
+        <w:t>A Bar Chart Showing P-Values of Collected Runs Test Data</w:t>
+      </w:r>
+    </w:p>
+    <w:p>
+      <w:pPr>
+        <w:rPr>
+          <w:rFonts w:ascii="Arial" w:hAnsi="Arial" w:cs="Arial"/>
+          <w:sz w:val="24"/>
+          <w:szCs w:val="24"/>
+          <w:lang w:val="en-US"/>
+        </w:rPr>
+      </w:pPr>
+      <w:r>
+        <w:rPr>
+          <w:rFonts w:ascii="Arial" w:hAnsi="Arial" w:cs="Arial"/>
+          <w:sz w:val="24"/>
+          <w:szCs w:val="24"/>
+          <w:lang w:val="en-US"/>
+        </w:rPr>
+        <w:t xml:space="preserve">All three C# implementations passed the </w:t>
+      </w:r>
+      <w:r>
+        <w:rPr>
+          <w:rFonts w:ascii="Arial" w:hAnsi="Arial" w:cs="Arial"/>
+          <w:sz w:val="24"/>
+          <w:szCs w:val="24"/>
+          <w:lang w:val="en-US"/>
+        </w:rPr>
+        <w:t>R</w:t>
+      </w:r>
+      <w:r>
+        <w:rPr>
+          <w:rFonts w:ascii="Arial" w:hAnsi="Arial" w:cs="Arial"/>
+          <w:sz w:val="24"/>
+          <w:szCs w:val="24"/>
+          <w:lang w:val="en-US"/>
+        </w:rPr>
+        <w:t>uns test</w:t>
+      </w:r>
+      <w:r>
+        <w:rPr>
+          <w:rFonts w:ascii="Arial" w:hAnsi="Arial" w:cs="Arial"/>
+          <w:sz w:val="24"/>
+          <w:szCs w:val="24"/>
+          <w:lang w:val="en-US"/>
+        </w:rPr>
+        <w:t xml:space="preserve">. </w:t>
+      </w:r>
+      <w:r>
+        <w:rPr>
+          <w:rFonts w:ascii="Arial" w:hAnsi="Arial" w:cs="Arial"/>
+          <w:sz w:val="24"/>
+          <w:szCs w:val="24"/>
+          <w:lang w:val="en-US"/>
+        </w:rPr>
+        <w:t xml:space="preserve">The cryptographic dataset </w:t>
+      </w:r>
+      <w:r>
+        <w:rPr>
+          <w:rFonts w:ascii="Arial" w:hAnsi="Arial" w:cs="Arial"/>
+          <w:sz w:val="24"/>
+          <w:szCs w:val="24"/>
+          <w:lang w:val="en-US"/>
+        </w:rPr>
+        <w:t>performed far better in this test than previously</w:t>
+      </w:r>
+      <w:r>
+        <w:rPr>
+          <w:rFonts w:ascii="Arial" w:hAnsi="Arial" w:cs="Arial"/>
+          <w:sz w:val="24"/>
+          <w:szCs w:val="24"/>
+          <w:lang w:val="en-US"/>
+        </w:rPr>
+        <w:t>, achieving a</w:t>
+      </w:r>
+      <w:r>
+        <w:rPr>
+          <w:rFonts w:ascii="Arial" w:hAnsi="Arial" w:cs="Arial"/>
+          <w:sz w:val="24"/>
+          <w:szCs w:val="24"/>
+          <w:lang w:val="en-US"/>
+        </w:rPr>
+        <w:t xml:space="preserve"> much more central P-value</w:t>
+      </w:r>
+      <w:r>
+        <w:rPr>
+          <w:rFonts w:ascii="Arial" w:hAnsi="Arial" w:cs="Arial"/>
+          <w:sz w:val="24"/>
+          <w:szCs w:val="24"/>
+          <w:lang w:val="en-US"/>
+        </w:rPr>
+        <w:t xml:space="preserve"> while </w:t>
+      </w:r>
+      <w:r>
+        <w:rPr>
+          <w:rFonts w:ascii="Arial" w:hAnsi="Arial" w:cs="Arial"/>
+          <w:sz w:val="24"/>
+          <w:szCs w:val="24"/>
+          <w:lang w:val="en-US"/>
+        </w:rPr>
+        <w:t xml:space="preserve">the </w:t>
+      </w:r>
+      <w:r>
+        <w:rPr>
+          <w:rFonts w:ascii="Arial" w:hAnsi="Arial" w:cs="Arial"/>
+          <w:sz w:val="24"/>
+          <w:szCs w:val="24"/>
+          <w:lang w:val="en-US"/>
+        </w:rPr>
+        <w:t>U</w:t>
+      </w:r>
+      <w:r>
+        <w:rPr>
+          <w:rFonts w:ascii="Arial" w:hAnsi="Arial" w:cs="Arial"/>
+          <w:sz w:val="24"/>
+          <w:szCs w:val="24"/>
+          <w:lang w:val="en-US"/>
+        </w:rPr>
+        <w:t xml:space="preserve">nseeded Rand </w:t>
+      </w:r>
+      <w:r>
+        <w:rPr>
+          <w:rFonts w:ascii="Arial" w:hAnsi="Arial" w:cs="Arial"/>
+          <w:sz w:val="24"/>
+          <w:szCs w:val="24"/>
+          <w:lang w:val="en-US"/>
+        </w:rPr>
+        <w:t>implementation</w:t>
+      </w:r>
+      <w:r>
+        <w:rPr>
+          <w:rFonts w:ascii="Arial" w:hAnsi="Arial" w:cs="Arial"/>
+          <w:sz w:val="24"/>
+          <w:szCs w:val="24"/>
+          <w:lang w:val="en-US"/>
+        </w:rPr>
+        <w:t xml:space="preserve"> </w:t>
+      </w:r>
+      <w:r>
+        <w:rPr>
+          <w:rFonts w:ascii="Arial" w:hAnsi="Arial" w:cs="Arial"/>
+          <w:sz w:val="24"/>
+          <w:szCs w:val="24"/>
+          <w:lang w:val="en-US"/>
+        </w:rPr>
+        <w:t xml:space="preserve">had the weakest </w:t>
+      </w:r>
+      <w:r>
+        <w:rPr>
+          <w:rFonts w:ascii="Arial" w:hAnsi="Arial" w:cs="Arial"/>
+          <w:sz w:val="24"/>
+          <w:szCs w:val="24"/>
+          <w:lang w:val="en-US"/>
+        </w:rPr>
+        <w:t>performance</w:t>
+      </w:r>
+      <w:r>
+        <w:rPr>
+          <w:rFonts w:ascii="Arial" w:hAnsi="Arial" w:cs="Arial"/>
+          <w:sz w:val="24"/>
+          <w:szCs w:val="24"/>
+          <w:lang w:val="en-US"/>
+        </w:rPr>
+        <w:t xml:space="preserve"> out of the C# datasets</w:t>
+      </w:r>
+      <w:r>
+        <w:rPr>
+          <w:rFonts w:ascii="Arial" w:hAnsi="Arial" w:cs="Arial"/>
+          <w:sz w:val="24"/>
+          <w:szCs w:val="24"/>
+          <w:lang w:val="en-US"/>
+        </w:rPr>
+        <w:t xml:space="preserve">, with the </w:t>
+      </w:r>
+      <w:r>
+        <w:rPr>
+          <w:rFonts w:ascii="Arial" w:hAnsi="Arial" w:cs="Arial"/>
+          <w:sz w:val="24"/>
+          <w:szCs w:val="24"/>
+          <w:lang w:val="en-US"/>
+        </w:rPr>
+        <w:t>third lowest non-anomalous value</w:t>
+      </w:r>
+      <w:r>
+        <w:rPr>
+          <w:rFonts w:ascii="Arial" w:hAnsi="Arial" w:cs="Arial"/>
+          <w:sz w:val="24"/>
+          <w:szCs w:val="24"/>
+          <w:lang w:val="en-US"/>
+        </w:rPr>
+        <w:t>.</w:t>
+      </w:r>
+      <w:r>
+        <w:rPr>
+          <w:rFonts w:ascii="Arial" w:hAnsi="Arial" w:cs="Arial"/>
+          <w:sz w:val="24"/>
+          <w:szCs w:val="24"/>
+          <w:lang w:val="en-US"/>
+        </w:rPr>
+        <w:t xml:space="preserve"> </w:t>
+      </w:r>
+      <w:r>
+        <w:rPr>
+          <w:rFonts w:ascii="Arial" w:hAnsi="Arial" w:cs="Arial"/>
+          <w:sz w:val="24"/>
+          <w:szCs w:val="24"/>
+          <w:lang w:val="en-US"/>
+        </w:rPr>
+        <w:t>This was an unexpected result, as in other tests both Rand datasets performed similarly</w:t>
+      </w:r>
+      <w:r>
+        <w:rPr>
+          <w:rFonts w:ascii="Arial" w:hAnsi="Arial" w:cs="Arial"/>
+          <w:sz w:val="24"/>
+          <w:szCs w:val="24"/>
+          <w:lang w:val="en-US"/>
+        </w:rPr>
+        <w:t xml:space="preserve">. </w:t>
+      </w:r>
+    </w:p>
+    <w:p>
+      <w:pPr>
+        <w:rPr>
+          <w:rFonts w:ascii="Arial" w:hAnsi="Arial" w:cs="Arial"/>
+          <w:sz w:val="24"/>
+          <w:szCs w:val="24"/>
+          <w:lang w:val="en-US"/>
+        </w:rPr>
+      </w:pPr>
+      <w:r>
+        <w:rPr>
+          <w:rFonts w:ascii="Arial" w:hAnsi="Arial" w:cs="Arial"/>
+          <w:sz w:val="24"/>
+          <w:szCs w:val="24"/>
+          <w:lang w:val="en-US"/>
+        </w:rPr>
+        <w:t xml:space="preserve">The Python and NumPy </w:t>
+      </w:r>
+      <w:r>
+        <w:rPr>
+          <w:rFonts w:ascii="Arial" w:hAnsi="Arial" w:cs="Arial"/>
+          <w:sz w:val="24"/>
+          <w:szCs w:val="24"/>
+          <w:lang w:val="en-US"/>
+        </w:rPr>
+        <w:t>datasets all passed the Runs test</w:t>
+      </w:r>
+      <w:r>
+        <w:rPr>
+          <w:rFonts w:ascii="Arial" w:hAnsi="Arial" w:cs="Arial"/>
+          <w:sz w:val="24"/>
+          <w:szCs w:val="24"/>
+          <w:lang w:val="en-US"/>
+        </w:rPr>
+        <w:t xml:space="preserve">, with </w:t>
+      </w:r>
+      <w:r>
+        <w:rPr>
+          <w:rFonts w:ascii="Arial" w:hAnsi="Arial" w:cs="Arial"/>
+          <w:sz w:val="24"/>
+          <w:szCs w:val="24"/>
+          <w:lang w:val="en-US"/>
+        </w:rPr>
+        <w:t xml:space="preserve">the Seeded Rand implementation </w:t>
+      </w:r>
+      <w:r>
+        <w:rPr>
+          <w:rFonts w:ascii="Arial" w:hAnsi="Arial" w:cs="Arial"/>
+          <w:sz w:val="24"/>
+          <w:szCs w:val="24"/>
+          <w:lang w:val="en-US"/>
+        </w:rPr>
+        <w:t>achieving the most central P-value</w:t>
+      </w:r>
+      <w:r>
+        <w:rPr>
+          <w:rFonts w:ascii="Arial" w:hAnsi="Arial" w:cs="Arial"/>
+          <w:sz w:val="24"/>
+          <w:szCs w:val="24"/>
+          <w:lang w:val="en-US"/>
+        </w:rPr>
+        <w:t xml:space="preserve"> recorded.</w:t>
+      </w:r>
+      <w:r>
+        <w:rPr>
+          <w:rFonts w:ascii="Arial" w:hAnsi="Arial" w:cs="Arial"/>
+          <w:sz w:val="24"/>
+          <w:szCs w:val="24"/>
+          <w:lang w:val="en-US"/>
+        </w:rPr>
+        <w:t xml:space="preserve"> Other datasets also </w:t>
+      </w:r>
+      <w:r>
+        <w:rPr>
+          <w:rFonts w:ascii="Arial" w:hAnsi="Arial" w:cs="Arial"/>
+          <w:sz w:val="24"/>
+          <w:szCs w:val="24"/>
+          <w:lang w:val="en-US"/>
+        </w:rPr>
+        <w:lastRenderedPageBreak/>
+        <w:t xml:space="preserve">performed well, particularly </w:t>
+      </w:r>
+      <w:r>
+        <w:rPr>
+          <w:rFonts w:ascii="Arial" w:hAnsi="Arial" w:cs="Arial"/>
+          <w:sz w:val="24"/>
+          <w:szCs w:val="24"/>
+          <w:lang w:val="en-US"/>
+        </w:rPr>
+        <w:t xml:space="preserve">the Python Randint and </w:t>
+      </w:r>
+      <w:r>
+        <w:rPr>
+          <w:rFonts w:ascii="Arial" w:hAnsi="Arial" w:cs="Arial"/>
+          <w:sz w:val="24"/>
+          <w:szCs w:val="24"/>
+          <w:lang w:val="en-US"/>
+        </w:rPr>
+        <w:t xml:space="preserve">Unseeded Rand however </w:t>
+      </w:r>
+      <w:r>
+        <w:rPr>
+          <w:rFonts w:ascii="Arial" w:hAnsi="Arial" w:cs="Arial"/>
+          <w:sz w:val="24"/>
+          <w:szCs w:val="24"/>
+          <w:lang w:val="en-US"/>
+        </w:rPr>
+        <w:t xml:space="preserve">the NumPy Unseeded Randint </w:t>
+      </w:r>
+      <w:r>
+        <w:rPr>
+          <w:rFonts w:ascii="Arial" w:hAnsi="Arial" w:cs="Arial"/>
+          <w:sz w:val="24"/>
+          <w:szCs w:val="24"/>
+          <w:lang w:val="en-US"/>
+        </w:rPr>
+        <w:t>had</w:t>
+      </w:r>
+      <w:r>
+        <w:rPr>
+          <w:rFonts w:ascii="Arial" w:hAnsi="Arial" w:cs="Arial"/>
+          <w:sz w:val="24"/>
+          <w:szCs w:val="24"/>
+          <w:lang w:val="en-US"/>
+        </w:rPr>
+        <w:t xml:space="preserve"> the highest P-value</w:t>
+      </w:r>
+      <w:r>
+        <w:rPr>
+          <w:rFonts w:ascii="Arial" w:hAnsi="Arial" w:cs="Arial"/>
+          <w:sz w:val="24"/>
+          <w:szCs w:val="24"/>
+          <w:lang w:val="en-US"/>
+        </w:rPr>
+        <w:t xml:space="preserve"> of any dataset</w:t>
+      </w:r>
+      <w:r>
+        <w:rPr>
+          <w:rFonts w:ascii="Arial" w:hAnsi="Arial" w:cs="Arial"/>
+          <w:sz w:val="24"/>
+          <w:szCs w:val="24"/>
+          <w:lang w:val="en-US"/>
+        </w:rPr>
+        <w:t xml:space="preserve">. Much like </w:t>
+      </w:r>
+      <w:r>
+        <w:rPr>
+          <w:rFonts w:ascii="Arial" w:hAnsi="Arial" w:cs="Arial"/>
+          <w:sz w:val="24"/>
+          <w:szCs w:val="24"/>
+          <w:lang w:val="en-US"/>
+        </w:rPr>
+        <w:t xml:space="preserve">the C# implementations, this was an unexpected outcome as </w:t>
+      </w:r>
+      <w:r>
+        <w:rPr>
+          <w:rFonts w:ascii="Arial" w:hAnsi="Arial" w:cs="Arial"/>
+          <w:sz w:val="24"/>
+          <w:szCs w:val="24"/>
+          <w:lang w:val="en-US"/>
+        </w:rPr>
+        <w:t>in previous tests there was never a large disparity between seeded and unseeded implementations.</w:t>
+      </w:r>
+      <w:r>
+        <w:rPr>
+          <w:rFonts w:ascii="Arial" w:hAnsi="Arial" w:cs="Arial"/>
+          <w:sz w:val="24"/>
+          <w:szCs w:val="24"/>
+          <w:lang w:val="en-US"/>
+        </w:rPr>
+        <w:t xml:space="preserve"> </w:t>
+      </w:r>
+      <w:r>
+        <w:rPr>
+          <w:rFonts w:ascii="Arial" w:hAnsi="Arial" w:cs="Arial"/>
+          <w:sz w:val="24"/>
+          <w:szCs w:val="24"/>
+          <w:lang w:val="en-US"/>
+        </w:rPr>
+        <w:t>One</w:t>
+      </w:r>
+      <w:r>
+        <w:rPr>
+          <w:rFonts w:ascii="Arial" w:hAnsi="Arial" w:cs="Arial"/>
+          <w:sz w:val="24"/>
+          <w:szCs w:val="24"/>
+          <w:lang w:val="en-US"/>
+        </w:rPr>
+        <w:t xml:space="preserve"> explanation for this was the</w:t>
+      </w:r>
+      <w:r>
+        <w:rPr>
+          <w:rFonts w:ascii="Arial" w:hAnsi="Arial" w:cs="Arial"/>
+          <w:sz w:val="24"/>
+          <w:szCs w:val="24"/>
+          <w:lang w:val="en-US"/>
+        </w:rPr>
+        <w:t xml:space="preserve"> impact of a </w:t>
+      </w:r>
+      <w:r>
+        <w:rPr>
+          <w:rFonts w:ascii="Arial" w:hAnsi="Arial" w:cs="Arial"/>
+          <w:sz w:val="24"/>
+          <w:szCs w:val="24"/>
+          <w:lang w:val="en-US"/>
+        </w:rPr>
+        <w:t>system generated</w:t>
+      </w:r>
+      <w:r>
+        <w:rPr>
+          <w:rFonts w:ascii="Arial" w:hAnsi="Arial" w:cs="Arial"/>
+          <w:sz w:val="24"/>
+          <w:szCs w:val="24"/>
+          <w:lang w:val="en-US"/>
+        </w:rPr>
+        <w:t xml:space="preserve"> seed value</w:t>
+      </w:r>
+      <w:r>
+        <w:rPr>
+          <w:rFonts w:ascii="Arial" w:hAnsi="Arial" w:cs="Arial"/>
+          <w:sz w:val="24"/>
+          <w:szCs w:val="24"/>
+          <w:lang w:val="en-US"/>
+        </w:rPr>
+        <w:t xml:space="preserve"> o</w:t>
+      </w:r>
+      <w:r>
+        <w:rPr>
+          <w:rFonts w:ascii="Arial" w:hAnsi="Arial" w:cs="Arial"/>
+          <w:sz w:val="24"/>
+          <w:szCs w:val="24"/>
+          <w:lang w:val="en-US"/>
+        </w:rPr>
+        <w:t>n</w:t>
+      </w:r>
+      <w:r>
+        <w:rPr>
+          <w:rFonts w:ascii="Arial" w:hAnsi="Arial" w:cs="Arial"/>
+          <w:sz w:val="24"/>
+          <w:szCs w:val="24"/>
+          <w:lang w:val="en-US"/>
+        </w:rPr>
+        <w:t xml:space="preserve"> </w:t>
+      </w:r>
+      <w:r>
+        <w:rPr>
+          <w:rFonts w:ascii="Arial" w:hAnsi="Arial" w:cs="Arial"/>
+          <w:sz w:val="24"/>
+          <w:szCs w:val="24"/>
+          <w:lang w:val="en-US"/>
+        </w:rPr>
+        <w:t xml:space="preserve">the </w:t>
+      </w:r>
+      <w:r>
+        <w:rPr>
+          <w:rFonts w:ascii="Arial" w:hAnsi="Arial" w:cs="Arial"/>
+          <w:sz w:val="24"/>
+          <w:szCs w:val="24"/>
+          <w:lang w:val="en-US"/>
+        </w:rPr>
+        <w:t>sequences</w:t>
+      </w:r>
+      <w:r>
+        <w:rPr>
+          <w:rFonts w:ascii="Arial" w:hAnsi="Arial" w:cs="Arial"/>
+          <w:sz w:val="24"/>
+          <w:szCs w:val="24"/>
+          <w:lang w:val="en-US"/>
+        </w:rPr>
+        <w:t>.</w:t>
+      </w:r>
+      <w:r>
+        <w:rPr>
+          <w:rFonts w:ascii="Arial" w:hAnsi="Arial" w:cs="Arial"/>
+          <w:sz w:val="24"/>
+          <w:szCs w:val="24"/>
+          <w:lang w:val="en-US"/>
+        </w:rPr>
+        <w:t xml:space="preserve"> </w:t>
+      </w:r>
+      <w:r>
+        <w:rPr>
+          <w:rFonts w:ascii="Arial" w:hAnsi="Arial" w:cs="Arial"/>
+          <w:sz w:val="24"/>
+          <w:szCs w:val="24"/>
+          <w:lang w:val="en-US"/>
+        </w:rPr>
+        <w:t xml:space="preserve">As was seen in the Poker test, the </w:t>
+      </w:r>
+      <w:r>
+        <w:rPr>
+          <w:rFonts w:ascii="Arial" w:hAnsi="Arial" w:cs="Arial"/>
+          <w:sz w:val="24"/>
+          <w:szCs w:val="24"/>
+          <w:lang w:val="en-US"/>
+        </w:rPr>
+        <w:t xml:space="preserve">sequences produced by the generators </w:t>
+      </w:r>
+      <w:r>
+        <w:rPr>
+          <w:rFonts w:ascii="Arial" w:hAnsi="Arial" w:cs="Arial"/>
+          <w:sz w:val="24"/>
+          <w:szCs w:val="24"/>
+          <w:lang w:val="en-US"/>
+        </w:rPr>
+        <w:t xml:space="preserve">using an </w:t>
+      </w:r>
+      <w:r>
+        <w:rPr>
+          <w:rFonts w:ascii="Arial" w:hAnsi="Arial" w:cs="Arial"/>
+          <w:sz w:val="24"/>
+          <w:szCs w:val="24"/>
+          <w:lang w:val="en-US"/>
+        </w:rPr>
+        <w:t xml:space="preserve">unseeded method </w:t>
+      </w:r>
+      <w:r>
+        <w:rPr>
+          <w:rFonts w:ascii="Arial" w:hAnsi="Arial" w:cs="Arial"/>
+          <w:sz w:val="24"/>
+          <w:szCs w:val="24"/>
+          <w:lang w:val="en-US"/>
+        </w:rPr>
+        <w:t xml:space="preserve">follow a more </w:t>
+      </w:r>
+      <w:r>
+        <w:rPr>
+          <w:rFonts w:ascii="Arial" w:hAnsi="Arial" w:cs="Arial"/>
+          <w:sz w:val="24"/>
+          <w:szCs w:val="24"/>
+          <w:lang w:val="en-US"/>
+        </w:rPr>
+        <w:t>concise pattern</w:t>
+      </w:r>
+      <w:r>
+        <w:rPr>
+          <w:rFonts w:ascii="Arial" w:hAnsi="Arial" w:cs="Arial"/>
+          <w:sz w:val="24"/>
+          <w:szCs w:val="24"/>
+          <w:lang w:val="en-US"/>
+        </w:rPr>
+        <w:t xml:space="preserve">, usually </w:t>
+      </w:r>
+      <w:r>
+        <w:rPr>
+          <w:rFonts w:ascii="Arial" w:hAnsi="Arial" w:cs="Arial"/>
+          <w:sz w:val="24"/>
+          <w:szCs w:val="24"/>
+          <w:lang w:val="en-US"/>
+        </w:rPr>
+        <w:t xml:space="preserve">shown as </w:t>
+      </w:r>
+      <w:r>
+        <w:rPr>
+          <w:rFonts w:ascii="Arial" w:hAnsi="Arial" w:cs="Arial"/>
+          <w:sz w:val="24"/>
+          <w:szCs w:val="24"/>
+          <w:lang w:val="en-US"/>
+        </w:rPr>
+        <w:t>small groups of similar values.</w:t>
+      </w:r>
+      <w:r>
+        <w:rPr>
+          <w:rFonts w:ascii="Arial" w:hAnsi="Arial" w:cs="Arial"/>
+          <w:sz w:val="24"/>
+          <w:szCs w:val="24"/>
+          <w:lang w:val="en-US"/>
+        </w:rPr>
+        <w:t xml:space="preserve"> Because of the Runs test checking for values that increase/decrease sequentially, sequences that are arranged in that type of pattern will be </w:t>
+      </w:r>
+      <w:r>
+        <w:rPr>
+          <w:rFonts w:ascii="Arial" w:hAnsi="Arial" w:cs="Arial"/>
+          <w:sz w:val="24"/>
+          <w:szCs w:val="24"/>
+          <w:lang w:val="en-US"/>
+        </w:rPr>
+        <w:t xml:space="preserve">less likely to </w:t>
+      </w:r>
+      <w:r>
+        <w:rPr>
+          <w:rFonts w:ascii="Arial" w:hAnsi="Arial" w:cs="Arial"/>
+          <w:sz w:val="24"/>
+          <w:szCs w:val="24"/>
+          <w:lang w:val="en-US"/>
+        </w:rPr>
+        <w:t>meet the expected numbers predicted by the test.</w:t>
+      </w:r>
+    </w:p>
+    <w:p>
+      <w:pPr>
+        <w:rPr>
+          <w:rFonts w:ascii="Arial" w:hAnsi="Arial" w:cs="Arial"/>
+          <w:sz w:val="24"/>
+          <w:szCs w:val="24"/>
+          <w:lang w:val="en-US"/>
+        </w:rPr>
+      </w:pPr>
+      <w:r>
+        <w:rPr>
+          <w:rFonts w:ascii="Arial" w:hAnsi="Arial" w:cs="Arial"/>
+          <w:sz w:val="24"/>
+          <w:szCs w:val="24"/>
+          <w:lang w:val="en-US"/>
+        </w:rPr>
+        <w:t xml:space="preserve">The JavaScript </w:t>
+      </w:r>
+      <w:r>
+        <w:rPr>
+          <w:rFonts w:ascii="Arial" w:hAnsi="Arial" w:cs="Arial"/>
+          <w:sz w:val="24"/>
+          <w:szCs w:val="24"/>
+          <w:lang w:val="en-US"/>
+        </w:rPr>
+        <w:t>implementation passed the Runs test, performing better than the C# Rand implementations</w:t>
+      </w:r>
+      <w:r>
+        <w:rPr>
+          <w:rFonts w:ascii="Arial" w:hAnsi="Arial" w:cs="Arial"/>
+          <w:sz w:val="24"/>
+          <w:szCs w:val="24"/>
+          <w:lang w:val="en-US"/>
+        </w:rPr>
+        <w:t xml:space="preserve"> and some of the </w:t>
+      </w:r>
+      <w:r>
+        <w:rPr>
+          <w:rFonts w:ascii="Arial" w:hAnsi="Arial" w:cs="Arial"/>
+          <w:sz w:val="24"/>
+          <w:szCs w:val="24"/>
+          <w:lang w:val="en-US"/>
+        </w:rPr>
+        <w:t>above-mentioned</w:t>
+      </w:r>
+      <w:r>
+        <w:rPr>
+          <w:rFonts w:ascii="Arial" w:hAnsi="Arial" w:cs="Arial"/>
+          <w:sz w:val="24"/>
+          <w:szCs w:val="24"/>
+          <w:lang w:val="en-US"/>
+        </w:rPr>
+        <w:t xml:space="preserve"> Python implementations.</w:t>
+      </w:r>
+    </w:p>
+    <w:p>
+      <w:pPr>
+        <w:rPr>
+          <w:rFonts w:ascii="Arial" w:hAnsi="Arial" w:cs="Arial"/>
+          <w:sz w:val="24"/>
+          <w:szCs w:val="24"/>
+          <w:lang w:val="en-US"/>
+        </w:rPr>
+      </w:pPr>
     </w:p>
     <w:sectPr>
       <w:pgSz w:w="11906" w:h="16838"/>

</xml_diff>

<commit_message>
Completed analysis of Runs test data
</commit_message>
<xml_diff>
--- a/Report/Data Analysis.docx
+++ b/Report/Data Analysis.docx
@@ -27823,6 +27823,299 @@
           <w:lang w:val="en-US"/>
         </w:rPr>
         <w:t xml:space="preserve"> Python implementations.</w:t>
+      </w:r>
+    </w:p>
+    <w:p>
+      <w:pPr>
+        <w:rPr>
+          <w:rFonts w:ascii="Arial" w:hAnsi="Arial" w:cs="Arial"/>
+          <w:sz w:val="24"/>
+          <w:szCs w:val="24"/>
+          <w:lang w:val="en-US"/>
+        </w:rPr>
+      </w:pPr>
+      <w:r>
+        <w:rPr>
+          <w:rFonts w:ascii="Arial" w:hAnsi="Arial" w:cs="Arial"/>
+          <w:sz w:val="24"/>
+          <w:szCs w:val="24"/>
+          <w:lang w:val="en-US"/>
+        </w:rPr>
+        <w:t>The Random.org dataset also passed the Runs test</w:t>
+      </w:r>
+      <w:r>
+        <w:rPr>
+          <w:rFonts w:ascii="Arial" w:hAnsi="Arial" w:cs="Arial"/>
+          <w:sz w:val="24"/>
+          <w:szCs w:val="24"/>
+          <w:lang w:val="en-US"/>
+        </w:rPr>
+        <w:t xml:space="preserve">, with a P-value only </w:t>
+      </w:r>
+      <w:r>
+        <w:rPr>
+          <w:rFonts w:ascii="Arial" w:hAnsi="Arial" w:cs="Arial"/>
+          <w:sz w:val="24"/>
+          <w:szCs w:val="24"/>
+          <w:lang w:val="en-US"/>
+        </w:rPr>
+        <w:t xml:space="preserve">0.00256 above the </w:t>
+      </w:r>
+      <w:r>
+        <w:rPr>
+          <w:rFonts w:ascii="Arial" w:hAnsi="Arial" w:cs="Arial"/>
+          <w:sz w:val="24"/>
+          <w:szCs w:val="24"/>
+          <w:lang w:val="en-US"/>
+        </w:rPr>
+        <w:t xml:space="preserve">significance value. </w:t>
+      </w:r>
+      <w:r>
+        <w:rPr>
+          <w:rFonts w:ascii="Arial" w:hAnsi="Arial" w:cs="Arial"/>
+          <w:sz w:val="24"/>
+          <w:szCs w:val="24"/>
+          <w:lang w:val="en-US"/>
+        </w:rPr>
+        <w:t xml:space="preserve">This score placed it as the second lowest </w:t>
+      </w:r>
+      <w:r>
+        <w:rPr>
+          <w:rFonts w:ascii="Arial" w:hAnsi="Arial" w:cs="Arial"/>
+          <w:sz w:val="24"/>
+          <w:szCs w:val="24"/>
+          <w:lang w:val="en-US"/>
+        </w:rPr>
+        <w:t xml:space="preserve">non-anomalous </w:t>
+      </w:r>
+      <w:r>
+        <w:rPr>
+          <w:rFonts w:ascii="Arial" w:hAnsi="Arial" w:cs="Arial"/>
+          <w:sz w:val="24"/>
+          <w:szCs w:val="24"/>
+          <w:lang w:val="en-US"/>
+        </w:rPr>
+        <w:t>P-value recorded</w:t>
+      </w:r>
+      <w:r>
+        <w:rPr>
+          <w:rFonts w:ascii="Arial" w:hAnsi="Arial" w:cs="Arial"/>
+          <w:sz w:val="24"/>
+          <w:szCs w:val="24"/>
+          <w:lang w:val="en-US"/>
+        </w:rPr>
+        <w:t>, only ahead of the Int 2 version of the Lehmer Generator and</w:t>
+      </w:r>
+      <w:r>
+        <w:rPr>
+          <w:rFonts w:ascii="Arial" w:hAnsi="Arial" w:cs="Arial"/>
+          <w:sz w:val="24"/>
+          <w:szCs w:val="24"/>
+          <w:lang w:val="en-US"/>
+        </w:rPr>
+        <w:t xml:space="preserve"> behind the C# unseeded Rand implementation.</w:t>
+      </w:r>
+    </w:p>
+    <w:p>
+      <w:pPr>
+        <w:rPr>
+          <w:rFonts w:ascii="Arial" w:hAnsi="Arial" w:cs="Arial"/>
+          <w:sz w:val="24"/>
+          <w:szCs w:val="24"/>
+          <w:lang w:val="en-US"/>
+        </w:rPr>
+      </w:pPr>
+      <w:r>
+        <w:rPr>
+          <w:rFonts w:ascii="Arial" w:hAnsi="Arial" w:cs="Arial"/>
+          <w:sz w:val="24"/>
+          <w:szCs w:val="24"/>
+          <w:lang w:val="en-US"/>
+        </w:rPr>
+        <w:t>Except for</w:t>
+      </w:r>
+      <w:r>
+        <w:rPr>
+          <w:rFonts w:ascii="Arial" w:hAnsi="Arial" w:cs="Arial"/>
+          <w:sz w:val="24"/>
+          <w:szCs w:val="24"/>
+          <w:lang w:val="en-US"/>
+        </w:rPr>
+        <w:t xml:space="preserve"> the Int Version 2</w:t>
+      </w:r>
+      <w:r>
+        <w:rPr>
+          <w:rFonts w:ascii="Arial" w:hAnsi="Arial" w:cs="Arial"/>
+          <w:sz w:val="24"/>
+          <w:szCs w:val="24"/>
+          <w:lang w:val="en-US"/>
+        </w:rPr>
+        <w:t xml:space="preserve"> implementation, all versions of the Lehmer Generator passed the Runs test.</w:t>
+      </w:r>
+      <w:r>
+        <w:rPr>
+          <w:rFonts w:ascii="Arial" w:hAnsi="Arial" w:cs="Arial"/>
+          <w:sz w:val="24"/>
+          <w:szCs w:val="24"/>
+          <w:lang w:val="en-US"/>
+        </w:rPr>
+        <w:t xml:space="preserve"> </w:t>
+      </w:r>
+      <w:r>
+        <w:rPr>
+          <w:rFonts w:ascii="Arial" w:hAnsi="Arial" w:cs="Arial"/>
+          <w:sz w:val="24"/>
+          <w:szCs w:val="24"/>
+          <w:lang w:val="en-US"/>
+        </w:rPr>
+        <w:t xml:space="preserve">As expected, the Real versions of the generator were the </w:t>
+      </w:r>
+      <w:r>
+        <w:rPr>
+          <w:rFonts w:ascii="Arial" w:hAnsi="Arial" w:cs="Arial"/>
+          <w:sz w:val="24"/>
+          <w:szCs w:val="24"/>
+          <w:lang w:val="en-US"/>
+        </w:rPr>
+        <w:t>best performing implementations</w:t>
+      </w:r>
+      <w:r>
+        <w:rPr>
+          <w:rFonts w:ascii="Arial" w:hAnsi="Arial" w:cs="Arial"/>
+          <w:sz w:val="24"/>
+          <w:szCs w:val="24"/>
+          <w:lang w:val="en-US"/>
+        </w:rPr>
+        <w:t xml:space="preserve"> with the Real Version 2 dataset achieving the same P-value as </w:t>
+      </w:r>
+      <w:r>
+        <w:rPr>
+          <w:rFonts w:ascii="Arial" w:hAnsi="Arial" w:cs="Arial"/>
+          <w:sz w:val="24"/>
+          <w:szCs w:val="24"/>
+          <w:lang w:val="en-US"/>
+        </w:rPr>
+        <w:t>the Python Unseeded Rand.</w:t>
+      </w:r>
+    </w:p>
+    <w:p>
+      <w:pPr>
+        <w:rPr>
+          <w:rFonts w:ascii="Arial" w:hAnsi="Arial" w:cs="Arial"/>
+          <w:sz w:val="24"/>
+          <w:szCs w:val="24"/>
+          <w:lang w:val="en-US"/>
+        </w:rPr>
+      </w:pPr>
+      <w:r>
+        <w:rPr>
+          <w:rFonts w:ascii="Arial" w:hAnsi="Arial" w:cs="Arial"/>
+          <w:sz w:val="24"/>
+          <w:szCs w:val="24"/>
+          <w:lang w:val="en-US"/>
+        </w:rPr>
+        <w:t>The Middle Square and White Noise datasets all failed the Runs test</w:t>
+      </w:r>
+      <w:r>
+        <w:rPr>
+          <w:rFonts w:ascii="Arial" w:hAnsi="Arial" w:cs="Arial"/>
+          <w:sz w:val="24"/>
+          <w:szCs w:val="24"/>
+          <w:lang w:val="en-US"/>
+        </w:rPr>
+        <w:t xml:space="preserve"> with matching P-values. </w:t>
+      </w:r>
+      <w:r>
+        <w:rPr>
+          <w:rFonts w:ascii="Arial" w:hAnsi="Arial" w:cs="Arial"/>
+          <w:sz w:val="24"/>
+          <w:szCs w:val="24"/>
+          <w:lang w:val="en-US"/>
+        </w:rPr>
+        <w:t xml:space="preserve">This was not unexpected </w:t>
+      </w:r>
+      <w:r>
+        <w:rPr>
+          <w:rFonts w:ascii="Arial" w:hAnsi="Arial" w:cs="Arial"/>
+          <w:sz w:val="24"/>
+          <w:szCs w:val="24"/>
+          <w:lang w:val="en-US"/>
+        </w:rPr>
+        <w:t xml:space="preserve">as the data provided in these datasets </w:t>
+      </w:r>
+      <w:r>
+        <w:rPr>
+          <w:rFonts w:ascii="Arial" w:hAnsi="Arial" w:cs="Arial"/>
+          <w:sz w:val="24"/>
+          <w:szCs w:val="24"/>
+          <w:lang w:val="en-US"/>
+        </w:rPr>
+        <w:t xml:space="preserve">either follow too rigid a pattern, as with the Middle Square method, or </w:t>
+      </w:r>
+      <w:r>
+        <w:rPr>
+          <w:rFonts w:ascii="Arial" w:hAnsi="Arial" w:cs="Arial"/>
+          <w:sz w:val="24"/>
+          <w:szCs w:val="24"/>
+          <w:lang w:val="en-US"/>
+        </w:rPr>
+        <w:t xml:space="preserve">are too irregular </w:t>
+      </w:r>
+      <w:r>
+        <w:rPr>
+          <w:rFonts w:ascii="Arial" w:hAnsi="Arial" w:cs="Arial"/>
+          <w:sz w:val="24"/>
+          <w:szCs w:val="24"/>
+          <w:lang w:val="en-US"/>
+        </w:rPr>
+        <w:t>to form runs of the expected length, as with the White Noise implementations.</w:t>
+      </w:r>
+    </w:p>
+    <w:p>
+      <w:pPr>
+        <w:rPr>
+          <w:rFonts w:ascii="Arial" w:hAnsi="Arial" w:cs="Arial"/>
+          <w:sz w:val="24"/>
+          <w:szCs w:val="24"/>
+          <w:lang w:val="en-US"/>
+        </w:rPr>
+      </w:pPr>
+    </w:p>
+    <w:p>
+      <w:pPr>
+        <w:rPr>
+          <w:rFonts w:ascii="Arial" w:hAnsi="Arial" w:cs="Arial"/>
+          <w:b/>
+          <w:bCs/>
+          <w:sz w:val="28"/>
+          <w:szCs w:val="28"/>
+          <w:u w:val="single"/>
+          <w:lang w:val="en-US"/>
+        </w:rPr>
+      </w:pPr>
+      <w:r>
+        <w:rPr>
+          <w:rFonts w:ascii="Arial" w:hAnsi="Arial" w:cs="Arial"/>
+          <w:b/>
+          <w:bCs/>
+          <w:sz w:val="28"/>
+          <w:szCs w:val="28"/>
+          <w:u w:val="single"/>
+          <w:lang w:val="en-US"/>
+        </w:rPr>
+        <w:t xml:space="preserve">4.8 </w:t>
+      </w:r>
+      <w:r>
+        <w:rPr>
+          <w:rFonts w:ascii="Arial" w:hAnsi="Arial" w:cs="Arial"/>
+          <w:b/>
+          <w:bCs/>
+          <w:sz w:val="28"/>
+          <w:szCs w:val="28"/>
+          <w:u w:val="single"/>
+          <w:lang w:val="en-US"/>
+        </w:rPr>
+        <w:t>The Serial Correlation Test</w:t>
       </w:r>
     </w:p>
     <w:p>

</xml_diff>

<commit_message>
Detailed intro to Serial Correlation test
</commit_message>
<xml_diff>
--- a/Report/Data Analysis.docx
+++ b/Report/Data Analysis.docx
@@ -28116,6 +28116,1812 @@
           <w:lang w:val="en-US"/>
         </w:rPr>
         <w:t>The Serial Correlation Test</w:t>
+      </w:r>
+      <w:r>
+        <w:rPr>
+          <w:rFonts w:ascii="Arial" w:hAnsi="Arial" w:cs="Arial"/>
+          <w:b/>
+          <w:bCs/>
+          <w:sz w:val="28"/>
+          <w:szCs w:val="28"/>
+          <w:u w:val="single"/>
+          <w:lang w:val="en-US"/>
+        </w:rPr>
+        <w:t xml:space="preserve"> of </w:t>
+      </w:r>
+      <w:r>
+        <w:rPr>
+          <w:rFonts w:ascii="Arial" w:hAnsi="Arial" w:cs="Arial"/>
+          <w:b/>
+          <w:bCs/>
+          <w:sz w:val="28"/>
+          <w:szCs w:val="28"/>
+          <w:u w:val="single"/>
+          <w:lang w:val="en-US"/>
+        </w:rPr>
+        <w:t>Dependency</w:t>
+      </w:r>
+    </w:p>
+    <w:p>
+      <w:pPr>
+        <w:rPr>
+          <w:rFonts w:ascii="Arial" w:hAnsi="Arial" w:cs="Arial"/>
+          <w:sz w:val="24"/>
+          <w:szCs w:val="24"/>
+          <w:lang w:val="en-US"/>
+        </w:rPr>
+      </w:pPr>
+      <w:r>
+        <w:rPr>
+          <w:rFonts w:ascii="Arial" w:hAnsi="Arial" w:cs="Arial"/>
+          <w:sz w:val="24"/>
+          <w:szCs w:val="24"/>
+          <w:lang w:val="en-US"/>
+        </w:rPr>
+        <w:t xml:space="preserve">The Serial Correlation test is designed to </w:t>
+      </w:r>
+      <w:r>
+        <w:rPr>
+          <w:rFonts w:ascii="Arial" w:hAnsi="Arial" w:cs="Arial"/>
+          <w:sz w:val="24"/>
+          <w:szCs w:val="24"/>
+          <w:lang w:val="en-US"/>
+        </w:rPr>
+        <w:t xml:space="preserve">evaluate the serial coefficient </w:t>
+      </w:r>
+      <w:r>
+        <w:rPr>
+          <w:rFonts w:ascii="Arial" w:hAnsi="Arial" w:cs="Arial"/>
+          <w:sz w:val="24"/>
+          <w:szCs w:val="24"/>
+          <w:lang w:val="en-US"/>
+        </w:rPr>
+        <w:t>of a data set</w:t>
+      </w:r>
+      <w:r>
+        <w:rPr>
+          <w:rFonts w:ascii="Arial" w:hAnsi="Arial" w:cs="Arial"/>
+          <w:sz w:val="24"/>
+          <w:szCs w:val="24"/>
+          <w:lang w:val="en-US"/>
+        </w:rPr>
+        <w:t xml:space="preserve">, which is a measure of </w:t>
+      </w:r>
+      <w:r>
+        <w:rPr>
+          <w:rFonts w:ascii="Arial" w:hAnsi="Arial" w:cs="Arial"/>
+          <w:sz w:val="24"/>
+          <w:szCs w:val="24"/>
+          <w:lang w:val="en-US"/>
+        </w:rPr>
+        <w:t>dependency</w:t>
+      </w:r>
+      <w:r>
+        <w:rPr>
+          <w:rFonts w:ascii="Arial" w:hAnsi="Arial" w:cs="Arial"/>
+          <w:sz w:val="24"/>
+          <w:szCs w:val="24"/>
+          <w:lang w:val="en-US"/>
+        </w:rPr>
+        <w:t xml:space="preserve"> using </w:t>
+      </w:r>
+      <w:r>
+        <w:rPr>
+          <w:rFonts w:ascii="Arial" w:hAnsi="Arial" w:cs="Arial"/>
+          <w:sz w:val="24"/>
+          <w:szCs w:val="24"/>
+          <w:lang w:val="en-US"/>
+        </w:rPr>
+        <w:t>the Yule-Walker estimation method</w:t>
+      </w:r>
+      <w:r>
+        <w:rPr>
+          <w:rFonts w:ascii="Arial" w:hAnsi="Arial" w:cs="Arial"/>
+          <w:sz w:val="24"/>
+          <w:szCs w:val="24"/>
+          <w:lang w:val="en-US"/>
+        </w:rPr>
+        <w:t>.</w:t>
+      </w:r>
+      <w:r>
+        <w:rPr>
+          <w:rFonts w:ascii="Arial" w:hAnsi="Arial" w:cs="Arial"/>
+          <w:sz w:val="24"/>
+          <w:szCs w:val="24"/>
+          <w:lang w:val="en-US"/>
+        </w:rPr>
+        <w:t xml:space="preserve"> Two values are given by the Serial Correlation test, a test </w:t>
+      </w:r>
+      <w:r>
+        <w:rPr>
+          <w:rFonts w:ascii="Arial" w:hAnsi="Arial" w:cs="Arial"/>
+          <w:sz w:val="24"/>
+          <w:szCs w:val="24"/>
+          <w:lang w:val="en-US"/>
+        </w:rPr>
+        <w:t>statistic,</w:t>
+      </w:r>
+      <w:r>
+        <w:rPr>
+          <w:rFonts w:ascii="Arial" w:hAnsi="Arial" w:cs="Arial"/>
+          <w:sz w:val="24"/>
+          <w:szCs w:val="24"/>
+          <w:lang w:val="en-US"/>
+        </w:rPr>
+        <w:t xml:space="preserve"> and a P-value.</w:t>
+      </w:r>
+      <w:r>
+        <w:rPr>
+          <w:rFonts w:ascii="Arial" w:hAnsi="Arial" w:cs="Arial"/>
+          <w:sz w:val="24"/>
+          <w:szCs w:val="24"/>
+          <w:lang w:val="en-US"/>
+        </w:rPr>
+        <w:t xml:space="preserve"> </w:t>
+      </w:r>
+      <w:r>
+        <w:rPr>
+          <w:rFonts w:ascii="Arial" w:hAnsi="Arial" w:cs="Arial"/>
+          <w:sz w:val="24"/>
+          <w:szCs w:val="24"/>
+          <w:lang w:val="en-US"/>
+        </w:rPr>
+        <w:t xml:space="preserve">As with </w:t>
+      </w:r>
+      <w:r>
+        <w:rPr>
+          <w:rFonts w:ascii="Arial" w:hAnsi="Arial" w:cs="Arial"/>
+          <w:sz w:val="24"/>
+          <w:szCs w:val="24"/>
+          <w:lang w:val="en-US"/>
+        </w:rPr>
+        <w:t xml:space="preserve">previous tests, all </w:t>
+      </w:r>
+      <w:r>
+        <w:rPr>
+          <w:rFonts w:ascii="Arial" w:hAnsi="Arial" w:cs="Arial"/>
+          <w:sz w:val="24"/>
+          <w:szCs w:val="24"/>
+          <w:lang w:val="en-US"/>
+        </w:rPr>
+        <w:t>the numeric sequence data</w:t>
+      </w:r>
+      <w:r>
+        <w:rPr>
+          <w:rFonts w:ascii="Arial" w:hAnsi="Arial" w:cs="Arial"/>
+          <w:sz w:val="24"/>
+          <w:szCs w:val="24"/>
+          <w:lang w:val="en-US"/>
+        </w:rPr>
+        <w:t>sets</w:t>
+      </w:r>
+      <w:r>
+        <w:rPr>
+          <w:rFonts w:ascii="Arial" w:hAnsi="Arial" w:cs="Arial"/>
+          <w:sz w:val="24"/>
+          <w:szCs w:val="24"/>
+          <w:lang w:val="en-US"/>
+        </w:rPr>
+        <w:t xml:space="preserve"> w</w:t>
+      </w:r>
+      <w:r>
+        <w:rPr>
+          <w:rFonts w:ascii="Arial" w:hAnsi="Arial" w:cs="Arial"/>
+          <w:sz w:val="24"/>
+          <w:szCs w:val="24"/>
+          <w:lang w:val="en-US"/>
+        </w:rPr>
+        <w:t xml:space="preserve">ere </w:t>
+      </w:r>
+      <w:r>
+        <w:rPr>
+          <w:rFonts w:ascii="Arial" w:hAnsi="Arial" w:cs="Arial"/>
+          <w:sz w:val="24"/>
+          <w:szCs w:val="24"/>
+          <w:lang w:val="en-US"/>
+        </w:rPr>
+        <w:t>used</w:t>
+      </w:r>
+      <w:r>
+        <w:rPr>
+          <w:rFonts w:ascii="Arial" w:hAnsi="Arial" w:cs="Arial"/>
+          <w:sz w:val="24"/>
+          <w:szCs w:val="24"/>
+          <w:lang w:val="en-US"/>
+        </w:rPr>
+        <w:t xml:space="preserve">. </w:t>
+      </w:r>
+      <w:r>
+        <w:rPr>
+          <w:rFonts w:ascii="Arial" w:hAnsi="Arial" w:cs="Arial"/>
+          <w:sz w:val="24"/>
+          <w:szCs w:val="24"/>
+          <w:lang w:val="en-US"/>
+        </w:rPr>
+        <w:t>An effective generator was one able to provide a</w:t>
+      </w:r>
+      <w:r>
+        <w:rPr>
+          <w:rFonts w:ascii="Arial" w:hAnsi="Arial" w:cs="Arial"/>
+          <w:sz w:val="24"/>
+          <w:szCs w:val="24"/>
+          <w:lang w:val="en-US"/>
+        </w:rPr>
+        <w:t xml:space="preserve"> test statistic</w:t>
+      </w:r>
+      <w:r>
+        <w:rPr>
+          <w:rFonts w:ascii="Arial" w:hAnsi="Arial" w:cs="Arial"/>
+          <w:sz w:val="24"/>
+          <w:szCs w:val="24"/>
+          <w:lang w:val="en-US"/>
+        </w:rPr>
+        <w:t xml:space="preserve"> closest to 0</w:t>
+      </w:r>
+      <w:r>
+        <w:rPr>
+          <w:rFonts w:ascii="Arial" w:hAnsi="Arial" w:cs="Arial"/>
+          <w:sz w:val="24"/>
+          <w:szCs w:val="24"/>
+          <w:lang w:val="en-US"/>
+        </w:rPr>
+        <w:t xml:space="preserve"> and a P-value</w:t>
+      </w:r>
+      <w:r>
+        <w:rPr>
+          <w:rFonts w:ascii="Arial" w:hAnsi="Arial" w:cs="Arial"/>
+          <w:sz w:val="24"/>
+          <w:szCs w:val="24"/>
+          <w:lang w:val="en-US"/>
+        </w:rPr>
+        <w:t xml:space="preserve"> </w:t>
+      </w:r>
+      <w:r>
+        <w:rPr>
+          <w:rFonts w:ascii="Arial" w:hAnsi="Arial" w:cs="Arial"/>
+          <w:sz w:val="24"/>
+          <w:szCs w:val="24"/>
+          <w:lang w:val="en-US"/>
+        </w:rPr>
+        <w:t>closest to 0.5</w:t>
+      </w:r>
+      <w:r>
+        <w:rPr>
+          <w:rFonts w:ascii="Arial" w:hAnsi="Arial" w:cs="Arial"/>
+          <w:sz w:val="24"/>
+          <w:szCs w:val="24"/>
+          <w:lang w:val="en-US"/>
+        </w:rPr>
+        <w:t xml:space="preserve">, as this shows that the </w:t>
+      </w:r>
+      <w:r>
+        <w:rPr>
+          <w:rFonts w:ascii="Arial" w:hAnsi="Arial" w:cs="Arial"/>
+          <w:sz w:val="24"/>
+          <w:szCs w:val="24"/>
+          <w:lang w:val="en-US"/>
+        </w:rPr>
+        <w:t xml:space="preserve">values </w:t>
+      </w:r>
+      <w:r>
+        <w:rPr>
+          <w:rFonts w:ascii="Arial" w:hAnsi="Arial" w:cs="Arial"/>
+          <w:sz w:val="24"/>
+          <w:szCs w:val="24"/>
+          <w:lang w:val="en-US"/>
+        </w:rPr>
+        <w:t xml:space="preserve">provided are </w:t>
+      </w:r>
+      <w:r>
+        <w:rPr>
+          <w:rFonts w:ascii="Arial" w:hAnsi="Arial" w:cs="Arial"/>
+          <w:sz w:val="24"/>
+          <w:szCs w:val="24"/>
+          <w:lang w:val="en-US"/>
+        </w:rPr>
+        <w:t xml:space="preserve">relatively dependent </w:t>
+      </w:r>
+      <w:proofErr w:type="gramStart"/>
+      <w:r>
+        <w:rPr>
+          <w:rFonts w:ascii="Arial" w:hAnsi="Arial" w:cs="Arial"/>
+          <w:sz w:val="24"/>
+          <w:szCs w:val="24"/>
+          <w:lang w:val="en-US"/>
+        </w:rPr>
+        <w:t>of</w:t>
+      </w:r>
+      <w:proofErr w:type="gramEnd"/>
+      <w:r>
+        <w:rPr>
+          <w:rFonts w:ascii="Arial" w:hAnsi="Arial" w:cs="Arial"/>
+          <w:sz w:val="24"/>
+          <w:szCs w:val="24"/>
+          <w:lang w:val="en-US"/>
+        </w:rPr>
+        <w:t xml:space="preserve"> each other</w:t>
+      </w:r>
+      <w:r>
+        <w:rPr>
+          <w:rFonts w:ascii="Arial" w:hAnsi="Arial" w:cs="Arial"/>
+          <w:sz w:val="24"/>
+          <w:szCs w:val="24"/>
+          <w:lang w:val="en-US"/>
+        </w:rPr>
+        <w:t>.</w:t>
+      </w:r>
+      <w:r>
+        <w:rPr>
+          <w:rFonts w:ascii="Arial" w:hAnsi="Arial" w:cs="Arial"/>
+          <w:sz w:val="24"/>
+          <w:szCs w:val="24"/>
+          <w:lang w:val="en-US"/>
+        </w:rPr>
+        <w:t xml:space="preserve"> Although sounding similar, this test was not like the Serial test as the results provided were not influenced by empirical distribution.</w:t>
+      </w:r>
+    </w:p>
+    <w:tbl>
+      <w:tblPr>
+        <w:tblStyle w:val="TableGrid"/>
+        <w:tblW w:w="0" w:type="auto"/>
+        <w:tblLook w:val="04A0" w:firstRow="1" w:lastRow="0" w:firstColumn="1" w:lastColumn="0" w:noHBand="0" w:noVBand="1"/>
+      </w:tblPr>
+      <w:tblGrid>
+        <w:gridCol w:w="3539"/>
+        <w:gridCol w:w="2471"/>
+        <w:gridCol w:w="3006"/>
+      </w:tblGrid>
+      <w:tr>
+        <w:tc>
+          <w:tcPr>
+            <w:tcW w:w="3539" w:type="dxa"/>
+          </w:tcPr>
+          <w:p>
+            <w:pPr>
+              <w:rPr>
+                <w:rFonts w:ascii="Arial" w:hAnsi="Arial" w:cs="Arial"/>
+                <w:sz w:val="24"/>
+                <w:szCs w:val="24"/>
+                <w:lang w:val="en-US"/>
+              </w:rPr>
+            </w:pPr>
+            <w:r>
+              <w:rPr>
+                <w:rFonts w:ascii="Arial" w:hAnsi="Arial" w:cs="Arial"/>
+                <w:sz w:val="24"/>
+                <w:szCs w:val="24"/>
+                <w:lang w:val="en-US"/>
+              </w:rPr>
+              <w:t>Data Sources</w:t>
+            </w:r>
+          </w:p>
+        </w:tc>
+        <w:tc>
+          <w:tcPr>
+            <w:tcW w:w="2471" w:type="dxa"/>
+          </w:tcPr>
+          <w:p>
+            <w:pPr>
+              <w:rPr>
+                <w:rFonts w:ascii="Arial" w:hAnsi="Arial" w:cs="Arial"/>
+                <w:sz w:val="24"/>
+                <w:szCs w:val="24"/>
+                <w:lang w:val="en-US"/>
+              </w:rPr>
+            </w:pPr>
+            <w:r>
+              <w:rPr>
+                <w:rFonts w:ascii="Arial" w:hAnsi="Arial" w:cs="Arial"/>
+                <w:sz w:val="24"/>
+                <w:szCs w:val="24"/>
+                <w:lang w:val="en-US"/>
+              </w:rPr>
+              <w:t>Test Statistic</w:t>
+            </w:r>
+          </w:p>
+        </w:tc>
+        <w:tc>
+          <w:tcPr>
+            <w:tcW w:w="3006" w:type="dxa"/>
+          </w:tcPr>
+          <w:p>
+            <w:pPr>
+              <w:rPr>
+                <w:rFonts w:ascii="Arial" w:hAnsi="Arial" w:cs="Arial"/>
+                <w:sz w:val="24"/>
+                <w:szCs w:val="24"/>
+                <w:lang w:val="en-US"/>
+              </w:rPr>
+            </w:pPr>
+            <w:r>
+              <w:rPr>
+                <w:rFonts w:ascii="Arial" w:hAnsi="Arial" w:cs="Arial"/>
+                <w:sz w:val="24"/>
+                <w:szCs w:val="24"/>
+                <w:lang w:val="en-US"/>
+              </w:rPr>
+              <w:t>P-Value</w:t>
+            </w:r>
+          </w:p>
+        </w:tc>
+      </w:tr>
+      <w:tr>
+        <w:tc>
+          <w:tcPr>
+            <w:tcW w:w="3539" w:type="dxa"/>
+          </w:tcPr>
+          <w:p>
+            <w:pPr>
+              <w:rPr>
+                <w:rFonts w:ascii="Arial" w:hAnsi="Arial" w:cs="Arial"/>
+                <w:sz w:val="24"/>
+                <w:szCs w:val="24"/>
+                <w:lang w:val="en-US"/>
+              </w:rPr>
+            </w:pPr>
+            <w:r>
+              <w:rPr>
+                <w:rFonts w:ascii="Arial" w:hAnsi="Arial" w:cs="Arial"/>
+                <w:sz w:val="24"/>
+                <w:szCs w:val="24"/>
+                <w:lang w:val="en-US"/>
+              </w:rPr>
+              <w:t>C# Unseeded Rand</w:t>
+            </w:r>
+          </w:p>
+        </w:tc>
+        <w:tc>
+          <w:tcPr>
+            <w:tcW w:w="2471" w:type="dxa"/>
+          </w:tcPr>
+          <w:p>
+            <w:pPr>
+              <w:rPr>
+                <w:rFonts w:ascii="Arial" w:hAnsi="Arial" w:cs="Arial"/>
+                <w:sz w:val="24"/>
+                <w:szCs w:val="24"/>
+                <w:lang w:val="en-US"/>
+              </w:rPr>
+            </w:pPr>
+            <w:r>
+              <w:rPr>
+                <w:rFonts w:ascii="Arial" w:hAnsi="Arial" w:cs="Arial"/>
+                <w:sz w:val="24"/>
+                <w:szCs w:val="24"/>
+                <w:lang w:val="en-US"/>
+              </w:rPr>
+              <w:t>1.6</w:t>
+            </w:r>
+          </w:p>
+        </w:tc>
+        <w:tc>
+          <w:tcPr>
+            <w:tcW w:w="3006" w:type="dxa"/>
+          </w:tcPr>
+          <w:p>
+            <w:pPr>
+              <w:rPr>
+                <w:rFonts w:ascii="Arial" w:hAnsi="Arial" w:cs="Arial"/>
+                <w:sz w:val="24"/>
+                <w:szCs w:val="24"/>
+                <w:lang w:val="en-US"/>
+              </w:rPr>
+            </w:pPr>
+            <w:r>
+              <w:rPr>
+                <w:rFonts w:ascii="Arial" w:hAnsi="Arial" w:cs="Arial"/>
+                <w:sz w:val="24"/>
+                <w:szCs w:val="24"/>
+                <w:lang w:val="en-US"/>
+              </w:rPr>
+              <w:t>0.11</w:t>
+            </w:r>
+          </w:p>
+        </w:tc>
+      </w:tr>
+      <w:tr>
+        <w:tc>
+          <w:tcPr>
+            <w:tcW w:w="3539" w:type="dxa"/>
+          </w:tcPr>
+          <w:p>
+            <w:pPr>
+              <w:rPr>
+                <w:rFonts w:ascii="Arial" w:hAnsi="Arial" w:cs="Arial"/>
+                <w:sz w:val="24"/>
+                <w:szCs w:val="24"/>
+                <w:lang w:val="en-US"/>
+              </w:rPr>
+            </w:pPr>
+            <w:r>
+              <w:rPr>
+                <w:rFonts w:ascii="Arial" w:hAnsi="Arial" w:cs="Arial"/>
+                <w:sz w:val="24"/>
+                <w:szCs w:val="24"/>
+                <w:lang w:val="en-US"/>
+              </w:rPr>
+              <w:t>C# Seeded Rand</w:t>
+            </w:r>
+          </w:p>
+        </w:tc>
+        <w:tc>
+          <w:tcPr>
+            <w:tcW w:w="2471" w:type="dxa"/>
+          </w:tcPr>
+          <w:p>
+            <w:pPr>
+              <w:rPr>
+                <w:rFonts w:ascii="Arial" w:hAnsi="Arial" w:cs="Arial"/>
+                <w:sz w:val="24"/>
+                <w:szCs w:val="24"/>
+                <w:lang w:val="en-US"/>
+              </w:rPr>
+            </w:pPr>
+            <w:r>
+              <w:rPr>
+                <w:rFonts w:ascii="Arial" w:hAnsi="Arial" w:cs="Arial"/>
+                <w:sz w:val="24"/>
+                <w:szCs w:val="24"/>
+                <w:lang w:val="en-US"/>
+              </w:rPr>
+              <w:t>-0.84</w:t>
+            </w:r>
+          </w:p>
+        </w:tc>
+        <w:tc>
+          <w:tcPr>
+            <w:tcW w:w="3006" w:type="dxa"/>
+          </w:tcPr>
+          <w:p>
+            <w:pPr>
+              <w:rPr>
+                <w:rFonts w:ascii="Arial" w:hAnsi="Arial" w:cs="Arial"/>
+                <w:sz w:val="24"/>
+                <w:szCs w:val="24"/>
+                <w:lang w:val="en-US"/>
+              </w:rPr>
+            </w:pPr>
+            <w:r>
+              <w:rPr>
+                <w:rFonts w:ascii="Arial" w:hAnsi="Arial" w:cs="Arial"/>
+                <w:sz w:val="24"/>
+                <w:szCs w:val="24"/>
+                <w:lang w:val="en-US"/>
+              </w:rPr>
+              <w:t>0.4</w:t>
+            </w:r>
+          </w:p>
+        </w:tc>
+      </w:tr>
+      <w:tr>
+        <w:tc>
+          <w:tcPr>
+            <w:tcW w:w="3539" w:type="dxa"/>
+          </w:tcPr>
+          <w:p>
+            <w:pPr>
+              <w:rPr>
+                <w:rFonts w:ascii="Arial" w:hAnsi="Arial" w:cs="Arial"/>
+                <w:sz w:val="24"/>
+                <w:szCs w:val="24"/>
+                <w:lang w:val="en-US"/>
+              </w:rPr>
+            </w:pPr>
+            <w:r>
+              <w:rPr>
+                <w:rFonts w:ascii="Arial" w:hAnsi="Arial" w:cs="Arial"/>
+                <w:sz w:val="24"/>
+                <w:szCs w:val="24"/>
+                <w:lang w:val="en-US"/>
+              </w:rPr>
+              <w:t>C# Cryptographic Rand</w:t>
+            </w:r>
+          </w:p>
+        </w:tc>
+        <w:tc>
+          <w:tcPr>
+            <w:tcW w:w="2471" w:type="dxa"/>
+          </w:tcPr>
+          <w:p>
+            <w:pPr>
+              <w:rPr>
+                <w:rFonts w:ascii="Arial" w:hAnsi="Arial" w:cs="Arial"/>
+                <w:sz w:val="24"/>
+                <w:szCs w:val="24"/>
+                <w:lang w:val="en-US"/>
+              </w:rPr>
+            </w:pPr>
+            <w:r>
+              <w:rPr>
+                <w:rFonts w:ascii="Arial" w:hAnsi="Arial" w:cs="Arial"/>
+                <w:sz w:val="24"/>
+                <w:szCs w:val="24"/>
+                <w:lang w:val="en-US"/>
+              </w:rPr>
+              <w:t>-0.96</w:t>
+            </w:r>
+          </w:p>
+        </w:tc>
+        <w:tc>
+          <w:tcPr>
+            <w:tcW w:w="3006" w:type="dxa"/>
+          </w:tcPr>
+          <w:p>
+            <w:pPr>
+              <w:rPr>
+                <w:rFonts w:ascii="Arial" w:hAnsi="Arial" w:cs="Arial"/>
+                <w:sz w:val="24"/>
+                <w:szCs w:val="24"/>
+                <w:lang w:val="en-US"/>
+              </w:rPr>
+            </w:pPr>
+            <w:r>
+              <w:rPr>
+                <w:rFonts w:ascii="Arial" w:hAnsi="Arial" w:cs="Arial"/>
+                <w:sz w:val="24"/>
+                <w:szCs w:val="24"/>
+                <w:lang w:val="en-US"/>
+              </w:rPr>
+              <w:t>0.34</w:t>
+            </w:r>
+          </w:p>
+        </w:tc>
+      </w:tr>
+      <w:tr>
+        <w:tc>
+          <w:tcPr>
+            <w:tcW w:w="3539" w:type="dxa"/>
+          </w:tcPr>
+          <w:p>
+            <w:pPr>
+              <w:rPr>
+                <w:rFonts w:ascii="Arial" w:hAnsi="Arial" w:cs="Arial"/>
+                <w:sz w:val="24"/>
+                <w:szCs w:val="24"/>
+                <w:lang w:val="en-US"/>
+              </w:rPr>
+            </w:pPr>
+            <w:r>
+              <w:rPr>
+                <w:rFonts w:ascii="Arial" w:hAnsi="Arial" w:cs="Arial"/>
+                <w:sz w:val="24"/>
+                <w:szCs w:val="24"/>
+                <w:lang w:val="en-US"/>
+              </w:rPr>
+              <w:t>Python Randint</w:t>
+            </w:r>
+          </w:p>
+        </w:tc>
+        <w:tc>
+          <w:tcPr>
+            <w:tcW w:w="2471" w:type="dxa"/>
+          </w:tcPr>
+          <w:p>
+            <w:pPr>
+              <w:rPr>
+                <w:rFonts w:ascii="Arial" w:hAnsi="Arial" w:cs="Arial"/>
+                <w:sz w:val="24"/>
+                <w:szCs w:val="24"/>
+                <w:lang w:val="en-US"/>
+              </w:rPr>
+            </w:pPr>
+            <w:r>
+              <w:rPr>
+                <w:rFonts w:ascii="Arial" w:hAnsi="Arial" w:cs="Arial"/>
+                <w:sz w:val="24"/>
+                <w:szCs w:val="24"/>
+                <w:lang w:val="en-US"/>
+              </w:rPr>
+              <w:t>0.68</w:t>
+            </w:r>
+          </w:p>
+        </w:tc>
+        <w:tc>
+          <w:tcPr>
+            <w:tcW w:w="3006" w:type="dxa"/>
+          </w:tcPr>
+          <w:p>
+            <w:pPr>
+              <w:rPr>
+                <w:rFonts w:ascii="Arial" w:hAnsi="Arial" w:cs="Arial"/>
+                <w:sz w:val="24"/>
+                <w:szCs w:val="24"/>
+                <w:lang w:val="en-US"/>
+              </w:rPr>
+            </w:pPr>
+            <w:r>
+              <w:rPr>
+                <w:rFonts w:ascii="Arial" w:hAnsi="Arial" w:cs="Arial"/>
+                <w:sz w:val="24"/>
+                <w:szCs w:val="24"/>
+                <w:lang w:val="en-US"/>
+              </w:rPr>
+              <w:t>0.5</w:t>
+            </w:r>
+          </w:p>
+        </w:tc>
+      </w:tr>
+      <w:tr>
+        <w:tc>
+          <w:tcPr>
+            <w:tcW w:w="3539" w:type="dxa"/>
+          </w:tcPr>
+          <w:p>
+            <w:pPr>
+              <w:rPr>
+                <w:rFonts w:ascii="Arial" w:hAnsi="Arial" w:cs="Arial"/>
+                <w:sz w:val="24"/>
+                <w:szCs w:val="24"/>
+                <w:lang w:val="en-US"/>
+              </w:rPr>
+            </w:pPr>
+            <w:r>
+              <w:rPr>
+                <w:rFonts w:ascii="Arial" w:hAnsi="Arial" w:cs="Arial"/>
+                <w:sz w:val="24"/>
+                <w:szCs w:val="24"/>
+                <w:lang w:val="en-US"/>
+              </w:rPr>
+              <w:t>Python Unseeded Rand</w:t>
+            </w:r>
+          </w:p>
+        </w:tc>
+        <w:tc>
+          <w:tcPr>
+            <w:tcW w:w="2471" w:type="dxa"/>
+          </w:tcPr>
+          <w:p>
+            <w:pPr>
+              <w:rPr>
+                <w:rFonts w:ascii="Arial" w:hAnsi="Arial" w:cs="Arial"/>
+                <w:sz w:val="24"/>
+                <w:szCs w:val="24"/>
+                <w:lang w:val="en-US"/>
+              </w:rPr>
+            </w:pPr>
+            <w:r>
+              <w:rPr>
+                <w:rFonts w:ascii="Arial" w:hAnsi="Arial" w:cs="Arial"/>
+                <w:sz w:val="24"/>
+                <w:szCs w:val="24"/>
+                <w:lang w:val="en-US"/>
+              </w:rPr>
+              <w:t>-0.082</w:t>
+            </w:r>
+          </w:p>
+        </w:tc>
+        <w:tc>
+          <w:tcPr>
+            <w:tcW w:w="3006" w:type="dxa"/>
+          </w:tcPr>
+          <w:p>
+            <w:pPr>
+              <w:rPr>
+                <w:rFonts w:ascii="Arial" w:hAnsi="Arial" w:cs="Arial"/>
+                <w:sz w:val="24"/>
+                <w:szCs w:val="24"/>
+                <w:lang w:val="en-US"/>
+              </w:rPr>
+            </w:pPr>
+            <w:r>
+              <w:rPr>
+                <w:rFonts w:ascii="Arial" w:hAnsi="Arial" w:cs="Arial"/>
+                <w:sz w:val="24"/>
+                <w:szCs w:val="24"/>
+                <w:lang w:val="en-US"/>
+              </w:rPr>
+              <w:t>0.93</w:t>
+            </w:r>
+          </w:p>
+        </w:tc>
+      </w:tr>
+      <w:tr>
+        <w:tc>
+          <w:tcPr>
+            <w:tcW w:w="3539" w:type="dxa"/>
+          </w:tcPr>
+          <w:p>
+            <w:pPr>
+              <w:rPr>
+                <w:rFonts w:ascii="Arial" w:hAnsi="Arial" w:cs="Arial"/>
+                <w:sz w:val="24"/>
+                <w:szCs w:val="24"/>
+                <w:lang w:val="en-US"/>
+              </w:rPr>
+            </w:pPr>
+            <w:r>
+              <w:rPr>
+                <w:rFonts w:ascii="Arial" w:hAnsi="Arial" w:cs="Arial"/>
+                <w:sz w:val="24"/>
+                <w:szCs w:val="24"/>
+                <w:lang w:val="en-US"/>
+              </w:rPr>
+              <w:t>Python Seeded Rand</w:t>
+            </w:r>
+          </w:p>
+        </w:tc>
+        <w:tc>
+          <w:tcPr>
+            <w:tcW w:w="2471" w:type="dxa"/>
+          </w:tcPr>
+          <w:p>
+            <w:pPr>
+              <w:rPr>
+                <w:rFonts w:ascii="Arial" w:hAnsi="Arial" w:cs="Arial"/>
+                <w:sz w:val="24"/>
+                <w:szCs w:val="24"/>
+                <w:lang w:val="en-US"/>
+              </w:rPr>
+            </w:pPr>
+            <w:r>
+              <w:rPr>
+                <w:rFonts w:ascii="Arial" w:hAnsi="Arial" w:cs="Arial"/>
+                <w:sz w:val="24"/>
+                <w:szCs w:val="24"/>
+                <w:lang w:val="en-US"/>
+              </w:rPr>
+              <w:t>-0.43</w:t>
+            </w:r>
+          </w:p>
+        </w:tc>
+        <w:tc>
+          <w:tcPr>
+            <w:tcW w:w="3006" w:type="dxa"/>
+          </w:tcPr>
+          <w:p>
+            <w:pPr>
+              <w:rPr>
+                <w:rFonts w:ascii="Arial" w:hAnsi="Arial" w:cs="Arial"/>
+                <w:sz w:val="24"/>
+                <w:szCs w:val="24"/>
+                <w:lang w:val="en-US"/>
+              </w:rPr>
+            </w:pPr>
+            <w:r>
+              <w:rPr>
+                <w:rFonts w:ascii="Arial" w:hAnsi="Arial" w:cs="Arial"/>
+                <w:sz w:val="24"/>
+                <w:szCs w:val="24"/>
+                <w:lang w:val="en-US"/>
+              </w:rPr>
+              <w:t>0.67</w:t>
+            </w:r>
+          </w:p>
+        </w:tc>
+      </w:tr>
+      <w:tr>
+        <w:tc>
+          <w:tcPr>
+            <w:tcW w:w="3539" w:type="dxa"/>
+          </w:tcPr>
+          <w:p>
+            <w:pPr>
+              <w:rPr>
+                <w:rFonts w:ascii="Arial" w:hAnsi="Arial" w:cs="Arial"/>
+                <w:sz w:val="24"/>
+                <w:szCs w:val="24"/>
+                <w:lang w:val="en-US"/>
+              </w:rPr>
+            </w:pPr>
+            <w:r>
+              <w:rPr>
+                <w:rFonts w:ascii="Arial" w:hAnsi="Arial" w:cs="Arial"/>
+                <w:sz w:val="24"/>
+                <w:szCs w:val="24"/>
+                <w:lang w:val="en-US"/>
+              </w:rPr>
+              <w:t>NumPy Unseeded Randint</w:t>
+            </w:r>
+          </w:p>
+        </w:tc>
+        <w:tc>
+          <w:tcPr>
+            <w:tcW w:w="2471" w:type="dxa"/>
+          </w:tcPr>
+          <w:p>
+            <w:pPr>
+              <w:rPr>
+                <w:rFonts w:ascii="Arial" w:hAnsi="Arial" w:cs="Arial"/>
+                <w:sz w:val="24"/>
+                <w:szCs w:val="24"/>
+                <w:lang w:val="en-US"/>
+              </w:rPr>
+            </w:pPr>
+            <w:r>
+              <w:rPr>
+                <w:rFonts w:ascii="Arial" w:hAnsi="Arial" w:cs="Arial"/>
+                <w:sz w:val="24"/>
+                <w:szCs w:val="24"/>
+                <w:lang w:val="en-US"/>
+              </w:rPr>
+              <w:t>1.2</w:t>
+            </w:r>
+          </w:p>
+        </w:tc>
+        <w:tc>
+          <w:tcPr>
+            <w:tcW w:w="3006" w:type="dxa"/>
+          </w:tcPr>
+          <w:p>
+            <w:pPr>
+              <w:rPr>
+                <w:rFonts w:ascii="Arial" w:hAnsi="Arial" w:cs="Arial"/>
+                <w:sz w:val="24"/>
+                <w:szCs w:val="24"/>
+                <w:lang w:val="en-US"/>
+              </w:rPr>
+            </w:pPr>
+            <w:r>
+              <w:rPr>
+                <w:rFonts w:ascii="Arial" w:hAnsi="Arial" w:cs="Arial"/>
+                <w:sz w:val="24"/>
+                <w:szCs w:val="24"/>
+                <w:lang w:val="en-US"/>
+              </w:rPr>
+              <w:t>0.24</w:t>
+            </w:r>
+          </w:p>
+        </w:tc>
+      </w:tr>
+      <w:tr>
+        <w:tc>
+          <w:tcPr>
+            <w:tcW w:w="3539" w:type="dxa"/>
+          </w:tcPr>
+          <w:p>
+            <w:pPr>
+              <w:rPr>
+                <w:rFonts w:ascii="Arial" w:hAnsi="Arial" w:cs="Arial"/>
+                <w:sz w:val="24"/>
+                <w:szCs w:val="24"/>
+                <w:lang w:val="en-US"/>
+              </w:rPr>
+            </w:pPr>
+            <w:r>
+              <w:rPr>
+                <w:rFonts w:ascii="Arial" w:hAnsi="Arial" w:cs="Arial"/>
+                <w:sz w:val="24"/>
+                <w:szCs w:val="24"/>
+                <w:lang w:val="en-US"/>
+              </w:rPr>
+              <w:lastRenderedPageBreak/>
+              <w:t>NumPy Seeded Randint</w:t>
+            </w:r>
+          </w:p>
+        </w:tc>
+        <w:tc>
+          <w:tcPr>
+            <w:tcW w:w="2471" w:type="dxa"/>
+          </w:tcPr>
+          <w:p>
+            <w:pPr>
+              <w:rPr>
+                <w:rFonts w:ascii="Arial" w:hAnsi="Arial" w:cs="Arial"/>
+                <w:sz w:val="24"/>
+                <w:szCs w:val="24"/>
+                <w:lang w:val="en-US"/>
+              </w:rPr>
+            </w:pPr>
+            <w:r>
+              <w:rPr>
+                <w:rFonts w:ascii="Arial" w:hAnsi="Arial" w:cs="Arial"/>
+                <w:sz w:val="24"/>
+                <w:szCs w:val="24"/>
+                <w:lang w:val="en-US"/>
+              </w:rPr>
+              <w:t>1.8</w:t>
+            </w:r>
+          </w:p>
+        </w:tc>
+        <w:tc>
+          <w:tcPr>
+            <w:tcW w:w="3006" w:type="dxa"/>
+          </w:tcPr>
+          <w:p>
+            <w:pPr>
+              <w:rPr>
+                <w:rFonts w:ascii="Arial" w:hAnsi="Arial" w:cs="Arial"/>
+                <w:sz w:val="24"/>
+                <w:szCs w:val="24"/>
+                <w:lang w:val="en-US"/>
+              </w:rPr>
+            </w:pPr>
+            <w:r>
+              <w:rPr>
+                <w:rFonts w:ascii="Arial" w:hAnsi="Arial" w:cs="Arial"/>
+                <w:sz w:val="24"/>
+                <w:szCs w:val="24"/>
+                <w:lang w:val="en-US"/>
+              </w:rPr>
+              <w:t>0.079</w:t>
+            </w:r>
+          </w:p>
+        </w:tc>
+      </w:tr>
+      <w:tr>
+        <w:tc>
+          <w:tcPr>
+            <w:tcW w:w="3539" w:type="dxa"/>
+          </w:tcPr>
+          <w:p>
+            <w:pPr>
+              <w:rPr>
+                <w:rFonts w:ascii="Arial" w:hAnsi="Arial" w:cs="Arial"/>
+                <w:sz w:val="24"/>
+                <w:szCs w:val="24"/>
+                <w:lang w:val="en-US"/>
+              </w:rPr>
+            </w:pPr>
+            <w:r>
+              <w:rPr>
+                <w:rFonts w:ascii="Arial" w:hAnsi="Arial" w:cs="Arial"/>
+                <w:sz w:val="24"/>
+                <w:szCs w:val="24"/>
+                <w:lang w:val="en-US"/>
+              </w:rPr>
+              <w:t>JavaScript Rand</w:t>
+            </w:r>
+          </w:p>
+        </w:tc>
+        <w:tc>
+          <w:tcPr>
+            <w:tcW w:w="2471" w:type="dxa"/>
+          </w:tcPr>
+          <w:p>
+            <w:pPr>
+              <w:rPr>
+                <w:rFonts w:ascii="Arial" w:hAnsi="Arial" w:cs="Arial"/>
+                <w:sz w:val="24"/>
+                <w:szCs w:val="24"/>
+                <w:lang w:val="en-US"/>
+              </w:rPr>
+            </w:pPr>
+            <w:r>
+              <w:rPr>
+                <w:rFonts w:ascii="Arial" w:hAnsi="Arial" w:cs="Arial"/>
+                <w:sz w:val="24"/>
+                <w:szCs w:val="24"/>
+                <w:lang w:val="en-US"/>
+              </w:rPr>
+              <w:t>-0.7</w:t>
+            </w:r>
+          </w:p>
+        </w:tc>
+        <w:tc>
+          <w:tcPr>
+            <w:tcW w:w="3006" w:type="dxa"/>
+          </w:tcPr>
+          <w:p>
+            <w:pPr>
+              <w:rPr>
+                <w:rFonts w:ascii="Arial" w:hAnsi="Arial" w:cs="Arial"/>
+                <w:sz w:val="24"/>
+                <w:szCs w:val="24"/>
+                <w:lang w:val="en-US"/>
+              </w:rPr>
+            </w:pPr>
+            <w:r>
+              <w:rPr>
+                <w:rFonts w:ascii="Arial" w:hAnsi="Arial" w:cs="Arial"/>
+                <w:sz w:val="24"/>
+                <w:szCs w:val="24"/>
+                <w:lang w:val="en-US"/>
+              </w:rPr>
+              <w:t>0.49</w:t>
+            </w:r>
+          </w:p>
+        </w:tc>
+      </w:tr>
+      <w:tr>
+        <w:tc>
+          <w:tcPr>
+            <w:tcW w:w="3539" w:type="dxa"/>
+          </w:tcPr>
+          <w:p>
+            <w:pPr>
+              <w:rPr>
+                <w:rFonts w:ascii="Arial" w:hAnsi="Arial" w:cs="Arial"/>
+                <w:sz w:val="24"/>
+                <w:szCs w:val="24"/>
+                <w:lang w:val="en-US"/>
+              </w:rPr>
+            </w:pPr>
+            <w:r>
+              <w:rPr>
+                <w:rFonts w:ascii="Arial" w:hAnsi="Arial" w:cs="Arial"/>
+                <w:sz w:val="24"/>
+                <w:szCs w:val="24"/>
+                <w:lang w:val="en-US"/>
+              </w:rPr>
+              <w:t>Random.org Data</w:t>
+            </w:r>
+          </w:p>
+        </w:tc>
+        <w:tc>
+          <w:tcPr>
+            <w:tcW w:w="2471" w:type="dxa"/>
+          </w:tcPr>
+          <w:p>
+            <w:pPr>
+              <w:rPr>
+                <w:rFonts w:ascii="Arial" w:hAnsi="Arial" w:cs="Arial"/>
+                <w:sz w:val="24"/>
+                <w:szCs w:val="24"/>
+                <w:lang w:val="en-US"/>
+              </w:rPr>
+            </w:pPr>
+            <w:r>
+              <w:rPr>
+                <w:rFonts w:ascii="Arial" w:hAnsi="Arial" w:cs="Arial"/>
+                <w:sz w:val="24"/>
+                <w:szCs w:val="24"/>
+                <w:lang w:val="en-US"/>
+              </w:rPr>
+              <w:t>-2.9</w:t>
+            </w:r>
+          </w:p>
+        </w:tc>
+        <w:tc>
+          <w:tcPr>
+            <w:tcW w:w="3006" w:type="dxa"/>
+          </w:tcPr>
+          <w:p>
+            <w:pPr>
+              <w:rPr>
+                <w:rFonts w:ascii="Arial" w:hAnsi="Arial" w:cs="Arial"/>
+                <w:sz w:val="24"/>
+                <w:szCs w:val="24"/>
+                <w:lang w:val="en-US"/>
+              </w:rPr>
+            </w:pPr>
+            <w:r>
+              <w:rPr>
+                <w:rFonts w:ascii="Arial" w:hAnsi="Arial" w:cs="Arial"/>
+                <w:sz w:val="24"/>
+                <w:szCs w:val="24"/>
+                <w:lang w:val="en-US"/>
+              </w:rPr>
+              <w:t>0.0039</w:t>
+            </w:r>
+          </w:p>
+        </w:tc>
+      </w:tr>
+      <w:tr>
+        <w:tc>
+          <w:tcPr>
+            <w:tcW w:w="3539" w:type="dxa"/>
+          </w:tcPr>
+          <w:p>
+            <w:pPr>
+              <w:rPr>
+                <w:rFonts w:ascii="Arial" w:hAnsi="Arial" w:cs="Arial"/>
+                <w:sz w:val="24"/>
+                <w:szCs w:val="24"/>
+                <w:lang w:val="en-US"/>
+              </w:rPr>
+            </w:pPr>
+            <w:r>
+              <w:rPr>
+                <w:rFonts w:ascii="Arial" w:hAnsi="Arial" w:cs="Arial"/>
+                <w:sz w:val="24"/>
+                <w:szCs w:val="24"/>
+                <w:lang w:val="en-US"/>
+              </w:rPr>
+              <w:t>Lehmer Int Version 1</w:t>
+            </w:r>
+          </w:p>
+        </w:tc>
+        <w:tc>
+          <w:tcPr>
+            <w:tcW w:w="2471" w:type="dxa"/>
+          </w:tcPr>
+          <w:p>
+            <w:pPr>
+              <w:rPr>
+                <w:rFonts w:ascii="Arial" w:hAnsi="Arial" w:cs="Arial"/>
+                <w:sz w:val="24"/>
+                <w:szCs w:val="24"/>
+                <w:lang w:val="en-US"/>
+              </w:rPr>
+            </w:pPr>
+            <w:r>
+              <w:rPr>
+                <w:rFonts w:ascii="Arial" w:hAnsi="Arial" w:cs="Arial"/>
+                <w:sz w:val="24"/>
+                <w:szCs w:val="24"/>
+                <w:lang w:val="en-US"/>
+              </w:rPr>
+              <w:t>0.6</w:t>
+            </w:r>
+          </w:p>
+        </w:tc>
+        <w:tc>
+          <w:tcPr>
+            <w:tcW w:w="3006" w:type="dxa"/>
+          </w:tcPr>
+          <w:p>
+            <w:pPr>
+              <w:rPr>
+                <w:rFonts w:ascii="Arial" w:hAnsi="Arial" w:cs="Arial"/>
+                <w:sz w:val="24"/>
+                <w:szCs w:val="24"/>
+                <w:lang w:val="en-US"/>
+              </w:rPr>
+            </w:pPr>
+            <w:r>
+              <w:rPr>
+                <w:rFonts w:ascii="Arial" w:hAnsi="Arial" w:cs="Arial"/>
+                <w:sz w:val="24"/>
+                <w:szCs w:val="24"/>
+                <w:lang w:val="en-US"/>
+              </w:rPr>
+              <w:t>0.55</w:t>
+            </w:r>
+          </w:p>
+        </w:tc>
+      </w:tr>
+      <w:tr>
+        <w:tc>
+          <w:tcPr>
+            <w:tcW w:w="3539" w:type="dxa"/>
+          </w:tcPr>
+          <w:p>
+            <w:pPr>
+              <w:rPr>
+                <w:rFonts w:ascii="Arial" w:hAnsi="Arial" w:cs="Arial"/>
+                <w:sz w:val="24"/>
+                <w:szCs w:val="24"/>
+                <w:lang w:val="en-US"/>
+              </w:rPr>
+            </w:pPr>
+            <w:r>
+              <w:rPr>
+                <w:rFonts w:ascii="Arial" w:hAnsi="Arial" w:cs="Arial"/>
+                <w:sz w:val="24"/>
+                <w:szCs w:val="24"/>
+                <w:lang w:val="en-US"/>
+              </w:rPr>
+              <w:t>Lehmer Int Version 2</w:t>
+            </w:r>
+          </w:p>
+        </w:tc>
+        <w:tc>
+          <w:tcPr>
+            <w:tcW w:w="2471" w:type="dxa"/>
+          </w:tcPr>
+          <w:p>
+            <w:pPr>
+              <w:rPr>
+                <w:rFonts w:ascii="Arial" w:hAnsi="Arial" w:cs="Arial"/>
+                <w:sz w:val="24"/>
+                <w:szCs w:val="24"/>
+                <w:lang w:val="en-US"/>
+              </w:rPr>
+            </w:pPr>
+            <w:r>
+              <w:rPr>
+                <w:rFonts w:ascii="Arial" w:hAnsi="Arial" w:cs="Arial"/>
+                <w:sz w:val="24"/>
+                <w:szCs w:val="24"/>
+                <w:lang w:val="en-US"/>
+              </w:rPr>
+              <w:t>-0.039</w:t>
+            </w:r>
+          </w:p>
+        </w:tc>
+        <w:tc>
+          <w:tcPr>
+            <w:tcW w:w="3006" w:type="dxa"/>
+          </w:tcPr>
+          <w:p>
+            <w:pPr>
+              <w:rPr>
+                <w:rFonts w:ascii="Arial" w:hAnsi="Arial" w:cs="Arial"/>
+                <w:sz w:val="24"/>
+                <w:szCs w:val="24"/>
+                <w:lang w:val="en-US"/>
+              </w:rPr>
+            </w:pPr>
+            <w:r>
+              <w:rPr>
+                <w:rFonts w:ascii="Arial" w:hAnsi="Arial" w:cs="Arial"/>
+                <w:sz w:val="24"/>
+                <w:szCs w:val="24"/>
+                <w:lang w:val="en-US"/>
+              </w:rPr>
+              <w:t>0.97</w:t>
+            </w:r>
+          </w:p>
+        </w:tc>
+      </w:tr>
+      <w:tr>
+        <w:tc>
+          <w:tcPr>
+            <w:tcW w:w="3539" w:type="dxa"/>
+          </w:tcPr>
+          <w:p>
+            <w:pPr>
+              <w:rPr>
+                <w:rFonts w:ascii="Arial" w:hAnsi="Arial" w:cs="Arial"/>
+                <w:sz w:val="24"/>
+                <w:szCs w:val="24"/>
+                <w:lang w:val="en-US"/>
+              </w:rPr>
+            </w:pPr>
+            <w:r>
+              <w:rPr>
+                <w:rFonts w:ascii="Arial" w:hAnsi="Arial" w:cs="Arial"/>
+                <w:sz w:val="24"/>
+                <w:szCs w:val="24"/>
+                <w:lang w:val="en-US"/>
+              </w:rPr>
+              <w:t>Lehmer Real Version 1</w:t>
+            </w:r>
+          </w:p>
+        </w:tc>
+        <w:tc>
+          <w:tcPr>
+            <w:tcW w:w="2471" w:type="dxa"/>
+          </w:tcPr>
+          <w:p>
+            <w:pPr>
+              <w:rPr>
+                <w:rFonts w:ascii="Arial" w:hAnsi="Arial" w:cs="Arial"/>
+                <w:sz w:val="24"/>
+                <w:szCs w:val="24"/>
+                <w:lang w:val="en-US"/>
+              </w:rPr>
+            </w:pPr>
+            <w:r>
+              <w:rPr>
+                <w:rFonts w:ascii="Arial" w:hAnsi="Arial" w:cs="Arial"/>
+                <w:sz w:val="24"/>
+                <w:szCs w:val="24"/>
+                <w:lang w:val="en-US"/>
+              </w:rPr>
+              <w:t>-0.14</w:t>
+            </w:r>
+          </w:p>
+        </w:tc>
+        <w:tc>
+          <w:tcPr>
+            <w:tcW w:w="3006" w:type="dxa"/>
+          </w:tcPr>
+          <w:p>
+            <w:pPr>
+              <w:rPr>
+                <w:rFonts w:ascii="Arial" w:hAnsi="Arial" w:cs="Arial"/>
+                <w:sz w:val="24"/>
+                <w:szCs w:val="24"/>
+                <w:lang w:val="en-US"/>
+              </w:rPr>
+            </w:pPr>
+            <w:r>
+              <w:rPr>
+                <w:rFonts w:ascii="Arial" w:hAnsi="Arial" w:cs="Arial"/>
+                <w:sz w:val="24"/>
+                <w:szCs w:val="24"/>
+                <w:lang w:val="en-US"/>
+              </w:rPr>
+              <w:t>0.89</w:t>
+            </w:r>
+          </w:p>
+        </w:tc>
+      </w:tr>
+      <w:tr>
+        <w:tc>
+          <w:tcPr>
+            <w:tcW w:w="3539" w:type="dxa"/>
+          </w:tcPr>
+          <w:p>
+            <w:pPr>
+              <w:rPr>
+                <w:rFonts w:ascii="Arial" w:hAnsi="Arial" w:cs="Arial"/>
+                <w:sz w:val="24"/>
+                <w:szCs w:val="24"/>
+                <w:lang w:val="en-US"/>
+              </w:rPr>
+            </w:pPr>
+            <w:r>
+              <w:rPr>
+                <w:rFonts w:ascii="Arial" w:hAnsi="Arial" w:cs="Arial"/>
+                <w:sz w:val="24"/>
+                <w:szCs w:val="24"/>
+                <w:lang w:val="en-US"/>
+              </w:rPr>
+              <w:t>Lehmer Real Version 2</w:t>
+            </w:r>
+          </w:p>
+        </w:tc>
+        <w:tc>
+          <w:tcPr>
+            <w:tcW w:w="2471" w:type="dxa"/>
+          </w:tcPr>
+          <w:p>
+            <w:pPr>
+              <w:rPr>
+                <w:rFonts w:ascii="Arial" w:hAnsi="Arial" w:cs="Arial"/>
+                <w:sz w:val="24"/>
+                <w:szCs w:val="24"/>
+                <w:lang w:val="en-US"/>
+              </w:rPr>
+            </w:pPr>
+            <w:r>
+              <w:rPr>
+                <w:rFonts w:ascii="Arial" w:hAnsi="Arial" w:cs="Arial"/>
+                <w:sz w:val="24"/>
+                <w:szCs w:val="24"/>
+                <w:lang w:val="en-US"/>
+              </w:rPr>
+              <w:t>0.29</w:t>
+            </w:r>
+          </w:p>
+        </w:tc>
+        <w:tc>
+          <w:tcPr>
+            <w:tcW w:w="3006" w:type="dxa"/>
+          </w:tcPr>
+          <w:p>
+            <w:pPr>
+              <w:rPr>
+                <w:rFonts w:ascii="Arial" w:hAnsi="Arial" w:cs="Arial"/>
+                <w:sz w:val="24"/>
+                <w:szCs w:val="24"/>
+                <w:lang w:val="en-US"/>
+              </w:rPr>
+            </w:pPr>
+            <w:r>
+              <w:rPr>
+                <w:rFonts w:ascii="Arial" w:hAnsi="Arial" w:cs="Arial"/>
+                <w:sz w:val="24"/>
+                <w:szCs w:val="24"/>
+                <w:lang w:val="en-US"/>
+              </w:rPr>
+              <w:t>0.78</w:t>
+            </w:r>
+          </w:p>
+        </w:tc>
+      </w:tr>
+      <w:tr>
+        <w:tc>
+          <w:tcPr>
+            <w:tcW w:w="3539" w:type="dxa"/>
+          </w:tcPr>
+          <w:p>
+            <w:pPr>
+              <w:rPr>
+                <w:rFonts w:ascii="Arial" w:hAnsi="Arial" w:cs="Arial"/>
+                <w:sz w:val="24"/>
+                <w:szCs w:val="24"/>
+                <w:lang w:val="en-US"/>
+              </w:rPr>
+            </w:pPr>
+            <w:r>
+              <w:rPr>
+                <w:rFonts w:ascii="Arial" w:hAnsi="Arial" w:cs="Arial"/>
+                <w:sz w:val="24"/>
+                <w:szCs w:val="24"/>
+                <w:lang w:val="en-US"/>
+              </w:rPr>
+              <w:t>Middle Square Data</w:t>
+            </w:r>
+          </w:p>
+        </w:tc>
+        <w:tc>
+          <w:tcPr>
+            <w:tcW w:w="2471" w:type="dxa"/>
+          </w:tcPr>
+          <w:p>
+            <w:pPr>
+              <w:rPr>
+                <w:rFonts w:ascii="Arial" w:hAnsi="Arial" w:cs="Arial"/>
+                <w:sz w:val="24"/>
+                <w:szCs w:val="24"/>
+                <w:lang w:val="en-US"/>
+              </w:rPr>
+            </w:pPr>
+            <w:r>
+              <w:rPr>
+                <w:rFonts w:ascii="Arial" w:hAnsi="Arial" w:cs="Arial"/>
+                <w:sz w:val="24"/>
+                <w:szCs w:val="24"/>
+                <w:lang w:val="en-US"/>
+              </w:rPr>
+              <w:t>2.2</w:t>
+            </w:r>
+          </w:p>
+        </w:tc>
+        <w:tc>
+          <w:tcPr>
+            <w:tcW w:w="3006" w:type="dxa"/>
+          </w:tcPr>
+          <w:p>
+            <w:pPr>
+              <w:rPr>
+                <w:rFonts w:ascii="Arial" w:hAnsi="Arial" w:cs="Arial"/>
+                <w:sz w:val="24"/>
+                <w:szCs w:val="24"/>
+                <w:lang w:val="en-US"/>
+              </w:rPr>
+            </w:pPr>
+            <w:r>
+              <w:rPr>
+                <w:rFonts w:ascii="Arial" w:hAnsi="Arial" w:cs="Arial"/>
+                <w:sz w:val="24"/>
+                <w:szCs w:val="24"/>
+                <w:lang w:val="en-US"/>
+              </w:rPr>
+              <w:t>0.025</w:t>
+            </w:r>
+          </w:p>
+        </w:tc>
+      </w:tr>
+      <w:tr>
+        <w:tc>
+          <w:tcPr>
+            <w:tcW w:w="3539" w:type="dxa"/>
+          </w:tcPr>
+          <w:p>
+            <w:pPr>
+              <w:rPr>
+                <w:rFonts w:ascii="Arial" w:hAnsi="Arial" w:cs="Arial"/>
+                <w:sz w:val="24"/>
+                <w:szCs w:val="24"/>
+                <w:lang w:val="en-US"/>
+              </w:rPr>
+            </w:pPr>
+            <w:r>
+              <w:rPr>
+                <w:rFonts w:ascii="Arial" w:hAnsi="Arial" w:cs="Arial"/>
+                <w:sz w:val="24"/>
+                <w:szCs w:val="24"/>
+                <w:lang w:val="en-US"/>
+              </w:rPr>
+              <w:t>Park White Noise Data</w:t>
+            </w:r>
+          </w:p>
+        </w:tc>
+        <w:tc>
+          <w:tcPr>
+            <w:tcW w:w="2471" w:type="dxa"/>
+          </w:tcPr>
+          <w:p>
+            <w:pPr>
+              <w:rPr>
+                <w:rFonts w:ascii="Arial" w:hAnsi="Arial" w:cs="Arial"/>
+                <w:sz w:val="24"/>
+                <w:szCs w:val="24"/>
+                <w:lang w:val="en-US"/>
+              </w:rPr>
+            </w:pPr>
+            <w:r>
+              <w:rPr>
+                <w:rFonts w:ascii="Arial" w:hAnsi="Arial" w:cs="Arial"/>
+                <w:sz w:val="24"/>
+                <w:szCs w:val="24"/>
+                <w:lang w:val="en-US"/>
+              </w:rPr>
+              <w:t>-22</w:t>
+            </w:r>
+          </w:p>
+        </w:tc>
+        <w:tc>
+          <w:tcPr>
+            <w:tcW w:w="3006" w:type="dxa"/>
+          </w:tcPr>
+          <w:p>
+            <w:pPr>
+              <w:rPr>
+                <w:rFonts w:ascii="Arial" w:hAnsi="Arial" w:cs="Arial"/>
+                <w:sz w:val="24"/>
+                <w:szCs w:val="24"/>
+                <w:lang w:val="en-US"/>
+              </w:rPr>
+            </w:pPr>
+            <w:r>
+              <w:rPr>
+                <w:rFonts w:ascii="Arial" w:hAnsi="Arial" w:cs="Arial"/>
+                <w:sz w:val="24"/>
+                <w:szCs w:val="24"/>
+                <w:lang w:val="en-US"/>
+              </w:rPr>
+              <w:t>0</w:t>
+            </w:r>
+          </w:p>
+        </w:tc>
+      </w:tr>
+      <w:tr>
+        <w:tc>
+          <w:tcPr>
+            <w:tcW w:w="3539" w:type="dxa"/>
+          </w:tcPr>
+          <w:p>
+            <w:pPr>
+              <w:rPr>
+                <w:rFonts w:ascii="Arial" w:hAnsi="Arial" w:cs="Arial"/>
+                <w:sz w:val="24"/>
+                <w:szCs w:val="24"/>
+                <w:lang w:val="en-US"/>
+              </w:rPr>
+            </w:pPr>
+            <w:r>
+              <w:rPr>
+                <w:rFonts w:ascii="Arial" w:hAnsi="Arial" w:cs="Arial"/>
+                <w:sz w:val="24"/>
+                <w:szCs w:val="24"/>
+                <w:lang w:val="en-US"/>
+              </w:rPr>
+              <w:t>Roundabout White Noise Data</w:t>
+            </w:r>
+          </w:p>
+        </w:tc>
+        <w:tc>
+          <w:tcPr>
+            <w:tcW w:w="2471" w:type="dxa"/>
+          </w:tcPr>
+          <w:p>
+            <w:pPr>
+              <w:rPr>
+                <w:rFonts w:ascii="Arial" w:hAnsi="Arial" w:cs="Arial"/>
+                <w:sz w:val="24"/>
+                <w:szCs w:val="24"/>
+                <w:lang w:val="en-US"/>
+              </w:rPr>
+            </w:pPr>
+            <w:r>
+              <w:rPr>
+                <w:rFonts w:ascii="Arial" w:hAnsi="Arial" w:cs="Arial"/>
+                <w:sz w:val="24"/>
+                <w:szCs w:val="24"/>
+                <w:lang w:val="en-US"/>
+              </w:rPr>
+              <w:t>-22</w:t>
+            </w:r>
+          </w:p>
+        </w:tc>
+        <w:tc>
+          <w:tcPr>
+            <w:tcW w:w="3006" w:type="dxa"/>
+          </w:tcPr>
+          <w:p>
+            <w:pPr>
+              <w:rPr>
+                <w:rFonts w:ascii="Arial" w:hAnsi="Arial" w:cs="Arial"/>
+                <w:sz w:val="24"/>
+                <w:szCs w:val="24"/>
+                <w:lang w:val="en-US"/>
+              </w:rPr>
+            </w:pPr>
+            <w:r>
+              <w:rPr>
+                <w:rFonts w:ascii="Arial" w:hAnsi="Arial" w:cs="Arial"/>
+                <w:sz w:val="24"/>
+                <w:szCs w:val="24"/>
+                <w:lang w:val="en-US"/>
+              </w:rPr>
+              <w:t>0</w:t>
+            </w:r>
+          </w:p>
+        </w:tc>
+      </w:tr>
+      <w:tr>
+        <w:tc>
+          <w:tcPr>
+            <w:tcW w:w="3539" w:type="dxa"/>
+          </w:tcPr>
+          <w:p>
+            <w:pPr>
+              <w:rPr>
+                <w:rFonts w:ascii="Arial" w:hAnsi="Arial" w:cs="Arial"/>
+                <w:sz w:val="24"/>
+                <w:szCs w:val="24"/>
+                <w:lang w:val="en-US"/>
+              </w:rPr>
+            </w:pPr>
+            <w:r>
+              <w:rPr>
+                <w:rFonts w:ascii="Arial" w:hAnsi="Arial" w:cs="Arial"/>
+                <w:sz w:val="24"/>
+                <w:szCs w:val="24"/>
+                <w:lang w:val="en-US"/>
+              </w:rPr>
+              <w:t>Sea White Noise Data</w:t>
+            </w:r>
+          </w:p>
+        </w:tc>
+        <w:tc>
+          <w:tcPr>
+            <w:tcW w:w="2471" w:type="dxa"/>
+          </w:tcPr>
+          <w:p>
+            <w:pPr>
+              <w:rPr>
+                <w:rFonts w:ascii="Arial" w:hAnsi="Arial" w:cs="Arial"/>
+                <w:sz w:val="24"/>
+                <w:szCs w:val="24"/>
+                <w:lang w:val="en-US"/>
+              </w:rPr>
+            </w:pPr>
+            <w:r>
+              <w:rPr>
+                <w:rFonts w:ascii="Arial" w:hAnsi="Arial" w:cs="Arial"/>
+                <w:sz w:val="24"/>
+                <w:szCs w:val="24"/>
+                <w:lang w:val="en-US"/>
+              </w:rPr>
+              <w:t>-22</w:t>
+            </w:r>
+          </w:p>
+        </w:tc>
+        <w:tc>
+          <w:tcPr>
+            <w:tcW w:w="3006" w:type="dxa"/>
+          </w:tcPr>
+          <w:p>
+            <w:pPr>
+              <w:rPr>
+                <w:rFonts w:ascii="Arial" w:hAnsi="Arial" w:cs="Arial"/>
+                <w:sz w:val="24"/>
+                <w:szCs w:val="24"/>
+                <w:lang w:val="en-US"/>
+              </w:rPr>
+            </w:pPr>
+            <w:r>
+              <w:rPr>
+                <w:rFonts w:ascii="Arial" w:hAnsi="Arial" w:cs="Arial"/>
+                <w:sz w:val="24"/>
+                <w:szCs w:val="24"/>
+                <w:lang w:val="en-US"/>
+              </w:rPr>
+              <w:t>0</w:t>
+            </w:r>
+          </w:p>
+        </w:tc>
+      </w:tr>
+    </w:tbl>
+    <w:p>
+      <w:pPr>
+        <w:rPr>
+          <w:rFonts w:ascii="Arial" w:hAnsi="Arial" w:cs="Arial"/>
+          <w:i/>
+          <w:iCs/>
+          <w:sz w:val="24"/>
+          <w:szCs w:val="24"/>
+          <w:lang w:val="en-US"/>
+        </w:rPr>
+      </w:pPr>
+      <w:r>
+        <w:rPr>
+          <w:rFonts w:ascii="Arial" w:hAnsi="Arial" w:cs="Arial"/>
+          <w:i/>
+          <w:iCs/>
+          <w:sz w:val="24"/>
+          <w:szCs w:val="24"/>
+          <w:lang w:val="en-US"/>
+        </w:rPr>
+        <w:t xml:space="preserve">Figure </w:t>
+      </w:r>
+      <w:r>
+        <w:rPr>
+          <w:rFonts w:ascii="Arial" w:hAnsi="Arial" w:cs="Arial"/>
+          <w:i/>
+          <w:iCs/>
+          <w:sz w:val="24"/>
+          <w:szCs w:val="24"/>
+          <w:lang w:val="en-US"/>
+        </w:rPr>
+        <w:t xml:space="preserve">73. A Table of Results for </w:t>
+      </w:r>
+      <w:r>
+        <w:rPr>
+          <w:rFonts w:ascii="Arial" w:hAnsi="Arial" w:cs="Arial"/>
+          <w:i/>
+          <w:iCs/>
+          <w:sz w:val="24"/>
+          <w:szCs w:val="24"/>
+          <w:lang w:val="en-US"/>
+        </w:rPr>
+        <w:t>the Serial Correlation Test</w:t>
       </w:r>
     </w:p>
     <w:p>

</xml_diff>

<commit_message>
Detailed analysis of serial correlation test data
</commit_message>
<xml_diff>
--- a/Report/Data Analysis.docx
+++ b/Report/Data Analysis.docx
@@ -1061,21 +1061,8 @@
           <w:szCs w:val="24"/>
           <w:lang w:val="en-US"/>
         </w:rPr>
-        <w:t xml:space="preserve">Figure 43. The R analysis program importing libraries and JSON </w:t>
-      </w:r>
-      <w:proofErr w:type="gramStart"/>
-      <w:r>
-        <w:rPr>
-          <w:rFonts w:ascii="Arial" w:hAnsi="Arial" w:cs="Arial"/>
-          <w:i/>
-          <w:iCs/>
-          <w:sz w:val="24"/>
-          <w:szCs w:val="24"/>
-          <w:lang w:val="en-US"/>
-        </w:rPr>
-        <w:t>data</w:t>
-      </w:r>
-      <w:proofErr w:type="gramEnd"/>
+        <w:t>Figure 43. The R analysis program importing libraries and JSON data</w:t>
+      </w:r>
     </w:p>
     <w:p>
       <w:pPr>
@@ -3907,19 +3894,8 @@
           <w:szCs w:val="24"/>
           <w:lang w:val="en-US"/>
         </w:rPr>
-        <w:t xml:space="preserve"> </w:t>
-      </w:r>
-      <w:proofErr w:type="gramStart"/>
-      <w:r>
-        <w:rPr>
-          <w:rFonts w:ascii="Arial" w:hAnsi="Arial" w:cs="Arial"/>
-          <w:sz w:val="24"/>
-          <w:szCs w:val="24"/>
-          <w:lang w:val="en-US"/>
-        </w:rPr>
-        <w:t>placed</w:t>
-      </w:r>
-      <w:proofErr w:type="gramEnd"/>
+        <w:t xml:space="preserve"> placed</w:t>
+      </w:r>
       <w:r>
         <w:rPr>
           <w:rFonts w:ascii="Arial" w:hAnsi="Arial" w:cs="Arial"/>
@@ -4135,27 +4111,7 @@
           <w:szCs w:val="24"/>
           <w:lang w:val="en-US"/>
         </w:rPr>
-        <w:t xml:space="preserve">can be considered </w:t>
-      </w:r>
-      <w:proofErr w:type="gramStart"/>
-      <w:r>
-        <w:rPr>
-          <w:rFonts w:ascii="Arial" w:hAnsi="Arial" w:cs="Arial"/>
-          <w:sz w:val="24"/>
-          <w:szCs w:val="24"/>
-          <w:lang w:val="en-US"/>
-        </w:rPr>
-        <w:t>true</w:t>
-      </w:r>
-      <w:proofErr w:type="gramEnd"/>
-      <w:r>
-        <w:rPr>
-          <w:rFonts w:ascii="Arial" w:hAnsi="Arial" w:cs="Arial"/>
-          <w:sz w:val="24"/>
-          <w:szCs w:val="24"/>
-          <w:lang w:val="en-US"/>
-        </w:rPr>
-        <w:t xml:space="preserve"> random, this distribution placing was </w:t>
+        <w:t xml:space="preserve">can be considered true random, this distribution placing was </w:t>
       </w:r>
       <w:r>
         <w:rPr>
@@ -4436,27 +4392,7 @@
           <w:lang w:val="en-US"/>
         </w:rPr>
         <w:lastRenderedPageBreak/>
-        <w:t xml:space="preserve">will </w:t>
-      </w:r>
-      <w:proofErr w:type="gramStart"/>
-      <w:r>
-        <w:rPr>
-          <w:rFonts w:ascii="Arial" w:hAnsi="Arial" w:cs="Arial"/>
-          <w:sz w:val="24"/>
-          <w:szCs w:val="24"/>
-          <w:lang w:val="en-US"/>
-        </w:rPr>
-        <w:t>more often than not</w:t>
-      </w:r>
-      <w:proofErr w:type="gramEnd"/>
-      <w:r>
-        <w:rPr>
-          <w:rFonts w:ascii="Arial" w:hAnsi="Arial" w:cs="Arial"/>
-          <w:sz w:val="24"/>
-          <w:szCs w:val="24"/>
-          <w:lang w:val="en-US"/>
-        </w:rPr>
-        <w:t xml:space="preserve"> produce </w:t>
+        <w:t xml:space="preserve">will more often than not produce </w:t>
       </w:r>
       <w:r>
         <w:rPr>
@@ -4981,27 +4917,7 @@
           <w:szCs w:val="24"/>
           <w:lang w:val="en-US"/>
         </w:rPr>
-        <w:t xml:space="preserve">Interestingly, </w:t>
-      </w:r>
-      <w:proofErr w:type="gramStart"/>
-      <w:r>
-        <w:rPr>
-          <w:rFonts w:ascii="Arial" w:hAnsi="Arial" w:cs="Arial"/>
-          <w:sz w:val="24"/>
-          <w:szCs w:val="24"/>
-          <w:lang w:val="en-US"/>
-        </w:rPr>
-        <w:t>with the exception of</w:t>
-      </w:r>
-      <w:proofErr w:type="gramEnd"/>
-      <w:r>
-        <w:rPr>
-          <w:rFonts w:ascii="Arial" w:hAnsi="Arial" w:cs="Arial"/>
-          <w:sz w:val="24"/>
-          <w:szCs w:val="24"/>
-          <w:lang w:val="en-US"/>
-        </w:rPr>
-        <w:t xml:space="preserve"> the real coin values, </w:t>
+        <w:t xml:space="preserve">Interestingly, with the exception of the real coin values, </w:t>
       </w:r>
       <w:r>
         <w:rPr>
@@ -6623,25 +6539,14 @@
         </w:rPr>
         <w:t xml:space="preserve"> </w:t>
       </w:r>
-      <w:proofErr w:type="gramStart"/>
-      <w:r>
-        <w:rPr>
-          <w:rFonts w:ascii="Arial" w:hAnsi="Arial" w:cs="Arial"/>
-          <w:sz w:val="24"/>
-          <w:szCs w:val="24"/>
-          <w:lang w:val="en-US"/>
-        </w:rPr>
-        <w:t>presents</w:t>
-      </w:r>
-      <w:proofErr w:type="gramEnd"/>
-      <w:r>
-        <w:rPr>
-          <w:rFonts w:ascii="Arial" w:hAnsi="Arial" w:cs="Arial"/>
-          <w:sz w:val="24"/>
-          <w:szCs w:val="24"/>
-          <w:lang w:val="en-US"/>
-        </w:rPr>
-        <w:t xml:space="preserve"> </w:t>
+      <w:r>
+        <w:rPr>
+          <w:rFonts w:ascii="Arial" w:hAnsi="Arial" w:cs="Arial"/>
+          <w:sz w:val="24"/>
+          <w:szCs w:val="24"/>
+          <w:lang w:val="en-US"/>
+        </w:rPr>
+        <w:t xml:space="preserve">presents </w:t>
       </w:r>
       <w:r>
         <w:rPr>
@@ -7233,27 +7138,7 @@
           <w:szCs w:val="24"/>
           <w:lang w:val="en-US"/>
         </w:rPr>
-        <w:t xml:space="preserve">The main caveat of this test was that it was designed for data between 0 and 1 so </w:t>
-      </w:r>
-      <w:proofErr w:type="gramStart"/>
-      <w:r>
-        <w:rPr>
-          <w:rFonts w:ascii="Arial" w:hAnsi="Arial" w:cs="Arial"/>
-          <w:sz w:val="24"/>
-          <w:szCs w:val="24"/>
-          <w:lang w:val="en-US"/>
-        </w:rPr>
-        <w:t>in order to</w:t>
-      </w:r>
-      <w:proofErr w:type="gramEnd"/>
-      <w:r>
-        <w:rPr>
-          <w:rFonts w:ascii="Arial" w:hAnsi="Arial" w:cs="Arial"/>
-          <w:sz w:val="24"/>
-          <w:szCs w:val="24"/>
-          <w:lang w:val="en-US"/>
-        </w:rPr>
-        <w:t xml:space="preserve"> adjust the outputs provided, division </w:t>
+        <w:t xml:space="preserve">The main caveat of this test was that it was designed for data between 0 and 1 so in order to adjust the outputs provided, division </w:t>
       </w:r>
       <w:r>
         <w:rPr>
@@ -11600,27 +11485,7 @@
           <w:szCs w:val="24"/>
           <w:lang w:val="en-US"/>
         </w:rPr>
-        <w:t xml:space="preserve"> the data is visibly </w:t>
-      </w:r>
-      <w:proofErr w:type="gramStart"/>
-      <w:r>
-        <w:rPr>
-          <w:rFonts w:ascii="Arial" w:hAnsi="Arial" w:cs="Arial"/>
-          <w:sz w:val="24"/>
-          <w:szCs w:val="24"/>
-          <w:lang w:val="en-US"/>
-        </w:rPr>
-        <w:t>similar to</w:t>
-      </w:r>
-      <w:proofErr w:type="gramEnd"/>
-      <w:r>
-        <w:rPr>
-          <w:rFonts w:ascii="Arial" w:hAnsi="Arial" w:cs="Arial"/>
-          <w:sz w:val="24"/>
-          <w:szCs w:val="24"/>
-          <w:lang w:val="en-US"/>
-        </w:rPr>
-        <w:t xml:space="preserve"> that seen in figures 56 or </w:t>
+        <w:t xml:space="preserve"> the data is visibly similar to that seen in figures 56 or </w:t>
       </w:r>
       <w:r>
         <w:rPr>
@@ -11969,25 +11834,14 @@
         </w:rPr>
         <w:t xml:space="preserve">most significant in the </w:t>
       </w:r>
-      <w:proofErr w:type="gramStart"/>
-      <w:r>
-        <w:rPr>
-          <w:rFonts w:ascii="Arial" w:hAnsi="Arial" w:cs="Arial"/>
-          <w:sz w:val="24"/>
-          <w:szCs w:val="24"/>
-          <w:lang w:val="en-US"/>
-        </w:rPr>
-        <w:t>Park</w:t>
-      </w:r>
-      <w:proofErr w:type="gramEnd"/>
-      <w:r>
-        <w:rPr>
-          <w:rFonts w:ascii="Arial" w:hAnsi="Arial" w:cs="Arial"/>
-          <w:sz w:val="24"/>
-          <w:szCs w:val="24"/>
-          <w:lang w:val="en-US"/>
-        </w:rPr>
-        <w:t xml:space="preserve"> and Sea data.</w:t>
+      <w:r>
+        <w:rPr>
+          <w:rFonts w:ascii="Arial" w:hAnsi="Arial" w:cs="Arial"/>
+          <w:sz w:val="24"/>
+          <w:szCs w:val="24"/>
+          <w:lang w:val="en-US"/>
+        </w:rPr>
+        <w:t>Park and Sea data.</w:t>
       </w:r>
     </w:p>
     <w:p>
@@ -12209,19 +12063,8 @@
           <w:szCs w:val="24"/>
           <w:lang w:val="en-US"/>
         </w:rPr>
-        <w:t xml:space="preserve">n empirical </w:t>
-      </w:r>
-      <w:proofErr w:type="gramStart"/>
-      <w:r>
-        <w:rPr>
-          <w:rFonts w:ascii="Arial" w:hAnsi="Arial" w:cs="Arial"/>
-          <w:sz w:val="24"/>
-          <w:szCs w:val="24"/>
-          <w:lang w:val="en-US"/>
-        </w:rPr>
-        <w:t>distribution</w:t>
-      </w:r>
-      <w:proofErr w:type="gramEnd"/>
+        <w:t>n empirical distribution</w:t>
+      </w:r>
       <w:r>
         <w:rPr>
           <w:rFonts w:ascii="Arial" w:hAnsi="Arial" w:cs="Arial"/>
@@ -14654,27 +14497,7 @@
           <w:szCs w:val="24"/>
           <w:lang w:val="en-US"/>
         </w:rPr>
-        <w:t xml:space="preserve">had a </w:t>
-      </w:r>
-      <w:proofErr w:type="gramStart"/>
-      <w:r>
-        <w:rPr>
-          <w:rFonts w:ascii="Arial" w:hAnsi="Arial" w:cs="Arial"/>
-          <w:sz w:val="24"/>
-          <w:szCs w:val="24"/>
-          <w:lang w:val="en-US"/>
-        </w:rPr>
-        <w:t>high test</w:t>
-      </w:r>
-      <w:proofErr w:type="gramEnd"/>
-      <w:r>
-        <w:rPr>
-          <w:rFonts w:ascii="Arial" w:hAnsi="Arial" w:cs="Arial"/>
-          <w:sz w:val="24"/>
-          <w:szCs w:val="24"/>
-          <w:lang w:val="en-US"/>
-        </w:rPr>
-        <w:t xml:space="preserve"> </w:t>
+        <w:t xml:space="preserve">had a high test </w:t>
       </w:r>
       <w:r>
         <w:rPr>
@@ -14840,7 +14663,6 @@
         </w:rPr>
         <w:t xml:space="preserve"> </w:t>
       </w:r>
-      <w:proofErr w:type="gramStart"/>
       <w:r>
         <w:rPr>
           <w:rFonts w:ascii="Arial" w:hAnsi="Arial" w:cs="Arial"/>
@@ -14850,7 +14672,6 @@
         </w:rPr>
         <w:t>in regard to</w:t>
       </w:r>
-      <w:proofErr w:type="gramEnd"/>
       <w:r>
         <w:rPr>
           <w:rFonts w:ascii="Arial" w:hAnsi="Arial" w:cs="Arial"/>
@@ -15256,27 +15077,7 @@
           <w:szCs w:val="24"/>
           <w:lang w:val="en-US"/>
         </w:rPr>
-        <w:t xml:space="preserve">, producing not only incredibly </w:t>
-      </w:r>
-      <w:proofErr w:type="gramStart"/>
-      <w:r>
-        <w:rPr>
-          <w:rFonts w:ascii="Arial" w:hAnsi="Arial" w:cs="Arial"/>
-          <w:sz w:val="24"/>
-          <w:szCs w:val="24"/>
-          <w:lang w:val="en-US"/>
-        </w:rPr>
-        <w:t>high test</w:t>
-      </w:r>
-      <w:proofErr w:type="gramEnd"/>
-      <w:r>
-        <w:rPr>
-          <w:rFonts w:ascii="Arial" w:hAnsi="Arial" w:cs="Arial"/>
-          <w:sz w:val="24"/>
-          <w:szCs w:val="24"/>
-          <w:lang w:val="en-US"/>
-        </w:rPr>
-        <w:t xml:space="preserve"> statistics but also </w:t>
+        <w:t xml:space="preserve">, producing not only incredibly high test statistics but also </w:t>
       </w:r>
       <w:r>
         <w:rPr>
@@ -15755,27 +15556,7 @@
           <w:szCs w:val="24"/>
           <w:lang w:val="en-US"/>
         </w:rPr>
-        <w:t xml:space="preserve"> all </w:t>
-      </w:r>
-      <w:proofErr w:type="gramStart"/>
-      <w:r>
-        <w:rPr>
-          <w:rFonts w:ascii="Arial" w:hAnsi="Arial" w:cs="Arial"/>
-          <w:sz w:val="24"/>
-          <w:szCs w:val="24"/>
-          <w:lang w:val="en-US"/>
-        </w:rPr>
-        <w:t>three failing</w:t>
-      </w:r>
-      <w:proofErr w:type="gramEnd"/>
-      <w:r>
-        <w:rPr>
-          <w:rFonts w:ascii="Arial" w:hAnsi="Arial" w:cs="Arial"/>
-          <w:sz w:val="24"/>
-          <w:szCs w:val="24"/>
-          <w:lang w:val="en-US"/>
-        </w:rPr>
-        <w:t xml:space="preserve"> due to both their test statistics and P-values. </w:t>
+        <w:t xml:space="preserve"> all three failing due to both their test statistics and P-values. </w:t>
       </w:r>
       <w:r>
         <w:rPr>
@@ -16078,36 +15859,16 @@
           <w:szCs w:val="24"/>
           <w:lang w:val="en-US"/>
         </w:rPr>
-        <w:t xml:space="preserve">An effective generator was one that would provide both a </w:t>
-      </w:r>
-      <w:proofErr w:type="gramStart"/>
-      <w:r>
-        <w:rPr>
-          <w:rFonts w:ascii="Arial" w:hAnsi="Arial" w:cs="Arial"/>
-          <w:sz w:val="24"/>
-          <w:szCs w:val="24"/>
-          <w:lang w:val="en-US"/>
-        </w:rPr>
-        <w:t>low</w:t>
-      </w:r>
-      <w:r>
-        <w:rPr>
-          <w:rFonts w:ascii="Arial" w:hAnsi="Arial" w:cs="Arial"/>
-          <w:sz w:val="24"/>
-          <w:szCs w:val="24"/>
-          <w:lang w:val="en-US"/>
-        </w:rPr>
-        <w:t xml:space="preserve"> test</w:t>
-      </w:r>
-      <w:proofErr w:type="gramEnd"/>
-      <w:r>
-        <w:rPr>
-          <w:rFonts w:ascii="Arial" w:hAnsi="Arial" w:cs="Arial"/>
-          <w:sz w:val="24"/>
-          <w:szCs w:val="24"/>
-          <w:lang w:val="en-US"/>
-        </w:rPr>
-        <w:t xml:space="preserve"> statistic and </w:t>
+        <w:t>An effective generator was one that would provide both a low</w:t>
+      </w:r>
+      <w:r>
+        <w:rPr>
+          <w:rFonts w:ascii="Arial" w:hAnsi="Arial" w:cs="Arial"/>
+          <w:sz w:val="24"/>
+          <w:szCs w:val="24"/>
+          <w:lang w:val="en-US"/>
+        </w:rPr>
+        <w:t xml:space="preserve"> test statistic and </w:t>
       </w:r>
       <w:r>
         <w:rPr>
@@ -19035,7 +18796,6 @@
         </w:rPr>
         <w:t xml:space="preserve">The White Noise data performed poorly again in the Gap test, with all three datasets failing </w:t>
       </w:r>
-      <w:proofErr w:type="gramStart"/>
       <w:r>
         <w:rPr>
           <w:rFonts w:ascii="Arial" w:hAnsi="Arial" w:cs="Arial"/>
@@ -19045,7 +18805,6 @@
         </w:rPr>
         <w:t>in regard to</w:t>
       </w:r>
-      <w:proofErr w:type="gramEnd"/>
       <w:r>
         <w:rPr>
           <w:rFonts w:ascii="Arial" w:hAnsi="Arial" w:cs="Arial"/>
@@ -19549,36 +19308,16 @@
           <w:szCs w:val="24"/>
           <w:lang w:val="en-US"/>
         </w:rPr>
-        <w:t xml:space="preserve"> </w:t>
-      </w:r>
-      <w:proofErr w:type="gramStart"/>
-      <w:r>
-        <w:rPr>
-          <w:rFonts w:ascii="Arial" w:hAnsi="Arial" w:cs="Arial"/>
-          <w:sz w:val="24"/>
-          <w:szCs w:val="24"/>
-          <w:lang w:val="en-US"/>
-        </w:rPr>
-        <w:t xml:space="preserve">In order </w:t>
-      </w:r>
-      <w:r>
-        <w:rPr>
-          <w:rFonts w:ascii="Arial" w:hAnsi="Arial" w:cs="Arial"/>
-          <w:sz w:val="24"/>
-          <w:szCs w:val="24"/>
-          <w:lang w:val="en-US"/>
-        </w:rPr>
-        <w:t>to</w:t>
-      </w:r>
-      <w:proofErr w:type="gramEnd"/>
-      <w:r>
-        <w:rPr>
-          <w:rFonts w:ascii="Arial" w:hAnsi="Arial" w:cs="Arial"/>
-          <w:sz w:val="24"/>
-          <w:szCs w:val="24"/>
-          <w:lang w:val="en-US"/>
-        </w:rPr>
-        <w:t xml:space="preserve"> prove whether </w:t>
+        <w:t xml:space="preserve"> In order </w:t>
+      </w:r>
+      <w:r>
+        <w:rPr>
+          <w:rFonts w:ascii="Arial" w:hAnsi="Arial" w:cs="Arial"/>
+          <w:sz w:val="24"/>
+          <w:szCs w:val="24"/>
+          <w:lang w:val="en-US"/>
+        </w:rPr>
+        <w:t xml:space="preserve">to prove whether </w:t>
       </w:r>
       <w:r>
         <w:rPr>
@@ -20000,25 +19739,14 @@
         </w:rPr>
         <w:t xml:space="preserve"> </w:t>
       </w:r>
-      <w:proofErr w:type="gramStart"/>
-      <w:r>
-        <w:rPr>
-          <w:rFonts w:ascii="Arial" w:hAnsi="Arial" w:cs="Arial"/>
-          <w:sz w:val="24"/>
-          <w:szCs w:val="24"/>
-          <w:lang w:val="en-US"/>
-        </w:rPr>
-        <w:t>the four</w:t>
-      </w:r>
-      <w:proofErr w:type="gramEnd"/>
-      <w:r>
-        <w:rPr>
-          <w:rFonts w:ascii="Arial" w:hAnsi="Arial" w:cs="Arial"/>
-          <w:sz w:val="24"/>
-          <w:szCs w:val="24"/>
-          <w:lang w:val="en-US"/>
-        </w:rPr>
-        <w:t xml:space="preserve"> </w:t>
+      <w:r>
+        <w:rPr>
+          <w:rFonts w:ascii="Arial" w:hAnsi="Arial" w:cs="Arial"/>
+          <w:sz w:val="24"/>
+          <w:szCs w:val="24"/>
+          <w:lang w:val="en-US"/>
+        </w:rPr>
+        <w:t xml:space="preserve">the four </w:t>
       </w:r>
       <w:r>
         <w:rPr>
@@ -20489,25 +20217,14 @@
         </w:rPr>
         <w:t xml:space="preserve">ore </w:t>
       </w:r>
-      <w:proofErr w:type="gramStart"/>
-      <w:r>
-        <w:rPr>
-          <w:rFonts w:ascii="Arial" w:hAnsi="Arial" w:cs="Arial"/>
-          <w:sz w:val="24"/>
-          <w:szCs w:val="24"/>
-          <w:lang w:val="en-US"/>
-        </w:rPr>
-        <w:t>similar to</w:t>
-      </w:r>
-      <w:proofErr w:type="gramEnd"/>
-      <w:r>
-        <w:rPr>
-          <w:rFonts w:ascii="Arial" w:hAnsi="Arial" w:cs="Arial"/>
-          <w:sz w:val="24"/>
-          <w:szCs w:val="24"/>
-          <w:lang w:val="en-US"/>
-        </w:rPr>
-        <w:t xml:space="preserve"> the </w:t>
+      <w:r>
+        <w:rPr>
+          <w:rFonts w:ascii="Arial" w:hAnsi="Arial" w:cs="Arial"/>
+          <w:sz w:val="24"/>
+          <w:szCs w:val="24"/>
+          <w:lang w:val="en-US"/>
+        </w:rPr>
+        <w:t xml:space="preserve">similar to the </w:t>
       </w:r>
       <w:r>
         <w:rPr>
@@ -20772,19 +20489,8 @@
           <w:szCs w:val="24"/>
           <w:lang w:val="en-US"/>
         </w:rPr>
-        <w:t xml:space="preserve">deck </w:t>
-      </w:r>
-      <w:proofErr w:type="gramStart"/>
-      <w:r>
-        <w:rPr>
-          <w:rFonts w:ascii="Arial" w:hAnsi="Arial" w:cs="Arial"/>
-          <w:sz w:val="24"/>
-          <w:szCs w:val="24"/>
-          <w:lang w:val="en-US"/>
-        </w:rPr>
-        <w:t>is capable of producing</w:t>
-      </w:r>
-      <w:proofErr w:type="gramEnd"/>
+        <w:t>deck is capable of producing</w:t>
+      </w:r>
       <w:r>
         <w:rPr>
           <w:rFonts w:ascii="Arial" w:hAnsi="Arial" w:cs="Arial"/>
@@ -21461,27 +21167,7 @@
           <w:szCs w:val="24"/>
           <w:lang w:val="en-US"/>
         </w:rPr>
-        <w:t xml:space="preserve"> gave results </w:t>
-      </w:r>
-      <w:proofErr w:type="gramStart"/>
-      <w:r>
-        <w:rPr>
-          <w:rFonts w:ascii="Arial" w:hAnsi="Arial" w:cs="Arial"/>
-          <w:sz w:val="24"/>
-          <w:szCs w:val="24"/>
-          <w:lang w:val="en-US"/>
-        </w:rPr>
-        <w:t>similar to</w:t>
-      </w:r>
-      <w:proofErr w:type="gramEnd"/>
-      <w:r>
-        <w:rPr>
-          <w:rFonts w:ascii="Arial" w:hAnsi="Arial" w:cs="Arial"/>
-          <w:sz w:val="24"/>
-          <w:szCs w:val="24"/>
-          <w:lang w:val="en-US"/>
-        </w:rPr>
-        <w:t xml:space="preserve"> those seen with the C# implementations, primarily a majority of </w:t>
+        <w:t xml:space="preserve"> gave results similar to those seen with the C# implementations, primarily a majority of </w:t>
       </w:r>
       <w:r>
         <w:rPr>
@@ -21698,27 +21384,7 @@
           <w:szCs w:val="24"/>
           <w:lang w:val="en-US"/>
         </w:rPr>
-        <w:t xml:space="preserve">in </w:t>
-      </w:r>
-      <w:proofErr w:type="gramStart"/>
-      <w:r>
-        <w:rPr>
-          <w:rFonts w:ascii="Arial" w:hAnsi="Arial" w:cs="Arial"/>
-          <w:sz w:val="24"/>
-          <w:szCs w:val="24"/>
-          <w:lang w:val="en-US"/>
-        </w:rPr>
-        <w:t>the majority of</w:t>
-      </w:r>
-      <w:proofErr w:type="gramEnd"/>
-      <w:r>
-        <w:rPr>
-          <w:rFonts w:ascii="Arial" w:hAnsi="Arial" w:cs="Arial"/>
-          <w:sz w:val="24"/>
-          <w:szCs w:val="24"/>
-          <w:lang w:val="en-US"/>
-        </w:rPr>
-        <w:t xml:space="preserve"> datasets</w:t>
+        <w:t>in the majority of datasets</w:t>
       </w:r>
       <w:r>
         <w:rPr>
@@ -22263,27 +21929,7 @@
           <w:szCs w:val="24"/>
           <w:lang w:val="en-US"/>
         </w:rPr>
-        <w:t xml:space="preserve">the wins and </w:t>
-      </w:r>
-      <w:proofErr w:type="spellStart"/>
-      <w:r>
-        <w:rPr>
-          <w:rFonts w:ascii="Arial" w:hAnsi="Arial" w:cs="Arial"/>
-          <w:sz w:val="24"/>
-          <w:szCs w:val="24"/>
-          <w:lang w:val="en-US"/>
-        </w:rPr>
-        <w:t>loses</w:t>
-      </w:r>
-      <w:proofErr w:type="spellEnd"/>
-      <w:r>
-        <w:rPr>
-          <w:rFonts w:ascii="Arial" w:hAnsi="Arial" w:cs="Arial"/>
-          <w:sz w:val="24"/>
-          <w:szCs w:val="24"/>
-          <w:lang w:val="en-US"/>
-        </w:rPr>
-        <w:t xml:space="preserve"> of each player </w:t>
+        <w:t xml:space="preserve">the wins and loses of each player </w:t>
       </w:r>
       <w:r>
         <w:rPr>
@@ -23627,27 +23273,7 @@
           <w:szCs w:val="24"/>
           <w:lang w:val="en-US"/>
         </w:rPr>
-        <w:t xml:space="preserve"> while for Real Card Shuffle 3 the </w:t>
-      </w:r>
-      <w:proofErr w:type="gramStart"/>
-      <w:r>
-        <w:rPr>
-          <w:rFonts w:ascii="Arial" w:hAnsi="Arial" w:cs="Arial"/>
-          <w:sz w:val="24"/>
-          <w:szCs w:val="24"/>
-          <w:lang w:val="en-US"/>
-        </w:rPr>
-        <w:t>most commonly seen</w:t>
-      </w:r>
-      <w:proofErr w:type="gramEnd"/>
-      <w:r>
-        <w:rPr>
-          <w:rFonts w:ascii="Arial" w:hAnsi="Arial" w:cs="Arial"/>
-          <w:sz w:val="24"/>
-          <w:szCs w:val="24"/>
-          <w:lang w:val="en-US"/>
-        </w:rPr>
-        <w:t xml:space="preserve"> hand was a High Card.</w:t>
+        <w:t xml:space="preserve"> while for Real Card Shuffle 3 the most commonly seen hand was a High Card.</w:t>
       </w:r>
     </w:p>
     <w:p>
@@ -23783,27 +23409,7 @@
           <w:szCs w:val="24"/>
           <w:lang w:val="en-US"/>
         </w:rPr>
-        <w:t xml:space="preserve">performed on the data was </w:t>
-      </w:r>
-      <w:proofErr w:type="gramStart"/>
-      <w:r>
-        <w:rPr>
-          <w:rFonts w:ascii="Arial" w:hAnsi="Arial" w:cs="Arial"/>
-          <w:sz w:val="24"/>
-          <w:szCs w:val="24"/>
-          <w:lang w:val="en-US"/>
-        </w:rPr>
-        <w:t>similar to</w:t>
-      </w:r>
-      <w:proofErr w:type="gramEnd"/>
-      <w:r>
-        <w:rPr>
-          <w:rFonts w:ascii="Arial" w:hAnsi="Arial" w:cs="Arial"/>
-          <w:sz w:val="24"/>
-          <w:szCs w:val="24"/>
-          <w:lang w:val="en-US"/>
-        </w:rPr>
-        <w:t xml:space="preserve"> the test shown above, however instead the cards were distributed using the ‘Texas Hold ‘Em’ </w:t>
+        <w:t xml:space="preserve">performed on the data was similar to the test shown above, however instead the cards were distributed using the ‘Texas Hold ‘Em’ </w:t>
       </w:r>
       <w:r>
         <w:rPr>
@@ -25268,25 +24874,14 @@
         </w:rPr>
         <w:t xml:space="preserve">, </w:t>
       </w:r>
-      <w:proofErr w:type="gramStart"/>
-      <w:r>
-        <w:rPr>
-          <w:rFonts w:ascii="Arial" w:hAnsi="Arial" w:cs="Arial"/>
-          <w:sz w:val="24"/>
-          <w:szCs w:val="24"/>
-          <w:lang w:val="en-US"/>
-        </w:rPr>
-        <w:t>Three</w:t>
-      </w:r>
-      <w:proofErr w:type="gramEnd"/>
-      <w:r>
-        <w:rPr>
-          <w:rFonts w:ascii="Arial" w:hAnsi="Arial" w:cs="Arial"/>
-          <w:sz w:val="24"/>
-          <w:szCs w:val="24"/>
-          <w:lang w:val="en-US"/>
-        </w:rPr>
-        <w:t xml:space="preserve"> of a Kind</w:t>
+      <w:r>
+        <w:rPr>
+          <w:rFonts w:ascii="Arial" w:hAnsi="Arial" w:cs="Arial"/>
+          <w:sz w:val="24"/>
+          <w:szCs w:val="24"/>
+          <w:lang w:val="en-US"/>
+        </w:rPr>
+        <w:t>Three of a Kind</w:t>
       </w:r>
       <w:r>
         <w:rPr>
@@ -28365,33 +27960,6 @@
           <w:szCs w:val="24"/>
           <w:lang w:val="en-US"/>
         </w:rPr>
-        <w:t xml:space="preserve"> and a P-value</w:t>
-      </w:r>
-      <w:r>
-        <w:rPr>
-          <w:rFonts w:ascii="Arial" w:hAnsi="Arial" w:cs="Arial"/>
-          <w:sz w:val="24"/>
-          <w:szCs w:val="24"/>
-          <w:lang w:val="en-US"/>
-        </w:rPr>
-        <w:t xml:space="preserve"> </w:t>
-      </w:r>
-      <w:r>
-        <w:rPr>
-          <w:rFonts w:ascii="Arial" w:hAnsi="Arial" w:cs="Arial"/>
-          <w:sz w:val="24"/>
-          <w:szCs w:val="24"/>
-          <w:lang w:val="en-US"/>
-        </w:rPr>
-        <w:t>closest to 0.5</w:t>
-      </w:r>
-      <w:r>
-        <w:rPr>
-          <w:rFonts w:ascii="Arial" w:hAnsi="Arial" w:cs="Arial"/>
-          <w:sz w:val="24"/>
-          <w:szCs w:val="24"/>
-          <w:lang w:val="en-US"/>
-        </w:rPr>
         <w:t xml:space="preserve">, as this shows that the </w:t>
       </w:r>
       <w:r>
@@ -28419,27 +27987,43 @@
           <w:szCs w:val="24"/>
           <w:lang w:val="en-US"/>
         </w:rPr>
-        <w:t xml:space="preserve">relatively dependent </w:t>
-      </w:r>
-      <w:proofErr w:type="gramStart"/>
-      <w:r>
-        <w:rPr>
-          <w:rFonts w:ascii="Arial" w:hAnsi="Arial" w:cs="Arial"/>
-          <w:sz w:val="24"/>
-          <w:szCs w:val="24"/>
-          <w:lang w:val="en-US"/>
-        </w:rPr>
-        <w:t>of</w:t>
-      </w:r>
-      <w:proofErr w:type="gramEnd"/>
-      <w:r>
-        <w:rPr>
-          <w:rFonts w:ascii="Arial" w:hAnsi="Arial" w:cs="Arial"/>
-          <w:sz w:val="24"/>
-          <w:szCs w:val="24"/>
-          <w:lang w:val="en-US"/>
-        </w:rPr>
-        <w:t xml:space="preserve"> each other</w:t>
+        <w:t xml:space="preserve">relatively </w:t>
+      </w:r>
+      <w:r>
+        <w:rPr>
+          <w:rFonts w:ascii="Arial" w:hAnsi="Arial" w:cs="Arial"/>
+          <w:sz w:val="24"/>
+          <w:szCs w:val="24"/>
+          <w:lang w:val="en-US"/>
+        </w:rPr>
+        <w:t>in</w:t>
+      </w:r>
+      <w:r>
+        <w:rPr>
+          <w:rFonts w:ascii="Arial" w:hAnsi="Arial" w:cs="Arial"/>
+          <w:sz w:val="24"/>
+          <w:szCs w:val="24"/>
+          <w:lang w:val="en-US"/>
+        </w:rPr>
+        <w:t xml:space="preserve">dependent </w:t>
+      </w:r>
+      <w:r>
+        <w:rPr>
+          <w:rFonts w:ascii="Arial" w:hAnsi="Arial" w:cs="Arial"/>
+          <w:sz w:val="24"/>
+          <w:szCs w:val="24"/>
+          <w:lang w:val="en-US"/>
+        </w:rPr>
+        <w:t xml:space="preserve">from </w:t>
+      </w:r>
+      <w:r>
+        <w:rPr>
+          <w:rFonts w:ascii="Arial" w:hAnsi="Arial" w:cs="Arial"/>
+          <w:sz w:val="24"/>
+          <w:szCs w:val="24"/>
+          <w:lang w:val="en-US"/>
+        </w:rPr>
+        <w:t>each other</w:t>
       </w:r>
       <w:r>
         <w:rPr>
@@ -29926,6 +29510,7 @@
     </w:p>
     <w:p>
       <w:pPr>
+        <w:jc w:val="center"/>
         <w:rPr>
           <w:rFonts w:ascii="Arial" w:hAnsi="Arial" w:cs="Arial"/>
           <w:sz w:val="24"/>
@@ -29933,6 +29518,1073 @@
           <w:lang w:val="en-US"/>
         </w:rPr>
       </w:pPr>
+      <w:r>
+        <w:drawing>
+          <wp:inline distT="0" distB="0" distL="0" distR="0" wp14:anchorId="5041D177" wp14:editId="456FFF44">
+            <wp:extent cx="4748400" cy="3240000"/>
+            <wp:effectExtent l="0" t="0" r="0" b="0"/>
+            <wp:docPr id="1244132749" name="Picture 1" descr="A graph with many colored text&#10;&#10;Description automatically generated with medium confidence"/>
+            <wp:cNvGraphicFramePr>
+              <a:graphicFrameLocks xmlns:a="http://schemas.openxmlformats.org/drawingml/2006/main" noChangeAspect="1"/>
+            </wp:cNvGraphicFramePr>
+            <a:graphic xmlns:a="http://schemas.openxmlformats.org/drawingml/2006/main">
+              <a:graphicData uri="http://schemas.openxmlformats.org/drawingml/2006/picture">
+                <pic:pic xmlns:pic="http://schemas.openxmlformats.org/drawingml/2006/picture">
+                  <pic:nvPicPr>
+                    <pic:cNvPr id="1244132749" name="Picture 1" descr="A graph with many colored text&#10;&#10;Description automatically generated with medium confidence"/>
+                    <pic:cNvPicPr/>
+                  </pic:nvPicPr>
+                  <pic:blipFill>
+                    <a:blip r:embed="rId28"/>
+                    <a:stretch>
+                      <a:fillRect/>
+                    </a:stretch>
+                  </pic:blipFill>
+                  <pic:spPr>
+                    <a:xfrm>
+                      <a:off x="0" y="0"/>
+                      <a:ext cx="4748400" cy="3240000"/>
+                    </a:xfrm>
+                    <a:prstGeom prst="rect">
+                      <a:avLst/>
+                    </a:prstGeom>
+                  </pic:spPr>
+                </pic:pic>
+              </a:graphicData>
+            </a:graphic>
+          </wp:inline>
+        </w:drawing>
+      </w:r>
+    </w:p>
+    <w:p>
+      <w:pPr>
+        <w:rPr>
+          <w:rFonts w:ascii="Arial" w:hAnsi="Arial" w:cs="Arial"/>
+          <w:i/>
+          <w:iCs/>
+          <w:sz w:val="24"/>
+          <w:szCs w:val="24"/>
+          <w:lang w:val="en-US"/>
+        </w:rPr>
+      </w:pPr>
+      <w:r>
+        <w:rPr>
+          <w:rFonts w:ascii="Arial" w:hAnsi="Arial" w:cs="Arial"/>
+          <w:i/>
+          <w:iCs/>
+          <w:sz w:val="24"/>
+          <w:szCs w:val="24"/>
+          <w:lang w:val="en-US"/>
+        </w:rPr>
+        <w:t>Figure 74. A Scatterplot Showing the Test Statistics and P-Values from Serial Correlation Testing</w:t>
+      </w:r>
+    </w:p>
+    <w:p>
+      <w:pPr>
+        <w:rPr>
+          <w:rFonts w:ascii="Arial" w:hAnsi="Arial" w:cs="Arial"/>
+          <w:sz w:val="24"/>
+          <w:szCs w:val="24"/>
+          <w:lang w:val="en-US"/>
+        </w:rPr>
+      </w:pPr>
+      <w:r>
+        <w:rPr>
+          <w:rFonts w:ascii="Arial" w:hAnsi="Arial" w:cs="Arial"/>
+          <w:sz w:val="24"/>
+          <w:szCs w:val="24"/>
+          <w:lang w:val="en-US"/>
+        </w:rPr>
+        <w:t xml:space="preserve">When viewing the C# data within figure 74, </w:t>
+      </w:r>
+      <w:r>
+        <w:rPr>
+          <w:rFonts w:ascii="Arial" w:hAnsi="Arial" w:cs="Arial"/>
+          <w:sz w:val="24"/>
+          <w:szCs w:val="24"/>
+          <w:lang w:val="en-US"/>
+        </w:rPr>
+        <w:t xml:space="preserve">the plot shows that </w:t>
+      </w:r>
+      <w:r>
+        <w:rPr>
+          <w:rFonts w:ascii="Arial" w:hAnsi="Arial" w:cs="Arial"/>
+          <w:sz w:val="24"/>
+          <w:szCs w:val="24"/>
+          <w:lang w:val="en-US"/>
+        </w:rPr>
+        <w:t>the Seeded and Cryptographic implementations performed better than the Unseeded implementation.</w:t>
+      </w:r>
+      <w:r>
+        <w:rPr>
+          <w:rFonts w:ascii="Arial" w:hAnsi="Arial" w:cs="Arial"/>
+          <w:sz w:val="24"/>
+          <w:szCs w:val="24"/>
+          <w:lang w:val="en-US"/>
+        </w:rPr>
+        <w:t xml:space="preserve"> Both scored a test statistic close to 0</w:t>
+      </w:r>
+      <w:r>
+        <w:rPr>
+          <w:rFonts w:ascii="Arial" w:hAnsi="Arial" w:cs="Arial"/>
+          <w:sz w:val="24"/>
+          <w:szCs w:val="24"/>
+          <w:lang w:val="en-US"/>
+        </w:rPr>
+        <w:t xml:space="preserve"> while also having </w:t>
+      </w:r>
+      <w:r>
+        <w:rPr>
+          <w:rFonts w:ascii="Arial" w:hAnsi="Arial" w:cs="Arial"/>
+          <w:sz w:val="24"/>
+          <w:szCs w:val="24"/>
+          <w:lang w:val="en-US"/>
+        </w:rPr>
+        <w:t xml:space="preserve">a reasonable P-value. </w:t>
+      </w:r>
+      <w:r>
+        <w:rPr>
+          <w:rFonts w:ascii="Arial" w:hAnsi="Arial" w:cs="Arial"/>
+          <w:sz w:val="24"/>
+          <w:szCs w:val="24"/>
+          <w:lang w:val="en-US"/>
+        </w:rPr>
+        <w:t>The Seeded implementation</w:t>
+      </w:r>
+      <w:r>
+        <w:rPr>
+          <w:rFonts w:ascii="Arial" w:hAnsi="Arial" w:cs="Arial"/>
+          <w:sz w:val="24"/>
+          <w:szCs w:val="24"/>
+          <w:lang w:val="en-US"/>
+        </w:rPr>
+        <w:t xml:space="preserve"> </w:t>
+      </w:r>
+      <w:r>
+        <w:rPr>
+          <w:rFonts w:ascii="Arial" w:hAnsi="Arial" w:cs="Arial"/>
+          <w:sz w:val="24"/>
+          <w:szCs w:val="24"/>
+          <w:lang w:val="en-US"/>
+        </w:rPr>
+        <w:t xml:space="preserve">scoring poorer than the other datasets </w:t>
+      </w:r>
+      <w:r>
+        <w:rPr>
+          <w:rFonts w:ascii="Arial" w:hAnsi="Arial" w:cs="Arial"/>
+          <w:sz w:val="24"/>
+          <w:szCs w:val="24"/>
+          <w:lang w:val="en-US"/>
+        </w:rPr>
+        <w:t xml:space="preserve">was unexpected, however </w:t>
+      </w:r>
+      <w:r>
+        <w:rPr>
+          <w:rFonts w:ascii="Arial" w:hAnsi="Arial" w:cs="Arial"/>
+          <w:sz w:val="24"/>
+          <w:szCs w:val="24"/>
+          <w:lang w:val="en-US"/>
+        </w:rPr>
+        <w:t xml:space="preserve">based on the data seen in </w:t>
+      </w:r>
+      <w:r>
+        <w:rPr>
+          <w:rFonts w:ascii="Arial" w:hAnsi="Arial" w:cs="Arial"/>
+          <w:sz w:val="24"/>
+          <w:szCs w:val="24"/>
+          <w:lang w:val="en-US"/>
+        </w:rPr>
+        <w:t xml:space="preserve">the </w:t>
+      </w:r>
+      <w:r>
+        <w:rPr>
+          <w:rFonts w:ascii="Arial" w:hAnsi="Arial" w:cs="Arial"/>
+          <w:sz w:val="24"/>
+          <w:szCs w:val="24"/>
+          <w:lang w:val="en-US"/>
+        </w:rPr>
+        <w:t>Runs test, this could be explained similarly,</w:t>
+      </w:r>
+      <w:r>
+        <w:rPr>
+          <w:rFonts w:ascii="Arial" w:hAnsi="Arial" w:cs="Arial"/>
+          <w:sz w:val="24"/>
+          <w:szCs w:val="24"/>
+          <w:lang w:val="en-US"/>
+        </w:rPr>
+        <w:t xml:space="preserve"> as the </w:t>
+      </w:r>
+      <w:r>
+        <w:rPr>
+          <w:rFonts w:ascii="Arial" w:hAnsi="Arial" w:cs="Arial"/>
+          <w:sz w:val="24"/>
+          <w:szCs w:val="24"/>
+          <w:lang w:val="en-US"/>
+        </w:rPr>
+        <w:t xml:space="preserve">unseeded data </w:t>
+      </w:r>
+      <w:r>
+        <w:rPr>
+          <w:rFonts w:ascii="Arial" w:hAnsi="Arial" w:cs="Arial"/>
+          <w:sz w:val="24"/>
+          <w:szCs w:val="24"/>
+          <w:lang w:val="en-US"/>
+        </w:rPr>
+        <w:t xml:space="preserve">may have been </w:t>
+      </w:r>
+      <w:r>
+        <w:rPr>
+          <w:rFonts w:ascii="Arial" w:hAnsi="Arial" w:cs="Arial"/>
+          <w:sz w:val="24"/>
+          <w:szCs w:val="24"/>
+          <w:lang w:val="en-US"/>
+        </w:rPr>
+        <w:t>structured</w:t>
+      </w:r>
+      <w:r>
+        <w:rPr>
+          <w:rFonts w:ascii="Arial" w:hAnsi="Arial" w:cs="Arial"/>
+          <w:sz w:val="24"/>
+          <w:szCs w:val="24"/>
+          <w:lang w:val="en-US"/>
+        </w:rPr>
+        <w:t xml:space="preserve"> in a way that would be </w:t>
+      </w:r>
+      <w:r>
+        <w:rPr>
+          <w:rFonts w:ascii="Arial" w:hAnsi="Arial" w:cs="Arial"/>
+          <w:sz w:val="24"/>
+          <w:szCs w:val="24"/>
+          <w:lang w:val="en-US"/>
+        </w:rPr>
+        <w:t>penalised within the Serial Correlation test.</w:t>
+      </w:r>
+      <w:r>
+        <w:rPr>
+          <w:rFonts w:ascii="Arial" w:hAnsi="Arial" w:cs="Arial"/>
+          <w:sz w:val="24"/>
+          <w:szCs w:val="24"/>
+          <w:lang w:val="en-US"/>
+        </w:rPr>
+        <w:t xml:space="preserve"> </w:t>
+      </w:r>
+    </w:p>
+    <w:p>
+      <w:pPr>
+        <w:rPr>
+          <w:rFonts w:ascii="Arial" w:hAnsi="Arial" w:cs="Arial"/>
+          <w:sz w:val="24"/>
+          <w:szCs w:val="24"/>
+          <w:lang w:val="en-US"/>
+        </w:rPr>
+      </w:pPr>
+      <w:r>
+        <w:rPr>
+          <w:rFonts w:ascii="Arial" w:hAnsi="Arial" w:cs="Arial"/>
+          <w:sz w:val="24"/>
+          <w:szCs w:val="24"/>
+          <w:lang w:val="en-US"/>
+        </w:rPr>
+        <w:t xml:space="preserve">The Python datasets performed well in the Serial Correlation test, </w:t>
+      </w:r>
+      <w:r>
+        <w:rPr>
+          <w:rFonts w:ascii="Arial" w:hAnsi="Arial" w:cs="Arial"/>
+          <w:sz w:val="24"/>
+          <w:szCs w:val="24"/>
+          <w:lang w:val="en-US"/>
+        </w:rPr>
+        <w:t xml:space="preserve">with the </w:t>
+      </w:r>
+      <w:r>
+        <w:rPr>
+          <w:rFonts w:ascii="Arial" w:hAnsi="Arial" w:cs="Arial"/>
+          <w:sz w:val="24"/>
+          <w:szCs w:val="24"/>
+          <w:lang w:val="en-US"/>
+        </w:rPr>
+        <w:t>Unseede</w:t>
+      </w:r>
+      <w:r>
+        <w:rPr>
+          <w:rFonts w:ascii="Arial" w:hAnsi="Arial" w:cs="Arial"/>
+          <w:sz w:val="24"/>
+          <w:szCs w:val="24"/>
+          <w:lang w:val="en-US"/>
+        </w:rPr>
+        <w:t xml:space="preserve">d, Seeded and </w:t>
+      </w:r>
+      <w:r>
+        <w:rPr>
+          <w:rFonts w:ascii="Arial" w:hAnsi="Arial" w:cs="Arial"/>
+          <w:sz w:val="24"/>
+          <w:szCs w:val="24"/>
+          <w:lang w:val="en-US"/>
+        </w:rPr>
+        <w:t xml:space="preserve">Randint implementations producing </w:t>
+      </w:r>
+      <w:r>
+        <w:rPr>
+          <w:rFonts w:ascii="Arial" w:hAnsi="Arial" w:cs="Arial"/>
+          <w:sz w:val="24"/>
+          <w:szCs w:val="24"/>
+          <w:lang w:val="en-US"/>
+        </w:rPr>
+        <w:t xml:space="preserve">low </w:t>
+      </w:r>
+      <w:r>
+        <w:rPr>
+          <w:rFonts w:ascii="Arial" w:hAnsi="Arial" w:cs="Arial"/>
+          <w:sz w:val="24"/>
+          <w:szCs w:val="24"/>
+          <w:lang w:val="en-US"/>
+        </w:rPr>
+        <w:t>test s</w:t>
+      </w:r>
+      <w:r>
+        <w:rPr>
+          <w:rFonts w:ascii="Arial" w:hAnsi="Arial" w:cs="Arial"/>
+          <w:sz w:val="24"/>
+          <w:szCs w:val="24"/>
+          <w:lang w:val="en-US"/>
+        </w:rPr>
+        <w:t>tatistics</w:t>
+      </w:r>
+      <w:r>
+        <w:rPr>
+          <w:rFonts w:ascii="Arial" w:hAnsi="Arial" w:cs="Arial"/>
+          <w:sz w:val="24"/>
+          <w:szCs w:val="24"/>
+          <w:lang w:val="en-US"/>
+        </w:rPr>
+        <w:t>.</w:t>
+      </w:r>
+      <w:r>
+        <w:rPr>
+          <w:rFonts w:ascii="Arial" w:hAnsi="Arial" w:cs="Arial"/>
+          <w:sz w:val="24"/>
+          <w:szCs w:val="24"/>
+          <w:lang w:val="en-US"/>
+        </w:rPr>
+        <w:t xml:space="preserve"> Unlike in </w:t>
+      </w:r>
+      <w:r>
+        <w:rPr>
+          <w:rFonts w:ascii="Arial" w:hAnsi="Arial" w:cs="Arial"/>
+          <w:sz w:val="24"/>
+          <w:szCs w:val="24"/>
+          <w:lang w:val="en-US"/>
+        </w:rPr>
+        <w:t xml:space="preserve">some </w:t>
+      </w:r>
+      <w:r>
+        <w:rPr>
+          <w:rFonts w:ascii="Arial" w:hAnsi="Arial" w:cs="Arial"/>
+          <w:sz w:val="24"/>
+          <w:szCs w:val="24"/>
+          <w:lang w:val="en-US"/>
+        </w:rPr>
+        <w:t xml:space="preserve">previous tests, </w:t>
+      </w:r>
+      <w:r>
+        <w:rPr>
+          <w:rFonts w:ascii="Arial" w:hAnsi="Arial" w:cs="Arial"/>
+          <w:sz w:val="24"/>
+          <w:szCs w:val="24"/>
+          <w:lang w:val="en-US"/>
+        </w:rPr>
+        <w:t>the NumPy datasets performed significantly worse than the</w:t>
+      </w:r>
+      <w:r>
+        <w:rPr>
+          <w:rFonts w:ascii="Arial" w:hAnsi="Arial" w:cs="Arial"/>
+          <w:sz w:val="24"/>
+          <w:szCs w:val="24"/>
+          <w:lang w:val="en-US"/>
+        </w:rPr>
+        <w:t>ir</w:t>
+      </w:r>
+      <w:r>
+        <w:rPr>
+          <w:rFonts w:ascii="Arial" w:hAnsi="Arial" w:cs="Arial"/>
+          <w:sz w:val="24"/>
+          <w:szCs w:val="24"/>
+          <w:lang w:val="en-US"/>
+        </w:rPr>
+        <w:t xml:space="preserve"> Python counterparts</w:t>
+      </w:r>
+      <w:r>
+        <w:rPr>
+          <w:rFonts w:ascii="Arial" w:hAnsi="Arial" w:cs="Arial"/>
+          <w:sz w:val="24"/>
+          <w:szCs w:val="24"/>
+          <w:lang w:val="en-US"/>
+        </w:rPr>
+        <w:t xml:space="preserve">, with </w:t>
+      </w:r>
+      <w:r>
+        <w:rPr>
+          <w:rFonts w:ascii="Arial" w:hAnsi="Arial" w:cs="Arial"/>
+          <w:sz w:val="24"/>
+          <w:szCs w:val="24"/>
+          <w:lang w:val="en-US"/>
+        </w:rPr>
+        <w:t>high test statistics and low P-values.</w:t>
+      </w:r>
+      <w:r>
+        <w:rPr>
+          <w:rFonts w:ascii="Arial" w:hAnsi="Arial" w:cs="Arial"/>
+          <w:sz w:val="24"/>
+          <w:szCs w:val="24"/>
+          <w:lang w:val="en-US"/>
+        </w:rPr>
+        <w:t xml:space="preserve"> There was no clear reason why this was the case, although a possible </w:t>
+      </w:r>
+      <w:r>
+        <w:rPr>
+          <w:rFonts w:ascii="Arial" w:hAnsi="Arial" w:cs="Arial"/>
+          <w:sz w:val="24"/>
+          <w:szCs w:val="24"/>
+          <w:lang w:val="en-US"/>
+        </w:rPr>
+        <w:t xml:space="preserve">explanation could be </w:t>
+      </w:r>
+      <w:r>
+        <w:rPr>
+          <w:rFonts w:ascii="Arial" w:hAnsi="Arial" w:cs="Arial"/>
+          <w:sz w:val="24"/>
+          <w:szCs w:val="24"/>
+          <w:lang w:val="en-US"/>
+        </w:rPr>
+        <w:t xml:space="preserve">that </w:t>
+      </w:r>
+      <w:r>
+        <w:rPr>
+          <w:rFonts w:ascii="Arial" w:hAnsi="Arial" w:cs="Arial"/>
+          <w:sz w:val="24"/>
+          <w:szCs w:val="24"/>
+          <w:lang w:val="en-US"/>
+        </w:rPr>
+        <w:t xml:space="preserve">the </w:t>
+      </w:r>
+      <w:r>
+        <w:rPr>
+          <w:rFonts w:ascii="Arial" w:hAnsi="Arial" w:cs="Arial"/>
+          <w:sz w:val="24"/>
+          <w:szCs w:val="24"/>
+          <w:lang w:val="en-US"/>
+        </w:rPr>
+        <w:lastRenderedPageBreak/>
+        <w:t>algorithm used by NumPy</w:t>
+      </w:r>
+      <w:r>
+        <w:rPr>
+          <w:rFonts w:ascii="Arial" w:hAnsi="Arial" w:cs="Arial"/>
+          <w:sz w:val="24"/>
+          <w:szCs w:val="24"/>
+          <w:lang w:val="en-US"/>
+        </w:rPr>
+        <w:t xml:space="preserve"> </w:t>
+      </w:r>
+      <w:r>
+        <w:rPr>
+          <w:rFonts w:ascii="Arial" w:hAnsi="Arial" w:cs="Arial"/>
+          <w:sz w:val="24"/>
+          <w:szCs w:val="24"/>
+          <w:lang w:val="en-US"/>
+        </w:rPr>
+        <w:t xml:space="preserve">may </w:t>
+      </w:r>
+      <w:r>
+        <w:rPr>
+          <w:rFonts w:ascii="Arial" w:hAnsi="Arial" w:cs="Arial"/>
+          <w:sz w:val="24"/>
+          <w:szCs w:val="24"/>
+          <w:lang w:val="en-US"/>
+        </w:rPr>
+        <w:t>place a more significant focus on previous values to produce new data</w:t>
+      </w:r>
+      <w:r>
+        <w:rPr>
+          <w:rFonts w:ascii="Arial" w:hAnsi="Arial" w:cs="Arial"/>
+          <w:sz w:val="24"/>
+          <w:szCs w:val="24"/>
+          <w:lang w:val="en-US"/>
+        </w:rPr>
+        <w:t xml:space="preserve"> compared to the algorithm used by Python.</w:t>
+      </w:r>
+    </w:p>
+    <w:p>
+      <w:pPr>
+        <w:rPr>
+          <w:rFonts w:ascii="Arial" w:hAnsi="Arial" w:cs="Arial"/>
+          <w:sz w:val="24"/>
+          <w:szCs w:val="24"/>
+          <w:lang w:val="en-US"/>
+        </w:rPr>
+      </w:pPr>
+      <w:r>
+        <w:rPr>
+          <w:rFonts w:ascii="Arial" w:hAnsi="Arial" w:cs="Arial"/>
+          <w:sz w:val="24"/>
+          <w:szCs w:val="24"/>
+          <w:lang w:val="en-US"/>
+        </w:rPr>
+        <w:t xml:space="preserve">The JavaScript dataset performed well in the Serial Correlation test, </w:t>
+      </w:r>
+      <w:r>
+        <w:rPr>
+          <w:rFonts w:ascii="Arial" w:hAnsi="Arial" w:cs="Arial"/>
+          <w:sz w:val="24"/>
+          <w:szCs w:val="24"/>
+          <w:lang w:val="en-US"/>
+        </w:rPr>
+        <w:t xml:space="preserve">producing a test </w:t>
+      </w:r>
+      <w:r>
+        <w:rPr>
+          <w:rFonts w:ascii="Arial" w:hAnsi="Arial" w:cs="Arial"/>
+          <w:sz w:val="24"/>
+          <w:szCs w:val="24"/>
+          <w:lang w:val="en-US"/>
+        </w:rPr>
+        <w:t xml:space="preserve">statistic </w:t>
+      </w:r>
+      <w:r>
+        <w:rPr>
+          <w:rFonts w:ascii="Arial" w:hAnsi="Arial" w:cs="Arial"/>
+          <w:sz w:val="24"/>
+          <w:szCs w:val="24"/>
+          <w:lang w:val="en-US"/>
+        </w:rPr>
+        <w:t>closer to 0 than C# or NumPy.</w:t>
+      </w:r>
+      <w:r>
+        <w:rPr>
+          <w:rFonts w:ascii="Arial" w:hAnsi="Arial" w:cs="Arial"/>
+          <w:sz w:val="24"/>
+          <w:szCs w:val="24"/>
+          <w:lang w:val="en-US"/>
+        </w:rPr>
+        <w:t xml:space="preserve"> JavaScript also scored </w:t>
+      </w:r>
+      <w:r>
+        <w:rPr>
+          <w:rFonts w:ascii="Arial" w:hAnsi="Arial" w:cs="Arial"/>
+          <w:sz w:val="24"/>
+          <w:szCs w:val="24"/>
+          <w:lang w:val="en-US"/>
+        </w:rPr>
+        <w:t>relatively highly</w:t>
+      </w:r>
+      <w:r>
+        <w:rPr>
+          <w:rFonts w:ascii="Arial" w:hAnsi="Arial" w:cs="Arial"/>
+          <w:sz w:val="24"/>
+          <w:szCs w:val="24"/>
+          <w:lang w:val="en-US"/>
+        </w:rPr>
+        <w:t xml:space="preserve"> with its P-value</w:t>
+      </w:r>
+      <w:r>
+        <w:rPr>
+          <w:rFonts w:ascii="Arial" w:hAnsi="Arial" w:cs="Arial"/>
+          <w:sz w:val="24"/>
+          <w:szCs w:val="24"/>
+          <w:lang w:val="en-US"/>
+        </w:rPr>
+        <w:t>.</w:t>
+      </w:r>
+    </w:p>
+    <w:p>
+      <w:pPr>
+        <w:rPr>
+          <w:rFonts w:ascii="Arial" w:hAnsi="Arial" w:cs="Arial"/>
+          <w:sz w:val="24"/>
+          <w:szCs w:val="24"/>
+          <w:lang w:val="en-US"/>
+        </w:rPr>
+      </w:pPr>
+      <w:r>
+        <w:rPr>
+          <w:rFonts w:ascii="Arial" w:hAnsi="Arial" w:cs="Arial"/>
+          <w:sz w:val="24"/>
+          <w:szCs w:val="24"/>
+          <w:lang w:val="en-US"/>
+        </w:rPr>
+        <w:t xml:space="preserve">The </w:t>
+      </w:r>
+      <w:r>
+        <w:rPr>
+          <w:rFonts w:ascii="Arial" w:hAnsi="Arial" w:cs="Arial"/>
+          <w:sz w:val="24"/>
+          <w:szCs w:val="24"/>
+          <w:lang w:val="en-US"/>
+        </w:rPr>
+        <w:t>Random.org dataset performed far worse than expected</w:t>
+      </w:r>
+      <w:r>
+        <w:rPr>
+          <w:rFonts w:ascii="Arial" w:hAnsi="Arial" w:cs="Arial"/>
+          <w:sz w:val="24"/>
+          <w:szCs w:val="24"/>
+          <w:lang w:val="en-US"/>
+        </w:rPr>
+        <w:t>, with the lowest test statistic and P-value.</w:t>
+      </w:r>
+      <w:r>
+        <w:rPr>
+          <w:rFonts w:ascii="Arial" w:hAnsi="Arial" w:cs="Arial"/>
+          <w:sz w:val="24"/>
+          <w:szCs w:val="24"/>
+          <w:lang w:val="en-US"/>
+        </w:rPr>
+        <w:t xml:space="preserve"> As mentioned previously, Random.org collects data using atmospheric noise</w:t>
+      </w:r>
+      <w:r>
+        <w:rPr>
+          <w:rFonts w:ascii="Arial" w:hAnsi="Arial" w:cs="Arial"/>
+          <w:sz w:val="24"/>
+          <w:szCs w:val="24"/>
+          <w:lang w:val="en-US"/>
+        </w:rPr>
+        <w:t xml:space="preserve"> which may lead to the data collected being considered </w:t>
+      </w:r>
+      <w:r>
+        <w:rPr>
+          <w:rFonts w:ascii="Arial" w:hAnsi="Arial" w:cs="Arial"/>
+          <w:sz w:val="24"/>
+          <w:szCs w:val="24"/>
+          <w:lang w:val="en-US"/>
+        </w:rPr>
+        <w:t xml:space="preserve">too independent thus causing the </w:t>
+      </w:r>
+      <w:r>
+        <w:rPr>
+          <w:rFonts w:ascii="Arial" w:hAnsi="Arial" w:cs="Arial"/>
+          <w:sz w:val="24"/>
+          <w:szCs w:val="24"/>
+          <w:lang w:val="en-US"/>
+        </w:rPr>
+        <w:t xml:space="preserve">test to </w:t>
+      </w:r>
+      <w:r>
+        <w:rPr>
+          <w:rFonts w:ascii="Arial" w:hAnsi="Arial" w:cs="Arial"/>
+          <w:sz w:val="24"/>
+          <w:szCs w:val="24"/>
+          <w:lang w:val="en-US"/>
+        </w:rPr>
+        <w:t>negatively grade the dataset.</w:t>
+      </w:r>
+    </w:p>
+    <w:p>
+      <w:pPr>
+        <w:rPr>
+          <w:rFonts w:ascii="Arial" w:hAnsi="Arial" w:cs="Arial"/>
+          <w:sz w:val="24"/>
+          <w:szCs w:val="24"/>
+          <w:lang w:val="en-US"/>
+        </w:rPr>
+      </w:pPr>
+      <w:r>
+        <w:rPr>
+          <w:rFonts w:ascii="Arial" w:hAnsi="Arial" w:cs="Arial"/>
+          <w:sz w:val="24"/>
+          <w:szCs w:val="24"/>
+          <w:lang w:val="en-US"/>
+        </w:rPr>
+        <w:t xml:space="preserve">Unsurprisingly, the Lehmer Generator implementations were among the best performing datasets in figure 74. </w:t>
+      </w:r>
+      <w:r>
+        <w:rPr>
+          <w:rFonts w:ascii="Arial" w:hAnsi="Arial" w:cs="Arial"/>
+          <w:sz w:val="24"/>
+          <w:szCs w:val="24"/>
+          <w:lang w:val="en-US"/>
+        </w:rPr>
+        <w:t xml:space="preserve">This was expected due to the nature of the Lehmer algorithm, which </w:t>
+      </w:r>
+      <w:r>
+        <w:rPr>
+          <w:rFonts w:ascii="Arial" w:hAnsi="Arial" w:cs="Arial"/>
+          <w:sz w:val="24"/>
+          <w:szCs w:val="24"/>
+          <w:lang w:val="en-US"/>
+        </w:rPr>
+        <w:t xml:space="preserve">is built with a dependency not </w:t>
+      </w:r>
+      <w:r>
+        <w:rPr>
+          <w:rFonts w:ascii="Arial" w:hAnsi="Arial" w:cs="Arial"/>
+          <w:sz w:val="24"/>
+          <w:szCs w:val="24"/>
+          <w:lang w:val="en-US"/>
+        </w:rPr>
+        <w:t xml:space="preserve">on the </w:t>
+      </w:r>
+      <w:r>
+        <w:rPr>
+          <w:rFonts w:ascii="Arial" w:hAnsi="Arial" w:cs="Arial"/>
+          <w:sz w:val="24"/>
+          <w:szCs w:val="24"/>
+          <w:lang w:val="en-US"/>
+        </w:rPr>
+        <w:t xml:space="preserve">produced values, but the </w:t>
+      </w:r>
+      <w:r>
+        <w:rPr>
+          <w:rFonts w:ascii="Arial" w:hAnsi="Arial" w:cs="Arial"/>
+          <w:sz w:val="24"/>
+          <w:szCs w:val="24"/>
+          <w:lang w:val="en-US"/>
+        </w:rPr>
+        <w:t>modified seed value</w:t>
+      </w:r>
+      <w:r>
+        <w:rPr>
+          <w:rFonts w:ascii="Arial" w:hAnsi="Arial" w:cs="Arial"/>
+          <w:sz w:val="24"/>
+          <w:szCs w:val="24"/>
+          <w:lang w:val="en-US"/>
+        </w:rPr>
+        <w:t>s</w:t>
+      </w:r>
+      <w:r>
+        <w:rPr>
+          <w:rFonts w:ascii="Arial" w:hAnsi="Arial" w:cs="Arial"/>
+          <w:sz w:val="24"/>
+          <w:szCs w:val="24"/>
+          <w:lang w:val="en-US"/>
+        </w:rPr>
+        <w:t xml:space="preserve"> used for </w:t>
+      </w:r>
+      <w:r>
+        <w:rPr>
+          <w:rFonts w:ascii="Arial" w:hAnsi="Arial" w:cs="Arial"/>
+          <w:sz w:val="24"/>
+          <w:szCs w:val="24"/>
+          <w:lang w:val="en-US"/>
+        </w:rPr>
+        <w:t>output generation</w:t>
+      </w:r>
+      <w:r>
+        <w:rPr>
+          <w:rFonts w:ascii="Arial" w:hAnsi="Arial" w:cs="Arial"/>
+          <w:sz w:val="24"/>
+          <w:szCs w:val="24"/>
+          <w:lang w:val="en-US"/>
+        </w:rPr>
+        <w:t xml:space="preserve">. </w:t>
+      </w:r>
+      <w:r>
+        <w:rPr>
+          <w:rFonts w:ascii="Arial" w:hAnsi="Arial" w:cs="Arial"/>
+          <w:sz w:val="24"/>
+          <w:szCs w:val="24"/>
+          <w:lang w:val="en-US"/>
+        </w:rPr>
+        <w:t xml:space="preserve">This allowed for values to be far more independent from </w:t>
+      </w:r>
+      <w:r>
+        <w:rPr>
+          <w:rFonts w:ascii="Arial" w:hAnsi="Arial" w:cs="Arial"/>
+          <w:sz w:val="24"/>
+          <w:szCs w:val="24"/>
+          <w:lang w:val="en-US"/>
+        </w:rPr>
+        <w:t>each other than in other implementations, such as the Middle Square</w:t>
+      </w:r>
+      <w:r>
+        <w:rPr>
+          <w:rFonts w:ascii="Arial" w:hAnsi="Arial" w:cs="Arial"/>
+          <w:sz w:val="24"/>
+          <w:szCs w:val="24"/>
+          <w:lang w:val="en-US"/>
+        </w:rPr>
+        <w:t xml:space="preserve"> method</w:t>
+      </w:r>
+      <w:r>
+        <w:rPr>
+          <w:rFonts w:ascii="Arial" w:hAnsi="Arial" w:cs="Arial"/>
+          <w:sz w:val="24"/>
+          <w:szCs w:val="24"/>
+          <w:lang w:val="en-US"/>
+        </w:rPr>
+        <w:t xml:space="preserve">, where an unaltered </w:t>
+      </w:r>
+      <w:r>
+        <w:rPr>
+          <w:rFonts w:ascii="Arial" w:hAnsi="Arial" w:cs="Arial"/>
+          <w:sz w:val="24"/>
+          <w:szCs w:val="24"/>
+          <w:lang w:val="en-US"/>
+        </w:rPr>
+        <w:t xml:space="preserve">output value may be used for </w:t>
+      </w:r>
+      <w:r>
+        <w:rPr>
+          <w:rFonts w:ascii="Arial" w:hAnsi="Arial" w:cs="Arial"/>
+          <w:sz w:val="24"/>
+          <w:szCs w:val="24"/>
+          <w:lang w:val="en-US"/>
+        </w:rPr>
+        <w:t>sequential</w:t>
+      </w:r>
+      <w:r>
+        <w:rPr>
+          <w:rFonts w:ascii="Arial" w:hAnsi="Arial" w:cs="Arial"/>
+          <w:sz w:val="24"/>
+          <w:szCs w:val="24"/>
+          <w:lang w:val="en-US"/>
+        </w:rPr>
+        <w:t xml:space="preserve"> generations.</w:t>
+      </w:r>
+    </w:p>
+    <w:p>
+      <w:pPr>
+        <w:rPr>
+          <w:rFonts w:ascii="Arial" w:hAnsi="Arial" w:cs="Arial"/>
+          <w:sz w:val="24"/>
+          <w:szCs w:val="24"/>
+          <w:lang w:val="en-US"/>
+        </w:rPr>
+      </w:pPr>
+      <w:r>
+        <w:rPr>
+          <w:rFonts w:ascii="Arial" w:hAnsi="Arial" w:cs="Arial"/>
+          <w:sz w:val="24"/>
+          <w:szCs w:val="24"/>
+          <w:lang w:val="en-US"/>
+        </w:rPr>
+        <w:t xml:space="preserve">When viewing the Middle Square method test statistic, it is clear why </w:t>
+      </w:r>
+      <w:r>
+        <w:rPr>
+          <w:rFonts w:ascii="Arial" w:hAnsi="Arial" w:cs="Arial"/>
+          <w:sz w:val="24"/>
+          <w:szCs w:val="24"/>
+          <w:lang w:val="en-US"/>
+        </w:rPr>
+        <w:t xml:space="preserve">the method </w:t>
+      </w:r>
+      <w:r>
+        <w:rPr>
+          <w:rFonts w:ascii="Arial" w:hAnsi="Arial" w:cs="Arial"/>
+          <w:sz w:val="24"/>
+          <w:szCs w:val="24"/>
+          <w:lang w:val="en-US"/>
+        </w:rPr>
+        <w:t xml:space="preserve">performed </w:t>
+      </w:r>
+      <w:r>
+        <w:rPr>
+          <w:rFonts w:ascii="Arial" w:hAnsi="Arial" w:cs="Arial"/>
+          <w:sz w:val="24"/>
+          <w:szCs w:val="24"/>
+          <w:lang w:val="en-US"/>
+        </w:rPr>
+        <w:t xml:space="preserve">so poorly. </w:t>
+      </w:r>
+      <w:r>
+        <w:rPr>
+          <w:rFonts w:ascii="Arial" w:hAnsi="Arial" w:cs="Arial"/>
+          <w:sz w:val="24"/>
+          <w:szCs w:val="24"/>
+          <w:lang w:val="en-US"/>
+        </w:rPr>
+        <w:t xml:space="preserve">By using an algorithm designed around the </w:t>
+      </w:r>
+      <w:r>
+        <w:rPr>
+          <w:rFonts w:ascii="Arial" w:hAnsi="Arial" w:cs="Arial"/>
+          <w:sz w:val="24"/>
+          <w:szCs w:val="24"/>
+          <w:lang w:val="en-US"/>
+        </w:rPr>
+        <w:t>previous output</w:t>
+      </w:r>
+      <w:r>
+        <w:rPr>
+          <w:rFonts w:ascii="Arial" w:hAnsi="Arial" w:cs="Arial"/>
+          <w:sz w:val="24"/>
+          <w:szCs w:val="24"/>
+          <w:lang w:val="en-US"/>
+        </w:rPr>
+        <w:t xml:space="preserve"> value</w:t>
+      </w:r>
+      <w:r>
+        <w:rPr>
+          <w:rFonts w:ascii="Arial" w:hAnsi="Arial" w:cs="Arial"/>
+          <w:sz w:val="24"/>
+          <w:szCs w:val="24"/>
+          <w:lang w:val="en-US"/>
+        </w:rPr>
+        <w:t xml:space="preserve">, dependency </w:t>
+      </w:r>
+      <w:r>
+        <w:rPr>
+          <w:rFonts w:ascii="Arial" w:hAnsi="Arial" w:cs="Arial"/>
+          <w:sz w:val="24"/>
+          <w:szCs w:val="24"/>
+          <w:lang w:val="en-US"/>
+        </w:rPr>
+        <w:t xml:space="preserve">between </w:t>
+      </w:r>
+      <w:r>
+        <w:rPr>
+          <w:rFonts w:ascii="Arial" w:hAnsi="Arial" w:cs="Arial"/>
+          <w:sz w:val="24"/>
+          <w:szCs w:val="24"/>
+          <w:lang w:val="en-US"/>
+        </w:rPr>
+        <w:t>the data</w:t>
+      </w:r>
+      <w:r>
+        <w:rPr>
+          <w:rFonts w:ascii="Arial" w:hAnsi="Arial" w:cs="Arial"/>
+          <w:sz w:val="24"/>
+          <w:szCs w:val="24"/>
+          <w:lang w:val="en-US"/>
+        </w:rPr>
+        <w:t xml:space="preserve"> </w:t>
+      </w:r>
+      <w:r>
+        <w:rPr>
+          <w:rFonts w:ascii="Arial" w:hAnsi="Arial" w:cs="Arial"/>
+          <w:sz w:val="24"/>
+          <w:szCs w:val="24"/>
+          <w:lang w:val="en-US"/>
+        </w:rPr>
+        <w:t xml:space="preserve">will </w:t>
+      </w:r>
+      <w:r>
+        <w:rPr>
+          <w:rFonts w:ascii="Arial" w:hAnsi="Arial" w:cs="Arial"/>
+          <w:sz w:val="24"/>
+          <w:szCs w:val="24"/>
+          <w:lang w:val="en-US"/>
+        </w:rPr>
+        <w:t>naturally be high</w:t>
+      </w:r>
+      <w:r>
+        <w:rPr>
+          <w:rFonts w:ascii="Arial" w:hAnsi="Arial" w:cs="Arial"/>
+          <w:sz w:val="24"/>
+          <w:szCs w:val="24"/>
+          <w:lang w:val="en-US"/>
+        </w:rPr>
+        <w:t>.</w:t>
+      </w:r>
+      <w:r>
+        <w:rPr>
+          <w:rFonts w:ascii="Arial" w:hAnsi="Arial" w:cs="Arial"/>
+          <w:sz w:val="24"/>
+          <w:szCs w:val="24"/>
+          <w:lang w:val="en-US"/>
+        </w:rPr>
+        <w:t xml:space="preserve"> The Serial Correlation test picked up on this and as such the Middle Square data was penalised heavily.</w:t>
+      </w:r>
+    </w:p>
+    <w:p>
+      <w:pPr>
+        <w:rPr>
+          <w:rFonts w:ascii="Arial" w:hAnsi="Arial" w:cs="Arial"/>
+          <w:sz w:val="24"/>
+          <w:szCs w:val="24"/>
+          <w:lang w:val="en-US"/>
+        </w:rPr>
+      </w:pPr>
+      <w:r>
+        <w:rPr>
+          <w:rFonts w:ascii="Arial" w:hAnsi="Arial" w:cs="Arial"/>
+          <w:sz w:val="24"/>
+          <w:szCs w:val="24"/>
+          <w:lang w:val="en-US"/>
+        </w:rPr>
+        <w:t xml:space="preserve">While it would be expected for the White Noise datasets, which </w:t>
+      </w:r>
+      <w:r>
+        <w:rPr>
+          <w:rFonts w:ascii="Arial" w:hAnsi="Arial" w:cs="Arial"/>
+          <w:sz w:val="24"/>
+          <w:szCs w:val="24"/>
+          <w:lang w:val="en-US"/>
+        </w:rPr>
+        <w:t>provide data not sampled from any algorithm</w:t>
+      </w:r>
+      <w:r>
+        <w:rPr>
+          <w:rFonts w:ascii="Arial" w:hAnsi="Arial" w:cs="Arial"/>
+          <w:sz w:val="24"/>
+          <w:szCs w:val="24"/>
+          <w:lang w:val="en-US"/>
+        </w:rPr>
+        <w:t xml:space="preserve"> allowing for </w:t>
+      </w:r>
+      <w:r>
+        <w:rPr>
+          <w:rFonts w:ascii="Arial" w:hAnsi="Arial" w:cs="Arial"/>
+          <w:sz w:val="24"/>
+          <w:szCs w:val="24"/>
+          <w:lang w:val="en-US"/>
+        </w:rPr>
+        <w:t xml:space="preserve">completely independent data, </w:t>
+      </w:r>
+      <w:r>
+        <w:rPr>
+          <w:rFonts w:ascii="Arial" w:hAnsi="Arial" w:cs="Arial"/>
+          <w:sz w:val="24"/>
+          <w:szCs w:val="24"/>
+          <w:lang w:val="en-US"/>
+        </w:rPr>
+        <w:t>to score well in the Serial Correlation test</w:t>
+      </w:r>
+      <w:r>
+        <w:rPr>
+          <w:rFonts w:ascii="Arial" w:hAnsi="Arial" w:cs="Arial"/>
+          <w:sz w:val="24"/>
+          <w:szCs w:val="24"/>
+          <w:lang w:val="en-US"/>
+        </w:rPr>
+        <w:t xml:space="preserve"> but</w:t>
+      </w:r>
+      <w:r>
+        <w:rPr>
+          <w:rFonts w:ascii="Arial" w:hAnsi="Arial" w:cs="Arial"/>
+          <w:sz w:val="24"/>
+          <w:szCs w:val="24"/>
+          <w:lang w:val="en-US"/>
+        </w:rPr>
+        <w:t xml:space="preserve"> much like the Random.org data</w:t>
+      </w:r>
+      <w:r>
+        <w:rPr>
+          <w:rFonts w:ascii="Arial" w:hAnsi="Arial" w:cs="Arial"/>
+          <w:sz w:val="24"/>
+          <w:szCs w:val="24"/>
+          <w:lang w:val="en-US"/>
+        </w:rPr>
+        <w:t xml:space="preserve"> the datasets were too independent to be </w:t>
+      </w:r>
+      <w:r>
+        <w:rPr>
+          <w:rFonts w:ascii="Arial" w:hAnsi="Arial" w:cs="Arial"/>
+          <w:sz w:val="24"/>
+          <w:szCs w:val="24"/>
+          <w:lang w:val="en-US"/>
+        </w:rPr>
+        <w:t xml:space="preserve">considered </w:t>
+      </w:r>
+      <w:r>
+        <w:rPr>
+          <w:rFonts w:ascii="Arial" w:hAnsi="Arial" w:cs="Arial"/>
+          <w:sz w:val="24"/>
+          <w:szCs w:val="24"/>
+          <w:lang w:val="en-US"/>
+        </w:rPr>
+        <w:t>viable.</w:t>
+      </w:r>
     </w:p>
     <w:sectPr>
       <w:pgSz w:w="11906" w:h="16838"/>

</xml_diff>

<commit_message>
Detailed Birthday Spacings test data
</commit_message>
<xml_diff>
--- a/Report/Data Analysis.docx
+++ b/Report/Data Analysis.docx
@@ -26688,6 +26688,9 @@
         </w:rPr>
       </w:pPr>
       <w:r>
+        <w:rPr>
+          <w:noProof/>
+        </w:rPr>
         <w:drawing>
           <wp:inline distT="0" distB="0" distL="0" distR="0" wp14:anchorId="029BB392" wp14:editId="26A4A1A2">
             <wp:extent cx="4748400" cy="3240000"/>
@@ -29519,6 +29522,9 @@
         </w:rPr>
       </w:pPr>
       <w:r>
+        <w:rPr>
+          <w:noProof/>
+        </w:rPr>
         <w:drawing>
           <wp:inline distT="0" distB="0" distL="0" distR="0" wp14:anchorId="5041D177" wp14:editId="456FFF44">
             <wp:extent cx="4748400" cy="3240000"/>
@@ -30584,6 +30590,3497 @@
           <w:lang w:val="en-US"/>
         </w:rPr>
         <w:t>viable.</w:t>
+      </w:r>
+    </w:p>
+    <w:p>
+      <w:pPr>
+        <w:rPr>
+          <w:rFonts w:ascii="Arial" w:hAnsi="Arial" w:cs="Arial"/>
+          <w:sz w:val="24"/>
+          <w:szCs w:val="24"/>
+          <w:lang w:val="en-US"/>
+        </w:rPr>
+      </w:pPr>
+    </w:p>
+    <w:p>
+      <w:pPr>
+        <w:rPr>
+          <w:rFonts w:ascii="Arial" w:hAnsi="Arial" w:cs="Arial"/>
+          <w:b/>
+          <w:bCs/>
+          <w:sz w:val="28"/>
+          <w:szCs w:val="28"/>
+          <w:u w:val="single"/>
+          <w:lang w:val="en-US"/>
+        </w:rPr>
+      </w:pPr>
+      <w:r>
+        <w:rPr>
+          <w:rFonts w:ascii="Arial" w:hAnsi="Arial" w:cs="Arial"/>
+          <w:b/>
+          <w:bCs/>
+          <w:sz w:val="28"/>
+          <w:szCs w:val="28"/>
+          <w:u w:val="single"/>
+          <w:lang w:val="en-US"/>
+        </w:rPr>
+        <w:t>4.9 Birthday Spacings Test</w:t>
+      </w:r>
+    </w:p>
+    <w:p>
+      <w:pPr>
+        <w:rPr>
+          <w:rFonts w:ascii="Arial" w:hAnsi="Arial" w:cs="Arial"/>
+          <w:sz w:val="24"/>
+          <w:szCs w:val="24"/>
+          <w:lang w:val="en-US"/>
+        </w:rPr>
+      </w:pPr>
+      <w:r>
+        <w:rPr>
+          <w:rFonts w:ascii="Arial" w:hAnsi="Arial" w:cs="Arial"/>
+          <w:sz w:val="24"/>
+          <w:szCs w:val="24"/>
+          <w:lang w:val="en-US"/>
+        </w:rPr>
+        <w:t xml:space="preserve">One of the classic tests of randomness, the Birthday Spacings test </w:t>
+      </w:r>
+      <w:r>
+        <w:rPr>
+          <w:rFonts w:ascii="Arial" w:hAnsi="Arial" w:cs="Arial"/>
+          <w:sz w:val="24"/>
+          <w:szCs w:val="24"/>
+          <w:lang w:val="en-US"/>
+        </w:rPr>
+        <w:t xml:space="preserve">evaluates the extent to which </w:t>
+      </w:r>
+      <w:r>
+        <w:rPr>
+          <w:rFonts w:ascii="Arial" w:hAnsi="Arial" w:cs="Arial"/>
+          <w:sz w:val="24"/>
+          <w:szCs w:val="24"/>
+          <w:lang w:val="en-US"/>
+        </w:rPr>
+        <w:t xml:space="preserve">a </w:t>
+      </w:r>
+      <w:r>
+        <w:rPr>
+          <w:rFonts w:ascii="Arial" w:hAnsi="Arial" w:cs="Arial"/>
+          <w:sz w:val="24"/>
+          <w:szCs w:val="24"/>
+          <w:lang w:val="en-US"/>
+        </w:rPr>
+        <w:t xml:space="preserve">dataset </w:t>
+      </w:r>
+      <w:r>
+        <w:rPr>
+          <w:rFonts w:ascii="Arial" w:hAnsi="Arial" w:cs="Arial"/>
+          <w:sz w:val="24"/>
+          <w:szCs w:val="24"/>
+          <w:lang w:val="en-US"/>
+        </w:rPr>
+        <w:t>conforms to a normal distribution</w:t>
+      </w:r>
+      <w:r>
+        <w:rPr>
+          <w:rFonts w:ascii="Arial" w:hAnsi="Arial" w:cs="Arial"/>
+          <w:sz w:val="24"/>
+          <w:szCs w:val="24"/>
+          <w:lang w:val="en-US"/>
+        </w:rPr>
+        <w:t xml:space="preserve">. </w:t>
+      </w:r>
+      <w:r>
+        <w:rPr>
+          <w:rFonts w:ascii="Arial" w:hAnsi="Arial" w:cs="Arial"/>
+          <w:sz w:val="24"/>
+          <w:szCs w:val="24"/>
+          <w:lang w:val="en-US"/>
+        </w:rPr>
+        <w:t xml:space="preserve">This is done by </w:t>
+      </w:r>
+      <w:r>
+        <w:rPr>
+          <w:rFonts w:ascii="Arial" w:hAnsi="Arial" w:cs="Arial"/>
+          <w:sz w:val="24"/>
+          <w:szCs w:val="24"/>
+          <w:lang w:val="en-US"/>
+        </w:rPr>
+        <w:t xml:space="preserve">choosing </w:t>
+      </w:r>
+      <w:r>
+        <w:rPr>
+          <w:rFonts w:ascii="Arial" w:hAnsi="Arial" w:cs="Arial"/>
+          <w:i/>
+          <w:iCs/>
+          <w:sz w:val="24"/>
+          <w:szCs w:val="24"/>
+          <w:lang w:val="en-US"/>
+        </w:rPr>
+        <w:t>m</w:t>
+      </w:r>
+      <w:r>
+        <w:rPr>
+          <w:rFonts w:ascii="Arial" w:hAnsi="Arial" w:cs="Arial"/>
+          <w:sz w:val="24"/>
+          <w:szCs w:val="24"/>
+          <w:lang w:val="en-US"/>
+        </w:rPr>
+        <w:t xml:space="preserve"> birthdays from a year of </w:t>
+      </w:r>
+      <w:r>
+        <w:rPr>
+          <w:rFonts w:ascii="Arial" w:hAnsi="Arial" w:cs="Arial"/>
+          <w:i/>
+          <w:iCs/>
+          <w:sz w:val="24"/>
+          <w:szCs w:val="24"/>
+          <w:lang w:val="en-US"/>
+        </w:rPr>
+        <w:t>n</w:t>
+      </w:r>
+      <w:r>
+        <w:rPr>
+          <w:rFonts w:ascii="Arial" w:hAnsi="Arial" w:cs="Arial"/>
+          <w:sz w:val="24"/>
+          <w:szCs w:val="24"/>
+          <w:lang w:val="en-US"/>
+        </w:rPr>
+        <w:t xml:space="preserve"> length</w:t>
+      </w:r>
+      <w:r>
+        <w:rPr>
+          <w:rFonts w:ascii="Arial" w:hAnsi="Arial" w:cs="Arial"/>
+          <w:sz w:val="24"/>
+          <w:szCs w:val="24"/>
+          <w:lang w:val="en-US"/>
+        </w:rPr>
+        <w:t xml:space="preserve"> then comparing the </w:t>
+      </w:r>
+      <w:r>
+        <w:rPr>
+          <w:rFonts w:ascii="Arial" w:hAnsi="Arial" w:cs="Arial"/>
+          <w:sz w:val="24"/>
+          <w:szCs w:val="24"/>
+          <w:lang w:val="en-US"/>
+        </w:rPr>
+        <w:t xml:space="preserve">expected </w:t>
+      </w:r>
+      <w:r>
+        <w:rPr>
+          <w:rFonts w:ascii="Arial" w:hAnsi="Arial" w:cs="Arial"/>
+          <w:sz w:val="24"/>
+          <w:szCs w:val="24"/>
+          <w:lang w:val="en-US"/>
+        </w:rPr>
+        <w:t xml:space="preserve">frequency </w:t>
+      </w:r>
+      <w:r>
+        <w:rPr>
+          <w:rFonts w:ascii="Arial" w:hAnsi="Arial" w:cs="Arial"/>
+          <w:sz w:val="24"/>
+          <w:szCs w:val="24"/>
+          <w:lang w:val="en-US"/>
+        </w:rPr>
+        <w:t xml:space="preserve">of repeated spacing values </w:t>
+      </w:r>
+      <w:r>
+        <w:rPr>
+          <w:rFonts w:ascii="Arial" w:hAnsi="Arial" w:cs="Arial"/>
+          <w:sz w:val="24"/>
+          <w:szCs w:val="24"/>
+          <w:lang w:val="en-US"/>
+        </w:rPr>
+        <w:t xml:space="preserve">to the observed frequency </w:t>
+      </w:r>
+      <w:r>
+        <w:rPr>
+          <w:rFonts w:ascii="Arial" w:hAnsi="Arial" w:cs="Arial"/>
+          <w:sz w:val="24"/>
+          <w:szCs w:val="24"/>
+          <w:lang w:val="en-US"/>
+        </w:rPr>
+        <w:t xml:space="preserve">found in </w:t>
+      </w:r>
+      <w:r>
+        <w:rPr>
+          <w:rFonts w:ascii="Arial" w:hAnsi="Arial" w:cs="Arial"/>
+          <w:sz w:val="24"/>
+          <w:szCs w:val="24"/>
+          <w:lang w:val="en-US"/>
+        </w:rPr>
+        <w:t>each</w:t>
+      </w:r>
+      <w:r>
+        <w:rPr>
+          <w:rFonts w:ascii="Arial" w:hAnsi="Arial" w:cs="Arial"/>
+          <w:sz w:val="24"/>
+          <w:szCs w:val="24"/>
+          <w:lang w:val="en-US"/>
+        </w:rPr>
+        <w:t xml:space="preserve"> dataset.</w:t>
+      </w:r>
+      <w:r>
+        <w:rPr>
+          <w:rFonts w:ascii="Arial" w:hAnsi="Arial" w:cs="Arial"/>
+          <w:sz w:val="24"/>
+          <w:szCs w:val="24"/>
+          <w:lang w:val="en-US"/>
+        </w:rPr>
+        <w:t xml:space="preserve"> </w:t>
+      </w:r>
+      <w:r>
+        <w:rPr>
+          <w:rFonts w:ascii="Arial" w:hAnsi="Arial" w:cs="Arial"/>
+          <w:sz w:val="24"/>
+          <w:szCs w:val="24"/>
+          <w:lang w:val="en-US"/>
+        </w:rPr>
+        <w:t xml:space="preserve">For this test </w:t>
+      </w:r>
+      <w:r>
+        <w:rPr>
+          <w:rFonts w:ascii="Arial" w:hAnsi="Arial" w:cs="Arial"/>
+          <w:i/>
+          <w:iCs/>
+          <w:sz w:val="24"/>
+          <w:szCs w:val="24"/>
+          <w:lang w:val="en-US"/>
+        </w:rPr>
+        <w:t>m</w:t>
+      </w:r>
+      <w:r>
+        <w:rPr>
+          <w:rFonts w:ascii="Arial" w:hAnsi="Arial" w:cs="Arial"/>
+          <w:sz w:val="24"/>
+          <w:szCs w:val="24"/>
+          <w:lang w:val="en-US"/>
+        </w:rPr>
+        <w:t xml:space="preserve"> was set to </w:t>
+      </w:r>
+      <w:r>
+        <w:rPr>
+          <w:rFonts w:ascii="Arial" w:hAnsi="Arial" w:cs="Arial"/>
+          <w:sz w:val="24"/>
+          <w:szCs w:val="24"/>
+          <w:lang w:val="en-US"/>
+        </w:rPr>
+        <w:t xml:space="preserve">32 and </w:t>
+      </w:r>
+      <w:r>
+        <w:rPr>
+          <w:rFonts w:ascii="Arial" w:hAnsi="Arial" w:cs="Arial"/>
+          <w:i/>
+          <w:iCs/>
+          <w:sz w:val="24"/>
+          <w:szCs w:val="24"/>
+          <w:lang w:val="en-US"/>
+        </w:rPr>
+        <w:t>n</w:t>
+      </w:r>
+      <w:r>
+        <w:rPr>
+          <w:rFonts w:ascii="Arial" w:hAnsi="Arial" w:cs="Arial"/>
+          <w:sz w:val="24"/>
+          <w:szCs w:val="24"/>
+          <w:lang w:val="en-US"/>
+        </w:rPr>
+        <w:t xml:space="preserve"> was set to </w:t>
+      </w:r>
+      <w:r>
+        <w:rPr>
+          <w:rFonts w:ascii="Arial" w:hAnsi="Arial" w:cs="Arial"/>
+          <w:sz w:val="24"/>
+          <w:szCs w:val="24"/>
+          <w:lang w:val="en-US"/>
+        </w:rPr>
+        <w:t>2^16</w:t>
+      </w:r>
+      <w:r>
+        <w:rPr>
+          <w:rFonts w:ascii="Arial" w:hAnsi="Arial" w:cs="Arial"/>
+          <w:sz w:val="24"/>
+          <w:szCs w:val="24"/>
+          <w:lang w:val="en-US"/>
+        </w:rPr>
+        <w:t xml:space="preserve">, these being </w:t>
+      </w:r>
+      <w:r>
+        <w:rPr>
+          <w:rFonts w:ascii="Arial" w:hAnsi="Arial" w:cs="Arial"/>
+          <w:sz w:val="24"/>
+          <w:szCs w:val="24"/>
+          <w:lang w:val="en-US"/>
+        </w:rPr>
+        <w:t xml:space="preserve">the </w:t>
+      </w:r>
+      <w:r>
+        <w:rPr>
+          <w:rFonts w:ascii="Arial" w:hAnsi="Arial" w:cs="Arial"/>
+          <w:sz w:val="24"/>
+          <w:szCs w:val="24"/>
+          <w:lang w:val="en-US"/>
+        </w:rPr>
+        <w:t xml:space="preserve">standard </w:t>
+      </w:r>
+      <w:r>
+        <w:rPr>
+          <w:rFonts w:ascii="Arial" w:hAnsi="Arial" w:cs="Arial"/>
+          <w:sz w:val="24"/>
+          <w:szCs w:val="24"/>
+          <w:lang w:val="en-US"/>
+        </w:rPr>
+        <w:t>test values</w:t>
+      </w:r>
+      <w:r>
+        <w:rPr>
+          <w:rFonts w:ascii="Arial" w:hAnsi="Arial" w:cs="Arial"/>
+          <w:sz w:val="24"/>
+          <w:szCs w:val="24"/>
+          <w:lang w:val="en-US"/>
+        </w:rPr>
+        <w:t>.</w:t>
+      </w:r>
+      <w:r>
+        <w:rPr>
+          <w:rFonts w:ascii="Arial" w:hAnsi="Arial" w:cs="Arial"/>
+          <w:sz w:val="24"/>
+          <w:szCs w:val="24"/>
+          <w:lang w:val="en-US"/>
+        </w:rPr>
+        <w:t xml:space="preserve"> Two results were produced by the Birthday Spacings test, a</w:t>
+      </w:r>
+      <w:r>
+        <w:rPr>
+          <w:rFonts w:ascii="Arial" w:hAnsi="Arial" w:cs="Arial"/>
+          <w:sz w:val="24"/>
+          <w:szCs w:val="24"/>
+          <w:lang w:val="en-US"/>
+        </w:rPr>
+        <w:t xml:space="preserve">n Anderson-Darling Distribution test statistic and </w:t>
+      </w:r>
+      <w:r>
+        <w:rPr>
+          <w:rFonts w:ascii="Arial" w:hAnsi="Arial" w:cs="Arial"/>
+          <w:sz w:val="24"/>
+          <w:szCs w:val="24"/>
+          <w:lang w:val="en-US"/>
+        </w:rPr>
+        <w:t>Anderson-Darling result</w:t>
+      </w:r>
+      <w:r>
+        <w:rPr>
+          <w:rFonts w:ascii="Arial" w:hAnsi="Arial" w:cs="Arial"/>
+          <w:sz w:val="24"/>
+          <w:szCs w:val="24"/>
+          <w:lang w:val="en-US"/>
+        </w:rPr>
+        <w:t xml:space="preserve"> of 1 or 0</w:t>
+      </w:r>
+      <w:r>
+        <w:rPr>
+          <w:rFonts w:ascii="Arial" w:hAnsi="Arial" w:cs="Arial"/>
+          <w:sz w:val="24"/>
+          <w:szCs w:val="24"/>
+          <w:lang w:val="en-US"/>
+        </w:rPr>
+        <w:t>.</w:t>
+      </w:r>
+      <w:r>
+        <w:rPr>
+          <w:rFonts w:ascii="Arial" w:hAnsi="Arial" w:cs="Arial"/>
+          <w:sz w:val="24"/>
+          <w:szCs w:val="24"/>
+          <w:lang w:val="en-US"/>
+        </w:rPr>
+        <w:t xml:space="preserve"> </w:t>
+      </w:r>
+      <w:r>
+        <w:rPr>
+          <w:rFonts w:ascii="Arial" w:hAnsi="Arial" w:cs="Arial"/>
+          <w:sz w:val="24"/>
+          <w:szCs w:val="24"/>
+          <w:lang w:val="en-US"/>
+        </w:rPr>
+        <w:t xml:space="preserve">A result of 1 indicates that </w:t>
+      </w:r>
+      <w:r>
+        <w:rPr>
+          <w:rFonts w:ascii="Arial" w:hAnsi="Arial" w:cs="Arial"/>
+          <w:sz w:val="24"/>
+          <w:szCs w:val="24"/>
+          <w:lang w:val="en-US"/>
+        </w:rPr>
+        <w:t>a dataset conforms to a normal distribution</w:t>
+      </w:r>
+      <w:r>
+        <w:rPr>
+          <w:rFonts w:ascii="Arial" w:hAnsi="Arial" w:cs="Arial"/>
+          <w:sz w:val="24"/>
+          <w:szCs w:val="24"/>
+          <w:lang w:val="en-US"/>
+        </w:rPr>
+        <w:t xml:space="preserve"> </w:t>
+      </w:r>
+      <w:r>
+        <w:rPr>
+          <w:rFonts w:ascii="Arial" w:hAnsi="Arial" w:cs="Arial"/>
+          <w:sz w:val="24"/>
+          <w:szCs w:val="24"/>
+          <w:lang w:val="en-US"/>
+        </w:rPr>
+        <w:t xml:space="preserve">while a result of 0 indicates a lack of normal distribution. </w:t>
+      </w:r>
+      <w:r>
+        <w:rPr>
+          <w:rFonts w:ascii="Arial" w:hAnsi="Arial" w:cs="Arial"/>
+          <w:sz w:val="24"/>
+          <w:szCs w:val="24"/>
+          <w:lang w:val="en-US"/>
+        </w:rPr>
+        <w:t xml:space="preserve">Due to the datasets needing to simulate randomness a result of 0 is </w:t>
+      </w:r>
+      <w:r>
+        <w:rPr>
+          <w:rFonts w:ascii="Arial" w:hAnsi="Arial" w:cs="Arial"/>
+          <w:sz w:val="24"/>
+          <w:szCs w:val="24"/>
+          <w:lang w:val="en-US"/>
+        </w:rPr>
+        <w:t>needed to pass</w:t>
+      </w:r>
+      <w:r>
+        <w:rPr>
+          <w:rFonts w:ascii="Arial" w:hAnsi="Arial" w:cs="Arial"/>
+          <w:sz w:val="24"/>
+          <w:szCs w:val="24"/>
+          <w:lang w:val="en-US"/>
+        </w:rPr>
+        <w:t xml:space="preserve"> as non-normal distribution is expected</w:t>
+      </w:r>
+      <w:r>
+        <w:rPr>
+          <w:rFonts w:ascii="Arial" w:hAnsi="Arial" w:cs="Arial"/>
+          <w:sz w:val="24"/>
+          <w:szCs w:val="24"/>
+          <w:lang w:val="en-US"/>
+        </w:rPr>
+        <w:t xml:space="preserve">. </w:t>
+      </w:r>
+      <w:r>
+        <w:rPr>
+          <w:rFonts w:ascii="Arial" w:hAnsi="Arial" w:cs="Arial"/>
+          <w:sz w:val="24"/>
+          <w:szCs w:val="24"/>
+          <w:lang w:val="en-US"/>
+        </w:rPr>
+        <w:t>In addition, a</w:t>
+      </w:r>
+      <w:r>
+        <w:rPr>
+          <w:rFonts w:ascii="Arial" w:hAnsi="Arial" w:cs="Arial"/>
+          <w:sz w:val="24"/>
+          <w:szCs w:val="24"/>
+          <w:lang w:val="en-US"/>
+        </w:rPr>
+        <w:t xml:space="preserve"> </w:t>
+      </w:r>
+      <w:r>
+        <w:rPr>
+          <w:rFonts w:ascii="Arial" w:hAnsi="Arial" w:cs="Arial"/>
+          <w:sz w:val="24"/>
+          <w:szCs w:val="24"/>
+          <w:lang w:val="en-US"/>
+        </w:rPr>
+        <w:t xml:space="preserve">higher </w:t>
+      </w:r>
+      <w:r>
+        <w:rPr>
+          <w:rFonts w:ascii="Arial" w:hAnsi="Arial" w:cs="Arial"/>
+          <w:sz w:val="24"/>
+          <w:szCs w:val="24"/>
+          <w:lang w:val="en-US"/>
+        </w:rPr>
+        <w:t xml:space="preserve">test </w:t>
+      </w:r>
+      <w:r>
+        <w:rPr>
+          <w:rFonts w:ascii="Arial" w:hAnsi="Arial" w:cs="Arial"/>
+          <w:sz w:val="24"/>
+          <w:szCs w:val="24"/>
+          <w:lang w:val="en-US"/>
+        </w:rPr>
+        <w:t>statistic indicates a greater degree of non-normal distribution.</w:t>
+      </w:r>
+    </w:p>
+    <w:tbl>
+      <w:tblPr>
+        <w:tblStyle w:val="TableGrid"/>
+        <w:tblW w:w="0" w:type="auto"/>
+        <w:tblLook w:val="04A0" w:firstRow="1" w:lastRow="0" w:firstColumn="1" w:lastColumn="0" w:noHBand="0" w:noVBand="1"/>
+      </w:tblPr>
+      <w:tblGrid>
+        <w:gridCol w:w="3539"/>
+        <w:gridCol w:w="2471"/>
+        <w:gridCol w:w="3006"/>
+      </w:tblGrid>
+      <w:tr>
+        <w:tc>
+          <w:tcPr>
+            <w:tcW w:w="3539" w:type="dxa"/>
+          </w:tcPr>
+          <w:p>
+            <w:pPr>
+              <w:rPr>
+                <w:rFonts w:ascii="Arial" w:hAnsi="Arial" w:cs="Arial"/>
+                <w:sz w:val="24"/>
+                <w:szCs w:val="24"/>
+                <w:lang w:val="en-US"/>
+              </w:rPr>
+            </w:pPr>
+            <w:r>
+              <w:rPr>
+                <w:rFonts w:ascii="Arial" w:hAnsi="Arial" w:cs="Arial"/>
+                <w:sz w:val="24"/>
+                <w:szCs w:val="24"/>
+                <w:lang w:val="en-US"/>
+              </w:rPr>
+              <w:t>Data Source</w:t>
+            </w:r>
+          </w:p>
+        </w:tc>
+        <w:tc>
+          <w:tcPr>
+            <w:tcW w:w="2471" w:type="dxa"/>
+          </w:tcPr>
+          <w:p>
+            <w:pPr>
+              <w:rPr>
+                <w:rFonts w:ascii="Arial" w:hAnsi="Arial" w:cs="Arial"/>
+                <w:sz w:val="24"/>
+                <w:szCs w:val="24"/>
+                <w:lang w:val="en-US"/>
+              </w:rPr>
+            </w:pPr>
+            <w:r>
+              <w:rPr>
+                <w:rFonts w:ascii="Arial" w:hAnsi="Arial" w:cs="Arial"/>
+                <w:sz w:val="24"/>
+                <w:szCs w:val="24"/>
+                <w:lang w:val="en-US"/>
+              </w:rPr>
+              <w:t>Test Statistic</w:t>
+            </w:r>
+          </w:p>
+        </w:tc>
+        <w:tc>
+          <w:tcPr>
+            <w:tcW w:w="3006" w:type="dxa"/>
+          </w:tcPr>
+          <w:p>
+            <w:pPr>
+              <w:rPr>
+                <w:rFonts w:ascii="Arial" w:hAnsi="Arial" w:cs="Arial"/>
+                <w:sz w:val="24"/>
+                <w:szCs w:val="24"/>
+                <w:lang w:val="en-US"/>
+              </w:rPr>
+            </w:pPr>
+            <w:r>
+              <w:rPr>
+                <w:rFonts w:ascii="Arial" w:hAnsi="Arial" w:cs="Arial"/>
+                <w:sz w:val="24"/>
+                <w:szCs w:val="24"/>
+                <w:lang w:val="en-US"/>
+              </w:rPr>
+              <w:t>Result</w:t>
+            </w:r>
+          </w:p>
+        </w:tc>
+      </w:tr>
+      <w:tr>
+        <w:tc>
+          <w:tcPr>
+            <w:tcW w:w="3539" w:type="dxa"/>
+          </w:tcPr>
+          <w:p>
+            <w:pPr>
+              <w:rPr>
+                <w:rFonts w:ascii="Arial" w:hAnsi="Arial" w:cs="Arial"/>
+                <w:sz w:val="24"/>
+                <w:szCs w:val="24"/>
+                <w:lang w:val="en-US"/>
+              </w:rPr>
+            </w:pPr>
+            <w:r>
+              <w:rPr>
+                <w:rFonts w:ascii="Arial" w:hAnsi="Arial" w:cs="Arial"/>
+                <w:sz w:val="24"/>
+                <w:szCs w:val="24"/>
+                <w:lang w:val="en-US"/>
+              </w:rPr>
+              <w:t>C# Unseeded Rand</w:t>
+            </w:r>
+          </w:p>
+        </w:tc>
+        <w:tc>
+          <w:tcPr>
+            <w:tcW w:w="2471" w:type="dxa"/>
+          </w:tcPr>
+          <w:p>
+            <w:pPr>
+              <w:rPr>
+                <w:rFonts w:ascii="Arial" w:hAnsi="Arial" w:cs="Arial"/>
+                <w:sz w:val="24"/>
+                <w:szCs w:val="24"/>
+                <w:lang w:val="en-US"/>
+              </w:rPr>
+            </w:pPr>
+            <w:r>
+              <w:rPr>
+                <w:rFonts w:ascii="Arial" w:hAnsi="Arial" w:cs="Arial"/>
+                <w:sz w:val="24"/>
+                <w:szCs w:val="24"/>
+                <w:lang w:val="en-US"/>
+              </w:rPr>
+              <w:t>15.172</w:t>
+            </w:r>
+          </w:p>
+        </w:tc>
+        <w:tc>
+          <w:tcPr>
+            <w:tcW w:w="3006" w:type="dxa"/>
+          </w:tcPr>
+          <w:p>
+            <w:pPr>
+              <w:rPr>
+                <w:rFonts w:ascii="Arial" w:hAnsi="Arial" w:cs="Arial"/>
+                <w:sz w:val="24"/>
+                <w:szCs w:val="24"/>
+                <w:lang w:val="en-US"/>
+              </w:rPr>
+            </w:pPr>
+            <w:r>
+              <w:rPr>
+                <w:rFonts w:ascii="Arial" w:hAnsi="Arial" w:cs="Arial"/>
+                <w:sz w:val="24"/>
+                <w:szCs w:val="24"/>
+                <w:lang w:val="en-US"/>
+              </w:rPr>
+              <w:t>0</w:t>
+            </w:r>
+          </w:p>
+        </w:tc>
+      </w:tr>
+      <w:tr>
+        <w:tc>
+          <w:tcPr>
+            <w:tcW w:w="3539" w:type="dxa"/>
+          </w:tcPr>
+          <w:p>
+            <w:pPr>
+              <w:rPr>
+                <w:rFonts w:ascii="Arial" w:hAnsi="Arial" w:cs="Arial"/>
+                <w:sz w:val="24"/>
+                <w:szCs w:val="24"/>
+                <w:lang w:val="en-US"/>
+              </w:rPr>
+            </w:pPr>
+            <w:r>
+              <w:rPr>
+                <w:rFonts w:ascii="Arial" w:hAnsi="Arial" w:cs="Arial"/>
+                <w:sz w:val="24"/>
+                <w:szCs w:val="24"/>
+                <w:lang w:val="en-US"/>
+              </w:rPr>
+              <w:t>C# Seeded Rand</w:t>
+            </w:r>
+          </w:p>
+        </w:tc>
+        <w:tc>
+          <w:tcPr>
+            <w:tcW w:w="2471" w:type="dxa"/>
+          </w:tcPr>
+          <w:p>
+            <w:pPr>
+              <w:rPr>
+                <w:rFonts w:ascii="Arial" w:hAnsi="Arial" w:cs="Arial"/>
+                <w:sz w:val="24"/>
+                <w:szCs w:val="24"/>
+                <w:lang w:val="en-US"/>
+              </w:rPr>
+            </w:pPr>
+            <w:r>
+              <w:rPr>
+                <w:rFonts w:ascii="Arial" w:hAnsi="Arial" w:cs="Arial"/>
+                <w:sz w:val="24"/>
+                <w:szCs w:val="24"/>
+                <w:lang w:val="en-US"/>
+              </w:rPr>
+              <w:t>15.013</w:t>
+            </w:r>
+          </w:p>
+        </w:tc>
+        <w:tc>
+          <w:tcPr>
+            <w:tcW w:w="3006" w:type="dxa"/>
+          </w:tcPr>
+          <w:p>
+            <w:pPr>
+              <w:rPr>
+                <w:rFonts w:ascii="Arial" w:hAnsi="Arial" w:cs="Arial"/>
+                <w:sz w:val="24"/>
+                <w:szCs w:val="24"/>
+                <w:lang w:val="en-US"/>
+              </w:rPr>
+            </w:pPr>
+            <w:r>
+              <w:rPr>
+                <w:rFonts w:ascii="Arial" w:hAnsi="Arial" w:cs="Arial"/>
+                <w:sz w:val="24"/>
+                <w:szCs w:val="24"/>
+                <w:lang w:val="en-US"/>
+              </w:rPr>
+              <w:t>0</w:t>
+            </w:r>
+          </w:p>
+        </w:tc>
+      </w:tr>
+      <w:tr>
+        <w:tc>
+          <w:tcPr>
+            <w:tcW w:w="3539" w:type="dxa"/>
+          </w:tcPr>
+          <w:p>
+            <w:pPr>
+              <w:rPr>
+                <w:rFonts w:ascii="Arial" w:hAnsi="Arial" w:cs="Arial"/>
+                <w:sz w:val="24"/>
+                <w:szCs w:val="24"/>
+                <w:lang w:val="en-US"/>
+              </w:rPr>
+            </w:pPr>
+            <w:r>
+              <w:rPr>
+                <w:rFonts w:ascii="Arial" w:hAnsi="Arial" w:cs="Arial"/>
+                <w:sz w:val="24"/>
+                <w:szCs w:val="24"/>
+                <w:lang w:val="en-US"/>
+              </w:rPr>
+              <w:t>C# Cryptographic Rand</w:t>
+            </w:r>
+          </w:p>
+        </w:tc>
+        <w:tc>
+          <w:tcPr>
+            <w:tcW w:w="2471" w:type="dxa"/>
+          </w:tcPr>
+          <w:p>
+            <w:pPr>
+              <w:rPr>
+                <w:rFonts w:ascii="Arial" w:hAnsi="Arial" w:cs="Arial"/>
+                <w:sz w:val="24"/>
+                <w:szCs w:val="24"/>
+                <w:lang w:val="en-US"/>
+              </w:rPr>
+            </w:pPr>
+            <w:r>
+              <w:rPr>
+                <w:rFonts w:ascii="Arial" w:hAnsi="Arial" w:cs="Arial"/>
+                <w:sz w:val="24"/>
+                <w:szCs w:val="24"/>
+                <w:lang w:val="en-US"/>
+              </w:rPr>
+              <w:t>16.221</w:t>
+            </w:r>
+          </w:p>
+        </w:tc>
+        <w:tc>
+          <w:tcPr>
+            <w:tcW w:w="3006" w:type="dxa"/>
+          </w:tcPr>
+          <w:p>
+            <w:pPr>
+              <w:rPr>
+                <w:rFonts w:ascii="Arial" w:hAnsi="Arial" w:cs="Arial"/>
+                <w:sz w:val="24"/>
+                <w:szCs w:val="24"/>
+                <w:lang w:val="en-US"/>
+              </w:rPr>
+            </w:pPr>
+            <w:r>
+              <w:rPr>
+                <w:rFonts w:ascii="Arial" w:hAnsi="Arial" w:cs="Arial"/>
+                <w:sz w:val="24"/>
+                <w:szCs w:val="24"/>
+                <w:lang w:val="en-US"/>
+              </w:rPr>
+              <w:t>0</w:t>
+            </w:r>
+          </w:p>
+        </w:tc>
+      </w:tr>
+      <w:tr>
+        <w:tc>
+          <w:tcPr>
+            <w:tcW w:w="3539" w:type="dxa"/>
+          </w:tcPr>
+          <w:p>
+            <w:pPr>
+              <w:rPr>
+                <w:rFonts w:ascii="Arial" w:hAnsi="Arial" w:cs="Arial"/>
+                <w:sz w:val="24"/>
+                <w:szCs w:val="24"/>
+                <w:lang w:val="en-US"/>
+              </w:rPr>
+            </w:pPr>
+            <w:r>
+              <w:rPr>
+                <w:rFonts w:ascii="Arial" w:hAnsi="Arial" w:cs="Arial"/>
+                <w:sz w:val="24"/>
+                <w:szCs w:val="24"/>
+                <w:lang w:val="en-US"/>
+              </w:rPr>
+              <w:t>Python Randint</w:t>
+            </w:r>
+          </w:p>
+        </w:tc>
+        <w:tc>
+          <w:tcPr>
+            <w:tcW w:w="2471" w:type="dxa"/>
+          </w:tcPr>
+          <w:p>
+            <w:pPr>
+              <w:rPr>
+                <w:rFonts w:ascii="Arial" w:hAnsi="Arial" w:cs="Arial"/>
+                <w:sz w:val="24"/>
+                <w:szCs w:val="24"/>
+                <w:lang w:val="en-US"/>
+              </w:rPr>
+            </w:pPr>
+            <w:r>
+              <w:rPr>
+                <w:rFonts w:ascii="Arial" w:hAnsi="Arial" w:cs="Arial"/>
+                <w:sz w:val="24"/>
+                <w:szCs w:val="24"/>
+                <w:lang w:val="en-US"/>
+              </w:rPr>
+              <w:t>14.739</w:t>
+            </w:r>
+          </w:p>
+        </w:tc>
+        <w:tc>
+          <w:tcPr>
+            <w:tcW w:w="3006" w:type="dxa"/>
+          </w:tcPr>
+          <w:p>
+            <w:pPr>
+              <w:rPr>
+                <w:rFonts w:ascii="Arial" w:hAnsi="Arial" w:cs="Arial"/>
+                <w:sz w:val="24"/>
+                <w:szCs w:val="24"/>
+                <w:lang w:val="en-US"/>
+              </w:rPr>
+            </w:pPr>
+            <w:r>
+              <w:rPr>
+                <w:rFonts w:ascii="Arial" w:hAnsi="Arial" w:cs="Arial"/>
+                <w:sz w:val="24"/>
+                <w:szCs w:val="24"/>
+                <w:lang w:val="en-US"/>
+              </w:rPr>
+              <w:t>0</w:t>
+            </w:r>
+          </w:p>
+        </w:tc>
+      </w:tr>
+      <w:tr>
+        <w:tc>
+          <w:tcPr>
+            <w:tcW w:w="3539" w:type="dxa"/>
+          </w:tcPr>
+          <w:p>
+            <w:pPr>
+              <w:rPr>
+                <w:rFonts w:ascii="Arial" w:hAnsi="Arial" w:cs="Arial"/>
+                <w:sz w:val="24"/>
+                <w:szCs w:val="24"/>
+                <w:lang w:val="en-US"/>
+              </w:rPr>
+            </w:pPr>
+            <w:r>
+              <w:rPr>
+                <w:rFonts w:ascii="Arial" w:hAnsi="Arial" w:cs="Arial"/>
+                <w:sz w:val="24"/>
+                <w:szCs w:val="24"/>
+                <w:lang w:val="en-US"/>
+              </w:rPr>
+              <w:lastRenderedPageBreak/>
+              <w:t>Python Unseeded Rand</w:t>
+            </w:r>
+          </w:p>
+        </w:tc>
+        <w:tc>
+          <w:tcPr>
+            <w:tcW w:w="2471" w:type="dxa"/>
+          </w:tcPr>
+          <w:p>
+            <w:pPr>
+              <w:rPr>
+                <w:rFonts w:ascii="Arial" w:hAnsi="Arial" w:cs="Arial"/>
+                <w:sz w:val="24"/>
+                <w:szCs w:val="24"/>
+                <w:lang w:val="en-US"/>
+              </w:rPr>
+            </w:pPr>
+            <w:r>
+              <w:rPr>
+                <w:rFonts w:ascii="Arial" w:hAnsi="Arial" w:cs="Arial"/>
+                <w:sz w:val="24"/>
+                <w:szCs w:val="24"/>
+                <w:lang w:val="en-US"/>
+              </w:rPr>
+              <w:t>2</w:t>
+            </w:r>
+          </w:p>
+        </w:tc>
+        <w:tc>
+          <w:tcPr>
+            <w:tcW w:w="3006" w:type="dxa"/>
+          </w:tcPr>
+          <w:p>
+            <w:pPr>
+              <w:rPr>
+                <w:rFonts w:ascii="Arial" w:hAnsi="Arial" w:cs="Arial"/>
+                <w:sz w:val="24"/>
+                <w:szCs w:val="24"/>
+                <w:lang w:val="en-US"/>
+              </w:rPr>
+            </w:pPr>
+            <w:r>
+              <w:rPr>
+                <w:rFonts w:ascii="Arial" w:hAnsi="Arial" w:cs="Arial"/>
+                <w:sz w:val="24"/>
+                <w:szCs w:val="24"/>
+                <w:lang w:val="en-US"/>
+              </w:rPr>
+              <w:t>1</w:t>
+            </w:r>
+          </w:p>
+        </w:tc>
+      </w:tr>
+      <w:tr>
+        <w:tc>
+          <w:tcPr>
+            <w:tcW w:w="3539" w:type="dxa"/>
+          </w:tcPr>
+          <w:p>
+            <w:pPr>
+              <w:rPr>
+                <w:rFonts w:ascii="Arial" w:hAnsi="Arial" w:cs="Arial"/>
+                <w:sz w:val="24"/>
+                <w:szCs w:val="24"/>
+                <w:lang w:val="en-US"/>
+              </w:rPr>
+            </w:pPr>
+            <w:r>
+              <w:rPr>
+                <w:rFonts w:ascii="Arial" w:hAnsi="Arial" w:cs="Arial"/>
+                <w:sz w:val="24"/>
+                <w:szCs w:val="24"/>
+                <w:lang w:val="en-US"/>
+              </w:rPr>
+              <w:t>Python Seeded Rand</w:t>
+            </w:r>
+          </w:p>
+        </w:tc>
+        <w:tc>
+          <w:tcPr>
+            <w:tcW w:w="2471" w:type="dxa"/>
+          </w:tcPr>
+          <w:p>
+            <w:pPr>
+              <w:rPr>
+                <w:rFonts w:ascii="Arial" w:hAnsi="Arial" w:cs="Arial"/>
+                <w:sz w:val="24"/>
+                <w:szCs w:val="24"/>
+                <w:lang w:val="en-US"/>
+              </w:rPr>
+            </w:pPr>
+            <w:r>
+              <w:rPr>
+                <w:rFonts w:ascii="Arial" w:hAnsi="Arial" w:cs="Arial"/>
+                <w:sz w:val="24"/>
+                <w:szCs w:val="24"/>
+                <w:lang w:val="en-US"/>
+              </w:rPr>
+              <w:t>2</w:t>
+            </w:r>
+          </w:p>
+        </w:tc>
+        <w:tc>
+          <w:tcPr>
+            <w:tcW w:w="3006" w:type="dxa"/>
+          </w:tcPr>
+          <w:p>
+            <w:pPr>
+              <w:rPr>
+                <w:rFonts w:ascii="Arial" w:hAnsi="Arial" w:cs="Arial"/>
+                <w:sz w:val="24"/>
+                <w:szCs w:val="24"/>
+                <w:lang w:val="en-US"/>
+              </w:rPr>
+            </w:pPr>
+            <w:r>
+              <w:rPr>
+                <w:rFonts w:ascii="Arial" w:hAnsi="Arial" w:cs="Arial"/>
+                <w:sz w:val="24"/>
+                <w:szCs w:val="24"/>
+                <w:lang w:val="en-US"/>
+              </w:rPr>
+              <w:t>1</w:t>
+            </w:r>
+          </w:p>
+        </w:tc>
+      </w:tr>
+      <w:tr>
+        <w:tc>
+          <w:tcPr>
+            <w:tcW w:w="3539" w:type="dxa"/>
+          </w:tcPr>
+          <w:p>
+            <w:pPr>
+              <w:rPr>
+                <w:rFonts w:ascii="Arial" w:hAnsi="Arial" w:cs="Arial"/>
+                <w:sz w:val="24"/>
+                <w:szCs w:val="24"/>
+                <w:lang w:val="en-US"/>
+              </w:rPr>
+            </w:pPr>
+            <w:r>
+              <w:rPr>
+                <w:rFonts w:ascii="Arial" w:hAnsi="Arial" w:cs="Arial"/>
+                <w:sz w:val="24"/>
+                <w:szCs w:val="24"/>
+                <w:lang w:val="en-US"/>
+              </w:rPr>
+              <w:t>NumPy Unseeded Randint</w:t>
+            </w:r>
+          </w:p>
+        </w:tc>
+        <w:tc>
+          <w:tcPr>
+            <w:tcW w:w="2471" w:type="dxa"/>
+          </w:tcPr>
+          <w:p>
+            <w:pPr>
+              <w:rPr>
+                <w:rFonts w:ascii="Arial" w:hAnsi="Arial" w:cs="Arial"/>
+                <w:sz w:val="24"/>
+                <w:szCs w:val="24"/>
+                <w:lang w:val="en-US"/>
+              </w:rPr>
+            </w:pPr>
+            <w:r>
+              <w:rPr>
+                <w:rFonts w:ascii="Arial" w:hAnsi="Arial" w:cs="Arial"/>
+                <w:sz w:val="24"/>
+                <w:szCs w:val="24"/>
+                <w:lang w:val="en-US"/>
+              </w:rPr>
+              <w:t>15.504</w:t>
+            </w:r>
+          </w:p>
+        </w:tc>
+        <w:tc>
+          <w:tcPr>
+            <w:tcW w:w="3006" w:type="dxa"/>
+          </w:tcPr>
+          <w:p>
+            <w:pPr>
+              <w:rPr>
+                <w:rFonts w:ascii="Arial" w:hAnsi="Arial" w:cs="Arial"/>
+                <w:sz w:val="24"/>
+                <w:szCs w:val="24"/>
+                <w:lang w:val="en-US"/>
+              </w:rPr>
+            </w:pPr>
+            <w:r>
+              <w:rPr>
+                <w:rFonts w:ascii="Arial" w:hAnsi="Arial" w:cs="Arial"/>
+                <w:sz w:val="24"/>
+                <w:szCs w:val="24"/>
+                <w:lang w:val="en-US"/>
+              </w:rPr>
+              <w:t>0</w:t>
+            </w:r>
+          </w:p>
+        </w:tc>
+      </w:tr>
+      <w:tr>
+        <w:tc>
+          <w:tcPr>
+            <w:tcW w:w="3539" w:type="dxa"/>
+          </w:tcPr>
+          <w:p>
+            <w:pPr>
+              <w:rPr>
+                <w:rFonts w:ascii="Arial" w:hAnsi="Arial" w:cs="Arial"/>
+                <w:sz w:val="24"/>
+                <w:szCs w:val="24"/>
+                <w:lang w:val="en-US"/>
+              </w:rPr>
+            </w:pPr>
+            <w:r>
+              <w:rPr>
+                <w:rFonts w:ascii="Arial" w:hAnsi="Arial" w:cs="Arial"/>
+                <w:sz w:val="24"/>
+                <w:szCs w:val="24"/>
+                <w:lang w:val="en-US"/>
+              </w:rPr>
+              <w:t>NumPy Seeded Randint</w:t>
+            </w:r>
+          </w:p>
+        </w:tc>
+        <w:tc>
+          <w:tcPr>
+            <w:tcW w:w="2471" w:type="dxa"/>
+          </w:tcPr>
+          <w:p>
+            <w:pPr>
+              <w:rPr>
+                <w:rFonts w:ascii="Arial" w:hAnsi="Arial" w:cs="Arial"/>
+                <w:sz w:val="24"/>
+                <w:szCs w:val="24"/>
+                <w:lang w:val="en-US"/>
+              </w:rPr>
+            </w:pPr>
+            <w:r>
+              <w:rPr>
+                <w:rFonts w:ascii="Arial" w:hAnsi="Arial" w:cs="Arial"/>
+                <w:sz w:val="24"/>
+                <w:szCs w:val="24"/>
+                <w:lang w:val="en-US"/>
+              </w:rPr>
+              <w:t>15.</w:t>
+            </w:r>
+            <w:r>
+              <w:rPr>
+                <w:rFonts w:ascii="Arial" w:hAnsi="Arial" w:cs="Arial"/>
+                <w:sz w:val="24"/>
+                <w:szCs w:val="24"/>
+                <w:lang w:val="en-US"/>
+              </w:rPr>
+              <w:t>221</w:t>
+            </w:r>
+          </w:p>
+        </w:tc>
+        <w:tc>
+          <w:tcPr>
+            <w:tcW w:w="3006" w:type="dxa"/>
+          </w:tcPr>
+          <w:p>
+            <w:pPr>
+              <w:rPr>
+                <w:rFonts w:ascii="Arial" w:hAnsi="Arial" w:cs="Arial"/>
+                <w:sz w:val="24"/>
+                <w:szCs w:val="24"/>
+                <w:lang w:val="en-US"/>
+              </w:rPr>
+            </w:pPr>
+            <w:r>
+              <w:rPr>
+                <w:rFonts w:ascii="Arial" w:hAnsi="Arial" w:cs="Arial"/>
+                <w:sz w:val="24"/>
+                <w:szCs w:val="24"/>
+                <w:lang w:val="en-US"/>
+              </w:rPr>
+              <w:t>0</w:t>
+            </w:r>
+          </w:p>
+        </w:tc>
+      </w:tr>
+      <w:tr>
+        <w:tc>
+          <w:tcPr>
+            <w:tcW w:w="3539" w:type="dxa"/>
+          </w:tcPr>
+          <w:p>
+            <w:pPr>
+              <w:rPr>
+                <w:rFonts w:ascii="Arial" w:hAnsi="Arial" w:cs="Arial"/>
+                <w:sz w:val="24"/>
+                <w:szCs w:val="24"/>
+                <w:lang w:val="en-US"/>
+              </w:rPr>
+            </w:pPr>
+            <w:r>
+              <w:rPr>
+                <w:rFonts w:ascii="Arial" w:hAnsi="Arial" w:cs="Arial"/>
+                <w:sz w:val="24"/>
+                <w:szCs w:val="24"/>
+                <w:lang w:val="en-US"/>
+              </w:rPr>
+              <w:t>JavaScript Rand</w:t>
+            </w:r>
+          </w:p>
+        </w:tc>
+        <w:tc>
+          <w:tcPr>
+            <w:tcW w:w="2471" w:type="dxa"/>
+          </w:tcPr>
+          <w:p>
+            <w:pPr>
+              <w:rPr>
+                <w:rFonts w:ascii="Arial" w:hAnsi="Arial" w:cs="Arial"/>
+                <w:sz w:val="24"/>
+                <w:szCs w:val="24"/>
+                <w:lang w:val="en-US"/>
+              </w:rPr>
+            </w:pPr>
+            <w:r>
+              <w:rPr>
+                <w:rFonts w:ascii="Arial" w:hAnsi="Arial" w:cs="Arial"/>
+                <w:sz w:val="24"/>
+                <w:szCs w:val="24"/>
+                <w:lang w:val="en-US"/>
+              </w:rPr>
+              <w:t>14.583</w:t>
+            </w:r>
+          </w:p>
+        </w:tc>
+        <w:tc>
+          <w:tcPr>
+            <w:tcW w:w="3006" w:type="dxa"/>
+          </w:tcPr>
+          <w:p>
+            <w:pPr>
+              <w:rPr>
+                <w:rFonts w:ascii="Arial" w:hAnsi="Arial" w:cs="Arial"/>
+                <w:sz w:val="24"/>
+                <w:szCs w:val="24"/>
+                <w:lang w:val="en-US"/>
+              </w:rPr>
+            </w:pPr>
+            <w:r>
+              <w:rPr>
+                <w:rFonts w:ascii="Arial" w:hAnsi="Arial" w:cs="Arial"/>
+                <w:sz w:val="24"/>
+                <w:szCs w:val="24"/>
+                <w:lang w:val="en-US"/>
+              </w:rPr>
+              <w:t>0</w:t>
+            </w:r>
+          </w:p>
+        </w:tc>
+      </w:tr>
+      <w:tr>
+        <w:tc>
+          <w:tcPr>
+            <w:tcW w:w="3539" w:type="dxa"/>
+          </w:tcPr>
+          <w:p>
+            <w:pPr>
+              <w:rPr>
+                <w:rFonts w:ascii="Arial" w:hAnsi="Arial" w:cs="Arial"/>
+                <w:sz w:val="24"/>
+                <w:szCs w:val="24"/>
+                <w:lang w:val="en-US"/>
+              </w:rPr>
+            </w:pPr>
+            <w:r>
+              <w:rPr>
+                <w:rFonts w:ascii="Arial" w:hAnsi="Arial" w:cs="Arial"/>
+                <w:sz w:val="24"/>
+                <w:szCs w:val="24"/>
+                <w:lang w:val="en-US"/>
+              </w:rPr>
+              <w:t>Random.org Data</w:t>
+            </w:r>
+          </w:p>
+        </w:tc>
+        <w:tc>
+          <w:tcPr>
+            <w:tcW w:w="2471" w:type="dxa"/>
+          </w:tcPr>
+          <w:p>
+            <w:pPr>
+              <w:rPr>
+                <w:rFonts w:ascii="Arial" w:hAnsi="Arial" w:cs="Arial"/>
+                <w:sz w:val="24"/>
+                <w:szCs w:val="24"/>
+                <w:lang w:val="en-US"/>
+              </w:rPr>
+            </w:pPr>
+            <w:r>
+              <w:rPr>
+                <w:rFonts w:ascii="Arial" w:hAnsi="Arial" w:cs="Arial"/>
+                <w:sz w:val="24"/>
+                <w:szCs w:val="24"/>
+                <w:lang w:val="en-US"/>
+              </w:rPr>
+              <w:t>14.837</w:t>
+            </w:r>
+          </w:p>
+        </w:tc>
+        <w:tc>
+          <w:tcPr>
+            <w:tcW w:w="3006" w:type="dxa"/>
+          </w:tcPr>
+          <w:p>
+            <w:pPr>
+              <w:rPr>
+                <w:rFonts w:ascii="Arial" w:hAnsi="Arial" w:cs="Arial"/>
+                <w:sz w:val="24"/>
+                <w:szCs w:val="24"/>
+                <w:lang w:val="en-US"/>
+              </w:rPr>
+            </w:pPr>
+            <w:r>
+              <w:rPr>
+                <w:rFonts w:ascii="Arial" w:hAnsi="Arial" w:cs="Arial"/>
+                <w:sz w:val="24"/>
+                <w:szCs w:val="24"/>
+                <w:lang w:val="en-US"/>
+              </w:rPr>
+              <w:t>0</w:t>
+            </w:r>
+          </w:p>
+        </w:tc>
+      </w:tr>
+      <w:tr>
+        <w:tc>
+          <w:tcPr>
+            <w:tcW w:w="3539" w:type="dxa"/>
+          </w:tcPr>
+          <w:p>
+            <w:pPr>
+              <w:rPr>
+                <w:rFonts w:ascii="Arial" w:hAnsi="Arial" w:cs="Arial"/>
+                <w:sz w:val="24"/>
+                <w:szCs w:val="24"/>
+                <w:lang w:val="en-US"/>
+              </w:rPr>
+            </w:pPr>
+            <w:r>
+              <w:rPr>
+                <w:rFonts w:ascii="Arial" w:hAnsi="Arial" w:cs="Arial"/>
+                <w:sz w:val="24"/>
+                <w:szCs w:val="24"/>
+                <w:lang w:val="en-US"/>
+              </w:rPr>
+              <w:t>Lehmer Int Version 1</w:t>
+            </w:r>
+          </w:p>
+        </w:tc>
+        <w:tc>
+          <w:tcPr>
+            <w:tcW w:w="2471" w:type="dxa"/>
+          </w:tcPr>
+          <w:p>
+            <w:pPr>
+              <w:rPr>
+                <w:rFonts w:ascii="Arial" w:hAnsi="Arial" w:cs="Arial"/>
+                <w:sz w:val="24"/>
+                <w:szCs w:val="24"/>
+                <w:lang w:val="en-US"/>
+              </w:rPr>
+            </w:pPr>
+            <w:r>
+              <w:rPr>
+                <w:rFonts w:ascii="Arial" w:hAnsi="Arial" w:cs="Arial"/>
+                <w:sz w:val="24"/>
+                <w:szCs w:val="24"/>
+                <w:lang w:val="en-US"/>
+              </w:rPr>
+              <w:t>2</w:t>
+            </w:r>
+          </w:p>
+        </w:tc>
+        <w:tc>
+          <w:tcPr>
+            <w:tcW w:w="3006" w:type="dxa"/>
+          </w:tcPr>
+          <w:p>
+            <w:pPr>
+              <w:rPr>
+                <w:rFonts w:ascii="Arial" w:hAnsi="Arial" w:cs="Arial"/>
+                <w:sz w:val="24"/>
+                <w:szCs w:val="24"/>
+                <w:lang w:val="en-US"/>
+              </w:rPr>
+            </w:pPr>
+            <w:r>
+              <w:rPr>
+                <w:rFonts w:ascii="Arial" w:hAnsi="Arial" w:cs="Arial"/>
+                <w:sz w:val="24"/>
+                <w:szCs w:val="24"/>
+                <w:lang w:val="en-US"/>
+              </w:rPr>
+              <w:t>1</w:t>
+            </w:r>
+          </w:p>
+        </w:tc>
+      </w:tr>
+      <w:tr>
+        <w:tc>
+          <w:tcPr>
+            <w:tcW w:w="3539" w:type="dxa"/>
+          </w:tcPr>
+          <w:p>
+            <w:pPr>
+              <w:rPr>
+                <w:rFonts w:ascii="Arial" w:hAnsi="Arial" w:cs="Arial"/>
+                <w:sz w:val="24"/>
+                <w:szCs w:val="24"/>
+                <w:lang w:val="en-US"/>
+              </w:rPr>
+            </w:pPr>
+            <w:r>
+              <w:rPr>
+                <w:rFonts w:ascii="Arial" w:hAnsi="Arial" w:cs="Arial"/>
+                <w:sz w:val="24"/>
+                <w:szCs w:val="24"/>
+                <w:lang w:val="en-US"/>
+              </w:rPr>
+              <w:t>Lehmer Int Version 2</w:t>
+            </w:r>
+          </w:p>
+        </w:tc>
+        <w:tc>
+          <w:tcPr>
+            <w:tcW w:w="2471" w:type="dxa"/>
+          </w:tcPr>
+          <w:p>
+            <w:pPr>
+              <w:rPr>
+                <w:rFonts w:ascii="Arial" w:hAnsi="Arial" w:cs="Arial"/>
+                <w:sz w:val="24"/>
+                <w:szCs w:val="24"/>
+                <w:lang w:val="en-US"/>
+              </w:rPr>
+            </w:pPr>
+            <w:r>
+              <w:rPr>
+                <w:rFonts w:ascii="Arial" w:hAnsi="Arial" w:cs="Arial"/>
+                <w:sz w:val="24"/>
+                <w:szCs w:val="24"/>
+                <w:lang w:val="en-US"/>
+              </w:rPr>
+              <w:t>2</w:t>
+            </w:r>
+          </w:p>
+        </w:tc>
+        <w:tc>
+          <w:tcPr>
+            <w:tcW w:w="3006" w:type="dxa"/>
+          </w:tcPr>
+          <w:p>
+            <w:pPr>
+              <w:rPr>
+                <w:rFonts w:ascii="Arial" w:hAnsi="Arial" w:cs="Arial"/>
+                <w:sz w:val="24"/>
+                <w:szCs w:val="24"/>
+                <w:lang w:val="en-US"/>
+              </w:rPr>
+            </w:pPr>
+            <w:r>
+              <w:rPr>
+                <w:rFonts w:ascii="Arial" w:hAnsi="Arial" w:cs="Arial"/>
+                <w:sz w:val="24"/>
+                <w:szCs w:val="24"/>
+                <w:lang w:val="en-US"/>
+              </w:rPr>
+              <w:t>1</w:t>
+            </w:r>
+          </w:p>
+        </w:tc>
+      </w:tr>
+      <w:tr>
+        <w:tc>
+          <w:tcPr>
+            <w:tcW w:w="3539" w:type="dxa"/>
+          </w:tcPr>
+          <w:p>
+            <w:pPr>
+              <w:rPr>
+                <w:rFonts w:ascii="Arial" w:hAnsi="Arial" w:cs="Arial"/>
+                <w:sz w:val="24"/>
+                <w:szCs w:val="24"/>
+                <w:lang w:val="en-US"/>
+              </w:rPr>
+            </w:pPr>
+            <w:r>
+              <w:rPr>
+                <w:rFonts w:ascii="Arial" w:hAnsi="Arial" w:cs="Arial"/>
+                <w:sz w:val="24"/>
+                <w:szCs w:val="24"/>
+                <w:lang w:val="en-US"/>
+              </w:rPr>
+              <w:t>Lehmer Real Version 1</w:t>
+            </w:r>
+          </w:p>
+        </w:tc>
+        <w:tc>
+          <w:tcPr>
+            <w:tcW w:w="2471" w:type="dxa"/>
+          </w:tcPr>
+          <w:p>
+            <w:pPr>
+              <w:rPr>
+                <w:rFonts w:ascii="Arial" w:hAnsi="Arial" w:cs="Arial"/>
+                <w:sz w:val="24"/>
+                <w:szCs w:val="24"/>
+                <w:lang w:val="en-US"/>
+              </w:rPr>
+            </w:pPr>
+            <w:r>
+              <w:rPr>
+                <w:rFonts w:ascii="Arial" w:hAnsi="Arial" w:cs="Arial"/>
+                <w:sz w:val="24"/>
+                <w:szCs w:val="24"/>
+                <w:lang w:val="en-US"/>
+              </w:rPr>
+              <w:t>2</w:t>
+            </w:r>
+          </w:p>
+        </w:tc>
+        <w:tc>
+          <w:tcPr>
+            <w:tcW w:w="3006" w:type="dxa"/>
+          </w:tcPr>
+          <w:p>
+            <w:pPr>
+              <w:rPr>
+                <w:rFonts w:ascii="Arial" w:hAnsi="Arial" w:cs="Arial"/>
+                <w:sz w:val="24"/>
+                <w:szCs w:val="24"/>
+                <w:lang w:val="en-US"/>
+              </w:rPr>
+            </w:pPr>
+            <w:r>
+              <w:rPr>
+                <w:rFonts w:ascii="Arial" w:hAnsi="Arial" w:cs="Arial"/>
+                <w:sz w:val="24"/>
+                <w:szCs w:val="24"/>
+                <w:lang w:val="en-US"/>
+              </w:rPr>
+              <w:t>1</w:t>
+            </w:r>
+          </w:p>
+        </w:tc>
+      </w:tr>
+      <w:tr>
+        <w:tc>
+          <w:tcPr>
+            <w:tcW w:w="3539" w:type="dxa"/>
+          </w:tcPr>
+          <w:p>
+            <w:pPr>
+              <w:rPr>
+                <w:rFonts w:ascii="Arial" w:hAnsi="Arial" w:cs="Arial"/>
+                <w:sz w:val="24"/>
+                <w:szCs w:val="24"/>
+                <w:lang w:val="en-US"/>
+              </w:rPr>
+            </w:pPr>
+            <w:r>
+              <w:rPr>
+                <w:rFonts w:ascii="Arial" w:hAnsi="Arial" w:cs="Arial"/>
+                <w:sz w:val="24"/>
+                <w:szCs w:val="24"/>
+                <w:lang w:val="en-US"/>
+              </w:rPr>
+              <w:t>Lehmer Real Version 2</w:t>
+            </w:r>
+          </w:p>
+        </w:tc>
+        <w:tc>
+          <w:tcPr>
+            <w:tcW w:w="2471" w:type="dxa"/>
+          </w:tcPr>
+          <w:p>
+            <w:pPr>
+              <w:rPr>
+                <w:rFonts w:ascii="Arial" w:hAnsi="Arial" w:cs="Arial"/>
+                <w:sz w:val="24"/>
+                <w:szCs w:val="24"/>
+                <w:lang w:val="en-US"/>
+              </w:rPr>
+            </w:pPr>
+            <w:r>
+              <w:rPr>
+                <w:rFonts w:ascii="Arial" w:hAnsi="Arial" w:cs="Arial"/>
+                <w:sz w:val="24"/>
+                <w:szCs w:val="24"/>
+                <w:lang w:val="en-US"/>
+              </w:rPr>
+              <w:t>2</w:t>
+            </w:r>
+          </w:p>
+        </w:tc>
+        <w:tc>
+          <w:tcPr>
+            <w:tcW w:w="3006" w:type="dxa"/>
+          </w:tcPr>
+          <w:p>
+            <w:pPr>
+              <w:rPr>
+                <w:rFonts w:ascii="Arial" w:hAnsi="Arial" w:cs="Arial"/>
+                <w:sz w:val="24"/>
+                <w:szCs w:val="24"/>
+                <w:lang w:val="en-US"/>
+              </w:rPr>
+            </w:pPr>
+            <w:r>
+              <w:rPr>
+                <w:rFonts w:ascii="Arial" w:hAnsi="Arial" w:cs="Arial"/>
+                <w:sz w:val="24"/>
+                <w:szCs w:val="24"/>
+                <w:lang w:val="en-US"/>
+              </w:rPr>
+              <w:t>1</w:t>
+            </w:r>
+          </w:p>
+        </w:tc>
+      </w:tr>
+      <w:tr>
+        <w:tc>
+          <w:tcPr>
+            <w:tcW w:w="3539" w:type="dxa"/>
+          </w:tcPr>
+          <w:p>
+            <w:pPr>
+              <w:rPr>
+                <w:rFonts w:ascii="Arial" w:hAnsi="Arial" w:cs="Arial"/>
+                <w:sz w:val="24"/>
+                <w:szCs w:val="24"/>
+                <w:lang w:val="en-US"/>
+              </w:rPr>
+            </w:pPr>
+            <w:r>
+              <w:rPr>
+                <w:rFonts w:ascii="Arial" w:hAnsi="Arial" w:cs="Arial"/>
+                <w:sz w:val="24"/>
+                <w:szCs w:val="24"/>
+                <w:lang w:val="en-US"/>
+              </w:rPr>
+              <w:t>Middle Square Data</w:t>
+            </w:r>
+          </w:p>
+        </w:tc>
+        <w:tc>
+          <w:tcPr>
+            <w:tcW w:w="2471" w:type="dxa"/>
+          </w:tcPr>
+          <w:p>
+            <w:pPr>
+              <w:rPr>
+                <w:rFonts w:ascii="Arial" w:hAnsi="Arial" w:cs="Arial"/>
+                <w:sz w:val="24"/>
+                <w:szCs w:val="24"/>
+                <w:lang w:val="en-US"/>
+              </w:rPr>
+            </w:pPr>
+            <w:r>
+              <w:rPr>
+                <w:rFonts w:ascii="Arial" w:hAnsi="Arial" w:cs="Arial"/>
+                <w:sz w:val="24"/>
+                <w:szCs w:val="24"/>
+                <w:lang w:val="en-US"/>
+              </w:rPr>
+              <w:t>12.816</w:t>
+            </w:r>
+          </w:p>
+        </w:tc>
+        <w:tc>
+          <w:tcPr>
+            <w:tcW w:w="3006" w:type="dxa"/>
+          </w:tcPr>
+          <w:p>
+            <w:pPr>
+              <w:rPr>
+                <w:rFonts w:ascii="Arial" w:hAnsi="Arial" w:cs="Arial"/>
+                <w:sz w:val="24"/>
+                <w:szCs w:val="24"/>
+                <w:lang w:val="en-US"/>
+              </w:rPr>
+            </w:pPr>
+            <w:r>
+              <w:rPr>
+                <w:rFonts w:ascii="Arial" w:hAnsi="Arial" w:cs="Arial"/>
+                <w:sz w:val="24"/>
+                <w:szCs w:val="24"/>
+                <w:lang w:val="en-US"/>
+              </w:rPr>
+              <w:t>0</w:t>
+            </w:r>
+          </w:p>
+        </w:tc>
+      </w:tr>
+      <w:tr>
+        <w:tc>
+          <w:tcPr>
+            <w:tcW w:w="3539" w:type="dxa"/>
+          </w:tcPr>
+          <w:p>
+            <w:pPr>
+              <w:rPr>
+                <w:rFonts w:ascii="Arial" w:hAnsi="Arial" w:cs="Arial"/>
+                <w:sz w:val="24"/>
+                <w:szCs w:val="24"/>
+                <w:lang w:val="en-US"/>
+              </w:rPr>
+            </w:pPr>
+            <w:r>
+              <w:rPr>
+                <w:rFonts w:ascii="Arial" w:hAnsi="Arial" w:cs="Arial"/>
+                <w:sz w:val="24"/>
+                <w:szCs w:val="24"/>
+                <w:lang w:val="en-US"/>
+              </w:rPr>
+              <w:t>Park White Noise Data</w:t>
+            </w:r>
+          </w:p>
+        </w:tc>
+        <w:tc>
+          <w:tcPr>
+            <w:tcW w:w="2471" w:type="dxa"/>
+          </w:tcPr>
+          <w:p>
+            <w:pPr>
+              <w:rPr>
+                <w:rFonts w:ascii="Arial" w:hAnsi="Arial" w:cs="Arial"/>
+                <w:sz w:val="24"/>
+                <w:szCs w:val="24"/>
+                <w:lang w:val="en-US"/>
+              </w:rPr>
+            </w:pPr>
+            <w:r>
+              <w:rPr>
+                <w:rFonts w:ascii="Arial" w:hAnsi="Arial" w:cs="Arial"/>
+                <w:sz w:val="24"/>
+                <w:szCs w:val="24"/>
+                <w:lang w:val="en-US"/>
+              </w:rPr>
+              <w:t>16.813</w:t>
+            </w:r>
+          </w:p>
+        </w:tc>
+        <w:tc>
+          <w:tcPr>
+            <w:tcW w:w="3006" w:type="dxa"/>
+          </w:tcPr>
+          <w:p>
+            <w:pPr>
+              <w:rPr>
+                <w:rFonts w:ascii="Arial" w:hAnsi="Arial" w:cs="Arial"/>
+                <w:sz w:val="24"/>
+                <w:szCs w:val="24"/>
+                <w:lang w:val="en-US"/>
+              </w:rPr>
+            </w:pPr>
+            <w:r>
+              <w:rPr>
+                <w:rFonts w:ascii="Arial" w:hAnsi="Arial" w:cs="Arial"/>
+                <w:sz w:val="24"/>
+                <w:szCs w:val="24"/>
+                <w:lang w:val="en-US"/>
+              </w:rPr>
+              <w:t>0</w:t>
+            </w:r>
+          </w:p>
+        </w:tc>
+      </w:tr>
+      <w:tr>
+        <w:tc>
+          <w:tcPr>
+            <w:tcW w:w="3539" w:type="dxa"/>
+          </w:tcPr>
+          <w:p>
+            <w:pPr>
+              <w:rPr>
+                <w:rFonts w:ascii="Arial" w:hAnsi="Arial" w:cs="Arial"/>
+                <w:sz w:val="24"/>
+                <w:szCs w:val="24"/>
+                <w:lang w:val="en-US"/>
+              </w:rPr>
+            </w:pPr>
+            <w:r>
+              <w:rPr>
+                <w:rFonts w:ascii="Arial" w:hAnsi="Arial" w:cs="Arial"/>
+                <w:sz w:val="24"/>
+                <w:szCs w:val="24"/>
+                <w:lang w:val="en-US"/>
+              </w:rPr>
+              <w:t xml:space="preserve">Roundabout </w:t>
+            </w:r>
+            <w:r>
+              <w:rPr>
+                <w:rFonts w:ascii="Arial" w:hAnsi="Arial" w:cs="Arial"/>
+                <w:sz w:val="24"/>
+                <w:szCs w:val="24"/>
+                <w:lang w:val="en-US"/>
+              </w:rPr>
+              <w:t xml:space="preserve">White </w:t>
+            </w:r>
+            <w:r>
+              <w:rPr>
+                <w:rFonts w:ascii="Arial" w:hAnsi="Arial" w:cs="Arial"/>
+                <w:sz w:val="24"/>
+                <w:szCs w:val="24"/>
+                <w:lang w:val="en-US"/>
+              </w:rPr>
+              <w:t>Noise Data</w:t>
+            </w:r>
+          </w:p>
+        </w:tc>
+        <w:tc>
+          <w:tcPr>
+            <w:tcW w:w="2471" w:type="dxa"/>
+          </w:tcPr>
+          <w:p>
+            <w:pPr>
+              <w:rPr>
+                <w:rFonts w:ascii="Arial" w:hAnsi="Arial" w:cs="Arial"/>
+                <w:sz w:val="24"/>
+                <w:szCs w:val="24"/>
+                <w:lang w:val="en-US"/>
+              </w:rPr>
+            </w:pPr>
+            <w:r>
+              <w:rPr>
+                <w:rFonts w:ascii="Arial" w:hAnsi="Arial" w:cs="Arial"/>
+                <w:sz w:val="24"/>
+                <w:szCs w:val="24"/>
+                <w:lang w:val="en-US"/>
+              </w:rPr>
+              <w:t>16.73</w:t>
+            </w:r>
+          </w:p>
+        </w:tc>
+        <w:tc>
+          <w:tcPr>
+            <w:tcW w:w="3006" w:type="dxa"/>
+          </w:tcPr>
+          <w:p>
+            <w:pPr>
+              <w:rPr>
+                <w:rFonts w:ascii="Arial" w:hAnsi="Arial" w:cs="Arial"/>
+                <w:sz w:val="24"/>
+                <w:szCs w:val="24"/>
+                <w:lang w:val="en-US"/>
+              </w:rPr>
+            </w:pPr>
+            <w:r>
+              <w:rPr>
+                <w:rFonts w:ascii="Arial" w:hAnsi="Arial" w:cs="Arial"/>
+                <w:sz w:val="24"/>
+                <w:szCs w:val="24"/>
+                <w:lang w:val="en-US"/>
+              </w:rPr>
+              <w:t>0</w:t>
+            </w:r>
+          </w:p>
+        </w:tc>
+      </w:tr>
+      <w:tr>
+        <w:tc>
+          <w:tcPr>
+            <w:tcW w:w="3539" w:type="dxa"/>
+          </w:tcPr>
+          <w:p>
+            <w:pPr>
+              <w:rPr>
+                <w:rFonts w:ascii="Arial" w:hAnsi="Arial" w:cs="Arial"/>
+                <w:sz w:val="24"/>
+                <w:szCs w:val="24"/>
+                <w:lang w:val="en-US"/>
+              </w:rPr>
+            </w:pPr>
+            <w:r>
+              <w:rPr>
+                <w:rFonts w:ascii="Arial" w:hAnsi="Arial" w:cs="Arial"/>
+                <w:sz w:val="24"/>
+                <w:szCs w:val="24"/>
+                <w:lang w:val="en-US"/>
+              </w:rPr>
+              <w:t>Sea White Noise Data</w:t>
+            </w:r>
+          </w:p>
+        </w:tc>
+        <w:tc>
+          <w:tcPr>
+            <w:tcW w:w="2471" w:type="dxa"/>
+          </w:tcPr>
+          <w:p>
+            <w:pPr>
+              <w:rPr>
+                <w:rFonts w:ascii="Arial" w:hAnsi="Arial" w:cs="Arial"/>
+                <w:sz w:val="24"/>
+                <w:szCs w:val="24"/>
+                <w:lang w:val="en-US"/>
+              </w:rPr>
+            </w:pPr>
+            <w:r>
+              <w:rPr>
+                <w:rFonts w:ascii="Arial" w:hAnsi="Arial" w:cs="Arial"/>
+                <w:sz w:val="24"/>
+                <w:szCs w:val="24"/>
+                <w:lang w:val="en-US"/>
+              </w:rPr>
+              <w:t>16.</w:t>
+            </w:r>
+            <w:r>
+              <w:rPr>
+                <w:rFonts w:ascii="Arial" w:hAnsi="Arial" w:cs="Arial"/>
+                <w:sz w:val="24"/>
+                <w:szCs w:val="24"/>
+                <w:lang w:val="en-US"/>
+              </w:rPr>
+              <w:t>858</w:t>
+            </w:r>
+          </w:p>
+        </w:tc>
+        <w:tc>
+          <w:tcPr>
+            <w:tcW w:w="3006" w:type="dxa"/>
+          </w:tcPr>
+          <w:p>
+            <w:pPr>
+              <w:rPr>
+                <w:rFonts w:ascii="Arial" w:hAnsi="Arial" w:cs="Arial"/>
+                <w:sz w:val="24"/>
+                <w:szCs w:val="24"/>
+                <w:lang w:val="en-US"/>
+              </w:rPr>
+            </w:pPr>
+            <w:r>
+              <w:rPr>
+                <w:rFonts w:ascii="Arial" w:hAnsi="Arial" w:cs="Arial"/>
+                <w:sz w:val="24"/>
+                <w:szCs w:val="24"/>
+                <w:lang w:val="en-US"/>
+              </w:rPr>
+              <w:t>0</w:t>
+            </w:r>
+          </w:p>
+        </w:tc>
+      </w:tr>
+    </w:tbl>
+    <w:p>
+      <w:pPr>
+        <w:rPr>
+          <w:rFonts w:ascii="Arial" w:hAnsi="Arial" w:cs="Arial"/>
+          <w:i/>
+          <w:iCs/>
+          <w:sz w:val="24"/>
+          <w:szCs w:val="24"/>
+          <w:lang w:val="en-US"/>
+        </w:rPr>
+      </w:pPr>
+      <w:r>
+        <w:rPr>
+          <w:rFonts w:ascii="Arial" w:hAnsi="Arial" w:cs="Arial"/>
+          <w:i/>
+          <w:iCs/>
+          <w:sz w:val="24"/>
+          <w:szCs w:val="24"/>
+          <w:lang w:val="en-US"/>
+        </w:rPr>
+        <w:t xml:space="preserve">Figure </w:t>
+      </w:r>
+      <w:r>
+        <w:rPr>
+          <w:rFonts w:ascii="Arial" w:hAnsi="Arial" w:cs="Arial"/>
+          <w:i/>
+          <w:iCs/>
+          <w:sz w:val="24"/>
+          <w:szCs w:val="24"/>
+          <w:lang w:val="en-US"/>
+        </w:rPr>
+        <w:t>75. A Table of Results for the Birthday Spacings Test</w:t>
+      </w:r>
+    </w:p>
+    <w:p>
+      <w:pPr>
+        <w:rPr>
+          <w:rFonts w:ascii="Arial" w:hAnsi="Arial" w:cs="Arial"/>
+          <w:sz w:val="24"/>
+          <w:szCs w:val="24"/>
+          <w:lang w:val="en-US"/>
+        </w:rPr>
+      </w:pPr>
+      <w:r>
+        <w:drawing>
+          <wp:inline distT="0" distB="0" distL="0" distR="0" wp14:anchorId="1AED3664" wp14:editId="333637EF">
+            <wp:extent cx="4748400" cy="3240000"/>
+            <wp:effectExtent l="0" t="0" r="0" b="0"/>
+            <wp:docPr id="1884647817" name="Picture 1" descr="A graph of different colored bars&#10;&#10;Description automatically generated"/>
+            <wp:cNvGraphicFramePr>
+              <a:graphicFrameLocks xmlns:a="http://schemas.openxmlformats.org/drawingml/2006/main" noChangeAspect="1"/>
+            </wp:cNvGraphicFramePr>
+            <a:graphic xmlns:a="http://schemas.openxmlformats.org/drawingml/2006/main">
+              <a:graphicData uri="http://schemas.openxmlformats.org/drawingml/2006/picture">
+                <pic:pic xmlns:pic="http://schemas.openxmlformats.org/drawingml/2006/picture">
+                  <pic:nvPicPr>
+                    <pic:cNvPr id="1884647817" name="Picture 1" descr="A graph of different colored bars&#10;&#10;Description automatically generated"/>
+                    <pic:cNvPicPr/>
+                  </pic:nvPicPr>
+                  <pic:blipFill>
+                    <a:blip r:embed="rId29"/>
+                    <a:stretch>
+                      <a:fillRect/>
+                    </a:stretch>
+                  </pic:blipFill>
+                  <pic:spPr>
+                    <a:xfrm>
+                      <a:off x="0" y="0"/>
+                      <a:ext cx="4748400" cy="3240000"/>
+                    </a:xfrm>
+                    <a:prstGeom prst="rect">
+                      <a:avLst/>
+                    </a:prstGeom>
+                  </pic:spPr>
+                </pic:pic>
+              </a:graphicData>
+            </a:graphic>
+          </wp:inline>
+        </w:drawing>
+      </w:r>
+    </w:p>
+    <w:p>
+      <w:pPr>
+        <w:rPr>
+          <w:rFonts w:ascii="Arial" w:hAnsi="Arial" w:cs="Arial"/>
+          <w:i/>
+          <w:iCs/>
+          <w:sz w:val="24"/>
+          <w:szCs w:val="24"/>
+          <w:lang w:val="en-US"/>
+        </w:rPr>
+      </w:pPr>
+      <w:r>
+        <w:rPr>
+          <w:rFonts w:ascii="Arial" w:hAnsi="Arial" w:cs="Arial"/>
+          <w:i/>
+          <w:iCs/>
+          <w:sz w:val="24"/>
+          <w:szCs w:val="24"/>
+          <w:lang w:val="en-US"/>
+        </w:rPr>
+        <w:t>Figure 76. A Bar Chart Showing the Results of the Birthday Spacings Test</w:t>
+      </w:r>
+    </w:p>
+    <w:p>
+      <w:pPr>
+        <w:rPr>
+          <w:rFonts w:ascii="Arial" w:hAnsi="Arial" w:cs="Arial"/>
+          <w:sz w:val="24"/>
+          <w:szCs w:val="24"/>
+          <w:lang w:val="en-US"/>
+        </w:rPr>
+      </w:pPr>
+      <w:r>
+        <w:rPr>
+          <w:rFonts w:ascii="Arial" w:hAnsi="Arial" w:cs="Arial"/>
+          <w:sz w:val="24"/>
+          <w:szCs w:val="24"/>
+          <w:lang w:val="en-US"/>
+        </w:rPr>
+        <w:t xml:space="preserve">All three C# implementations passed the Birthday Spacings test and </w:t>
+      </w:r>
+      <w:r>
+        <w:rPr>
+          <w:rFonts w:ascii="Arial" w:hAnsi="Arial" w:cs="Arial"/>
+          <w:sz w:val="24"/>
+          <w:szCs w:val="24"/>
+          <w:lang w:val="en-US"/>
+        </w:rPr>
+        <w:t>were</w:t>
+      </w:r>
+      <w:r>
+        <w:rPr>
+          <w:rFonts w:ascii="Arial" w:hAnsi="Arial" w:cs="Arial"/>
+          <w:sz w:val="24"/>
+          <w:szCs w:val="24"/>
+          <w:lang w:val="en-US"/>
+        </w:rPr>
+        <w:t xml:space="preserve"> among the highest test statistics</w:t>
+      </w:r>
+      <w:r>
+        <w:rPr>
+          <w:rFonts w:ascii="Arial" w:hAnsi="Arial" w:cs="Arial"/>
+          <w:sz w:val="24"/>
+          <w:szCs w:val="24"/>
+          <w:lang w:val="en-US"/>
+        </w:rPr>
+        <w:t xml:space="preserve"> achieved</w:t>
+      </w:r>
+      <w:r>
+        <w:rPr>
+          <w:rFonts w:ascii="Arial" w:hAnsi="Arial" w:cs="Arial"/>
+          <w:sz w:val="24"/>
+          <w:szCs w:val="24"/>
+          <w:lang w:val="en-US"/>
+        </w:rPr>
+        <w:t xml:space="preserve">. </w:t>
+      </w:r>
+      <w:r>
+        <w:rPr>
+          <w:rFonts w:ascii="Arial" w:hAnsi="Arial" w:cs="Arial"/>
+          <w:sz w:val="24"/>
+          <w:szCs w:val="24"/>
+          <w:lang w:val="en-US"/>
+        </w:rPr>
+        <w:t xml:space="preserve">The cryptographic implementation performed best </w:t>
+      </w:r>
+      <w:r>
+        <w:rPr>
+          <w:rFonts w:ascii="Arial" w:hAnsi="Arial" w:cs="Arial"/>
+          <w:sz w:val="24"/>
+          <w:szCs w:val="24"/>
+          <w:lang w:val="en-US"/>
+        </w:rPr>
+        <w:t xml:space="preserve">out of the three datasets. </w:t>
+      </w:r>
+      <w:r>
+        <w:rPr>
+          <w:rFonts w:ascii="Arial" w:hAnsi="Arial" w:cs="Arial"/>
+          <w:sz w:val="24"/>
+          <w:szCs w:val="24"/>
+          <w:lang w:val="en-US"/>
+        </w:rPr>
+        <w:t xml:space="preserve">A </w:t>
+      </w:r>
+      <w:r>
+        <w:rPr>
+          <w:rFonts w:ascii="Arial" w:hAnsi="Arial" w:cs="Arial"/>
+          <w:sz w:val="24"/>
+          <w:szCs w:val="24"/>
+          <w:lang w:val="en-US"/>
+        </w:rPr>
+        <w:t>possible reason</w:t>
+      </w:r>
+      <w:r>
+        <w:rPr>
+          <w:rFonts w:ascii="Arial" w:hAnsi="Arial" w:cs="Arial"/>
+          <w:sz w:val="24"/>
+          <w:szCs w:val="24"/>
+          <w:lang w:val="en-US"/>
+        </w:rPr>
+        <w:t xml:space="preserve"> for this </w:t>
+      </w:r>
+      <w:r>
+        <w:rPr>
+          <w:rFonts w:ascii="Arial" w:hAnsi="Arial" w:cs="Arial"/>
+          <w:sz w:val="24"/>
+          <w:szCs w:val="24"/>
+          <w:lang w:val="en-US"/>
+        </w:rPr>
+        <w:t xml:space="preserve">is </w:t>
+      </w:r>
+      <w:r>
+        <w:rPr>
+          <w:rFonts w:ascii="Arial" w:hAnsi="Arial" w:cs="Arial"/>
+          <w:sz w:val="24"/>
+          <w:szCs w:val="24"/>
+          <w:lang w:val="en-US"/>
+        </w:rPr>
+        <w:t xml:space="preserve">that </w:t>
+      </w:r>
+      <w:r>
+        <w:rPr>
+          <w:rFonts w:ascii="Arial" w:hAnsi="Arial" w:cs="Arial"/>
+          <w:sz w:val="24"/>
+          <w:szCs w:val="24"/>
+          <w:lang w:val="en-US"/>
+        </w:rPr>
+        <w:t xml:space="preserve">the </w:t>
+      </w:r>
+      <w:r>
+        <w:rPr>
+          <w:rFonts w:ascii="Arial" w:hAnsi="Arial" w:cs="Arial"/>
+          <w:sz w:val="24"/>
+          <w:szCs w:val="24"/>
+          <w:lang w:val="en-US"/>
+        </w:rPr>
+        <w:t xml:space="preserve">method used </w:t>
+      </w:r>
+      <w:r>
+        <w:rPr>
+          <w:rFonts w:ascii="Arial" w:hAnsi="Arial" w:cs="Arial"/>
+          <w:sz w:val="24"/>
+          <w:szCs w:val="24"/>
+          <w:lang w:val="en-US"/>
+        </w:rPr>
+        <w:t>to produce</w:t>
+      </w:r>
+      <w:r>
+        <w:rPr>
+          <w:rFonts w:ascii="Arial" w:hAnsi="Arial" w:cs="Arial"/>
+          <w:sz w:val="24"/>
+          <w:szCs w:val="24"/>
+          <w:lang w:val="en-US"/>
+        </w:rPr>
+        <w:t xml:space="preserve"> </w:t>
+      </w:r>
+      <w:r>
+        <w:rPr>
+          <w:rFonts w:ascii="Arial" w:hAnsi="Arial" w:cs="Arial"/>
+          <w:sz w:val="24"/>
+          <w:szCs w:val="24"/>
+          <w:lang w:val="en-US"/>
+        </w:rPr>
+        <w:t xml:space="preserve">non-predictable </w:t>
+      </w:r>
+      <w:r>
+        <w:rPr>
+          <w:rFonts w:ascii="Arial" w:hAnsi="Arial" w:cs="Arial"/>
+          <w:sz w:val="24"/>
+          <w:szCs w:val="24"/>
+          <w:lang w:val="en-US"/>
+        </w:rPr>
+        <w:t xml:space="preserve">values </w:t>
+      </w:r>
+      <w:r>
+        <w:rPr>
+          <w:rFonts w:ascii="Arial" w:hAnsi="Arial" w:cs="Arial"/>
+          <w:sz w:val="24"/>
+          <w:szCs w:val="24"/>
+          <w:lang w:val="en-US"/>
+        </w:rPr>
+        <w:t xml:space="preserve">will </w:t>
+      </w:r>
+      <w:r>
+        <w:rPr>
+          <w:rFonts w:ascii="Arial" w:hAnsi="Arial" w:cs="Arial"/>
+          <w:sz w:val="24"/>
+          <w:szCs w:val="24"/>
+          <w:lang w:val="en-US"/>
+        </w:rPr>
+        <w:t>focus more</w:t>
+      </w:r>
+      <w:r>
+        <w:rPr>
+          <w:rFonts w:ascii="Arial" w:hAnsi="Arial" w:cs="Arial"/>
+          <w:sz w:val="24"/>
+          <w:szCs w:val="24"/>
+          <w:lang w:val="en-US"/>
+        </w:rPr>
+        <w:t xml:space="preserve"> on </w:t>
+      </w:r>
+      <w:r>
+        <w:rPr>
+          <w:rFonts w:ascii="Arial" w:hAnsi="Arial" w:cs="Arial"/>
+          <w:sz w:val="24"/>
+          <w:szCs w:val="24"/>
+          <w:lang w:val="en-US"/>
+        </w:rPr>
+        <w:t xml:space="preserve">generating a sequence </w:t>
+      </w:r>
+      <w:r>
+        <w:rPr>
+          <w:rFonts w:ascii="Arial" w:hAnsi="Arial" w:cs="Arial"/>
+          <w:sz w:val="24"/>
+          <w:szCs w:val="24"/>
+          <w:lang w:val="en-US"/>
+        </w:rPr>
+        <w:t>that cannot be easil</w:t>
+      </w:r>
+      <w:r>
+        <w:rPr>
+          <w:rFonts w:ascii="Arial" w:hAnsi="Arial" w:cs="Arial"/>
+          <w:sz w:val="24"/>
+          <w:szCs w:val="24"/>
+          <w:lang w:val="en-US"/>
+        </w:rPr>
+        <w:t xml:space="preserve">y placed into a </w:t>
+      </w:r>
+      <w:r>
+        <w:rPr>
+          <w:rFonts w:ascii="Arial" w:hAnsi="Arial" w:cs="Arial"/>
+          <w:sz w:val="24"/>
+          <w:szCs w:val="24"/>
+          <w:lang w:val="en-US"/>
+        </w:rPr>
+        <w:t>normal or expected distribution</w:t>
+      </w:r>
+      <w:r>
+        <w:rPr>
+          <w:rFonts w:ascii="Arial" w:hAnsi="Arial" w:cs="Arial"/>
+          <w:sz w:val="24"/>
+          <w:szCs w:val="24"/>
+          <w:lang w:val="en-US"/>
+        </w:rPr>
+        <w:t xml:space="preserve"> than a standard pseudorandom function</w:t>
+      </w:r>
+      <w:r>
+        <w:rPr>
+          <w:rFonts w:ascii="Arial" w:hAnsi="Arial" w:cs="Arial"/>
+          <w:sz w:val="24"/>
+          <w:szCs w:val="24"/>
+          <w:lang w:val="en-US"/>
+        </w:rPr>
+        <w:t>.</w:t>
+      </w:r>
+    </w:p>
+    <w:p>
+      <w:pPr>
+        <w:rPr>
+          <w:rFonts w:ascii="Arial" w:hAnsi="Arial" w:cs="Arial"/>
+          <w:sz w:val="24"/>
+          <w:szCs w:val="24"/>
+          <w:lang w:val="en-US"/>
+        </w:rPr>
+      </w:pPr>
+      <w:r>
+        <w:rPr>
+          <w:rFonts w:ascii="Arial" w:hAnsi="Arial" w:cs="Arial"/>
+          <w:sz w:val="24"/>
+          <w:szCs w:val="24"/>
+          <w:lang w:val="en-US"/>
+        </w:rPr>
+        <w:t xml:space="preserve">Only the </w:t>
+      </w:r>
+      <w:r>
+        <w:rPr>
+          <w:rFonts w:ascii="Arial" w:hAnsi="Arial" w:cs="Arial"/>
+          <w:sz w:val="24"/>
+          <w:szCs w:val="24"/>
+          <w:lang w:val="en-US"/>
+        </w:rPr>
+        <w:t>Python Rand implementations failed the Birthday Spacings test</w:t>
+      </w:r>
+      <w:r>
+        <w:rPr>
+          <w:rFonts w:ascii="Arial" w:hAnsi="Arial" w:cs="Arial"/>
+          <w:sz w:val="24"/>
+          <w:szCs w:val="24"/>
+          <w:lang w:val="en-US"/>
+        </w:rPr>
+        <w:t xml:space="preserve">, with the other generators including the NumPy implementations </w:t>
+      </w:r>
+      <w:r>
+        <w:rPr>
+          <w:rFonts w:ascii="Arial" w:hAnsi="Arial" w:cs="Arial"/>
+          <w:sz w:val="24"/>
+          <w:szCs w:val="24"/>
+          <w:lang w:val="en-US"/>
+        </w:rPr>
+        <w:t xml:space="preserve">producing </w:t>
+      </w:r>
+      <w:r>
+        <w:rPr>
+          <w:rFonts w:ascii="Arial" w:hAnsi="Arial" w:cs="Arial"/>
+          <w:sz w:val="24"/>
+          <w:szCs w:val="24"/>
+          <w:lang w:val="en-US"/>
+        </w:rPr>
+        <w:t xml:space="preserve">relatively high </w:t>
+      </w:r>
+      <w:r>
+        <w:rPr>
+          <w:rFonts w:ascii="Arial" w:hAnsi="Arial" w:cs="Arial"/>
+          <w:sz w:val="24"/>
+          <w:szCs w:val="24"/>
+          <w:lang w:val="en-US"/>
+        </w:rPr>
+        <w:t xml:space="preserve">test statistics. </w:t>
+      </w:r>
+      <w:r>
+        <w:rPr>
+          <w:rFonts w:ascii="Arial" w:hAnsi="Arial" w:cs="Arial"/>
+          <w:sz w:val="24"/>
+          <w:szCs w:val="24"/>
+          <w:lang w:val="en-US"/>
+        </w:rPr>
+        <w:t xml:space="preserve">This failure by the </w:t>
+      </w:r>
+      <w:r>
+        <w:rPr>
+          <w:rFonts w:ascii="Arial" w:hAnsi="Arial" w:cs="Arial"/>
+          <w:sz w:val="24"/>
+          <w:szCs w:val="24"/>
+          <w:lang w:val="en-US"/>
+        </w:rPr>
+        <w:t xml:space="preserve">Python Rand implementations </w:t>
+      </w:r>
+      <w:r>
+        <w:rPr>
+          <w:rFonts w:ascii="Arial" w:hAnsi="Arial" w:cs="Arial"/>
+          <w:sz w:val="24"/>
+          <w:szCs w:val="24"/>
+          <w:lang w:val="en-US"/>
+        </w:rPr>
+        <w:t>was unexpected, especially considering</w:t>
+      </w:r>
+      <w:r>
+        <w:rPr>
+          <w:rFonts w:ascii="Arial" w:hAnsi="Arial" w:cs="Arial"/>
+          <w:sz w:val="24"/>
+          <w:szCs w:val="24"/>
+          <w:lang w:val="en-US"/>
+        </w:rPr>
+        <w:t xml:space="preserve"> their performance in previous tests. </w:t>
+      </w:r>
+      <w:r>
+        <w:rPr>
+          <w:rFonts w:ascii="Arial" w:hAnsi="Arial" w:cs="Arial"/>
+          <w:sz w:val="24"/>
+          <w:szCs w:val="24"/>
+          <w:lang w:val="en-US"/>
+        </w:rPr>
+        <w:t>One possible explanation for these results could be th</w:t>
+      </w:r>
+      <w:r>
+        <w:rPr>
+          <w:rFonts w:ascii="Arial" w:hAnsi="Arial" w:cs="Arial"/>
+          <w:sz w:val="24"/>
+          <w:szCs w:val="24"/>
+          <w:lang w:val="en-US"/>
+        </w:rPr>
+        <w:t xml:space="preserve">at while the </w:t>
+      </w:r>
+      <w:r>
+        <w:rPr>
+          <w:rFonts w:ascii="Arial" w:hAnsi="Arial" w:cs="Arial"/>
+          <w:sz w:val="24"/>
+          <w:szCs w:val="24"/>
+          <w:lang w:val="en-US"/>
+        </w:rPr>
+        <w:t xml:space="preserve">certain </w:t>
+      </w:r>
+      <w:r>
+        <w:rPr>
+          <w:rFonts w:ascii="Arial" w:hAnsi="Arial" w:cs="Arial"/>
+          <w:sz w:val="24"/>
+          <w:szCs w:val="24"/>
+          <w:lang w:val="en-US"/>
+        </w:rPr>
+        <w:t xml:space="preserve">distribution of values </w:t>
+      </w:r>
+      <w:r>
+        <w:rPr>
+          <w:rFonts w:ascii="Arial" w:hAnsi="Arial" w:cs="Arial"/>
+          <w:sz w:val="24"/>
+          <w:szCs w:val="24"/>
+          <w:lang w:val="en-US"/>
+        </w:rPr>
+        <w:t xml:space="preserve">created by the Rand function </w:t>
+      </w:r>
+      <w:r>
+        <w:rPr>
+          <w:rFonts w:ascii="Arial" w:hAnsi="Arial" w:cs="Arial"/>
+          <w:sz w:val="24"/>
+          <w:szCs w:val="24"/>
+          <w:lang w:val="en-US"/>
+        </w:rPr>
+        <w:t xml:space="preserve">allowed the dataset to meet expected values </w:t>
+      </w:r>
+      <w:r>
+        <w:rPr>
+          <w:rFonts w:ascii="Arial" w:hAnsi="Arial" w:cs="Arial"/>
+          <w:sz w:val="24"/>
+          <w:szCs w:val="24"/>
+          <w:lang w:val="en-US"/>
+        </w:rPr>
+        <w:t xml:space="preserve">for other tests, </w:t>
+      </w:r>
+      <w:r>
+        <w:rPr>
+          <w:rFonts w:ascii="Arial" w:hAnsi="Arial" w:cs="Arial"/>
+          <w:sz w:val="24"/>
+          <w:szCs w:val="24"/>
+          <w:lang w:val="en-US"/>
+        </w:rPr>
+        <w:t xml:space="preserve">in a test </w:t>
+      </w:r>
+      <w:r>
+        <w:rPr>
+          <w:rFonts w:ascii="Arial" w:hAnsi="Arial" w:cs="Arial"/>
+          <w:sz w:val="24"/>
+          <w:szCs w:val="24"/>
+          <w:lang w:val="en-US"/>
+        </w:rPr>
+        <w:lastRenderedPageBreak/>
+        <w:t xml:space="preserve">where </w:t>
+      </w:r>
+      <w:r>
+        <w:rPr>
+          <w:rFonts w:ascii="Arial" w:hAnsi="Arial" w:cs="Arial"/>
+          <w:sz w:val="24"/>
+          <w:szCs w:val="24"/>
+          <w:lang w:val="en-US"/>
+        </w:rPr>
+        <w:t xml:space="preserve">achieving expected results is penalised </w:t>
+      </w:r>
+      <w:r>
+        <w:rPr>
+          <w:rFonts w:ascii="Arial" w:hAnsi="Arial" w:cs="Arial"/>
+          <w:sz w:val="24"/>
+          <w:szCs w:val="24"/>
+          <w:lang w:val="en-US"/>
+        </w:rPr>
+        <w:t xml:space="preserve">this </w:t>
+      </w:r>
+      <w:r>
+        <w:rPr>
+          <w:rFonts w:ascii="Arial" w:hAnsi="Arial" w:cs="Arial"/>
+          <w:sz w:val="24"/>
+          <w:szCs w:val="24"/>
+          <w:lang w:val="en-US"/>
+        </w:rPr>
+        <w:t xml:space="preserve">structure served </w:t>
+      </w:r>
+      <w:r>
+        <w:rPr>
+          <w:rFonts w:ascii="Arial" w:hAnsi="Arial" w:cs="Arial"/>
+          <w:sz w:val="24"/>
+          <w:szCs w:val="24"/>
+          <w:lang w:val="en-US"/>
+        </w:rPr>
+        <w:t xml:space="preserve">to restrict its viability instead of </w:t>
+      </w:r>
+      <w:r>
+        <w:rPr>
+          <w:rFonts w:ascii="Arial" w:hAnsi="Arial" w:cs="Arial"/>
+          <w:sz w:val="24"/>
+          <w:szCs w:val="24"/>
+          <w:lang w:val="en-US"/>
+        </w:rPr>
+        <w:t>improving it.</w:t>
+      </w:r>
+    </w:p>
+    <w:p>
+      <w:pPr>
+        <w:rPr>
+          <w:rFonts w:ascii="Arial" w:hAnsi="Arial" w:cs="Arial"/>
+          <w:sz w:val="24"/>
+          <w:szCs w:val="24"/>
+          <w:lang w:val="en-US"/>
+        </w:rPr>
+      </w:pPr>
+      <w:r>
+        <w:rPr>
+          <w:rFonts w:ascii="Arial" w:hAnsi="Arial" w:cs="Arial"/>
+          <w:sz w:val="24"/>
+          <w:szCs w:val="24"/>
+          <w:lang w:val="en-US"/>
+        </w:rPr>
+        <w:t>The JavaScript and Random.org datasets also both passed the Birthday Spacings test</w:t>
+      </w:r>
+      <w:r>
+        <w:rPr>
+          <w:rFonts w:ascii="Arial" w:hAnsi="Arial" w:cs="Arial"/>
+          <w:sz w:val="24"/>
+          <w:szCs w:val="24"/>
+          <w:lang w:val="en-US"/>
+        </w:rPr>
+        <w:t xml:space="preserve">, with </w:t>
+      </w:r>
+      <w:r>
+        <w:rPr>
+          <w:rFonts w:ascii="Arial" w:hAnsi="Arial" w:cs="Arial"/>
+          <w:sz w:val="24"/>
+          <w:szCs w:val="24"/>
+          <w:lang w:val="en-US"/>
+        </w:rPr>
+        <w:t xml:space="preserve">test statistics </w:t>
+      </w:r>
+      <w:r>
+        <w:rPr>
+          <w:rFonts w:ascii="Arial" w:hAnsi="Arial" w:cs="Arial"/>
+          <w:sz w:val="24"/>
+          <w:szCs w:val="24"/>
+          <w:lang w:val="en-US"/>
+        </w:rPr>
+        <w:t>apart</w:t>
+      </w:r>
+      <w:r>
+        <w:rPr>
+          <w:rFonts w:ascii="Arial" w:hAnsi="Arial" w:cs="Arial"/>
+          <w:sz w:val="24"/>
+          <w:szCs w:val="24"/>
+          <w:lang w:val="en-US"/>
+        </w:rPr>
+        <w:t xml:space="preserve"> from each other by only 0.254</w:t>
+      </w:r>
+      <w:r>
+        <w:rPr>
+          <w:rFonts w:ascii="Arial" w:hAnsi="Arial" w:cs="Arial"/>
+          <w:sz w:val="24"/>
+          <w:szCs w:val="24"/>
+          <w:lang w:val="en-US"/>
+        </w:rPr>
+        <w:t xml:space="preserve">. </w:t>
+      </w:r>
+      <w:r>
+        <w:rPr>
+          <w:rFonts w:ascii="Arial" w:hAnsi="Arial" w:cs="Arial"/>
+          <w:sz w:val="24"/>
+          <w:szCs w:val="24"/>
+          <w:lang w:val="en-US"/>
+        </w:rPr>
+        <w:t xml:space="preserve">These two implementations were some of the lowest scoring </w:t>
+      </w:r>
+      <w:r>
+        <w:rPr>
+          <w:rFonts w:ascii="Arial" w:hAnsi="Arial" w:cs="Arial"/>
+          <w:sz w:val="24"/>
+          <w:szCs w:val="24"/>
+          <w:lang w:val="en-US"/>
+        </w:rPr>
+        <w:t>pass results</w:t>
+      </w:r>
+      <w:r>
+        <w:rPr>
+          <w:rFonts w:ascii="Arial" w:hAnsi="Arial" w:cs="Arial"/>
+          <w:sz w:val="24"/>
+          <w:szCs w:val="24"/>
+          <w:lang w:val="en-US"/>
+        </w:rPr>
+        <w:t xml:space="preserve">, implying that while both </w:t>
+      </w:r>
+      <w:r>
+        <w:rPr>
+          <w:rFonts w:ascii="Arial" w:hAnsi="Arial" w:cs="Arial"/>
+          <w:sz w:val="24"/>
+          <w:szCs w:val="24"/>
+          <w:lang w:val="en-US"/>
+        </w:rPr>
+        <w:t xml:space="preserve">contained </w:t>
+      </w:r>
+      <w:r>
+        <w:rPr>
+          <w:rFonts w:ascii="Arial" w:hAnsi="Arial" w:cs="Arial"/>
+          <w:sz w:val="24"/>
+          <w:szCs w:val="24"/>
+          <w:lang w:val="en-US"/>
+        </w:rPr>
+        <w:t xml:space="preserve">non-normal distribution of values, </w:t>
+      </w:r>
+      <w:r>
+        <w:rPr>
+          <w:rFonts w:ascii="Arial" w:hAnsi="Arial" w:cs="Arial"/>
+          <w:sz w:val="24"/>
+          <w:szCs w:val="24"/>
+          <w:lang w:val="en-US"/>
+        </w:rPr>
+        <w:t>they wer</w:t>
+      </w:r>
+      <w:r>
+        <w:rPr>
+          <w:rFonts w:ascii="Arial" w:hAnsi="Arial" w:cs="Arial"/>
+          <w:sz w:val="24"/>
+          <w:szCs w:val="24"/>
+          <w:lang w:val="en-US"/>
+        </w:rPr>
+        <w:t>e more uniformly distributed</w:t>
+      </w:r>
+      <w:r>
+        <w:rPr>
+          <w:rFonts w:ascii="Arial" w:hAnsi="Arial" w:cs="Arial"/>
+          <w:sz w:val="24"/>
+          <w:szCs w:val="24"/>
+          <w:lang w:val="en-US"/>
+        </w:rPr>
+        <w:t xml:space="preserve"> than </w:t>
+      </w:r>
+      <w:r>
+        <w:rPr>
+          <w:rFonts w:ascii="Arial" w:hAnsi="Arial" w:cs="Arial"/>
+          <w:sz w:val="24"/>
+          <w:szCs w:val="24"/>
+          <w:lang w:val="en-US"/>
+        </w:rPr>
+        <w:t>generators like C# or Python</w:t>
+      </w:r>
+      <w:r>
+        <w:rPr>
+          <w:rFonts w:ascii="Arial" w:hAnsi="Arial" w:cs="Arial"/>
+          <w:sz w:val="24"/>
+          <w:szCs w:val="24"/>
+          <w:lang w:val="en-US"/>
+        </w:rPr>
+        <w:t>.</w:t>
+      </w:r>
+    </w:p>
+    <w:p>
+      <w:pPr>
+        <w:rPr>
+          <w:rFonts w:ascii="Arial" w:hAnsi="Arial" w:cs="Arial"/>
+          <w:sz w:val="24"/>
+          <w:szCs w:val="24"/>
+          <w:lang w:val="en-US"/>
+        </w:rPr>
+      </w:pPr>
+      <w:r>
+        <w:rPr>
+          <w:rFonts w:ascii="Arial" w:hAnsi="Arial" w:cs="Arial"/>
+          <w:sz w:val="24"/>
+          <w:szCs w:val="24"/>
+          <w:lang w:val="en-US"/>
+        </w:rPr>
+        <w:t xml:space="preserve">None of the Lehmer Generator implementations passed the </w:t>
+      </w:r>
+      <w:r>
+        <w:rPr>
+          <w:rFonts w:ascii="Arial" w:hAnsi="Arial" w:cs="Arial"/>
+          <w:sz w:val="24"/>
+          <w:szCs w:val="24"/>
+          <w:lang w:val="en-US"/>
+        </w:rPr>
+        <w:t xml:space="preserve">Birthday Spacings test, which was </w:t>
+      </w:r>
+      <w:r>
+        <w:rPr>
+          <w:rFonts w:ascii="Arial" w:hAnsi="Arial" w:cs="Arial"/>
+          <w:sz w:val="24"/>
+          <w:szCs w:val="24"/>
+          <w:lang w:val="en-US"/>
+        </w:rPr>
+        <w:t xml:space="preserve">highly unexpected. </w:t>
+      </w:r>
+      <w:r>
+        <w:rPr>
+          <w:rFonts w:ascii="Arial" w:hAnsi="Arial" w:cs="Arial"/>
+          <w:sz w:val="24"/>
+          <w:szCs w:val="24"/>
+          <w:lang w:val="en-US"/>
+        </w:rPr>
+        <w:t xml:space="preserve">As with the </w:t>
+      </w:r>
+      <w:r>
+        <w:rPr>
+          <w:rFonts w:ascii="Arial" w:hAnsi="Arial" w:cs="Arial"/>
+          <w:sz w:val="24"/>
+          <w:szCs w:val="24"/>
+          <w:lang w:val="en-US"/>
+        </w:rPr>
+        <w:t xml:space="preserve">failed Python implementations the most likely cause of this was that </w:t>
+      </w:r>
+      <w:r>
+        <w:rPr>
+          <w:rFonts w:ascii="Arial" w:hAnsi="Arial" w:cs="Arial"/>
+          <w:sz w:val="24"/>
+          <w:szCs w:val="24"/>
+          <w:lang w:val="en-US"/>
+        </w:rPr>
+        <w:t xml:space="preserve">the </w:t>
+      </w:r>
+      <w:r>
+        <w:rPr>
+          <w:rFonts w:ascii="Arial" w:hAnsi="Arial" w:cs="Arial"/>
+          <w:sz w:val="24"/>
+          <w:szCs w:val="24"/>
+          <w:lang w:val="en-US"/>
+        </w:rPr>
+        <w:t xml:space="preserve">particular pattern the generator followed when producing values </w:t>
+      </w:r>
+      <w:r>
+        <w:rPr>
+          <w:rFonts w:ascii="Arial" w:hAnsi="Arial" w:cs="Arial"/>
+          <w:sz w:val="24"/>
+          <w:szCs w:val="24"/>
+          <w:lang w:val="en-US"/>
+        </w:rPr>
+        <w:t xml:space="preserve">was picked up on by the test and punished </w:t>
+      </w:r>
+      <w:r>
+        <w:rPr>
+          <w:rFonts w:ascii="Arial" w:hAnsi="Arial" w:cs="Arial"/>
+          <w:sz w:val="24"/>
+          <w:szCs w:val="24"/>
+          <w:lang w:val="en-US"/>
+        </w:rPr>
+        <w:t xml:space="preserve">where </w:t>
+      </w:r>
+      <w:r>
+        <w:rPr>
+          <w:rFonts w:ascii="Arial" w:hAnsi="Arial" w:cs="Arial"/>
+          <w:sz w:val="24"/>
+          <w:szCs w:val="24"/>
+          <w:lang w:val="en-US"/>
+        </w:rPr>
+        <w:t>in other cases</w:t>
+      </w:r>
+      <w:r>
+        <w:rPr>
+          <w:rFonts w:ascii="Arial" w:hAnsi="Arial" w:cs="Arial"/>
+          <w:sz w:val="24"/>
+          <w:szCs w:val="24"/>
+          <w:lang w:val="en-US"/>
+        </w:rPr>
+        <w:t xml:space="preserve"> such </w:t>
+      </w:r>
+      <w:r>
+        <w:rPr>
+          <w:rFonts w:ascii="Arial" w:hAnsi="Arial" w:cs="Arial"/>
+          <w:sz w:val="24"/>
+          <w:szCs w:val="24"/>
+          <w:lang w:val="en-US"/>
+        </w:rPr>
+        <w:t>an algorithm wo</w:t>
+      </w:r>
+      <w:r>
+        <w:rPr>
+          <w:rFonts w:ascii="Arial" w:hAnsi="Arial" w:cs="Arial"/>
+          <w:sz w:val="24"/>
+          <w:szCs w:val="24"/>
+          <w:lang w:val="en-US"/>
+        </w:rPr>
+        <w:t>uld have shined.</w:t>
+      </w:r>
+      <w:r>
+        <w:rPr>
+          <w:rFonts w:ascii="Arial" w:hAnsi="Arial" w:cs="Arial"/>
+          <w:sz w:val="24"/>
+          <w:szCs w:val="24"/>
+          <w:lang w:val="en-US"/>
+        </w:rPr>
+        <w:t xml:space="preserve"> Many of the results shown in the Birthday Spacings test mirror those seen in the </w:t>
+      </w:r>
+      <w:r>
+        <w:rPr>
+          <w:rFonts w:ascii="Arial" w:hAnsi="Arial" w:cs="Arial"/>
+          <w:sz w:val="24"/>
+          <w:szCs w:val="24"/>
+          <w:lang w:val="en-US"/>
+        </w:rPr>
+        <w:t xml:space="preserve">Serial Correlation test, </w:t>
+      </w:r>
+      <w:r>
+        <w:rPr>
+          <w:rFonts w:ascii="Arial" w:hAnsi="Arial" w:cs="Arial"/>
+          <w:sz w:val="24"/>
+          <w:szCs w:val="24"/>
+          <w:lang w:val="en-US"/>
+        </w:rPr>
+        <w:t xml:space="preserve">with </w:t>
+      </w:r>
+      <w:r>
+        <w:rPr>
+          <w:rFonts w:ascii="Arial" w:hAnsi="Arial" w:cs="Arial"/>
+          <w:sz w:val="24"/>
+          <w:szCs w:val="24"/>
+          <w:lang w:val="en-US"/>
+        </w:rPr>
+        <w:t xml:space="preserve">many of the </w:t>
+      </w:r>
+      <w:r>
+        <w:rPr>
+          <w:rFonts w:ascii="Arial" w:hAnsi="Arial" w:cs="Arial"/>
+          <w:sz w:val="24"/>
+          <w:szCs w:val="24"/>
+          <w:lang w:val="en-US"/>
+        </w:rPr>
+        <w:t>highest-ranking</w:t>
+      </w:r>
+      <w:r>
+        <w:rPr>
+          <w:rFonts w:ascii="Arial" w:hAnsi="Arial" w:cs="Arial"/>
+          <w:sz w:val="24"/>
+          <w:szCs w:val="24"/>
+          <w:lang w:val="en-US"/>
+        </w:rPr>
+        <w:t xml:space="preserve"> generators </w:t>
+      </w:r>
+      <w:r>
+        <w:rPr>
+          <w:rFonts w:ascii="Arial" w:hAnsi="Arial" w:cs="Arial"/>
+          <w:sz w:val="24"/>
+          <w:szCs w:val="24"/>
+          <w:lang w:val="en-US"/>
+        </w:rPr>
+        <w:t xml:space="preserve">seen previously </w:t>
+      </w:r>
+      <w:r>
+        <w:rPr>
+          <w:rFonts w:ascii="Arial" w:hAnsi="Arial" w:cs="Arial"/>
+          <w:sz w:val="24"/>
+          <w:szCs w:val="24"/>
+          <w:lang w:val="en-US"/>
+        </w:rPr>
+        <w:t>such as the Lehmer and Python Rand implementations</w:t>
+      </w:r>
+      <w:r>
+        <w:rPr>
+          <w:rFonts w:ascii="Arial" w:hAnsi="Arial" w:cs="Arial"/>
+          <w:sz w:val="24"/>
+          <w:szCs w:val="24"/>
+          <w:lang w:val="en-US"/>
+        </w:rPr>
+        <w:t xml:space="preserve"> failing to pass.</w:t>
+      </w:r>
+      <w:r>
+        <w:rPr>
+          <w:rFonts w:ascii="Arial" w:hAnsi="Arial" w:cs="Arial"/>
+          <w:sz w:val="24"/>
+          <w:szCs w:val="24"/>
+          <w:lang w:val="en-US"/>
+        </w:rPr>
+        <w:t xml:space="preserve"> For this reason, when </w:t>
+      </w:r>
+      <w:r>
+        <w:rPr>
+          <w:rFonts w:ascii="Arial" w:hAnsi="Arial" w:cs="Arial"/>
+          <w:sz w:val="24"/>
+          <w:szCs w:val="24"/>
+          <w:lang w:val="en-US"/>
+        </w:rPr>
+        <w:t xml:space="preserve">reviewing all the test data gathered </w:t>
+      </w:r>
+      <w:r>
+        <w:rPr>
+          <w:rFonts w:ascii="Arial" w:hAnsi="Arial" w:cs="Arial"/>
+          <w:sz w:val="24"/>
+          <w:szCs w:val="24"/>
+          <w:lang w:val="en-US"/>
+        </w:rPr>
+        <w:t xml:space="preserve">and </w:t>
+      </w:r>
+      <w:r>
+        <w:rPr>
+          <w:rFonts w:ascii="Arial" w:hAnsi="Arial" w:cs="Arial"/>
+          <w:sz w:val="24"/>
+          <w:szCs w:val="24"/>
+          <w:lang w:val="en-US"/>
+        </w:rPr>
+        <w:t xml:space="preserve">attempting to </w:t>
+      </w:r>
+      <w:r>
+        <w:rPr>
+          <w:rFonts w:ascii="Arial" w:hAnsi="Arial" w:cs="Arial"/>
+          <w:sz w:val="24"/>
+          <w:szCs w:val="24"/>
+          <w:lang w:val="en-US"/>
+        </w:rPr>
+        <w:t>compare</w:t>
+      </w:r>
+      <w:r>
+        <w:rPr>
+          <w:rFonts w:ascii="Arial" w:hAnsi="Arial" w:cs="Arial"/>
+          <w:sz w:val="24"/>
+          <w:szCs w:val="24"/>
+          <w:lang w:val="en-US"/>
+        </w:rPr>
+        <w:t xml:space="preserve"> suitable</w:t>
+      </w:r>
+      <w:r>
+        <w:rPr>
+          <w:rFonts w:ascii="Arial" w:hAnsi="Arial" w:cs="Arial"/>
+          <w:sz w:val="24"/>
+          <w:szCs w:val="24"/>
+          <w:lang w:val="en-US"/>
+        </w:rPr>
+        <w:t xml:space="preserve"> generators the datasets able to </w:t>
+      </w:r>
+      <w:r>
+        <w:rPr>
+          <w:rFonts w:ascii="Arial" w:hAnsi="Arial" w:cs="Arial"/>
+          <w:sz w:val="24"/>
+          <w:szCs w:val="24"/>
+          <w:lang w:val="en-US"/>
+        </w:rPr>
+        <w:t>not necessary</w:t>
+      </w:r>
+      <w:r>
+        <w:rPr>
+          <w:rFonts w:ascii="Arial" w:hAnsi="Arial" w:cs="Arial"/>
+          <w:sz w:val="24"/>
+          <w:szCs w:val="24"/>
+          <w:lang w:val="en-US"/>
+        </w:rPr>
+        <w:t xml:space="preserve"> outperform but remain </w:t>
+      </w:r>
+      <w:r>
+        <w:rPr>
+          <w:rFonts w:ascii="Arial" w:hAnsi="Arial" w:cs="Arial"/>
+          <w:sz w:val="24"/>
+          <w:szCs w:val="24"/>
+          <w:lang w:val="en-US"/>
+        </w:rPr>
+        <w:t xml:space="preserve">constantly effective across many of the tests </w:t>
+      </w:r>
+      <w:r>
+        <w:rPr>
+          <w:rFonts w:ascii="Arial" w:hAnsi="Arial" w:cs="Arial"/>
+          <w:sz w:val="24"/>
+          <w:szCs w:val="24"/>
+          <w:lang w:val="en-US"/>
+        </w:rPr>
+        <w:t xml:space="preserve">should be considered </w:t>
+      </w:r>
+      <w:r>
+        <w:rPr>
+          <w:rFonts w:ascii="Arial" w:hAnsi="Arial" w:cs="Arial"/>
+          <w:sz w:val="24"/>
+          <w:szCs w:val="24"/>
+          <w:lang w:val="en-US"/>
+        </w:rPr>
+        <w:t>the</w:t>
+      </w:r>
+      <w:r>
+        <w:rPr>
+          <w:rFonts w:ascii="Arial" w:hAnsi="Arial" w:cs="Arial"/>
+          <w:sz w:val="24"/>
+          <w:szCs w:val="24"/>
+          <w:lang w:val="en-US"/>
+        </w:rPr>
+        <w:t xml:space="preserve"> </w:t>
+      </w:r>
+      <w:r>
+        <w:rPr>
+          <w:rFonts w:ascii="Arial" w:hAnsi="Arial" w:cs="Arial"/>
+          <w:sz w:val="24"/>
+          <w:szCs w:val="24"/>
+          <w:lang w:val="en-US"/>
+        </w:rPr>
+        <w:t>more effective</w:t>
+      </w:r>
+      <w:r>
+        <w:rPr>
+          <w:rFonts w:ascii="Arial" w:hAnsi="Arial" w:cs="Arial"/>
+          <w:sz w:val="24"/>
+          <w:szCs w:val="24"/>
+          <w:lang w:val="en-US"/>
+        </w:rPr>
+        <w:t xml:space="preserve"> solution</w:t>
+      </w:r>
+      <w:r>
+        <w:rPr>
+          <w:rFonts w:ascii="Arial" w:hAnsi="Arial" w:cs="Arial"/>
+          <w:sz w:val="24"/>
+          <w:szCs w:val="24"/>
+          <w:lang w:val="en-US"/>
+        </w:rPr>
+        <w:t>s</w:t>
+      </w:r>
+      <w:r>
+        <w:rPr>
+          <w:rFonts w:ascii="Arial" w:hAnsi="Arial" w:cs="Arial"/>
+          <w:sz w:val="24"/>
+          <w:szCs w:val="24"/>
+          <w:lang w:val="en-US"/>
+        </w:rPr>
+        <w:t>.</w:t>
+      </w:r>
+    </w:p>
+    <w:p>
+      <w:pPr>
+        <w:rPr>
+          <w:rFonts w:ascii="Arial" w:hAnsi="Arial" w:cs="Arial"/>
+          <w:sz w:val="24"/>
+          <w:szCs w:val="24"/>
+          <w:lang w:val="en-US"/>
+        </w:rPr>
+      </w:pPr>
+      <w:r>
+        <w:rPr>
+          <w:rFonts w:ascii="Arial" w:hAnsi="Arial" w:cs="Arial"/>
+          <w:sz w:val="24"/>
+          <w:szCs w:val="24"/>
+          <w:lang w:val="en-US"/>
+        </w:rPr>
+        <w:t xml:space="preserve">The Middle Square dataset </w:t>
+      </w:r>
+      <w:r>
+        <w:rPr>
+          <w:rFonts w:ascii="Arial" w:hAnsi="Arial" w:cs="Arial"/>
+          <w:sz w:val="24"/>
+          <w:szCs w:val="24"/>
+          <w:lang w:val="en-US"/>
+        </w:rPr>
+        <w:t xml:space="preserve">passed the </w:t>
+      </w:r>
+      <w:r>
+        <w:rPr>
+          <w:rFonts w:ascii="Arial" w:hAnsi="Arial" w:cs="Arial"/>
+          <w:sz w:val="24"/>
+          <w:szCs w:val="24"/>
+          <w:lang w:val="en-US"/>
+        </w:rPr>
+        <w:t>Birthday Spacings test</w:t>
+      </w:r>
+      <w:r>
+        <w:rPr>
+          <w:rFonts w:ascii="Arial" w:hAnsi="Arial" w:cs="Arial"/>
+          <w:sz w:val="24"/>
+          <w:szCs w:val="24"/>
+          <w:lang w:val="en-US"/>
+        </w:rPr>
+        <w:t xml:space="preserve">, while achieving the lowest </w:t>
+      </w:r>
+      <w:r>
+        <w:rPr>
+          <w:rFonts w:ascii="Arial" w:hAnsi="Arial" w:cs="Arial"/>
+          <w:sz w:val="24"/>
+          <w:szCs w:val="24"/>
+          <w:lang w:val="en-US"/>
+        </w:rPr>
+        <w:t xml:space="preserve">test statistic of any </w:t>
+      </w:r>
+      <w:r>
+        <w:rPr>
+          <w:rFonts w:ascii="Arial" w:hAnsi="Arial" w:cs="Arial"/>
+          <w:sz w:val="24"/>
+          <w:szCs w:val="24"/>
+          <w:lang w:val="en-US"/>
+        </w:rPr>
+        <w:t>passed generator.</w:t>
+      </w:r>
+      <w:r>
+        <w:rPr>
+          <w:rFonts w:ascii="Arial" w:hAnsi="Arial" w:cs="Arial"/>
+          <w:sz w:val="24"/>
+          <w:szCs w:val="24"/>
+          <w:lang w:val="en-US"/>
+        </w:rPr>
+        <w:t xml:space="preserve"> </w:t>
+      </w:r>
+      <w:r>
+        <w:rPr>
+          <w:rFonts w:ascii="Arial" w:hAnsi="Arial" w:cs="Arial"/>
+          <w:sz w:val="24"/>
+          <w:szCs w:val="24"/>
+          <w:lang w:val="en-US"/>
+        </w:rPr>
+        <w:t xml:space="preserve">This result was </w:t>
+      </w:r>
+      <w:r>
+        <w:rPr>
+          <w:rFonts w:ascii="Arial" w:hAnsi="Arial" w:cs="Arial"/>
+          <w:sz w:val="24"/>
+          <w:szCs w:val="24"/>
+          <w:lang w:val="en-US"/>
+        </w:rPr>
+        <w:t xml:space="preserve">expected because </w:t>
+      </w:r>
+      <w:r>
+        <w:rPr>
+          <w:rFonts w:ascii="Arial" w:hAnsi="Arial" w:cs="Arial"/>
+          <w:sz w:val="24"/>
+          <w:szCs w:val="24"/>
+          <w:lang w:val="en-US"/>
+        </w:rPr>
+        <w:t xml:space="preserve">the </w:t>
+      </w:r>
+      <w:r>
+        <w:rPr>
+          <w:rFonts w:ascii="Arial" w:hAnsi="Arial" w:cs="Arial"/>
+          <w:sz w:val="24"/>
+          <w:szCs w:val="24"/>
+          <w:lang w:val="en-US"/>
+        </w:rPr>
+        <w:t xml:space="preserve">structure of the Middle Square data </w:t>
+      </w:r>
+      <w:r>
+        <w:rPr>
+          <w:rFonts w:ascii="Arial" w:hAnsi="Arial" w:cs="Arial"/>
+          <w:sz w:val="24"/>
+          <w:szCs w:val="24"/>
+          <w:lang w:val="en-US"/>
+        </w:rPr>
+        <w:t xml:space="preserve">is so often presented as anomalous in other tests that there was little chance </w:t>
+      </w:r>
+      <w:r>
+        <w:rPr>
+          <w:rFonts w:ascii="Arial" w:hAnsi="Arial" w:cs="Arial"/>
+          <w:sz w:val="24"/>
+          <w:szCs w:val="24"/>
+          <w:lang w:val="en-US"/>
+        </w:rPr>
+        <w:t xml:space="preserve">it would be considered </w:t>
+      </w:r>
+      <w:r>
+        <w:rPr>
+          <w:rFonts w:ascii="Arial" w:hAnsi="Arial" w:cs="Arial"/>
+          <w:sz w:val="24"/>
+          <w:szCs w:val="24"/>
+          <w:lang w:val="en-US"/>
+        </w:rPr>
+        <w:t>normal</w:t>
+      </w:r>
+      <w:r>
+        <w:rPr>
+          <w:rFonts w:ascii="Arial" w:hAnsi="Arial" w:cs="Arial"/>
+          <w:sz w:val="24"/>
+          <w:szCs w:val="24"/>
+          <w:lang w:val="en-US"/>
+        </w:rPr>
+        <w:t>ly</w:t>
+      </w:r>
+      <w:r>
+        <w:rPr>
+          <w:rFonts w:ascii="Arial" w:hAnsi="Arial" w:cs="Arial"/>
+          <w:sz w:val="24"/>
+          <w:szCs w:val="24"/>
+          <w:lang w:val="en-US"/>
+        </w:rPr>
+        <w:t xml:space="preserve"> distribut</w:t>
+      </w:r>
+      <w:r>
+        <w:rPr>
+          <w:rFonts w:ascii="Arial" w:hAnsi="Arial" w:cs="Arial"/>
+          <w:sz w:val="24"/>
+          <w:szCs w:val="24"/>
+          <w:lang w:val="en-US"/>
+        </w:rPr>
+        <w:t>ed in this one</w:t>
+      </w:r>
+      <w:r>
+        <w:rPr>
+          <w:rFonts w:ascii="Arial" w:hAnsi="Arial" w:cs="Arial"/>
+          <w:sz w:val="24"/>
+          <w:szCs w:val="24"/>
+          <w:lang w:val="en-US"/>
+        </w:rPr>
+        <w:t>.</w:t>
+      </w:r>
+      <w:r>
+        <w:rPr>
+          <w:rFonts w:ascii="Arial" w:hAnsi="Arial" w:cs="Arial"/>
+          <w:sz w:val="24"/>
+          <w:szCs w:val="24"/>
+          <w:lang w:val="en-US"/>
+        </w:rPr>
+        <w:t xml:space="preserve"> While it is true that </w:t>
+      </w:r>
+      <w:r>
+        <w:rPr>
+          <w:rFonts w:ascii="Arial" w:hAnsi="Arial" w:cs="Arial"/>
+          <w:sz w:val="24"/>
+          <w:szCs w:val="24"/>
+          <w:lang w:val="en-US"/>
+        </w:rPr>
+        <w:t xml:space="preserve">the dataset was considered a non-normal distribution, the </w:t>
+      </w:r>
+      <w:r>
+        <w:rPr>
+          <w:rFonts w:ascii="Arial" w:hAnsi="Arial" w:cs="Arial"/>
+          <w:sz w:val="24"/>
+          <w:szCs w:val="24"/>
+          <w:lang w:val="en-US"/>
+        </w:rPr>
+        <w:t xml:space="preserve">low test statistic does indicate that </w:t>
+      </w:r>
+      <w:r>
+        <w:rPr>
+          <w:rFonts w:ascii="Arial" w:hAnsi="Arial" w:cs="Arial"/>
+          <w:sz w:val="24"/>
+          <w:szCs w:val="24"/>
+          <w:lang w:val="en-US"/>
+        </w:rPr>
+        <w:t xml:space="preserve">some sections of the </w:t>
+      </w:r>
+      <w:r>
+        <w:rPr>
+          <w:rFonts w:ascii="Arial" w:hAnsi="Arial" w:cs="Arial"/>
+          <w:sz w:val="24"/>
+          <w:szCs w:val="24"/>
+          <w:lang w:val="en-US"/>
+        </w:rPr>
+        <w:t xml:space="preserve">dataset, most likely the </w:t>
+      </w:r>
+      <w:r>
+        <w:rPr>
+          <w:rFonts w:ascii="Arial" w:hAnsi="Arial" w:cs="Arial"/>
+          <w:sz w:val="24"/>
+          <w:szCs w:val="24"/>
+          <w:lang w:val="en-US"/>
+        </w:rPr>
+        <w:t xml:space="preserve">early values before repetition began, </w:t>
+      </w:r>
+      <w:r>
+        <w:rPr>
+          <w:rFonts w:ascii="Arial" w:hAnsi="Arial" w:cs="Arial"/>
+          <w:sz w:val="24"/>
+          <w:szCs w:val="24"/>
+          <w:lang w:val="en-US"/>
+        </w:rPr>
+        <w:t>were closer to normal distribution</w:t>
+      </w:r>
+      <w:r>
+        <w:rPr>
+          <w:rFonts w:ascii="Arial" w:hAnsi="Arial" w:cs="Arial"/>
+          <w:sz w:val="24"/>
+          <w:szCs w:val="24"/>
+          <w:lang w:val="en-US"/>
+        </w:rPr>
+        <w:t xml:space="preserve"> than </w:t>
+      </w:r>
+      <w:r>
+        <w:rPr>
+          <w:rFonts w:ascii="Arial" w:hAnsi="Arial" w:cs="Arial"/>
+          <w:sz w:val="24"/>
+          <w:szCs w:val="24"/>
+          <w:lang w:val="en-US"/>
+        </w:rPr>
+        <w:t xml:space="preserve">the values seen in </w:t>
+      </w:r>
+      <w:r>
+        <w:rPr>
+          <w:rFonts w:ascii="Arial" w:hAnsi="Arial" w:cs="Arial"/>
+          <w:sz w:val="24"/>
+          <w:szCs w:val="24"/>
+          <w:lang w:val="en-US"/>
+        </w:rPr>
+        <w:t>other pseudorandom datasets</w:t>
+      </w:r>
+      <w:r>
+        <w:rPr>
+          <w:rFonts w:ascii="Arial" w:hAnsi="Arial" w:cs="Arial"/>
+          <w:sz w:val="24"/>
+          <w:szCs w:val="24"/>
+          <w:lang w:val="en-US"/>
+        </w:rPr>
+        <w:t>.</w:t>
+      </w:r>
+    </w:p>
+    <w:p>
+      <w:pPr>
+        <w:rPr>
+          <w:rFonts w:ascii="Arial" w:hAnsi="Arial" w:cs="Arial"/>
+          <w:sz w:val="24"/>
+          <w:szCs w:val="24"/>
+          <w:lang w:val="en-US"/>
+        </w:rPr>
+      </w:pPr>
+      <w:r>
+        <w:rPr>
+          <w:rFonts w:ascii="Arial" w:hAnsi="Arial" w:cs="Arial"/>
+          <w:sz w:val="24"/>
+          <w:szCs w:val="24"/>
+          <w:lang w:val="en-US"/>
+        </w:rPr>
+        <w:t>All three White Noise datasets passed the Birthday Spacings test</w:t>
+      </w:r>
+      <w:r>
+        <w:rPr>
+          <w:rFonts w:ascii="Arial" w:hAnsi="Arial" w:cs="Arial"/>
+          <w:sz w:val="24"/>
+          <w:szCs w:val="24"/>
+          <w:lang w:val="en-US"/>
+        </w:rPr>
+        <w:t xml:space="preserve"> an</w:t>
+      </w:r>
+      <w:r>
+        <w:rPr>
+          <w:rFonts w:ascii="Arial" w:hAnsi="Arial" w:cs="Arial"/>
+          <w:sz w:val="24"/>
+          <w:szCs w:val="24"/>
+          <w:lang w:val="en-US"/>
+        </w:rPr>
+        <w:t>d had the largest test statistics recorded.</w:t>
+      </w:r>
+      <w:r>
+        <w:rPr>
+          <w:rFonts w:ascii="Arial" w:hAnsi="Arial" w:cs="Arial"/>
+          <w:sz w:val="24"/>
+          <w:szCs w:val="24"/>
+          <w:lang w:val="en-US"/>
+        </w:rPr>
+        <w:t xml:space="preserve"> Much like the Middle Square dataset, these results weren’t unexpected</w:t>
+      </w:r>
+      <w:r>
+        <w:rPr>
+          <w:rFonts w:ascii="Arial" w:hAnsi="Arial" w:cs="Arial"/>
+          <w:sz w:val="24"/>
+          <w:szCs w:val="24"/>
+          <w:lang w:val="en-US"/>
+        </w:rPr>
+        <w:t xml:space="preserve"> as the</w:t>
+      </w:r>
+      <w:r>
+        <w:rPr>
+          <w:rFonts w:ascii="Arial" w:hAnsi="Arial" w:cs="Arial"/>
+          <w:sz w:val="24"/>
+          <w:szCs w:val="24"/>
+          <w:lang w:val="en-US"/>
+        </w:rPr>
+        <w:t xml:space="preserve">re was little chance the data recorded would match a normal distribution. </w:t>
+      </w:r>
+      <w:r>
+        <w:rPr>
+          <w:rFonts w:ascii="Arial" w:hAnsi="Arial" w:cs="Arial"/>
+          <w:sz w:val="24"/>
+          <w:szCs w:val="24"/>
+          <w:lang w:val="en-US"/>
+        </w:rPr>
+        <w:t xml:space="preserve">Unlike the Middle Square data however, </w:t>
+      </w:r>
+      <w:r>
+        <w:rPr>
+          <w:rFonts w:ascii="Arial" w:hAnsi="Arial" w:cs="Arial"/>
+          <w:sz w:val="24"/>
+          <w:szCs w:val="24"/>
+          <w:lang w:val="en-US"/>
+        </w:rPr>
+        <w:t xml:space="preserve">the test statistics achieved by the White Noise implementations </w:t>
+      </w:r>
+      <w:r>
+        <w:rPr>
+          <w:rFonts w:ascii="Arial" w:hAnsi="Arial" w:cs="Arial"/>
+          <w:sz w:val="24"/>
+          <w:szCs w:val="24"/>
+          <w:lang w:val="en-US"/>
+        </w:rPr>
+        <w:t>were significantly large</w:t>
+      </w:r>
+      <w:r>
+        <w:rPr>
+          <w:rFonts w:ascii="Arial" w:hAnsi="Arial" w:cs="Arial"/>
+          <w:sz w:val="24"/>
+          <w:szCs w:val="24"/>
+          <w:lang w:val="en-US"/>
+        </w:rPr>
+        <w:t xml:space="preserve"> and indicated that </w:t>
+      </w:r>
+      <w:r>
+        <w:rPr>
+          <w:rFonts w:ascii="Arial" w:hAnsi="Arial" w:cs="Arial"/>
+          <w:sz w:val="24"/>
+          <w:szCs w:val="24"/>
+          <w:lang w:val="en-US"/>
+        </w:rPr>
+        <w:t>few</w:t>
+      </w:r>
+      <w:r>
+        <w:rPr>
+          <w:rFonts w:ascii="Arial" w:hAnsi="Arial" w:cs="Arial"/>
+          <w:sz w:val="24"/>
+          <w:szCs w:val="24"/>
+          <w:lang w:val="en-US"/>
+        </w:rPr>
+        <w:t xml:space="preserve"> of the </w:t>
+      </w:r>
+      <w:r>
+        <w:rPr>
+          <w:rFonts w:ascii="Arial" w:hAnsi="Arial" w:cs="Arial"/>
+          <w:sz w:val="24"/>
+          <w:szCs w:val="24"/>
+          <w:lang w:val="en-US"/>
+        </w:rPr>
+        <w:t>values matched</w:t>
+      </w:r>
+      <w:r>
+        <w:rPr>
+          <w:rFonts w:ascii="Arial" w:hAnsi="Arial" w:cs="Arial"/>
+          <w:sz w:val="24"/>
+          <w:szCs w:val="24"/>
+          <w:lang w:val="en-US"/>
+        </w:rPr>
+        <w:t xml:space="preserve"> the distribution </w:t>
+      </w:r>
+      <w:r>
+        <w:rPr>
+          <w:rFonts w:ascii="Arial" w:hAnsi="Arial" w:cs="Arial"/>
+          <w:sz w:val="24"/>
+          <w:szCs w:val="24"/>
+          <w:lang w:val="en-US"/>
+        </w:rPr>
+        <w:t>expected.</w:t>
       </w:r>
     </w:p>
     <w:sectPr>

</xml_diff>